<commit_message>
Fixed bug sin update
</commit_message>
<xml_diff>
--- a/Back-End/EServices.WebApi/WebApi/WordTemplates/ACPH-out.docx
+++ b/Back-End/EServices.WebApi/WebApi/WordTemplates/ACPH-out.docx
@@ -776,7 +776,7 @@
                 <w:sz w:val="13"/>
                 <w:shd w:val="clear" w:fill="auto"/>
               </w:rPr>
-              <w:t xml:space="preserve">16-11-2023 12.00.00 AM</w:t>
+              <w:t xml:space="preserve">10-11-2023 12.00.00 AM</w:t>
             </w:r>
           </w:p>
           <w:p>
@@ -3097,7 +3097,7 @@
                 <w:sz w:val="13"/>
                 <w:shd w:val="clear" w:fill="auto"/>
               </w:rPr>
-              <w:t xml:space="preserve">S1</w:t>
+              <w:t xml:space="preserve">S3</w:t>
             </w:r>
           </w:p>
         </w:tc>
@@ -3136,7 +3136,7 @@
                 <w:sz w:val="11"/>
                 <w:shd w:val="clear" w:fill="auto"/>
               </w:rPr>
-              <w:t xml:space="preserve">1990</w:t>
+              <w:t xml:space="preserve">0.998</w:t>
             </w:r>
           </w:p>
         </w:tc>
@@ -3175,7 +3175,7 @@
                 <w:sz w:val="11"/>
                 <w:shd w:val="clear" w:fill="auto"/>
               </w:rPr>
-              <w:t xml:space="preserve">189</w:t>
+              <w:t xml:space="preserve">1898</w:t>
             </w:r>
           </w:p>
         </w:tc>
@@ -3214,7 +3214,7 @@
                 <w:sz w:val="11"/>
                 <w:shd w:val="clear" w:fill="auto"/>
               </w:rPr>
-              <w:t xml:space="preserve">1898</w:t>
+              <w:t xml:space="preserve">198</w:t>
             </w:r>
           </w:p>
         </w:tc>
@@ -3253,7 +3253,7 @@
                 <w:sz w:val="11"/>
                 <w:shd w:val="clear" w:fill="auto"/>
               </w:rPr>
-              <w:t xml:space="preserve">18989</w:t>
+              <w:t xml:space="preserve">8198</w:t>
             </w:r>
           </w:p>
         </w:tc>
@@ -3292,7 +3292,7 @@
                 <w:sz w:val="11"/>
                 <w:shd w:val="clear" w:fill="auto"/>
               </w:rPr>
-              <w:t xml:space="preserve">1898</w:t>
+              <w:t xml:space="preserve">189</w:t>
             </w:r>
           </w:p>
         </w:tc>
@@ -3331,7 +3331,7 @@
                 <w:sz w:val="11"/>
                 <w:shd w:val="clear" w:fill="auto"/>
               </w:rPr>
-              <w:t xml:space="preserve">189</w:t>
+              <w:t xml:space="preserve">81981</w:t>
             </w:r>
           </w:p>
         </w:tc>
@@ -3371,7 +3371,7 @@
                 <w:sz w:val="11"/>
                 <w:shd w:val="clear" w:fill="auto"/>
               </w:rPr>
-              <w:t xml:space="preserve">4633</w:t>
+              <w:t xml:space="preserve">18493</w:t>
             </w:r>
           </w:p>
         </w:tc>
@@ -3411,7 +3411,7 @@
                 <w:sz w:val="11"/>
                 <w:shd w:val="clear" w:fill="auto"/>
               </w:rPr>
-              <w:t xml:space="preserve">9219670</w:t>
+              <w:t xml:space="preserve">18456</w:t>
             </w:r>
           </w:p>
         </w:tc>
@@ -3482,7 +3482,7 @@
                 <w:sz w:val="11"/>
                 <w:shd w:val="clear" w:fill="auto"/>
               </w:rPr>
-              <w:t xml:space="preserve">9219670</w:t>
+              <w:t xml:space="preserve">3512232</w:t>
             </w:r>
           </w:p>
         </w:tc>
@@ -3623,7 +3623,1263 @@
                 <w:sz w:val="11"/>
                 <w:shd w:val="clear" w:fill="auto"/>
               </w:rPr>
-              <w:t xml:space="preserve">266208</w:t>
+              <w:t xml:space="preserve">101412</w:t>
+            </w:r>
+          </w:p>
+        </w:tc>
+      </w:tr>
+      <w:tr>
+        <w:trPr>
+          <w:trHeight w:val="357" w:hRule="auto"/>
+          <w:jc w:val="left"/>
+        </w:trPr>
+        <w:tc>
+          <w:tcPr>
+            <w:tcW w:w="1159" w:type="dxa"/>
+            <w:vMerge/>
+            <w:tcBorders>
+              <w:top w:val="single" w:color="000000" w:sz="2"/>
+              <w:left w:val="single" w:color="000000" w:sz="2"/>
+              <w:bottom w:val="single" w:color="000000" w:sz="6"/>
+              <w:right w:val="single" w:color="000000" w:sz="6"/>
+            </w:tcBorders>
+            <w:shd w:val="clear" w:color="000000" w:fill="ffffff"/>
+            <w:tcMar>
+              <w:left w:w="0" w:type="dxa"/>
+              <w:right w:w="0" w:type="dxa"/>
+            </w:tcMar>
+            <w:vAlign w:val="top"/>
+          </w:tcPr>
+          <w:p>
+            <w:pPr>
+              <w:spacing w:before="9" w:after="0" w:line="240"/>
+              <w:ind w:left="0" w:right="0" w:firstLine="0"/>
+              <w:jc w:val="left"/>
+              <w:rPr>
+                <w:rFonts w:ascii="Calibri" w:hAnsi="Calibri" w:eastAsia="Calibri" w:cs="Calibri"/>
+                <w:color w:val="auto"/>
+                <w:spacing w:val="0"/>
+                <w:position w:val="0"/>
+                <w:sz w:val="22"/>
+                <w:shd w:val="clear" w:fill="auto"/>
+              </w:rPr>
+            </w:pPr>
+          </w:p>
+        </w:tc>
+        <w:tc>
+          <w:tcPr>
+            <w:tcW w:w="706" w:type="dxa"/>
+            <w:vMerge/>
+            <w:tcBorders>
+              <w:top w:val="single" w:color="000000" w:sz="2"/>
+              <w:left w:val="single" w:color="000000" w:sz="6"/>
+              <w:bottom w:val="single" w:color="000000" w:sz="6"/>
+              <w:right w:val="single" w:color="000000" w:sz="6"/>
+            </w:tcBorders>
+            <w:shd w:val="clear" w:color="000000" w:fill="ffffff"/>
+            <w:tcMar>
+              <w:left w:w="0" w:type="dxa"/>
+              <w:right w:w="0" w:type="dxa"/>
+            </w:tcMar>
+            <w:vAlign w:val="top"/>
+          </w:tcPr>
+          <w:p>
+            <w:pPr>
+              <w:spacing w:before="9" w:after="0" w:line="240"/>
+              <w:ind w:left="0" w:right="0" w:firstLine="0"/>
+              <w:jc w:val="left"/>
+              <w:rPr>
+                <w:rFonts w:ascii="Calibri" w:hAnsi="Calibri" w:eastAsia="Calibri" w:cs="Calibri"/>
+                <w:color w:val="auto"/>
+                <w:spacing w:val="0"/>
+                <w:position w:val="0"/>
+                <w:sz w:val="22"/>
+                <w:shd w:val="clear" w:fill="auto"/>
+              </w:rPr>
+            </w:pPr>
+          </w:p>
+        </w:tc>
+        <w:tc>
+          <w:tcPr>
+            <w:tcW w:w="1069" w:type="dxa"/>
+            <w:tcBorders>
+              <w:top w:val="single" w:color="000000" w:sz="6"/>
+              <w:left w:val="single" w:color="000000" w:sz="6"/>
+              <w:bottom w:val="single" w:color="000000" w:sz="6"/>
+              <w:right w:val="single" w:color="000000" w:sz="6"/>
+            </w:tcBorders>
+            <w:shd w:val="clear" w:color="000000" w:fill="ffffff"/>
+            <w:tcMar>
+              <w:left w:w="0" w:type="dxa"/>
+              <w:right w:w="0" w:type="dxa"/>
+            </w:tcMar>
+            <w:vAlign w:val="top"/>
+          </w:tcPr>
+          <w:p>
+            <w:pPr>
+              <w:spacing w:before="99" w:after="0" w:line="240"/>
+              <w:ind w:left="416" w:right="425" w:firstLine="0"/>
+              <w:jc w:val="center"/>
+              <w:rPr>
+                <w:spacing w:val="0"/>
+                <w:position w:val="0"/>
+              </w:rPr>
+            </w:pPr>
+            <w:r>
+              <w:rPr>
+                <w:rFonts w:ascii="Verdana" w:hAnsi="Verdana" w:eastAsia="Verdana" w:cs="Verdana"/>
+                <w:color w:val="FF0000"/>
+                <w:spacing w:val="0"/>
+                <w:position w:val="0"/>
+                <w:sz w:val="13"/>
+                <w:shd w:val="clear" w:fill="auto"/>
+              </w:rPr>
+              <w:t xml:space="preserve">S4</w:t>
+            </w:r>
+          </w:p>
+        </w:tc>
+        <w:tc>
+          <w:tcPr>
+            <w:tcW w:w="585" w:type="dxa"/>
+            <w:tcBorders>
+              <w:top w:val="single" w:color="000000" w:sz="6"/>
+              <w:left w:val="single" w:color="000000" w:sz="6"/>
+              <w:bottom w:val="single" w:color="000000" w:sz="6"/>
+              <w:right w:val="single" w:color="000000" w:sz="6"/>
+            </w:tcBorders>
+            <w:shd w:val="clear" w:color="000000" w:fill="ffffff"/>
+            <w:tcMar>
+              <w:left w:w="0" w:type="dxa"/>
+              <w:right w:w="0" w:type="dxa"/>
+            </w:tcMar>
+            <w:vAlign w:val="top"/>
+          </w:tcPr>
+          <w:p>
+            <w:pPr>
+              <w:spacing w:before="106" w:after="0" w:line="240"/>
+              <w:ind w:left="132" w:right="132" w:firstLine="0"/>
+              <w:jc w:val="center"/>
+              <w:rPr>
+                <w:spacing w:val="0"/>
+                <w:position w:val="0"/>
+              </w:rPr>
+            </w:pPr>
+            <w:r>
+              <w:rPr>
+                <w:rFonts w:ascii="Verdana" w:hAnsi="Verdana" w:eastAsia="Verdana" w:cs="Verdana"/>
+                <w:color w:val="FF0000"/>
+                <w:spacing w:val="0"/>
+                <w:position w:val="0"/>
+                <w:sz w:val="11"/>
+                <w:shd w:val="clear" w:fill="auto"/>
+              </w:rPr>
+              <w:t xml:space="preserve">176</w:t>
+            </w:r>
+          </w:p>
+        </w:tc>
+        <w:tc>
+          <w:tcPr>
+            <w:tcW w:w="494" w:type="dxa"/>
+            <w:tcBorders>
+              <w:top w:val="single" w:color="000000" w:sz="6"/>
+              <w:left w:val="single" w:color="000000" w:sz="6"/>
+              <w:bottom w:val="single" w:color="000000" w:sz="6"/>
+              <w:right w:val="single" w:color="000000" w:sz="6"/>
+            </w:tcBorders>
+            <w:shd w:val="clear" w:color="000000" w:fill="ffffff"/>
+            <w:tcMar>
+              <w:left w:w="0" w:type="dxa"/>
+              <w:right w:w="0" w:type="dxa"/>
+            </w:tcMar>
+            <w:vAlign w:val="top"/>
+          </w:tcPr>
+          <w:p>
+            <w:pPr>
+              <w:spacing w:before="106" w:after="0" w:line="240"/>
+              <w:ind w:left="72" w:right="71" w:firstLine="0"/>
+              <w:jc w:val="center"/>
+              <w:rPr>
+                <w:spacing w:val="0"/>
+                <w:position w:val="0"/>
+              </w:rPr>
+            </w:pPr>
+            <w:r>
+              <w:rPr>
+                <w:rFonts w:ascii="Verdana" w:hAnsi="Verdana" w:eastAsia="Verdana" w:cs="Verdana"/>
+                <w:color w:val="FF0000"/>
+                <w:spacing w:val="0"/>
+                <w:position w:val="0"/>
+                <w:sz w:val="11"/>
+                <w:shd w:val="clear" w:fill="auto"/>
+              </w:rPr>
+              <w:t xml:space="preserve">8989</w:t>
+            </w:r>
+          </w:p>
+        </w:tc>
+        <w:tc>
+          <w:tcPr>
+            <w:tcW w:w="494" w:type="dxa"/>
+            <w:tcBorders>
+              <w:top w:val="single" w:color="000000" w:sz="6"/>
+              <w:left w:val="single" w:color="000000" w:sz="6"/>
+              <w:bottom w:val="single" w:color="000000" w:sz="6"/>
+              <w:right w:val="single" w:color="000000" w:sz="6"/>
+            </w:tcBorders>
+            <w:shd w:val="clear" w:color="000000" w:fill="ffffff"/>
+            <w:tcMar>
+              <w:left w:w="0" w:type="dxa"/>
+              <w:right w:w="0" w:type="dxa"/>
+            </w:tcMar>
+            <w:vAlign w:val="top"/>
+          </w:tcPr>
+          <w:p>
+            <w:pPr>
+              <w:spacing w:before="106" w:after="0" w:line="240"/>
+              <w:ind w:left="72" w:right="72" w:firstLine="0"/>
+              <w:jc w:val="center"/>
+              <w:rPr>
+                <w:spacing w:val="0"/>
+                <w:position w:val="0"/>
+              </w:rPr>
+            </w:pPr>
+            <w:r>
+              <w:rPr>
+                <w:rFonts w:ascii="Verdana" w:hAnsi="Verdana" w:eastAsia="Verdana" w:cs="Verdana"/>
+                <w:color w:val="FF0000"/>
+                <w:spacing w:val="0"/>
+                <w:position w:val="0"/>
+                <w:sz w:val="11"/>
+                <w:shd w:val="clear" w:fill="auto"/>
+              </w:rPr>
+              <w:t xml:space="preserve">89189</w:t>
+            </w:r>
+          </w:p>
+        </w:tc>
+        <w:tc>
+          <w:tcPr>
+            <w:tcW w:w="494" w:type="dxa"/>
+            <w:tcBorders>
+              <w:top w:val="single" w:color="000000" w:sz="6"/>
+              <w:left w:val="single" w:color="000000" w:sz="6"/>
+              <w:bottom w:val="single" w:color="000000" w:sz="6"/>
+              <w:right w:val="single" w:color="000000" w:sz="6"/>
+            </w:tcBorders>
+            <w:shd w:val="clear" w:color="000000" w:fill="ffffff"/>
+            <w:tcMar>
+              <w:left w:w="0" w:type="dxa"/>
+              <w:right w:w="0" w:type="dxa"/>
+            </w:tcMar>
+            <w:vAlign w:val="top"/>
+          </w:tcPr>
+          <w:p>
+            <w:pPr>
+              <w:spacing w:before="106" w:after="0" w:line="240"/>
+              <w:ind w:left="72" w:right="72" w:firstLine="0"/>
+              <w:jc w:val="center"/>
+              <w:rPr>
+                <w:spacing w:val="0"/>
+                <w:position w:val="0"/>
+              </w:rPr>
+            </w:pPr>
+            <w:r>
+              <w:rPr>
+                <w:rFonts w:ascii="Verdana" w:hAnsi="Verdana" w:eastAsia="Verdana" w:cs="Verdana"/>
+                <w:color w:val="FF0000"/>
+                <w:spacing w:val="0"/>
+                <w:position w:val="0"/>
+                <w:sz w:val="11"/>
+                <w:shd w:val="clear" w:fill="auto"/>
+              </w:rPr>
+              <w:t xml:space="preserve">89</w:t>
+            </w:r>
+          </w:p>
+        </w:tc>
+        <w:tc>
+          <w:tcPr>
+            <w:tcW w:w="494" w:type="dxa"/>
+            <w:tcBorders>
+              <w:top w:val="single" w:color="000000" w:sz="6"/>
+              <w:left w:val="single" w:color="000000" w:sz="6"/>
+              <w:bottom w:val="single" w:color="000000" w:sz="6"/>
+              <w:right w:val="single" w:color="000000" w:sz="6"/>
+            </w:tcBorders>
+            <w:shd w:val="clear" w:color="000000" w:fill="ffffff"/>
+            <w:tcMar>
+              <w:left w:w="0" w:type="dxa"/>
+              <w:right w:w="0" w:type="dxa"/>
+            </w:tcMar>
+            <w:vAlign w:val="top"/>
+          </w:tcPr>
+          <w:p>
+            <w:pPr>
+              <w:spacing w:before="106" w:after="0" w:line="240"/>
+              <w:ind w:left="72" w:right="72" w:firstLine="0"/>
+              <w:jc w:val="center"/>
+              <w:rPr>
+                <w:spacing w:val="0"/>
+                <w:position w:val="0"/>
+              </w:rPr>
+            </w:pPr>
+            <w:r>
+              <w:rPr>
+                <w:rFonts w:ascii="Verdana" w:hAnsi="Verdana" w:eastAsia="Verdana" w:cs="Verdana"/>
+                <w:color w:val="FF0000"/>
+                <w:spacing w:val="0"/>
+                <w:position w:val="0"/>
+                <w:sz w:val="11"/>
+                <w:shd w:val="clear" w:fill="auto"/>
+              </w:rPr>
+              <w:t xml:space="preserve">89</w:t>
+            </w:r>
+          </w:p>
+        </w:tc>
+        <w:tc>
+          <w:tcPr>
+            <w:tcW w:w="494" w:type="dxa"/>
+            <w:tcBorders>
+              <w:top w:val="single" w:color="000000" w:sz="6"/>
+              <w:left w:val="single" w:color="000000" w:sz="6"/>
+              <w:bottom w:val="single" w:color="000000" w:sz="6"/>
+              <w:right w:val="single" w:color="000000" w:sz="6"/>
+            </w:tcBorders>
+            <w:shd w:val="clear" w:color="000000" w:fill="ffffff"/>
+            <w:tcMar>
+              <w:left w:w="0" w:type="dxa"/>
+              <w:right w:w="0" w:type="dxa"/>
+            </w:tcMar>
+            <w:vAlign w:val="top"/>
+          </w:tcPr>
+          <w:p>
+            <w:pPr>
+              <w:spacing w:before="106" w:after="0" w:line="240"/>
+              <w:ind w:left="72" w:right="72" w:firstLine="0"/>
+              <w:jc w:val="center"/>
+              <w:rPr>
+                <w:spacing w:val="0"/>
+                <w:position w:val="0"/>
+              </w:rPr>
+            </w:pPr>
+            <w:r>
+              <w:rPr>
+                <w:rFonts w:ascii="Verdana" w:hAnsi="Verdana" w:eastAsia="Verdana" w:cs="Verdana"/>
+                <w:color w:val="FF0000"/>
+                <w:spacing w:val="0"/>
+                <w:position w:val="0"/>
+                <w:sz w:val="11"/>
+                <w:shd w:val="clear" w:fill="auto"/>
+              </w:rPr>
+              <w:t xml:space="preserve">898</w:t>
+            </w:r>
+          </w:p>
+        </w:tc>
+        <w:tc>
+          <w:tcPr>
+            <w:tcW w:w="655" w:type="dxa"/>
+            <w:tcBorders>
+              <w:top w:val="single" w:color="000000" w:sz="6"/>
+              <w:left w:val="single" w:color="000000" w:sz="6"/>
+              <w:bottom w:val="single" w:color="000000" w:sz="6"/>
+              <w:right w:val="single" w:color="000000" w:sz="6"/>
+            </w:tcBorders>
+            <w:shd w:val="clear" w:color="000000" w:fill="ffffff"/>
+            <w:tcMar>
+              <w:left w:w="0" w:type="dxa"/>
+              <w:right w:w="0" w:type="dxa"/>
+            </w:tcMar>
+            <w:vAlign w:val="top"/>
+          </w:tcPr>
+          <w:p>
+            <w:pPr>
+              <w:spacing w:before="106" w:after="0" w:line="240"/>
+              <w:ind w:left="152" w:right="153" w:firstLine="0"/>
+              <w:jc w:val="center"/>
+              <w:rPr>
+                <w:color w:val="auto"/>
+                <w:spacing w:val="0"/>
+                <w:position w:val="0"/>
+              </w:rPr>
+            </w:pPr>
+            <w:r>
+              <w:rPr>
+                <w:rFonts w:ascii="Verdana" w:hAnsi="Verdana" w:eastAsia="Verdana" w:cs="Verdana"/>
+                <w:color w:val="auto"/>
+                <w:spacing w:val="0"/>
+                <w:position w:val="0"/>
+                <w:sz w:val="11"/>
+                <w:shd w:val="clear" w:fill="auto"/>
+              </w:rPr>
+              <w:t xml:space="preserve">19851</w:t>
+            </w:r>
+          </w:p>
+        </w:tc>
+        <w:tc>
+          <w:tcPr>
+            <w:tcW w:w="726" w:type="dxa"/>
+            <w:tcBorders>
+              <w:top w:val="single" w:color="000000" w:sz="6"/>
+              <w:left w:val="single" w:color="000000" w:sz="6"/>
+              <w:bottom w:val="single" w:color="000000" w:sz="6"/>
+              <w:right w:val="single" w:color="000000" w:sz="6"/>
+            </w:tcBorders>
+            <w:shd w:val="clear" w:color="000000" w:fill="ffffff"/>
+            <w:tcMar>
+              <w:left w:w="0" w:type="dxa"/>
+              <w:right w:w="0" w:type="dxa"/>
+            </w:tcMar>
+            <w:vAlign w:val="top"/>
+          </w:tcPr>
+          <w:p>
+            <w:pPr>
+              <w:spacing w:before="106" w:after="0" w:line="240"/>
+              <w:ind w:left="223" w:right="227" w:firstLine="0"/>
+              <w:jc w:val="center"/>
+              <w:rPr>
+                <w:color w:val="auto"/>
+                <w:spacing w:val="0"/>
+                <w:position w:val="0"/>
+              </w:rPr>
+            </w:pPr>
+            <w:r>
+              <w:rPr>
+                <w:rFonts w:ascii="Verdana" w:hAnsi="Verdana" w:eastAsia="Verdana" w:cs="Verdana"/>
+                <w:color w:val="auto"/>
+                <w:spacing w:val="0"/>
+                <w:position w:val="0"/>
+                <w:sz w:val="11"/>
+                <w:shd w:val="clear" w:fill="auto"/>
+              </w:rPr>
+              <w:t xml:space="preserve">3493776</w:t>
+            </w:r>
+          </w:p>
+        </w:tc>
+        <w:tc>
+          <w:tcPr>
+            <w:tcW w:w="666" w:type="dxa"/>
+            <w:vMerge/>
+            <w:tcBorders>
+              <w:top w:val="single" w:color="000000" w:sz="2"/>
+              <w:left w:val="single" w:color="000000" w:sz="6"/>
+              <w:bottom w:val="single" w:color="000000" w:sz="6"/>
+              <w:right w:val="single" w:color="000000" w:sz="6"/>
+            </w:tcBorders>
+            <w:shd w:val="clear" w:color="000000" w:fill="ffffff"/>
+            <w:tcMar>
+              <w:left w:w="0" w:type="dxa"/>
+              <w:right w:w="0" w:type="dxa"/>
+            </w:tcMar>
+            <w:vAlign w:val="top"/>
+          </w:tcPr>
+          <w:p>
+            <w:pPr>
+              <w:spacing w:before="9" w:after="0" w:line="240"/>
+              <w:ind w:left="0" w:right="0" w:firstLine="0"/>
+              <w:jc w:val="left"/>
+              <w:rPr>
+                <w:color w:val="auto"/>
+                <w:spacing w:val="0"/>
+                <w:position w:val="0"/>
+              </w:rPr>
+            </w:pPr>
+          </w:p>
+        </w:tc>
+        <w:tc>
+          <w:tcPr>
+            <w:tcW w:w="626" w:type="dxa"/>
+            <w:vMerge/>
+            <w:tcBorders>
+              <w:top w:val="single" w:color="000000" w:sz="2"/>
+              <w:left w:val="single" w:color="000000" w:sz="6"/>
+              <w:bottom w:val="single" w:color="000000" w:sz="6"/>
+              <w:right w:val="single" w:color="000000" w:sz="6"/>
+            </w:tcBorders>
+            <w:shd w:val="clear" w:color="000000" w:fill="ffffff"/>
+            <w:tcMar>
+              <w:left w:w="0" w:type="dxa"/>
+              <w:right w:w="0" w:type="dxa"/>
+            </w:tcMar>
+            <w:vAlign w:val="top"/>
+          </w:tcPr>
+          <w:p>
+            <w:pPr>
+              <w:spacing w:before="9" w:after="0" w:line="240"/>
+              <w:ind w:left="0" w:right="0" w:firstLine="0"/>
+              <w:jc w:val="left"/>
+              <w:rPr>
+                <w:color w:val="auto"/>
+                <w:spacing w:val="0"/>
+                <w:position w:val="0"/>
+              </w:rPr>
+            </w:pPr>
+          </w:p>
+        </w:tc>
+        <w:tc>
+          <w:tcPr>
+            <w:tcW w:w="717" w:type="dxa"/>
+            <w:vMerge/>
+            <w:tcBorders>
+              <w:top w:val="single" w:color="000000" w:sz="2"/>
+              <w:left w:val="single" w:color="000000" w:sz="6"/>
+              <w:bottom w:val="single" w:color="000000" w:sz="6"/>
+              <w:right w:val="single" w:color="000000" w:sz="2"/>
+            </w:tcBorders>
+            <w:shd w:val="clear" w:color="000000" w:fill="ffffff"/>
+            <w:tcMar>
+              <w:left w:w="0" w:type="dxa"/>
+              <w:right w:w="0" w:type="dxa"/>
+            </w:tcMar>
+            <w:vAlign w:val="top"/>
+          </w:tcPr>
+          <w:p>
+            <w:pPr>
+              <w:spacing w:before="9" w:after="0" w:line="240"/>
+              <w:ind w:left="0" w:right="0" w:firstLine="0"/>
+              <w:jc w:val="left"/>
+              <w:rPr>
+                <w:color w:val="auto"/>
+                <w:spacing w:val="0"/>
+                <w:position w:val="0"/>
+              </w:rPr>
+            </w:pPr>
+          </w:p>
+        </w:tc>
+      </w:tr>
+      <w:tr>
+        <w:trPr>
+          <w:trHeight w:val="575" w:hRule="auto"/>
+          <w:jc w:val="left"/>
+        </w:trPr>
+        <w:tc>
+          <w:tcPr>
+            <w:tcW w:w="1159" w:type="dxa"/>
+            <w:vMerge w:val="restart"/>
+            <w:tcBorders>
+              <w:top w:val="single" w:color="000000" w:sz="6"/>
+              <w:left w:val="single" w:color="000000" w:sz="2"/>
+              <w:bottom w:val="single" w:color="000000" w:sz="6"/>
+              <w:right w:val="single" w:color="000000" w:sz="6"/>
+            </w:tcBorders>
+            <w:shd w:val="clear" w:color="000000" w:fill="ffffff"/>
+            <w:tcMar>
+              <w:left w:w="0" w:type="dxa"/>
+              <w:right w:w="0" w:type="dxa"/>
+            </w:tcMar>
+            <w:vAlign w:val="top"/>
+          </w:tcPr>
+          <w:p>
+            <w:pPr>
+              <w:spacing w:before="0" w:after="0" w:line="240"/>
+              <w:ind w:left="0" w:right="0" w:firstLine="0"/>
+              <w:jc w:val="left"/>
+              <w:rPr>
+                <w:rFonts w:ascii="Times New Roman" w:hAnsi="Times New Roman" w:eastAsia="Times New Roman" w:cs="Times New Roman"/>
+                <w:color w:val="auto"/>
+                <w:spacing w:val="0"/>
+                <w:position w:val="0"/>
+                <w:sz w:val="14"/>
+                <w:shd w:val="clear" w:fill="auto"/>
+              </w:rPr>
+            </w:pPr>
+          </w:p>
+          <w:p>
+            <w:pPr>
+              <w:spacing w:before="10" w:after="0" w:line="240"/>
+              <w:ind w:left="0" w:right="0" w:firstLine="0"/>
+              <w:jc w:val="left"/>
+              <w:rPr>
+                <w:rFonts w:ascii="Times New Roman" w:hAnsi="Times New Roman" w:eastAsia="Times New Roman" w:cs="Times New Roman"/>
+                <w:color w:val="auto"/>
+                <w:spacing w:val="0"/>
+                <w:position w:val="0"/>
+                <w:sz w:val="11"/>
+                <w:shd w:val="clear" w:fill="auto"/>
+              </w:rPr>
+            </w:pPr>
+          </w:p>
+          <w:p>
+            <w:pPr>
+              <w:spacing w:before="0" w:after="0" w:line="240"/>
+              <w:ind w:left="299" w:right="0" w:firstLine="0"/>
+              <w:jc w:val="left"/>
+              <w:rPr>
+                <w:spacing w:val="0"/>
+                <w:position w:val="0"/>
+              </w:rPr>
+            </w:pPr>
+            <w:r>
+              <w:rPr>
+                <w:rFonts w:ascii="Verdana" w:hAnsi="Verdana" w:eastAsia="Verdana" w:cs="Verdana"/>
+                <w:color w:val="FF0000"/>
+                <w:spacing w:val="0"/>
+                <w:position w:val="0"/>
+                <w:sz w:val="11"/>
+                <w:shd w:val="clear" w:fill="auto"/>
+              </w:rPr>
+              <w:t xml:space="preserve">RSVD-3</w:t>
+            </w:r>
+          </w:p>
+        </w:tc>
+        <w:tc>
+          <w:tcPr>
+            <w:tcW w:w="706" w:type="dxa"/>
+            <w:vMerge w:val="restart"/>
+            <w:tcBorders>
+              <w:top w:val="single" w:color="000000" w:sz="6"/>
+              <w:left w:val="single" w:color="000000" w:sz="6"/>
+              <w:bottom w:val="single" w:color="000000" w:sz="6"/>
+              <w:right w:val="single" w:color="000000" w:sz="6"/>
+            </w:tcBorders>
+            <w:shd w:val="clear" w:color="000000" w:fill="ffffff"/>
+            <w:tcMar>
+              <w:left w:w="0" w:type="dxa"/>
+              <w:right w:w="0" w:type="dxa"/>
+            </w:tcMar>
+            <w:vAlign w:val="top"/>
+          </w:tcPr>
+          <w:p>
+            <w:pPr>
+              <w:spacing w:before="0" w:after="0" w:line="240"/>
+              <w:ind w:left="0" w:right="0" w:firstLine="0"/>
+              <w:jc w:val="left"/>
+              <w:rPr>
+                <w:rFonts w:ascii="Times New Roman" w:hAnsi="Times New Roman" w:eastAsia="Times New Roman" w:cs="Times New Roman"/>
+                <w:color w:val="auto"/>
+                <w:spacing w:val="0"/>
+                <w:position w:val="0"/>
+                <w:sz w:val="14"/>
+                <w:shd w:val="clear" w:fill="auto"/>
+              </w:rPr>
+            </w:pPr>
+          </w:p>
+          <w:p>
+            <w:pPr>
+              <w:spacing w:before="10" w:after="0" w:line="240"/>
+              <w:ind w:left="0" w:right="0" w:firstLine="0"/>
+              <w:jc w:val="left"/>
+              <w:rPr>
+                <w:rFonts w:ascii="Times New Roman" w:hAnsi="Times New Roman" w:eastAsia="Times New Roman" w:cs="Times New Roman"/>
+                <w:color w:val="auto"/>
+                <w:spacing w:val="0"/>
+                <w:position w:val="0"/>
+                <w:sz w:val="11"/>
+                <w:shd w:val="clear" w:fill="auto"/>
+              </w:rPr>
+            </w:pPr>
+          </w:p>
+          <w:p>
+            <w:pPr>
+              <w:spacing w:before="0" w:after="0" w:line="240"/>
+              <w:ind w:left="133" w:right="0" w:firstLine="0"/>
+              <w:jc w:val="left"/>
+              <w:rPr>
+                <w:spacing w:val="0"/>
+                <w:position w:val="0"/>
+              </w:rPr>
+            </w:pPr>
+            <w:r>
+              <w:rPr>
+                <w:rFonts w:ascii="Verdana" w:hAnsi="Verdana" w:eastAsia="Verdana" w:cs="Verdana"/>
+                <w:color w:val="FF0000"/>
+                <w:spacing w:val="0"/>
+                <w:position w:val="0"/>
+                <w:sz w:val="11"/>
+                <w:shd w:val="clear" w:fill="auto"/>
+              </w:rPr>
+              <w:t xml:space="preserve">NLT-20</w:t>
+            </w:r>
+          </w:p>
+        </w:tc>
+        <w:tc>
+          <w:tcPr>
+            <w:tcW w:w="1069" w:type="dxa"/>
+            <w:tcBorders>
+              <w:top w:val="single" w:color="000000" w:sz="6"/>
+              <w:left w:val="single" w:color="000000" w:sz="6"/>
+              <w:bottom w:val="single" w:color="000000" w:sz="6"/>
+              <w:right w:val="single" w:color="000000" w:sz="6"/>
+            </w:tcBorders>
+            <w:shd w:val="clear" w:color="000000" w:fill="ffffff"/>
+            <w:tcMar>
+              <w:left w:w="0" w:type="dxa"/>
+              <w:right w:w="0" w:type="dxa"/>
+            </w:tcMar>
+            <w:vAlign w:val="top"/>
+          </w:tcPr>
+          <w:p>
+            <w:pPr>
+              <w:spacing w:before="99" w:after="0" w:line="240"/>
+              <w:ind w:left="416" w:right="425" w:firstLine="0"/>
+              <w:jc w:val="center"/>
+              <w:rPr>
+                <w:spacing w:val="0"/>
+                <w:position w:val="0"/>
+              </w:rPr>
+            </w:pPr>
+            <w:r>
+              <w:rPr>
+                <w:rFonts w:ascii="Verdana" w:hAnsi="Verdana" w:eastAsia="Verdana" w:cs="Verdana"/>
+                <w:color w:val="FF0000"/>
+                <w:spacing w:val="0"/>
+                <w:position w:val="0"/>
+                <w:sz w:val="13"/>
+                <w:shd w:val="clear" w:fill="auto"/>
+              </w:rPr>
+              <w:t xml:space="preserve">S3</w:t>
+            </w:r>
+          </w:p>
+        </w:tc>
+        <w:tc>
+          <w:tcPr>
+            <w:tcW w:w="585" w:type="dxa"/>
+            <w:tcBorders>
+              <w:top w:val="single" w:color="000000" w:sz="6"/>
+              <w:left w:val="single" w:color="000000" w:sz="6"/>
+              <w:bottom w:val="single" w:color="000000" w:sz="6"/>
+              <w:right w:val="single" w:color="000000" w:sz="6"/>
+            </w:tcBorders>
+            <w:shd w:val="clear" w:color="000000" w:fill="ffffff"/>
+            <w:tcMar>
+              <w:left w:w="0" w:type="dxa"/>
+              <w:right w:w="0" w:type="dxa"/>
+            </w:tcMar>
+            <w:vAlign w:val="top"/>
+          </w:tcPr>
+          <w:p>
+            <w:pPr>
+              <w:spacing w:before="106" w:after="0" w:line="240"/>
+              <w:ind w:left="132" w:right="132" w:firstLine="0"/>
+              <w:jc w:val="center"/>
+              <w:rPr>
+                <w:spacing w:val="0"/>
+                <w:position w:val="0"/>
+              </w:rPr>
+            </w:pPr>
+            <w:r>
+              <w:rPr>
+                <w:rFonts w:ascii="Verdana" w:hAnsi="Verdana" w:eastAsia="Verdana" w:cs="Verdana"/>
+                <w:color w:val="FF0000"/>
+                <w:spacing w:val="0"/>
+                <w:position w:val="0"/>
+                <w:sz w:val="11"/>
+                <w:shd w:val="clear" w:fill="auto"/>
+              </w:rPr>
+              <w:t xml:space="preserve">0.98</w:t>
+            </w:r>
+          </w:p>
+        </w:tc>
+        <w:tc>
+          <w:tcPr>
+            <w:tcW w:w="494" w:type="dxa"/>
+            <w:tcBorders>
+              <w:top w:val="single" w:color="000000" w:sz="6"/>
+              <w:left w:val="single" w:color="000000" w:sz="6"/>
+              <w:bottom w:val="single" w:color="000000" w:sz="6"/>
+              <w:right w:val="single" w:color="000000" w:sz="6"/>
+            </w:tcBorders>
+            <w:shd w:val="clear" w:color="000000" w:fill="ffffff"/>
+            <w:tcMar>
+              <w:left w:w="0" w:type="dxa"/>
+              <w:right w:w="0" w:type="dxa"/>
+            </w:tcMar>
+            <w:vAlign w:val="top"/>
+          </w:tcPr>
+          <w:p>
+            <w:pPr>
+              <w:spacing w:before="106" w:after="0" w:line="240"/>
+              <w:ind w:left="72" w:right="71" w:firstLine="0"/>
+              <w:jc w:val="center"/>
+              <w:rPr>
+                <w:spacing w:val="0"/>
+                <w:position w:val="0"/>
+              </w:rPr>
+            </w:pPr>
+            <w:r>
+              <w:rPr>
+                <w:rFonts w:ascii="Verdana" w:hAnsi="Verdana" w:eastAsia="Verdana" w:cs="Verdana"/>
+                <w:color w:val="FF0000"/>
+                <w:spacing w:val="0"/>
+                <w:position w:val="0"/>
+                <w:sz w:val="11"/>
+                <w:shd w:val="clear" w:fill="auto"/>
+              </w:rPr>
+              <w:t xml:space="preserve">189</w:t>
+            </w:r>
+          </w:p>
+        </w:tc>
+        <w:tc>
+          <w:tcPr>
+            <w:tcW w:w="494" w:type="dxa"/>
+            <w:tcBorders>
+              <w:top w:val="single" w:color="000000" w:sz="6"/>
+              <w:left w:val="single" w:color="000000" w:sz="6"/>
+              <w:bottom w:val="single" w:color="000000" w:sz="6"/>
+              <w:right w:val="single" w:color="000000" w:sz="6"/>
+            </w:tcBorders>
+            <w:shd w:val="clear" w:color="000000" w:fill="ffffff"/>
+            <w:tcMar>
+              <w:left w:w="0" w:type="dxa"/>
+              <w:right w:w="0" w:type="dxa"/>
+            </w:tcMar>
+            <w:vAlign w:val="top"/>
+          </w:tcPr>
+          <w:p>
+            <w:pPr>
+              <w:spacing w:before="106" w:after="0" w:line="240"/>
+              <w:ind w:left="72" w:right="72" w:firstLine="0"/>
+              <w:jc w:val="center"/>
+              <w:rPr>
+                <w:spacing w:val="0"/>
+                <w:position w:val="0"/>
+              </w:rPr>
+            </w:pPr>
+            <w:r>
+              <w:rPr>
+                <w:rFonts w:ascii="Verdana" w:hAnsi="Verdana" w:eastAsia="Verdana" w:cs="Verdana"/>
+                <w:color w:val="FF0000"/>
+                <w:spacing w:val="0"/>
+                <w:position w:val="0"/>
+                <w:sz w:val="11"/>
+                <w:shd w:val="clear" w:fill="auto"/>
+              </w:rPr>
+              <w:t xml:space="preserve">1898</w:t>
+            </w:r>
+          </w:p>
+        </w:tc>
+        <w:tc>
+          <w:tcPr>
+            <w:tcW w:w="494" w:type="dxa"/>
+            <w:tcBorders>
+              <w:top w:val="single" w:color="000000" w:sz="6"/>
+              <w:left w:val="single" w:color="000000" w:sz="6"/>
+              <w:bottom w:val="single" w:color="000000" w:sz="6"/>
+              <w:right w:val="single" w:color="000000" w:sz="6"/>
+            </w:tcBorders>
+            <w:shd w:val="clear" w:color="000000" w:fill="ffffff"/>
+            <w:tcMar>
+              <w:left w:w="0" w:type="dxa"/>
+              <w:right w:w="0" w:type="dxa"/>
+            </w:tcMar>
+            <w:vAlign w:val="top"/>
+          </w:tcPr>
+          <w:p>
+            <w:pPr>
+              <w:spacing w:before="106" w:after="0" w:line="240"/>
+              <w:ind w:left="72" w:right="72" w:firstLine="0"/>
+              <w:jc w:val="center"/>
+              <w:rPr>
+                <w:spacing w:val="0"/>
+                <w:position w:val="0"/>
+              </w:rPr>
+            </w:pPr>
+            <w:r>
+              <w:rPr>
+                <w:rFonts w:ascii="Verdana" w:hAnsi="Verdana" w:eastAsia="Verdana" w:cs="Verdana"/>
+                <w:color w:val="FF0000"/>
+                <w:spacing w:val="0"/>
+                <w:position w:val="0"/>
+                <w:sz w:val="11"/>
+                <w:shd w:val="clear" w:fill="auto"/>
+              </w:rPr>
+              <w:t xml:space="preserve">18</w:t>
+            </w:r>
+          </w:p>
+        </w:tc>
+        <w:tc>
+          <w:tcPr>
+            <w:tcW w:w="494" w:type="dxa"/>
+            <w:tcBorders>
+              <w:top w:val="single" w:color="000000" w:sz="6"/>
+              <w:left w:val="single" w:color="000000" w:sz="6"/>
+              <w:bottom w:val="single" w:color="000000" w:sz="6"/>
+              <w:right w:val="single" w:color="000000" w:sz="6"/>
+            </w:tcBorders>
+            <w:shd w:val="clear" w:color="000000" w:fill="ffffff"/>
+            <w:tcMar>
+              <w:left w:w="0" w:type="dxa"/>
+              <w:right w:w="0" w:type="dxa"/>
+            </w:tcMar>
+            <w:vAlign w:val="top"/>
+          </w:tcPr>
+          <w:p>
+            <w:pPr>
+              <w:spacing w:before="106" w:after="0" w:line="240"/>
+              <w:ind w:left="72" w:right="72" w:firstLine="0"/>
+              <w:jc w:val="center"/>
+              <w:rPr>
+                <w:spacing w:val="0"/>
+                <w:position w:val="0"/>
+              </w:rPr>
+            </w:pPr>
+            <w:r>
+              <w:rPr>
+                <w:rFonts w:ascii="Verdana" w:hAnsi="Verdana" w:eastAsia="Verdana" w:cs="Verdana"/>
+                <w:color w:val="FF0000"/>
+                <w:spacing w:val="0"/>
+                <w:position w:val="0"/>
+                <w:sz w:val="11"/>
+                <w:shd w:val="clear" w:fill="auto"/>
+              </w:rPr>
+              <w:t xml:space="preserve">189</w:t>
+            </w:r>
+          </w:p>
+        </w:tc>
+        <w:tc>
+          <w:tcPr>
+            <w:tcW w:w="494" w:type="dxa"/>
+            <w:tcBorders>
+              <w:top w:val="single" w:color="000000" w:sz="6"/>
+              <w:left w:val="single" w:color="000000" w:sz="6"/>
+              <w:bottom w:val="single" w:color="000000" w:sz="6"/>
+              <w:right w:val="single" w:color="000000" w:sz="6"/>
+            </w:tcBorders>
+            <w:shd w:val="clear" w:color="000000" w:fill="ffffff"/>
+            <w:tcMar>
+              <w:left w:w="0" w:type="dxa"/>
+              <w:right w:w="0" w:type="dxa"/>
+            </w:tcMar>
+            <w:vAlign w:val="top"/>
+          </w:tcPr>
+          <w:p>
+            <w:pPr>
+              <w:spacing w:before="106" w:after="0" w:line="240"/>
+              <w:ind w:left="72" w:right="72" w:firstLine="0"/>
+              <w:jc w:val="center"/>
+              <w:rPr>
+                <w:spacing w:val="0"/>
+                <w:position w:val="0"/>
+              </w:rPr>
+            </w:pPr>
+            <w:r>
+              <w:rPr>
+                <w:rFonts w:ascii="Verdana" w:hAnsi="Verdana" w:eastAsia="Verdana" w:cs="Verdana"/>
+                <w:color w:val="FF0000"/>
+                <w:spacing w:val="0"/>
+                <w:position w:val="0"/>
+                <w:sz w:val="11"/>
+                <w:shd w:val="clear" w:fill="auto"/>
+              </w:rPr>
+              <w:t xml:space="preserve">81</w:t>
+            </w:r>
+          </w:p>
+        </w:tc>
+        <w:tc>
+          <w:tcPr>
+            <w:tcW w:w="655" w:type="dxa"/>
+            <w:tcBorders>
+              <w:top w:val="single" w:color="000000" w:sz="6"/>
+              <w:left w:val="single" w:color="000000" w:sz="6"/>
+              <w:bottom w:val="single" w:color="000000" w:sz="6"/>
+              <w:right w:val="single" w:color="000000" w:sz="6"/>
+            </w:tcBorders>
+            <w:shd w:val="clear" w:color="000000" w:fill="ffffff"/>
+            <w:tcMar>
+              <w:left w:w="0" w:type="dxa"/>
+              <w:right w:w="0" w:type="dxa"/>
+            </w:tcMar>
+            <w:vAlign w:val="top"/>
+          </w:tcPr>
+          <w:p>
+            <w:pPr>
+              <w:spacing w:before="106" w:after="0" w:line="240"/>
+              <w:ind w:left="152" w:right="153" w:firstLine="0"/>
+              <w:jc w:val="center"/>
+              <w:rPr>
+                <w:color w:val="auto"/>
+                <w:spacing w:val="0"/>
+                <w:position w:val="0"/>
+              </w:rPr>
+            </w:pPr>
+            <w:r>
+              <w:rPr>
+                <w:rFonts w:ascii="Verdana" w:hAnsi="Verdana" w:eastAsia="Verdana" w:cs="Verdana"/>
+                <w:color w:val="auto"/>
+                <w:spacing w:val="0"/>
+                <w:position w:val="0"/>
+                <w:sz w:val="11"/>
+                <w:shd w:val="clear" w:fill="auto"/>
+              </w:rPr>
+              <w:t xml:space="preserve">475</w:t>
+            </w:r>
+          </w:p>
+        </w:tc>
+        <w:tc>
+          <w:tcPr>
+            <w:tcW w:w="726" w:type="dxa"/>
+            <w:tcBorders>
+              <w:top w:val="single" w:color="000000" w:sz="6"/>
+              <w:left w:val="single" w:color="000000" w:sz="6"/>
+              <w:bottom w:val="single" w:color="000000" w:sz="6"/>
+              <w:right w:val="single" w:color="000000" w:sz="6"/>
+            </w:tcBorders>
+            <w:shd w:val="clear" w:color="000000" w:fill="ffffff"/>
+            <w:tcMar>
+              <w:left w:w="0" w:type="dxa"/>
+              <w:right w:w="0" w:type="dxa"/>
+            </w:tcMar>
+            <w:vAlign w:val="top"/>
+          </w:tcPr>
+          <w:p>
+            <w:pPr>
+              <w:spacing w:before="106" w:after="0" w:line="240"/>
+              <w:ind w:left="223" w:right="227" w:firstLine="0"/>
+              <w:jc w:val="center"/>
+              <w:rPr>
+                <w:color w:val="auto"/>
+                <w:spacing w:val="0"/>
+                <w:position w:val="0"/>
+              </w:rPr>
+            </w:pPr>
+            <w:r>
+              <w:rPr>
+                <w:rFonts w:ascii="Verdana" w:hAnsi="Verdana" w:eastAsia="Verdana" w:cs="Verdana"/>
+                <w:color w:val="auto"/>
+                <w:spacing w:val="0"/>
+                <w:position w:val="0"/>
+                <w:sz w:val="11"/>
+                <w:shd w:val="clear" w:fill="auto"/>
+              </w:rPr>
+              <w:t xml:space="preserve">466</w:t>
+            </w:r>
+          </w:p>
+        </w:tc>
+        <w:tc>
+          <w:tcPr>
+            <w:tcW w:w="666" w:type="dxa"/>
+            <w:vMerge w:val="restart"/>
+            <w:tcBorders>
+              <w:top w:val="single" w:color="000000" w:sz="6"/>
+              <w:left w:val="single" w:color="000000" w:sz="6"/>
+              <w:bottom w:val="single" w:color="000000" w:sz="6"/>
+              <w:right w:val="single" w:color="000000" w:sz="6"/>
+            </w:tcBorders>
+            <w:shd w:val="clear" w:color="000000" w:fill="ffffff"/>
+            <w:tcMar>
+              <w:left w:w="0" w:type="dxa"/>
+              <w:right w:w="0" w:type="dxa"/>
+            </w:tcMar>
+            <w:vAlign w:val="top"/>
+          </w:tcPr>
+          <w:p>
+            <w:pPr>
+              <w:spacing w:before="0" w:after="0" w:line="240"/>
+              <w:ind w:left="0" w:right="0" w:firstLine="0"/>
+              <w:jc w:val="left"/>
+              <w:rPr>
+                <w:rFonts w:ascii="Times New Roman" w:hAnsi="Times New Roman" w:eastAsia="Times New Roman" w:cs="Times New Roman"/>
+                <w:color w:val="auto"/>
+                <w:spacing w:val="0"/>
+                <w:position w:val="0"/>
+                <w:sz w:val="14"/>
+                <w:shd w:val="clear" w:fill="auto"/>
+              </w:rPr>
+            </w:pPr>
+          </w:p>
+          <w:p>
+            <w:pPr>
+              <w:spacing w:before="10" w:after="0" w:line="240"/>
+              <w:ind w:left="0" w:right="0" w:firstLine="0"/>
+              <w:jc w:val="left"/>
+              <w:rPr>
+                <w:rFonts w:ascii="Times New Roman" w:hAnsi="Times New Roman" w:eastAsia="Times New Roman" w:cs="Times New Roman"/>
+                <w:color w:val="auto"/>
+                <w:spacing w:val="0"/>
+                <w:position w:val="0"/>
+                <w:sz w:val="11"/>
+                <w:shd w:val="clear" w:fill="auto"/>
+              </w:rPr>
+            </w:pPr>
+          </w:p>
+          <w:p>
+            <w:pPr>
+              <w:spacing w:before="0" w:after="0" w:line="240"/>
+              <w:ind w:left="168" w:right="0" w:firstLine="0"/>
+              <w:jc w:val="left"/>
+              <w:rPr>
+                <w:color w:val="auto"/>
+                <w:spacing w:val="0"/>
+                <w:position w:val="0"/>
+              </w:rPr>
+            </w:pPr>
+            <w:r>
+              <w:rPr>
+                <w:rFonts w:ascii="Verdana" w:hAnsi="Verdana" w:eastAsia="Verdana" w:cs="Verdana"/>
+                <w:color w:val="auto"/>
+                <w:spacing w:val="0"/>
+                <w:position w:val="0"/>
+                <w:sz w:val="11"/>
+                <w:shd w:val="clear" w:fill="auto"/>
+              </w:rPr>
+              <w:t xml:space="preserve">466</w:t>
+            </w:r>
+          </w:p>
+        </w:tc>
+        <w:tc>
+          <w:tcPr>
+            <w:tcW w:w="626" w:type="dxa"/>
+            <w:vMerge w:val="restart"/>
+            <w:tcBorders>
+              <w:top w:val="single" w:color="000000" w:sz="6"/>
+              <w:left w:val="single" w:color="000000" w:sz="6"/>
+              <w:bottom w:val="single" w:color="000000" w:sz="6"/>
+              <w:right w:val="single" w:color="000000" w:sz="6"/>
+            </w:tcBorders>
+            <w:shd w:val="clear" w:color="000000" w:fill="ffffff"/>
+            <w:tcMar>
+              <w:left w:w="0" w:type="dxa"/>
+              <w:right w:w="0" w:type="dxa"/>
+            </w:tcMar>
+            <w:vAlign w:val="top"/>
+          </w:tcPr>
+          <w:p>
+            <w:pPr>
+              <w:spacing w:before="0" w:after="0" w:line="240"/>
+              <w:ind w:left="0" w:right="0" w:firstLine="0"/>
+              <w:jc w:val="left"/>
+              <w:rPr>
+                <w:rFonts w:ascii="Times New Roman" w:hAnsi="Times New Roman" w:eastAsia="Times New Roman" w:cs="Times New Roman"/>
+                <w:color w:val="auto"/>
+                <w:spacing w:val="0"/>
+                <w:position w:val="0"/>
+                <w:sz w:val="14"/>
+                <w:shd w:val="clear" w:fill="auto"/>
+              </w:rPr>
+            </w:pPr>
+          </w:p>
+          <w:p>
+            <w:pPr>
+              <w:spacing w:before="10" w:after="0" w:line="240"/>
+              <w:ind w:left="0" w:right="0" w:firstLine="0"/>
+              <w:jc w:val="left"/>
+              <w:rPr>
+                <w:rFonts w:ascii="Times New Roman" w:hAnsi="Times New Roman" w:eastAsia="Times New Roman" w:cs="Times New Roman"/>
+                <w:color w:val="auto"/>
+                <w:spacing w:val="0"/>
+                <w:position w:val="0"/>
+                <w:sz w:val="11"/>
+                <w:shd w:val="clear" w:fill="auto"/>
+              </w:rPr>
+            </w:pPr>
+          </w:p>
+          <w:p>
+            <w:pPr>
+              <w:spacing w:before="0" w:after="0" w:line="240"/>
+              <w:ind w:left="0" w:right="0" w:firstLine="0"/>
+              <w:jc w:val="left"/>
+              <w:rPr>
+                <w:rFonts w:ascii="Times New Roman" w:hAnsi="Times New Roman" w:eastAsia="Times New Roman" w:cs="Times New Roman"/>
+                <w:color w:val="auto"/>
+                <w:spacing w:val="0"/>
+                <w:position w:val="0"/>
+                <w:sz w:val="14"/>
+                <w:shd w:val="clear" w:fill="auto"/>
+              </w:rPr>
+            </w:pPr>
+          </w:p>
+          <w:p>
+            <w:pPr>
+              <w:spacing w:before="10" w:after="0" w:line="240"/>
+              <w:ind w:left="0" w:right="0" w:firstLine="0"/>
+              <w:jc w:val="left"/>
+              <w:rPr>
+                <w:rFonts w:ascii="Times New Roman" w:hAnsi="Times New Roman" w:eastAsia="Times New Roman" w:cs="Times New Roman"/>
+                <w:color w:val="auto"/>
+                <w:spacing w:val="0"/>
+                <w:position w:val="0"/>
+                <w:sz w:val="11"/>
+                <w:shd w:val="clear" w:fill="auto"/>
+              </w:rPr>
+            </w:pPr>
+          </w:p>
+          <w:p>
+            <w:pPr>
+              <w:spacing w:before="0" w:after="0" w:line="240"/>
+              <w:ind w:left="147" w:right="0" w:firstLine="0"/>
+              <w:jc w:val="left"/>
+              <w:rPr>
+                <w:spacing w:val="0"/>
+                <w:position w:val="0"/>
+              </w:rPr>
+            </w:pPr>
+            <w:r>
+              <w:rPr>
+                <w:rFonts w:ascii="Verdana" w:hAnsi="Verdana" w:eastAsia="Verdana" w:cs="Verdana"/>
+                <w:color w:val="FF0000"/>
+                <w:spacing w:val="0"/>
+                <w:position w:val="0"/>
+                <w:sz w:val="11"/>
+                <w:shd w:val="clear" w:fill="auto"/>
+              </w:rPr>
+              <w:t xml:space="preserve">2078</w:t>
+            </w:r>
+          </w:p>
+        </w:tc>
+        <w:tc>
+          <w:tcPr>
+            <w:tcW w:w="717" w:type="dxa"/>
+            <w:vMerge w:val="restart"/>
+            <w:tcBorders>
+              <w:top w:val="single" w:color="000000" w:sz="6"/>
+              <w:left w:val="single" w:color="000000" w:sz="6"/>
+              <w:bottom w:val="single" w:color="000000" w:sz="6"/>
+              <w:right w:val="single" w:color="000000" w:sz="2"/>
+            </w:tcBorders>
+            <w:shd w:val="clear" w:color="000000" w:fill="ffffff"/>
+            <w:tcMar>
+              <w:left w:w="0" w:type="dxa"/>
+              <w:right w:w="0" w:type="dxa"/>
+            </w:tcMar>
+            <w:vAlign w:val="top"/>
+          </w:tcPr>
+          <w:p>
+            <w:pPr>
+              <w:spacing w:before="0" w:after="0" w:line="240"/>
+              <w:ind w:left="0" w:right="0" w:firstLine="0"/>
+              <w:jc w:val="left"/>
+              <w:rPr>
+                <w:rFonts w:ascii="Times New Roman" w:hAnsi="Times New Roman" w:eastAsia="Times New Roman" w:cs="Times New Roman"/>
+                <w:color w:val="auto"/>
+                <w:spacing w:val="0"/>
+                <w:position w:val="0"/>
+                <w:sz w:val="14"/>
+                <w:shd w:val="clear" w:fill="auto"/>
+              </w:rPr>
+            </w:pPr>
+          </w:p>
+          <w:p>
+            <w:pPr>
+              <w:spacing w:before="10" w:after="0" w:line="240"/>
+              <w:ind w:left="0" w:right="0" w:firstLine="0"/>
+              <w:jc w:val="left"/>
+              <w:rPr>
+                <w:rFonts w:ascii="Times New Roman" w:hAnsi="Times New Roman" w:eastAsia="Times New Roman" w:cs="Times New Roman"/>
+                <w:color w:val="auto"/>
+                <w:spacing w:val="0"/>
+                <w:position w:val="0"/>
+                <w:sz w:val="11"/>
+                <w:shd w:val="clear" w:fill="auto"/>
+              </w:rPr>
+            </w:pPr>
+          </w:p>
+          <w:p>
+            <w:pPr>
+              <w:spacing w:before="0" w:after="0" w:line="240"/>
+              <w:ind w:left="250" w:right="250" w:firstLine="0"/>
+              <w:jc w:val="center"/>
+              <w:rPr>
+                <w:color w:val="auto"/>
+                <w:spacing w:val="0"/>
+                <w:position w:val="0"/>
+              </w:rPr>
+            </w:pPr>
+            <w:r>
+              <w:rPr>
+                <w:rFonts w:ascii="Verdana" w:hAnsi="Verdana" w:eastAsia="Verdana" w:cs="Verdana"/>
+                <w:color w:val="auto"/>
+                <w:spacing w:val="0"/>
+                <w:position w:val="0"/>
+                <w:sz w:val="11"/>
+                <w:shd w:val="clear" w:fill="auto"/>
+              </w:rPr>
+              <w:t xml:space="preserve">13</w:t>
             </w:r>
           </w:p>
         </w:tc>

</xml_diff>

<commit_message>
Added log endpoints and fixed bug in log middleware
</commit_message>
<xml_diff>
--- a/Back-End/EServices.WebApi/WebApi/WordTemplates/ACPH-out.docx
+++ b/Back-End/EServices.WebApi/WebApi/WordTemplates/ACPH-out.docx
@@ -474,7 +474,7 @@
                 <w:sz w:val="13"/>
                 <w:shd w:val="clear" w:fill="auto"/>
               </w:rPr>
-              <w:t xml:space="preserve">Sun Microsystem Pvt Ltd - 90-9-</w:t>
+              <w:t xml:space="preserve">Sun Microsystem Pvt Ltd</w:t>
             </w:r>
           </w:p>
           <w:p>
@@ -500,7 +500,7 @@
                 <w:sz w:val="11"/>
                 <w:shd w:val="clear" w:fill="auto"/>
               </w:rPr>
-              <w:t xml:space="preserve">77908954090</w:t>
+              <w:t xml:space="preserve">77908954</w:t>
             </w:r>
           </w:p>
           <w:p>
@@ -537,7 +537,7 @@
                 <w:sz w:val="11"/>
                 <w:shd w:val="clear" w:fill="auto"/>
               </w:rPr>
-              <w:t xml:space="preserve">Chennai-98</w:t>
+              <w:t xml:space="preserve">Chennai</w:t>
             </w:r>
           </w:p>
         </w:tc>
@@ -735,7 +735,7 @@
                 <w:sz w:val="11"/>
                 <w:shd w:val="clear" w:fill="auto"/>
               </w:rPr>
-              <w:t xml:space="preserve">Cuddalore-1</w:t>
+              <w:t xml:space="preserve">Cuddalore</w:t>
             </w:r>
           </w:p>
           <w:p>
@@ -776,7 +776,7 @@
                 <w:sz w:val="13"/>
                 <w:shd w:val="clear" w:fill="auto"/>
               </w:rPr>
-              <w:t xml:space="preserve">10-11-2023 12.00.00 AM</w:t>
+              <w:t xml:space="preserve">18-11-2023 12.00.00 AM</w:t>
             </w:r>
           </w:p>
           <w:p>
@@ -1054,7 +1054,7 @@
                 <w:sz w:val="11"/>
                 <w:shd w:val="clear" w:fill="auto"/>
               </w:rPr>
-              <w:t xml:space="preserve">Ammenometer</w:t>
+              <w:t xml:space="preserve">adada</w:t>
             </w:r>
           </w:p>
           <w:p>
@@ -1080,7 +1080,7 @@
                 <w:sz w:val="11"/>
                 <w:shd w:val="clear" w:fill="auto"/>
               </w:rPr>
-              <w:t xml:space="preserve">12345678</w:t>
+              <w:t xml:space="preserve">adad</w:t>
             </w:r>
           </w:p>
           <w:p>
@@ -1102,7 +1102,7 @@
                 <w:sz w:val="11"/>
                 <w:shd w:val="clear" w:fill="auto"/>
               </w:rPr>
-              <w:t xml:space="preserve">03-11-2023 12.00.00 AM</w:t>
+              <w:t xml:space="preserve">18-11-2023 12.00.00 AM</w:t>
             </w:r>
           </w:p>
         </w:tc>
@@ -1278,7 +1278,7 @@
                 <w:sz w:val="11"/>
                 <w:shd w:val="clear" w:fill="auto"/>
               </w:rPr>
-              <w:t xml:space="preserve">12345678</w:t>
+              <w:t xml:space="preserve">adad</w:t>
             </w:r>
             <w:r>
               <w:rPr>
@@ -1300,7 +1300,7 @@
                 <w:sz w:val="11"/>
                 <w:shd w:val="clear" w:fill="auto"/>
               </w:rPr>
-              <w:t xml:space="preserve">12345678</w:t>
+              <w:t xml:space="preserve">adad</w:t>
             </w:r>
           </w:p>
           <w:p>
@@ -1321,7 +1321,7 @@
                 <w:sz w:val="11"/>
                 <w:shd w:val="clear" w:fill="auto"/>
               </w:rPr>
-              <w:t xml:space="preserve">16-11-2023 12.00.00 AM</w:t>
+              <w:t xml:space="preserve">07-11-2023 12.00.00 AM</w:t>
             </w:r>
           </w:p>
         </w:tc>
@@ -2988,7 +2988,7 @@
                 <w:sz w:val="11"/>
                 <w:shd w:val="clear" w:fill="auto"/>
               </w:rPr>
-              <w:t xml:space="preserve">RSVD-3</w:t>
+              <w:t xml:space="preserve">RSVD-2</w:t>
             </w:r>
           </w:p>
         </w:tc>
@@ -3136,7 +3136,7 @@
                 <w:sz w:val="11"/>
                 <w:shd w:val="clear" w:fill="auto"/>
               </w:rPr>
-              <w:t xml:space="preserve">0.998</w:t>
+              <w:t xml:space="preserve">0.25</w:t>
             </w:r>
           </w:p>
         </w:tc>
@@ -3175,7 +3175,7 @@
                 <w:sz w:val="11"/>
                 <w:shd w:val="clear" w:fill="auto"/>
               </w:rPr>
-              <w:t xml:space="preserve">1898</w:t>
+              <w:t xml:space="preserve">1896</w:t>
             </w:r>
           </w:p>
         </w:tc>
@@ -3214,7 +3214,7 @@
                 <w:sz w:val="11"/>
                 <w:shd w:val="clear" w:fill="auto"/>
               </w:rPr>
-              <w:t xml:space="preserve">198</w:t>
+              <w:t xml:space="preserve">1856</w:t>
             </w:r>
           </w:p>
         </w:tc>
@@ -3253,7 +3253,7 @@
                 <w:sz w:val="11"/>
                 <w:shd w:val="clear" w:fill="auto"/>
               </w:rPr>
-              <w:t xml:space="preserve">8198</w:t>
+              <w:t xml:space="preserve">4856</w:t>
             </w:r>
           </w:p>
         </w:tc>
@@ -3292,7 +3292,7 @@
                 <w:sz w:val="11"/>
                 <w:shd w:val="clear" w:fill="auto"/>
               </w:rPr>
-              <w:t xml:space="preserve">189</w:t>
+              <w:t xml:space="preserve">5698</w:t>
             </w:r>
           </w:p>
         </w:tc>
@@ -3331,7 +3331,7 @@
                 <w:sz w:val="11"/>
                 <w:shd w:val="clear" w:fill="auto"/>
               </w:rPr>
-              <w:t xml:space="preserve">81981</w:t>
+              <w:t xml:space="preserve">9874</w:t>
             </w:r>
           </w:p>
         </w:tc>
@@ -3371,7 +3371,7 @@
                 <w:sz w:val="11"/>
                 <w:shd w:val="clear" w:fill="auto"/>
               </w:rPr>
-              <w:t xml:space="preserve">18493</w:t>
+              <w:t xml:space="preserve">4836</w:t>
             </w:r>
           </w:p>
         </w:tc>
@@ -3411,7 +3411,7 @@
                 <w:sz w:val="11"/>
                 <w:shd w:val="clear" w:fill="auto"/>
               </w:rPr>
-              <w:t xml:space="preserve">18456</w:t>
+              <w:t xml:space="preserve">1209</w:t>
             </w:r>
           </w:p>
         </w:tc>
@@ -3482,7 +3482,7 @@
                 <w:sz w:val="11"/>
                 <w:shd w:val="clear" w:fill="auto"/>
               </w:rPr>
-              <w:t xml:space="preserve">3512232</w:t>
+              <w:t xml:space="preserve">4670</w:t>
             </w:r>
           </w:p>
         </w:tc>
@@ -3552,7 +3552,7 @@
                 <w:sz w:val="11"/>
                 <w:shd w:val="clear" w:fill="auto"/>
               </w:rPr>
-              <w:t xml:space="preserve">2078</w:t>
+              <w:t xml:space="preserve">2500</w:t>
             </w:r>
           </w:p>
         </w:tc>
@@ -3623,7 +3623,7 @@
                 <w:sz w:val="11"/>
                 <w:shd w:val="clear" w:fill="auto"/>
               </w:rPr>
-              <w:t xml:space="preserve">101412</w:t>
+              <w:t xml:space="preserve">112</w:t>
             </w:r>
           </w:p>
         </w:tc>
@@ -3773,7 +3773,7 @@
                 <w:sz w:val="11"/>
                 <w:shd w:val="clear" w:fill="auto"/>
               </w:rPr>
-              <w:t xml:space="preserve">176</w:t>
+              <w:t xml:space="preserve">0.56</w:t>
             </w:r>
           </w:p>
         </w:tc>
@@ -3812,7 +3812,7 @@
                 <w:sz w:val="11"/>
                 <w:shd w:val="clear" w:fill="auto"/>
               </w:rPr>
-              <w:t xml:space="preserve">8989</w:t>
+              <w:t xml:space="preserve">1890</w:t>
             </w:r>
           </w:p>
         </w:tc>
@@ -3851,7 +3851,7 @@
                 <w:sz w:val="11"/>
                 <w:shd w:val="clear" w:fill="auto"/>
               </w:rPr>
-              <w:t xml:space="preserve">89189</w:t>
+              <w:t xml:space="preserve">9009</w:t>
             </w:r>
           </w:p>
         </w:tc>
@@ -3890,7 +3890,7 @@
                 <w:sz w:val="11"/>
                 <w:shd w:val="clear" w:fill="auto"/>
               </w:rPr>
-              <w:t xml:space="preserve">89</w:t>
+              <w:t xml:space="preserve">1909</w:t>
             </w:r>
           </w:p>
         </w:tc>
@@ -3929,7 +3929,7 @@
                 <w:sz w:val="11"/>
                 <w:shd w:val="clear" w:fill="auto"/>
               </w:rPr>
-              <w:t xml:space="preserve">89</w:t>
+              <w:t xml:space="preserve">9010</w:t>
             </w:r>
           </w:p>
         </w:tc>
@@ -3968,7 +3968,7 @@
                 <w:sz w:val="11"/>
                 <w:shd w:val="clear" w:fill="auto"/>
               </w:rPr>
-              <w:t xml:space="preserve">898</w:t>
+              <w:t xml:space="preserve">9080</w:t>
             </w:r>
           </w:p>
         </w:tc>
@@ -4008,7 +4008,7 @@
                 <w:sz w:val="11"/>
                 <w:shd w:val="clear" w:fill="auto"/>
               </w:rPr>
-              <w:t xml:space="preserve">19851</w:t>
+              <w:t xml:space="preserve">6180</w:t>
             </w:r>
           </w:p>
         </w:tc>
@@ -4048,7 +4048,7 @@
                 <w:sz w:val="11"/>
                 <w:shd w:val="clear" w:fill="auto"/>
               </w:rPr>
-              <w:t xml:space="preserve">3493776</w:t>
+              <w:t xml:space="preserve">3461</w:t>
             </w:r>
           </w:p>
         </w:tc>
@@ -4140,747 +4140,6 @@
                 <w:position w:val="0"/>
               </w:rPr>
             </w:pPr>
-          </w:p>
-        </w:tc>
-      </w:tr>
-      <w:tr>
-        <w:trPr>
-          <w:trHeight w:val="575" w:hRule="auto"/>
-          <w:jc w:val="left"/>
-        </w:trPr>
-        <w:tc>
-          <w:tcPr>
-            <w:tcW w:w="1159" w:type="dxa"/>
-            <w:vMerge w:val="restart"/>
-            <w:tcBorders>
-              <w:top w:val="single" w:color="000000" w:sz="6"/>
-              <w:left w:val="single" w:color="000000" w:sz="2"/>
-              <w:bottom w:val="single" w:color="000000" w:sz="6"/>
-              <w:right w:val="single" w:color="000000" w:sz="6"/>
-            </w:tcBorders>
-            <w:shd w:val="clear" w:color="000000" w:fill="ffffff"/>
-            <w:tcMar>
-              <w:left w:w="0" w:type="dxa"/>
-              <w:right w:w="0" w:type="dxa"/>
-            </w:tcMar>
-            <w:vAlign w:val="top"/>
-          </w:tcPr>
-          <w:p>
-            <w:pPr>
-              <w:spacing w:before="0" w:after="0" w:line="240"/>
-              <w:ind w:left="0" w:right="0" w:firstLine="0"/>
-              <w:jc w:val="left"/>
-              <w:rPr>
-                <w:rFonts w:ascii="Times New Roman" w:hAnsi="Times New Roman" w:eastAsia="Times New Roman" w:cs="Times New Roman"/>
-                <w:color w:val="auto"/>
-                <w:spacing w:val="0"/>
-                <w:position w:val="0"/>
-                <w:sz w:val="14"/>
-                <w:shd w:val="clear" w:fill="auto"/>
-              </w:rPr>
-            </w:pPr>
-          </w:p>
-          <w:p>
-            <w:pPr>
-              <w:spacing w:before="10" w:after="0" w:line="240"/>
-              <w:ind w:left="0" w:right="0" w:firstLine="0"/>
-              <w:jc w:val="left"/>
-              <w:rPr>
-                <w:rFonts w:ascii="Times New Roman" w:hAnsi="Times New Roman" w:eastAsia="Times New Roman" w:cs="Times New Roman"/>
-                <w:color w:val="auto"/>
-                <w:spacing w:val="0"/>
-                <w:position w:val="0"/>
-                <w:sz w:val="11"/>
-                <w:shd w:val="clear" w:fill="auto"/>
-              </w:rPr>
-            </w:pPr>
-          </w:p>
-          <w:p>
-            <w:pPr>
-              <w:spacing w:before="0" w:after="0" w:line="240"/>
-              <w:ind w:left="299" w:right="0" w:firstLine="0"/>
-              <w:jc w:val="left"/>
-              <w:rPr>
-                <w:spacing w:val="0"/>
-                <w:position w:val="0"/>
-              </w:rPr>
-            </w:pPr>
-            <w:r>
-              <w:rPr>
-                <w:rFonts w:ascii="Verdana" w:hAnsi="Verdana" w:eastAsia="Verdana" w:cs="Verdana"/>
-                <w:color w:val="FF0000"/>
-                <w:spacing w:val="0"/>
-                <w:position w:val="0"/>
-                <w:sz w:val="11"/>
-                <w:shd w:val="clear" w:fill="auto"/>
-              </w:rPr>
-              <w:t xml:space="preserve">RSVD-3</w:t>
-            </w:r>
-          </w:p>
-        </w:tc>
-        <w:tc>
-          <w:tcPr>
-            <w:tcW w:w="706" w:type="dxa"/>
-            <w:vMerge w:val="restart"/>
-            <w:tcBorders>
-              <w:top w:val="single" w:color="000000" w:sz="6"/>
-              <w:left w:val="single" w:color="000000" w:sz="6"/>
-              <w:bottom w:val="single" w:color="000000" w:sz="6"/>
-              <w:right w:val="single" w:color="000000" w:sz="6"/>
-            </w:tcBorders>
-            <w:shd w:val="clear" w:color="000000" w:fill="ffffff"/>
-            <w:tcMar>
-              <w:left w:w="0" w:type="dxa"/>
-              <w:right w:w="0" w:type="dxa"/>
-            </w:tcMar>
-            <w:vAlign w:val="top"/>
-          </w:tcPr>
-          <w:p>
-            <w:pPr>
-              <w:spacing w:before="0" w:after="0" w:line="240"/>
-              <w:ind w:left="0" w:right="0" w:firstLine="0"/>
-              <w:jc w:val="left"/>
-              <w:rPr>
-                <w:rFonts w:ascii="Times New Roman" w:hAnsi="Times New Roman" w:eastAsia="Times New Roman" w:cs="Times New Roman"/>
-                <w:color w:val="auto"/>
-                <w:spacing w:val="0"/>
-                <w:position w:val="0"/>
-                <w:sz w:val="14"/>
-                <w:shd w:val="clear" w:fill="auto"/>
-              </w:rPr>
-            </w:pPr>
-          </w:p>
-          <w:p>
-            <w:pPr>
-              <w:spacing w:before="10" w:after="0" w:line="240"/>
-              <w:ind w:left="0" w:right="0" w:firstLine="0"/>
-              <w:jc w:val="left"/>
-              <w:rPr>
-                <w:rFonts w:ascii="Times New Roman" w:hAnsi="Times New Roman" w:eastAsia="Times New Roman" w:cs="Times New Roman"/>
-                <w:color w:val="auto"/>
-                <w:spacing w:val="0"/>
-                <w:position w:val="0"/>
-                <w:sz w:val="11"/>
-                <w:shd w:val="clear" w:fill="auto"/>
-              </w:rPr>
-            </w:pPr>
-          </w:p>
-          <w:p>
-            <w:pPr>
-              <w:spacing w:before="0" w:after="0" w:line="240"/>
-              <w:ind w:left="133" w:right="0" w:firstLine="0"/>
-              <w:jc w:val="left"/>
-              <w:rPr>
-                <w:spacing w:val="0"/>
-                <w:position w:val="0"/>
-              </w:rPr>
-            </w:pPr>
-            <w:r>
-              <w:rPr>
-                <w:rFonts w:ascii="Verdana" w:hAnsi="Verdana" w:eastAsia="Verdana" w:cs="Verdana"/>
-                <w:color w:val="FF0000"/>
-                <w:spacing w:val="0"/>
-                <w:position w:val="0"/>
-                <w:sz w:val="11"/>
-                <w:shd w:val="clear" w:fill="auto"/>
-              </w:rPr>
-              <w:t xml:space="preserve">NLT-20</w:t>
-            </w:r>
-          </w:p>
-        </w:tc>
-        <w:tc>
-          <w:tcPr>
-            <w:tcW w:w="1069" w:type="dxa"/>
-            <w:tcBorders>
-              <w:top w:val="single" w:color="000000" w:sz="6"/>
-              <w:left w:val="single" w:color="000000" w:sz="6"/>
-              <w:bottom w:val="single" w:color="000000" w:sz="6"/>
-              <w:right w:val="single" w:color="000000" w:sz="6"/>
-            </w:tcBorders>
-            <w:shd w:val="clear" w:color="000000" w:fill="ffffff"/>
-            <w:tcMar>
-              <w:left w:w="0" w:type="dxa"/>
-              <w:right w:w="0" w:type="dxa"/>
-            </w:tcMar>
-            <w:vAlign w:val="top"/>
-          </w:tcPr>
-          <w:p>
-            <w:pPr>
-              <w:spacing w:before="99" w:after="0" w:line="240"/>
-              <w:ind w:left="416" w:right="425" w:firstLine="0"/>
-              <w:jc w:val="center"/>
-              <w:rPr>
-                <w:spacing w:val="0"/>
-                <w:position w:val="0"/>
-              </w:rPr>
-            </w:pPr>
-            <w:r>
-              <w:rPr>
-                <w:rFonts w:ascii="Verdana" w:hAnsi="Verdana" w:eastAsia="Verdana" w:cs="Verdana"/>
-                <w:color w:val="FF0000"/>
-                <w:spacing w:val="0"/>
-                <w:position w:val="0"/>
-                <w:sz w:val="13"/>
-                <w:shd w:val="clear" w:fill="auto"/>
-              </w:rPr>
-              <w:t xml:space="preserve">S3</w:t>
-            </w:r>
-          </w:p>
-        </w:tc>
-        <w:tc>
-          <w:tcPr>
-            <w:tcW w:w="585" w:type="dxa"/>
-            <w:tcBorders>
-              <w:top w:val="single" w:color="000000" w:sz="6"/>
-              <w:left w:val="single" w:color="000000" w:sz="6"/>
-              <w:bottom w:val="single" w:color="000000" w:sz="6"/>
-              <w:right w:val="single" w:color="000000" w:sz="6"/>
-            </w:tcBorders>
-            <w:shd w:val="clear" w:color="000000" w:fill="ffffff"/>
-            <w:tcMar>
-              <w:left w:w="0" w:type="dxa"/>
-              <w:right w:w="0" w:type="dxa"/>
-            </w:tcMar>
-            <w:vAlign w:val="top"/>
-          </w:tcPr>
-          <w:p>
-            <w:pPr>
-              <w:spacing w:before="106" w:after="0" w:line="240"/>
-              <w:ind w:left="132" w:right="132" w:firstLine="0"/>
-              <w:jc w:val="center"/>
-              <w:rPr>
-                <w:spacing w:val="0"/>
-                <w:position w:val="0"/>
-              </w:rPr>
-            </w:pPr>
-            <w:r>
-              <w:rPr>
-                <w:rFonts w:ascii="Verdana" w:hAnsi="Verdana" w:eastAsia="Verdana" w:cs="Verdana"/>
-                <w:color w:val="FF0000"/>
-                <w:spacing w:val="0"/>
-                <w:position w:val="0"/>
-                <w:sz w:val="11"/>
-                <w:shd w:val="clear" w:fill="auto"/>
-              </w:rPr>
-              <w:t xml:space="preserve">0.98</w:t>
-            </w:r>
-          </w:p>
-        </w:tc>
-        <w:tc>
-          <w:tcPr>
-            <w:tcW w:w="494" w:type="dxa"/>
-            <w:tcBorders>
-              <w:top w:val="single" w:color="000000" w:sz="6"/>
-              <w:left w:val="single" w:color="000000" w:sz="6"/>
-              <w:bottom w:val="single" w:color="000000" w:sz="6"/>
-              <w:right w:val="single" w:color="000000" w:sz="6"/>
-            </w:tcBorders>
-            <w:shd w:val="clear" w:color="000000" w:fill="ffffff"/>
-            <w:tcMar>
-              <w:left w:w="0" w:type="dxa"/>
-              <w:right w:w="0" w:type="dxa"/>
-            </w:tcMar>
-            <w:vAlign w:val="top"/>
-          </w:tcPr>
-          <w:p>
-            <w:pPr>
-              <w:spacing w:before="106" w:after="0" w:line="240"/>
-              <w:ind w:left="72" w:right="71" w:firstLine="0"/>
-              <w:jc w:val="center"/>
-              <w:rPr>
-                <w:spacing w:val="0"/>
-                <w:position w:val="0"/>
-              </w:rPr>
-            </w:pPr>
-            <w:r>
-              <w:rPr>
-                <w:rFonts w:ascii="Verdana" w:hAnsi="Verdana" w:eastAsia="Verdana" w:cs="Verdana"/>
-                <w:color w:val="FF0000"/>
-                <w:spacing w:val="0"/>
-                <w:position w:val="0"/>
-                <w:sz w:val="11"/>
-                <w:shd w:val="clear" w:fill="auto"/>
-              </w:rPr>
-              <w:t xml:space="preserve">189</w:t>
-            </w:r>
-          </w:p>
-        </w:tc>
-        <w:tc>
-          <w:tcPr>
-            <w:tcW w:w="494" w:type="dxa"/>
-            <w:tcBorders>
-              <w:top w:val="single" w:color="000000" w:sz="6"/>
-              <w:left w:val="single" w:color="000000" w:sz="6"/>
-              <w:bottom w:val="single" w:color="000000" w:sz="6"/>
-              <w:right w:val="single" w:color="000000" w:sz="6"/>
-            </w:tcBorders>
-            <w:shd w:val="clear" w:color="000000" w:fill="ffffff"/>
-            <w:tcMar>
-              <w:left w:w="0" w:type="dxa"/>
-              <w:right w:w="0" w:type="dxa"/>
-            </w:tcMar>
-            <w:vAlign w:val="top"/>
-          </w:tcPr>
-          <w:p>
-            <w:pPr>
-              <w:spacing w:before="106" w:after="0" w:line="240"/>
-              <w:ind w:left="72" w:right="72" w:firstLine="0"/>
-              <w:jc w:val="center"/>
-              <w:rPr>
-                <w:spacing w:val="0"/>
-                <w:position w:val="0"/>
-              </w:rPr>
-            </w:pPr>
-            <w:r>
-              <w:rPr>
-                <w:rFonts w:ascii="Verdana" w:hAnsi="Verdana" w:eastAsia="Verdana" w:cs="Verdana"/>
-                <w:color w:val="FF0000"/>
-                <w:spacing w:val="0"/>
-                <w:position w:val="0"/>
-                <w:sz w:val="11"/>
-                <w:shd w:val="clear" w:fill="auto"/>
-              </w:rPr>
-              <w:t xml:space="preserve">1898</w:t>
-            </w:r>
-          </w:p>
-        </w:tc>
-        <w:tc>
-          <w:tcPr>
-            <w:tcW w:w="494" w:type="dxa"/>
-            <w:tcBorders>
-              <w:top w:val="single" w:color="000000" w:sz="6"/>
-              <w:left w:val="single" w:color="000000" w:sz="6"/>
-              <w:bottom w:val="single" w:color="000000" w:sz="6"/>
-              <w:right w:val="single" w:color="000000" w:sz="6"/>
-            </w:tcBorders>
-            <w:shd w:val="clear" w:color="000000" w:fill="ffffff"/>
-            <w:tcMar>
-              <w:left w:w="0" w:type="dxa"/>
-              <w:right w:w="0" w:type="dxa"/>
-            </w:tcMar>
-            <w:vAlign w:val="top"/>
-          </w:tcPr>
-          <w:p>
-            <w:pPr>
-              <w:spacing w:before="106" w:after="0" w:line="240"/>
-              <w:ind w:left="72" w:right="72" w:firstLine="0"/>
-              <w:jc w:val="center"/>
-              <w:rPr>
-                <w:spacing w:val="0"/>
-                <w:position w:val="0"/>
-              </w:rPr>
-            </w:pPr>
-            <w:r>
-              <w:rPr>
-                <w:rFonts w:ascii="Verdana" w:hAnsi="Verdana" w:eastAsia="Verdana" w:cs="Verdana"/>
-                <w:color w:val="FF0000"/>
-                <w:spacing w:val="0"/>
-                <w:position w:val="0"/>
-                <w:sz w:val="11"/>
-                <w:shd w:val="clear" w:fill="auto"/>
-              </w:rPr>
-              <w:t xml:space="preserve">18</w:t>
-            </w:r>
-          </w:p>
-        </w:tc>
-        <w:tc>
-          <w:tcPr>
-            <w:tcW w:w="494" w:type="dxa"/>
-            <w:tcBorders>
-              <w:top w:val="single" w:color="000000" w:sz="6"/>
-              <w:left w:val="single" w:color="000000" w:sz="6"/>
-              <w:bottom w:val="single" w:color="000000" w:sz="6"/>
-              <w:right w:val="single" w:color="000000" w:sz="6"/>
-            </w:tcBorders>
-            <w:shd w:val="clear" w:color="000000" w:fill="ffffff"/>
-            <w:tcMar>
-              <w:left w:w="0" w:type="dxa"/>
-              <w:right w:w="0" w:type="dxa"/>
-            </w:tcMar>
-            <w:vAlign w:val="top"/>
-          </w:tcPr>
-          <w:p>
-            <w:pPr>
-              <w:spacing w:before="106" w:after="0" w:line="240"/>
-              <w:ind w:left="72" w:right="72" w:firstLine="0"/>
-              <w:jc w:val="center"/>
-              <w:rPr>
-                <w:spacing w:val="0"/>
-                <w:position w:val="0"/>
-              </w:rPr>
-            </w:pPr>
-            <w:r>
-              <w:rPr>
-                <w:rFonts w:ascii="Verdana" w:hAnsi="Verdana" w:eastAsia="Verdana" w:cs="Verdana"/>
-                <w:color w:val="FF0000"/>
-                <w:spacing w:val="0"/>
-                <w:position w:val="0"/>
-                <w:sz w:val="11"/>
-                <w:shd w:val="clear" w:fill="auto"/>
-              </w:rPr>
-              <w:t xml:space="preserve">189</w:t>
-            </w:r>
-          </w:p>
-        </w:tc>
-        <w:tc>
-          <w:tcPr>
-            <w:tcW w:w="494" w:type="dxa"/>
-            <w:tcBorders>
-              <w:top w:val="single" w:color="000000" w:sz="6"/>
-              <w:left w:val="single" w:color="000000" w:sz="6"/>
-              <w:bottom w:val="single" w:color="000000" w:sz="6"/>
-              <w:right w:val="single" w:color="000000" w:sz="6"/>
-            </w:tcBorders>
-            <w:shd w:val="clear" w:color="000000" w:fill="ffffff"/>
-            <w:tcMar>
-              <w:left w:w="0" w:type="dxa"/>
-              <w:right w:w="0" w:type="dxa"/>
-            </w:tcMar>
-            <w:vAlign w:val="top"/>
-          </w:tcPr>
-          <w:p>
-            <w:pPr>
-              <w:spacing w:before="106" w:after="0" w:line="240"/>
-              <w:ind w:left="72" w:right="72" w:firstLine="0"/>
-              <w:jc w:val="center"/>
-              <w:rPr>
-                <w:spacing w:val="0"/>
-                <w:position w:val="0"/>
-              </w:rPr>
-            </w:pPr>
-            <w:r>
-              <w:rPr>
-                <w:rFonts w:ascii="Verdana" w:hAnsi="Verdana" w:eastAsia="Verdana" w:cs="Verdana"/>
-                <w:color w:val="FF0000"/>
-                <w:spacing w:val="0"/>
-                <w:position w:val="0"/>
-                <w:sz w:val="11"/>
-                <w:shd w:val="clear" w:fill="auto"/>
-              </w:rPr>
-              <w:t xml:space="preserve">81</w:t>
-            </w:r>
-          </w:p>
-        </w:tc>
-        <w:tc>
-          <w:tcPr>
-            <w:tcW w:w="655" w:type="dxa"/>
-            <w:tcBorders>
-              <w:top w:val="single" w:color="000000" w:sz="6"/>
-              <w:left w:val="single" w:color="000000" w:sz="6"/>
-              <w:bottom w:val="single" w:color="000000" w:sz="6"/>
-              <w:right w:val="single" w:color="000000" w:sz="6"/>
-            </w:tcBorders>
-            <w:shd w:val="clear" w:color="000000" w:fill="ffffff"/>
-            <w:tcMar>
-              <w:left w:w="0" w:type="dxa"/>
-              <w:right w:w="0" w:type="dxa"/>
-            </w:tcMar>
-            <w:vAlign w:val="top"/>
-          </w:tcPr>
-          <w:p>
-            <w:pPr>
-              <w:spacing w:before="106" w:after="0" w:line="240"/>
-              <w:ind w:left="152" w:right="153" w:firstLine="0"/>
-              <w:jc w:val="center"/>
-              <w:rPr>
-                <w:color w:val="auto"/>
-                <w:spacing w:val="0"/>
-                <w:position w:val="0"/>
-              </w:rPr>
-            </w:pPr>
-            <w:r>
-              <w:rPr>
-                <w:rFonts w:ascii="Verdana" w:hAnsi="Verdana" w:eastAsia="Verdana" w:cs="Verdana"/>
-                <w:color w:val="auto"/>
-                <w:spacing w:val="0"/>
-                <w:position w:val="0"/>
-                <w:sz w:val="11"/>
-                <w:shd w:val="clear" w:fill="auto"/>
-              </w:rPr>
-              <w:t xml:space="preserve">475</w:t>
-            </w:r>
-          </w:p>
-        </w:tc>
-        <w:tc>
-          <w:tcPr>
-            <w:tcW w:w="726" w:type="dxa"/>
-            <w:tcBorders>
-              <w:top w:val="single" w:color="000000" w:sz="6"/>
-              <w:left w:val="single" w:color="000000" w:sz="6"/>
-              <w:bottom w:val="single" w:color="000000" w:sz="6"/>
-              <w:right w:val="single" w:color="000000" w:sz="6"/>
-            </w:tcBorders>
-            <w:shd w:val="clear" w:color="000000" w:fill="ffffff"/>
-            <w:tcMar>
-              <w:left w:w="0" w:type="dxa"/>
-              <w:right w:w="0" w:type="dxa"/>
-            </w:tcMar>
-            <w:vAlign w:val="top"/>
-          </w:tcPr>
-          <w:p>
-            <w:pPr>
-              <w:spacing w:before="106" w:after="0" w:line="240"/>
-              <w:ind w:left="223" w:right="227" w:firstLine="0"/>
-              <w:jc w:val="center"/>
-              <w:rPr>
-                <w:color w:val="auto"/>
-                <w:spacing w:val="0"/>
-                <w:position w:val="0"/>
-              </w:rPr>
-            </w:pPr>
-            <w:r>
-              <w:rPr>
-                <w:rFonts w:ascii="Verdana" w:hAnsi="Verdana" w:eastAsia="Verdana" w:cs="Verdana"/>
-                <w:color w:val="auto"/>
-                <w:spacing w:val="0"/>
-                <w:position w:val="0"/>
-                <w:sz w:val="11"/>
-                <w:shd w:val="clear" w:fill="auto"/>
-              </w:rPr>
-              <w:t xml:space="preserve">466</w:t>
-            </w:r>
-          </w:p>
-        </w:tc>
-        <w:tc>
-          <w:tcPr>
-            <w:tcW w:w="666" w:type="dxa"/>
-            <w:vMerge w:val="restart"/>
-            <w:tcBorders>
-              <w:top w:val="single" w:color="000000" w:sz="6"/>
-              <w:left w:val="single" w:color="000000" w:sz="6"/>
-              <w:bottom w:val="single" w:color="000000" w:sz="6"/>
-              <w:right w:val="single" w:color="000000" w:sz="6"/>
-            </w:tcBorders>
-            <w:shd w:val="clear" w:color="000000" w:fill="ffffff"/>
-            <w:tcMar>
-              <w:left w:w="0" w:type="dxa"/>
-              <w:right w:w="0" w:type="dxa"/>
-            </w:tcMar>
-            <w:vAlign w:val="top"/>
-          </w:tcPr>
-          <w:p>
-            <w:pPr>
-              <w:spacing w:before="0" w:after="0" w:line="240"/>
-              <w:ind w:left="0" w:right="0" w:firstLine="0"/>
-              <w:jc w:val="left"/>
-              <w:rPr>
-                <w:rFonts w:ascii="Times New Roman" w:hAnsi="Times New Roman" w:eastAsia="Times New Roman" w:cs="Times New Roman"/>
-                <w:color w:val="auto"/>
-                <w:spacing w:val="0"/>
-                <w:position w:val="0"/>
-                <w:sz w:val="14"/>
-                <w:shd w:val="clear" w:fill="auto"/>
-              </w:rPr>
-            </w:pPr>
-          </w:p>
-          <w:p>
-            <w:pPr>
-              <w:spacing w:before="10" w:after="0" w:line="240"/>
-              <w:ind w:left="0" w:right="0" w:firstLine="0"/>
-              <w:jc w:val="left"/>
-              <w:rPr>
-                <w:rFonts w:ascii="Times New Roman" w:hAnsi="Times New Roman" w:eastAsia="Times New Roman" w:cs="Times New Roman"/>
-                <w:color w:val="auto"/>
-                <w:spacing w:val="0"/>
-                <w:position w:val="0"/>
-                <w:sz w:val="11"/>
-                <w:shd w:val="clear" w:fill="auto"/>
-              </w:rPr>
-            </w:pPr>
-          </w:p>
-          <w:p>
-            <w:pPr>
-              <w:spacing w:before="0" w:after="0" w:line="240"/>
-              <w:ind w:left="168" w:right="0" w:firstLine="0"/>
-              <w:jc w:val="left"/>
-              <w:rPr>
-                <w:color w:val="auto"/>
-                <w:spacing w:val="0"/>
-                <w:position w:val="0"/>
-              </w:rPr>
-            </w:pPr>
-            <w:r>
-              <w:rPr>
-                <w:rFonts w:ascii="Verdana" w:hAnsi="Verdana" w:eastAsia="Verdana" w:cs="Verdana"/>
-                <w:color w:val="auto"/>
-                <w:spacing w:val="0"/>
-                <w:position w:val="0"/>
-                <w:sz w:val="11"/>
-                <w:shd w:val="clear" w:fill="auto"/>
-              </w:rPr>
-              <w:t xml:space="preserve">466</w:t>
-            </w:r>
-          </w:p>
-        </w:tc>
-        <w:tc>
-          <w:tcPr>
-            <w:tcW w:w="626" w:type="dxa"/>
-            <w:vMerge w:val="restart"/>
-            <w:tcBorders>
-              <w:top w:val="single" w:color="000000" w:sz="6"/>
-              <w:left w:val="single" w:color="000000" w:sz="6"/>
-              <w:bottom w:val="single" w:color="000000" w:sz="6"/>
-              <w:right w:val="single" w:color="000000" w:sz="6"/>
-            </w:tcBorders>
-            <w:shd w:val="clear" w:color="000000" w:fill="ffffff"/>
-            <w:tcMar>
-              <w:left w:w="0" w:type="dxa"/>
-              <w:right w:w="0" w:type="dxa"/>
-            </w:tcMar>
-            <w:vAlign w:val="top"/>
-          </w:tcPr>
-          <w:p>
-            <w:pPr>
-              <w:spacing w:before="0" w:after="0" w:line="240"/>
-              <w:ind w:left="0" w:right="0" w:firstLine="0"/>
-              <w:jc w:val="left"/>
-              <w:rPr>
-                <w:rFonts w:ascii="Times New Roman" w:hAnsi="Times New Roman" w:eastAsia="Times New Roman" w:cs="Times New Roman"/>
-                <w:color w:val="auto"/>
-                <w:spacing w:val="0"/>
-                <w:position w:val="0"/>
-                <w:sz w:val="14"/>
-                <w:shd w:val="clear" w:fill="auto"/>
-              </w:rPr>
-            </w:pPr>
-          </w:p>
-          <w:p>
-            <w:pPr>
-              <w:spacing w:before="10" w:after="0" w:line="240"/>
-              <w:ind w:left="0" w:right="0" w:firstLine="0"/>
-              <w:jc w:val="left"/>
-              <w:rPr>
-                <w:rFonts w:ascii="Times New Roman" w:hAnsi="Times New Roman" w:eastAsia="Times New Roman" w:cs="Times New Roman"/>
-                <w:color w:val="auto"/>
-                <w:spacing w:val="0"/>
-                <w:position w:val="0"/>
-                <w:sz w:val="11"/>
-                <w:shd w:val="clear" w:fill="auto"/>
-              </w:rPr>
-            </w:pPr>
-          </w:p>
-          <w:p>
-            <w:pPr>
-              <w:spacing w:before="0" w:after="0" w:line="240"/>
-              <w:ind w:left="0" w:right="0" w:firstLine="0"/>
-              <w:jc w:val="left"/>
-              <w:rPr>
-                <w:rFonts w:ascii="Times New Roman" w:hAnsi="Times New Roman" w:eastAsia="Times New Roman" w:cs="Times New Roman"/>
-                <w:color w:val="auto"/>
-                <w:spacing w:val="0"/>
-                <w:position w:val="0"/>
-                <w:sz w:val="14"/>
-                <w:shd w:val="clear" w:fill="auto"/>
-              </w:rPr>
-            </w:pPr>
-          </w:p>
-          <w:p>
-            <w:pPr>
-              <w:spacing w:before="10" w:after="0" w:line="240"/>
-              <w:ind w:left="0" w:right="0" w:firstLine="0"/>
-              <w:jc w:val="left"/>
-              <w:rPr>
-                <w:rFonts w:ascii="Times New Roman" w:hAnsi="Times New Roman" w:eastAsia="Times New Roman" w:cs="Times New Roman"/>
-                <w:color w:val="auto"/>
-                <w:spacing w:val="0"/>
-                <w:position w:val="0"/>
-                <w:sz w:val="11"/>
-                <w:shd w:val="clear" w:fill="auto"/>
-              </w:rPr>
-            </w:pPr>
-          </w:p>
-          <w:p>
-            <w:pPr>
-              <w:spacing w:before="0" w:after="0" w:line="240"/>
-              <w:ind w:left="147" w:right="0" w:firstLine="0"/>
-              <w:jc w:val="left"/>
-              <w:rPr>
-                <w:spacing w:val="0"/>
-                <w:position w:val="0"/>
-              </w:rPr>
-            </w:pPr>
-            <w:r>
-              <w:rPr>
-                <w:rFonts w:ascii="Verdana" w:hAnsi="Verdana" w:eastAsia="Verdana" w:cs="Verdana"/>
-                <w:color w:val="FF0000"/>
-                <w:spacing w:val="0"/>
-                <w:position w:val="0"/>
-                <w:sz w:val="11"/>
-                <w:shd w:val="clear" w:fill="auto"/>
-              </w:rPr>
-              <w:t xml:space="preserve">2078</w:t>
-            </w:r>
-          </w:p>
-        </w:tc>
-        <w:tc>
-          <w:tcPr>
-            <w:tcW w:w="717" w:type="dxa"/>
-            <w:vMerge w:val="restart"/>
-            <w:tcBorders>
-              <w:top w:val="single" w:color="000000" w:sz="6"/>
-              <w:left w:val="single" w:color="000000" w:sz="6"/>
-              <w:bottom w:val="single" w:color="000000" w:sz="6"/>
-              <w:right w:val="single" w:color="000000" w:sz="2"/>
-            </w:tcBorders>
-            <w:shd w:val="clear" w:color="000000" w:fill="ffffff"/>
-            <w:tcMar>
-              <w:left w:w="0" w:type="dxa"/>
-              <w:right w:w="0" w:type="dxa"/>
-            </w:tcMar>
-            <w:vAlign w:val="top"/>
-          </w:tcPr>
-          <w:p>
-            <w:pPr>
-              <w:spacing w:before="0" w:after="0" w:line="240"/>
-              <w:ind w:left="0" w:right="0" w:firstLine="0"/>
-              <w:jc w:val="left"/>
-              <w:rPr>
-                <w:rFonts w:ascii="Times New Roman" w:hAnsi="Times New Roman" w:eastAsia="Times New Roman" w:cs="Times New Roman"/>
-                <w:color w:val="auto"/>
-                <w:spacing w:val="0"/>
-                <w:position w:val="0"/>
-                <w:sz w:val="14"/>
-                <w:shd w:val="clear" w:fill="auto"/>
-              </w:rPr>
-            </w:pPr>
-          </w:p>
-          <w:p>
-            <w:pPr>
-              <w:spacing w:before="10" w:after="0" w:line="240"/>
-              <w:ind w:left="0" w:right="0" w:firstLine="0"/>
-              <w:jc w:val="left"/>
-              <w:rPr>
-                <w:rFonts w:ascii="Times New Roman" w:hAnsi="Times New Roman" w:eastAsia="Times New Roman" w:cs="Times New Roman"/>
-                <w:color w:val="auto"/>
-                <w:spacing w:val="0"/>
-                <w:position w:val="0"/>
-                <w:sz w:val="11"/>
-                <w:shd w:val="clear" w:fill="auto"/>
-              </w:rPr>
-            </w:pPr>
-          </w:p>
-          <w:p>
-            <w:pPr>
-              <w:spacing w:before="0" w:after="0" w:line="240"/>
-              <w:ind w:left="250" w:right="250" w:firstLine="0"/>
-              <w:jc w:val="center"/>
-              <w:rPr>
-                <w:color w:val="auto"/>
-                <w:spacing w:val="0"/>
-                <w:position w:val="0"/>
-              </w:rPr>
-            </w:pPr>
-            <w:r>
-              <w:rPr>
-                <w:rFonts w:ascii="Verdana" w:hAnsi="Verdana" w:eastAsia="Verdana" w:cs="Verdana"/>
-                <w:color w:val="auto"/>
-                <w:spacing w:val="0"/>
-                <w:position w:val="0"/>
-                <w:sz w:val="11"/>
-                <w:shd w:val="clear" w:fill="auto"/>
-              </w:rPr>
-              <w:t xml:space="preserve">13</w:t>
-            </w:r>
           </w:p>
         </w:tc>
       </w:tr>

</xml_diff>

<commit_message>
Added room locations functionalities
</commit_message>
<xml_diff>
--- a/Back-End/EServices.WebApi/WebApi/WordTemplates/ACPH-out.docx
+++ b/Back-End/EServices.WebApi/WebApi/WordTemplates/ACPH-out.docx
@@ -474,7 +474,7 @@
                 <w:sz w:val="13"/>
                 <w:shd w:val="clear" w:fill="auto"/>
               </w:rPr>
-              <w:t xml:space="preserve">Sun Microsystem Pvt Ltd</w:t>
+              <w:t xml:space="preserve">7790</w:t>
             </w:r>
           </w:p>
           <w:p>
@@ -500,7 +500,7 @@
                 <w:sz w:val="11"/>
                 <w:shd w:val="clear" w:fill="auto"/>
               </w:rPr>
-              <w:t xml:space="preserve">77908954</w:t>
+              <w:t xml:space="preserve">7790</w:t>
             </w:r>
           </w:p>
           <w:p>
@@ -537,7 +537,7 @@
                 <w:sz w:val="11"/>
                 <w:shd w:val="clear" w:fill="auto"/>
               </w:rPr>
-              <w:t xml:space="preserve">Chennai</w:t>
+              <w:t xml:space="preserve">12345678</w:t>
             </w:r>
           </w:p>
         </w:tc>
@@ -735,7 +735,7 @@
                 <w:sz w:val="11"/>
                 <w:shd w:val="clear" w:fill="auto"/>
               </w:rPr>
-              <w:t xml:space="preserve">Cuddalore</w:t>
+              <w:t xml:space="preserve">7790</w:t>
             </w:r>
           </w:p>
           <w:p>
@@ -776,7 +776,7 @@
                 <w:sz w:val="13"/>
                 <w:shd w:val="clear" w:fill="auto"/>
               </w:rPr>
-              <w:t xml:space="preserve">18-11-2023 12.00.00 AM</w:t>
+              <w:t xml:space="preserve">15-11-2023 12.00.00 AM</w:t>
             </w:r>
           </w:p>
           <w:p>
@@ -1054,7 +1054,7 @@
                 <w:sz w:val="11"/>
                 <w:shd w:val="clear" w:fill="auto"/>
               </w:rPr>
-              <w:t xml:space="preserve">adada</w:t>
+              <w:t xml:space="preserve">Ammenometer</w:t>
             </w:r>
           </w:p>
           <w:p>
@@ -1080,7 +1080,7 @@
                 <w:sz w:val="11"/>
                 <w:shd w:val="clear" w:fill="auto"/>
               </w:rPr>
-              <w:t xml:space="preserve">adad</w:t>
+              <w:t xml:space="preserve">89991</w:t>
             </w:r>
           </w:p>
           <w:p>
@@ -1102,7 +1102,7 @@
                 <w:sz w:val="11"/>
                 <w:shd w:val="clear" w:fill="auto"/>
               </w:rPr>
-              <w:t xml:space="preserve">18-11-2023 12.00.00 AM</w:t>
+              <w:t xml:space="preserve">16-11-2023 12.00.00 AM</w:t>
             </w:r>
           </w:p>
         </w:tc>
@@ -1278,7 +1278,7 @@
                 <w:sz w:val="11"/>
                 <w:shd w:val="clear" w:fill="auto"/>
               </w:rPr>
-              <w:t xml:space="preserve">adad</w:t>
+              <w:t xml:space="preserve">12345678</w:t>
             </w:r>
             <w:r>
               <w:rPr>
@@ -1300,7 +1300,7 @@
                 <w:sz w:val="11"/>
                 <w:shd w:val="clear" w:fill="auto"/>
               </w:rPr>
-              <w:t xml:space="preserve">adad</w:t>
+              <w:t xml:space="preserve">12345678</w:t>
             </w:r>
           </w:p>
           <w:p>
@@ -1321,7 +1321,7 @@
                 <w:sz w:val="11"/>
                 <w:shd w:val="clear" w:fill="auto"/>
               </w:rPr>
-              <w:t xml:space="preserve">07-11-2023 12.00.00 AM</w:t>
+              <w:t xml:space="preserve">24-11-2023 12.00.00 AM</w:t>
             </w:r>
           </w:p>
         </w:tc>
@@ -2988,7 +2988,7 @@
                 <w:sz w:val="11"/>
                 <w:shd w:val="clear" w:fill="auto"/>
               </w:rPr>
-              <w:t xml:space="preserve">RSVD-2</w:t>
+              <w:t xml:space="preserve">RSVD-4</w:t>
             </w:r>
           </w:p>
         </w:tc>
@@ -3097,7 +3097,7 @@
                 <w:sz w:val="13"/>
                 <w:shd w:val="clear" w:fill="auto"/>
               </w:rPr>
-              <w:t xml:space="preserve">S3</w:t>
+              <w:t xml:space="preserve">L1</w:t>
             </w:r>
           </w:p>
         </w:tc>
@@ -3136,7 +3136,7 @@
                 <w:sz w:val="11"/>
                 <w:shd w:val="clear" w:fill="auto"/>
               </w:rPr>
-              <w:t xml:space="preserve">0.25</w:t>
+              <w:t xml:space="preserve">0.98</w:t>
             </w:r>
           </w:p>
         </w:tc>
@@ -3175,7 +3175,7 @@
                 <w:sz w:val="11"/>
                 <w:shd w:val="clear" w:fill="auto"/>
               </w:rPr>
-              <w:t xml:space="preserve">1896</w:t>
+              <w:t xml:space="preserve">189</w:t>
             </w:r>
           </w:p>
         </w:tc>
@@ -3214,7 +3214,7 @@
                 <w:sz w:val="11"/>
                 <w:shd w:val="clear" w:fill="auto"/>
               </w:rPr>
-              <w:t xml:space="preserve">1856</w:t>
+              <w:t xml:space="preserve">17</w:t>
             </w:r>
           </w:p>
         </w:tc>
@@ -3253,7 +3253,7 @@
                 <w:sz w:val="11"/>
                 <w:shd w:val="clear" w:fill="auto"/>
               </w:rPr>
-              <w:t xml:space="preserve">4856</w:t>
+              <w:t xml:space="preserve">717</w:t>
             </w:r>
           </w:p>
         </w:tc>
@@ -3292,7 +3292,7 @@
                 <w:sz w:val="11"/>
                 <w:shd w:val="clear" w:fill="auto"/>
               </w:rPr>
-              <w:t xml:space="preserve">5698</w:t>
+              <w:t xml:space="preserve">7187</w:t>
             </w:r>
           </w:p>
         </w:tc>
@@ -3331,7 +3331,7 @@
                 <w:sz w:val="11"/>
                 <w:shd w:val="clear" w:fill="auto"/>
               </w:rPr>
-              <w:t xml:space="preserve">9874</w:t>
+              <w:t xml:space="preserve">1718</w:t>
             </w:r>
           </w:p>
         </w:tc>
@@ -3371,7 +3371,7 @@
                 <w:sz w:val="11"/>
                 <w:shd w:val="clear" w:fill="auto"/>
               </w:rPr>
-              <w:t xml:space="preserve">4836</w:t>
+              <w:t xml:space="preserve">1966</w:t>
             </w:r>
           </w:p>
         </w:tc>
@@ -3411,7 +3411,7 @@
                 <w:sz w:val="11"/>
                 <w:shd w:val="clear" w:fill="auto"/>
               </w:rPr>
-              <w:t xml:space="preserve">1209</w:t>
+              <w:t xml:space="preserve">1927</w:t>
             </w:r>
           </w:p>
         </w:tc>
@@ -3482,7 +3482,7 @@
                 <w:sz w:val="11"/>
                 <w:shd w:val="clear" w:fill="auto"/>
               </w:rPr>
-              <w:t xml:space="preserve">4670</w:t>
+              <w:t xml:space="preserve">3384</w:t>
             </w:r>
           </w:p>
         </w:tc>
@@ -3552,7 +3552,7 @@
                 <w:sz w:val="11"/>
                 <w:shd w:val="clear" w:fill="auto"/>
               </w:rPr>
-              <w:t xml:space="preserve">2500</w:t>
+              <w:t xml:space="preserve">2078</w:t>
             </w:r>
           </w:p>
         </w:tc>
@@ -3623,7 +3623,7 @@
                 <w:sz w:val="11"/>
                 <w:shd w:val="clear" w:fill="auto"/>
               </w:rPr>
-              <w:t xml:space="preserve">112</w:t>
+              <w:t xml:space="preserve">98</w:t>
             </w:r>
           </w:p>
         </w:tc>
@@ -3734,7 +3734,7 @@
                 <w:sz w:val="13"/>
                 <w:shd w:val="clear" w:fill="auto"/>
               </w:rPr>
-              <w:t xml:space="preserve">S4</w:t>
+              <w:t xml:space="preserve">L2</w:t>
             </w:r>
           </w:p>
         </w:tc>
@@ -3773,7 +3773,7 @@
                 <w:sz w:val="11"/>
                 <w:shd w:val="clear" w:fill="auto"/>
               </w:rPr>
-              <w:t xml:space="preserve">0.56</w:t>
+              <w:t xml:space="preserve">0.98</w:t>
             </w:r>
           </w:p>
         </w:tc>
@@ -3812,7 +3812,7 @@
                 <w:sz w:val="11"/>
                 <w:shd w:val="clear" w:fill="auto"/>
               </w:rPr>
-              <w:t xml:space="preserve">1890</w:t>
+              <w:t xml:space="preserve">7187</w:t>
             </w:r>
           </w:p>
         </w:tc>
@@ -3851,7 +3851,7 @@
                 <w:sz w:val="11"/>
                 <w:shd w:val="clear" w:fill="auto"/>
               </w:rPr>
-              <w:t xml:space="preserve">9009</w:t>
+              <w:t xml:space="preserve">87</w:t>
             </w:r>
           </w:p>
         </w:tc>
@@ -3890,7 +3890,7 @@
                 <w:sz w:val="11"/>
                 <w:shd w:val="clear" w:fill="auto"/>
               </w:rPr>
-              <w:t xml:space="preserve">1909</w:t>
+              <w:t xml:space="preserve">78</w:t>
             </w:r>
           </w:p>
         </w:tc>
@@ -3929,7 +3929,7 @@
                 <w:sz w:val="11"/>
                 <w:shd w:val="clear" w:fill="auto"/>
               </w:rPr>
-              <w:t xml:space="preserve">9010</w:t>
+              <w:t xml:space="preserve">78</w:t>
             </w:r>
           </w:p>
         </w:tc>
@@ -3968,7 +3968,7 @@
                 <w:sz w:val="11"/>
                 <w:shd w:val="clear" w:fill="auto"/>
               </w:rPr>
-              <w:t xml:space="preserve">9080</w:t>
+              <w:t xml:space="preserve">7</w:t>
             </w:r>
           </w:p>
         </w:tc>
@@ -4008,7 +4008,7 @@
                 <w:sz w:val="11"/>
                 <w:shd w:val="clear" w:fill="auto"/>
               </w:rPr>
-              <w:t xml:space="preserve">6180</w:t>
+              <w:t xml:space="preserve">1487</w:t>
             </w:r>
           </w:p>
         </w:tc>
@@ -4048,7 +4048,7 @@
                 <w:sz w:val="11"/>
                 <w:shd w:val="clear" w:fill="auto"/>
               </w:rPr>
-              <w:t xml:space="preserve">3461</w:t>
+              <w:t xml:space="preserve">1457</w:t>
             </w:r>
           </w:p>
         </w:tc>

</xml_diff>

<commit_message>
updated acph template file
</commit_message>
<xml_diff>
--- a/Back-End/EServices.WebApi/WebApi/WordTemplates/ACPH-out.docx
+++ b/Back-End/EServices.WebApi/WebApi/WordTemplates/ACPH-out.docx
@@ -37,8 +37,8 @@
         <w:gridCol w:w="810"/>
         <w:gridCol w:w="900"/>
         <w:gridCol w:w="990"/>
-        <w:gridCol w:w="720"/>
-        <w:gridCol w:w="810"/>
+        <w:gridCol w:w="615"/>
+        <w:gridCol w:w="915"/>
         <w:tblGridChange w:id="0">
           <w:tblGrid>
             <w:gridCol w:w="585"/>
@@ -54,8 +54,8 @@
             <w:gridCol w:w="810"/>
             <w:gridCol w:w="900"/>
             <w:gridCol w:w="990"/>
-            <w:gridCol w:w="720"/>
-            <w:gridCol w:w="810"/>
+            <w:gridCol w:w="615"/>
+            <w:gridCol w:w="915"/>
           </w:tblGrid>
         </w:tblGridChange>
       </w:tblGrid>
@@ -1151,7 +1151,7 @@
                 <w:color w:val="ff0000"/>
                 <w:rtl w:val="0"/>
               </w:rPr>
-              <w:t xml:space="preserve">S2</w:t>
+              <w:t xml:space="preserve">S3</w:t>
             </w:r>
           </w:p>
         </w:tc>
@@ -1182,7 +1182,7 @@
                 <w:color w:val="ff0000"/>
                 <w:rtl w:val="0"/>
               </w:rPr>
-              <w:t xml:space="preserve">1788</w:t>
+              <w:t xml:space="preserve">1898</w:t>
             </w:r>
           </w:p>
         </w:tc>
@@ -1213,7 +1213,7 @@
                 <w:color w:val="ff0000"/>
                 <w:rtl w:val="0"/>
               </w:rPr>
-              <w:t xml:space="preserve">1788</w:t>
+              <w:t xml:space="preserve">1899</w:t>
             </w:r>
           </w:p>
         </w:tc>
@@ -1244,7 +1244,7 @@
                 <w:color w:val="ff0000"/>
                 <w:rtl w:val="0"/>
               </w:rPr>
-              <w:t xml:space="preserve">1676</w:t>
+              <w:t xml:space="preserve">1765</w:t>
             </w:r>
           </w:p>
         </w:tc>
@@ -1275,7 +1275,7 @@
                 <w:color w:val="ff0000"/>
                 <w:rtl w:val="0"/>
               </w:rPr>
-              <w:t xml:space="preserve">178</w:t>
+              <w:t xml:space="preserve">1889</w:t>
             </w:r>
           </w:p>
         </w:tc>
@@ -1306,7 +1306,7 @@
                 <w:color w:val="ff0000"/>
                 <w:rtl w:val="0"/>
               </w:rPr>
-              <w:t xml:space="preserve">1787</w:t>
+              <w:t xml:space="preserve">1790</w:t>
             </w:r>
           </w:p>
         </w:tc>
@@ -1334,7 +1334,7 @@
                 <w:rFonts w:ascii="Cambria" w:hAnsi="Cambria" w:eastAsia="Cambria" w:cs="Cambria"/>
                 <w:rtl w:val="0"/>
               </w:rPr>
-              <w:t xml:space="preserve">1443</w:t>
+              <w:t xml:space="preserve">1848</w:t>
             </w:r>
           </w:p>
         </w:tc>
@@ -1362,7 +1362,7 @@
                 <w:rFonts w:ascii="Cambria" w:hAnsi="Cambria" w:eastAsia="Cambria" w:cs="Cambria"/>
                 <w:rtl w:val="0"/>
               </w:rPr>
-              <w:t xml:space="preserve">0.98</w:t>
+              <w:t xml:space="preserve">0.89</w:t>
             </w:r>
           </w:p>
         </w:tc>
@@ -1394,31 +1394,17 @@
           <w:p>
             <w:pPr>
               <w:spacing w:after="0" w:line="240" w:lineRule="auto"/>
-              <w:jc w:val="center"/>
-              <w:rPr>
-                <w:rFonts w:ascii="Cambria" w:hAnsi="Cambria" w:eastAsia="Cambria" w:cs="Cambria"/>
-              </w:rPr>
-            </w:pPr>
-            <w:r>
-              <w:rPr>
-                <w:rtl w:val="0"/>
-              </w:rPr>
-            </w:r>
-          </w:p>
-          <w:p>
-            <w:pPr>
-              <w:spacing w:after="0" w:line="240" w:lineRule="auto"/>
-              <w:jc w:val="center"/>
-              <w:rPr>
-                <w:rFonts w:ascii="Cambria" w:hAnsi="Cambria" w:eastAsia="Cambria" w:cs="Cambria"/>
-              </w:rPr>
-            </w:pPr>
-            <w:r>
-              <w:rPr>
-                <w:rFonts w:ascii="Cambria" w:hAnsi="Cambria" w:eastAsia="Cambria" w:cs="Cambria"/>
-                <w:rtl w:val="0"/>
-              </w:rPr>
-              <w:t xml:space="preserve">1414</w:t>
+              <w:jc w:val="left"/>
+              <w:rPr>
+                <w:rFonts w:ascii="Cambria" w:hAnsi="Cambria" w:eastAsia="Cambria" w:cs="Cambria"/>
+              </w:rPr>
+            </w:pPr>
+            <w:r>
+              <w:rPr>
+                <w:rFonts w:ascii="Cambria" w:hAnsi="Cambria" w:eastAsia="Cambria" w:cs="Cambria"/>
+                <w:rtl w:val="0"/>
+              </w:rPr>
+              <w:t xml:space="preserve">1645</w:t>
             </w:r>
           </w:p>
           <w:p>
@@ -1488,7 +1474,7 @@
                 <w:rFonts w:ascii="Cambria" w:hAnsi="Cambria" w:eastAsia="Cambria" w:cs="Cambria"/>
                 <w:rtl w:val="0"/>
               </w:rPr>
-              <w:t xml:space="preserve">3094</w:t>
+              <w:t xml:space="preserve">5129</w:t>
             </w:r>
           </w:p>
           <w:p>
@@ -1628,7 +1614,7 @@
                 <w:rFonts w:ascii="Cambria" w:hAnsi="Cambria" w:eastAsia="Cambria" w:cs="Cambria"/>
                 <w:rtl w:val="0"/>
               </w:rPr>
-              <w:t xml:space="preserve">90</w:t>
+              <w:t xml:space="preserve">150</w:t>
             </w:r>
           </w:p>
           <w:p>
@@ -1732,7 +1718,7 @@
           <w:tcPr>
             <w:vMerge w:val="continue"/>
             <w:tcBorders>
-              <w:top w:val="dashed" w:color="000000" w:sz="4" w:space="0"/>
+              <w:top w:val="single" w:color="000000" w:sz="18" w:space="0"/>
               <w:left w:val="single" w:color="000000" w:sz="18" w:space="0"/>
               <w:right w:val="dashed" w:color="000000" w:sz="4" w:space="0"/>
             </w:tcBorders>
@@ -1772,7 +1758,7 @@
           <w:tcPr>
             <w:vMerge w:val="continue"/>
             <w:tcBorders>
-              <w:top w:val="dashed" w:color="000000" w:sz="4" w:space="0"/>
+              <w:top w:val="single" w:color="000000" w:sz="18" w:space="0"/>
               <w:left w:val="dashed" w:color="000000" w:sz="4" w:space="0"/>
               <w:right w:val="dashed" w:color="000000" w:sz="4" w:space="0"/>
             </w:tcBorders>
@@ -1834,7 +1820,7 @@
                 <w:color w:val="ff0000"/>
                 <w:rtl w:val="0"/>
               </w:rPr>
-              <w:t xml:space="preserve">S3</w:t>
+              <w:t xml:space="preserve">S4</w:t>
             </w:r>
           </w:p>
         </w:tc>
@@ -1865,7 +1851,7 @@
                 <w:color w:val="ff0000"/>
                 <w:rtl w:val="0"/>
               </w:rPr>
-              <w:t xml:space="preserve">787</w:t>
+              <w:t xml:space="preserve">1409</w:t>
             </w:r>
           </w:p>
         </w:tc>
@@ -1896,7 +1882,7 @@
                 <w:color w:val="ff0000"/>
                 <w:rtl w:val="0"/>
               </w:rPr>
-              <w:t xml:space="preserve">8</w:t>
+              <w:t xml:space="preserve">10876</w:t>
             </w:r>
           </w:p>
         </w:tc>
@@ -1927,7 +1913,7 @@
                 <w:color w:val="ff0000"/>
                 <w:rtl w:val="0"/>
               </w:rPr>
-              <w:t xml:space="preserve">7687</w:t>
+              <w:t xml:space="preserve">1900</w:t>
             </w:r>
           </w:p>
         </w:tc>
@@ -1958,7 +1944,7 @@
                 <w:color w:val="ff0000"/>
                 <w:rtl w:val="0"/>
               </w:rPr>
-              <w:t xml:space="preserve">878</w:t>
+              <w:t xml:space="preserve">1811</w:t>
             </w:r>
           </w:p>
         </w:tc>
@@ -1989,7 +1975,7 @@
                 <w:color w:val="ff0000"/>
                 <w:rtl w:val="0"/>
               </w:rPr>
-              <w:t xml:space="preserve">78</w:t>
+              <w:t xml:space="preserve">1780</w:t>
             </w:r>
           </w:p>
         </w:tc>
@@ -2017,7 +2003,7 @@
                 <w:rFonts w:ascii="Cambria" w:hAnsi="Cambria" w:eastAsia="Cambria" w:cs="Cambria"/>
                 <w:rtl w:val="0"/>
               </w:rPr>
-              <w:t xml:space="preserve">1888</w:t>
+              <w:t xml:space="preserve">3555</w:t>
             </w:r>
           </w:p>
         </w:tc>
@@ -2045,7 +2031,7 @@
                 <w:rFonts w:ascii="Cambria" w:hAnsi="Cambria" w:eastAsia="Cambria" w:cs="Cambria"/>
                 <w:rtl w:val="0"/>
               </w:rPr>
-              <w:t xml:space="preserve">0.89</w:t>
+              <w:t xml:space="preserve">0.98</w:t>
             </w:r>
           </w:p>
         </w:tc>
@@ -2084,24 +2070,10 @@
             </w:pPr>
             <w:r>
               <w:rPr>
-                <w:rtl w:val="0"/>
-              </w:rPr>
-            </w:r>
-          </w:p>
-          <w:p>
-            <w:pPr>
-              <w:spacing w:after="0" w:line="240" w:lineRule="auto"/>
-              <w:jc w:val="center"/>
-              <w:rPr>
-                <w:rFonts w:ascii="Cambria" w:hAnsi="Cambria" w:eastAsia="Cambria" w:cs="Cambria"/>
-              </w:rPr>
-            </w:pPr>
-            <w:r>
-              <w:rPr>
-                <w:rFonts w:ascii="Cambria" w:hAnsi="Cambria" w:eastAsia="Cambria" w:cs="Cambria"/>
-                <w:rtl w:val="0"/>
-              </w:rPr>
-              <w:t xml:space="preserve">1680</w:t>
+                <w:rFonts w:ascii="Cambria" w:hAnsi="Cambria" w:eastAsia="Cambria" w:cs="Cambria"/>
+                <w:rtl w:val="0"/>
+              </w:rPr>
+              <w:t xml:space="preserve">3484</w:t>
             </w:r>
           </w:p>
           <w:p>
@@ -2123,7 +2095,7 @@
           <w:tcPr>
             <w:vMerge w:val="continue"/>
             <w:tcBorders>
-              <w:top w:val="dashed" w:color="000000" w:sz="4" w:space="0"/>
+              <w:top w:val="single" w:color="000000" w:sz="18" w:space="0"/>
               <w:left w:val="dashed" w:color="000000" w:sz="4" w:space="0"/>
               <w:right w:val="dashed" w:color="000000" w:sz="4" w:space="0"/>
             </w:tcBorders>
@@ -2162,7 +2134,7 @@
           <w:tcPr>
             <w:vMerge w:val="continue"/>
             <w:tcBorders>
-              <w:top w:val="dashed" w:color="000000" w:sz="4" w:space="0"/>
+              <w:top w:val="single" w:color="000000" w:sz="18" w:space="0"/>
               <w:left w:val="dashed" w:color="000000" w:sz="4" w:space="0"/>
               <w:right w:val="dashed" w:color="000000" w:sz="4" w:space="0"/>
             </w:tcBorders>
@@ -2201,7 +2173,7 @@
           <w:tcPr>
             <w:vMerge w:val="continue"/>
             <w:tcBorders>
-              <w:top w:val="dashed" w:color="000000" w:sz="4" w:space="0"/>
+              <w:top w:val="single" w:color="000000" w:sz="18" w:space="0"/>
               <w:left w:val="dashed" w:color="000000" w:sz="4" w:space="0"/>
               <w:right w:val="dashed" w:color="000000" w:sz="4" w:space="0"/>
             </w:tcBorders>
@@ -2240,7 +2212,7 @@
           <w:tcPr>
             <w:vMerge w:val="continue"/>
             <w:tcBorders>
-              <w:top w:val="dashed" w:color="000000" w:sz="4" w:space="0"/>
+              <w:top w:val="single" w:color="000000" w:sz="18" w:space="0"/>
               <w:left w:val="dashed" w:color="000000" w:sz="4" w:space="0"/>
               <w:right w:val="single" w:color="000000" w:sz="18" w:space="0"/>
             </w:tcBorders>
@@ -2406,7 +2378,7 @@
                 <w:color w:val="ff0000"/>
                 <w:rtl w:val="0"/>
               </w:rPr>
-              <w:t xml:space="preserve">S2</w:t>
+              <w:t xml:space="preserve">S1</w:t>
             </w:r>
           </w:p>
         </w:tc>
@@ -2468,7 +2440,7 @@
                 <w:color w:val="ff0000"/>
                 <w:rtl w:val="0"/>
               </w:rPr>
-              <w:t xml:space="preserve">1898</w:t>
+              <w:t xml:space="preserve">1767</w:t>
             </w:r>
           </w:p>
         </w:tc>
@@ -2499,7 +2471,7 @@
                 <w:color w:val="ff0000"/>
                 <w:rtl w:val="0"/>
               </w:rPr>
-              <w:t xml:space="preserve">1778</w:t>
+              <w:t xml:space="preserve">1800</w:t>
             </w:r>
           </w:p>
         </w:tc>
@@ -2530,7 +2502,7 @@
                 <w:color w:val="ff0000"/>
                 <w:rtl w:val="0"/>
               </w:rPr>
-              <w:t xml:space="preserve">1787</w:t>
+              <w:t xml:space="preserve">1889</w:t>
             </w:r>
           </w:p>
         </w:tc>
@@ -2561,7 +2533,7 @@
                 <w:color w:val="ff0000"/>
                 <w:rtl w:val="0"/>
               </w:rPr>
-              <w:t xml:space="preserve">17888</w:t>
+              <w:t xml:space="preserve">1888</w:t>
             </w:r>
           </w:p>
         </w:tc>
@@ -2589,7 +2561,7 @@
                 <w:rFonts w:ascii="Cambria" w:hAnsi="Cambria" w:eastAsia="Cambria" w:cs="Cambria"/>
                 <w:rtl w:val="0"/>
               </w:rPr>
-              <w:t xml:space="preserve">5050</w:t>
+              <w:t xml:space="preserve">1849</w:t>
             </w:r>
           </w:p>
         </w:tc>
@@ -2649,31 +2621,17 @@
           <w:p>
             <w:pPr>
               <w:spacing w:after="0" w:line="240" w:lineRule="auto"/>
-              <w:jc w:val="center"/>
-              <w:rPr>
-                <w:rFonts w:ascii="Cambria" w:hAnsi="Cambria" w:eastAsia="Cambria" w:cs="Cambria"/>
-              </w:rPr>
-            </w:pPr>
-            <w:r>
-              <w:rPr>
-                <w:rtl w:val="0"/>
-              </w:rPr>
-            </w:r>
-          </w:p>
-          <w:p>
-            <w:pPr>
-              <w:spacing w:after="0" w:line="240" w:lineRule="auto"/>
-              <w:jc w:val="center"/>
-              <w:rPr>
-                <w:rFonts w:ascii="Cambria" w:hAnsi="Cambria" w:eastAsia="Cambria" w:cs="Cambria"/>
-              </w:rPr>
-            </w:pPr>
-            <w:r>
-              <w:rPr>
-                <w:rFonts w:ascii="Cambria" w:hAnsi="Cambria" w:eastAsia="Cambria" w:cs="Cambria"/>
-                <w:rtl w:val="0"/>
-              </w:rPr>
-              <w:t xml:space="preserve">4495</w:t>
+              <w:jc w:val="left"/>
+              <w:rPr>
+                <w:rFonts w:ascii="Cambria" w:hAnsi="Cambria" w:eastAsia="Cambria" w:cs="Cambria"/>
+              </w:rPr>
+            </w:pPr>
+            <w:r>
+              <w:rPr>
+                <w:rFonts w:ascii="Cambria" w:hAnsi="Cambria" w:eastAsia="Cambria" w:cs="Cambria"/>
+                <w:rtl w:val="0"/>
+              </w:rPr>
+              <w:t xml:space="preserve">1646</w:t>
             </w:r>
           </w:p>
           <w:p>
@@ -2743,7 +2701,7 @@
                 <w:rFonts w:ascii="Cambria" w:hAnsi="Cambria" w:eastAsia="Cambria" w:cs="Cambria"/>
                 <w:rtl w:val="0"/>
               </w:rPr>
-              <w:t xml:space="preserve">5367</w:t>
+              <w:t xml:space="preserve">3885</w:t>
             </w:r>
           </w:p>
           <w:p>
@@ -2883,7 +2841,7 @@
                 <w:rFonts w:ascii="Cambria" w:hAnsi="Cambria" w:eastAsia="Cambria" w:cs="Cambria"/>
                 <w:rtl w:val="0"/>
               </w:rPr>
-              <w:t xml:space="preserve">156</w:t>
+              <w:t xml:space="preserve">113</w:t>
             </w:r>
           </w:p>
           <w:p>
@@ -2987,7 +2945,7 @@
           <w:tcPr>
             <w:vMerge w:val="continue"/>
             <w:tcBorders>
-              <w:top w:val="dashed" w:color="000000" w:sz="4" w:space="0"/>
+              <w:top w:val="single" w:color="000000" w:sz="18" w:space="0"/>
               <w:left w:val="single" w:color="000000" w:sz="18" w:space="0"/>
               <w:right w:val="dashed" w:color="000000" w:sz="4" w:space="0"/>
             </w:tcBorders>
@@ -3027,7 +2985,7 @@
           <w:tcPr>
             <w:vMerge w:val="continue"/>
             <w:tcBorders>
-              <w:top w:val="dashed" w:color="000000" w:sz="4" w:space="0"/>
+              <w:top w:val="single" w:color="000000" w:sz="18" w:space="0"/>
               <w:left w:val="dashed" w:color="000000" w:sz="4" w:space="0"/>
               <w:right w:val="dashed" w:color="000000" w:sz="4" w:space="0"/>
             </w:tcBorders>
@@ -3089,7 +3047,7 @@
                 <w:color w:val="ff0000"/>
                 <w:rtl w:val="0"/>
               </w:rPr>
-              <w:t xml:space="preserve">S3`</w:t>
+              <w:t xml:space="preserve">S2</w:t>
             </w:r>
           </w:p>
         </w:tc>
@@ -3151,7 +3109,7 @@
                 <w:color w:val="ff0000"/>
                 <w:rtl w:val="0"/>
               </w:rPr>
-              <w:t xml:space="preserve">1898</w:t>
+              <w:t xml:space="preserve">189818</w:t>
             </w:r>
           </w:p>
         </w:tc>
@@ -3182,7 +3140,7 @@
                 <w:color w:val="ff0000"/>
                 <w:rtl w:val="0"/>
               </w:rPr>
-              <w:t xml:space="preserve">189</w:t>
+              <w:t xml:space="preserve">989</w:t>
             </w:r>
           </w:p>
         </w:tc>
@@ -3213,7 +3171,7 @@
                 <w:color w:val="ff0000"/>
                 <w:rtl w:val="0"/>
               </w:rPr>
-              <w:t xml:space="preserve">818</w:t>
+              <w:t xml:space="preserve">81898</w:t>
             </w:r>
           </w:p>
         </w:tc>
@@ -3244,7 +3202,7 @@
                 <w:color w:val="ff0000"/>
                 <w:rtl w:val="0"/>
               </w:rPr>
-              <w:t xml:space="preserve">98</w:t>
+              <w:t xml:space="preserve">898</w:t>
             </w:r>
           </w:p>
         </w:tc>
@@ -3272,7 +3230,7 @@
                 <w:rFonts w:ascii="Cambria" w:hAnsi="Cambria" w:eastAsia="Cambria" w:cs="Cambria"/>
                 <w:rtl w:val="0"/>
               </w:rPr>
-              <w:t xml:space="preserve">980</w:t>
+              <w:t xml:space="preserve">55100</w:t>
             </w:r>
           </w:p>
         </w:tc>
@@ -3300,7 +3258,7 @@
                 <w:rFonts w:ascii="Cambria" w:hAnsi="Cambria" w:eastAsia="Cambria" w:cs="Cambria"/>
                 <w:rtl w:val="0"/>
               </w:rPr>
-              <w:t xml:space="preserve">0.89</w:t>
+              <w:t xml:space="preserve">0</w:t>
             </w:r>
           </w:p>
         </w:tc>
@@ -3339,24 +3297,10 @@
             </w:pPr>
             <w:r>
               <w:rPr>
-                <w:rtl w:val="0"/>
-              </w:rPr>
-            </w:r>
-          </w:p>
-          <w:p>
-            <w:pPr>
-              <w:spacing w:after="0" w:line="240" w:lineRule="auto"/>
-              <w:jc w:val="center"/>
-              <w:rPr>
-                <w:rFonts w:ascii="Cambria" w:hAnsi="Cambria" w:eastAsia="Cambria" w:cs="Cambria"/>
-              </w:rPr>
-            </w:pPr>
-            <w:r>
-              <w:rPr>
-                <w:rFonts w:ascii="Cambria" w:hAnsi="Cambria" w:eastAsia="Cambria" w:cs="Cambria"/>
-                <w:rtl w:val="0"/>
-              </w:rPr>
-              <w:t xml:space="preserve">872</w:t>
+                <w:rFonts w:ascii="Cambria" w:hAnsi="Cambria" w:eastAsia="Cambria" w:cs="Cambria"/>
+                <w:rtl w:val="0"/>
+              </w:rPr>
+              <w:t xml:space="preserve">0</w:t>
             </w:r>
           </w:p>
           <w:p>
@@ -3378,7 +3322,7 @@
           <w:tcPr>
             <w:vMerge w:val="continue"/>
             <w:tcBorders>
-              <w:top w:val="dashed" w:color="000000" w:sz="4" w:space="0"/>
+              <w:top w:val="single" w:color="000000" w:sz="18" w:space="0"/>
               <w:left w:val="dashed" w:color="000000" w:sz="4" w:space="0"/>
               <w:right w:val="dashed" w:color="000000" w:sz="4" w:space="0"/>
             </w:tcBorders>
@@ -3417,7 +3361,7 @@
           <w:tcPr>
             <w:vMerge w:val="continue"/>
             <w:tcBorders>
-              <w:top w:val="dashed" w:color="000000" w:sz="4" w:space="0"/>
+              <w:top w:val="single" w:color="000000" w:sz="18" w:space="0"/>
               <w:left w:val="dashed" w:color="000000" w:sz="4" w:space="0"/>
               <w:right w:val="dashed" w:color="000000" w:sz="4" w:space="0"/>
             </w:tcBorders>
@@ -3456,7 +3400,7 @@
           <w:tcPr>
             <w:vMerge w:val="continue"/>
             <w:tcBorders>
-              <w:top w:val="dashed" w:color="000000" w:sz="4" w:space="0"/>
+              <w:top w:val="single" w:color="000000" w:sz="18" w:space="0"/>
               <w:left w:val="dashed" w:color="000000" w:sz="4" w:space="0"/>
               <w:right w:val="dashed" w:color="000000" w:sz="4" w:space="0"/>
             </w:tcBorders>
@@ -3495,7 +3439,547 @@
           <w:tcPr>
             <w:vMerge w:val="continue"/>
             <w:tcBorders>
-              <w:top w:val="dashed" w:color="000000" w:sz="4" w:space="0"/>
+              <w:top w:val="single" w:color="000000" w:sz="18" w:space="0"/>
+              <w:left w:val="dashed" w:color="000000" w:sz="4" w:space="0"/>
+              <w:right w:val="single" w:color="000000" w:sz="18" w:space="0"/>
+            </w:tcBorders>
+            <w:shd w:val="clear" w:fill="auto"/>
+            <w:vAlign w:val="center"/>
+          </w:tcPr>
+          <w:p>
+            <w:pPr>
+              <w:keepNext w:val="0"/>
+              <w:keepLines w:val="0"/>
+              <w:pageBreakBefore w:val="0"/>
+              <w:widowControl w:val="0"/>
+              <w:pBdr>
+                <w:top w:val="nil" w:sz="0" w:space="0"/>
+                <w:left w:val="nil" w:sz="0" w:space="0"/>
+                <w:bottom w:val="nil" w:sz="0" w:space="0"/>
+                <w:right w:val="nil" w:sz="0" w:space="0"/>
+                <w:between w:val="nil" w:sz="0" w:space="0"/>
+              </w:pBdr>
+              <w:shd w:val="clear" w:fill="auto"/>
+              <w:spacing w:before="0" w:after="0" w:line="276" w:lineRule="auto"/>
+              <w:ind w:left="0" w:right="0" w:firstLine="0"/>
+              <w:jc w:val="left"/>
+              <w:rPr>
+                <w:rFonts w:ascii="Cambria" w:hAnsi="Cambria" w:eastAsia="Cambria" w:cs="Cambria"/>
+              </w:rPr>
+            </w:pPr>
+            <w:r>
+              <w:rPr>
+                <w:rtl w:val="0"/>
+              </w:rPr>
+            </w:r>
+          </w:p>
+        </w:tc>
+      </w:tr>
+      <w:tr>
+        <w:trPr>
+          <w:cantSplit w:val="0"/>
+          <w:trHeight w:val="288" w:hRule="atLeast"/>
+          <w:tblHeader w:val="0"/>
+        </w:trPr>
+        <w:tc>
+          <w:tcPr>
+            <w:vMerge w:val="continue"/>
+            <w:tcBorders>
+              <w:top w:val="single" w:color="000000" w:sz="18" w:space="0"/>
+              <w:left w:val="single" w:color="000000" w:sz="18" w:space="0"/>
+              <w:right w:val="dashed" w:color="000000" w:sz="4" w:space="0"/>
+            </w:tcBorders>
+            <w:shd w:val="clear" w:fill="auto"/>
+            <w:vAlign w:val="center"/>
+          </w:tcPr>
+          <w:p>
+            <w:pPr>
+              <w:keepNext w:val="0"/>
+              <w:keepLines w:val="0"/>
+              <w:pageBreakBefore w:val="0"/>
+              <w:widowControl w:val="0"/>
+              <w:pBdr>
+                <w:top w:val="nil" w:sz="0" w:space="0"/>
+                <w:left w:val="nil" w:sz="0" w:space="0"/>
+                <w:bottom w:val="nil" w:sz="0" w:space="0"/>
+                <w:right w:val="nil" w:sz="0" w:space="0"/>
+                <w:between w:val="nil" w:sz="0" w:space="0"/>
+              </w:pBdr>
+              <w:shd w:val="clear" w:fill="auto"/>
+              <w:spacing w:before="0" w:after="0" w:line="276" w:lineRule="auto"/>
+              <w:ind w:left="0" w:right="0" w:firstLine="0"/>
+              <w:jc w:val="left"/>
+              <w:rPr>
+                <w:rFonts w:ascii="Cambria" w:hAnsi="Cambria" w:eastAsia="Cambria" w:cs="Cambria"/>
+                <w:b w:val="1"/>
+              </w:rPr>
+            </w:pPr>
+            <w:r>
+              <w:rPr>
+                <w:rtl w:val="0"/>
+              </w:rPr>
+            </w:r>
+          </w:p>
+        </w:tc>
+        <w:tc>
+          <w:tcPr>
+            <w:vMerge w:val="continue"/>
+            <w:tcBorders>
+              <w:top w:val="single" w:color="000000" w:sz="18" w:space="0"/>
+              <w:left w:val="dashed" w:color="000000" w:sz="4" w:space="0"/>
+              <w:right w:val="dashed" w:color="000000" w:sz="4" w:space="0"/>
+            </w:tcBorders>
+            <w:shd w:val="clear" w:fill="ffffff"/>
+            <w:vAlign w:val="center"/>
+          </w:tcPr>
+          <w:p>
+            <w:pPr>
+              <w:keepNext w:val="0"/>
+              <w:keepLines w:val="0"/>
+              <w:pageBreakBefore w:val="0"/>
+              <w:widowControl w:val="0"/>
+              <w:pBdr>
+                <w:top w:val="nil" w:sz="0" w:space="0"/>
+                <w:left w:val="nil" w:sz="0" w:space="0"/>
+                <w:bottom w:val="nil" w:sz="0" w:space="0"/>
+                <w:right w:val="nil" w:sz="0" w:space="0"/>
+                <w:between w:val="nil" w:sz="0" w:space="0"/>
+              </w:pBdr>
+              <w:shd w:val="clear" w:fill="auto"/>
+              <w:spacing w:before="0" w:after="0" w:line="276" w:lineRule="auto"/>
+              <w:ind w:left="0" w:right="0" w:firstLine="0"/>
+              <w:jc w:val="left"/>
+              <w:rPr>
+                <w:rFonts w:ascii="Cambria" w:hAnsi="Cambria" w:eastAsia="Cambria" w:cs="Cambria"/>
+                <w:b w:val="1"/>
+              </w:rPr>
+            </w:pPr>
+            <w:r>
+              <w:rPr>
+                <w:rtl w:val="0"/>
+              </w:rPr>
+            </w:r>
+          </w:p>
+        </w:tc>
+        <w:tc>
+          <w:tcPr>
+            <w:tcBorders>
+              <w:top w:val="single" w:color="000000" w:sz="18" w:space="0"/>
+              <w:left w:val="nil" w:color="000000" w:sz="0" w:space="0"/>
+              <w:bottom w:val="dashed" w:color="000000" w:sz="4" w:space="0"/>
+              <w:right w:val="dashed" w:color="000000" w:sz="4" w:space="0"/>
+            </w:tcBorders>
+            <w:shd w:val="clear" w:fill="auto"/>
+            <w:vAlign w:val="center"/>
+          </w:tcPr>
+          <w:p>
+            <w:pPr>
+              <w:spacing w:after="0" w:line="240" w:lineRule="auto"/>
+              <w:jc w:val="center"/>
+              <w:rPr>
+                <w:rFonts w:ascii="Cambria" w:hAnsi="Cambria" w:eastAsia="Cambria" w:cs="Cambria"/>
+                <w:color w:val="ff0000"/>
+              </w:rPr>
+            </w:pPr>
+            <w:r>
+              <w:rPr>
+                <w:rFonts w:ascii="Cambria" w:hAnsi="Cambria" w:eastAsia="Cambria" w:cs="Cambria"/>
+                <w:color w:val="ff0000"/>
+                <w:rtl w:val="0"/>
+              </w:rPr>
+              <w:t xml:space="preserve">S3</w:t>
+            </w:r>
+          </w:p>
+        </w:tc>
+        <w:tc>
+          <w:tcPr>
+            <w:tcBorders>
+              <w:top w:val="single" w:color="000000" w:sz="18" w:space="0"/>
+              <w:left w:val="nil" w:color="000000" w:sz="0" w:space="0"/>
+              <w:bottom w:val="dashed" w:color="000000" w:sz="4" w:space="0"/>
+              <w:right w:val="dashed" w:color="000000" w:sz="4" w:space="0"/>
+            </w:tcBorders>
+            <w:shd w:val="clear" w:fill="auto"/>
+            <w:vAlign w:val="center"/>
+          </w:tcPr>
+          <w:p>
+            <w:pPr>
+              <w:spacing w:after="0" w:line="240" w:lineRule="auto"/>
+              <w:ind w:left="-128" w:right="-158" w:firstLine="0"/>
+              <w:jc w:val="center"/>
+              <w:rPr>
+                <w:rFonts w:ascii="Cambria" w:hAnsi="Cambria" w:eastAsia="Cambria" w:cs="Cambria"/>
+                <w:color w:val="ff0000"/>
+              </w:rPr>
+            </w:pPr>
+            <w:r>
+              <w:rPr>
+                <w:rFonts w:ascii="Cambria" w:hAnsi="Cambria" w:eastAsia="Cambria" w:cs="Cambria"/>
+                <w:color w:val="ff0000"/>
+                <w:rtl w:val="0"/>
+              </w:rPr>
+              <w:t xml:space="preserve">7817</w:t>
+            </w:r>
+          </w:p>
+        </w:tc>
+        <w:tc>
+          <w:tcPr>
+            <w:tcBorders>
+              <w:top w:val="single" w:color="000000" w:sz="18" w:space="0"/>
+              <w:left w:val="nil" w:color="000000" w:sz="0" w:space="0"/>
+              <w:bottom w:val="dashed" w:color="000000" w:sz="4" w:space="0"/>
+              <w:right w:val="dashed" w:color="000000" w:sz="4" w:space="0"/>
+            </w:tcBorders>
+            <w:shd w:val="clear" w:fill="auto"/>
+            <w:vAlign w:val="center"/>
+          </w:tcPr>
+          <w:p>
+            <w:pPr>
+              <w:spacing w:after="0" w:line="240" w:lineRule="auto"/>
+              <w:ind w:left="-128" w:right="-158" w:firstLine="0"/>
+              <w:jc w:val="center"/>
+              <w:rPr>
+                <w:rFonts w:ascii="Cambria" w:hAnsi="Cambria" w:eastAsia="Cambria" w:cs="Cambria"/>
+                <w:color w:val="ff0000"/>
+              </w:rPr>
+            </w:pPr>
+            <w:r>
+              <w:rPr>
+                <w:rFonts w:ascii="Cambria" w:hAnsi="Cambria" w:eastAsia="Cambria" w:cs="Cambria"/>
+                <w:color w:val="ff0000"/>
+                <w:rtl w:val="0"/>
+              </w:rPr>
+              <w:t xml:space="preserve">1778</w:t>
+            </w:r>
+          </w:p>
+        </w:tc>
+        <w:tc>
+          <w:tcPr>
+            <w:tcBorders>
+              <w:top w:val="single" w:color="000000" w:sz="18" w:space="0"/>
+              <w:left w:val="nil" w:color="000000" w:sz="0" w:space="0"/>
+              <w:bottom w:val="dashed" w:color="000000" w:sz="4" w:space="0"/>
+              <w:right w:val="dashed" w:color="000000" w:sz="4" w:space="0"/>
+            </w:tcBorders>
+            <w:shd w:val="clear" w:fill="auto"/>
+            <w:vAlign w:val="center"/>
+          </w:tcPr>
+          <w:p>
+            <w:pPr>
+              <w:spacing w:after="0" w:line="240" w:lineRule="auto"/>
+              <w:ind w:left="-128" w:right="-158" w:firstLine="0"/>
+              <w:jc w:val="center"/>
+              <w:rPr>
+                <w:rFonts w:ascii="Cambria" w:hAnsi="Cambria" w:eastAsia="Cambria" w:cs="Cambria"/>
+                <w:color w:val="ff0000"/>
+              </w:rPr>
+            </w:pPr>
+            <w:r>
+              <w:rPr>
+                <w:rFonts w:ascii="Cambria" w:hAnsi="Cambria" w:eastAsia="Cambria" w:cs="Cambria"/>
+                <w:color w:val="ff0000"/>
+                <w:rtl w:val="0"/>
+              </w:rPr>
+              <w:t xml:space="preserve">1178</w:t>
+            </w:r>
+          </w:p>
+        </w:tc>
+        <w:tc>
+          <w:tcPr>
+            <w:tcBorders>
+              <w:top w:val="single" w:color="000000" w:sz="18" w:space="0"/>
+              <w:left w:val="nil" w:color="000000" w:sz="0" w:space="0"/>
+              <w:bottom w:val="dashed" w:color="000000" w:sz="4" w:space="0"/>
+              <w:right w:val="dashed" w:color="000000" w:sz="4" w:space="0"/>
+            </w:tcBorders>
+            <w:shd w:val="clear" w:fill="auto"/>
+            <w:vAlign w:val="center"/>
+          </w:tcPr>
+          <w:p>
+            <w:pPr>
+              <w:spacing w:after="0" w:line="240" w:lineRule="auto"/>
+              <w:ind w:left="-128" w:right="-158" w:firstLine="0"/>
+              <w:jc w:val="center"/>
+              <w:rPr>
+                <w:rFonts w:ascii="Cambria" w:hAnsi="Cambria" w:eastAsia="Cambria" w:cs="Cambria"/>
+                <w:color w:val="ff0000"/>
+              </w:rPr>
+            </w:pPr>
+            <w:r>
+              <w:rPr>
+                <w:rFonts w:ascii="Cambria" w:hAnsi="Cambria" w:eastAsia="Cambria" w:cs="Cambria"/>
+                <w:color w:val="ff0000"/>
+                <w:rtl w:val="0"/>
+              </w:rPr>
+              <w:t xml:space="preserve">1789</w:t>
+            </w:r>
+          </w:p>
+        </w:tc>
+        <w:tc>
+          <w:tcPr>
+            <w:tcBorders>
+              <w:top w:val="single" w:color="000000" w:sz="18" w:space="0"/>
+              <w:left w:val="nil" w:color="000000" w:sz="0" w:space="0"/>
+              <w:bottom w:val="dashed" w:color="000000" w:sz="4" w:space="0"/>
+              <w:right w:val="dashed" w:color="000000" w:sz="4" w:space="0"/>
+            </w:tcBorders>
+            <w:shd w:val="clear" w:fill="auto"/>
+            <w:vAlign w:val="center"/>
+          </w:tcPr>
+          <w:p>
+            <w:pPr>
+              <w:spacing w:after="0" w:line="240" w:lineRule="auto"/>
+              <w:ind w:left="-128" w:right="-158" w:firstLine="0"/>
+              <w:jc w:val="center"/>
+              <w:rPr>
+                <w:rFonts w:ascii="Cambria" w:hAnsi="Cambria" w:eastAsia="Cambria" w:cs="Cambria"/>
+                <w:color w:val="ff0000"/>
+              </w:rPr>
+            </w:pPr>
+            <w:r>
+              <w:rPr>
+                <w:rFonts w:ascii="Cambria" w:hAnsi="Cambria" w:eastAsia="Cambria" w:cs="Cambria"/>
+                <w:color w:val="ff0000"/>
+                <w:rtl w:val="0"/>
+              </w:rPr>
+              <w:t xml:space="preserve">1789</w:t>
+            </w:r>
+          </w:p>
+        </w:tc>
+        <w:tc>
+          <w:tcPr>
+            <w:tcBorders>
+              <w:top w:val="single" w:color="000000" w:sz="18" w:space="0"/>
+              <w:left w:val="nil" w:color="000000" w:sz="0" w:space="0"/>
+              <w:bottom w:val="dashed" w:color="000000" w:sz="4" w:space="0"/>
+              <w:right w:val="dashed" w:color="000000" w:sz="4" w:space="0"/>
+            </w:tcBorders>
+            <w:shd w:val="clear" w:fill="auto"/>
+            <w:vAlign w:val="center"/>
+          </w:tcPr>
+          <w:p>
+            <w:pPr>
+              <w:spacing w:after="0" w:line="240" w:lineRule="auto"/>
+              <w:jc w:val="center"/>
+              <w:rPr>
+                <w:rFonts w:ascii="Cambria" w:hAnsi="Cambria" w:eastAsia="Cambria" w:cs="Cambria"/>
+              </w:rPr>
+            </w:pPr>
+            <w:r>
+              <w:rPr>
+                <w:rFonts w:ascii="Cambria" w:hAnsi="Cambria" w:eastAsia="Cambria" w:cs="Cambria"/>
+                <w:rtl w:val="0"/>
+              </w:rPr>
+              <w:t xml:space="preserve">2870</w:t>
+            </w:r>
+          </w:p>
+        </w:tc>
+        <w:tc>
+          <w:tcPr>
+            <w:tcBorders>
+              <w:top w:val="single" w:color="000000" w:sz="18" w:space="0"/>
+              <w:left w:val="nil" w:color="000000" w:sz="0" w:space="0"/>
+              <w:bottom w:val="dashed" w:color="000000" w:sz="4" w:space="0"/>
+              <w:right w:val="dashed" w:color="000000" w:sz="4" w:space="0"/>
+            </w:tcBorders>
+            <w:shd w:val="clear" w:fill="auto"/>
+            <w:vAlign w:val="center"/>
+          </w:tcPr>
+          <w:p>
+            <w:pPr>
+              <w:spacing w:after="0" w:line="240" w:lineRule="auto"/>
+              <w:jc w:val="center"/>
+              <w:rPr>
+                <w:rFonts w:ascii="Cambria" w:hAnsi="Cambria" w:eastAsia="Cambria" w:cs="Cambria"/>
+              </w:rPr>
+            </w:pPr>
+            <w:r>
+              <w:rPr>
+                <w:rFonts w:ascii="Cambria" w:hAnsi="Cambria" w:eastAsia="Cambria" w:cs="Cambria"/>
+                <w:rtl w:val="0"/>
+              </w:rPr>
+              <w:t xml:space="preserve">0.78</w:t>
+            </w:r>
+          </w:p>
+        </w:tc>
+        <w:tc>
+          <w:tcPr>
+            <w:tcBorders>
+              <w:top w:val="single" w:color="000000" w:sz="18" w:space="0"/>
+              <w:left w:val="nil" w:color="000000" w:sz="0" w:space="0"/>
+              <w:bottom w:val="dashed" w:color="000000" w:sz="4" w:space="0"/>
+              <w:right w:val="dashed" w:color="000000" w:sz="4" w:space="0"/>
+            </w:tcBorders>
+            <w:shd w:val="clear" w:fill="auto"/>
+            <w:vAlign w:val="center"/>
+          </w:tcPr>
+          <w:p>
+            <w:pPr>
+              <w:spacing w:after="0" w:line="240" w:lineRule="auto"/>
+              <w:jc w:val="center"/>
+              <w:rPr>
+                <w:rFonts w:ascii="Cambria" w:hAnsi="Cambria" w:eastAsia="Cambria" w:cs="Cambria"/>
+              </w:rPr>
+            </w:pPr>
+            <w:r>
+              <w:rPr>
+                <w:rtl w:val="0"/>
+              </w:rPr>
+            </w:r>
+          </w:p>
+          <w:p>
+            <w:pPr>
+              <w:spacing w:after="0" w:line="240" w:lineRule="auto"/>
+              <w:jc w:val="center"/>
+              <w:rPr>
+                <w:rFonts w:ascii="Cambria" w:hAnsi="Cambria" w:eastAsia="Cambria" w:cs="Cambria"/>
+              </w:rPr>
+            </w:pPr>
+            <w:r>
+              <w:rPr>
+                <w:rFonts w:ascii="Cambria" w:hAnsi="Cambria" w:eastAsia="Cambria" w:cs="Cambria"/>
+                <w:rtl w:val="0"/>
+              </w:rPr>
+              <w:t xml:space="preserve">2239</w:t>
+            </w:r>
+          </w:p>
+          <w:p>
+            <w:pPr>
+              <w:spacing w:after="0" w:line="240" w:lineRule="auto"/>
+              <w:jc w:val="center"/>
+              <w:rPr>
+                <w:rFonts w:ascii="Cambria" w:hAnsi="Cambria" w:eastAsia="Cambria" w:cs="Cambria"/>
+              </w:rPr>
+            </w:pPr>
+            <w:r>
+              <w:rPr>
+                <w:rtl w:val="0"/>
+              </w:rPr>
+            </w:r>
+          </w:p>
+        </w:tc>
+        <w:tc>
+          <w:tcPr>
+            <w:vMerge w:val="continue"/>
+            <w:tcBorders>
+              <w:top w:val="single" w:color="000000" w:sz="18" w:space="0"/>
+              <w:left w:val="dashed" w:color="000000" w:sz="4" w:space="0"/>
+              <w:right w:val="dashed" w:color="000000" w:sz="4" w:space="0"/>
+            </w:tcBorders>
+            <w:shd w:val="clear" w:fill="auto"/>
+            <w:vAlign w:val="center"/>
+          </w:tcPr>
+          <w:p>
+            <w:pPr>
+              <w:keepNext w:val="0"/>
+              <w:keepLines w:val="0"/>
+              <w:pageBreakBefore w:val="0"/>
+              <w:widowControl w:val="0"/>
+              <w:pBdr>
+                <w:top w:val="nil" w:sz="0" w:space="0"/>
+                <w:left w:val="nil" w:sz="0" w:space="0"/>
+                <w:bottom w:val="nil" w:sz="0" w:space="0"/>
+                <w:right w:val="nil" w:sz="0" w:space="0"/>
+                <w:between w:val="nil" w:sz="0" w:space="0"/>
+              </w:pBdr>
+              <w:shd w:val="clear" w:fill="auto"/>
+              <w:spacing w:before="0" w:after="0" w:line="276" w:lineRule="auto"/>
+              <w:ind w:left="0" w:right="0" w:firstLine="0"/>
+              <w:jc w:val="left"/>
+              <w:rPr>
+                <w:rFonts w:ascii="Cambria" w:hAnsi="Cambria" w:eastAsia="Cambria" w:cs="Cambria"/>
+              </w:rPr>
+            </w:pPr>
+            <w:r>
+              <w:rPr>
+                <w:rtl w:val="0"/>
+              </w:rPr>
+            </w:r>
+          </w:p>
+        </w:tc>
+        <w:tc>
+          <w:tcPr>
+            <w:vMerge w:val="continue"/>
+            <w:tcBorders>
+              <w:top w:val="single" w:color="000000" w:sz="18" w:space="0"/>
+              <w:left w:val="dashed" w:color="000000" w:sz="4" w:space="0"/>
+              <w:right w:val="dashed" w:color="000000" w:sz="4" w:space="0"/>
+            </w:tcBorders>
+            <w:shd w:val="clear" w:fill="auto"/>
+            <w:vAlign w:val="center"/>
+          </w:tcPr>
+          <w:p>
+            <w:pPr>
+              <w:keepNext w:val="0"/>
+              <w:keepLines w:val="0"/>
+              <w:pageBreakBefore w:val="0"/>
+              <w:widowControl w:val="0"/>
+              <w:pBdr>
+                <w:top w:val="nil" w:sz="0" w:space="0"/>
+                <w:left w:val="nil" w:sz="0" w:space="0"/>
+                <w:bottom w:val="nil" w:sz="0" w:space="0"/>
+                <w:right w:val="nil" w:sz="0" w:space="0"/>
+                <w:between w:val="nil" w:sz="0" w:space="0"/>
+              </w:pBdr>
+              <w:shd w:val="clear" w:fill="auto"/>
+              <w:spacing w:before="0" w:after="0" w:line="276" w:lineRule="auto"/>
+              <w:ind w:left="0" w:right="0" w:firstLine="0"/>
+              <w:jc w:val="left"/>
+              <w:rPr>
+                <w:rFonts w:ascii="Cambria" w:hAnsi="Cambria" w:eastAsia="Cambria" w:cs="Cambria"/>
+              </w:rPr>
+            </w:pPr>
+            <w:r>
+              <w:rPr>
+                <w:rtl w:val="0"/>
+              </w:rPr>
+            </w:r>
+          </w:p>
+        </w:tc>
+        <w:tc>
+          <w:tcPr>
+            <w:vMerge w:val="continue"/>
+            <w:tcBorders>
+              <w:top w:val="single" w:color="000000" w:sz="18" w:space="0"/>
+              <w:left w:val="dashed" w:color="000000" w:sz="4" w:space="0"/>
+              <w:right w:val="dashed" w:color="000000" w:sz="4" w:space="0"/>
+            </w:tcBorders>
+            <w:shd w:val="clear" w:fill="auto"/>
+            <w:vAlign w:val="center"/>
+          </w:tcPr>
+          <w:p>
+            <w:pPr>
+              <w:keepNext w:val="0"/>
+              <w:keepLines w:val="0"/>
+              <w:pageBreakBefore w:val="0"/>
+              <w:widowControl w:val="0"/>
+              <w:pBdr>
+                <w:top w:val="nil" w:sz="0" w:space="0"/>
+                <w:left w:val="nil" w:sz="0" w:space="0"/>
+                <w:bottom w:val="nil" w:sz="0" w:space="0"/>
+                <w:right w:val="nil" w:sz="0" w:space="0"/>
+                <w:between w:val="nil" w:sz="0" w:space="0"/>
+              </w:pBdr>
+              <w:shd w:val="clear" w:fill="auto"/>
+              <w:spacing w:before="0" w:after="0" w:line="276" w:lineRule="auto"/>
+              <w:ind w:left="0" w:right="0" w:firstLine="0"/>
+              <w:jc w:val="left"/>
+              <w:rPr>
+                <w:rFonts w:ascii="Cambria" w:hAnsi="Cambria" w:eastAsia="Cambria" w:cs="Cambria"/>
+              </w:rPr>
+            </w:pPr>
+            <w:r>
+              <w:rPr>
+                <w:rtl w:val="0"/>
+              </w:rPr>
+            </w:r>
+          </w:p>
+        </w:tc>
+        <w:tc>
+          <w:tcPr>
+            <w:vMerge w:val="continue"/>
+            <w:tcBorders>
+              <w:top w:val="single" w:color="000000" w:sz="18" w:space="0"/>
               <w:left w:val="dashed" w:color="000000" w:sz="4" w:space="0"/>
               <w:right w:val="single" w:color="000000" w:sz="18" w:space="0"/>
             </w:tcBorders>
@@ -3862,7 +4346,6 @@
     <w:pPr>
       <w:keepNext w:val="0"/>
       <w:keepLines w:val="0"/>
-      <w:pageBreakBefore w:val="0"/>
       <w:widowControl w:val="1"/>
       <w:pBdr>
         <w:top w:space="0" w:sz="0" w:val="nil"/>
@@ -3958,9 +4441,108 @@
                 <wp:posOffset>1</wp:posOffset>
               </wp:positionH>
               <wp:positionV relativeFrom="paragraph">
-                <wp:posOffset>215900</wp:posOffset>
+                <wp:posOffset>203200</wp:posOffset>
               </wp:positionV>
-              <wp:extent cx="1616659" cy="19050"/>
+              <wp:extent cx="1635709" cy="38100"/>
+              <wp:effectExtent b="0" l="0" r="0" t="0"/>
+              <wp:wrapNone/>
+              <wp:docPr id="2" name=""/>
+              <a:graphic>
+                <a:graphicData uri="http://schemas.microsoft.com/office/word/2010/wordprocessingShape">
+                  <wps:wsp>
+                    <wps:cNvCnPr/>
+                    <wps:spPr>
+                      <a:xfrm>
+                        <a:off x="4537671" y="3780000"/>
+                        <a:ext cx="1616659" cy="0"/>
+                      </a:xfrm>
+                      <a:prstGeom prst="straightConnector1">
+                        <a:avLst/>
+                      </a:prstGeom>
+                      <a:noFill/>
+                      <a:ln cap="flat" cmpd="sng" w="19050">
+                        <a:solidFill>
+                          <a:srgbClr val="A5A5A5"/>
+                        </a:solidFill>
+                        <a:prstDash val="solid"/>
+                        <a:miter lim="800000"/>
+                        <a:headEnd len="sm" w="sm" type="none"/>
+                        <a:tailEnd len="sm" w="sm" type="none"/>
+                      </a:ln>
+                      <a:effectLst>
+                        <a:outerShdw blurRad="50800" rotWithShape="0" algn="l" dist="38100">
+                          <a:srgbClr val="000000">
+                            <a:alpha val="40000"/>
+                          </a:srgbClr>
+                        </a:outerShdw>
+                      </a:effectLst>
+                    </wps:spPr>
+                    <wps:bodyPr anchorCtr="0" anchor="ctr" bIns="91425" lIns="91425" spcFirstLastPara="1" rIns="91425" wrap="square" tIns="91425">
+                      <a:noAutofit/>
+                    </wps:bodyPr>
+                  </wps:wsp>
+                </a:graphicData>
+              </a:graphic>
+            </wp:anchor>
+          </w:drawing>
+        </mc:Choice>
+        <mc:Fallback>
+          <w:drawing>
+            <wp:anchor allowOverlap="1" behindDoc="0" distB="0" distT="0" distL="114300" distR="114300" hidden="0" layoutInCell="1" locked="0" relativeHeight="0" simplePos="0">
+              <wp:simplePos x="0" y="0"/>
+              <wp:positionH relativeFrom="column">
+                <wp:posOffset>1</wp:posOffset>
+              </wp:positionH>
+              <wp:positionV relativeFrom="paragraph">
+                <wp:posOffset>203200</wp:posOffset>
+              </wp:positionV>
+              <wp:extent cx="1635709" cy="38100"/>
+              <wp:effectExtent b="0" l="0" r="0" t="0"/>
+              <wp:wrapNone/>
+              <wp:docPr id="2" name="image2.png"/>
+              <a:graphic>
+                <a:graphicData uri="http://schemas.openxmlformats.org/drawingml/2006/picture">
+                  <pic:pic>
+                    <pic:nvPicPr>
+                      <pic:cNvPr id="0" name="image2.png"/>
+                      <pic:cNvPicPr preferRelativeResize="0"/>
+                    </pic:nvPicPr>
+                    <pic:blipFill>
+                      <a:blip r:embed="rId1"/>
+                      <a:srcRect/>
+                      <a:stretch>
+                        <a:fillRect/>
+                      </a:stretch>
+                    </pic:blipFill>
+                    <pic:spPr>
+                      <a:xfrm>
+                        <a:off x="0" y="0"/>
+                        <a:ext cx="1635709" cy="38100"/>
+                      </a:xfrm>
+                      <a:prstGeom prst="rect"/>
+                      <a:ln/>
+                    </pic:spPr>
+                  </pic:pic>
+                </a:graphicData>
+              </a:graphic>
+            </wp:anchor>
+          </w:drawing>
+        </mc:Fallback>
+      </mc:AlternateContent>
+    </w:r>
+    <w:r>
+      <mc:AlternateContent>
+        <mc:Choice Requires="wpg">
+          <w:drawing>
+            <wp:anchor allowOverlap="1" behindDoc="0" distB="0" distT="0" distL="114300" distR="114300" hidden="0" layoutInCell="1" locked="0" relativeHeight="0" simplePos="0">
+              <wp:simplePos x="0" y="0"/>
+              <wp:positionH relativeFrom="column">
+                <wp:posOffset>2768600</wp:posOffset>
+              </wp:positionH>
+              <wp:positionV relativeFrom="paragraph">
+                <wp:posOffset>203200</wp:posOffset>
+              </wp:positionV>
+              <wp:extent cx="1635709" cy="38100"/>
               <wp:effectExtent b="0" l="0" r="0" t="0"/>
               <wp:wrapNone/>
               <wp:docPr id="1" name=""/>
@@ -4008,12 +4590,12 @@
             <wp:anchor allowOverlap="1" behindDoc="0" distB="0" distT="0" distL="114300" distR="114300" hidden="0" layoutInCell="1" locked="0" relativeHeight="0" simplePos="0">
               <wp:simplePos x="0" y="0"/>
               <wp:positionH relativeFrom="column">
-                <wp:posOffset>1</wp:posOffset>
+                <wp:posOffset>2768600</wp:posOffset>
               </wp:positionH>
               <wp:positionV relativeFrom="paragraph">
-                <wp:posOffset>215900</wp:posOffset>
+                <wp:posOffset>203200</wp:posOffset>
               </wp:positionV>
-              <wp:extent cx="1616659" cy="19050"/>
+              <wp:extent cx="1635709" cy="38100"/>
               <wp:effectExtent b="0" l="0" r="0" t="0"/>
               <wp:wrapNone/>
               <wp:docPr id="1" name="image1.png"/>
@@ -4025,7 +4607,7 @@
                       <pic:cNvPicPr preferRelativeResize="0"/>
                     </pic:nvPicPr>
                     <pic:blipFill>
-                      <a:blip r:embed="rId1"/>
+                      <a:blip r:embed="rId2"/>
                       <a:srcRect/>
                       <a:stretch>
                         <a:fillRect/>
@@ -4034,7 +4616,7 @@
                     <pic:spPr>
                       <a:xfrm>
                         <a:off x="0" y="0"/>
-                        <a:ext cx="1616659" cy="19050"/>
+                        <a:ext cx="1635709" cy="38100"/>
                       </a:xfrm>
                       <a:prstGeom prst="rect"/>
                       <a:ln/>
@@ -4054,111 +4636,12 @@
             <wp:anchor allowOverlap="1" behindDoc="0" distB="0" distT="0" distL="114300" distR="114300" hidden="0" layoutInCell="1" locked="0" relativeHeight="0" simplePos="0">
               <wp:simplePos x="0" y="0"/>
               <wp:positionH relativeFrom="column">
-                <wp:posOffset>2781300</wp:posOffset>
+                <wp:posOffset>5397500</wp:posOffset>
               </wp:positionH>
               <wp:positionV relativeFrom="paragraph">
-                <wp:posOffset>215900</wp:posOffset>
+                <wp:posOffset>203200</wp:posOffset>
               </wp:positionV>
-              <wp:extent cx="1616659" cy="19050"/>
-              <wp:effectExtent b="0" l="0" r="0" t="0"/>
-              <wp:wrapNone/>
-              <wp:docPr id="2" name=""/>
-              <a:graphic>
-                <a:graphicData uri="http://schemas.microsoft.com/office/word/2010/wordprocessingShape">
-                  <wps:wsp>
-                    <wps:cNvCnPr/>
-                    <wps:spPr>
-                      <a:xfrm>
-                        <a:off x="4537671" y="3780000"/>
-                        <a:ext cx="1616659" cy="0"/>
-                      </a:xfrm>
-                      <a:prstGeom prst="straightConnector1">
-                        <a:avLst/>
-                      </a:prstGeom>
-                      <a:noFill/>
-                      <a:ln cap="flat" cmpd="sng" w="19050">
-                        <a:solidFill>
-                          <a:srgbClr val="A5A5A5"/>
-                        </a:solidFill>
-                        <a:prstDash val="solid"/>
-                        <a:miter lim="800000"/>
-                        <a:headEnd len="sm" w="sm" type="none"/>
-                        <a:tailEnd len="sm" w="sm" type="none"/>
-                      </a:ln>
-                      <a:effectLst>
-                        <a:outerShdw blurRad="50800" rotWithShape="0" algn="l" dist="38100">
-                          <a:srgbClr val="000000">
-                            <a:alpha val="40000"/>
-                          </a:srgbClr>
-                        </a:outerShdw>
-                      </a:effectLst>
-                    </wps:spPr>
-                    <wps:bodyPr anchorCtr="0" anchor="ctr" bIns="91425" lIns="91425" spcFirstLastPara="1" rIns="91425" wrap="square" tIns="91425">
-                      <a:noAutofit/>
-                    </wps:bodyPr>
-                  </wps:wsp>
-                </a:graphicData>
-              </a:graphic>
-            </wp:anchor>
-          </w:drawing>
-        </mc:Choice>
-        <mc:Fallback>
-          <w:drawing>
-            <wp:anchor allowOverlap="1" behindDoc="0" distB="0" distT="0" distL="114300" distR="114300" hidden="0" layoutInCell="1" locked="0" relativeHeight="0" simplePos="0">
-              <wp:simplePos x="0" y="0"/>
-              <wp:positionH relativeFrom="column">
-                <wp:posOffset>2781300</wp:posOffset>
-              </wp:positionH>
-              <wp:positionV relativeFrom="paragraph">
-                <wp:posOffset>215900</wp:posOffset>
-              </wp:positionV>
-              <wp:extent cx="1616659" cy="19050"/>
-              <wp:effectExtent b="0" l="0" r="0" t="0"/>
-              <wp:wrapNone/>
-              <wp:docPr id="2" name="image2.png"/>
-              <a:graphic>
-                <a:graphicData uri="http://schemas.openxmlformats.org/drawingml/2006/picture">
-                  <pic:pic>
-                    <pic:nvPicPr>
-                      <pic:cNvPr id="0" name="image2.png"/>
-                      <pic:cNvPicPr preferRelativeResize="0"/>
-                    </pic:nvPicPr>
-                    <pic:blipFill>
-                      <a:blip r:embed="rId2"/>
-                      <a:srcRect/>
-                      <a:stretch>
-                        <a:fillRect/>
-                      </a:stretch>
-                    </pic:blipFill>
-                    <pic:spPr>
-                      <a:xfrm>
-                        <a:off x="0" y="0"/>
-                        <a:ext cx="1616659" cy="19050"/>
-                      </a:xfrm>
-                      <a:prstGeom prst="rect"/>
-                      <a:ln/>
-                    </pic:spPr>
-                  </pic:pic>
-                </a:graphicData>
-              </a:graphic>
-            </wp:anchor>
-          </w:drawing>
-        </mc:Fallback>
-      </mc:AlternateContent>
-    </w:r>
-    <w:r>
-      <mc:AlternateContent>
-        <mc:Choice Requires="wpg">
-          <w:drawing>
-            <wp:anchor allowOverlap="1" behindDoc="0" distB="0" distT="0" distL="114300" distR="114300" hidden="0" layoutInCell="1" locked="0" relativeHeight="0" simplePos="0">
-              <wp:simplePos x="0" y="0"/>
-              <wp:positionH relativeFrom="column">
-                <wp:posOffset>5410200</wp:posOffset>
-              </wp:positionH>
-              <wp:positionV relativeFrom="paragraph">
-                <wp:posOffset>215900</wp:posOffset>
-              </wp:positionV>
-              <wp:extent cx="1616659" cy="19050"/>
+              <wp:extent cx="1635709" cy="38100"/>
               <wp:effectExtent b="0" l="0" r="0" t="0"/>
               <wp:wrapNone/>
               <wp:docPr id="3" name=""/>
@@ -4206,12 +4689,12 @@
             <wp:anchor allowOverlap="1" behindDoc="0" distB="0" distT="0" distL="114300" distR="114300" hidden="0" layoutInCell="1" locked="0" relativeHeight="0" simplePos="0">
               <wp:simplePos x="0" y="0"/>
               <wp:positionH relativeFrom="column">
-                <wp:posOffset>5410200</wp:posOffset>
+                <wp:posOffset>5397500</wp:posOffset>
               </wp:positionH>
               <wp:positionV relativeFrom="paragraph">
-                <wp:posOffset>215900</wp:posOffset>
+                <wp:posOffset>203200</wp:posOffset>
               </wp:positionV>
-              <wp:extent cx="1616659" cy="19050"/>
+              <wp:extent cx="1635709" cy="38100"/>
               <wp:effectExtent b="0" l="0" r="0" t="0"/>
               <wp:wrapNone/>
               <wp:docPr id="3" name="image3.png"/>
@@ -4232,7 +4715,7 @@
                     <pic:spPr>
                       <a:xfrm>
                         <a:off x="0" y="0"/>
-                        <a:ext cx="1616659" cy="19050"/>
+                        <a:ext cx="1635709" cy="38100"/>
                       </a:xfrm>
                       <a:prstGeom prst="rect"/>
                       <a:ln/>
@@ -4250,7 +4733,6 @@
     <w:pPr>
       <w:keepNext w:val="0"/>
       <w:keepLines w:val="0"/>
-      <w:pageBreakBefore w:val="0"/>
       <w:widowControl w:val="1"/>
       <w:pBdr>
         <w:top w:space="0" w:sz="0" w:val="nil"/>
@@ -4291,7 +4773,6 @@
     <w:pPr>
       <w:keepNext w:val="0"/>
       <w:keepLines w:val="0"/>
-      <w:pageBreakBefore w:val="0"/>
       <w:widowControl w:val="1"/>
       <w:pBdr>
         <w:top w:space="0" w:sz="0" w:val="nil"/>
@@ -4332,7 +4813,6 @@
     <w:pPr>
       <w:keepNext w:val="0"/>
       <w:keepLines w:val="0"/>
-      <w:pageBreakBefore w:val="0"/>
       <w:widowControl w:val="1"/>
       <w:pBdr>
         <w:top w:space="0" w:sz="0" w:val="nil"/>
@@ -4373,7 +4853,6 @@
     <w:pPr>
       <w:keepNext w:val="0"/>
       <w:keepLines w:val="0"/>
-      <w:pageBreakBefore w:val="0"/>
       <w:widowControl w:val="1"/>
       <w:pBdr>
         <w:top w:space="0" w:sz="0" w:val="nil"/>
@@ -4414,7 +4893,6 @@
     <w:pPr>
       <w:keepNext w:val="0"/>
       <w:keepLines w:val="0"/>
-      <w:pageBreakBefore w:val="0"/>
       <w:widowControl w:val="1"/>
       <w:pBdr>
         <w:top w:space="0" w:sz="0" w:val="nil"/>
@@ -4455,7 +4933,6 @@
     <w:pPr>
       <w:keepNext w:val="0"/>
       <w:keepLines w:val="0"/>
-      <w:pageBreakBefore w:val="0"/>
       <w:widowControl w:val="1"/>
       <w:pBdr>
         <w:top w:space="0" w:sz="0" w:val="nil"/>
@@ -4496,7 +4973,6 @@
     <w:pPr>
       <w:keepNext w:val="0"/>
       <w:keepLines w:val="0"/>
-      <w:pageBreakBefore w:val="0"/>
       <w:widowControl w:val="1"/>
       <w:pBdr>
         <w:top w:space="0" w:sz="0" w:val="nil"/>
@@ -4614,7 +5090,6 @@
     <w:pPr>
       <w:keepNext w:val="0"/>
       <w:keepLines w:val="0"/>
-      <w:pageBreakBefore w:val="0"/>
       <w:widowControl w:val="1"/>
       <w:pBdr>
         <w:top w:val="nil" w:sz="0" w:space="0"/>
@@ -4655,7 +5130,6 @@
     <w:pPr>
       <w:keepNext w:val="0"/>
       <w:keepLines w:val="0"/>
-      <w:pageBreakBefore w:val="0"/>
       <w:widowControl w:val="1"/>
       <w:pBdr>
         <w:top w:val="nil" w:sz="0" w:space="0"/>
@@ -4696,7 +5170,6 @@
     <w:pPr>
       <w:keepNext w:val="0"/>
       <w:keepLines w:val="0"/>
-      <w:pageBreakBefore w:val="0"/>
       <w:widowControl w:val="1"/>
       <w:pBdr>
         <w:top w:val="nil" w:sz="0" w:space="0"/>
@@ -4737,7 +5210,6 @@
     <w:pPr>
       <w:keepNext w:val="0"/>
       <w:keepLines w:val="0"/>
-      <w:pageBreakBefore w:val="0"/>
       <w:widowControl w:val="1"/>
       <w:pBdr>
         <w:top w:val="nil" w:sz="0" w:space="0"/>
@@ -5482,7 +5954,7 @@
               <w:rFonts w:ascii="Cambria" w:hAnsi="Cambria" w:eastAsia="Cambria" w:cs="Cambria"/>
               <w:rtl w:val="0"/>
             </w:rPr>
-            <w:t xml:space="preserve">09-11-2023 12.00.00 AM</w:t>
+            <w:t xml:space="preserve">14-11-2023 12.00.00 AM</w:t>
           </w:r>
         </w:p>
       </w:tc>
@@ -5545,7 +6017,6 @@
     <w:pPr>
       <w:keepNext w:val="0"/>
       <w:keepLines w:val="0"/>
-      <w:pageBreakBefore w:val="0"/>
       <w:widowControl w:val="1"/>
       <w:pBdr>
         <w:top w:val="nil" w:sz="0" w:space="0"/>
@@ -5586,7 +6057,6 @@
     <w:pPr>
       <w:keepNext w:val="0"/>
       <w:keepLines w:val="0"/>
-      <w:pageBreakBefore w:val="0"/>
       <w:widowControl w:val="1"/>
       <w:pBdr>
         <w:top w:val="nil" w:sz="0" w:space="0"/>
@@ -5626,28 +6096,28 @@
   <w:tbl>
     <w:tblPr>
       <w:tblStyle w:val="Table4"/>
-      <w:tblW w:w="11317.0" w:type="dxa"/>
+      <w:tblW w:w="11310.0" w:type="dxa"/>
       <w:jc w:val="left"/>
       <w:tblLayout w:type="fixed"/>
       <w:tblLook w:val="0400"/>
     </w:tblPr>
     <w:tblGrid>
-      <w:gridCol w:w="1777"/>
+      <w:gridCol w:w="1770"/>
       <w:gridCol w:w="3960"/>
       <w:gridCol w:w="2070"/>
-      <w:gridCol w:w="734"/>
-      <w:gridCol w:w="1106"/>
-      <w:gridCol w:w="794"/>
-      <w:gridCol w:w="876"/>
+      <w:gridCol w:w="1575"/>
+      <w:gridCol w:w="270"/>
+      <w:gridCol w:w="795"/>
+      <w:gridCol w:w="870"/>
       <w:tblGridChange w:id="0">
         <w:tblGrid>
-          <w:gridCol w:w="1777"/>
+          <w:gridCol w:w="1770"/>
           <w:gridCol w:w="3960"/>
           <w:gridCol w:w="2070"/>
-          <w:gridCol w:w="734"/>
-          <w:gridCol w:w="1106"/>
-          <w:gridCol w:w="794"/>
-          <w:gridCol w:w="876"/>
+          <w:gridCol w:w="1575"/>
+          <w:gridCol w:w="270"/>
+          <w:gridCol w:w="795"/>
+          <w:gridCol w:w="870"/>
         </w:tblGrid>
       </w:tblGridChange>
     </w:tblGrid>
@@ -5819,7 +6289,7 @@
               <w:color w:val="ff0000"/>
               <w:rtl w:val="0"/>
             </w:rPr>
-            <w:t xml:space="preserve">Make</w:t>
+            <w:t xml:space="preserve">12345678</w:t>
           </w:r>
         </w:p>
       </w:tc>
@@ -5907,7 +6377,7 @@
               <w:rFonts w:ascii="Cambria" w:hAnsi="Cambria" w:eastAsia="Cambria" w:cs="Cambria"/>
               <w:rtl w:val="0"/>
             </w:rPr>
-            <w:t xml:space="preserve">Model-898</w:t>
+            <w:t xml:space="preserve">12345678</w:t>
           </w:r>
         </w:p>
       </w:tc>
@@ -5961,7 +6431,7 @@
               <w:rFonts w:ascii="Cambria" w:hAnsi="Cambria" w:eastAsia="Cambria" w:cs="Cambria"/>
               <w:rtl w:val="0"/>
             </w:rPr>
-            <w:t xml:space="preserve">12345678-SNO</w:t>
+            <w:t xml:space="preserve">89991</w:t>
           </w:r>
         </w:p>
       </w:tc>
@@ -6156,7 +6626,7 @@
               <w:rFonts w:ascii="Cambria" w:hAnsi="Cambria" w:eastAsia="Cambria" w:cs="Cambria"/>
               <w:rtl w:val="0"/>
             </w:rPr>
-            <w:t xml:space="preserve">11-11-2023 12.00.00 AM</w:t>
+            <w:t xml:space="preserve">24-11-2023 12.00.00 AM</w:t>
           </w:r>
         </w:p>
       </w:tc>
@@ -6166,7 +6636,6 @@
     <w:pPr>
       <w:keepNext w:val="0"/>
       <w:keepLines w:val="0"/>
-      <w:pageBreakBefore w:val="0"/>
       <w:widowControl w:val="1"/>
       <w:pBdr>
         <w:top w:val="nil" w:sz="0" w:space="0"/>

</xml_diff>

<commit_message>
Fixed sln file issues
</commit_message>
<xml_diff>
--- a/Back-End/EServices.WebApi/WebApi/WordTemplates/ACPH-out.docx
+++ b/Back-End/EServices.WebApi/WebApi/WordTemplates/ACPH-out.docx
@@ -1013,3000 +1013,6 @@
               </w:rPr>
               <w:t xml:space="preserve">Designed</w:t>
             </w:r>
-            <w:r>
-              <w:rPr>
-                <w:rtl w:val="0"/>
-              </w:rPr>
-            </w:r>
-          </w:p>
-        </w:tc>
-      </w:tr>
-      <w:tr>
-        <w:trPr>
-          <w:cantSplit w:val="0"/>
-          <w:trHeight w:val="288" w:hRule="atLeast"/>
-          <w:tblHeader w:val="0"/>
-        </w:trPr>
-        <w:tc>
-          <w:tcPr>
-            <w:vMerge w:val="restart"/>
-            <w:tcBorders>
-              <w:top w:val="single" w:color="000000" w:sz="18" w:space="0"/>
-              <w:left w:val="single" w:color="000000" w:sz="18" w:space="0"/>
-              <w:right w:val="dashed" w:color="000000" w:sz="4" w:space="0"/>
-            </w:tcBorders>
-            <w:shd w:val="clear" w:fill="auto"/>
-            <w:vAlign w:val="center"/>
-          </w:tcPr>
-          <w:p>
-            <w:pPr>
-              <w:spacing w:after="0" w:line="240" w:lineRule="auto"/>
-              <w:jc w:val="center"/>
-              <w:rPr>
-                <w:rFonts w:ascii="Cambria" w:hAnsi="Cambria" w:eastAsia="Cambria" w:cs="Cambria"/>
-              </w:rPr>
-            </w:pPr>
-            <w:r>
-              <w:rPr>
-                <w:rFonts w:ascii="Cambria" w:hAnsi="Cambria" w:eastAsia="Cambria" w:cs="Cambria"/>
-                <w:rtl w:val="0"/>
-              </w:rPr>
-              <w:t xml:space="preserve">1</w:t>
-            </w:r>
-          </w:p>
-        </w:tc>
-        <w:tc>
-          <w:tcPr>
-            <w:vMerge w:val="restart"/>
-            <w:tcBorders>
-              <w:top w:val="single" w:color="000000" w:sz="18" w:space="0"/>
-              <w:left w:val="dashed" w:color="000000" w:sz="4" w:space="0"/>
-              <w:right w:val="dashed" w:color="000000" w:sz="4" w:space="0"/>
-            </w:tcBorders>
-            <w:shd w:val="clear" w:fill="ffffff"/>
-            <w:vAlign w:val="center"/>
-          </w:tcPr>
-          <w:p>
-            <w:pPr>
-              <w:spacing w:after="0" w:line="240" w:lineRule="auto"/>
-              <w:jc w:val="center"/>
-              <w:rPr>
-                <w:rFonts w:ascii="Cambria" w:hAnsi="Cambria" w:eastAsia="Cambria" w:cs="Cambria"/>
-              </w:rPr>
-            </w:pPr>
-            <w:r>
-              <w:rPr>
-                <w:rtl w:val="0"/>
-              </w:rPr>
-            </w:r>
-          </w:p>
-          <w:p>
-            <w:pPr>
-              <w:spacing w:after="0" w:line="240" w:lineRule="auto"/>
-              <w:jc w:val="center"/>
-              <w:rPr>
-                <w:rFonts w:ascii="Cambria" w:hAnsi="Cambria" w:eastAsia="Cambria" w:cs="Cambria"/>
-              </w:rPr>
-            </w:pPr>
-            <w:r>
-              <w:rPr>
-                <w:rtl w:val="0"/>
-              </w:rPr>
-            </w:r>
-          </w:p>
-          <w:p>
-            <w:pPr>
-              <w:spacing w:after="0" w:line="240" w:lineRule="auto"/>
-              <w:jc w:val="center"/>
-              <w:rPr>
-                <w:rFonts w:ascii="Cambria" w:hAnsi="Cambria" w:eastAsia="Cambria" w:cs="Cambria"/>
-              </w:rPr>
-            </w:pPr>
-            <w:r>
-              <w:rPr>
-                <w:rFonts w:ascii="Cambria" w:hAnsi="Cambria" w:eastAsia="Cambria" w:cs="Cambria"/>
-                <w:rtl w:val="0"/>
-              </w:rPr>
-              <w:t xml:space="preserve">RSVD-1</w:t>
-            </w:r>
-          </w:p>
-          <w:p>
-            <w:pPr>
-              <w:spacing w:after="0" w:line="240" w:lineRule="auto"/>
-              <w:jc w:val="center"/>
-              <w:rPr>
-                <w:rFonts w:ascii="Cambria" w:hAnsi="Cambria" w:eastAsia="Cambria" w:cs="Cambria"/>
-              </w:rPr>
-            </w:pPr>
-            <w:r>
-              <w:rPr>
-                <w:rtl w:val="0"/>
-              </w:rPr>
-            </w:r>
-          </w:p>
-        </w:tc>
-        <w:tc>
-          <w:tcPr>
-            <w:tcBorders>
-              <w:top w:val="single" w:color="000000" w:sz="18" w:space="0"/>
-              <w:left w:val="nil" w:color="000000" w:sz="0" w:space="0"/>
-              <w:bottom w:val="dashed" w:color="000000" w:sz="4" w:space="0"/>
-              <w:right w:val="dashed" w:color="000000" w:sz="4" w:space="0"/>
-            </w:tcBorders>
-            <w:shd w:val="clear" w:fill="auto"/>
-            <w:vAlign w:val="center"/>
-          </w:tcPr>
-          <w:p>
-            <w:pPr>
-              <w:spacing w:after="0" w:line="240" w:lineRule="auto"/>
-              <w:jc w:val="center"/>
-              <w:rPr>
-                <w:rFonts w:ascii="Cambria" w:hAnsi="Cambria" w:eastAsia="Cambria" w:cs="Cambria"/>
-                <w:color w:val="ff0000"/>
-              </w:rPr>
-            </w:pPr>
-            <w:r>
-              <w:rPr>
-                <w:rFonts w:ascii="Cambria" w:hAnsi="Cambria" w:eastAsia="Cambria" w:cs="Cambria"/>
-                <w:color w:val="ff0000"/>
-                <w:rtl w:val="0"/>
-              </w:rPr>
-              <w:t xml:space="preserve">S3</w:t>
-            </w:r>
-          </w:p>
-        </w:tc>
-        <w:tc>
-          <w:tcPr>
-            <w:tcBorders>
-              <w:top w:val="single" w:color="000000" w:sz="18" w:space="0"/>
-              <w:left w:val="nil" w:color="000000" w:sz="0" w:space="0"/>
-              <w:bottom w:val="dashed" w:color="000000" w:sz="4" w:space="0"/>
-              <w:right w:val="dashed" w:color="000000" w:sz="4" w:space="0"/>
-            </w:tcBorders>
-            <w:shd w:val="clear" w:fill="auto"/>
-            <w:vAlign w:val="center"/>
-          </w:tcPr>
-          <w:p>
-            <w:pPr>
-              <w:spacing w:after="0" w:line="240" w:lineRule="auto"/>
-              <w:ind w:left="-128" w:right="-158" w:firstLine="0"/>
-              <w:jc w:val="center"/>
-              <w:rPr>
-                <w:rFonts w:ascii="Cambria" w:hAnsi="Cambria" w:eastAsia="Cambria" w:cs="Cambria"/>
-                <w:color w:val="ff0000"/>
-              </w:rPr>
-            </w:pPr>
-            <w:r>
-              <w:rPr>
-                <w:rFonts w:ascii="Cambria" w:hAnsi="Cambria" w:eastAsia="Cambria" w:cs="Cambria"/>
-                <w:color w:val="ff0000"/>
-                <w:rtl w:val="0"/>
-              </w:rPr>
-              <w:t xml:space="preserve">1898</w:t>
-            </w:r>
-          </w:p>
-        </w:tc>
-        <w:tc>
-          <w:tcPr>
-            <w:tcBorders>
-              <w:top w:val="single" w:color="000000" w:sz="18" w:space="0"/>
-              <w:left w:val="nil" w:color="000000" w:sz="0" w:space="0"/>
-              <w:bottom w:val="dashed" w:color="000000" w:sz="4" w:space="0"/>
-              <w:right w:val="dashed" w:color="000000" w:sz="4" w:space="0"/>
-            </w:tcBorders>
-            <w:shd w:val="clear" w:fill="auto"/>
-            <w:vAlign w:val="center"/>
-          </w:tcPr>
-          <w:p>
-            <w:pPr>
-              <w:spacing w:after="0" w:line="240" w:lineRule="auto"/>
-              <w:ind w:left="-128" w:right="-158" w:firstLine="0"/>
-              <w:jc w:val="center"/>
-              <w:rPr>
-                <w:rFonts w:ascii="Cambria" w:hAnsi="Cambria" w:eastAsia="Cambria" w:cs="Cambria"/>
-                <w:color w:val="ff0000"/>
-              </w:rPr>
-            </w:pPr>
-            <w:r>
-              <w:rPr>
-                <w:rFonts w:ascii="Cambria" w:hAnsi="Cambria" w:eastAsia="Cambria" w:cs="Cambria"/>
-                <w:color w:val="ff0000"/>
-                <w:rtl w:val="0"/>
-              </w:rPr>
-              <w:t xml:space="preserve">1899</w:t>
-            </w:r>
-          </w:p>
-        </w:tc>
-        <w:tc>
-          <w:tcPr>
-            <w:tcBorders>
-              <w:top w:val="single" w:color="000000" w:sz="18" w:space="0"/>
-              <w:left w:val="nil" w:color="000000" w:sz="0" w:space="0"/>
-              <w:bottom w:val="dashed" w:color="000000" w:sz="4" w:space="0"/>
-              <w:right w:val="dashed" w:color="000000" w:sz="4" w:space="0"/>
-            </w:tcBorders>
-            <w:shd w:val="clear" w:fill="auto"/>
-            <w:vAlign w:val="center"/>
-          </w:tcPr>
-          <w:p>
-            <w:pPr>
-              <w:spacing w:after="0" w:line="240" w:lineRule="auto"/>
-              <w:ind w:left="-128" w:right="-158" w:firstLine="0"/>
-              <w:jc w:val="center"/>
-              <w:rPr>
-                <w:rFonts w:ascii="Cambria" w:hAnsi="Cambria" w:eastAsia="Cambria" w:cs="Cambria"/>
-                <w:color w:val="ff0000"/>
-              </w:rPr>
-            </w:pPr>
-            <w:r>
-              <w:rPr>
-                <w:rFonts w:ascii="Cambria" w:hAnsi="Cambria" w:eastAsia="Cambria" w:cs="Cambria"/>
-                <w:color w:val="ff0000"/>
-                <w:rtl w:val="0"/>
-              </w:rPr>
-              <w:t xml:space="preserve">1765</w:t>
-            </w:r>
-          </w:p>
-        </w:tc>
-        <w:tc>
-          <w:tcPr>
-            <w:tcBorders>
-              <w:top w:val="single" w:color="000000" w:sz="18" w:space="0"/>
-              <w:left w:val="nil" w:color="000000" w:sz="0" w:space="0"/>
-              <w:bottom w:val="dashed" w:color="000000" w:sz="4" w:space="0"/>
-              <w:right w:val="dashed" w:color="000000" w:sz="4" w:space="0"/>
-            </w:tcBorders>
-            <w:shd w:val="clear" w:fill="auto"/>
-            <w:vAlign w:val="center"/>
-          </w:tcPr>
-          <w:p>
-            <w:pPr>
-              <w:spacing w:after="0" w:line="240" w:lineRule="auto"/>
-              <w:ind w:left="-128" w:right="-158" w:firstLine="0"/>
-              <w:jc w:val="center"/>
-              <w:rPr>
-                <w:rFonts w:ascii="Cambria" w:hAnsi="Cambria" w:eastAsia="Cambria" w:cs="Cambria"/>
-                <w:color w:val="ff0000"/>
-              </w:rPr>
-            </w:pPr>
-            <w:r>
-              <w:rPr>
-                <w:rFonts w:ascii="Cambria" w:hAnsi="Cambria" w:eastAsia="Cambria" w:cs="Cambria"/>
-                <w:color w:val="ff0000"/>
-                <w:rtl w:val="0"/>
-              </w:rPr>
-              <w:t xml:space="preserve">1889</w:t>
-            </w:r>
-          </w:p>
-        </w:tc>
-        <w:tc>
-          <w:tcPr>
-            <w:tcBorders>
-              <w:top w:val="single" w:color="000000" w:sz="18" w:space="0"/>
-              <w:left w:val="nil" w:color="000000" w:sz="0" w:space="0"/>
-              <w:bottom w:val="dashed" w:color="000000" w:sz="4" w:space="0"/>
-              <w:right w:val="dashed" w:color="000000" w:sz="4" w:space="0"/>
-            </w:tcBorders>
-            <w:shd w:val="clear" w:fill="auto"/>
-            <w:vAlign w:val="center"/>
-          </w:tcPr>
-          <w:p>
-            <w:pPr>
-              <w:spacing w:after="0" w:line="240" w:lineRule="auto"/>
-              <w:ind w:left="-128" w:right="-158" w:firstLine="0"/>
-              <w:jc w:val="center"/>
-              <w:rPr>
-                <w:rFonts w:ascii="Cambria" w:hAnsi="Cambria" w:eastAsia="Cambria" w:cs="Cambria"/>
-                <w:color w:val="ff0000"/>
-              </w:rPr>
-            </w:pPr>
-            <w:r>
-              <w:rPr>
-                <w:rFonts w:ascii="Cambria" w:hAnsi="Cambria" w:eastAsia="Cambria" w:cs="Cambria"/>
-                <w:color w:val="ff0000"/>
-                <w:rtl w:val="0"/>
-              </w:rPr>
-              <w:t xml:space="preserve">1790</w:t>
-            </w:r>
-          </w:p>
-        </w:tc>
-        <w:tc>
-          <w:tcPr>
-            <w:tcBorders>
-              <w:top w:val="single" w:color="000000" w:sz="18" w:space="0"/>
-              <w:left w:val="nil" w:color="000000" w:sz="0" w:space="0"/>
-              <w:bottom w:val="dashed" w:color="000000" w:sz="4" w:space="0"/>
-              <w:right w:val="dashed" w:color="000000" w:sz="4" w:space="0"/>
-            </w:tcBorders>
-            <w:shd w:val="clear" w:fill="auto"/>
-            <w:vAlign w:val="center"/>
-          </w:tcPr>
-          <w:p>
-            <w:pPr>
-              <w:spacing w:after="0" w:line="240" w:lineRule="auto"/>
-              <w:jc w:val="center"/>
-              <w:rPr>
-                <w:rFonts w:ascii="Cambria" w:hAnsi="Cambria" w:eastAsia="Cambria" w:cs="Cambria"/>
-              </w:rPr>
-            </w:pPr>
-            <w:r>
-              <w:rPr>
-                <w:rFonts w:ascii="Cambria" w:hAnsi="Cambria" w:eastAsia="Cambria" w:cs="Cambria"/>
-                <w:rtl w:val="0"/>
-              </w:rPr>
-              <w:t xml:space="preserve">1848</w:t>
-            </w:r>
-          </w:p>
-        </w:tc>
-        <w:tc>
-          <w:tcPr>
-            <w:tcBorders>
-              <w:top w:val="single" w:color="000000" w:sz="18" w:space="0"/>
-              <w:left w:val="nil" w:color="000000" w:sz="0" w:space="0"/>
-              <w:bottom w:val="dashed" w:color="000000" w:sz="4" w:space="0"/>
-              <w:right w:val="dashed" w:color="000000" w:sz="4" w:space="0"/>
-            </w:tcBorders>
-            <w:shd w:val="clear" w:fill="auto"/>
-            <w:vAlign w:val="center"/>
-          </w:tcPr>
-          <w:p>
-            <w:pPr>
-              <w:spacing w:after="0" w:line="240" w:lineRule="auto"/>
-              <w:jc w:val="center"/>
-              <w:rPr>
-                <w:rFonts w:ascii="Cambria" w:hAnsi="Cambria" w:eastAsia="Cambria" w:cs="Cambria"/>
-              </w:rPr>
-            </w:pPr>
-            <w:r>
-              <w:rPr>
-                <w:rFonts w:ascii="Cambria" w:hAnsi="Cambria" w:eastAsia="Cambria" w:cs="Cambria"/>
-                <w:rtl w:val="0"/>
-              </w:rPr>
-              <w:t xml:space="preserve">0.89</w:t>
-            </w:r>
-          </w:p>
-        </w:tc>
-        <w:tc>
-          <w:tcPr>
-            <w:tcBorders>
-              <w:top w:val="single" w:color="000000" w:sz="18" w:space="0"/>
-              <w:left w:val="nil" w:color="000000" w:sz="0" w:space="0"/>
-              <w:bottom w:val="dashed" w:color="000000" w:sz="4" w:space="0"/>
-              <w:right w:val="dashed" w:color="000000" w:sz="4" w:space="0"/>
-            </w:tcBorders>
-            <w:shd w:val="clear" w:fill="auto"/>
-            <w:vAlign w:val="center"/>
-          </w:tcPr>
-          <w:p>
-            <w:pPr>
-              <w:spacing w:after="0" w:line="240" w:lineRule="auto"/>
-              <w:jc w:val="center"/>
-              <w:rPr>
-                <w:rFonts w:ascii="Cambria" w:hAnsi="Cambria" w:eastAsia="Cambria" w:cs="Cambria"/>
-              </w:rPr>
-            </w:pPr>
-            <w:r>
-              <w:rPr>
-                <w:rtl w:val="0"/>
-              </w:rPr>
-            </w:r>
-          </w:p>
-          <w:p>
-            <w:pPr>
-              <w:spacing w:after="0" w:line="240" w:lineRule="auto"/>
-              <w:jc w:val="left"/>
-              <w:rPr>
-                <w:rFonts w:ascii="Cambria" w:hAnsi="Cambria" w:eastAsia="Cambria" w:cs="Cambria"/>
-              </w:rPr>
-            </w:pPr>
-            <w:r>
-              <w:rPr>
-                <w:rFonts w:ascii="Cambria" w:hAnsi="Cambria" w:eastAsia="Cambria" w:cs="Cambria"/>
-                <w:rtl w:val="0"/>
-              </w:rPr>
-              <w:t xml:space="preserve">1645</w:t>
-            </w:r>
-          </w:p>
-          <w:p>
-            <w:pPr>
-              <w:spacing w:after="0" w:line="240" w:lineRule="auto"/>
-              <w:jc w:val="center"/>
-              <w:rPr>
-                <w:rFonts w:ascii="Cambria" w:hAnsi="Cambria" w:eastAsia="Cambria" w:cs="Cambria"/>
-              </w:rPr>
-            </w:pPr>
-            <w:r>
-              <w:rPr>
-                <w:rtl w:val="0"/>
-              </w:rPr>
-            </w:r>
-          </w:p>
-        </w:tc>
-        <w:tc>
-          <w:tcPr>
-            <w:vMerge w:val="restart"/>
-            <w:tcBorders>
-              <w:top w:val="single" w:color="000000" w:sz="18" w:space="0"/>
-              <w:left w:val="dashed" w:color="000000" w:sz="4" w:space="0"/>
-              <w:right w:val="dashed" w:color="000000" w:sz="4" w:space="0"/>
-            </w:tcBorders>
-            <w:shd w:val="clear" w:fill="auto"/>
-            <w:vAlign w:val="center"/>
-          </w:tcPr>
-          <w:p>
-            <w:pPr>
-              <w:spacing w:after="0" w:line="240" w:lineRule="auto"/>
-              <w:jc w:val="center"/>
-              <w:rPr>
-                <w:rFonts w:ascii="Cambria" w:hAnsi="Cambria" w:eastAsia="Cambria" w:cs="Cambria"/>
-              </w:rPr>
-            </w:pPr>
-            <w:r>
-              <w:rPr>
-                <w:rtl w:val="0"/>
-              </w:rPr>
-            </w:r>
-          </w:p>
-          <w:p>
-            <w:pPr>
-              <w:spacing w:after="0" w:line="240" w:lineRule="auto"/>
-              <w:jc w:val="center"/>
-              <w:rPr>
-                <w:rFonts w:ascii="Cambria" w:hAnsi="Cambria" w:eastAsia="Cambria" w:cs="Cambria"/>
-              </w:rPr>
-            </w:pPr>
-            <w:r>
-              <w:rPr>
-                <w:rtl w:val="0"/>
-              </w:rPr>
-            </w:r>
-          </w:p>
-          <w:p>
-            <w:pPr>
-              <w:spacing w:after="0" w:line="240" w:lineRule="auto"/>
-              <w:jc w:val="center"/>
-              <w:rPr>
-                <w:rFonts w:ascii="Cambria" w:hAnsi="Cambria" w:eastAsia="Cambria" w:cs="Cambria"/>
-              </w:rPr>
-            </w:pPr>
-            <w:r>
-              <w:rPr>
-                <w:rFonts w:ascii="Cambria" w:hAnsi="Cambria" w:eastAsia="Cambria" w:cs="Cambria"/>
-                <w:rtl w:val="0"/>
-              </w:rPr>
-              <w:t xml:space="preserve">5129</w:t>
-            </w:r>
-          </w:p>
-          <w:p>
-            <w:pPr>
-              <w:spacing w:after="0" w:line="240" w:lineRule="auto"/>
-              <w:jc w:val="center"/>
-              <w:rPr>
-                <w:rFonts w:ascii="Cambria" w:hAnsi="Cambria" w:eastAsia="Cambria" w:cs="Cambria"/>
-              </w:rPr>
-            </w:pPr>
-            <w:r>
-              <w:rPr>
-                <w:rtl w:val="0"/>
-              </w:rPr>
-            </w:r>
-          </w:p>
-        </w:tc>
-        <w:tc>
-          <w:tcPr>
-            <w:vMerge w:val="restart"/>
-            <w:tcBorders>
-              <w:top w:val="single" w:color="000000" w:sz="18" w:space="0"/>
-              <w:left w:val="dashed" w:color="000000" w:sz="4" w:space="0"/>
-              <w:right w:val="dashed" w:color="000000" w:sz="4" w:space="0"/>
-            </w:tcBorders>
-            <w:shd w:val="clear" w:fill="auto"/>
-            <w:vAlign w:val="center"/>
-          </w:tcPr>
-          <w:p>
-            <w:pPr>
-              <w:spacing w:after="0" w:line="240" w:lineRule="auto"/>
-              <w:jc w:val="center"/>
-              <w:rPr>
-                <w:rFonts w:ascii="Cambria" w:hAnsi="Cambria" w:eastAsia="Cambria" w:cs="Cambria"/>
-              </w:rPr>
-            </w:pPr>
-            <w:r>
-              <w:rPr>
-                <w:rtl w:val="0"/>
-              </w:rPr>
-            </w:r>
-          </w:p>
-          <w:p>
-            <w:pPr>
-              <w:spacing w:after="0" w:line="240" w:lineRule="auto"/>
-              <w:jc w:val="center"/>
-              <w:rPr>
-                <w:rFonts w:ascii="Cambria" w:hAnsi="Cambria" w:eastAsia="Cambria" w:cs="Cambria"/>
-              </w:rPr>
-            </w:pPr>
-            <w:r>
-              <w:rPr>
-                <w:rtl w:val="0"/>
-              </w:rPr>
-            </w:r>
-          </w:p>
-          <w:p>
-            <w:pPr>
-              <w:spacing w:after="0" w:line="240" w:lineRule="auto"/>
-              <w:jc w:val="center"/>
-              <w:rPr>
-                <w:rFonts w:ascii="Cambria" w:hAnsi="Cambria" w:eastAsia="Cambria" w:cs="Cambria"/>
-              </w:rPr>
-            </w:pPr>
-            <w:r>
-              <w:rPr>
-                <w:rFonts w:ascii="Cambria" w:hAnsi="Cambria" w:eastAsia="Cambria" w:cs="Cambria"/>
-                <w:rtl w:val="0"/>
-              </w:rPr>
-              <w:t xml:space="preserve">2058</w:t>
-            </w:r>
-          </w:p>
-          <w:p>
-            <w:pPr>
-              <w:spacing w:after="0" w:line="240" w:lineRule="auto"/>
-              <w:jc w:val="center"/>
-              <w:rPr>
-                <w:rFonts w:ascii="Cambria" w:hAnsi="Cambria" w:eastAsia="Cambria" w:cs="Cambria"/>
-              </w:rPr>
-            </w:pPr>
-            <w:r>
-              <w:rPr>
-                <w:rtl w:val="0"/>
-              </w:rPr>
-            </w:r>
-          </w:p>
-        </w:tc>
-        <w:tc>
-          <w:tcPr>
-            <w:vMerge w:val="restart"/>
-            <w:tcBorders>
-              <w:top w:val="single" w:color="000000" w:sz="18" w:space="0"/>
-              <w:left w:val="dashed" w:color="000000" w:sz="4" w:space="0"/>
-              <w:right w:val="dashed" w:color="000000" w:sz="4" w:space="0"/>
-            </w:tcBorders>
-            <w:shd w:val="clear" w:fill="auto"/>
-            <w:vAlign w:val="center"/>
-          </w:tcPr>
-          <w:p>
-            <w:pPr>
-              <w:spacing w:after="0" w:line="240" w:lineRule="auto"/>
-              <w:jc w:val="center"/>
-              <w:rPr>
-                <w:rFonts w:ascii="Cambria" w:hAnsi="Cambria" w:eastAsia="Cambria" w:cs="Cambria"/>
-              </w:rPr>
-            </w:pPr>
-            <w:r>
-              <w:rPr>
-                <w:rtl w:val="0"/>
-              </w:rPr>
-            </w:r>
-          </w:p>
-          <w:p>
-            <w:pPr>
-              <w:spacing w:after="0" w:line="240" w:lineRule="auto"/>
-              <w:jc w:val="center"/>
-              <w:rPr>
-                <w:rFonts w:ascii="Cambria" w:hAnsi="Cambria" w:eastAsia="Cambria" w:cs="Cambria"/>
-              </w:rPr>
-            </w:pPr>
-            <w:r>
-              <w:rPr>
-                <w:rtl w:val="0"/>
-              </w:rPr>
-            </w:r>
-          </w:p>
-          <w:p>
-            <w:pPr>
-              <w:spacing w:after="0" w:line="240" w:lineRule="auto"/>
-              <w:jc w:val="center"/>
-              <w:rPr>
-                <w:rFonts w:ascii="Cambria" w:hAnsi="Cambria" w:eastAsia="Cambria" w:cs="Cambria"/>
-              </w:rPr>
-            </w:pPr>
-            <w:r>
-              <w:rPr>
-                <w:rFonts w:ascii="Cambria" w:hAnsi="Cambria" w:eastAsia="Cambria" w:cs="Cambria"/>
-                <w:rtl w:val="0"/>
-              </w:rPr>
-              <w:t xml:space="preserve">150</w:t>
-            </w:r>
-          </w:p>
-          <w:p>
-            <w:pPr>
-              <w:spacing w:after="0" w:line="240" w:lineRule="auto"/>
-              <w:jc w:val="center"/>
-              <w:rPr>
-                <w:rFonts w:ascii="Cambria" w:hAnsi="Cambria" w:eastAsia="Cambria" w:cs="Cambria"/>
-              </w:rPr>
-            </w:pPr>
-            <w:r>
-              <w:rPr>
-                <w:rtl w:val="0"/>
-              </w:rPr>
-            </w:r>
-          </w:p>
-        </w:tc>
-        <w:tc>
-          <w:tcPr>
-            <w:vMerge w:val="restart"/>
-            <w:tcBorders>
-              <w:top w:val="single" w:color="000000" w:sz="18" w:space="0"/>
-              <w:left w:val="dashed" w:color="000000" w:sz="4" w:space="0"/>
-              <w:right w:val="single" w:color="000000" w:sz="18" w:space="0"/>
-            </w:tcBorders>
-            <w:shd w:val="clear" w:fill="auto"/>
-            <w:vAlign w:val="center"/>
-          </w:tcPr>
-          <w:p>
-            <w:pPr>
-              <w:spacing w:after="0" w:line="240" w:lineRule="auto"/>
-              <w:jc w:val="center"/>
-              <w:rPr>
-                <w:rFonts w:ascii="Cambria" w:hAnsi="Cambria" w:eastAsia="Cambria" w:cs="Cambria"/>
-                <w:b w:val="1"/>
-              </w:rPr>
-            </w:pPr>
-            <w:r>
-              <w:rPr>
-                <w:rtl w:val="0"/>
-              </w:rPr>
-            </w:r>
-          </w:p>
-          <w:p>
-            <w:pPr>
-              <w:spacing w:after="0" w:line="240" w:lineRule="auto"/>
-              <w:jc w:val="center"/>
-              <w:rPr>
-                <w:rFonts w:ascii="Cambria" w:hAnsi="Cambria" w:eastAsia="Cambria" w:cs="Cambria"/>
-                <w:b w:val="1"/>
-              </w:rPr>
-            </w:pPr>
-            <w:r>
-              <w:rPr>
-                <w:rtl w:val="0"/>
-              </w:rPr>
-            </w:r>
-          </w:p>
-          <w:p>
-            <w:pPr>
-              <w:spacing w:after="0" w:line="240" w:lineRule="auto"/>
-              <w:jc w:val="center"/>
-              <w:rPr>
-                <w:rFonts w:ascii="Cambria" w:hAnsi="Cambria" w:eastAsia="Cambria" w:cs="Cambria"/>
-                <w:b w:val="1"/>
-              </w:rPr>
-            </w:pPr>
-            <w:r>
-              <w:rPr>
-                <w:rFonts w:ascii="Cambria" w:hAnsi="Cambria" w:eastAsia="Cambria" w:cs="Cambria"/>
-                <w:b w:val="1"/>
-                <w:rtl w:val="0"/>
-              </w:rPr>
-              <w:t xml:space="preserve">NLT-20</w:t>
-            </w:r>
-          </w:p>
-          <w:p>
-            <w:pPr>
-              <w:spacing w:after="0" w:line="240" w:lineRule="auto"/>
-              <w:jc w:val="center"/>
-              <w:rPr>
-                <w:rFonts w:ascii="Cambria" w:hAnsi="Cambria" w:eastAsia="Cambria" w:cs="Cambria"/>
-                <w:b w:val="1"/>
-              </w:rPr>
-            </w:pPr>
-            <w:r>
-              <w:rPr>
-                <w:rtl w:val="0"/>
-              </w:rPr>
-            </w:r>
-          </w:p>
-        </w:tc>
-      </w:tr>
-      <w:tr>
-        <w:trPr>
-          <w:cantSplit w:val="0"/>
-          <w:trHeight w:val="288" w:hRule="atLeast"/>
-          <w:tblHeader w:val="0"/>
-        </w:trPr>
-        <w:tc>
-          <w:tcPr>
-            <w:vMerge w:val="continue"/>
-            <w:tcBorders>
-              <w:top w:val="single" w:color="000000" w:sz="18" w:space="0"/>
-              <w:left w:val="single" w:color="000000" w:sz="18" w:space="0"/>
-              <w:right w:val="dashed" w:color="000000" w:sz="4" w:space="0"/>
-            </w:tcBorders>
-            <w:shd w:val="clear" w:fill="auto"/>
-            <w:vAlign w:val="center"/>
-          </w:tcPr>
-          <w:p>
-            <w:pPr>
-              <w:keepNext w:val="0"/>
-              <w:keepLines w:val="0"/>
-              <w:pageBreakBefore w:val="0"/>
-              <w:widowControl w:val="0"/>
-              <w:pBdr>
-                <w:top w:val="nil" w:sz="0" w:space="0"/>
-                <w:left w:val="nil" w:sz="0" w:space="0"/>
-                <w:bottom w:val="nil" w:sz="0" w:space="0"/>
-                <w:right w:val="nil" w:sz="0" w:space="0"/>
-                <w:between w:val="nil" w:sz="0" w:space="0"/>
-              </w:pBdr>
-              <w:shd w:val="clear" w:fill="auto"/>
-              <w:spacing w:before="0" w:after="0" w:line="276" w:lineRule="auto"/>
-              <w:ind w:left="0" w:right="0" w:firstLine="0"/>
-              <w:jc w:val="left"/>
-              <w:rPr>
-                <w:rFonts w:ascii="Cambria" w:hAnsi="Cambria" w:eastAsia="Cambria" w:cs="Cambria"/>
-                <w:b w:val="1"/>
-              </w:rPr>
-            </w:pPr>
-            <w:r>
-              <w:rPr>
-                <w:rtl w:val="0"/>
-              </w:rPr>
-            </w:r>
-          </w:p>
-        </w:tc>
-        <w:tc>
-          <w:tcPr>
-            <w:vMerge w:val="continue"/>
-            <w:tcBorders>
-              <w:top w:val="single" w:color="000000" w:sz="18" w:space="0"/>
-              <w:left w:val="dashed" w:color="000000" w:sz="4" w:space="0"/>
-              <w:right w:val="dashed" w:color="000000" w:sz="4" w:space="0"/>
-            </w:tcBorders>
-            <w:shd w:val="clear" w:fill="ffffff"/>
-            <w:vAlign w:val="center"/>
-          </w:tcPr>
-          <w:p>
-            <w:pPr>
-              <w:keepNext w:val="0"/>
-              <w:keepLines w:val="0"/>
-              <w:pageBreakBefore w:val="0"/>
-              <w:widowControl w:val="0"/>
-              <w:pBdr>
-                <w:top w:val="nil" w:sz="0" w:space="0"/>
-                <w:left w:val="nil" w:sz="0" w:space="0"/>
-                <w:bottom w:val="nil" w:sz="0" w:space="0"/>
-                <w:right w:val="nil" w:sz="0" w:space="0"/>
-                <w:between w:val="nil" w:sz="0" w:space="0"/>
-              </w:pBdr>
-              <w:shd w:val="clear" w:fill="auto"/>
-              <w:spacing w:before="0" w:after="0" w:line="276" w:lineRule="auto"/>
-              <w:ind w:left="0" w:right="0" w:firstLine="0"/>
-              <w:jc w:val="left"/>
-              <w:rPr>
-                <w:rFonts w:ascii="Cambria" w:hAnsi="Cambria" w:eastAsia="Cambria" w:cs="Cambria"/>
-                <w:b w:val="1"/>
-              </w:rPr>
-            </w:pPr>
-            <w:r>
-              <w:rPr>
-                <w:rtl w:val="0"/>
-              </w:rPr>
-            </w:r>
-          </w:p>
-        </w:tc>
-        <w:tc>
-          <w:tcPr>
-            <w:tcBorders>
-              <w:top w:val="single" w:color="000000" w:sz="18" w:space="0"/>
-              <w:left w:val="nil" w:color="000000" w:sz="0" w:space="0"/>
-              <w:bottom w:val="dashed" w:color="000000" w:sz="4" w:space="0"/>
-              <w:right w:val="dashed" w:color="000000" w:sz="4" w:space="0"/>
-            </w:tcBorders>
-            <w:shd w:val="clear" w:fill="auto"/>
-            <w:vAlign w:val="center"/>
-          </w:tcPr>
-          <w:p>
-            <w:pPr>
-              <w:spacing w:after="0" w:line="240" w:lineRule="auto"/>
-              <w:jc w:val="center"/>
-              <w:rPr>
-                <w:rFonts w:ascii="Cambria" w:hAnsi="Cambria" w:eastAsia="Cambria" w:cs="Cambria"/>
-                <w:color w:val="ff0000"/>
-              </w:rPr>
-            </w:pPr>
-            <w:r>
-              <w:rPr>
-                <w:rFonts w:ascii="Cambria" w:hAnsi="Cambria" w:eastAsia="Cambria" w:cs="Cambria"/>
-                <w:color w:val="ff0000"/>
-                <w:rtl w:val="0"/>
-              </w:rPr>
-              <w:t xml:space="preserve">S4</w:t>
-            </w:r>
-          </w:p>
-        </w:tc>
-        <w:tc>
-          <w:tcPr>
-            <w:tcBorders>
-              <w:top w:val="single" w:color="000000" w:sz="18" w:space="0"/>
-              <w:left w:val="nil" w:color="000000" w:sz="0" w:space="0"/>
-              <w:bottom w:val="dashed" w:color="000000" w:sz="4" w:space="0"/>
-              <w:right w:val="dashed" w:color="000000" w:sz="4" w:space="0"/>
-            </w:tcBorders>
-            <w:shd w:val="clear" w:fill="auto"/>
-            <w:vAlign w:val="center"/>
-          </w:tcPr>
-          <w:p>
-            <w:pPr>
-              <w:spacing w:after="0" w:line="240" w:lineRule="auto"/>
-              <w:ind w:left="-128" w:right="-158" w:firstLine="0"/>
-              <w:jc w:val="center"/>
-              <w:rPr>
-                <w:rFonts w:ascii="Cambria" w:hAnsi="Cambria" w:eastAsia="Cambria" w:cs="Cambria"/>
-                <w:color w:val="ff0000"/>
-              </w:rPr>
-            </w:pPr>
-            <w:r>
-              <w:rPr>
-                <w:rFonts w:ascii="Cambria" w:hAnsi="Cambria" w:eastAsia="Cambria" w:cs="Cambria"/>
-                <w:color w:val="ff0000"/>
-                <w:rtl w:val="0"/>
-              </w:rPr>
-              <w:t xml:space="preserve">1409</w:t>
-            </w:r>
-          </w:p>
-        </w:tc>
-        <w:tc>
-          <w:tcPr>
-            <w:tcBorders>
-              <w:top w:val="single" w:color="000000" w:sz="18" w:space="0"/>
-              <w:left w:val="nil" w:color="000000" w:sz="0" w:space="0"/>
-              <w:bottom w:val="dashed" w:color="000000" w:sz="4" w:space="0"/>
-              <w:right w:val="dashed" w:color="000000" w:sz="4" w:space="0"/>
-            </w:tcBorders>
-            <w:shd w:val="clear" w:fill="auto"/>
-            <w:vAlign w:val="center"/>
-          </w:tcPr>
-          <w:p>
-            <w:pPr>
-              <w:spacing w:after="0" w:line="240" w:lineRule="auto"/>
-              <w:ind w:left="-128" w:right="-158" w:firstLine="0"/>
-              <w:jc w:val="center"/>
-              <w:rPr>
-                <w:rFonts w:ascii="Cambria" w:hAnsi="Cambria" w:eastAsia="Cambria" w:cs="Cambria"/>
-                <w:color w:val="ff0000"/>
-              </w:rPr>
-            </w:pPr>
-            <w:r>
-              <w:rPr>
-                <w:rFonts w:ascii="Cambria" w:hAnsi="Cambria" w:eastAsia="Cambria" w:cs="Cambria"/>
-                <w:color w:val="ff0000"/>
-                <w:rtl w:val="0"/>
-              </w:rPr>
-              <w:t xml:space="preserve">10876</w:t>
-            </w:r>
-          </w:p>
-        </w:tc>
-        <w:tc>
-          <w:tcPr>
-            <w:tcBorders>
-              <w:top w:val="single" w:color="000000" w:sz="18" w:space="0"/>
-              <w:left w:val="nil" w:color="000000" w:sz="0" w:space="0"/>
-              <w:bottom w:val="dashed" w:color="000000" w:sz="4" w:space="0"/>
-              <w:right w:val="dashed" w:color="000000" w:sz="4" w:space="0"/>
-            </w:tcBorders>
-            <w:shd w:val="clear" w:fill="auto"/>
-            <w:vAlign w:val="center"/>
-          </w:tcPr>
-          <w:p>
-            <w:pPr>
-              <w:spacing w:after="0" w:line="240" w:lineRule="auto"/>
-              <w:ind w:left="-128" w:right="-158" w:firstLine="0"/>
-              <w:jc w:val="center"/>
-              <w:rPr>
-                <w:rFonts w:ascii="Cambria" w:hAnsi="Cambria" w:eastAsia="Cambria" w:cs="Cambria"/>
-                <w:color w:val="ff0000"/>
-              </w:rPr>
-            </w:pPr>
-            <w:r>
-              <w:rPr>
-                <w:rFonts w:ascii="Cambria" w:hAnsi="Cambria" w:eastAsia="Cambria" w:cs="Cambria"/>
-                <w:color w:val="ff0000"/>
-                <w:rtl w:val="0"/>
-              </w:rPr>
-              <w:t xml:space="preserve">1900</w:t>
-            </w:r>
-          </w:p>
-        </w:tc>
-        <w:tc>
-          <w:tcPr>
-            <w:tcBorders>
-              <w:top w:val="single" w:color="000000" w:sz="18" w:space="0"/>
-              <w:left w:val="nil" w:color="000000" w:sz="0" w:space="0"/>
-              <w:bottom w:val="dashed" w:color="000000" w:sz="4" w:space="0"/>
-              <w:right w:val="dashed" w:color="000000" w:sz="4" w:space="0"/>
-            </w:tcBorders>
-            <w:shd w:val="clear" w:fill="auto"/>
-            <w:vAlign w:val="center"/>
-          </w:tcPr>
-          <w:p>
-            <w:pPr>
-              <w:spacing w:after="0" w:line="240" w:lineRule="auto"/>
-              <w:ind w:left="-128" w:right="-158" w:firstLine="0"/>
-              <w:jc w:val="center"/>
-              <w:rPr>
-                <w:rFonts w:ascii="Cambria" w:hAnsi="Cambria" w:eastAsia="Cambria" w:cs="Cambria"/>
-                <w:color w:val="ff0000"/>
-              </w:rPr>
-            </w:pPr>
-            <w:r>
-              <w:rPr>
-                <w:rFonts w:ascii="Cambria" w:hAnsi="Cambria" w:eastAsia="Cambria" w:cs="Cambria"/>
-                <w:color w:val="ff0000"/>
-                <w:rtl w:val="0"/>
-              </w:rPr>
-              <w:t xml:space="preserve">1811</w:t>
-            </w:r>
-          </w:p>
-        </w:tc>
-        <w:tc>
-          <w:tcPr>
-            <w:tcBorders>
-              <w:top w:val="single" w:color="000000" w:sz="18" w:space="0"/>
-              <w:left w:val="nil" w:color="000000" w:sz="0" w:space="0"/>
-              <w:bottom w:val="dashed" w:color="000000" w:sz="4" w:space="0"/>
-              <w:right w:val="dashed" w:color="000000" w:sz="4" w:space="0"/>
-            </w:tcBorders>
-            <w:shd w:val="clear" w:fill="auto"/>
-            <w:vAlign w:val="center"/>
-          </w:tcPr>
-          <w:p>
-            <w:pPr>
-              <w:spacing w:after="0" w:line="240" w:lineRule="auto"/>
-              <w:ind w:left="-128" w:right="-158" w:firstLine="0"/>
-              <w:jc w:val="center"/>
-              <w:rPr>
-                <w:rFonts w:ascii="Cambria" w:hAnsi="Cambria" w:eastAsia="Cambria" w:cs="Cambria"/>
-                <w:color w:val="ff0000"/>
-              </w:rPr>
-            </w:pPr>
-            <w:r>
-              <w:rPr>
-                <w:rFonts w:ascii="Cambria" w:hAnsi="Cambria" w:eastAsia="Cambria" w:cs="Cambria"/>
-                <w:color w:val="ff0000"/>
-                <w:rtl w:val="0"/>
-              </w:rPr>
-              <w:t xml:space="preserve">1780</w:t>
-            </w:r>
-          </w:p>
-        </w:tc>
-        <w:tc>
-          <w:tcPr>
-            <w:tcBorders>
-              <w:top w:val="single" w:color="000000" w:sz="18" w:space="0"/>
-              <w:left w:val="nil" w:color="000000" w:sz="0" w:space="0"/>
-              <w:bottom w:val="dashed" w:color="000000" w:sz="4" w:space="0"/>
-              <w:right w:val="dashed" w:color="000000" w:sz="4" w:space="0"/>
-            </w:tcBorders>
-            <w:shd w:val="clear" w:fill="auto"/>
-            <w:vAlign w:val="center"/>
-          </w:tcPr>
-          <w:p>
-            <w:pPr>
-              <w:spacing w:after="0" w:line="240" w:lineRule="auto"/>
-              <w:jc w:val="center"/>
-              <w:rPr>
-                <w:rFonts w:ascii="Cambria" w:hAnsi="Cambria" w:eastAsia="Cambria" w:cs="Cambria"/>
-              </w:rPr>
-            </w:pPr>
-            <w:r>
-              <w:rPr>
-                <w:rFonts w:ascii="Cambria" w:hAnsi="Cambria" w:eastAsia="Cambria" w:cs="Cambria"/>
-                <w:rtl w:val="0"/>
-              </w:rPr>
-              <w:t xml:space="preserve">3555</w:t>
-            </w:r>
-          </w:p>
-        </w:tc>
-        <w:tc>
-          <w:tcPr>
-            <w:tcBorders>
-              <w:top w:val="single" w:color="000000" w:sz="18" w:space="0"/>
-              <w:left w:val="nil" w:color="000000" w:sz="0" w:space="0"/>
-              <w:bottom w:val="dashed" w:color="000000" w:sz="4" w:space="0"/>
-              <w:right w:val="dashed" w:color="000000" w:sz="4" w:space="0"/>
-            </w:tcBorders>
-            <w:shd w:val="clear" w:fill="auto"/>
-            <w:vAlign w:val="center"/>
-          </w:tcPr>
-          <w:p>
-            <w:pPr>
-              <w:spacing w:after="0" w:line="240" w:lineRule="auto"/>
-              <w:jc w:val="center"/>
-              <w:rPr>
-                <w:rFonts w:ascii="Cambria" w:hAnsi="Cambria" w:eastAsia="Cambria" w:cs="Cambria"/>
-              </w:rPr>
-            </w:pPr>
-            <w:r>
-              <w:rPr>
-                <w:rFonts w:ascii="Cambria" w:hAnsi="Cambria" w:eastAsia="Cambria" w:cs="Cambria"/>
-                <w:rtl w:val="0"/>
-              </w:rPr>
-              <w:t xml:space="preserve">0.98</w:t>
-            </w:r>
-          </w:p>
-        </w:tc>
-        <w:tc>
-          <w:tcPr>
-            <w:tcBorders>
-              <w:top w:val="single" w:color="000000" w:sz="18" w:space="0"/>
-              <w:left w:val="nil" w:color="000000" w:sz="0" w:space="0"/>
-              <w:bottom w:val="dashed" w:color="000000" w:sz="4" w:space="0"/>
-              <w:right w:val="dashed" w:color="000000" w:sz="4" w:space="0"/>
-            </w:tcBorders>
-            <w:shd w:val="clear" w:fill="auto"/>
-            <w:vAlign w:val="center"/>
-          </w:tcPr>
-          <w:p>
-            <w:pPr>
-              <w:spacing w:after="0" w:line="240" w:lineRule="auto"/>
-              <w:jc w:val="center"/>
-              <w:rPr>
-                <w:rFonts w:ascii="Cambria" w:hAnsi="Cambria" w:eastAsia="Cambria" w:cs="Cambria"/>
-              </w:rPr>
-            </w:pPr>
-            <w:r>
-              <w:rPr>
-                <w:rtl w:val="0"/>
-              </w:rPr>
-            </w:r>
-          </w:p>
-          <w:p>
-            <w:pPr>
-              <w:spacing w:after="0" w:line="240" w:lineRule="auto"/>
-              <w:jc w:val="center"/>
-              <w:rPr>
-                <w:rFonts w:ascii="Cambria" w:hAnsi="Cambria" w:eastAsia="Cambria" w:cs="Cambria"/>
-              </w:rPr>
-            </w:pPr>
-            <w:r>
-              <w:rPr>
-                <w:rFonts w:ascii="Cambria" w:hAnsi="Cambria" w:eastAsia="Cambria" w:cs="Cambria"/>
-                <w:rtl w:val="0"/>
-              </w:rPr>
-              <w:t xml:space="preserve">3484</w:t>
-            </w:r>
-          </w:p>
-          <w:p>
-            <w:pPr>
-              <w:spacing w:after="0" w:line="240" w:lineRule="auto"/>
-              <w:jc w:val="center"/>
-              <w:rPr>
-                <w:rFonts w:ascii="Cambria" w:hAnsi="Cambria" w:eastAsia="Cambria" w:cs="Cambria"/>
-              </w:rPr>
-            </w:pPr>
-            <w:r>
-              <w:rPr>
-                <w:rtl w:val="0"/>
-              </w:rPr>
-            </w:r>
-          </w:p>
-        </w:tc>
-        <w:tc>
-          <w:tcPr>
-            <w:vMerge w:val="continue"/>
-            <w:tcBorders>
-              <w:top w:val="single" w:color="000000" w:sz="18" w:space="0"/>
-              <w:left w:val="dashed" w:color="000000" w:sz="4" w:space="0"/>
-              <w:right w:val="dashed" w:color="000000" w:sz="4" w:space="0"/>
-            </w:tcBorders>
-            <w:shd w:val="clear" w:fill="auto"/>
-            <w:vAlign w:val="center"/>
-          </w:tcPr>
-          <w:p>
-            <w:pPr>
-              <w:keepNext w:val="0"/>
-              <w:keepLines w:val="0"/>
-              <w:pageBreakBefore w:val="0"/>
-              <w:widowControl w:val="0"/>
-              <w:pBdr>
-                <w:top w:val="nil" w:sz="0" w:space="0"/>
-                <w:left w:val="nil" w:sz="0" w:space="0"/>
-                <w:bottom w:val="nil" w:sz="0" w:space="0"/>
-                <w:right w:val="nil" w:sz="0" w:space="0"/>
-                <w:between w:val="nil" w:sz="0" w:space="0"/>
-              </w:pBdr>
-              <w:shd w:val="clear" w:fill="auto"/>
-              <w:spacing w:before="0" w:after="0" w:line="276" w:lineRule="auto"/>
-              <w:ind w:left="0" w:right="0" w:firstLine="0"/>
-              <w:jc w:val="left"/>
-              <w:rPr>
-                <w:rFonts w:ascii="Cambria" w:hAnsi="Cambria" w:eastAsia="Cambria" w:cs="Cambria"/>
-              </w:rPr>
-            </w:pPr>
-            <w:r>
-              <w:rPr>
-                <w:rtl w:val="0"/>
-              </w:rPr>
-            </w:r>
-          </w:p>
-        </w:tc>
-        <w:tc>
-          <w:tcPr>
-            <w:vMerge w:val="continue"/>
-            <w:tcBorders>
-              <w:top w:val="single" w:color="000000" w:sz="18" w:space="0"/>
-              <w:left w:val="dashed" w:color="000000" w:sz="4" w:space="0"/>
-              <w:right w:val="dashed" w:color="000000" w:sz="4" w:space="0"/>
-            </w:tcBorders>
-            <w:shd w:val="clear" w:fill="auto"/>
-            <w:vAlign w:val="center"/>
-          </w:tcPr>
-          <w:p>
-            <w:pPr>
-              <w:keepNext w:val="0"/>
-              <w:keepLines w:val="0"/>
-              <w:pageBreakBefore w:val="0"/>
-              <w:widowControl w:val="0"/>
-              <w:pBdr>
-                <w:top w:val="nil" w:sz="0" w:space="0"/>
-                <w:left w:val="nil" w:sz="0" w:space="0"/>
-                <w:bottom w:val="nil" w:sz="0" w:space="0"/>
-                <w:right w:val="nil" w:sz="0" w:space="0"/>
-                <w:between w:val="nil" w:sz="0" w:space="0"/>
-              </w:pBdr>
-              <w:shd w:val="clear" w:fill="auto"/>
-              <w:spacing w:before="0" w:after="0" w:line="276" w:lineRule="auto"/>
-              <w:ind w:left="0" w:right="0" w:firstLine="0"/>
-              <w:jc w:val="left"/>
-              <w:rPr>
-                <w:rFonts w:ascii="Cambria" w:hAnsi="Cambria" w:eastAsia="Cambria" w:cs="Cambria"/>
-              </w:rPr>
-            </w:pPr>
-            <w:r>
-              <w:rPr>
-                <w:rtl w:val="0"/>
-              </w:rPr>
-            </w:r>
-          </w:p>
-        </w:tc>
-        <w:tc>
-          <w:tcPr>
-            <w:vMerge w:val="continue"/>
-            <w:tcBorders>
-              <w:top w:val="single" w:color="000000" w:sz="18" w:space="0"/>
-              <w:left w:val="dashed" w:color="000000" w:sz="4" w:space="0"/>
-              <w:right w:val="dashed" w:color="000000" w:sz="4" w:space="0"/>
-            </w:tcBorders>
-            <w:shd w:val="clear" w:fill="auto"/>
-            <w:vAlign w:val="center"/>
-          </w:tcPr>
-          <w:p>
-            <w:pPr>
-              <w:keepNext w:val="0"/>
-              <w:keepLines w:val="0"/>
-              <w:pageBreakBefore w:val="0"/>
-              <w:widowControl w:val="0"/>
-              <w:pBdr>
-                <w:top w:val="nil" w:sz="0" w:space="0"/>
-                <w:left w:val="nil" w:sz="0" w:space="0"/>
-                <w:bottom w:val="nil" w:sz="0" w:space="0"/>
-                <w:right w:val="nil" w:sz="0" w:space="0"/>
-                <w:between w:val="nil" w:sz="0" w:space="0"/>
-              </w:pBdr>
-              <w:shd w:val="clear" w:fill="auto"/>
-              <w:spacing w:before="0" w:after="0" w:line="276" w:lineRule="auto"/>
-              <w:ind w:left="0" w:right="0" w:firstLine="0"/>
-              <w:jc w:val="left"/>
-              <w:rPr>
-                <w:rFonts w:ascii="Cambria" w:hAnsi="Cambria" w:eastAsia="Cambria" w:cs="Cambria"/>
-              </w:rPr>
-            </w:pPr>
-            <w:r>
-              <w:rPr>
-                <w:rtl w:val="0"/>
-              </w:rPr>
-            </w:r>
-          </w:p>
-        </w:tc>
-        <w:tc>
-          <w:tcPr>
-            <w:vMerge w:val="continue"/>
-            <w:tcBorders>
-              <w:top w:val="single" w:color="000000" w:sz="18" w:space="0"/>
-              <w:left w:val="dashed" w:color="000000" w:sz="4" w:space="0"/>
-              <w:right w:val="single" w:color="000000" w:sz="18" w:space="0"/>
-            </w:tcBorders>
-            <w:shd w:val="clear" w:fill="auto"/>
-            <w:vAlign w:val="center"/>
-          </w:tcPr>
-          <w:p>
-            <w:pPr>
-              <w:keepNext w:val="0"/>
-              <w:keepLines w:val="0"/>
-              <w:pageBreakBefore w:val="0"/>
-              <w:widowControl w:val="0"/>
-              <w:pBdr>
-                <w:top w:val="nil" w:sz="0" w:space="0"/>
-                <w:left w:val="nil" w:sz="0" w:space="0"/>
-                <w:bottom w:val="nil" w:sz="0" w:space="0"/>
-                <w:right w:val="nil" w:sz="0" w:space="0"/>
-                <w:between w:val="nil" w:sz="0" w:space="0"/>
-              </w:pBdr>
-              <w:shd w:val="clear" w:fill="auto"/>
-              <w:spacing w:before="0" w:after="0" w:line="276" w:lineRule="auto"/>
-              <w:ind w:left="0" w:right="0" w:firstLine="0"/>
-              <w:jc w:val="left"/>
-              <w:rPr>
-                <w:rFonts w:ascii="Cambria" w:hAnsi="Cambria" w:eastAsia="Cambria" w:cs="Cambria"/>
-              </w:rPr>
-            </w:pPr>
-            <w:r>
-              <w:rPr>
-                <w:rtl w:val="0"/>
-              </w:rPr>
-            </w:r>
-          </w:p>
-        </w:tc>
-      </w:tr>
-      <w:tr>
-        <w:trPr>
-          <w:cantSplit w:val="0"/>
-          <w:trHeight w:val="288" w:hRule="atLeast"/>
-          <w:tblHeader w:val="0"/>
-        </w:trPr>
-        <w:tc>
-          <w:tcPr>
-            <w:vMerge w:val="restart"/>
-            <w:tcBorders>
-              <w:top w:val="single" w:color="000000" w:sz="18" w:space="0"/>
-              <w:left w:val="single" w:color="000000" w:sz="18" w:space="0"/>
-              <w:right w:val="dashed" w:color="000000" w:sz="4" w:space="0"/>
-            </w:tcBorders>
-            <w:shd w:val="clear" w:fill="auto"/>
-            <w:vAlign w:val="center"/>
-          </w:tcPr>
-          <w:p>
-            <w:pPr>
-              <w:spacing w:after="0" w:line="240" w:lineRule="auto"/>
-              <w:jc w:val="center"/>
-              <w:rPr>
-                <w:rFonts w:ascii="Cambria" w:hAnsi="Cambria" w:eastAsia="Cambria" w:cs="Cambria"/>
-              </w:rPr>
-            </w:pPr>
-            <w:r>
-              <w:rPr>
-                <w:rFonts w:ascii="Cambria" w:hAnsi="Cambria" w:eastAsia="Cambria" w:cs="Cambria"/>
-                <w:rtl w:val="0"/>
-              </w:rPr>
-              <w:t xml:space="preserve">1</w:t>
-            </w:r>
-          </w:p>
-        </w:tc>
-        <w:tc>
-          <w:tcPr>
-            <w:vMerge w:val="restart"/>
-            <w:tcBorders>
-              <w:top w:val="single" w:color="000000" w:sz="18" w:space="0"/>
-              <w:left w:val="dashed" w:color="000000" w:sz="4" w:space="0"/>
-              <w:right w:val="dashed" w:color="000000" w:sz="4" w:space="0"/>
-            </w:tcBorders>
-            <w:shd w:val="clear" w:fill="ffffff"/>
-            <w:vAlign w:val="center"/>
-          </w:tcPr>
-          <w:p>
-            <w:pPr>
-              <w:spacing w:after="0" w:line="240" w:lineRule="auto"/>
-              <w:jc w:val="center"/>
-              <w:rPr>
-                <w:rFonts w:ascii="Cambria" w:hAnsi="Cambria" w:eastAsia="Cambria" w:cs="Cambria"/>
-              </w:rPr>
-            </w:pPr>
-            <w:r>
-              <w:rPr>
-                <w:rtl w:val="0"/>
-              </w:rPr>
-            </w:r>
-          </w:p>
-          <w:p>
-            <w:pPr>
-              <w:spacing w:after="0" w:line="240" w:lineRule="auto"/>
-              <w:jc w:val="center"/>
-              <w:rPr>
-                <w:rFonts w:ascii="Cambria" w:hAnsi="Cambria" w:eastAsia="Cambria" w:cs="Cambria"/>
-              </w:rPr>
-            </w:pPr>
-            <w:r>
-              <w:rPr>
-                <w:rtl w:val="0"/>
-              </w:rPr>
-            </w:r>
-          </w:p>
-          <w:p>
-            <w:pPr>
-              <w:spacing w:after="0" w:line="240" w:lineRule="auto"/>
-              <w:jc w:val="center"/>
-              <w:rPr>
-                <w:rFonts w:ascii="Cambria" w:hAnsi="Cambria" w:eastAsia="Cambria" w:cs="Cambria"/>
-              </w:rPr>
-            </w:pPr>
-            <w:r>
-              <w:rPr>
-                <w:rFonts w:ascii="Cambria" w:hAnsi="Cambria" w:eastAsia="Cambria" w:cs="Cambria"/>
-                <w:rtl w:val="0"/>
-              </w:rPr>
-              <w:t xml:space="preserve">RSVD-2</w:t>
-            </w:r>
-          </w:p>
-          <w:p>
-            <w:pPr>
-              <w:spacing w:after="0" w:line="240" w:lineRule="auto"/>
-              <w:jc w:val="center"/>
-              <w:rPr>
-                <w:rFonts w:ascii="Cambria" w:hAnsi="Cambria" w:eastAsia="Cambria" w:cs="Cambria"/>
-              </w:rPr>
-            </w:pPr>
-            <w:r>
-              <w:rPr>
-                <w:rtl w:val="0"/>
-              </w:rPr>
-            </w:r>
-          </w:p>
-        </w:tc>
-        <w:tc>
-          <w:tcPr>
-            <w:tcBorders>
-              <w:top w:val="single" w:color="000000" w:sz="18" w:space="0"/>
-              <w:left w:val="nil" w:color="000000" w:sz="0" w:space="0"/>
-              <w:bottom w:val="dashed" w:color="000000" w:sz="4" w:space="0"/>
-              <w:right w:val="dashed" w:color="000000" w:sz="4" w:space="0"/>
-            </w:tcBorders>
-            <w:shd w:val="clear" w:fill="auto"/>
-            <w:vAlign w:val="center"/>
-          </w:tcPr>
-          <w:p>
-            <w:pPr>
-              <w:spacing w:after="0" w:line="240" w:lineRule="auto"/>
-              <w:jc w:val="center"/>
-              <w:rPr>
-                <w:rFonts w:ascii="Cambria" w:hAnsi="Cambria" w:eastAsia="Cambria" w:cs="Cambria"/>
-                <w:color w:val="ff0000"/>
-              </w:rPr>
-            </w:pPr>
-            <w:r>
-              <w:rPr>
-                <w:rFonts w:ascii="Cambria" w:hAnsi="Cambria" w:eastAsia="Cambria" w:cs="Cambria"/>
-                <w:color w:val="ff0000"/>
-                <w:rtl w:val="0"/>
-              </w:rPr>
-              <w:t xml:space="preserve">S1</w:t>
-            </w:r>
-          </w:p>
-        </w:tc>
-        <w:tc>
-          <w:tcPr>
-            <w:tcBorders>
-              <w:top w:val="single" w:color="000000" w:sz="18" w:space="0"/>
-              <w:left w:val="nil" w:color="000000" w:sz="0" w:space="0"/>
-              <w:bottom w:val="dashed" w:color="000000" w:sz="4" w:space="0"/>
-              <w:right w:val="dashed" w:color="000000" w:sz="4" w:space="0"/>
-            </w:tcBorders>
-            <w:shd w:val="clear" w:fill="auto"/>
-            <w:vAlign w:val="center"/>
-          </w:tcPr>
-          <w:p>
-            <w:pPr>
-              <w:spacing w:after="0" w:line="240" w:lineRule="auto"/>
-              <w:ind w:left="-128" w:right="-158" w:firstLine="0"/>
-              <w:jc w:val="center"/>
-              <w:rPr>
-                <w:rFonts w:ascii="Cambria" w:hAnsi="Cambria" w:eastAsia="Cambria" w:cs="Cambria"/>
-                <w:color w:val="ff0000"/>
-              </w:rPr>
-            </w:pPr>
-            <w:r>
-              <w:rPr>
-                <w:rFonts w:ascii="Cambria" w:hAnsi="Cambria" w:eastAsia="Cambria" w:cs="Cambria"/>
-                <w:color w:val="ff0000"/>
-                <w:rtl w:val="0"/>
-              </w:rPr>
-              <w:t xml:space="preserve">1899</w:t>
-            </w:r>
-          </w:p>
-        </w:tc>
-        <w:tc>
-          <w:tcPr>
-            <w:tcBorders>
-              <w:top w:val="single" w:color="000000" w:sz="18" w:space="0"/>
-              <w:left w:val="nil" w:color="000000" w:sz="0" w:space="0"/>
-              <w:bottom w:val="dashed" w:color="000000" w:sz="4" w:space="0"/>
-              <w:right w:val="dashed" w:color="000000" w:sz="4" w:space="0"/>
-            </w:tcBorders>
-            <w:shd w:val="clear" w:fill="auto"/>
-            <w:vAlign w:val="center"/>
-          </w:tcPr>
-          <w:p>
-            <w:pPr>
-              <w:spacing w:after="0" w:line="240" w:lineRule="auto"/>
-              <w:ind w:left="-128" w:right="-158" w:firstLine="0"/>
-              <w:jc w:val="center"/>
-              <w:rPr>
-                <w:rFonts w:ascii="Cambria" w:hAnsi="Cambria" w:eastAsia="Cambria" w:cs="Cambria"/>
-                <w:color w:val="ff0000"/>
-              </w:rPr>
-            </w:pPr>
-            <w:r>
-              <w:rPr>
-                <w:rFonts w:ascii="Cambria" w:hAnsi="Cambria" w:eastAsia="Cambria" w:cs="Cambria"/>
-                <w:color w:val="ff0000"/>
-                <w:rtl w:val="0"/>
-              </w:rPr>
-              <w:t xml:space="preserve">1767</w:t>
-            </w:r>
-          </w:p>
-        </w:tc>
-        <w:tc>
-          <w:tcPr>
-            <w:tcBorders>
-              <w:top w:val="single" w:color="000000" w:sz="18" w:space="0"/>
-              <w:left w:val="nil" w:color="000000" w:sz="0" w:space="0"/>
-              <w:bottom w:val="dashed" w:color="000000" w:sz="4" w:space="0"/>
-              <w:right w:val="dashed" w:color="000000" w:sz="4" w:space="0"/>
-            </w:tcBorders>
-            <w:shd w:val="clear" w:fill="auto"/>
-            <w:vAlign w:val="center"/>
-          </w:tcPr>
-          <w:p>
-            <w:pPr>
-              <w:spacing w:after="0" w:line="240" w:lineRule="auto"/>
-              <w:ind w:left="-128" w:right="-158" w:firstLine="0"/>
-              <w:jc w:val="center"/>
-              <w:rPr>
-                <w:rFonts w:ascii="Cambria" w:hAnsi="Cambria" w:eastAsia="Cambria" w:cs="Cambria"/>
-                <w:color w:val="ff0000"/>
-              </w:rPr>
-            </w:pPr>
-            <w:r>
-              <w:rPr>
-                <w:rFonts w:ascii="Cambria" w:hAnsi="Cambria" w:eastAsia="Cambria" w:cs="Cambria"/>
-                <w:color w:val="ff0000"/>
-                <w:rtl w:val="0"/>
-              </w:rPr>
-              <w:t xml:space="preserve">1800</w:t>
-            </w:r>
-          </w:p>
-        </w:tc>
-        <w:tc>
-          <w:tcPr>
-            <w:tcBorders>
-              <w:top w:val="single" w:color="000000" w:sz="18" w:space="0"/>
-              <w:left w:val="nil" w:color="000000" w:sz="0" w:space="0"/>
-              <w:bottom w:val="dashed" w:color="000000" w:sz="4" w:space="0"/>
-              <w:right w:val="dashed" w:color="000000" w:sz="4" w:space="0"/>
-            </w:tcBorders>
-            <w:shd w:val="clear" w:fill="auto"/>
-            <w:vAlign w:val="center"/>
-          </w:tcPr>
-          <w:p>
-            <w:pPr>
-              <w:spacing w:after="0" w:line="240" w:lineRule="auto"/>
-              <w:ind w:left="-128" w:right="-158" w:firstLine="0"/>
-              <w:jc w:val="center"/>
-              <w:rPr>
-                <w:rFonts w:ascii="Cambria" w:hAnsi="Cambria" w:eastAsia="Cambria" w:cs="Cambria"/>
-                <w:color w:val="ff0000"/>
-              </w:rPr>
-            </w:pPr>
-            <w:r>
-              <w:rPr>
-                <w:rFonts w:ascii="Cambria" w:hAnsi="Cambria" w:eastAsia="Cambria" w:cs="Cambria"/>
-                <w:color w:val="ff0000"/>
-                <w:rtl w:val="0"/>
-              </w:rPr>
-              <w:t xml:space="preserve">1889</w:t>
-            </w:r>
-          </w:p>
-        </w:tc>
-        <w:tc>
-          <w:tcPr>
-            <w:tcBorders>
-              <w:top w:val="single" w:color="000000" w:sz="18" w:space="0"/>
-              <w:left w:val="nil" w:color="000000" w:sz="0" w:space="0"/>
-              <w:bottom w:val="dashed" w:color="000000" w:sz="4" w:space="0"/>
-              <w:right w:val="dashed" w:color="000000" w:sz="4" w:space="0"/>
-            </w:tcBorders>
-            <w:shd w:val="clear" w:fill="auto"/>
-            <w:vAlign w:val="center"/>
-          </w:tcPr>
-          <w:p>
-            <w:pPr>
-              <w:spacing w:after="0" w:line="240" w:lineRule="auto"/>
-              <w:ind w:left="-128" w:right="-158" w:firstLine="0"/>
-              <w:jc w:val="center"/>
-              <w:rPr>
-                <w:rFonts w:ascii="Cambria" w:hAnsi="Cambria" w:eastAsia="Cambria" w:cs="Cambria"/>
-                <w:color w:val="ff0000"/>
-              </w:rPr>
-            </w:pPr>
-            <w:r>
-              <w:rPr>
-                <w:rFonts w:ascii="Cambria" w:hAnsi="Cambria" w:eastAsia="Cambria" w:cs="Cambria"/>
-                <w:color w:val="ff0000"/>
-                <w:rtl w:val="0"/>
-              </w:rPr>
-              <w:t xml:space="preserve">1888</w:t>
-            </w:r>
-          </w:p>
-        </w:tc>
-        <w:tc>
-          <w:tcPr>
-            <w:tcBorders>
-              <w:top w:val="single" w:color="000000" w:sz="18" w:space="0"/>
-              <w:left w:val="nil" w:color="000000" w:sz="0" w:space="0"/>
-              <w:bottom w:val="dashed" w:color="000000" w:sz="4" w:space="0"/>
-              <w:right w:val="dashed" w:color="000000" w:sz="4" w:space="0"/>
-            </w:tcBorders>
-            <w:shd w:val="clear" w:fill="auto"/>
-            <w:vAlign w:val="center"/>
-          </w:tcPr>
-          <w:p>
-            <w:pPr>
-              <w:spacing w:after="0" w:line="240" w:lineRule="auto"/>
-              <w:jc w:val="center"/>
-              <w:rPr>
-                <w:rFonts w:ascii="Cambria" w:hAnsi="Cambria" w:eastAsia="Cambria" w:cs="Cambria"/>
-              </w:rPr>
-            </w:pPr>
-            <w:r>
-              <w:rPr>
-                <w:rFonts w:ascii="Cambria" w:hAnsi="Cambria" w:eastAsia="Cambria" w:cs="Cambria"/>
-                <w:rtl w:val="0"/>
-              </w:rPr>
-              <w:t xml:space="preserve">1849</w:t>
-            </w:r>
-          </w:p>
-        </w:tc>
-        <w:tc>
-          <w:tcPr>
-            <w:tcBorders>
-              <w:top w:val="single" w:color="000000" w:sz="18" w:space="0"/>
-              <w:left w:val="nil" w:color="000000" w:sz="0" w:space="0"/>
-              <w:bottom w:val="dashed" w:color="000000" w:sz="4" w:space="0"/>
-              <w:right w:val="dashed" w:color="000000" w:sz="4" w:space="0"/>
-            </w:tcBorders>
-            <w:shd w:val="clear" w:fill="auto"/>
-            <w:vAlign w:val="center"/>
-          </w:tcPr>
-          <w:p>
-            <w:pPr>
-              <w:spacing w:after="0" w:line="240" w:lineRule="auto"/>
-              <w:jc w:val="center"/>
-              <w:rPr>
-                <w:rFonts w:ascii="Cambria" w:hAnsi="Cambria" w:eastAsia="Cambria" w:cs="Cambria"/>
-              </w:rPr>
-            </w:pPr>
-            <w:r>
-              <w:rPr>
-                <w:rFonts w:ascii="Cambria" w:hAnsi="Cambria" w:eastAsia="Cambria" w:cs="Cambria"/>
-                <w:rtl w:val="0"/>
-              </w:rPr>
-              <w:t xml:space="preserve">0.89</w:t>
-            </w:r>
-          </w:p>
-        </w:tc>
-        <w:tc>
-          <w:tcPr>
-            <w:tcBorders>
-              <w:top w:val="single" w:color="000000" w:sz="18" w:space="0"/>
-              <w:left w:val="nil" w:color="000000" w:sz="0" w:space="0"/>
-              <w:bottom w:val="dashed" w:color="000000" w:sz="4" w:space="0"/>
-              <w:right w:val="dashed" w:color="000000" w:sz="4" w:space="0"/>
-            </w:tcBorders>
-            <w:shd w:val="clear" w:fill="auto"/>
-            <w:vAlign w:val="center"/>
-          </w:tcPr>
-          <w:p>
-            <w:pPr>
-              <w:spacing w:after="0" w:line="240" w:lineRule="auto"/>
-              <w:jc w:val="center"/>
-              <w:rPr>
-                <w:rFonts w:ascii="Cambria" w:hAnsi="Cambria" w:eastAsia="Cambria" w:cs="Cambria"/>
-              </w:rPr>
-            </w:pPr>
-            <w:r>
-              <w:rPr>
-                <w:rtl w:val="0"/>
-              </w:rPr>
-            </w:r>
-          </w:p>
-          <w:p>
-            <w:pPr>
-              <w:spacing w:after="0" w:line="240" w:lineRule="auto"/>
-              <w:jc w:val="left"/>
-              <w:rPr>
-                <w:rFonts w:ascii="Cambria" w:hAnsi="Cambria" w:eastAsia="Cambria" w:cs="Cambria"/>
-              </w:rPr>
-            </w:pPr>
-            <w:r>
-              <w:rPr>
-                <w:rFonts w:ascii="Cambria" w:hAnsi="Cambria" w:eastAsia="Cambria" w:cs="Cambria"/>
-                <w:rtl w:val="0"/>
-              </w:rPr>
-              <w:t xml:space="preserve">1646</w:t>
-            </w:r>
-          </w:p>
-          <w:p>
-            <w:pPr>
-              <w:spacing w:after="0" w:line="240" w:lineRule="auto"/>
-              <w:jc w:val="center"/>
-              <w:rPr>
-                <w:rFonts w:ascii="Cambria" w:hAnsi="Cambria" w:eastAsia="Cambria" w:cs="Cambria"/>
-              </w:rPr>
-            </w:pPr>
-            <w:r>
-              <w:rPr>
-                <w:rtl w:val="0"/>
-              </w:rPr>
-            </w:r>
-          </w:p>
-        </w:tc>
-        <w:tc>
-          <w:tcPr>
-            <w:vMerge w:val="restart"/>
-            <w:tcBorders>
-              <w:top w:val="single" w:color="000000" w:sz="18" w:space="0"/>
-              <w:left w:val="dashed" w:color="000000" w:sz="4" w:space="0"/>
-              <w:right w:val="dashed" w:color="000000" w:sz="4" w:space="0"/>
-            </w:tcBorders>
-            <w:shd w:val="clear" w:fill="auto"/>
-            <w:vAlign w:val="center"/>
-          </w:tcPr>
-          <w:p>
-            <w:pPr>
-              <w:spacing w:after="0" w:line="240" w:lineRule="auto"/>
-              <w:jc w:val="center"/>
-              <w:rPr>
-                <w:rFonts w:ascii="Cambria" w:hAnsi="Cambria" w:eastAsia="Cambria" w:cs="Cambria"/>
-              </w:rPr>
-            </w:pPr>
-            <w:r>
-              <w:rPr>
-                <w:rtl w:val="0"/>
-              </w:rPr>
-            </w:r>
-          </w:p>
-          <w:p>
-            <w:pPr>
-              <w:spacing w:after="0" w:line="240" w:lineRule="auto"/>
-              <w:jc w:val="center"/>
-              <w:rPr>
-                <w:rFonts w:ascii="Cambria" w:hAnsi="Cambria" w:eastAsia="Cambria" w:cs="Cambria"/>
-              </w:rPr>
-            </w:pPr>
-            <w:r>
-              <w:rPr>
-                <w:rtl w:val="0"/>
-              </w:rPr>
-            </w:r>
-          </w:p>
-          <w:p>
-            <w:pPr>
-              <w:spacing w:after="0" w:line="240" w:lineRule="auto"/>
-              <w:jc w:val="center"/>
-              <w:rPr>
-                <w:rFonts w:ascii="Cambria" w:hAnsi="Cambria" w:eastAsia="Cambria" w:cs="Cambria"/>
-              </w:rPr>
-            </w:pPr>
-            <w:r>
-              <w:rPr>
-                <w:rFonts w:ascii="Cambria" w:hAnsi="Cambria" w:eastAsia="Cambria" w:cs="Cambria"/>
-                <w:rtl w:val="0"/>
-              </w:rPr>
-              <w:t xml:space="preserve">3885</w:t>
-            </w:r>
-          </w:p>
-          <w:p>
-            <w:pPr>
-              <w:spacing w:after="0" w:line="240" w:lineRule="auto"/>
-              <w:jc w:val="center"/>
-              <w:rPr>
-                <w:rFonts w:ascii="Cambria" w:hAnsi="Cambria" w:eastAsia="Cambria" w:cs="Cambria"/>
-              </w:rPr>
-            </w:pPr>
-            <w:r>
-              <w:rPr>
-                <w:rtl w:val="0"/>
-              </w:rPr>
-            </w:r>
-          </w:p>
-        </w:tc>
-        <w:tc>
-          <w:tcPr>
-            <w:vMerge w:val="restart"/>
-            <w:tcBorders>
-              <w:top w:val="single" w:color="000000" w:sz="18" w:space="0"/>
-              <w:left w:val="dashed" w:color="000000" w:sz="4" w:space="0"/>
-              <w:right w:val="dashed" w:color="000000" w:sz="4" w:space="0"/>
-            </w:tcBorders>
-            <w:shd w:val="clear" w:fill="auto"/>
-            <w:vAlign w:val="center"/>
-          </w:tcPr>
-          <w:p>
-            <w:pPr>
-              <w:spacing w:after="0" w:line="240" w:lineRule="auto"/>
-              <w:jc w:val="center"/>
-              <w:rPr>
-                <w:rFonts w:ascii="Cambria" w:hAnsi="Cambria" w:eastAsia="Cambria" w:cs="Cambria"/>
-              </w:rPr>
-            </w:pPr>
-            <w:r>
-              <w:rPr>
-                <w:rtl w:val="0"/>
-              </w:rPr>
-            </w:r>
-          </w:p>
-          <w:p>
-            <w:pPr>
-              <w:spacing w:after="0" w:line="240" w:lineRule="auto"/>
-              <w:jc w:val="center"/>
-              <w:rPr>
-                <w:rFonts w:ascii="Cambria" w:hAnsi="Cambria" w:eastAsia="Cambria" w:cs="Cambria"/>
-              </w:rPr>
-            </w:pPr>
-            <w:r>
-              <w:rPr>
-                <w:rtl w:val="0"/>
-              </w:rPr>
-            </w:r>
-          </w:p>
-          <w:p>
-            <w:pPr>
-              <w:spacing w:after="0" w:line="240" w:lineRule="auto"/>
-              <w:jc w:val="center"/>
-              <w:rPr>
-                <w:rFonts w:ascii="Cambria" w:hAnsi="Cambria" w:eastAsia="Cambria" w:cs="Cambria"/>
-              </w:rPr>
-            </w:pPr>
-            <w:r>
-              <w:rPr>
-                <w:rFonts w:ascii="Cambria" w:hAnsi="Cambria" w:eastAsia="Cambria" w:cs="Cambria"/>
-                <w:rtl w:val="0"/>
-              </w:rPr>
-              <w:t xml:space="preserve">2058</w:t>
-            </w:r>
-          </w:p>
-          <w:p>
-            <w:pPr>
-              <w:spacing w:after="0" w:line="240" w:lineRule="auto"/>
-              <w:jc w:val="center"/>
-              <w:rPr>
-                <w:rFonts w:ascii="Cambria" w:hAnsi="Cambria" w:eastAsia="Cambria" w:cs="Cambria"/>
-              </w:rPr>
-            </w:pPr>
-            <w:r>
-              <w:rPr>
-                <w:rtl w:val="0"/>
-              </w:rPr>
-            </w:r>
-          </w:p>
-        </w:tc>
-        <w:tc>
-          <w:tcPr>
-            <w:vMerge w:val="restart"/>
-            <w:tcBorders>
-              <w:top w:val="single" w:color="000000" w:sz="18" w:space="0"/>
-              <w:left w:val="dashed" w:color="000000" w:sz="4" w:space="0"/>
-              <w:right w:val="dashed" w:color="000000" w:sz="4" w:space="0"/>
-            </w:tcBorders>
-            <w:shd w:val="clear" w:fill="auto"/>
-            <w:vAlign w:val="center"/>
-          </w:tcPr>
-          <w:p>
-            <w:pPr>
-              <w:spacing w:after="0" w:line="240" w:lineRule="auto"/>
-              <w:jc w:val="center"/>
-              <w:rPr>
-                <w:rFonts w:ascii="Cambria" w:hAnsi="Cambria" w:eastAsia="Cambria" w:cs="Cambria"/>
-              </w:rPr>
-            </w:pPr>
-            <w:r>
-              <w:rPr>
-                <w:rtl w:val="0"/>
-              </w:rPr>
-            </w:r>
-          </w:p>
-          <w:p>
-            <w:pPr>
-              <w:spacing w:after="0" w:line="240" w:lineRule="auto"/>
-              <w:jc w:val="center"/>
-              <w:rPr>
-                <w:rFonts w:ascii="Cambria" w:hAnsi="Cambria" w:eastAsia="Cambria" w:cs="Cambria"/>
-              </w:rPr>
-            </w:pPr>
-            <w:r>
-              <w:rPr>
-                <w:rtl w:val="0"/>
-              </w:rPr>
-            </w:r>
-          </w:p>
-          <w:p>
-            <w:pPr>
-              <w:spacing w:after="0" w:line="240" w:lineRule="auto"/>
-              <w:jc w:val="center"/>
-              <w:rPr>
-                <w:rFonts w:ascii="Cambria" w:hAnsi="Cambria" w:eastAsia="Cambria" w:cs="Cambria"/>
-              </w:rPr>
-            </w:pPr>
-            <w:r>
-              <w:rPr>
-                <w:rFonts w:ascii="Cambria" w:hAnsi="Cambria" w:eastAsia="Cambria" w:cs="Cambria"/>
-                <w:rtl w:val="0"/>
-              </w:rPr>
-              <w:t xml:space="preserve">113</w:t>
-            </w:r>
-          </w:p>
-          <w:p>
-            <w:pPr>
-              <w:spacing w:after="0" w:line="240" w:lineRule="auto"/>
-              <w:jc w:val="center"/>
-              <w:rPr>
-                <w:rFonts w:ascii="Cambria" w:hAnsi="Cambria" w:eastAsia="Cambria" w:cs="Cambria"/>
-              </w:rPr>
-            </w:pPr>
-            <w:r>
-              <w:rPr>
-                <w:rtl w:val="0"/>
-              </w:rPr>
-            </w:r>
-          </w:p>
-        </w:tc>
-        <w:tc>
-          <w:tcPr>
-            <w:vMerge w:val="restart"/>
-            <w:tcBorders>
-              <w:top w:val="single" w:color="000000" w:sz="18" w:space="0"/>
-              <w:left w:val="dashed" w:color="000000" w:sz="4" w:space="0"/>
-              <w:right w:val="single" w:color="000000" w:sz="18" w:space="0"/>
-            </w:tcBorders>
-            <w:shd w:val="clear" w:fill="auto"/>
-            <w:vAlign w:val="center"/>
-          </w:tcPr>
-          <w:p>
-            <w:pPr>
-              <w:spacing w:after="0" w:line="240" w:lineRule="auto"/>
-              <w:jc w:val="center"/>
-              <w:rPr>
-                <w:rFonts w:ascii="Cambria" w:hAnsi="Cambria" w:eastAsia="Cambria" w:cs="Cambria"/>
-                <w:b w:val="1"/>
-              </w:rPr>
-            </w:pPr>
-            <w:r>
-              <w:rPr>
-                <w:rtl w:val="0"/>
-              </w:rPr>
-            </w:r>
-          </w:p>
-          <w:p>
-            <w:pPr>
-              <w:spacing w:after="0" w:line="240" w:lineRule="auto"/>
-              <w:jc w:val="center"/>
-              <w:rPr>
-                <w:rFonts w:ascii="Cambria" w:hAnsi="Cambria" w:eastAsia="Cambria" w:cs="Cambria"/>
-                <w:b w:val="1"/>
-              </w:rPr>
-            </w:pPr>
-            <w:r>
-              <w:rPr>
-                <w:rtl w:val="0"/>
-              </w:rPr>
-            </w:r>
-          </w:p>
-          <w:p>
-            <w:pPr>
-              <w:spacing w:after="0" w:line="240" w:lineRule="auto"/>
-              <w:jc w:val="center"/>
-              <w:rPr>
-                <w:rFonts w:ascii="Cambria" w:hAnsi="Cambria" w:eastAsia="Cambria" w:cs="Cambria"/>
-                <w:b w:val="1"/>
-              </w:rPr>
-            </w:pPr>
-            <w:r>
-              <w:rPr>
-                <w:rFonts w:ascii="Cambria" w:hAnsi="Cambria" w:eastAsia="Cambria" w:cs="Cambria"/>
-                <w:b w:val="1"/>
-                <w:rtl w:val="0"/>
-              </w:rPr>
-              <w:t xml:space="preserve">NLT-20</w:t>
-            </w:r>
-          </w:p>
-          <w:p>
-            <w:pPr>
-              <w:spacing w:after="0" w:line="240" w:lineRule="auto"/>
-              <w:jc w:val="center"/>
-              <w:rPr>
-                <w:rFonts w:ascii="Cambria" w:hAnsi="Cambria" w:eastAsia="Cambria" w:cs="Cambria"/>
-                <w:b w:val="1"/>
-              </w:rPr>
-            </w:pPr>
-            <w:r>
-              <w:rPr>
-                <w:rtl w:val="0"/>
-              </w:rPr>
-            </w:r>
-          </w:p>
-        </w:tc>
-      </w:tr>
-      <w:tr>
-        <w:trPr>
-          <w:cantSplit w:val="0"/>
-          <w:trHeight w:val="288" w:hRule="atLeast"/>
-          <w:tblHeader w:val="0"/>
-        </w:trPr>
-        <w:tc>
-          <w:tcPr>
-            <w:vMerge w:val="continue"/>
-            <w:tcBorders>
-              <w:top w:val="single" w:color="000000" w:sz="18" w:space="0"/>
-              <w:left w:val="single" w:color="000000" w:sz="18" w:space="0"/>
-              <w:right w:val="dashed" w:color="000000" w:sz="4" w:space="0"/>
-            </w:tcBorders>
-            <w:shd w:val="clear" w:fill="auto"/>
-            <w:vAlign w:val="center"/>
-          </w:tcPr>
-          <w:p>
-            <w:pPr>
-              <w:keepNext w:val="0"/>
-              <w:keepLines w:val="0"/>
-              <w:pageBreakBefore w:val="0"/>
-              <w:widowControl w:val="0"/>
-              <w:pBdr>
-                <w:top w:val="nil" w:sz="0" w:space="0"/>
-                <w:left w:val="nil" w:sz="0" w:space="0"/>
-                <w:bottom w:val="nil" w:sz="0" w:space="0"/>
-                <w:right w:val="nil" w:sz="0" w:space="0"/>
-                <w:between w:val="nil" w:sz="0" w:space="0"/>
-              </w:pBdr>
-              <w:shd w:val="clear" w:fill="auto"/>
-              <w:spacing w:before="0" w:after="0" w:line="276" w:lineRule="auto"/>
-              <w:ind w:left="0" w:right="0" w:firstLine="0"/>
-              <w:jc w:val="left"/>
-              <w:rPr>
-                <w:rFonts w:ascii="Cambria" w:hAnsi="Cambria" w:eastAsia="Cambria" w:cs="Cambria"/>
-                <w:b w:val="1"/>
-              </w:rPr>
-            </w:pPr>
-            <w:r>
-              <w:rPr>
-                <w:rtl w:val="0"/>
-              </w:rPr>
-            </w:r>
-          </w:p>
-        </w:tc>
-        <w:tc>
-          <w:tcPr>
-            <w:vMerge w:val="continue"/>
-            <w:tcBorders>
-              <w:top w:val="single" w:color="000000" w:sz="18" w:space="0"/>
-              <w:left w:val="dashed" w:color="000000" w:sz="4" w:space="0"/>
-              <w:right w:val="dashed" w:color="000000" w:sz="4" w:space="0"/>
-            </w:tcBorders>
-            <w:shd w:val="clear" w:fill="ffffff"/>
-            <w:vAlign w:val="center"/>
-          </w:tcPr>
-          <w:p>
-            <w:pPr>
-              <w:keepNext w:val="0"/>
-              <w:keepLines w:val="0"/>
-              <w:pageBreakBefore w:val="0"/>
-              <w:widowControl w:val="0"/>
-              <w:pBdr>
-                <w:top w:val="nil" w:sz="0" w:space="0"/>
-                <w:left w:val="nil" w:sz="0" w:space="0"/>
-                <w:bottom w:val="nil" w:sz="0" w:space="0"/>
-                <w:right w:val="nil" w:sz="0" w:space="0"/>
-                <w:between w:val="nil" w:sz="0" w:space="0"/>
-              </w:pBdr>
-              <w:shd w:val="clear" w:fill="auto"/>
-              <w:spacing w:before="0" w:after="0" w:line="276" w:lineRule="auto"/>
-              <w:ind w:left="0" w:right="0" w:firstLine="0"/>
-              <w:jc w:val="left"/>
-              <w:rPr>
-                <w:rFonts w:ascii="Cambria" w:hAnsi="Cambria" w:eastAsia="Cambria" w:cs="Cambria"/>
-                <w:b w:val="1"/>
-              </w:rPr>
-            </w:pPr>
-            <w:r>
-              <w:rPr>
-                <w:rtl w:val="0"/>
-              </w:rPr>
-            </w:r>
-          </w:p>
-        </w:tc>
-        <w:tc>
-          <w:tcPr>
-            <w:tcBorders>
-              <w:top w:val="single" w:color="000000" w:sz="18" w:space="0"/>
-              <w:left w:val="nil" w:color="000000" w:sz="0" w:space="0"/>
-              <w:bottom w:val="dashed" w:color="000000" w:sz="4" w:space="0"/>
-              <w:right w:val="dashed" w:color="000000" w:sz="4" w:space="0"/>
-            </w:tcBorders>
-            <w:shd w:val="clear" w:fill="auto"/>
-            <w:vAlign w:val="center"/>
-          </w:tcPr>
-          <w:p>
-            <w:pPr>
-              <w:spacing w:after="0" w:line="240" w:lineRule="auto"/>
-              <w:jc w:val="center"/>
-              <w:rPr>
-                <w:rFonts w:ascii="Cambria" w:hAnsi="Cambria" w:eastAsia="Cambria" w:cs="Cambria"/>
-                <w:color w:val="ff0000"/>
-              </w:rPr>
-            </w:pPr>
-            <w:r>
-              <w:rPr>
-                <w:rFonts w:ascii="Cambria" w:hAnsi="Cambria" w:eastAsia="Cambria" w:cs="Cambria"/>
-                <w:color w:val="ff0000"/>
-                <w:rtl w:val="0"/>
-              </w:rPr>
-              <w:t xml:space="preserve">S2</w:t>
-            </w:r>
-          </w:p>
-        </w:tc>
-        <w:tc>
-          <w:tcPr>
-            <w:tcBorders>
-              <w:top w:val="single" w:color="000000" w:sz="18" w:space="0"/>
-              <w:left w:val="nil" w:color="000000" w:sz="0" w:space="0"/>
-              <w:bottom w:val="dashed" w:color="000000" w:sz="4" w:space="0"/>
-              <w:right w:val="dashed" w:color="000000" w:sz="4" w:space="0"/>
-            </w:tcBorders>
-            <w:shd w:val="clear" w:fill="auto"/>
-            <w:vAlign w:val="center"/>
-          </w:tcPr>
-          <w:p>
-            <w:pPr>
-              <w:spacing w:after="0" w:line="240" w:lineRule="auto"/>
-              <w:ind w:left="-128" w:right="-158" w:firstLine="0"/>
-              <w:jc w:val="center"/>
-              <w:rPr>
-                <w:rFonts w:ascii="Cambria" w:hAnsi="Cambria" w:eastAsia="Cambria" w:cs="Cambria"/>
-                <w:color w:val="ff0000"/>
-              </w:rPr>
-            </w:pPr>
-            <w:r>
-              <w:rPr>
-                <w:rFonts w:ascii="Cambria" w:hAnsi="Cambria" w:eastAsia="Cambria" w:cs="Cambria"/>
-                <w:color w:val="ff0000"/>
-                <w:rtl w:val="0"/>
-              </w:rPr>
-              <w:t xml:space="preserve">1898</w:t>
-            </w:r>
-          </w:p>
-        </w:tc>
-        <w:tc>
-          <w:tcPr>
-            <w:tcBorders>
-              <w:top w:val="single" w:color="000000" w:sz="18" w:space="0"/>
-              <w:left w:val="nil" w:color="000000" w:sz="0" w:space="0"/>
-              <w:bottom w:val="dashed" w:color="000000" w:sz="4" w:space="0"/>
-              <w:right w:val="dashed" w:color="000000" w:sz="4" w:space="0"/>
-            </w:tcBorders>
-            <w:shd w:val="clear" w:fill="auto"/>
-            <w:vAlign w:val="center"/>
-          </w:tcPr>
-          <w:p>
-            <w:pPr>
-              <w:spacing w:after="0" w:line="240" w:lineRule="auto"/>
-              <w:ind w:left="-128" w:right="-158" w:firstLine="0"/>
-              <w:jc w:val="center"/>
-              <w:rPr>
-                <w:rFonts w:ascii="Cambria" w:hAnsi="Cambria" w:eastAsia="Cambria" w:cs="Cambria"/>
-                <w:color w:val="ff0000"/>
-              </w:rPr>
-            </w:pPr>
-            <w:r>
-              <w:rPr>
-                <w:rFonts w:ascii="Cambria" w:hAnsi="Cambria" w:eastAsia="Cambria" w:cs="Cambria"/>
-                <w:color w:val="ff0000"/>
-                <w:rtl w:val="0"/>
-              </w:rPr>
-              <w:t xml:space="preserve">189818</w:t>
-            </w:r>
-          </w:p>
-        </w:tc>
-        <w:tc>
-          <w:tcPr>
-            <w:tcBorders>
-              <w:top w:val="single" w:color="000000" w:sz="18" w:space="0"/>
-              <w:left w:val="nil" w:color="000000" w:sz="0" w:space="0"/>
-              <w:bottom w:val="dashed" w:color="000000" w:sz="4" w:space="0"/>
-              <w:right w:val="dashed" w:color="000000" w:sz="4" w:space="0"/>
-            </w:tcBorders>
-            <w:shd w:val="clear" w:fill="auto"/>
-            <w:vAlign w:val="center"/>
-          </w:tcPr>
-          <w:p>
-            <w:pPr>
-              <w:spacing w:after="0" w:line="240" w:lineRule="auto"/>
-              <w:ind w:left="-128" w:right="-158" w:firstLine="0"/>
-              <w:jc w:val="center"/>
-              <w:rPr>
-                <w:rFonts w:ascii="Cambria" w:hAnsi="Cambria" w:eastAsia="Cambria" w:cs="Cambria"/>
-                <w:color w:val="ff0000"/>
-              </w:rPr>
-            </w:pPr>
-            <w:r>
-              <w:rPr>
-                <w:rFonts w:ascii="Cambria" w:hAnsi="Cambria" w:eastAsia="Cambria" w:cs="Cambria"/>
-                <w:color w:val="ff0000"/>
-                <w:rtl w:val="0"/>
-              </w:rPr>
-              <w:t xml:space="preserve">989</w:t>
-            </w:r>
-          </w:p>
-        </w:tc>
-        <w:tc>
-          <w:tcPr>
-            <w:tcBorders>
-              <w:top w:val="single" w:color="000000" w:sz="18" w:space="0"/>
-              <w:left w:val="nil" w:color="000000" w:sz="0" w:space="0"/>
-              <w:bottom w:val="dashed" w:color="000000" w:sz="4" w:space="0"/>
-              <w:right w:val="dashed" w:color="000000" w:sz="4" w:space="0"/>
-            </w:tcBorders>
-            <w:shd w:val="clear" w:fill="auto"/>
-            <w:vAlign w:val="center"/>
-          </w:tcPr>
-          <w:p>
-            <w:pPr>
-              <w:spacing w:after="0" w:line="240" w:lineRule="auto"/>
-              <w:ind w:left="-128" w:right="-158" w:firstLine="0"/>
-              <w:jc w:val="center"/>
-              <w:rPr>
-                <w:rFonts w:ascii="Cambria" w:hAnsi="Cambria" w:eastAsia="Cambria" w:cs="Cambria"/>
-                <w:color w:val="ff0000"/>
-              </w:rPr>
-            </w:pPr>
-            <w:r>
-              <w:rPr>
-                <w:rFonts w:ascii="Cambria" w:hAnsi="Cambria" w:eastAsia="Cambria" w:cs="Cambria"/>
-                <w:color w:val="ff0000"/>
-                <w:rtl w:val="0"/>
-              </w:rPr>
-              <w:t xml:space="preserve">81898</w:t>
-            </w:r>
-          </w:p>
-        </w:tc>
-        <w:tc>
-          <w:tcPr>
-            <w:tcBorders>
-              <w:top w:val="single" w:color="000000" w:sz="18" w:space="0"/>
-              <w:left w:val="nil" w:color="000000" w:sz="0" w:space="0"/>
-              <w:bottom w:val="dashed" w:color="000000" w:sz="4" w:space="0"/>
-              <w:right w:val="dashed" w:color="000000" w:sz="4" w:space="0"/>
-            </w:tcBorders>
-            <w:shd w:val="clear" w:fill="auto"/>
-            <w:vAlign w:val="center"/>
-          </w:tcPr>
-          <w:p>
-            <w:pPr>
-              <w:spacing w:after="0" w:line="240" w:lineRule="auto"/>
-              <w:ind w:left="-128" w:right="-158" w:firstLine="0"/>
-              <w:jc w:val="center"/>
-              <w:rPr>
-                <w:rFonts w:ascii="Cambria" w:hAnsi="Cambria" w:eastAsia="Cambria" w:cs="Cambria"/>
-                <w:color w:val="ff0000"/>
-              </w:rPr>
-            </w:pPr>
-            <w:r>
-              <w:rPr>
-                <w:rFonts w:ascii="Cambria" w:hAnsi="Cambria" w:eastAsia="Cambria" w:cs="Cambria"/>
-                <w:color w:val="ff0000"/>
-                <w:rtl w:val="0"/>
-              </w:rPr>
-              <w:t xml:space="preserve">898</w:t>
-            </w:r>
-          </w:p>
-        </w:tc>
-        <w:tc>
-          <w:tcPr>
-            <w:tcBorders>
-              <w:top w:val="single" w:color="000000" w:sz="18" w:space="0"/>
-              <w:left w:val="nil" w:color="000000" w:sz="0" w:space="0"/>
-              <w:bottom w:val="dashed" w:color="000000" w:sz="4" w:space="0"/>
-              <w:right w:val="dashed" w:color="000000" w:sz="4" w:space="0"/>
-            </w:tcBorders>
-            <w:shd w:val="clear" w:fill="auto"/>
-            <w:vAlign w:val="center"/>
-          </w:tcPr>
-          <w:p>
-            <w:pPr>
-              <w:spacing w:after="0" w:line="240" w:lineRule="auto"/>
-              <w:jc w:val="center"/>
-              <w:rPr>
-                <w:rFonts w:ascii="Cambria" w:hAnsi="Cambria" w:eastAsia="Cambria" w:cs="Cambria"/>
-              </w:rPr>
-            </w:pPr>
-            <w:r>
-              <w:rPr>
-                <w:rFonts w:ascii="Cambria" w:hAnsi="Cambria" w:eastAsia="Cambria" w:cs="Cambria"/>
-                <w:rtl w:val="0"/>
-              </w:rPr>
-              <w:t xml:space="preserve">55100</w:t>
-            </w:r>
-          </w:p>
-        </w:tc>
-        <w:tc>
-          <w:tcPr>
-            <w:tcBorders>
-              <w:top w:val="single" w:color="000000" w:sz="18" w:space="0"/>
-              <w:left w:val="nil" w:color="000000" w:sz="0" w:space="0"/>
-              <w:bottom w:val="dashed" w:color="000000" w:sz="4" w:space="0"/>
-              <w:right w:val="dashed" w:color="000000" w:sz="4" w:space="0"/>
-            </w:tcBorders>
-            <w:shd w:val="clear" w:fill="auto"/>
-            <w:vAlign w:val="center"/>
-          </w:tcPr>
-          <w:p>
-            <w:pPr>
-              <w:spacing w:after="0" w:line="240" w:lineRule="auto"/>
-              <w:jc w:val="center"/>
-              <w:rPr>
-                <w:rFonts w:ascii="Cambria" w:hAnsi="Cambria" w:eastAsia="Cambria" w:cs="Cambria"/>
-              </w:rPr>
-            </w:pPr>
-            <w:r>
-              <w:rPr>
-                <w:rFonts w:ascii="Cambria" w:hAnsi="Cambria" w:eastAsia="Cambria" w:cs="Cambria"/>
-                <w:rtl w:val="0"/>
-              </w:rPr>
-              <w:t xml:space="preserve">0</w:t>
-            </w:r>
-          </w:p>
-        </w:tc>
-        <w:tc>
-          <w:tcPr>
-            <w:tcBorders>
-              <w:top w:val="single" w:color="000000" w:sz="18" w:space="0"/>
-              <w:left w:val="nil" w:color="000000" w:sz="0" w:space="0"/>
-              <w:bottom w:val="dashed" w:color="000000" w:sz="4" w:space="0"/>
-              <w:right w:val="dashed" w:color="000000" w:sz="4" w:space="0"/>
-            </w:tcBorders>
-            <w:shd w:val="clear" w:fill="auto"/>
-            <w:vAlign w:val="center"/>
-          </w:tcPr>
-          <w:p>
-            <w:pPr>
-              <w:spacing w:after="0" w:line="240" w:lineRule="auto"/>
-              <w:jc w:val="center"/>
-              <w:rPr>
-                <w:rFonts w:ascii="Cambria" w:hAnsi="Cambria" w:eastAsia="Cambria" w:cs="Cambria"/>
-              </w:rPr>
-            </w:pPr>
-            <w:r>
-              <w:rPr>
-                <w:rtl w:val="0"/>
-              </w:rPr>
-            </w:r>
-          </w:p>
-          <w:p>
-            <w:pPr>
-              <w:spacing w:after="0" w:line="240" w:lineRule="auto"/>
-              <w:jc w:val="center"/>
-              <w:rPr>
-                <w:rFonts w:ascii="Cambria" w:hAnsi="Cambria" w:eastAsia="Cambria" w:cs="Cambria"/>
-              </w:rPr>
-            </w:pPr>
-            <w:r>
-              <w:rPr>
-                <w:rFonts w:ascii="Cambria" w:hAnsi="Cambria" w:eastAsia="Cambria" w:cs="Cambria"/>
-                <w:rtl w:val="0"/>
-              </w:rPr>
-              <w:t xml:space="preserve">0</w:t>
-            </w:r>
-          </w:p>
-          <w:p>
-            <w:pPr>
-              <w:spacing w:after="0" w:line="240" w:lineRule="auto"/>
-              <w:jc w:val="center"/>
-              <w:rPr>
-                <w:rFonts w:ascii="Cambria" w:hAnsi="Cambria" w:eastAsia="Cambria" w:cs="Cambria"/>
-              </w:rPr>
-            </w:pPr>
-            <w:r>
-              <w:rPr>
-                <w:rtl w:val="0"/>
-              </w:rPr>
-            </w:r>
-          </w:p>
-        </w:tc>
-        <w:tc>
-          <w:tcPr>
-            <w:vMerge w:val="continue"/>
-            <w:tcBorders>
-              <w:top w:val="single" w:color="000000" w:sz="18" w:space="0"/>
-              <w:left w:val="dashed" w:color="000000" w:sz="4" w:space="0"/>
-              <w:right w:val="dashed" w:color="000000" w:sz="4" w:space="0"/>
-            </w:tcBorders>
-            <w:shd w:val="clear" w:fill="auto"/>
-            <w:vAlign w:val="center"/>
-          </w:tcPr>
-          <w:p>
-            <w:pPr>
-              <w:keepNext w:val="0"/>
-              <w:keepLines w:val="0"/>
-              <w:pageBreakBefore w:val="0"/>
-              <w:widowControl w:val="0"/>
-              <w:pBdr>
-                <w:top w:val="nil" w:sz="0" w:space="0"/>
-                <w:left w:val="nil" w:sz="0" w:space="0"/>
-                <w:bottom w:val="nil" w:sz="0" w:space="0"/>
-                <w:right w:val="nil" w:sz="0" w:space="0"/>
-                <w:between w:val="nil" w:sz="0" w:space="0"/>
-              </w:pBdr>
-              <w:shd w:val="clear" w:fill="auto"/>
-              <w:spacing w:before="0" w:after="0" w:line="276" w:lineRule="auto"/>
-              <w:ind w:left="0" w:right="0" w:firstLine="0"/>
-              <w:jc w:val="left"/>
-              <w:rPr>
-                <w:rFonts w:ascii="Cambria" w:hAnsi="Cambria" w:eastAsia="Cambria" w:cs="Cambria"/>
-              </w:rPr>
-            </w:pPr>
-            <w:r>
-              <w:rPr>
-                <w:rtl w:val="0"/>
-              </w:rPr>
-            </w:r>
-          </w:p>
-        </w:tc>
-        <w:tc>
-          <w:tcPr>
-            <w:vMerge w:val="continue"/>
-            <w:tcBorders>
-              <w:top w:val="single" w:color="000000" w:sz="18" w:space="0"/>
-              <w:left w:val="dashed" w:color="000000" w:sz="4" w:space="0"/>
-              <w:right w:val="dashed" w:color="000000" w:sz="4" w:space="0"/>
-            </w:tcBorders>
-            <w:shd w:val="clear" w:fill="auto"/>
-            <w:vAlign w:val="center"/>
-          </w:tcPr>
-          <w:p>
-            <w:pPr>
-              <w:keepNext w:val="0"/>
-              <w:keepLines w:val="0"/>
-              <w:pageBreakBefore w:val="0"/>
-              <w:widowControl w:val="0"/>
-              <w:pBdr>
-                <w:top w:val="nil" w:sz="0" w:space="0"/>
-                <w:left w:val="nil" w:sz="0" w:space="0"/>
-                <w:bottom w:val="nil" w:sz="0" w:space="0"/>
-                <w:right w:val="nil" w:sz="0" w:space="0"/>
-                <w:between w:val="nil" w:sz="0" w:space="0"/>
-              </w:pBdr>
-              <w:shd w:val="clear" w:fill="auto"/>
-              <w:spacing w:before="0" w:after="0" w:line="276" w:lineRule="auto"/>
-              <w:ind w:left="0" w:right="0" w:firstLine="0"/>
-              <w:jc w:val="left"/>
-              <w:rPr>
-                <w:rFonts w:ascii="Cambria" w:hAnsi="Cambria" w:eastAsia="Cambria" w:cs="Cambria"/>
-              </w:rPr>
-            </w:pPr>
-            <w:r>
-              <w:rPr>
-                <w:rtl w:val="0"/>
-              </w:rPr>
-            </w:r>
-          </w:p>
-        </w:tc>
-        <w:tc>
-          <w:tcPr>
-            <w:vMerge w:val="continue"/>
-            <w:tcBorders>
-              <w:top w:val="single" w:color="000000" w:sz="18" w:space="0"/>
-              <w:left w:val="dashed" w:color="000000" w:sz="4" w:space="0"/>
-              <w:right w:val="dashed" w:color="000000" w:sz="4" w:space="0"/>
-            </w:tcBorders>
-            <w:shd w:val="clear" w:fill="auto"/>
-            <w:vAlign w:val="center"/>
-          </w:tcPr>
-          <w:p>
-            <w:pPr>
-              <w:keepNext w:val="0"/>
-              <w:keepLines w:val="0"/>
-              <w:pageBreakBefore w:val="0"/>
-              <w:widowControl w:val="0"/>
-              <w:pBdr>
-                <w:top w:val="nil" w:sz="0" w:space="0"/>
-                <w:left w:val="nil" w:sz="0" w:space="0"/>
-                <w:bottom w:val="nil" w:sz="0" w:space="0"/>
-                <w:right w:val="nil" w:sz="0" w:space="0"/>
-                <w:between w:val="nil" w:sz="0" w:space="0"/>
-              </w:pBdr>
-              <w:shd w:val="clear" w:fill="auto"/>
-              <w:spacing w:before="0" w:after="0" w:line="276" w:lineRule="auto"/>
-              <w:ind w:left="0" w:right="0" w:firstLine="0"/>
-              <w:jc w:val="left"/>
-              <w:rPr>
-                <w:rFonts w:ascii="Cambria" w:hAnsi="Cambria" w:eastAsia="Cambria" w:cs="Cambria"/>
-              </w:rPr>
-            </w:pPr>
-            <w:r>
-              <w:rPr>
-                <w:rtl w:val="0"/>
-              </w:rPr>
-            </w:r>
-          </w:p>
-        </w:tc>
-        <w:tc>
-          <w:tcPr>
-            <w:vMerge w:val="continue"/>
-            <w:tcBorders>
-              <w:top w:val="single" w:color="000000" w:sz="18" w:space="0"/>
-              <w:left w:val="dashed" w:color="000000" w:sz="4" w:space="0"/>
-              <w:right w:val="single" w:color="000000" w:sz="18" w:space="0"/>
-            </w:tcBorders>
-            <w:shd w:val="clear" w:fill="auto"/>
-            <w:vAlign w:val="center"/>
-          </w:tcPr>
-          <w:p>
-            <w:pPr>
-              <w:keepNext w:val="0"/>
-              <w:keepLines w:val="0"/>
-              <w:pageBreakBefore w:val="0"/>
-              <w:widowControl w:val="0"/>
-              <w:pBdr>
-                <w:top w:val="nil" w:sz="0" w:space="0"/>
-                <w:left w:val="nil" w:sz="0" w:space="0"/>
-                <w:bottom w:val="nil" w:sz="0" w:space="0"/>
-                <w:right w:val="nil" w:sz="0" w:space="0"/>
-                <w:between w:val="nil" w:sz="0" w:space="0"/>
-              </w:pBdr>
-              <w:shd w:val="clear" w:fill="auto"/>
-              <w:spacing w:before="0" w:after="0" w:line="276" w:lineRule="auto"/>
-              <w:ind w:left="0" w:right="0" w:firstLine="0"/>
-              <w:jc w:val="left"/>
-              <w:rPr>
-                <w:rFonts w:ascii="Cambria" w:hAnsi="Cambria" w:eastAsia="Cambria" w:cs="Cambria"/>
-              </w:rPr>
-            </w:pPr>
-            <w:r>
-              <w:rPr>
-                <w:rtl w:val="0"/>
-              </w:rPr>
-            </w:r>
-          </w:p>
-        </w:tc>
-      </w:tr>
-      <w:tr>
-        <w:trPr>
-          <w:cantSplit w:val="0"/>
-          <w:trHeight w:val="288" w:hRule="atLeast"/>
-          <w:tblHeader w:val="0"/>
-        </w:trPr>
-        <w:tc>
-          <w:tcPr>
-            <w:vMerge w:val="continue"/>
-            <w:tcBorders>
-              <w:top w:val="single" w:color="000000" w:sz="18" w:space="0"/>
-              <w:left w:val="single" w:color="000000" w:sz="18" w:space="0"/>
-              <w:right w:val="dashed" w:color="000000" w:sz="4" w:space="0"/>
-            </w:tcBorders>
-            <w:shd w:val="clear" w:fill="auto"/>
-            <w:vAlign w:val="center"/>
-          </w:tcPr>
-          <w:p>
-            <w:pPr>
-              <w:keepNext w:val="0"/>
-              <w:keepLines w:val="0"/>
-              <w:pageBreakBefore w:val="0"/>
-              <w:widowControl w:val="0"/>
-              <w:pBdr>
-                <w:top w:val="nil" w:sz="0" w:space="0"/>
-                <w:left w:val="nil" w:sz="0" w:space="0"/>
-                <w:bottom w:val="nil" w:sz="0" w:space="0"/>
-                <w:right w:val="nil" w:sz="0" w:space="0"/>
-                <w:between w:val="nil" w:sz="0" w:space="0"/>
-              </w:pBdr>
-              <w:shd w:val="clear" w:fill="auto"/>
-              <w:spacing w:before="0" w:after="0" w:line="276" w:lineRule="auto"/>
-              <w:ind w:left="0" w:right="0" w:firstLine="0"/>
-              <w:jc w:val="left"/>
-              <w:rPr>
-                <w:rFonts w:ascii="Cambria" w:hAnsi="Cambria" w:eastAsia="Cambria" w:cs="Cambria"/>
-                <w:b w:val="1"/>
-              </w:rPr>
-            </w:pPr>
-            <w:r>
-              <w:rPr>
-                <w:rtl w:val="0"/>
-              </w:rPr>
-            </w:r>
-          </w:p>
-        </w:tc>
-        <w:tc>
-          <w:tcPr>
-            <w:vMerge w:val="continue"/>
-            <w:tcBorders>
-              <w:top w:val="single" w:color="000000" w:sz="18" w:space="0"/>
-              <w:left w:val="dashed" w:color="000000" w:sz="4" w:space="0"/>
-              <w:right w:val="dashed" w:color="000000" w:sz="4" w:space="0"/>
-            </w:tcBorders>
-            <w:shd w:val="clear" w:fill="ffffff"/>
-            <w:vAlign w:val="center"/>
-          </w:tcPr>
-          <w:p>
-            <w:pPr>
-              <w:keepNext w:val="0"/>
-              <w:keepLines w:val="0"/>
-              <w:pageBreakBefore w:val="0"/>
-              <w:widowControl w:val="0"/>
-              <w:pBdr>
-                <w:top w:val="nil" w:sz="0" w:space="0"/>
-                <w:left w:val="nil" w:sz="0" w:space="0"/>
-                <w:bottom w:val="nil" w:sz="0" w:space="0"/>
-                <w:right w:val="nil" w:sz="0" w:space="0"/>
-                <w:between w:val="nil" w:sz="0" w:space="0"/>
-              </w:pBdr>
-              <w:shd w:val="clear" w:fill="auto"/>
-              <w:spacing w:before="0" w:after="0" w:line="276" w:lineRule="auto"/>
-              <w:ind w:left="0" w:right="0" w:firstLine="0"/>
-              <w:jc w:val="left"/>
-              <w:rPr>
-                <w:rFonts w:ascii="Cambria" w:hAnsi="Cambria" w:eastAsia="Cambria" w:cs="Cambria"/>
-                <w:b w:val="1"/>
-              </w:rPr>
-            </w:pPr>
-            <w:r>
-              <w:rPr>
-                <w:rtl w:val="0"/>
-              </w:rPr>
-            </w:r>
-          </w:p>
-        </w:tc>
-        <w:tc>
-          <w:tcPr>
-            <w:tcBorders>
-              <w:top w:val="single" w:color="000000" w:sz="18" w:space="0"/>
-              <w:left w:val="nil" w:color="000000" w:sz="0" w:space="0"/>
-              <w:bottom w:val="dashed" w:color="000000" w:sz="4" w:space="0"/>
-              <w:right w:val="dashed" w:color="000000" w:sz="4" w:space="0"/>
-            </w:tcBorders>
-            <w:shd w:val="clear" w:fill="auto"/>
-            <w:vAlign w:val="center"/>
-          </w:tcPr>
-          <w:p>
-            <w:pPr>
-              <w:spacing w:after="0" w:line="240" w:lineRule="auto"/>
-              <w:jc w:val="center"/>
-              <w:rPr>
-                <w:rFonts w:ascii="Cambria" w:hAnsi="Cambria" w:eastAsia="Cambria" w:cs="Cambria"/>
-                <w:color w:val="ff0000"/>
-              </w:rPr>
-            </w:pPr>
-            <w:r>
-              <w:rPr>
-                <w:rFonts w:ascii="Cambria" w:hAnsi="Cambria" w:eastAsia="Cambria" w:cs="Cambria"/>
-                <w:color w:val="ff0000"/>
-                <w:rtl w:val="0"/>
-              </w:rPr>
-              <w:t xml:space="preserve">S3</w:t>
-            </w:r>
-          </w:p>
-        </w:tc>
-        <w:tc>
-          <w:tcPr>
-            <w:tcBorders>
-              <w:top w:val="single" w:color="000000" w:sz="18" w:space="0"/>
-              <w:left w:val="nil" w:color="000000" w:sz="0" w:space="0"/>
-              <w:bottom w:val="dashed" w:color="000000" w:sz="4" w:space="0"/>
-              <w:right w:val="dashed" w:color="000000" w:sz="4" w:space="0"/>
-            </w:tcBorders>
-            <w:shd w:val="clear" w:fill="auto"/>
-            <w:vAlign w:val="center"/>
-          </w:tcPr>
-          <w:p>
-            <w:pPr>
-              <w:spacing w:after="0" w:line="240" w:lineRule="auto"/>
-              <w:ind w:left="-128" w:right="-158" w:firstLine="0"/>
-              <w:jc w:val="center"/>
-              <w:rPr>
-                <w:rFonts w:ascii="Cambria" w:hAnsi="Cambria" w:eastAsia="Cambria" w:cs="Cambria"/>
-                <w:color w:val="ff0000"/>
-              </w:rPr>
-            </w:pPr>
-            <w:r>
-              <w:rPr>
-                <w:rFonts w:ascii="Cambria" w:hAnsi="Cambria" w:eastAsia="Cambria" w:cs="Cambria"/>
-                <w:color w:val="ff0000"/>
-                <w:rtl w:val="0"/>
-              </w:rPr>
-              <w:t xml:space="preserve">7817</w:t>
-            </w:r>
-          </w:p>
-        </w:tc>
-        <w:tc>
-          <w:tcPr>
-            <w:tcBorders>
-              <w:top w:val="single" w:color="000000" w:sz="18" w:space="0"/>
-              <w:left w:val="nil" w:color="000000" w:sz="0" w:space="0"/>
-              <w:bottom w:val="dashed" w:color="000000" w:sz="4" w:space="0"/>
-              <w:right w:val="dashed" w:color="000000" w:sz="4" w:space="0"/>
-            </w:tcBorders>
-            <w:shd w:val="clear" w:fill="auto"/>
-            <w:vAlign w:val="center"/>
-          </w:tcPr>
-          <w:p>
-            <w:pPr>
-              <w:spacing w:after="0" w:line="240" w:lineRule="auto"/>
-              <w:ind w:left="-128" w:right="-158" w:firstLine="0"/>
-              <w:jc w:val="center"/>
-              <w:rPr>
-                <w:rFonts w:ascii="Cambria" w:hAnsi="Cambria" w:eastAsia="Cambria" w:cs="Cambria"/>
-                <w:color w:val="ff0000"/>
-              </w:rPr>
-            </w:pPr>
-            <w:r>
-              <w:rPr>
-                <w:rFonts w:ascii="Cambria" w:hAnsi="Cambria" w:eastAsia="Cambria" w:cs="Cambria"/>
-                <w:color w:val="ff0000"/>
-                <w:rtl w:val="0"/>
-              </w:rPr>
-              <w:t xml:space="preserve">1778</w:t>
-            </w:r>
-          </w:p>
-        </w:tc>
-        <w:tc>
-          <w:tcPr>
-            <w:tcBorders>
-              <w:top w:val="single" w:color="000000" w:sz="18" w:space="0"/>
-              <w:left w:val="nil" w:color="000000" w:sz="0" w:space="0"/>
-              <w:bottom w:val="dashed" w:color="000000" w:sz="4" w:space="0"/>
-              <w:right w:val="dashed" w:color="000000" w:sz="4" w:space="0"/>
-            </w:tcBorders>
-            <w:shd w:val="clear" w:fill="auto"/>
-            <w:vAlign w:val="center"/>
-          </w:tcPr>
-          <w:p>
-            <w:pPr>
-              <w:spacing w:after="0" w:line="240" w:lineRule="auto"/>
-              <w:ind w:left="-128" w:right="-158" w:firstLine="0"/>
-              <w:jc w:val="center"/>
-              <w:rPr>
-                <w:rFonts w:ascii="Cambria" w:hAnsi="Cambria" w:eastAsia="Cambria" w:cs="Cambria"/>
-                <w:color w:val="ff0000"/>
-              </w:rPr>
-            </w:pPr>
-            <w:r>
-              <w:rPr>
-                <w:rFonts w:ascii="Cambria" w:hAnsi="Cambria" w:eastAsia="Cambria" w:cs="Cambria"/>
-                <w:color w:val="ff0000"/>
-                <w:rtl w:val="0"/>
-              </w:rPr>
-              <w:t xml:space="preserve">1178</w:t>
-            </w:r>
-          </w:p>
-        </w:tc>
-        <w:tc>
-          <w:tcPr>
-            <w:tcBorders>
-              <w:top w:val="single" w:color="000000" w:sz="18" w:space="0"/>
-              <w:left w:val="nil" w:color="000000" w:sz="0" w:space="0"/>
-              <w:bottom w:val="dashed" w:color="000000" w:sz="4" w:space="0"/>
-              <w:right w:val="dashed" w:color="000000" w:sz="4" w:space="0"/>
-            </w:tcBorders>
-            <w:shd w:val="clear" w:fill="auto"/>
-            <w:vAlign w:val="center"/>
-          </w:tcPr>
-          <w:p>
-            <w:pPr>
-              <w:spacing w:after="0" w:line="240" w:lineRule="auto"/>
-              <w:ind w:left="-128" w:right="-158" w:firstLine="0"/>
-              <w:jc w:val="center"/>
-              <w:rPr>
-                <w:rFonts w:ascii="Cambria" w:hAnsi="Cambria" w:eastAsia="Cambria" w:cs="Cambria"/>
-                <w:color w:val="ff0000"/>
-              </w:rPr>
-            </w:pPr>
-            <w:r>
-              <w:rPr>
-                <w:rFonts w:ascii="Cambria" w:hAnsi="Cambria" w:eastAsia="Cambria" w:cs="Cambria"/>
-                <w:color w:val="ff0000"/>
-                <w:rtl w:val="0"/>
-              </w:rPr>
-              <w:t xml:space="preserve">1789</w:t>
-            </w:r>
-          </w:p>
-        </w:tc>
-        <w:tc>
-          <w:tcPr>
-            <w:tcBorders>
-              <w:top w:val="single" w:color="000000" w:sz="18" w:space="0"/>
-              <w:left w:val="nil" w:color="000000" w:sz="0" w:space="0"/>
-              <w:bottom w:val="dashed" w:color="000000" w:sz="4" w:space="0"/>
-              <w:right w:val="dashed" w:color="000000" w:sz="4" w:space="0"/>
-            </w:tcBorders>
-            <w:shd w:val="clear" w:fill="auto"/>
-            <w:vAlign w:val="center"/>
-          </w:tcPr>
-          <w:p>
-            <w:pPr>
-              <w:spacing w:after="0" w:line="240" w:lineRule="auto"/>
-              <w:ind w:left="-128" w:right="-158" w:firstLine="0"/>
-              <w:jc w:val="center"/>
-              <w:rPr>
-                <w:rFonts w:ascii="Cambria" w:hAnsi="Cambria" w:eastAsia="Cambria" w:cs="Cambria"/>
-                <w:color w:val="ff0000"/>
-              </w:rPr>
-            </w:pPr>
-            <w:r>
-              <w:rPr>
-                <w:rFonts w:ascii="Cambria" w:hAnsi="Cambria" w:eastAsia="Cambria" w:cs="Cambria"/>
-                <w:color w:val="ff0000"/>
-                <w:rtl w:val="0"/>
-              </w:rPr>
-              <w:t xml:space="preserve">1789</w:t>
-            </w:r>
-          </w:p>
-        </w:tc>
-        <w:tc>
-          <w:tcPr>
-            <w:tcBorders>
-              <w:top w:val="single" w:color="000000" w:sz="18" w:space="0"/>
-              <w:left w:val="nil" w:color="000000" w:sz="0" w:space="0"/>
-              <w:bottom w:val="dashed" w:color="000000" w:sz="4" w:space="0"/>
-              <w:right w:val="dashed" w:color="000000" w:sz="4" w:space="0"/>
-            </w:tcBorders>
-            <w:shd w:val="clear" w:fill="auto"/>
-            <w:vAlign w:val="center"/>
-          </w:tcPr>
-          <w:p>
-            <w:pPr>
-              <w:spacing w:after="0" w:line="240" w:lineRule="auto"/>
-              <w:jc w:val="center"/>
-              <w:rPr>
-                <w:rFonts w:ascii="Cambria" w:hAnsi="Cambria" w:eastAsia="Cambria" w:cs="Cambria"/>
-              </w:rPr>
-            </w:pPr>
-            <w:r>
-              <w:rPr>
-                <w:rFonts w:ascii="Cambria" w:hAnsi="Cambria" w:eastAsia="Cambria" w:cs="Cambria"/>
-                <w:rtl w:val="0"/>
-              </w:rPr>
-              <w:t xml:space="preserve">2870</w:t>
-            </w:r>
-          </w:p>
-        </w:tc>
-        <w:tc>
-          <w:tcPr>
-            <w:tcBorders>
-              <w:top w:val="single" w:color="000000" w:sz="18" w:space="0"/>
-              <w:left w:val="nil" w:color="000000" w:sz="0" w:space="0"/>
-              <w:bottom w:val="dashed" w:color="000000" w:sz="4" w:space="0"/>
-              <w:right w:val="dashed" w:color="000000" w:sz="4" w:space="0"/>
-            </w:tcBorders>
-            <w:shd w:val="clear" w:fill="auto"/>
-            <w:vAlign w:val="center"/>
-          </w:tcPr>
-          <w:p>
-            <w:pPr>
-              <w:spacing w:after="0" w:line="240" w:lineRule="auto"/>
-              <w:jc w:val="center"/>
-              <w:rPr>
-                <w:rFonts w:ascii="Cambria" w:hAnsi="Cambria" w:eastAsia="Cambria" w:cs="Cambria"/>
-              </w:rPr>
-            </w:pPr>
-            <w:r>
-              <w:rPr>
-                <w:rFonts w:ascii="Cambria" w:hAnsi="Cambria" w:eastAsia="Cambria" w:cs="Cambria"/>
-                <w:rtl w:val="0"/>
-              </w:rPr>
-              <w:t xml:space="preserve">0.78</w:t>
-            </w:r>
-          </w:p>
-        </w:tc>
-        <w:tc>
-          <w:tcPr>
-            <w:tcBorders>
-              <w:top w:val="single" w:color="000000" w:sz="18" w:space="0"/>
-              <w:left w:val="nil" w:color="000000" w:sz="0" w:space="0"/>
-              <w:bottom w:val="dashed" w:color="000000" w:sz="4" w:space="0"/>
-              <w:right w:val="dashed" w:color="000000" w:sz="4" w:space="0"/>
-            </w:tcBorders>
-            <w:shd w:val="clear" w:fill="auto"/>
-            <w:vAlign w:val="center"/>
-          </w:tcPr>
-          <w:p>
-            <w:pPr>
-              <w:spacing w:after="0" w:line="240" w:lineRule="auto"/>
-              <w:jc w:val="center"/>
-              <w:rPr>
-                <w:rFonts w:ascii="Cambria" w:hAnsi="Cambria" w:eastAsia="Cambria" w:cs="Cambria"/>
-              </w:rPr>
-            </w:pPr>
-            <w:r>
-              <w:rPr>
-                <w:rtl w:val="0"/>
-              </w:rPr>
-            </w:r>
-          </w:p>
-          <w:p>
-            <w:pPr>
-              <w:spacing w:after="0" w:line="240" w:lineRule="auto"/>
-              <w:jc w:val="center"/>
-              <w:rPr>
-                <w:rFonts w:ascii="Cambria" w:hAnsi="Cambria" w:eastAsia="Cambria" w:cs="Cambria"/>
-              </w:rPr>
-            </w:pPr>
-            <w:r>
-              <w:rPr>
-                <w:rFonts w:ascii="Cambria" w:hAnsi="Cambria" w:eastAsia="Cambria" w:cs="Cambria"/>
-                <w:rtl w:val="0"/>
-              </w:rPr>
-              <w:t xml:space="preserve">2239</w:t>
-            </w:r>
-          </w:p>
-          <w:p>
-            <w:pPr>
-              <w:spacing w:after="0" w:line="240" w:lineRule="auto"/>
-              <w:jc w:val="center"/>
-              <w:rPr>
-                <w:rFonts w:ascii="Cambria" w:hAnsi="Cambria" w:eastAsia="Cambria" w:cs="Cambria"/>
-              </w:rPr>
-            </w:pPr>
-            <w:r>
-              <w:rPr>
-                <w:rtl w:val="0"/>
-              </w:rPr>
-            </w:r>
-          </w:p>
-        </w:tc>
-        <w:tc>
-          <w:tcPr>
-            <w:vMerge w:val="continue"/>
-            <w:tcBorders>
-              <w:top w:val="single" w:color="000000" w:sz="18" w:space="0"/>
-              <w:left w:val="dashed" w:color="000000" w:sz="4" w:space="0"/>
-              <w:right w:val="dashed" w:color="000000" w:sz="4" w:space="0"/>
-            </w:tcBorders>
-            <w:shd w:val="clear" w:fill="auto"/>
-            <w:vAlign w:val="center"/>
-          </w:tcPr>
-          <w:p>
-            <w:pPr>
-              <w:keepNext w:val="0"/>
-              <w:keepLines w:val="0"/>
-              <w:pageBreakBefore w:val="0"/>
-              <w:widowControl w:val="0"/>
-              <w:pBdr>
-                <w:top w:val="nil" w:sz="0" w:space="0"/>
-                <w:left w:val="nil" w:sz="0" w:space="0"/>
-                <w:bottom w:val="nil" w:sz="0" w:space="0"/>
-                <w:right w:val="nil" w:sz="0" w:space="0"/>
-                <w:between w:val="nil" w:sz="0" w:space="0"/>
-              </w:pBdr>
-              <w:shd w:val="clear" w:fill="auto"/>
-              <w:spacing w:before="0" w:after="0" w:line="276" w:lineRule="auto"/>
-              <w:ind w:left="0" w:right="0" w:firstLine="0"/>
-              <w:jc w:val="left"/>
-              <w:rPr>
-                <w:rFonts w:ascii="Cambria" w:hAnsi="Cambria" w:eastAsia="Cambria" w:cs="Cambria"/>
-              </w:rPr>
-            </w:pPr>
-            <w:r>
-              <w:rPr>
-                <w:rtl w:val="0"/>
-              </w:rPr>
-            </w:r>
-          </w:p>
-        </w:tc>
-        <w:tc>
-          <w:tcPr>
-            <w:vMerge w:val="continue"/>
-            <w:tcBorders>
-              <w:top w:val="single" w:color="000000" w:sz="18" w:space="0"/>
-              <w:left w:val="dashed" w:color="000000" w:sz="4" w:space="0"/>
-              <w:right w:val="dashed" w:color="000000" w:sz="4" w:space="0"/>
-            </w:tcBorders>
-            <w:shd w:val="clear" w:fill="auto"/>
-            <w:vAlign w:val="center"/>
-          </w:tcPr>
-          <w:p>
-            <w:pPr>
-              <w:keepNext w:val="0"/>
-              <w:keepLines w:val="0"/>
-              <w:pageBreakBefore w:val="0"/>
-              <w:widowControl w:val="0"/>
-              <w:pBdr>
-                <w:top w:val="nil" w:sz="0" w:space="0"/>
-                <w:left w:val="nil" w:sz="0" w:space="0"/>
-                <w:bottom w:val="nil" w:sz="0" w:space="0"/>
-                <w:right w:val="nil" w:sz="0" w:space="0"/>
-                <w:between w:val="nil" w:sz="0" w:space="0"/>
-              </w:pBdr>
-              <w:shd w:val="clear" w:fill="auto"/>
-              <w:spacing w:before="0" w:after="0" w:line="276" w:lineRule="auto"/>
-              <w:ind w:left="0" w:right="0" w:firstLine="0"/>
-              <w:jc w:val="left"/>
-              <w:rPr>
-                <w:rFonts w:ascii="Cambria" w:hAnsi="Cambria" w:eastAsia="Cambria" w:cs="Cambria"/>
-              </w:rPr>
-            </w:pPr>
-            <w:r>
-              <w:rPr>
-                <w:rtl w:val="0"/>
-              </w:rPr>
-            </w:r>
-          </w:p>
-        </w:tc>
-        <w:tc>
-          <w:tcPr>
-            <w:vMerge w:val="continue"/>
-            <w:tcBorders>
-              <w:top w:val="single" w:color="000000" w:sz="18" w:space="0"/>
-              <w:left w:val="dashed" w:color="000000" w:sz="4" w:space="0"/>
-              <w:right w:val="dashed" w:color="000000" w:sz="4" w:space="0"/>
-            </w:tcBorders>
-            <w:shd w:val="clear" w:fill="auto"/>
-            <w:vAlign w:val="center"/>
-          </w:tcPr>
-          <w:p>
-            <w:pPr>
-              <w:keepNext w:val="0"/>
-              <w:keepLines w:val="0"/>
-              <w:pageBreakBefore w:val="0"/>
-              <w:widowControl w:val="0"/>
-              <w:pBdr>
-                <w:top w:val="nil" w:sz="0" w:space="0"/>
-                <w:left w:val="nil" w:sz="0" w:space="0"/>
-                <w:bottom w:val="nil" w:sz="0" w:space="0"/>
-                <w:right w:val="nil" w:sz="0" w:space="0"/>
-                <w:between w:val="nil" w:sz="0" w:space="0"/>
-              </w:pBdr>
-              <w:shd w:val="clear" w:fill="auto"/>
-              <w:spacing w:before="0" w:after="0" w:line="276" w:lineRule="auto"/>
-              <w:ind w:left="0" w:right="0" w:firstLine="0"/>
-              <w:jc w:val="left"/>
-              <w:rPr>
-                <w:rFonts w:ascii="Cambria" w:hAnsi="Cambria" w:eastAsia="Cambria" w:cs="Cambria"/>
-              </w:rPr>
-            </w:pPr>
-            <w:r>
-              <w:rPr>
-                <w:rtl w:val="0"/>
-              </w:rPr>
-            </w:r>
-          </w:p>
-        </w:tc>
-        <w:tc>
-          <w:tcPr>
-            <w:vMerge w:val="continue"/>
-            <w:tcBorders>
-              <w:top w:val="single" w:color="000000" w:sz="18" w:space="0"/>
-              <w:left w:val="dashed" w:color="000000" w:sz="4" w:space="0"/>
-              <w:right w:val="single" w:color="000000" w:sz="18" w:space="0"/>
-            </w:tcBorders>
-            <w:shd w:val="clear" w:fill="auto"/>
-            <w:vAlign w:val="center"/>
-          </w:tcPr>
-          <w:p>
-            <w:pPr>
-              <w:keepNext w:val="0"/>
-              <w:keepLines w:val="0"/>
-              <w:pageBreakBefore w:val="0"/>
-              <w:widowControl w:val="0"/>
-              <w:pBdr>
-                <w:top w:val="nil" w:sz="0" w:space="0"/>
-                <w:left w:val="nil" w:sz="0" w:space="0"/>
-                <w:bottom w:val="nil" w:sz="0" w:space="0"/>
-                <w:right w:val="nil" w:sz="0" w:space="0"/>
-                <w:between w:val="nil" w:sz="0" w:space="0"/>
-              </w:pBdr>
-              <w:shd w:val="clear" w:fill="auto"/>
-              <w:spacing w:before="0" w:after="0" w:line="276" w:lineRule="auto"/>
-              <w:ind w:left="0" w:right="0" w:firstLine="0"/>
-              <w:jc w:val="left"/>
-              <w:rPr>
-                <w:rFonts w:ascii="Cambria" w:hAnsi="Cambria" w:eastAsia="Cambria" w:cs="Cambria"/>
-              </w:rPr>
-            </w:pPr>
             <w:r>
               <w:rPr>
                 <w:rtl w:val="0"/>
@@ -5387,7 +2393,7 @@
               <w:rFonts w:ascii="Cambria" w:hAnsi="Cambria" w:eastAsia="Cambria" w:cs="Cambria"/>
               <w:rtl w:val="0"/>
             </w:rPr>
-            <w:t xml:space="preserve">Sun Microsystem Pvt Ltd</w:t>
+            <w:t xml:space="preserve">12345678</w:t>
           </w:r>
         </w:p>
       </w:tc>
@@ -5532,7 +2538,7 @@
               <w:rFonts w:ascii="Cambria" w:hAnsi="Cambria" w:eastAsia="Cambria" w:cs="Cambria"/>
               <w:rtl w:val="0"/>
             </w:rPr>
-            <w:t xml:space="preserve">Cuddalore</w:t>
+            <w:t xml:space="preserve">12345678</w:t>
           </w:r>
         </w:p>
       </w:tc>
@@ -5838,7 +2844,7 @@
               <w:rFonts w:ascii="Cambria" w:hAnsi="Cambria" w:eastAsia="Cambria" w:cs="Cambria"/>
               <w:rtl w:val="0"/>
             </w:rPr>
-            <w:t xml:space="preserve">Equip-123</w:t>
+            <w:t xml:space="preserve">7790</w:t>
           </w:r>
         </w:p>
       </w:tc>
@@ -5893,7 +2899,7 @@
               <w:rFonts w:ascii="Cambria" w:hAnsi="Cambria" w:eastAsia="Cambria" w:cs="Cambria"/>
               <w:rtl w:val="0"/>
             </w:rPr>
-            <w:t xml:space="preserve">Chennai</w:t>
+            <w:t xml:space="preserve">12345678</w:t>
           </w:r>
         </w:p>
       </w:tc>
@@ -5954,7 +2960,7 @@
               <w:rFonts w:ascii="Cambria" w:hAnsi="Cambria" w:eastAsia="Cambria" w:cs="Cambria"/>
               <w:rtl w:val="0"/>
             </w:rPr>
-            <w:t xml:space="preserve">14-11-2023 12.00.00 AM</w:t>
+            <w:t xml:space="preserve">15-12-2023 12.00.00 AM</w:t>
           </w:r>
         </w:p>
       </w:tc>
@@ -6431,7 +3437,7 @@
               <w:rFonts w:ascii="Cambria" w:hAnsi="Cambria" w:eastAsia="Cambria" w:cs="Cambria"/>
               <w:rtl w:val="0"/>
             </w:rPr>
-            <w:t xml:space="preserve">89991</w:t>
+            <w:t xml:space="preserve">8999</w:t>
           </w:r>
         </w:p>
       </w:tc>

</xml_diff>

<commit_message>
Modified trainee and room location table
</commit_message>
<xml_diff>
--- a/Back-End/EServices.WebApi/WebApi/WordTemplates/ACPH-out.docx
+++ b/Back-End/EServices.WebApi/WebApi/WordTemplates/ACPH-out.docx
@@ -981,6 +981,1731 @@
               </w:rPr>
               <w:t>Designed</w:t>
             </w:r>
+          </w:p>
+        </w:tc>
+      </w:tr>
+      <w:tr>
+        <w:tblPrEx>
+          <w:tblCellMar>
+            <w:top w:w="15" w:type="dxa"/>
+            <w:left w:w="115" w:type="dxa"/>
+            <w:bottom w:w="0" w:type="dxa"/>
+            <w:right w:w="115" w:type="dxa"/>
+          </w:tblCellMar>
+        </w:tblPrEx>
+        <w:trPr>
+          <w:trHeight w:val="288" w:hRule="atLeast"/>
+          <w:jc w:val="center"/>
+        </w:trPr>
+        <w:tc>
+          <w:tcPr>
+            <w:vMerge w:val="restart"/>
+            <w:tcBorders>
+              <w:top w:val="single" w:color="000000" w:sz="18" w:space="0"/>
+              <w:left w:val="single" w:color="000000" w:sz="18" w:space="0"/>
+              <w:right w:val="dashed" w:color="000000" w:sz="4" w:space="0"/>
+            </w:tcBorders>
+            <w:shd w:val="clear" w:color="auto" w:fill="auto"/>
+            <w:vAlign w:val="center"/>
+          </w:tcPr>
+          <w:p>
+            <w:pPr>
+              <w:spacing w:after="0" w:line="240" w:lineRule="auto"/>
+              <w:jc w:val="center"/>
+              <w:rPr>
+                <w:rFonts w:ascii="Cambria" w:hAnsi="Cambria" w:eastAsia="Cambria" w:cs="Cambria"/>
+              </w:rPr>
+            </w:pPr>
+            <w:r>
+              <w:rPr>
+                <w:rFonts w:ascii="Cambria" w:hAnsi="Cambria" w:eastAsia="Cambria" w:cs="Cambria"/>
+                <w:rtl w:val="0"/>
+              </w:rPr>
+              <w:t>1</w:t>
+            </w:r>
+          </w:p>
+        </w:tc>
+        <w:tc>
+          <w:tcPr>
+            <w:vMerge w:val="restart"/>
+            <w:tcBorders>
+              <w:top w:val="single" w:color="000000" w:sz="18" w:space="0"/>
+              <w:left w:val="dashed" w:color="000000" w:sz="4" w:space="0"/>
+              <w:right w:val="dashed" w:color="000000" w:sz="4" w:space="0"/>
+            </w:tcBorders>
+            <w:shd w:val="clear" w:color="auto" w:fill="FFFFFF"/>
+            <w:vAlign w:val="center"/>
+          </w:tcPr>
+          <w:p>
+            <w:pPr>
+              <w:spacing w:after="0" w:line="240" w:lineRule="auto"/>
+              <w:jc w:val="center"/>
+              <w:rPr>
+                <w:rFonts w:ascii="Cambria" w:hAnsi="Cambria" w:eastAsia="Cambria" w:cs="Cambria"/>
+              </w:rPr>
+            </w:pPr>
+          </w:p>
+          <w:p>
+            <w:pPr>
+              <w:spacing w:after="0" w:line="240" w:lineRule="auto"/>
+              <w:jc w:val="center"/>
+              <w:rPr>
+                <w:rFonts w:ascii="Cambria" w:hAnsi="Cambria" w:eastAsia="Cambria" w:cs="Cambria"/>
+              </w:rPr>
+            </w:pPr>
+          </w:p>
+          <w:p>
+            <w:pPr>
+              <w:spacing w:after="0" w:line="240" w:lineRule="auto"/>
+              <w:jc w:val="center"/>
+              <w:rPr>
+                <w:rFonts w:ascii="Cambria" w:hAnsi="Cambria" w:eastAsia="Cambria" w:cs="Cambria"/>
+              </w:rPr>
+            </w:pPr>
+            <w:r>
+              <w:rPr>
+                <w:rFonts w:ascii="Cambria" w:hAnsi="Cambria" w:eastAsia="Cambria" w:cs="Cambria"/>
+                <w:rtl w:val="0"/>
+              </w:rPr>
+              <w:t>12345678</w:t>
+            </w:r>
+          </w:p>
+          <w:p>
+            <w:pPr>
+              <w:spacing w:after="0" w:line="240" w:lineRule="auto"/>
+              <w:jc w:val="center"/>
+              <w:rPr>
+                <w:rFonts w:ascii="Cambria" w:hAnsi="Cambria" w:eastAsia="Cambria" w:cs="Cambria"/>
+              </w:rPr>
+            </w:pPr>
+          </w:p>
+        </w:tc>
+        <w:tc>
+          <w:tcPr>
+            <w:tcBorders>
+              <w:top w:val="single" w:color="000000" w:sz="18" w:space="0"/>
+              <w:left w:val="nil"/>
+              <w:bottom w:val="dashed" w:color="000000" w:sz="4" w:space="0"/>
+              <w:right w:val="dashed" w:color="000000" w:sz="4" w:space="0"/>
+            </w:tcBorders>
+            <w:shd w:val="clear" w:color="auto" w:fill="auto"/>
+            <w:vAlign w:val="center"/>
+          </w:tcPr>
+          <w:p>
+            <w:pPr>
+              <w:spacing w:after="0" w:line="240" w:lineRule="auto"/>
+              <w:jc w:val="center"/>
+              <w:rPr>
+                <w:rFonts w:ascii="Cambria" w:hAnsi="Cambria" w:eastAsia="Cambria" w:cs="Cambria"/>
+                <w:color w:val="FF0000"/>
+              </w:rPr>
+            </w:pPr>
+            <w:r>
+              <w:rPr>
+                <w:rFonts w:ascii="Cambria" w:hAnsi="Cambria" w:eastAsia="Cambria" w:cs="Cambria"/>
+                <w:color w:val="FF0000"/>
+                <w:rtl w:val="0"/>
+              </w:rPr>
+              <w:t>S1</w:t>
+            </w:r>
+          </w:p>
+        </w:tc>
+        <w:tc>
+          <w:tcPr>
+            <w:tcBorders>
+              <w:top w:val="single" w:color="000000" w:sz="18" w:space="0"/>
+              <w:left w:val="nil"/>
+              <w:bottom w:val="dashed" w:color="000000" w:sz="4" w:space="0"/>
+              <w:right w:val="dashed" w:color="000000" w:sz="4" w:space="0"/>
+            </w:tcBorders>
+            <w:shd w:val="clear" w:color="auto" w:fill="auto"/>
+            <w:vAlign w:val="center"/>
+          </w:tcPr>
+          <w:p>
+            <w:pPr>
+              <w:spacing w:after="0" w:line="240" w:lineRule="auto"/>
+              <w:ind w:left="-128" w:right="-158" w:firstLine="0"/>
+              <w:jc w:val="center"/>
+              <w:rPr>
+                <w:rFonts w:ascii="Cambria" w:hAnsi="Cambria" w:eastAsia="Cambria" w:cs="Cambria"/>
+                <w:color w:val="FF0000"/>
+              </w:rPr>
+            </w:pPr>
+            <w:r>
+              <w:rPr>
+                <w:rFonts w:ascii="Cambria" w:hAnsi="Cambria" w:eastAsia="Cambria" w:cs="Cambria"/>
+                <w:color w:val="FF0000"/>
+                <w:rtl w:val="0"/>
+              </w:rPr>
+              <w:t>1678</w:t>
+            </w:r>
+          </w:p>
+        </w:tc>
+        <w:tc>
+          <w:tcPr>
+            <w:tcBorders>
+              <w:top w:val="single" w:color="000000" w:sz="18" w:space="0"/>
+              <w:left w:val="nil"/>
+              <w:bottom w:val="dashed" w:color="000000" w:sz="4" w:space="0"/>
+              <w:right w:val="dashed" w:color="000000" w:sz="4" w:space="0"/>
+            </w:tcBorders>
+            <w:shd w:val="clear" w:color="auto" w:fill="auto"/>
+            <w:vAlign w:val="center"/>
+          </w:tcPr>
+          <w:p>
+            <w:pPr>
+              <w:spacing w:after="0" w:line="240" w:lineRule="auto"/>
+              <w:ind w:left="-128" w:right="-158" w:firstLine="0"/>
+              <w:jc w:val="center"/>
+              <w:rPr>
+                <w:rFonts w:ascii="Cambria" w:hAnsi="Cambria" w:eastAsia="Cambria" w:cs="Cambria"/>
+                <w:color w:val="FF0000"/>
+              </w:rPr>
+            </w:pPr>
+            <w:r>
+              <w:rPr>
+                <w:rFonts w:ascii="Cambria" w:hAnsi="Cambria" w:eastAsia="Cambria" w:cs="Cambria"/>
+                <w:color w:val="FF0000"/>
+                <w:rtl w:val="0"/>
+              </w:rPr>
+              <w:t>1123</w:t>
+            </w:r>
+          </w:p>
+        </w:tc>
+        <w:tc>
+          <w:tcPr>
+            <w:tcBorders>
+              <w:top w:val="single" w:color="000000" w:sz="18" w:space="0"/>
+              <w:left w:val="nil"/>
+              <w:bottom w:val="dashed" w:color="000000" w:sz="4" w:space="0"/>
+              <w:right w:val="dashed" w:color="000000" w:sz="4" w:space="0"/>
+            </w:tcBorders>
+            <w:shd w:val="clear" w:color="auto" w:fill="auto"/>
+            <w:vAlign w:val="center"/>
+          </w:tcPr>
+          <w:p>
+            <w:pPr>
+              <w:spacing w:after="0" w:line="240" w:lineRule="auto"/>
+              <w:ind w:left="-128" w:right="-158" w:firstLine="0"/>
+              <w:jc w:val="center"/>
+              <w:rPr>
+                <w:rFonts w:ascii="Cambria" w:hAnsi="Cambria" w:eastAsia="Cambria" w:cs="Cambria"/>
+                <w:color w:val="FF0000"/>
+              </w:rPr>
+            </w:pPr>
+            <w:r>
+              <w:rPr>
+                <w:rFonts w:ascii="Cambria" w:hAnsi="Cambria" w:eastAsia="Cambria" w:cs="Cambria"/>
+                <w:color w:val="FF0000"/>
+                <w:rtl w:val="0"/>
+              </w:rPr>
+              <w:t>1139</w:t>
+            </w:r>
+          </w:p>
+        </w:tc>
+        <w:tc>
+          <w:tcPr>
+            <w:tcBorders>
+              <w:top w:val="single" w:color="000000" w:sz="18" w:space="0"/>
+              <w:left w:val="nil"/>
+              <w:bottom w:val="dashed" w:color="000000" w:sz="4" w:space="0"/>
+              <w:right w:val="dashed" w:color="000000" w:sz="4" w:space="0"/>
+            </w:tcBorders>
+            <w:shd w:val="clear" w:color="auto" w:fill="auto"/>
+            <w:vAlign w:val="center"/>
+          </w:tcPr>
+          <w:p>
+            <w:pPr>
+              <w:spacing w:after="0" w:line="240" w:lineRule="auto"/>
+              <w:ind w:left="-128" w:right="-158" w:firstLine="0"/>
+              <w:jc w:val="center"/>
+              <w:rPr>
+                <w:rFonts w:ascii="Cambria" w:hAnsi="Cambria" w:eastAsia="Cambria" w:cs="Cambria"/>
+                <w:color w:val="FF0000"/>
+              </w:rPr>
+            </w:pPr>
+            <w:r>
+              <w:rPr>
+                <w:rFonts w:ascii="Cambria" w:hAnsi="Cambria" w:eastAsia="Cambria" w:cs="Cambria"/>
+                <w:color w:val="FF0000"/>
+                <w:rtl w:val="0"/>
+              </w:rPr>
+              <w:t>1898</w:t>
+            </w:r>
+          </w:p>
+        </w:tc>
+        <w:tc>
+          <w:tcPr>
+            <w:tcBorders>
+              <w:top w:val="single" w:color="000000" w:sz="18" w:space="0"/>
+              <w:left w:val="nil"/>
+              <w:bottom w:val="dashed" w:color="000000" w:sz="4" w:space="0"/>
+              <w:right w:val="dashed" w:color="000000" w:sz="4" w:space="0"/>
+            </w:tcBorders>
+            <w:shd w:val="clear" w:color="auto" w:fill="auto"/>
+            <w:vAlign w:val="center"/>
+          </w:tcPr>
+          <w:p>
+            <w:pPr>
+              <w:spacing w:after="0" w:line="240" w:lineRule="auto"/>
+              <w:ind w:left="-128" w:right="-158" w:firstLine="0"/>
+              <w:jc w:val="center"/>
+              <w:rPr>
+                <w:rFonts w:ascii="Cambria" w:hAnsi="Cambria" w:eastAsia="Cambria" w:cs="Cambria"/>
+                <w:color w:val="FF0000"/>
+              </w:rPr>
+            </w:pPr>
+            <w:r>
+              <w:rPr>
+                <w:rFonts w:ascii="Cambria" w:hAnsi="Cambria" w:eastAsia="Cambria" w:cs="Cambria"/>
+                <w:color w:val="FF0000"/>
+                <w:rtl w:val="0"/>
+              </w:rPr>
+              <w:t>1787</w:t>
+            </w:r>
+          </w:p>
+        </w:tc>
+        <w:tc>
+          <w:tcPr>
+            <w:tcBorders>
+              <w:top w:val="single" w:color="000000" w:sz="18" w:space="0"/>
+              <w:left w:val="nil"/>
+              <w:bottom w:val="dashed" w:color="000000" w:sz="4" w:space="0"/>
+              <w:right w:val="dashed" w:color="000000" w:sz="4" w:space="0"/>
+            </w:tcBorders>
+            <w:shd w:val="clear" w:color="auto" w:fill="auto"/>
+            <w:vAlign w:val="center"/>
+          </w:tcPr>
+          <w:p>
+            <w:pPr>
+              <w:spacing w:after="0" w:line="240" w:lineRule="auto"/>
+              <w:jc w:val="center"/>
+              <w:rPr>
+                <w:rFonts w:ascii="Cambria" w:hAnsi="Cambria" w:eastAsia="Cambria" w:cs="Cambria"/>
+              </w:rPr>
+            </w:pPr>
+            <w:r>
+              <w:rPr>
+                <w:rFonts w:ascii="Cambria" w:hAnsi="Cambria" w:eastAsia="Cambria" w:cs="Cambria"/>
+                <w:rtl w:val="0"/>
+              </w:rPr>
+              <w:t>1525</w:t>
+            </w:r>
+          </w:p>
+        </w:tc>
+        <w:tc>
+          <w:tcPr>
+            <w:tcBorders>
+              <w:top w:val="single" w:color="000000" w:sz="18" w:space="0"/>
+              <w:left w:val="nil"/>
+              <w:bottom w:val="dashed" w:color="000000" w:sz="4" w:space="0"/>
+              <w:right w:val="dashed" w:color="000000" w:sz="4" w:space="0"/>
+            </w:tcBorders>
+            <w:shd w:val="clear" w:color="auto" w:fill="auto"/>
+            <w:vAlign w:val="center"/>
+          </w:tcPr>
+          <w:p>
+            <w:pPr>
+              <w:spacing w:after="0" w:line="240" w:lineRule="auto"/>
+              <w:jc w:val="center"/>
+              <w:rPr>
+                <w:rFonts w:ascii="Cambria" w:hAnsi="Cambria" w:eastAsia="Cambria" w:cs="Cambria"/>
+              </w:rPr>
+            </w:pPr>
+            <w:r>
+              <w:rPr>
+                <w:rFonts w:ascii="Cambria" w:hAnsi="Cambria" w:eastAsia="Cambria" w:cs="Cambria"/>
+                <w:rtl w:val="0"/>
+              </w:rPr>
+              <w:t>0.68</w:t>
+            </w:r>
+          </w:p>
+        </w:tc>
+        <w:tc>
+          <w:tcPr>
+            <w:tcBorders>
+              <w:top w:val="single" w:color="000000" w:sz="18" w:space="0"/>
+              <w:left w:val="nil"/>
+              <w:bottom w:val="dashed" w:color="000000" w:sz="4" w:space="0"/>
+              <w:right w:val="dashed" w:color="000000" w:sz="4" w:space="0"/>
+            </w:tcBorders>
+            <w:shd w:val="clear" w:color="auto" w:fill="auto"/>
+            <w:vAlign w:val="center"/>
+          </w:tcPr>
+          <w:p>
+            <w:pPr>
+              <w:spacing w:after="0" w:line="240" w:lineRule="auto"/>
+              <w:jc w:val="center"/>
+              <w:rPr>
+                <w:rFonts w:ascii="Cambria" w:hAnsi="Cambria" w:eastAsia="Cambria" w:cs="Cambria"/>
+              </w:rPr>
+            </w:pPr>
+          </w:p>
+          <w:p>
+            <w:pPr>
+              <w:spacing w:after="0" w:line="240" w:lineRule="auto"/>
+              <w:jc w:val="center"/>
+              <w:rPr>
+                <w:rFonts w:ascii="Cambria" w:hAnsi="Cambria" w:eastAsia="Cambria" w:cs="Cambria"/>
+              </w:rPr>
+            </w:pPr>
+            <w:r>
+              <w:rPr>
+                <w:rFonts w:ascii="Cambria" w:hAnsi="Cambria" w:eastAsia="Cambria" w:cs="Cambria"/>
+                <w:rtl w:val="0"/>
+              </w:rPr>
+              <w:t>1037</w:t>
+            </w:r>
+          </w:p>
+          <w:p>
+            <w:pPr>
+              <w:spacing w:after="0" w:line="240" w:lineRule="auto"/>
+              <w:jc w:val="center"/>
+              <w:rPr>
+                <w:rFonts w:ascii="Cambria" w:hAnsi="Cambria" w:eastAsia="Cambria" w:cs="Cambria"/>
+              </w:rPr>
+            </w:pPr>
+          </w:p>
+        </w:tc>
+        <w:tc>
+          <w:tcPr>
+            <w:vMerge w:val="restart"/>
+            <w:tcBorders>
+              <w:top w:val="single" w:color="000000" w:sz="18" w:space="0"/>
+              <w:left w:val="dashed" w:color="000000" w:sz="4" w:space="0"/>
+              <w:right w:val="dashed" w:color="000000" w:sz="4" w:space="0"/>
+            </w:tcBorders>
+            <w:shd w:val="clear" w:color="auto" w:fill="auto"/>
+            <w:vAlign w:val="center"/>
+          </w:tcPr>
+          <w:p>
+            <w:pPr>
+              <w:spacing w:after="0" w:line="240" w:lineRule="auto"/>
+              <w:jc w:val="center"/>
+              <w:rPr>
+                <w:rFonts w:ascii="Cambria" w:hAnsi="Cambria" w:eastAsia="Cambria" w:cs="Cambria"/>
+              </w:rPr>
+            </w:pPr>
+          </w:p>
+          <w:p>
+            <w:pPr>
+              <w:spacing w:after="0" w:line="240" w:lineRule="auto"/>
+              <w:jc w:val="center"/>
+              <w:rPr>
+                <w:rFonts w:ascii="Cambria" w:hAnsi="Cambria" w:eastAsia="Cambria" w:cs="Cambria"/>
+              </w:rPr>
+            </w:pPr>
+          </w:p>
+          <w:p>
+            <w:pPr>
+              <w:spacing w:after="0" w:line="240" w:lineRule="auto"/>
+              <w:jc w:val="center"/>
+              <w:rPr>
+                <w:rFonts w:ascii="Cambria" w:hAnsi="Cambria" w:eastAsia="Cambria" w:cs="Cambria"/>
+              </w:rPr>
+            </w:pPr>
+            <w:r>
+              <w:rPr>
+                <w:rFonts w:ascii="Cambria" w:hAnsi="Cambria" w:eastAsia="Cambria" w:cs="Cambria"/>
+                <w:rtl w:val="0"/>
+              </w:rPr>
+              <w:t>2759</w:t>
+            </w:r>
+          </w:p>
+          <w:p>
+            <w:pPr>
+              <w:spacing w:after="0" w:line="240" w:lineRule="auto"/>
+              <w:jc w:val="center"/>
+              <w:rPr>
+                <w:rFonts w:ascii="Cambria" w:hAnsi="Cambria" w:eastAsia="Cambria" w:cs="Cambria"/>
+              </w:rPr>
+            </w:pPr>
+          </w:p>
+        </w:tc>
+        <w:tc>
+          <w:tcPr>
+            <w:vMerge w:val="restart"/>
+            <w:tcBorders>
+              <w:top w:val="single" w:color="000000" w:sz="18" w:space="0"/>
+              <w:left w:val="dashed" w:color="000000" w:sz="4" w:space="0"/>
+              <w:right w:val="dashed" w:color="000000" w:sz="4" w:space="0"/>
+            </w:tcBorders>
+            <w:shd w:val="clear" w:color="auto" w:fill="auto"/>
+            <w:vAlign w:val="center"/>
+          </w:tcPr>
+          <w:p>
+            <w:pPr>
+              <w:spacing w:after="0" w:line="240" w:lineRule="auto"/>
+              <w:jc w:val="center"/>
+              <w:rPr>
+                <w:rFonts w:ascii="Cambria" w:hAnsi="Cambria" w:eastAsia="Cambria" w:cs="Cambria"/>
+              </w:rPr>
+            </w:pPr>
+          </w:p>
+          <w:p>
+            <w:pPr>
+              <w:spacing w:after="0" w:line="240" w:lineRule="auto"/>
+              <w:jc w:val="center"/>
+              <w:rPr>
+                <w:rFonts w:ascii="Cambria" w:hAnsi="Cambria" w:eastAsia="Cambria" w:cs="Cambria"/>
+              </w:rPr>
+            </w:pPr>
+          </w:p>
+          <w:p>
+            <w:pPr>
+              <w:spacing w:after="0" w:line="240" w:lineRule="auto"/>
+              <w:jc w:val="center"/>
+              <w:rPr>
+                <w:rFonts w:ascii="Cambria" w:hAnsi="Cambria" w:eastAsia="Cambria" w:cs="Cambria"/>
+              </w:rPr>
+            </w:pPr>
+            <w:r>
+              <w:rPr>
+                <w:rFonts w:ascii="Cambria" w:hAnsi="Cambria" w:eastAsia="Cambria" w:cs="Cambria"/>
+                <w:rtl w:val="0"/>
+              </w:rPr>
+              <w:t>2790</w:t>
+            </w:r>
+          </w:p>
+          <w:p>
+            <w:pPr>
+              <w:spacing w:after="0" w:line="240" w:lineRule="auto"/>
+              <w:jc w:val="center"/>
+              <w:rPr>
+                <w:rFonts w:ascii="Cambria" w:hAnsi="Cambria" w:eastAsia="Cambria" w:cs="Cambria"/>
+              </w:rPr>
+            </w:pPr>
+          </w:p>
+        </w:tc>
+        <w:tc>
+          <w:tcPr>
+            <w:vMerge w:val="restart"/>
+            <w:tcBorders>
+              <w:top w:val="single" w:color="000000" w:sz="18" w:space="0"/>
+              <w:left w:val="dashed" w:color="000000" w:sz="4" w:space="0"/>
+              <w:right w:val="dashed" w:color="000000" w:sz="4" w:space="0"/>
+            </w:tcBorders>
+            <w:shd w:val="clear" w:color="auto" w:fill="auto"/>
+            <w:vAlign w:val="center"/>
+          </w:tcPr>
+          <w:p>
+            <w:pPr>
+              <w:spacing w:after="0" w:line="240" w:lineRule="auto"/>
+              <w:jc w:val="center"/>
+              <w:rPr>
+                <w:rFonts w:ascii="Cambria" w:hAnsi="Cambria" w:eastAsia="Cambria" w:cs="Cambria"/>
+              </w:rPr>
+            </w:pPr>
+          </w:p>
+          <w:p>
+            <w:pPr>
+              <w:spacing w:after="0" w:line="240" w:lineRule="auto"/>
+              <w:jc w:val="center"/>
+              <w:rPr>
+                <w:rFonts w:ascii="Cambria" w:hAnsi="Cambria" w:eastAsia="Cambria" w:cs="Cambria"/>
+              </w:rPr>
+            </w:pPr>
+          </w:p>
+          <w:p>
+            <w:pPr>
+              <w:spacing w:after="0" w:line="240" w:lineRule="auto"/>
+              <w:jc w:val="center"/>
+              <w:rPr>
+                <w:rFonts w:ascii="Cambria" w:hAnsi="Cambria" w:eastAsia="Cambria" w:cs="Cambria"/>
+              </w:rPr>
+            </w:pPr>
+            <w:r>
+              <w:rPr>
+                <w:rFonts w:ascii="Cambria" w:hAnsi="Cambria" w:eastAsia="Cambria" w:cs="Cambria"/>
+                <w:rtl w:val="0"/>
+              </w:rPr>
+              <w:t>59</w:t>
+            </w:r>
+          </w:p>
+          <w:p>
+            <w:pPr>
+              <w:spacing w:after="0" w:line="240" w:lineRule="auto"/>
+              <w:jc w:val="center"/>
+              <w:rPr>
+                <w:rFonts w:ascii="Cambria" w:hAnsi="Cambria" w:eastAsia="Cambria" w:cs="Cambria"/>
+              </w:rPr>
+            </w:pPr>
+          </w:p>
+        </w:tc>
+        <w:tc>
+          <w:tcPr>
+            <w:vMerge w:val="restart"/>
+            <w:tcBorders>
+              <w:top w:val="single" w:color="000000" w:sz="18" w:space="0"/>
+              <w:left w:val="dashed" w:color="000000" w:sz="4" w:space="0"/>
+              <w:right w:val="single" w:color="000000" w:sz="18" w:space="0"/>
+            </w:tcBorders>
+            <w:shd w:val="clear" w:color="auto" w:fill="auto"/>
+            <w:vAlign w:val="center"/>
+          </w:tcPr>
+          <w:p>
+            <w:pPr>
+              <w:spacing w:after="0" w:line="240" w:lineRule="auto"/>
+              <w:jc w:val="center"/>
+              <w:rPr>
+                <w:rFonts w:ascii="Cambria" w:hAnsi="Cambria" w:eastAsia="Cambria" w:cs="Cambria"/>
+                <w:b/>
+              </w:rPr>
+            </w:pPr>
+          </w:p>
+          <w:p>
+            <w:pPr>
+              <w:spacing w:after="0" w:line="240" w:lineRule="auto"/>
+              <w:jc w:val="center"/>
+              <w:rPr>
+                <w:rFonts w:ascii="Cambria" w:hAnsi="Cambria" w:eastAsia="Cambria" w:cs="Cambria"/>
+                <w:b/>
+              </w:rPr>
+            </w:pPr>
+          </w:p>
+          <w:p>
+            <w:pPr>
+              <w:spacing w:after="0" w:line="240" w:lineRule="auto"/>
+              <w:jc w:val="center"/>
+              <w:rPr>
+                <w:rFonts w:ascii="Cambria" w:hAnsi="Cambria" w:eastAsia="Cambria" w:cs="Cambria"/>
+                <w:b/>
+              </w:rPr>
+            </w:pPr>
+            <w:r>
+              <w:rPr>
+                <w:rFonts w:ascii="Cambria" w:hAnsi="Cambria" w:eastAsia="Cambria" w:cs="Cambria"/>
+                <w:b/>
+                <w:rtl w:val="0"/>
+              </w:rPr>
+              <w:t>NLT-2</w:t>
+            </w:r>
+          </w:p>
+          <w:p>
+            <w:pPr>
+              <w:spacing w:after="0" w:line="240" w:lineRule="auto"/>
+              <w:jc w:val="center"/>
+              <w:rPr>
+                <w:rFonts w:ascii="Cambria" w:hAnsi="Cambria" w:eastAsia="Cambria" w:cs="Cambria"/>
+                <w:b/>
+              </w:rPr>
+            </w:pPr>
+          </w:p>
+        </w:tc>
+      </w:tr>
+      <w:tr>
+        <w:tblPrEx>
+          <w:tblCellMar>
+            <w:top w:w="15" w:type="dxa"/>
+            <w:left w:w="115" w:type="dxa"/>
+            <w:bottom w:w="0" w:type="dxa"/>
+            <w:right w:w="115" w:type="dxa"/>
+          </w:tblCellMar>
+        </w:tblPrEx>
+        <w:trPr>
+          <w:trHeight w:val="288" w:hRule="atLeast"/>
+          <w:jc w:val="center"/>
+        </w:trPr>
+        <w:tc>
+          <w:tcPr>
+            <w:vMerge w:val="continue"/>
+            <w:tcBorders>
+              <w:top w:val="single" w:color="000000" w:sz="18" w:space="0"/>
+              <w:left w:val="single" w:color="000000" w:sz="18" w:space="0"/>
+              <w:right w:val="dashed" w:color="000000" w:sz="4" w:space="0"/>
+            </w:tcBorders>
+            <w:shd w:val="clear" w:color="auto" w:fill="auto"/>
+            <w:vAlign w:val="center"/>
+          </w:tcPr>
+          <w:p>
+            <w:pPr>
+              <w:keepNext w:val="0"/>
+              <w:keepLines w:val="0"/>
+              <w:pageBreakBefore w:val="0"/>
+              <w:widowControl w:val="0"/>
+              <w:pBdr>
+                <w:top w:val="none" w:color="auto" w:sz="0" w:space="0"/>
+                <w:left w:val="none" w:color="auto" w:sz="0" w:space="0"/>
+                <w:bottom w:val="none" w:color="auto" w:sz="0" w:space="0"/>
+                <w:right w:val="none" w:color="auto" w:sz="0" w:space="0"/>
+                <w:between w:val="none" w:color="auto" w:sz="0" w:space="0"/>
+              </w:pBdr>
+              <w:shd w:val="clear" w:fill="auto"/>
+              <w:spacing w:before="0" w:after="0" w:line="276" w:lineRule="auto"/>
+              <w:ind w:left="0" w:right="0" w:firstLine="0"/>
+              <w:jc w:val="left"/>
+              <w:rPr>
+                <w:rFonts w:ascii="Cambria" w:hAnsi="Cambria" w:eastAsia="Cambria" w:cs="Cambria"/>
+                <w:b/>
+              </w:rPr>
+            </w:pPr>
+          </w:p>
+        </w:tc>
+        <w:tc>
+          <w:tcPr>
+            <w:vMerge w:val="continue"/>
+            <w:tcBorders>
+              <w:top w:val="single" w:color="000000" w:sz="18" w:space="0"/>
+              <w:left w:val="dashed" w:color="000000" w:sz="4" w:space="0"/>
+              <w:right w:val="dashed" w:color="000000" w:sz="4" w:space="0"/>
+            </w:tcBorders>
+            <w:shd w:val="clear" w:color="auto" w:fill="FFFFFF"/>
+            <w:vAlign w:val="center"/>
+          </w:tcPr>
+          <w:p>
+            <w:pPr>
+              <w:keepNext w:val="0"/>
+              <w:keepLines w:val="0"/>
+              <w:pageBreakBefore w:val="0"/>
+              <w:widowControl w:val="0"/>
+              <w:pBdr>
+                <w:top w:val="none" w:color="auto" w:sz="0" w:space="0"/>
+                <w:left w:val="none" w:color="auto" w:sz="0" w:space="0"/>
+                <w:bottom w:val="none" w:color="auto" w:sz="0" w:space="0"/>
+                <w:right w:val="none" w:color="auto" w:sz="0" w:space="0"/>
+                <w:between w:val="none" w:color="auto" w:sz="0" w:space="0"/>
+              </w:pBdr>
+              <w:shd w:val="clear" w:fill="auto"/>
+              <w:spacing w:before="0" w:after="0" w:line="276" w:lineRule="auto"/>
+              <w:ind w:left="0" w:right="0" w:firstLine="0"/>
+              <w:jc w:val="left"/>
+              <w:rPr>
+                <w:rFonts w:ascii="Cambria" w:hAnsi="Cambria" w:eastAsia="Cambria" w:cs="Cambria"/>
+                <w:b/>
+              </w:rPr>
+            </w:pPr>
+          </w:p>
+        </w:tc>
+        <w:tc>
+          <w:tcPr>
+            <w:tcBorders>
+              <w:top w:val="single" w:color="000000" w:sz="18" w:space="0"/>
+              <w:left w:val="nil"/>
+              <w:bottom w:val="dashed" w:color="000000" w:sz="4" w:space="0"/>
+              <w:right w:val="dashed" w:color="000000" w:sz="4" w:space="0"/>
+            </w:tcBorders>
+            <w:shd w:val="clear" w:color="auto" w:fill="auto"/>
+            <w:vAlign w:val="center"/>
+          </w:tcPr>
+          <w:p>
+            <w:pPr>
+              <w:spacing w:after="0" w:line="240" w:lineRule="auto"/>
+              <w:jc w:val="center"/>
+              <w:rPr>
+                <w:rFonts w:ascii="Cambria" w:hAnsi="Cambria" w:eastAsia="Cambria" w:cs="Cambria"/>
+                <w:color w:val="FF0000"/>
+              </w:rPr>
+            </w:pPr>
+            <w:r>
+              <w:rPr>
+                <w:rFonts w:ascii="Cambria" w:hAnsi="Cambria" w:eastAsia="Cambria" w:cs="Cambria"/>
+                <w:color w:val="FF0000"/>
+                <w:rtl w:val="0"/>
+              </w:rPr>
+              <w:t>S2</w:t>
+            </w:r>
+          </w:p>
+        </w:tc>
+        <w:tc>
+          <w:tcPr>
+            <w:tcBorders>
+              <w:top w:val="single" w:color="000000" w:sz="18" w:space="0"/>
+              <w:left w:val="nil"/>
+              <w:bottom w:val="dashed" w:color="000000" w:sz="4" w:space="0"/>
+              <w:right w:val="dashed" w:color="000000" w:sz="4" w:space="0"/>
+            </w:tcBorders>
+            <w:shd w:val="clear" w:color="auto" w:fill="auto"/>
+            <w:vAlign w:val="center"/>
+          </w:tcPr>
+          <w:p>
+            <w:pPr>
+              <w:spacing w:after="0" w:line="240" w:lineRule="auto"/>
+              <w:ind w:left="-128" w:right="-158" w:firstLine="0"/>
+              <w:jc w:val="center"/>
+              <w:rPr>
+                <w:rFonts w:ascii="Cambria" w:hAnsi="Cambria" w:eastAsia="Cambria" w:cs="Cambria"/>
+                <w:color w:val="FF0000"/>
+              </w:rPr>
+            </w:pPr>
+            <w:r>
+              <w:rPr>
+                <w:rFonts w:ascii="Cambria" w:hAnsi="Cambria" w:eastAsia="Cambria" w:cs="Cambria"/>
+                <w:color w:val="FF0000"/>
+                <w:rtl w:val="0"/>
+              </w:rPr>
+              <w:t>1899</w:t>
+            </w:r>
+          </w:p>
+        </w:tc>
+        <w:tc>
+          <w:tcPr>
+            <w:tcBorders>
+              <w:top w:val="single" w:color="000000" w:sz="18" w:space="0"/>
+              <w:left w:val="nil"/>
+              <w:bottom w:val="dashed" w:color="000000" w:sz="4" w:space="0"/>
+              <w:right w:val="dashed" w:color="000000" w:sz="4" w:space="0"/>
+            </w:tcBorders>
+            <w:shd w:val="clear" w:color="auto" w:fill="auto"/>
+            <w:vAlign w:val="center"/>
+          </w:tcPr>
+          <w:p>
+            <w:pPr>
+              <w:spacing w:after="0" w:line="240" w:lineRule="auto"/>
+              <w:ind w:left="-128" w:right="-158" w:firstLine="0"/>
+              <w:jc w:val="center"/>
+              <w:rPr>
+                <w:rFonts w:ascii="Cambria" w:hAnsi="Cambria" w:eastAsia="Cambria" w:cs="Cambria"/>
+                <w:color w:val="FF0000"/>
+              </w:rPr>
+            </w:pPr>
+            <w:r>
+              <w:rPr>
+                <w:rFonts w:ascii="Cambria" w:hAnsi="Cambria" w:eastAsia="Cambria" w:cs="Cambria"/>
+                <w:color w:val="FF0000"/>
+                <w:rtl w:val="0"/>
+              </w:rPr>
+              <w:t>1998</w:t>
+            </w:r>
+          </w:p>
+        </w:tc>
+        <w:tc>
+          <w:tcPr>
+            <w:tcBorders>
+              <w:top w:val="single" w:color="000000" w:sz="18" w:space="0"/>
+              <w:left w:val="nil"/>
+              <w:bottom w:val="dashed" w:color="000000" w:sz="4" w:space="0"/>
+              <w:right w:val="dashed" w:color="000000" w:sz="4" w:space="0"/>
+            </w:tcBorders>
+            <w:shd w:val="clear" w:color="auto" w:fill="auto"/>
+            <w:vAlign w:val="center"/>
+          </w:tcPr>
+          <w:p>
+            <w:pPr>
+              <w:spacing w:after="0" w:line="240" w:lineRule="auto"/>
+              <w:ind w:left="-128" w:right="-158" w:firstLine="0"/>
+              <w:jc w:val="center"/>
+              <w:rPr>
+                <w:rFonts w:ascii="Cambria" w:hAnsi="Cambria" w:eastAsia="Cambria" w:cs="Cambria"/>
+                <w:color w:val="FF0000"/>
+              </w:rPr>
+            </w:pPr>
+            <w:r>
+              <w:rPr>
+                <w:rFonts w:ascii="Cambria" w:hAnsi="Cambria" w:eastAsia="Cambria" w:cs="Cambria"/>
+                <w:color w:val="FF0000"/>
+                <w:rtl w:val="0"/>
+              </w:rPr>
+              <w:t>1899</w:t>
+            </w:r>
+          </w:p>
+        </w:tc>
+        <w:tc>
+          <w:tcPr>
+            <w:tcBorders>
+              <w:top w:val="single" w:color="000000" w:sz="18" w:space="0"/>
+              <w:left w:val="nil"/>
+              <w:bottom w:val="dashed" w:color="000000" w:sz="4" w:space="0"/>
+              <w:right w:val="dashed" w:color="000000" w:sz="4" w:space="0"/>
+            </w:tcBorders>
+            <w:shd w:val="clear" w:color="auto" w:fill="auto"/>
+            <w:vAlign w:val="center"/>
+          </w:tcPr>
+          <w:p>
+            <w:pPr>
+              <w:spacing w:after="0" w:line="240" w:lineRule="auto"/>
+              <w:ind w:left="-128" w:right="-158" w:firstLine="0"/>
+              <w:jc w:val="center"/>
+              <w:rPr>
+                <w:rFonts w:ascii="Cambria" w:hAnsi="Cambria" w:eastAsia="Cambria" w:cs="Cambria"/>
+                <w:color w:val="FF0000"/>
+              </w:rPr>
+            </w:pPr>
+            <w:r>
+              <w:rPr>
+                <w:rFonts w:ascii="Cambria" w:hAnsi="Cambria" w:eastAsia="Cambria" w:cs="Cambria"/>
+                <w:color w:val="FF0000"/>
+                <w:rtl w:val="0"/>
+              </w:rPr>
+              <w:t>1879</w:t>
+            </w:r>
+          </w:p>
+        </w:tc>
+        <w:tc>
+          <w:tcPr>
+            <w:tcBorders>
+              <w:top w:val="single" w:color="000000" w:sz="18" w:space="0"/>
+              <w:left w:val="nil"/>
+              <w:bottom w:val="dashed" w:color="000000" w:sz="4" w:space="0"/>
+              <w:right w:val="dashed" w:color="000000" w:sz="4" w:space="0"/>
+            </w:tcBorders>
+            <w:shd w:val="clear" w:color="auto" w:fill="auto"/>
+            <w:vAlign w:val="center"/>
+          </w:tcPr>
+          <w:p>
+            <w:pPr>
+              <w:spacing w:after="0" w:line="240" w:lineRule="auto"/>
+              <w:ind w:left="-128" w:right="-158" w:firstLine="0"/>
+              <w:jc w:val="center"/>
+              <w:rPr>
+                <w:rFonts w:ascii="Cambria" w:hAnsi="Cambria" w:eastAsia="Cambria" w:cs="Cambria"/>
+                <w:color w:val="FF0000"/>
+              </w:rPr>
+            </w:pPr>
+            <w:r>
+              <w:rPr>
+                <w:rFonts w:ascii="Cambria" w:hAnsi="Cambria" w:eastAsia="Cambria" w:cs="Cambria"/>
+                <w:color w:val="FF0000"/>
+                <w:rtl w:val="0"/>
+              </w:rPr>
+              <w:t>1999</w:t>
+            </w:r>
+          </w:p>
+        </w:tc>
+        <w:tc>
+          <w:tcPr>
+            <w:tcBorders>
+              <w:top w:val="single" w:color="000000" w:sz="18" w:space="0"/>
+              <w:left w:val="nil"/>
+              <w:bottom w:val="dashed" w:color="000000" w:sz="4" w:space="0"/>
+              <w:right w:val="dashed" w:color="000000" w:sz="4" w:space="0"/>
+            </w:tcBorders>
+            <w:shd w:val="clear" w:color="auto" w:fill="auto"/>
+            <w:vAlign w:val="center"/>
+          </w:tcPr>
+          <w:p>
+            <w:pPr>
+              <w:spacing w:after="0" w:line="240" w:lineRule="auto"/>
+              <w:jc w:val="center"/>
+              <w:rPr>
+                <w:rFonts w:ascii="Cambria" w:hAnsi="Cambria" w:eastAsia="Cambria" w:cs="Cambria"/>
+              </w:rPr>
+            </w:pPr>
+            <w:r>
+              <w:rPr>
+                <w:rFonts w:ascii="Cambria" w:hAnsi="Cambria" w:eastAsia="Cambria" w:cs="Cambria"/>
+                <w:rtl w:val="0"/>
+              </w:rPr>
+              <w:t>1935</w:t>
+            </w:r>
+          </w:p>
+        </w:tc>
+        <w:tc>
+          <w:tcPr>
+            <w:tcBorders>
+              <w:top w:val="single" w:color="000000" w:sz="18" w:space="0"/>
+              <w:left w:val="nil"/>
+              <w:bottom w:val="dashed" w:color="000000" w:sz="4" w:space="0"/>
+              <w:right w:val="dashed" w:color="000000" w:sz="4" w:space="0"/>
+            </w:tcBorders>
+            <w:shd w:val="clear" w:color="auto" w:fill="auto"/>
+            <w:vAlign w:val="center"/>
+          </w:tcPr>
+          <w:p>
+            <w:pPr>
+              <w:spacing w:after="0" w:line="240" w:lineRule="auto"/>
+              <w:jc w:val="center"/>
+              <w:rPr>
+                <w:rFonts w:ascii="Cambria" w:hAnsi="Cambria" w:eastAsia="Cambria" w:cs="Cambria"/>
+              </w:rPr>
+            </w:pPr>
+            <w:r>
+              <w:rPr>
+                <w:rFonts w:ascii="Cambria" w:hAnsi="Cambria" w:eastAsia="Cambria" w:cs="Cambria"/>
+                <w:rtl w:val="0"/>
+              </w:rPr>
+              <w:t>0.89</w:t>
+            </w:r>
+          </w:p>
+        </w:tc>
+        <w:tc>
+          <w:tcPr>
+            <w:tcBorders>
+              <w:top w:val="single" w:color="000000" w:sz="18" w:space="0"/>
+              <w:left w:val="nil"/>
+              <w:bottom w:val="dashed" w:color="000000" w:sz="4" w:space="0"/>
+              <w:right w:val="dashed" w:color="000000" w:sz="4" w:space="0"/>
+            </w:tcBorders>
+            <w:shd w:val="clear" w:color="auto" w:fill="auto"/>
+            <w:vAlign w:val="center"/>
+          </w:tcPr>
+          <w:p>
+            <w:pPr>
+              <w:spacing w:after="0" w:line="240" w:lineRule="auto"/>
+              <w:jc w:val="center"/>
+              <w:rPr>
+                <w:rFonts w:ascii="Cambria" w:hAnsi="Cambria" w:eastAsia="Cambria" w:cs="Cambria"/>
+              </w:rPr>
+            </w:pPr>
+          </w:p>
+          <w:p>
+            <w:pPr>
+              <w:spacing w:after="0" w:line="240" w:lineRule="auto"/>
+              <w:jc w:val="center"/>
+              <w:rPr>
+                <w:rFonts w:ascii="Cambria" w:hAnsi="Cambria" w:eastAsia="Cambria" w:cs="Cambria"/>
+              </w:rPr>
+            </w:pPr>
+            <w:r>
+              <w:rPr>
+                <w:rFonts w:ascii="Cambria" w:hAnsi="Cambria" w:eastAsia="Cambria" w:cs="Cambria"/>
+                <w:rtl w:val="0"/>
+              </w:rPr>
+              <w:t>1722</w:t>
+            </w:r>
+          </w:p>
+          <w:p>
+            <w:pPr>
+              <w:spacing w:after="0" w:line="240" w:lineRule="auto"/>
+              <w:jc w:val="center"/>
+              <w:rPr>
+                <w:rFonts w:ascii="Cambria" w:hAnsi="Cambria" w:eastAsia="Cambria" w:cs="Cambria"/>
+              </w:rPr>
+            </w:pPr>
+          </w:p>
+        </w:tc>
+        <w:tc>
+          <w:tcPr>
+            <w:vMerge w:val="continue"/>
+            <w:tcBorders>
+              <w:top w:val="single" w:color="000000" w:sz="18" w:space="0"/>
+              <w:left w:val="dashed" w:color="000000" w:sz="4" w:space="0"/>
+              <w:right w:val="dashed" w:color="000000" w:sz="4" w:space="0"/>
+            </w:tcBorders>
+            <w:shd w:val="clear" w:color="auto" w:fill="auto"/>
+            <w:vAlign w:val="center"/>
+          </w:tcPr>
+          <w:p>
+            <w:pPr>
+              <w:keepNext w:val="0"/>
+              <w:keepLines w:val="0"/>
+              <w:pageBreakBefore w:val="0"/>
+              <w:widowControl w:val="0"/>
+              <w:pBdr>
+                <w:top w:val="none" w:color="auto" w:sz="0" w:space="0"/>
+                <w:left w:val="none" w:color="auto" w:sz="0" w:space="0"/>
+                <w:bottom w:val="none" w:color="auto" w:sz="0" w:space="0"/>
+                <w:right w:val="none" w:color="auto" w:sz="0" w:space="0"/>
+                <w:between w:val="none" w:color="auto" w:sz="0" w:space="0"/>
+              </w:pBdr>
+              <w:shd w:val="clear" w:fill="auto"/>
+              <w:spacing w:before="0" w:after="0" w:line="276" w:lineRule="auto"/>
+              <w:ind w:left="0" w:right="0" w:firstLine="0"/>
+              <w:jc w:val="left"/>
+              <w:rPr>
+                <w:rFonts w:ascii="Cambria" w:hAnsi="Cambria" w:eastAsia="Cambria" w:cs="Cambria"/>
+              </w:rPr>
+            </w:pPr>
+          </w:p>
+        </w:tc>
+        <w:tc>
+          <w:tcPr>
+            <w:vMerge w:val="continue"/>
+            <w:tcBorders>
+              <w:top w:val="single" w:color="000000" w:sz="18" w:space="0"/>
+              <w:left w:val="dashed" w:color="000000" w:sz="4" w:space="0"/>
+              <w:right w:val="dashed" w:color="000000" w:sz="4" w:space="0"/>
+            </w:tcBorders>
+            <w:shd w:val="clear" w:color="auto" w:fill="auto"/>
+            <w:vAlign w:val="center"/>
+          </w:tcPr>
+          <w:p>
+            <w:pPr>
+              <w:keepNext w:val="0"/>
+              <w:keepLines w:val="0"/>
+              <w:pageBreakBefore w:val="0"/>
+              <w:widowControl w:val="0"/>
+              <w:pBdr>
+                <w:top w:val="none" w:color="auto" w:sz="0" w:space="0"/>
+                <w:left w:val="none" w:color="auto" w:sz="0" w:space="0"/>
+                <w:bottom w:val="none" w:color="auto" w:sz="0" w:space="0"/>
+                <w:right w:val="none" w:color="auto" w:sz="0" w:space="0"/>
+                <w:between w:val="none" w:color="auto" w:sz="0" w:space="0"/>
+              </w:pBdr>
+              <w:shd w:val="clear" w:fill="auto"/>
+              <w:spacing w:before="0" w:after="0" w:line="276" w:lineRule="auto"/>
+              <w:ind w:left="0" w:right="0" w:firstLine="0"/>
+              <w:jc w:val="left"/>
+              <w:rPr>
+                <w:rFonts w:ascii="Cambria" w:hAnsi="Cambria" w:eastAsia="Cambria" w:cs="Cambria"/>
+              </w:rPr>
+            </w:pPr>
+          </w:p>
+        </w:tc>
+        <w:tc>
+          <w:tcPr>
+            <w:vMerge w:val="continue"/>
+            <w:tcBorders>
+              <w:top w:val="single" w:color="000000" w:sz="18" w:space="0"/>
+              <w:left w:val="dashed" w:color="000000" w:sz="4" w:space="0"/>
+              <w:right w:val="dashed" w:color="000000" w:sz="4" w:space="0"/>
+            </w:tcBorders>
+            <w:shd w:val="clear" w:color="auto" w:fill="auto"/>
+            <w:vAlign w:val="center"/>
+          </w:tcPr>
+          <w:p>
+            <w:pPr>
+              <w:keepNext w:val="0"/>
+              <w:keepLines w:val="0"/>
+              <w:pageBreakBefore w:val="0"/>
+              <w:widowControl w:val="0"/>
+              <w:pBdr>
+                <w:top w:val="none" w:color="auto" w:sz="0" w:space="0"/>
+                <w:left w:val="none" w:color="auto" w:sz="0" w:space="0"/>
+                <w:bottom w:val="none" w:color="auto" w:sz="0" w:space="0"/>
+                <w:right w:val="none" w:color="auto" w:sz="0" w:space="0"/>
+                <w:between w:val="none" w:color="auto" w:sz="0" w:space="0"/>
+              </w:pBdr>
+              <w:shd w:val="clear" w:fill="auto"/>
+              <w:spacing w:before="0" w:after="0" w:line="276" w:lineRule="auto"/>
+              <w:ind w:left="0" w:right="0" w:firstLine="0"/>
+              <w:jc w:val="left"/>
+              <w:rPr>
+                <w:rFonts w:ascii="Cambria" w:hAnsi="Cambria" w:eastAsia="Cambria" w:cs="Cambria"/>
+              </w:rPr>
+            </w:pPr>
+          </w:p>
+        </w:tc>
+        <w:tc>
+          <w:tcPr>
+            <w:vMerge w:val="continue"/>
+            <w:tcBorders>
+              <w:top w:val="single" w:color="000000" w:sz="18" w:space="0"/>
+              <w:left w:val="dashed" w:color="000000" w:sz="4" w:space="0"/>
+              <w:right w:val="single" w:color="000000" w:sz="18" w:space="0"/>
+            </w:tcBorders>
+            <w:shd w:val="clear" w:color="auto" w:fill="auto"/>
+            <w:vAlign w:val="center"/>
+          </w:tcPr>
+          <w:p>
+            <w:pPr>
+              <w:keepNext w:val="0"/>
+              <w:keepLines w:val="0"/>
+              <w:pageBreakBefore w:val="0"/>
+              <w:widowControl w:val="0"/>
+              <w:pBdr>
+                <w:top w:val="none" w:color="auto" w:sz="0" w:space="0"/>
+                <w:left w:val="none" w:color="auto" w:sz="0" w:space="0"/>
+                <w:bottom w:val="none" w:color="auto" w:sz="0" w:space="0"/>
+                <w:right w:val="none" w:color="auto" w:sz="0" w:space="0"/>
+                <w:between w:val="none" w:color="auto" w:sz="0" w:space="0"/>
+              </w:pBdr>
+              <w:shd w:val="clear" w:fill="auto"/>
+              <w:spacing w:before="0" w:after="0" w:line="276" w:lineRule="auto"/>
+              <w:ind w:left="0" w:right="0" w:firstLine="0"/>
+              <w:jc w:val="left"/>
+              <w:rPr>
+                <w:rFonts w:ascii="Cambria" w:hAnsi="Cambria" w:eastAsia="Cambria" w:cs="Cambria"/>
+              </w:rPr>
+            </w:pPr>
+          </w:p>
+        </w:tc>
+      </w:tr>
+      <w:tr>
+        <w:tblPrEx>
+          <w:tblCellMar>
+            <w:top w:w="15" w:type="dxa"/>
+            <w:left w:w="115" w:type="dxa"/>
+            <w:bottom w:w="0" w:type="dxa"/>
+            <w:right w:w="115" w:type="dxa"/>
+          </w:tblCellMar>
+        </w:tblPrEx>
+        <w:trPr>
+          <w:trHeight w:val="288" w:hRule="atLeast"/>
+          <w:jc w:val="center"/>
+        </w:trPr>
+        <w:tc>
+          <w:tcPr>
+            <w:vMerge w:val="restart"/>
+            <w:tcBorders>
+              <w:top w:val="single" w:color="000000" w:sz="18" w:space="0"/>
+              <w:left w:val="single" w:color="000000" w:sz="18" w:space="0"/>
+              <w:right w:val="dashed" w:color="000000" w:sz="4" w:space="0"/>
+            </w:tcBorders>
+            <w:shd w:val="clear" w:color="auto" w:fill="auto"/>
+            <w:vAlign w:val="center"/>
+          </w:tcPr>
+          <w:p>
+            <w:pPr>
+              <w:spacing w:after="0" w:line="240" w:lineRule="auto"/>
+              <w:jc w:val="center"/>
+              <w:rPr>
+                <w:rFonts w:ascii="Cambria" w:hAnsi="Cambria" w:eastAsia="Cambria" w:cs="Cambria"/>
+              </w:rPr>
+            </w:pPr>
+            <w:r>
+              <w:rPr>
+                <w:rFonts w:ascii="Cambria" w:hAnsi="Cambria" w:eastAsia="Cambria" w:cs="Cambria"/>
+                <w:rtl w:val="0"/>
+              </w:rPr>
+              <w:t>1</w:t>
+            </w:r>
+          </w:p>
+        </w:tc>
+        <w:tc>
+          <w:tcPr>
+            <w:vMerge w:val="restart"/>
+            <w:tcBorders>
+              <w:top w:val="single" w:color="000000" w:sz="18" w:space="0"/>
+              <w:left w:val="dashed" w:color="000000" w:sz="4" w:space="0"/>
+              <w:right w:val="dashed" w:color="000000" w:sz="4" w:space="0"/>
+            </w:tcBorders>
+            <w:shd w:val="clear" w:color="auto" w:fill="FFFFFF"/>
+            <w:vAlign w:val="center"/>
+          </w:tcPr>
+          <w:p>
+            <w:pPr>
+              <w:spacing w:after="0" w:line="240" w:lineRule="auto"/>
+              <w:jc w:val="center"/>
+              <w:rPr>
+                <w:rFonts w:ascii="Cambria" w:hAnsi="Cambria" w:eastAsia="Cambria" w:cs="Cambria"/>
+              </w:rPr>
+            </w:pPr>
+          </w:p>
+          <w:p>
+            <w:pPr>
+              <w:spacing w:after="0" w:line="240" w:lineRule="auto"/>
+              <w:jc w:val="center"/>
+              <w:rPr>
+                <w:rFonts w:ascii="Cambria" w:hAnsi="Cambria" w:eastAsia="Cambria" w:cs="Cambria"/>
+              </w:rPr>
+            </w:pPr>
+          </w:p>
+          <w:p>
+            <w:pPr>
+              <w:spacing w:after="0" w:line="240" w:lineRule="auto"/>
+              <w:jc w:val="center"/>
+              <w:rPr>
+                <w:rFonts w:ascii="Cambria" w:hAnsi="Cambria" w:eastAsia="Cambria" w:cs="Cambria"/>
+              </w:rPr>
+            </w:pPr>
+            <w:r>
+              <w:rPr>
+                <w:rFonts w:ascii="Cambria" w:hAnsi="Cambria" w:eastAsia="Cambria" w:cs="Cambria"/>
+                <w:rtl w:val="0"/>
+              </w:rPr>
+              <w:t>ROMM-2</w:t>
+            </w:r>
+          </w:p>
+          <w:p>
+            <w:pPr>
+              <w:spacing w:after="0" w:line="240" w:lineRule="auto"/>
+              <w:jc w:val="center"/>
+              <w:rPr>
+                <w:rFonts w:ascii="Cambria" w:hAnsi="Cambria" w:eastAsia="Cambria" w:cs="Cambria"/>
+              </w:rPr>
+            </w:pPr>
+          </w:p>
+        </w:tc>
+        <w:tc>
+          <w:tcPr>
+            <w:tcBorders>
+              <w:top w:val="single" w:color="000000" w:sz="18" w:space="0"/>
+              <w:left w:val="nil"/>
+              <w:bottom w:val="dashed" w:color="000000" w:sz="4" w:space="0"/>
+              <w:right w:val="dashed" w:color="000000" w:sz="4" w:space="0"/>
+            </w:tcBorders>
+            <w:shd w:val="clear" w:color="auto" w:fill="auto"/>
+            <w:vAlign w:val="center"/>
+          </w:tcPr>
+          <w:p>
+            <w:pPr>
+              <w:spacing w:after="0" w:line="240" w:lineRule="auto"/>
+              <w:jc w:val="center"/>
+              <w:rPr>
+                <w:rFonts w:ascii="Cambria" w:hAnsi="Cambria" w:eastAsia="Cambria" w:cs="Cambria"/>
+                <w:color w:val="FF0000"/>
+              </w:rPr>
+            </w:pPr>
+            <w:r>
+              <w:rPr>
+                <w:rFonts w:ascii="Cambria" w:hAnsi="Cambria" w:eastAsia="Cambria" w:cs="Cambria"/>
+                <w:color w:val="FF0000"/>
+                <w:rtl w:val="0"/>
+              </w:rPr>
+              <w:t>S2</w:t>
+            </w:r>
+          </w:p>
+        </w:tc>
+        <w:tc>
+          <w:tcPr>
+            <w:tcBorders>
+              <w:top w:val="single" w:color="000000" w:sz="18" w:space="0"/>
+              <w:left w:val="nil"/>
+              <w:bottom w:val="dashed" w:color="000000" w:sz="4" w:space="0"/>
+              <w:right w:val="dashed" w:color="000000" w:sz="4" w:space="0"/>
+            </w:tcBorders>
+            <w:shd w:val="clear" w:color="auto" w:fill="auto"/>
+            <w:vAlign w:val="center"/>
+          </w:tcPr>
+          <w:p>
+            <w:pPr>
+              <w:spacing w:after="0" w:line="240" w:lineRule="auto"/>
+              <w:ind w:left="-128" w:right="-158" w:firstLine="0"/>
+              <w:jc w:val="center"/>
+              <w:rPr>
+                <w:rFonts w:ascii="Cambria" w:hAnsi="Cambria" w:eastAsia="Cambria" w:cs="Cambria"/>
+                <w:color w:val="FF0000"/>
+              </w:rPr>
+            </w:pPr>
+            <w:r>
+              <w:rPr>
+                <w:rFonts w:ascii="Cambria" w:hAnsi="Cambria" w:eastAsia="Cambria" w:cs="Cambria"/>
+                <w:color w:val="FF0000"/>
+                <w:rtl w:val="0"/>
+              </w:rPr>
+              <w:t>1899</w:t>
+            </w:r>
+          </w:p>
+        </w:tc>
+        <w:tc>
+          <w:tcPr>
+            <w:tcBorders>
+              <w:top w:val="single" w:color="000000" w:sz="18" w:space="0"/>
+              <w:left w:val="nil"/>
+              <w:bottom w:val="dashed" w:color="000000" w:sz="4" w:space="0"/>
+              <w:right w:val="dashed" w:color="000000" w:sz="4" w:space="0"/>
+            </w:tcBorders>
+            <w:shd w:val="clear" w:color="auto" w:fill="auto"/>
+            <w:vAlign w:val="center"/>
+          </w:tcPr>
+          <w:p>
+            <w:pPr>
+              <w:spacing w:after="0" w:line="240" w:lineRule="auto"/>
+              <w:ind w:left="-128" w:right="-158" w:firstLine="0"/>
+              <w:jc w:val="center"/>
+              <w:rPr>
+                <w:rFonts w:ascii="Cambria" w:hAnsi="Cambria" w:eastAsia="Cambria" w:cs="Cambria"/>
+                <w:color w:val="FF0000"/>
+              </w:rPr>
+            </w:pPr>
+            <w:r>
+              <w:rPr>
+                <w:rFonts w:ascii="Cambria" w:hAnsi="Cambria" w:eastAsia="Cambria" w:cs="Cambria"/>
+                <w:color w:val="FF0000"/>
+                <w:rtl w:val="0"/>
+              </w:rPr>
+              <w:t>1998</w:t>
+            </w:r>
+          </w:p>
+        </w:tc>
+        <w:tc>
+          <w:tcPr>
+            <w:tcBorders>
+              <w:top w:val="single" w:color="000000" w:sz="18" w:space="0"/>
+              <w:left w:val="nil"/>
+              <w:bottom w:val="dashed" w:color="000000" w:sz="4" w:space="0"/>
+              <w:right w:val="dashed" w:color="000000" w:sz="4" w:space="0"/>
+            </w:tcBorders>
+            <w:shd w:val="clear" w:color="auto" w:fill="auto"/>
+            <w:vAlign w:val="center"/>
+          </w:tcPr>
+          <w:p>
+            <w:pPr>
+              <w:spacing w:after="0" w:line="240" w:lineRule="auto"/>
+              <w:ind w:left="-128" w:right="-158" w:firstLine="0"/>
+              <w:jc w:val="center"/>
+              <w:rPr>
+                <w:rFonts w:ascii="Cambria" w:hAnsi="Cambria" w:eastAsia="Cambria" w:cs="Cambria"/>
+                <w:color w:val="FF0000"/>
+              </w:rPr>
+            </w:pPr>
+            <w:r>
+              <w:rPr>
+                <w:rFonts w:ascii="Cambria" w:hAnsi="Cambria" w:eastAsia="Cambria" w:cs="Cambria"/>
+                <w:color w:val="FF0000"/>
+                <w:rtl w:val="0"/>
+              </w:rPr>
+              <w:t>1787</w:t>
+            </w:r>
+          </w:p>
+        </w:tc>
+        <w:tc>
+          <w:tcPr>
+            <w:tcBorders>
+              <w:top w:val="single" w:color="000000" w:sz="18" w:space="0"/>
+              <w:left w:val="nil"/>
+              <w:bottom w:val="dashed" w:color="000000" w:sz="4" w:space="0"/>
+              <w:right w:val="dashed" w:color="000000" w:sz="4" w:space="0"/>
+            </w:tcBorders>
+            <w:shd w:val="clear" w:color="auto" w:fill="auto"/>
+            <w:vAlign w:val="center"/>
+          </w:tcPr>
+          <w:p>
+            <w:pPr>
+              <w:spacing w:after="0" w:line="240" w:lineRule="auto"/>
+              <w:ind w:left="-128" w:right="-158" w:firstLine="0"/>
+              <w:jc w:val="center"/>
+              <w:rPr>
+                <w:rFonts w:ascii="Cambria" w:hAnsi="Cambria" w:eastAsia="Cambria" w:cs="Cambria"/>
+                <w:color w:val="FF0000"/>
+              </w:rPr>
+            </w:pPr>
+            <w:r>
+              <w:rPr>
+                <w:rFonts w:ascii="Cambria" w:hAnsi="Cambria" w:eastAsia="Cambria" w:cs="Cambria"/>
+                <w:color w:val="FF0000"/>
+                <w:rtl w:val="0"/>
+              </w:rPr>
+              <w:t>1789</w:t>
+            </w:r>
+          </w:p>
+        </w:tc>
+        <w:tc>
+          <w:tcPr>
+            <w:tcBorders>
+              <w:top w:val="single" w:color="000000" w:sz="18" w:space="0"/>
+              <w:left w:val="nil"/>
+              <w:bottom w:val="dashed" w:color="000000" w:sz="4" w:space="0"/>
+              <w:right w:val="dashed" w:color="000000" w:sz="4" w:space="0"/>
+            </w:tcBorders>
+            <w:shd w:val="clear" w:color="auto" w:fill="auto"/>
+            <w:vAlign w:val="center"/>
+          </w:tcPr>
+          <w:p>
+            <w:pPr>
+              <w:spacing w:after="0" w:line="240" w:lineRule="auto"/>
+              <w:ind w:left="-128" w:right="-158" w:firstLine="0"/>
+              <w:jc w:val="center"/>
+              <w:rPr>
+                <w:rFonts w:ascii="Cambria" w:hAnsi="Cambria" w:eastAsia="Cambria" w:cs="Cambria"/>
+                <w:color w:val="FF0000"/>
+              </w:rPr>
+            </w:pPr>
+            <w:r>
+              <w:rPr>
+                <w:rFonts w:ascii="Cambria" w:hAnsi="Cambria" w:eastAsia="Cambria" w:cs="Cambria"/>
+                <w:color w:val="FF0000"/>
+                <w:rtl w:val="0"/>
+              </w:rPr>
+              <w:t>1789</w:t>
+            </w:r>
+          </w:p>
+        </w:tc>
+        <w:tc>
+          <w:tcPr>
+            <w:tcBorders>
+              <w:top w:val="single" w:color="000000" w:sz="18" w:space="0"/>
+              <w:left w:val="nil"/>
+              <w:bottom w:val="dashed" w:color="000000" w:sz="4" w:space="0"/>
+              <w:right w:val="dashed" w:color="000000" w:sz="4" w:space="0"/>
+            </w:tcBorders>
+            <w:shd w:val="clear" w:color="auto" w:fill="auto"/>
+            <w:vAlign w:val="center"/>
+          </w:tcPr>
+          <w:p>
+            <w:pPr>
+              <w:spacing w:after="0" w:line="240" w:lineRule="auto"/>
+              <w:jc w:val="center"/>
+              <w:rPr>
+                <w:rFonts w:ascii="Cambria" w:hAnsi="Cambria" w:eastAsia="Cambria" w:cs="Cambria"/>
+              </w:rPr>
+            </w:pPr>
+            <w:r>
+              <w:rPr>
+                <w:rFonts w:ascii="Cambria" w:hAnsi="Cambria" w:eastAsia="Cambria" w:cs="Cambria"/>
+                <w:rtl w:val="0"/>
+              </w:rPr>
+              <w:t>1852</w:t>
+            </w:r>
+          </w:p>
+        </w:tc>
+        <w:tc>
+          <w:tcPr>
+            <w:tcBorders>
+              <w:top w:val="single" w:color="000000" w:sz="18" w:space="0"/>
+              <w:left w:val="nil"/>
+              <w:bottom w:val="dashed" w:color="000000" w:sz="4" w:space="0"/>
+              <w:right w:val="dashed" w:color="000000" w:sz="4" w:space="0"/>
+            </w:tcBorders>
+            <w:shd w:val="clear" w:color="auto" w:fill="auto"/>
+            <w:vAlign w:val="center"/>
+          </w:tcPr>
+          <w:p>
+            <w:pPr>
+              <w:spacing w:after="0" w:line="240" w:lineRule="auto"/>
+              <w:jc w:val="center"/>
+              <w:rPr>
+                <w:rFonts w:ascii="Cambria" w:hAnsi="Cambria" w:eastAsia="Cambria" w:cs="Cambria"/>
+              </w:rPr>
+            </w:pPr>
+            <w:r>
+              <w:rPr>
+                <w:rFonts w:ascii="Cambria" w:hAnsi="Cambria" w:eastAsia="Cambria" w:cs="Cambria"/>
+                <w:rtl w:val="0"/>
+              </w:rPr>
+              <w:t>0.98</w:t>
+            </w:r>
+          </w:p>
+        </w:tc>
+        <w:tc>
+          <w:tcPr>
+            <w:tcBorders>
+              <w:top w:val="single" w:color="000000" w:sz="18" w:space="0"/>
+              <w:left w:val="nil"/>
+              <w:bottom w:val="dashed" w:color="000000" w:sz="4" w:space="0"/>
+              <w:right w:val="dashed" w:color="000000" w:sz="4" w:space="0"/>
+            </w:tcBorders>
+            <w:shd w:val="clear" w:color="auto" w:fill="auto"/>
+            <w:vAlign w:val="center"/>
+          </w:tcPr>
+          <w:p>
+            <w:pPr>
+              <w:spacing w:after="0" w:line="240" w:lineRule="auto"/>
+              <w:jc w:val="center"/>
+              <w:rPr>
+                <w:rFonts w:ascii="Cambria" w:hAnsi="Cambria" w:eastAsia="Cambria" w:cs="Cambria"/>
+              </w:rPr>
+            </w:pPr>
+          </w:p>
+          <w:p>
+            <w:pPr>
+              <w:spacing w:after="0" w:line="240" w:lineRule="auto"/>
+              <w:jc w:val="center"/>
+              <w:rPr>
+                <w:rFonts w:ascii="Cambria" w:hAnsi="Cambria" w:eastAsia="Cambria" w:cs="Cambria"/>
+              </w:rPr>
+            </w:pPr>
+            <w:r>
+              <w:rPr>
+                <w:rFonts w:ascii="Cambria" w:hAnsi="Cambria" w:eastAsia="Cambria" w:cs="Cambria"/>
+                <w:rtl w:val="0"/>
+              </w:rPr>
+              <w:t>1815</w:t>
+            </w:r>
+          </w:p>
+          <w:p>
+            <w:pPr>
+              <w:spacing w:after="0" w:line="240" w:lineRule="auto"/>
+              <w:jc w:val="center"/>
+              <w:rPr>
+                <w:rFonts w:ascii="Cambria" w:hAnsi="Cambria" w:eastAsia="Cambria" w:cs="Cambria"/>
+              </w:rPr>
+            </w:pPr>
+          </w:p>
+        </w:tc>
+        <w:tc>
+          <w:tcPr>
+            <w:vMerge w:val="restart"/>
+            <w:tcBorders>
+              <w:top w:val="single" w:color="000000" w:sz="18" w:space="0"/>
+              <w:left w:val="dashed" w:color="000000" w:sz="4" w:space="0"/>
+              <w:right w:val="dashed" w:color="000000" w:sz="4" w:space="0"/>
+            </w:tcBorders>
+            <w:shd w:val="clear" w:color="auto" w:fill="auto"/>
+            <w:vAlign w:val="center"/>
+          </w:tcPr>
+          <w:p>
+            <w:pPr>
+              <w:spacing w:after="0" w:line="240" w:lineRule="auto"/>
+              <w:jc w:val="center"/>
+              <w:rPr>
+                <w:rFonts w:ascii="Cambria" w:hAnsi="Cambria" w:eastAsia="Cambria" w:cs="Cambria"/>
+              </w:rPr>
+            </w:pPr>
+          </w:p>
+          <w:p>
+            <w:pPr>
+              <w:spacing w:after="0" w:line="240" w:lineRule="auto"/>
+              <w:jc w:val="center"/>
+              <w:rPr>
+                <w:rFonts w:ascii="Cambria" w:hAnsi="Cambria" w:eastAsia="Cambria" w:cs="Cambria"/>
+              </w:rPr>
+            </w:pPr>
+          </w:p>
+          <w:p>
+            <w:pPr>
+              <w:spacing w:after="0" w:line="240" w:lineRule="auto"/>
+              <w:jc w:val="center"/>
+              <w:rPr>
+                <w:rFonts w:ascii="Cambria" w:hAnsi="Cambria" w:eastAsia="Cambria" w:cs="Cambria"/>
+              </w:rPr>
+            </w:pPr>
+            <w:r>
+              <w:rPr>
+                <w:rFonts w:ascii="Cambria" w:hAnsi="Cambria" w:eastAsia="Cambria" w:cs="Cambria"/>
+                <w:rtl w:val="0"/>
+              </w:rPr>
+              <w:t>1815</w:t>
+            </w:r>
+          </w:p>
+          <w:p>
+            <w:pPr>
+              <w:spacing w:after="0" w:line="240" w:lineRule="auto"/>
+              <w:jc w:val="center"/>
+              <w:rPr>
+                <w:rFonts w:ascii="Cambria" w:hAnsi="Cambria" w:eastAsia="Cambria" w:cs="Cambria"/>
+              </w:rPr>
+            </w:pPr>
+          </w:p>
+        </w:tc>
+        <w:tc>
+          <w:tcPr>
+            <w:vMerge w:val="restart"/>
+            <w:tcBorders>
+              <w:top w:val="single" w:color="000000" w:sz="18" w:space="0"/>
+              <w:left w:val="dashed" w:color="000000" w:sz="4" w:space="0"/>
+              <w:right w:val="dashed" w:color="000000" w:sz="4" w:space="0"/>
+            </w:tcBorders>
+            <w:shd w:val="clear" w:color="auto" w:fill="auto"/>
+            <w:vAlign w:val="center"/>
+          </w:tcPr>
+          <w:p>
+            <w:pPr>
+              <w:spacing w:after="0" w:line="240" w:lineRule="auto"/>
+              <w:jc w:val="center"/>
+              <w:rPr>
+                <w:rFonts w:ascii="Cambria" w:hAnsi="Cambria" w:eastAsia="Cambria" w:cs="Cambria"/>
+              </w:rPr>
+            </w:pPr>
+          </w:p>
+          <w:p>
+            <w:pPr>
+              <w:spacing w:after="0" w:line="240" w:lineRule="auto"/>
+              <w:jc w:val="center"/>
+              <w:rPr>
+                <w:rFonts w:ascii="Cambria" w:hAnsi="Cambria" w:eastAsia="Cambria" w:cs="Cambria"/>
+              </w:rPr>
+            </w:pPr>
+          </w:p>
+          <w:p>
+            <w:pPr>
+              <w:spacing w:after="0" w:line="240" w:lineRule="auto"/>
+              <w:jc w:val="center"/>
+              <w:rPr>
+                <w:rFonts w:ascii="Cambria" w:hAnsi="Cambria" w:eastAsia="Cambria" w:cs="Cambria"/>
+              </w:rPr>
+            </w:pPr>
+            <w:r>
+              <w:rPr>
+                <w:rFonts w:ascii="Cambria" w:hAnsi="Cambria" w:eastAsia="Cambria" w:cs="Cambria"/>
+                <w:rtl w:val="0"/>
+              </w:rPr>
+              <w:t>7790</w:t>
+            </w:r>
+          </w:p>
+          <w:p>
+            <w:pPr>
+              <w:spacing w:after="0" w:line="240" w:lineRule="auto"/>
+              <w:jc w:val="center"/>
+              <w:rPr>
+                <w:rFonts w:ascii="Cambria" w:hAnsi="Cambria" w:eastAsia="Cambria" w:cs="Cambria"/>
+              </w:rPr>
+            </w:pPr>
+          </w:p>
+        </w:tc>
+        <w:tc>
+          <w:tcPr>
+            <w:vMerge w:val="restart"/>
+            <w:tcBorders>
+              <w:top w:val="single" w:color="000000" w:sz="18" w:space="0"/>
+              <w:left w:val="dashed" w:color="000000" w:sz="4" w:space="0"/>
+              <w:right w:val="dashed" w:color="000000" w:sz="4" w:space="0"/>
+            </w:tcBorders>
+            <w:shd w:val="clear" w:color="auto" w:fill="auto"/>
+            <w:vAlign w:val="center"/>
+          </w:tcPr>
+          <w:p>
+            <w:pPr>
+              <w:spacing w:after="0" w:line="240" w:lineRule="auto"/>
+              <w:jc w:val="center"/>
+              <w:rPr>
+                <w:rFonts w:ascii="Cambria" w:hAnsi="Cambria" w:eastAsia="Cambria" w:cs="Cambria"/>
+              </w:rPr>
+            </w:pPr>
+          </w:p>
+          <w:p>
+            <w:pPr>
+              <w:spacing w:after="0" w:line="240" w:lineRule="auto"/>
+              <w:jc w:val="center"/>
+              <w:rPr>
+                <w:rFonts w:ascii="Cambria" w:hAnsi="Cambria" w:eastAsia="Cambria" w:cs="Cambria"/>
+              </w:rPr>
+            </w:pPr>
+          </w:p>
+          <w:p>
+            <w:pPr>
+              <w:spacing w:after="0" w:line="240" w:lineRule="auto"/>
+              <w:jc w:val="center"/>
+              <w:rPr>
+                <w:rFonts w:ascii="Cambria" w:hAnsi="Cambria" w:eastAsia="Cambria" w:cs="Cambria"/>
+              </w:rPr>
+            </w:pPr>
+            <w:r>
+              <w:rPr>
+                <w:rFonts w:ascii="Cambria" w:hAnsi="Cambria" w:eastAsia="Cambria" w:cs="Cambria"/>
+                <w:rtl w:val="0"/>
+              </w:rPr>
+              <w:t>14</w:t>
+            </w:r>
+          </w:p>
+          <w:p>
+            <w:pPr>
+              <w:spacing w:after="0" w:line="240" w:lineRule="auto"/>
+              <w:jc w:val="center"/>
+              <w:rPr>
+                <w:rFonts w:ascii="Cambria" w:hAnsi="Cambria" w:eastAsia="Cambria" w:cs="Cambria"/>
+              </w:rPr>
+            </w:pPr>
+          </w:p>
+        </w:tc>
+        <w:tc>
+          <w:tcPr>
+            <w:vMerge w:val="restart"/>
+            <w:tcBorders>
+              <w:top w:val="single" w:color="000000" w:sz="18" w:space="0"/>
+              <w:left w:val="dashed" w:color="000000" w:sz="4" w:space="0"/>
+              <w:right w:val="single" w:color="000000" w:sz="18" w:space="0"/>
+            </w:tcBorders>
+            <w:shd w:val="clear" w:color="auto" w:fill="auto"/>
+            <w:vAlign w:val="center"/>
+          </w:tcPr>
+          <w:p>
+            <w:pPr>
+              <w:spacing w:after="0" w:line="240" w:lineRule="auto"/>
+              <w:jc w:val="center"/>
+              <w:rPr>
+                <w:rFonts w:ascii="Cambria" w:hAnsi="Cambria" w:eastAsia="Cambria" w:cs="Cambria"/>
+                <w:b/>
+              </w:rPr>
+            </w:pPr>
+          </w:p>
+          <w:p>
+            <w:pPr>
+              <w:spacing w:after="0" w:line="240" w:lineRule="auto"/>
+              <w:jc w:val="center"/>
+              <w:rPr>
+                <w:rFonts w:ascii="Cambria" w:hAnsi="Cambria" w:eastAsia="Cambria" w:cs="Cambria"/>
+                <w:b/>
+              </w:rPr>
+            </w:pPr>
+          </w:p>
+          <w:p>
+            <w:pPr>
+              <w:spacing w:after="0" w:line="240" w:lineRule="auto"/>
+              <w:jc w:val="center"/>
+              <w:rPr>
+                <w:rFonts w:ascii="Cambria" w:hAnsi="Cambria" w:eastAsia="Cambria" w:cs="Cambria"/>
+                <w:b/>
+              </w:rPr>
+            </w:pPr>
+            <w:r>
+              <w:rPr>
+                <w:rFonts w:ascii="Cambria" w:hAnsi="Cambria" w:eastAsia="Cambria" w:cs="Cambria"/>
+                <w:b/>
+                <w:rtl w:val="0"/>
+              </w:rPr>
+              <w:t>NLT-14</w:t>
+            </w:r>
+          </w:p>
+          <w:p>
+            <w:pPr>
+              <w:spacing w:after="0" w:line="240" w:lineRule="auto"/>
+              <w:jc w:val="center"/>
+              <w:rPr>
+                <w:rFonts w:ascii="Cambria" w:hAnsi="Cambria" w:eastAsia="Cambria" w:cs="Cambria"/>
+                <w:b/>
+              </w:rPr>
+            </w:pPr>
           </w:p>
         </w:tc>
       </w:tr>
@@ -2410,7 +4135,7 @@
               <w:rFonts w:ascii="Cambria" w:hAnsi="Cambria" w:eastAsia="Cambria" w:cs="Cambria"/>
               <w:rtl w:val="0"/>
             </w:rPr>
-            <w:t>Client-B</w:t>
+            <w:t>Surya-Client</w:t>
           </w:r>
         </w:p>
       </w:tc>
@@ -2469,7 +4194,7 @@
               <w:color w:val="FF0000"/>
               <w:lang w:val="en-US"/>
             </w:rPr>
-            <w:t>VP-ACPH-CLI-2312-004</w:t>
+            <w:t>VP-ACPH-SUR-2312-001</w:t>
           </w:r>
           <w:r>
             <w:rPr>
@@ -2543,7 +4268,7 @@
               <w:rFonts w:ascii="Cambria" w:hAnsi="Cambria" w:eastAsia="Cambria" w:cs="Cambria"/>
               <w:rtl w:val="0"/>
             </w:rPr>
-            <w:t>Cuddalore</w:t>
+            <w:t>cuddalor</w:t>
           </w:r>
         </w:p>
       </w:tc>
@@ -2599,7 +4324,7 @@
               <w:rtl w:val="0"/>
               <w:lang w:val="en-US"/>
             </w:rPr>
-            <w:t>Class 6</w:t>
+            <w:t>Class 5</w:t>
           </w:r>
           <w:r>
             <w:rPr>
@@ -2674,7 +4399,7 @@
               <w:rFonts w:hint="default" w:ascii="Cambria" w:hAnsi="Cambria" w:eastAsia="Cambria" w:cs="Cambria"/>
               <w:lang w:val="en-US"/>
             </w:rPr>
-            <w:t>Turf methu</w:t>
+            <w:t>Surya</w:t>
           </w:r>
         </w:p>
       </w:tc>
@@ -2729,7 +4454,7 @@
               <w:rFonts w:hint="default" w:ascii="Cambria" w:hAnsi="Cambria" w:eastAsia="Cambria" w:cs="Cambria"/>
               <w:lang w:val="en-US"/>
             </w:rPr>
-            <w:t>Refrerence-id</w:t>
+            <w:t>Ref-1</w:t>
           </w:r>
         </w:p>
       </w:tc>
@@ -2796,7 +4521,7 @@
               <w:rFonts w:ascii="Cambria" w:hAnsi="Cambria" w:eastAsia="Cambria" w:cs="Cambria"/>
               <w:rtl w:val="0"/>
             </w:rPr>
-            <w:t>12345678</w:t>
+            <w:t>EQ-ID</w:t>
           </w:r>
         </w:p>
       </w:tc>
@@ -2850,7 +4575,7 @@
               <w:rFonts w:ascii="Cambria" w:hAnsi="Cambria" w:eastAsia="Cambria" w:cs="Cambria"/>
               <w:rtl w:val="0"/>
             </w:rPr>
-            <w:t>Chennau</w:t>
+            <w:t>Chennai</w:t>
           </w:r>
         </w:p>
       </w:tc>
@@ -2917,7 +4642,7 @@
               <w:rFonts w:ascii="Cambria" w:hAnsi="Cambria" w:eastAsia="Cambria" w:cs="Cambria"/>
               <w:rtl w:val="0"/>
             </w:rPr>
-            <w:t>23-12-2023 12.00.00 AM</w:t>
+            <w:t>14-12-2023 12.00.00 AM</w:t>
           </w:r>
         </w:p>
       </w:tc>
@@ -2977,7 +4702,7 @@
               <w:rtl w:val="0"/>
               <w:lang w:val="en-US"/>
             </w:rPr>
-            <w:t>14-12-2023 12.00.00 AM</w:t>
+            <w:t>16-12-2023 12.00.00 AM</w:t>
           </w:r>
           <w:bookmarkStart w:name="_GoBack" w:id="0"/>
           <w:bookmarkEnd w:id="0"/>
@@ -3185,7 +4910,7 @@
               <w:rFonts w:ascii="Cambria" w:hAnsi="Cambria" w:eastAsia="Cambria" w:cs="Cambria"/>
               <w:rtl w:val="0"/>
             </w:rPr>
-            <w:t>Type2</w:t>
+            <w:t>Ammenometer</w:t>
           </w:r>
         </w:p>
       </w:tc>
@@ -3394,7 +5119,7 @@
               <w:rFonts w:ascii="Cambria" w:hAnsi="Cambria" w:eastAsia="Cambria" w:cs="Cambria"/>
               <w:rtl w:val="0"/>
             </w:rPr>
-            <w:t>12345678 </w:t>
+            <w:t>8999 </w:t>
           </w:r>
         </w:p>
       </w:tc>
@@ -3461,7 +5186,7 @@
               <w:rFonts w:ascii="Cambria" w:hAnsi="Cambria" w:eastAsia="Cambria" w:cs="Cambria"/>
               <w:rtl w:val="0"/>
             </w:rPr>
-            <w:t>23-12-2023 12.00.00 AM</w:t>
+            <w:t>16-11-2023 12.00.00 AM</w:t>
           </w:r>
         </w:p>
       </w:tc>
@@ -3516,7 +5241,7 @@
               <w:rFonts w:ascii="Cambria" w:hAnsi="Cambria" w:eastAsia="Cambria" w:cs="Cambria"/>
               <w:rtl w:val="0"/>
             </w:rPr>
-            <w:t>14-12-2023 12.00.00 AM</w:t>
+            <w:t>24-11-2023 12.00.00 AM</w:t>
           </w:r>
         </w:p>
       </w:tc>

</xml_diff>

<commit_message>
Added file processing for PC3
</commit_message>
<xml_diff>
--- a/Back-End/EServices.WebApi/WebApi/WordTemplates/ACPH-out.docx
+++ b/Back-End/EServices.WebApi/WebApi/WordTemplates/ACPH-out.docx
@@ -12,7 +12,7 @@
     </w:p>
     <w:tbl>
       <w:tblPr>
-        <w:tblStyle w:val="13"/>
+        <w:tblStyle w:val="14"/>
         <w:tblW w:w="11430" w:type="dxa"/>
         <w:jc w:val="center"/>
         <w:tblLayout w:type="fixed"/>
@@ -37,8 +37,8 @@
         <w:gridCol w:w="810"/>
         <w:gridCol w:w="900"/>
         <w:gridCol w:w="990"/>
-        <w:gridCol w:w="615"/>
-        <w:gridCol w:w="915"/>
+        <w:gridCol w:w="653"/>
+        <w:gridCol w:w="877"/>
       </w:tblGrid>
       <w:tr>
         <w:tblPrEx>
@@ -55,6 +55,7 @@
         </w:trPr>
         <w:tc>
           <w:tcPr>
+            <w:tcW w:w="11430" w:type="dxa"/>
             <w:gridSpan w:val="15"/>
             <w:tcBorders>
               <w:top w:val="single" w:color="000000" w:sz="18" w:space="0"/>
@@ -82,7 +83,6 @@
                 <w:b/>
                 <w:sz w:val="28"/>
                 <w:szCs w:val="28"/>
-                <w:rtl w:val="0"/>
               </w:rPr>
               <w:t>TEST RESULTS</w:t>
             </w:r>
@@ -104,6 +104,7 @@
         </w:trPr>
         <w:tc>
           <w:tcPr>
+            <w:tcW w:w="585" w:type="dxa"/>
             <w:vMerge w:val="restart"/>
             <w:tcBorders>
               <w:top w:val="single" w:color="000000" w:sz="18" w:space="0"/>
@@ -117,7 +118,7 @@
           <w:p>
             <w:pPr>
               <w:spacing w:after="0" w:line="240" w:lineRule="auto"/>
-              <w:ind w:left="-115" w:right="-134" w:firstLine="0"/>
+              <w:ind w:left="-115" w:right="-134"/>
               <w:jc w:val="center"/>
               <w:rPr>
                 <w:rFonts w:ascii="Cambria" w:hAnsi="Cambria" w:eastAsia="Cambria" w:cs="Cambria"/>
@@ -130,7 +131,6 @@
                 <w:b/>
                 <w:sz w:val="20"/>
                 <w:szCs w:val="20"/>
-                <w:rtl w:val="0"/>
               </w:rPr>
               <w:t>S.No</w:t>
             </w:r>
@@ -138,6 +138,7 @@
         </w:tc>
         <w:tc>
           <w:tcPr>
+            <w:tcW w:w="1095" w:type="dxa"/>
             <w:vMerge w:val="restart"/>
             <w:tcBorders>
               <w:top w:val="single" w:color="000000" w:sz="18" w:space="0"/>
@@ -161,7 +162,6 @@
               <w:rPr>
                 <w:rFonts w:ascii="Cambria" w:hAnsi="Cambria" w:eastAsia="Cambria" w:cs="Cambria"/>
                 <w:b/>
-                <w:rtl w:val="0"/>
               </w:rPr>
               <w:t xml:space="preserve">Room Name                 </w:t>
             </w:r>
@@ -169,6 +169,7 @@
         </w:tc>
         <w:tc>
           <w:tcPr>
+            <w:tcW w:w="1290" w:type="dxa"/>
             <w:vMerge w:val="restart"/>
             <w:tcBorders>
               <w:top w:val="single" w:color="000000" w:sz="18" w:space="0"/>
@@ -192,7 +193,6 @@
               <w:rPr>
                 <w:rFonts w:ascii="Cambria" w:hAnsi="Cambria" w:eastAsia="Cambria" w:cs="Cambria"/>
                 <w:b/>
-                <w:rtl w:val="0"/>
               </w:rPr>
               <w:t>Grill Code</w:t>
             </w:r>
@@ -200,6 +200,7 @@
         </w:tc>
         <w:tc>
           <w:tcPr>
+            <w:tcW w:w="2700" w:type="dxa"/>
             <w:gridSpan w:val="5"/>
             <w:tcBorders>
               <w:top w:val="single" w:color="000000" w:sz="18" w:space="0"/>
@@ -223,7 +224,6 @@
               <w:rPr>
                 <w:rFonts w:ascii="Cambria" w:hAnsi="Cambria" w:eastAsia="Cambria" w:cs="Cambria"/>
                 <w:b/>
-                <w:rtl w:val="0"/>
               </w:rPr>
               <w:t>Measured Air Velocity in FPM</w:t>
             </w:r>
@@ -231,6 +231,7 @@
         </w:tc>
         <w:tc>
           <w:tcPr>
+            <w:tcW w:w="795" w:type="dxa"/>
             <w:vMerge w:val="restart"/>
             <w:tcBorders>
               <w:top w:val="single" w:color="000000" w:sz="18" w:space="0"/>
@@ -244,7 +245,7 @@
           <w:p>
             <w:pPr>
               <w:spacing w:after="0" w:line="240" w:lineRule="auto"/>
-              <w:ind w:left="-123" w:right="-100" w:firstLine="0"/>
+              <w:ind w:left="-123" w:right="-100"/>
               <w:jc w:val="center"/>
               <w:rPr>
                 <w:rFonts w:ascii="Cambria" w:hAnsi="Cambria" w:eastAsia="Cambria" w:cs="Cambria"/>
@@ -255,7 +256,6 @@
               <w:rPr>
                 <w:rFonts w:ascii="Cambria" w:hAnsi="Cambria" w:eastAsia="Cambria" w:cs="Cambria"/>
                 <w:b/>
-                <w:rtl w:val="0"/>
               </w:rPr>
               <w:t xml:space="preserve">Avg. </w:t>
             </w:r>
@@ -265,7 +265,6 @@
                 <w:b/>
                 <w:sz w:val="20"/>
                 <w:szCs w:val="20"/>
-                <w:rtl w:val="0"/>
               </w:rPr>
               <w:t>Velocity</w:t>
             </w:r>
@@ -273,7 +272,6 @@
               <w:rPr>
                 <w:rFonts w:ascii="Cambria" w:hAnsi="Cambria" w:eastAsia="Cambria" w:cs="Cambria"/>
                 <w:b/>
-                <w:rtl w:val="0"/>
               </w:rPr>
               <w:br w:type="textWrapping"/>
             </w:r>
@@ -281,7 +279,6 @@
               <w:rPr>
                 <w:rFonts w:ascii="Cambria" w:hAnsi="Cambria" w:eastAsia="Cambria" w:cs="Cambria"/>
                 <w:b/>
-                <w:rtl w:val="0"/>
               </w:rPr>
               <w:t>(FPM)</w:t>
             </w:r>
@@ -289,6 +286,7 @@
         </w:tc>
         <w:tc>
           <w:tcPr>
+            <w:tcW w:w="735" w:type="dxa"/>
             <w:vMerge w:val="restart"/>
             <w:tcBorders>
               <w:top w:val="single" w:color="000000" w:sz="18" w:space="0"/>
@@ -312,7 +310,6 @@
               <w:rPr>
                 <w:rFonts w:ascii="Cambria" w:hAnsi="Cambria" w:eastAsia="Cambria" w:cs="Cambria"/>
                 <w:b/>
-                <w:rtl w:val="0"/>
               </w:rPr>
               <w:t>Grill Area (ft²)</w:t>
             </w:r>
@@ -320,6 +317,7 @@
         </w:tc>
         <w:tc>
           <w:tcPr>
+            <w:tcW w:w="810" w:type="dxa"/>
             <w:vMerge w:val="restart"/>
             <w:tcBorders>
               <w:top w:val="single" w:color="000000" w:sz="18" w:space="0"/>
@@ -343,7 +341,6 @@
               <w:rPr>
                 <w:rFonts w:ascii="Cambria" w:hAnsi="Cambria" w:eastAsia="Cambria" w:cs="Cambria"/>
                 <w:b/>
-                <w:rtl w:val="0"/>
               </w:rPr>
               <w:t>Grill CFM</w:t>
             </w:r>
@@ -351,6 +348,7 @@
         </w:tc>
         <w:tc>
           <w:tcPr>
+            <w:tcW w:w="900" w:type="dxa"/>
             <w:vMerge w:val="restart"/>
             <w:tcBorders>
               <w:top w:val="single" w:color="000000" w:sz="18" w:space="0"/>
@@ -364,7 +362,7 @@
           <w:p>
             <w:pPr>
               <w:spacing w:after="0" w:line="240" w:lineRule="auto"/>
-              <w:ind w:left="-122" w:right="-88" w:firstLine="0"/>
+              <w:ind w:left="-122" w:right="-88"/>
               <w:jc w:val="center"/>
               <w:rPr>
                 <w:rFonts w:ascii="Cambria" w:hAnsi="Cambria" w:eastAsia="Cambria" w:cs="Cambria"/>
@@ -375,14 +373,14 @@
               <w:rPr>
                 <w:rFonts w:ascii="Cambria" w:hAnsi="Cambria" w:eastAsia="Cambria" w:cs="Cambria"/>
                 <w:b/>
-                <w:rtl w:val="0"/>
-              </w:rPr>
-              <w:t>Total Air Quantity (CFM)</w:t>
+              </w:rPr>
+              <w:t>Total Air Qty (CFM)</w:t>
             </w:r>
           </w:p>
         </w:tc>
         <w:tc>
           <w:tcPr>
+            <w:tcW w:w="990" w:type="dxa"/>
             <w:vMerge w:val="restart"/>
             <w:tcBorders>
               <w:top w:val="single" w:color="000000" w:sz="18" w:space="0"/>
@@ -406,7 +404,6 @@
               <w:rPr>
                 <w:rFonts w:ascii="Cambria" w:hAnsi="Cambria" w:eastAsia="Cambria" w:cs="Cambria"/>
                 <w:b/>
-                <w:rtl w:val="0"/>
               </w:rPr>
               <w:t xml:space="preserve">Room volume </w:t>
             </w:r>
@@ -414,7 +411,6 @@
               <w:rPr>
                 <w:rFonts w:ascii="Cambria" w:hAnsi="Cambria" w:eastAsia="Cambria" w:cs="Cambria"/>
                 <w:b/>
-                <w:rtl w:val="0"/>
               </w:rPr>
               <w:br w:type="textWrapping"/>
             </w:r>
@@ -422,7 +418,6 @@
               <w:rPr>
                 <w:rFonts w:ascii="Cambria" w:hAnsi="Cambria" w:eastAsia="Cambria" w:cs="Cambria"/>
                 <w:b/>
-                <w:rtl w:val="0"/>
               </w:rPr>
               <w:t>(ft³)</w:t>
             </w:r>
@@ -430,6 +425,7 @@
         </w:tc>
         <w:tc>
           <w:tcPr>
+            <w:tcW w:w="1530" w:type="dxa"/>
             <w:gridSpan w:val="2"/>
             <w:tcBorders>
               <w:top w:val="single" w:color="000000" w:sz="18" w:space="0"/>
@@ -455,7 +451,6 @@
                 <w:b/>
                 <w:sz w:val="20"/>
                 <w:szCs w:val="20"/>
-                <w:rtl w:val="0"/>
               </w:rPr>
               <w:t>No. of Air Changes Per Hour</w:t>
             </w:r>
@@ -477,6 +472,7 @@
         </w:trPr>
         <w:tc>
           <w:tcPr>
+            <w:tcW w:w="585" w:type="dxa"/>
             <w:vMerge w:val="continue"/>
             <w:tcBorders>
               <w:top w:val="single" w:color="000000" w:sz="18" w:space="0"/>
@@ -489,9 +485,6 @@
           </w:tcPr>
           <w:p>
             <w:pPr>
-              <w:keepNext w:val="0"/>
-              <w:keepLines w:val="0"/>
-              <w:pageBreakBefore w:val="0"/>
               <w:widowControl w:val="0"/>
               <w:pBdr>
                 <w:top w:val="none" w:color="auto" w:sz="0" w:space="0"/>
@@ -500,19 +493,17 @@
                 <w:right w:val="none" w:color="auto" w:sz="0" w:space="0"/>
                 <w:between w:val="none" w:color="auto" w:sz="0" w:space="0"/>
               </w:pBdr>
-              <w:shd w:val="clear" w:fill="auto"/>
-              <w:spacing w:before="0" w:after="0" w:line="276" w:lineRule="auto"/>
-              <w:ind w:left="0" w:right="0" w:firstLine="0"/>
-              <w:jc w:val="left"/>
-              <w:rPr>
-                <w:rFonts w:ascii="Cambria" w:hAnsi="Cambria" w:eastAsia="Cambria" w:cs="Cambria"/>
-                <w:b/>
-              </w:rPr>
-            </w:pPr>
-          </w:p>
-        </w:tc>
-        <w:tc>
-          <w:tcPr>
+              <w:spacing w:after="0" w:line="276" w:lineRule="auto"/>
+              <w:rPr>
+                <w:rFonts w:ascii="Cambria" w:hAnsi="Cambria" w:eastAsia="Cambria" w:cs="Cambria"/>
+                <w:b/>
+              </w:rPr>
+            </w:pPr>
+          </w:p>
+        </w:tc>
+        <w:tc>
+          <w:tcPr>
+            <w:tcW w:w="1095" w:type="dxa"/>
             <w:vMerge w:val="continue"/>
             <w:tcBorders>
               <w:top w:val="single" w:color="000000" w:sz="18" w:space="0"/>
@@ -525,9 +516,6 @@
           </w:tcPr>
           <w:p>
             <w:pPr>
-              <w:keepNext w:val="0"/>
-              <w:keepLines w:val="0"/>
-              <w:pageBreakBefore w:val="0"/>
               <w:widowControl w:val="0"/>
               <w:pBdr>
                 <w:top w:val="none" w:color="auto" w:sz="0" w:space="0"/>
@@ -536,24 +524,22 @@
                 <w:right w:val="none" w:color="auto" w:sz="0" w:space="0"/>
                 <w:between w:val="none" w:color="auto" w:sz="0" w:space="0"/>
               </w:pBdr>
-              <w:shd w:val="clear" w:fill="auto"/>
-              <w:spacing w:before="0" w:after="0" w:line="276" w:lineRule="auto"/>
-              <w:ind w:left="0" w:right="0" w:firstLine="0"/>
-              <w:jc w:val="left"/>
-              <w:rPr>
-                <w:rFonts w:ascii="Cambria" w:hAnsi="Cambria" w:eastAsia="Cambria" w:cs="Cambria"/>
-                <w:b/>
-              </w:rPr>
-            </w:pPr>
-          </w:p>
-        </w:tc>
-        <w:tc>
-          <w:tcPr>
+              <w:spacing w:after="0" w:line="276" w:lineRule="auto"/>
+              <w:rPr>
+                <w:rFonts w:ascii="Cambria" w:hAnsi="Cambria" w:eastAsia="Cambria" w:cs="Cambria"/>
+                <w:b/>
+              </w:rPr>
+            </w:pPr>
+          </w:p>
+        </w:tc>
+        <w:tc>
+          <w:tcPr>
+            <w:tcW w:w="1290" w:type="dxa"/>
             <w:vMerge w:val="continue"/>
             <w:tcBorders>
               <w:top w:val="single" w:color="000000" w:sz="18" w:space="0"/>
               <w:left w:val="dashed" w:color="000000" w:sz="4" w:space="0"/>
-              <w:bottom w:val="dashed" w:color="000000" w:sz="4" w:space="0"/>
+              <w:bottom w:val="single" w:color="000000" w:sz="18" w:space="0"/>
               <w:right w:val="dashed" w:color="000000" w:sz="4" w:space="0"/>
             </w:tcBorders>
             <w:shd w:val="clear" w:color="auto" w:fill="auto"/>
@@ -561,9 +547,6 @@
           </w:tcPr>
           <w:p>
             <w:pPr>
-              <w:keepNext w:val="0"/>
-              <w:keepLines w:val="0"/>
-              <w:pageBreakBefore w:val="0"/>
               <w:widowControl w:val="0"/>
               <w:pBdr>
                 <w:top w:val="none" w:color="auto" w:sz="0" w:space="0"/>
@@ -572,19 +555,17 @@
                 <w:right w:val="none" w:color="auto" w:sz="0" w:space="0"/>
                 <w:between w:val="none" w:color="auto" w:sz="0" w:space="0"/>
               </w:pBdr>
-              <w:shd w:val="clear" w:fill="auto"/>
-              <w:spacing w:before="0" w:after="0" w:line="276" w:lineRule="auto"/>
-              <w:ind w:left="0" w:right="0" w:firstLine="0"/>
-              <w:jc w:val="left"/>
-              <w:rPr>
-                <w:rFonts w:ascii="Cambria" w:hAnsi="Cambria" w:eastAsia="Cambria" w:cs="Cambria"/>
-                <w:b/>
-              </w:rPr>
-            </w:pPr>
-          </w:p>
-        </w:tc>
-        <w:tc>
-          <w:tcPr>
+              <w:spacing w:after="0" w:line="276" w:lineRule="auto"/>
+              <w:rPr>
+                <w:rFonts w:ascii="Cambria" w:hAnsi="Cambria" w:eastAsia="Cambria" w:cs="Cambria"/>
+                <w:b/>
+              </w:rPr>
+            </w:pPr>
+          </w:p>
+        </w:tc>
+        <w:tc>
+          <w:tcPr>
+            <w:tcW w:w="555" w:type="dxa"/>
             <w:tcBorders>
               <w:top w:val="nil"/>
               <w:left w:val="nil"/>
@@ -607,7 +588,6 @@
               <w:rPr>
                 <w:rFonts w:ascii="Cambria" w:hAnsi="Cambria" w:eastAsia="Cambria" w:cs="Cambria"/>
                 <w:b/>
-                <w:rtl w:val="0"/>
               </w:rPr>
               <w:t>V1</w:t>
             </w:r>
@@ -615,6 +595,7 @@
         </w:tc>
         <w:tc>
           <w:tcPr>
+            <w:tcW w:w="525" w:type="dxa"/>
             <w:tcBorders>
               <w:top w:val="nil"/>
               <w:left w:val="nil"/>
@@ -637,7 +618,6 @@
               <w:rPr>
                 <w:rFonts w:ascii="Cambria" w:hAnsi="Cambria" w:eastAsia="Cambria" w:cs="Cambria"/>
                 <w:b/>
-                <w:rtl w:val="0"/>
               </w:rPr>
               <w:t>V2</w:t>
             </w:r>
@@ -645,6 +625,7 @@
         </w:tc>
         <w:tc>
           <w:tcPr>
+            <w:tcW w:w="525" w:type="dxa"/>
             <w:tcBorders>
               <w:top w:val="nil"/>
               <w:left w:val="nil"/>
@@ -667,7 +648,6 @@
               <w:rPr>
                 <w:rFonts w:ascii="Cambria" w:hAnsi="Cambria" w:eastAsia="Cambria" w:cs="Cambria"/>
                 <w:b/>
-                <w:rtl w:val="0"/>
               </w:rPr>
               <w:t>V3</w:t>
             </w:r>
@@ -675,6 +655,7 @@
         </w:tc>
         <w:tc>
           <w:tcPr>
+            <w:tcW w:w="525" w:type="dxa"/>
             <w:tcBorders>
               <w:top w:val="nil"/>
               <w:left w:val="nil"/>
@@ -697,7 +678,6 @@
               <w:rPr>
                 <w:rFonts w:ascii="Cambria" w:hAnsi="Cambria" w:eastAsia="Cambria" w:cs="Cambria"/>
                 <w:b/>
-                <w:rtl w:val="0"/>
               </w:rPr>
               <w:t>V4</w:t>
             </w:r>
@@ -705,6 +685,7 @@
         </w:tc>
         <w:tc>
           <w:tcPr>
+            <w:tcW w:w="570" w:type="dxa"/>
             <w:tcBorders>
               <w:top w:val="nil"/>
               <w:left w:val="nil"/>
@@ -727,7 +708,6 @@
               <w:rPr>
                 <w:rFonts w:ascii="Cambria" w:hAnsi="Cambria" w:eastAsia="Cambria" w:cs="Cambria"/>
                 <w:b/>
-                <w:rtl w:val="0"/>
               </w:rPr>
               <w:t>V5</w:t>
             </w:r>
@@ -735,11 +715,12 @@
         </w:tc>
         <w:tc>
           <w:tcPr>
+            <w:tcW w:w="795" w:type="dxa"/>
             <w:vMerge w:val="continue"/>
             <w:tcBorders>
               <w:top w:val="single" w:color="000000" w:sz="18" w:space="0"/>
               <w:left w:val="dashed" w:color="000000" w:sz="4" w:space="0"/>
-              <w:bottom w:val="dashed" w:color="000000" w:sz="4" w:space="0"/>
+              <w:bottom w:val="single" w:color="000000" w:sz="18" w:space="0"/>
               <w:right w:val="dashed" w:color="000000" w:sz="4" w:space="0"/>
             </w:tcBorders>
             <w:shd w:val="clear" w:color="auto" w:fill="auto"/>
@@ -747,9 +728,6 @@
           </w:tcPr>
           <w:p>
             <w:pPr>
-              <w:keepNext w:val="0"/>
-              <w:keepLines w:val="0"/>
-              <w:pageBreakBefore w:val="0"/>
               <w:widowControl w:val="0"/>
               <w:pBdr>
                 <w:top w:val="none" w:color="auto" w:sz="0" w:space="0"/>
@@ -758,24 +736,22 @@
                 <w:right w:val="none" w:color="auto" w:sz="0" w:space="0"/>
                 <w:between w:val="none" w:color="auto" w:sz="0" w:space="0"/>
               </w:pBdr>
-              <w:shd w:val="clear" w:fill="auto"/>
-              <w:spacing w:before="0" w:after="0" w:line="276" w:lineRule="auto"/>
-              <w:ind w:left="0" w:right="0" w:firstLine="0"/>
-              <w:jc w:val="left"/>
-              <w:rPr>
-                <w:rFonts w:ascii="Cambria" w:hAnsi="Cambria" w:eastAsia="Cambria" w:cs="Cambria"/>
-                <w:b/>
-              </w:rPr>
-            </w:pPr>
-          </w:p>
-        </w:tc>
-        <w:tc>
-          <w:tcPr>
+              <w:spacing w:after="0" w:line="276" w:lineRule="auto"/>
+              <w:rPr>
+                <w:rFonts w:ascii="Cambria" w:hAnsi="Cambria" w:eastAsia="Cambria" w:cs="Cambria"/>
+                <w:b/>
+              </w:rPr>
+            </w:pPr>
+          </w:p>
+        </w:tc>
+        <w:tc>
+          <w:tcPr>
+            <w:tcW w:w="735" w:type="dxa"/>
             <w:vMerge w:val="continue"/>
             <w:tcBorders>
               <w:top w:val="single" w:color="000000" w:sz="18" w:space="0"/>
               <w:left w:val="dashed" w:color="000000" w:sz="4" w:space="0"/>
-              <w:bottom w:val="dashed" w:color="000000" w:sz="4" w:space="0"/>
+              <w:bottom w:val="single" w:color="000000" w:sz="18" w:space="0"/>
               <w:right w:val="dashed" w:color="000000" w:sz="4" w:space="0"/>
             </w:tcBorders>
             <w:shd w:val="clear" w:color="auto" w:fill="auto"/>
@@ -783,9 +759,6 @@
           </w:tcPr>
           <w:p>
             <w:pPr>
-              <w:keepNext w:val="0"/>
-              <w:keepLines w:val="0"/>
-              <w:pageBreakBefore w:val="0"/>
               <w:widowControl w:val="0"/>
               <w:pBdr>
                 <w:top w:val="none" w:color="auto" w:sz="0" w:space="0"/>
@@ -794,24 +767,22 @@
                 <w:right w:val="none" w:color="auto" w:sz="0" w:space="0"/>
                 <w:between w:val="none" w:color="auto" w:sz="0" w:space="0"/>
               </w:pBdr>
-              <w:shd w:val="clear" w:fill="auto"/>
-              <w:spacing w:before="0" w:after="0" w:line="276" w:lineRule="auto"/>
-              <w:ind w:left="0" w:right="0" w:firstLine="0"/>
-              <w:jc w:val="left"/>
-              <w:rPr>
-                <w:rFonts w:ascii="Cambria" w:hAnsi="Cambria" w:eastAsia="Cambria" w:cs="Cambria"/>
-                <w:b/>
-              </w:rPr>
-            </w:pPr>
-          </w:p>
-        </w:tc>
-        <w:tc>
-          <w:tcPr>
+              <w:spacing w:after="0" w:line="276" w:lineRule="auto"/>
+              <w:rPr>
+                <w:rFonts w:ascii="Cambria" w:hAnsi="Cambria" w:eastAsia="Cambria" w:cs="Cambria"/>
+                <w:b/>
+              </w:rPr>
+            </w:pPr>
+          </w:p>
+        </w:tc>
+        <w:tc>
+          <w:tcPr>
+            <w:tcW w:w="810" w:type="dxa"/>
             <w:vMerge w:val="continue"/>
             <w:tcBorders>
               <w:top w:val="single" w:color="000000" w:sz="18" w:space="0"/>
               <w:left w:val="dashed" w:color="000000" w:sz="4" w:space="0"/>
-              <w:bottom w:val="dashed" w:color="000000" w:sz="4" w:space="0"/>
+              <w:bottom w:val="single" w:color="000000" w:sz="18" w:space="0"/>
               <w:right w:val="dashed" w:color="000000" w:sz="4" w:space="0"/>
             </w:tcBorders>
             <w:shd w:val="clear" w:color="auto" w:fill="auto"/>
@@ -819,9 +790,6 @@
           </w:tcPr>
           <w:p>
             <w:pPr>
-              <w:keepNext w:val="0"/>
-              <w:keepLines w:val="0"/>
-              <w:pageBreakBefore w:val="0"/>
               <w:widowControl w:val="0"/>
               <w:pBdr>
                 <w:top w:val="none" w:color="auto" w:sz="0" w:space="0"/>
@@ -830,19 +798,17 @@
                 <w:right w:val="none" w:color="auto" w:sz="0" w:space="0"/>
                 <w:between w:val="none" w:color="auto" w:sz="0" w:space="0"/>
               </w:pBdr>
-              <w:shd w:val="clear" w:fill="auto"/>
-              <w:spacing w:before="0" w:after="0" w:line="276" w:lineRule="auto"/>
-              <w:ind w:left="0" w:right="0" w:firstLine="0"/>
-              <w:jc w:val="left"/>
-              <w:rPr>
-                <w:rFonts w:ascii="Cambria" w:hAnsi="Cambria" w:eastAsia="Cambria" w:cs="Cambria"/>
-                <w:b/>
-              </w:rPr>
-            </w:pPr>
-          </w:p>
-        </w:tc>
-        <w:tc>
-          <w:tcPr>
+              <w:spacing w:after="0" w:line="276" w:lineRule="auto"/>
+              <w:rPr>
+                <w:rFonts w:ascii="Cambria" w:hAnsi="Cambria" w:eastAsia="Cambria" w:cs="Cambria"/>
+                <w:b/>
+              </w:rPr>
+            </w:pPr>
+          </w:p>
+        </w:tc>
+        <w:tc>
+          <w:tcPr>
+            <w:tcW w:w="900" w:type="dxa"/>
             <w:vMerge w:val="continue"/>
             <w:tcBorders>
               <w:top w:val="single" w:color="000000" w:sz="18" w:space="0"/>
@@ -855,9 +821,6 @@
           </w:tcPr>
           <w:p>
             <w:pPr>
-              <w:keepNext w:val="0"/>
-              <w:keepLines w:val="0"/>
-              <w:pageBreakBefore w:val="0"/>
               <w:widowControl w:val="0"/>
               <w:pBdr>
                 <w:top w:val="none" w:color="auto" w:sz="0" w:space="0"/>
@@ -866,19 +829,17 @@
                 <w:right w:val="none" w:color="auto" w:sz="0" w:space="0"/>
                 <w:between w:val="none" w:color="auto" w:sz="0" w:space="0"/>
               </w:pBdr>
-              <w:shd w:val="clear" w:fill="auto"/>
-              <w:spacing w:before="0" w:after="0" w:line="276" w:lineRule="auto"/>
-              <w:ind w:left="0" w:right="0" w:firstLine="0"/>
-              <w:jc w:val="left"/>
-              <w:rPr>
-                <w:rFonts w:ascii="Cambria" w:hAnsi="Cambria" w:eastAsia="Cambria" w:cs="Cambria"/>
-                <w:b/>
-              </w:rPr>
-            </w:pPr>
-          </w:p>
-        </w:tc>
-        <w:tc>
-          <w:tcPr>
+              <w:spacing w:after="0" w:line="276" w:lineRule="auto"/>
+              <w:rPr>
+                <w:rFonts w:ascii="Cambria" w:hAnsi="Cambria" w:eastAsia="Cambria" w:cs="Cambria"/>
+                <w:b/>
+              </w:rPr>
+            </w:pPr>
+          </w:p>
+        </w:tc>
+        <w:tc>
+          <w:tcPr>
+            <w:tcW w:w="990" w:type="dxa"/>
             <w:vMerge w:val="continue"/>
             <w:tcBorders>
               <w:top w:val="single" w:color="000000" w:sz="18" w:space="0"/>
@@ -891,9 +852,6 @@
           </w:tcPr>
           <w:p>
             <w:pPr>
-              <w:keepNext w:val="0"/>
-              <w:keepLines w:val="0"/>
-              <w:pageBreakBefore w:val="0"/>
               <w:widowControl w:val="0"/>
               <w:pBdr>
                 <w:top w:val="none" w:color="auto" w:sz="0" w:space="0"/>
@@ -902,19 +860,17 @@
                 <w:right w:val="none" w:color="auto" w:sz="0" w:space="0"/>
                 <w:between w:val="none" w:color="auto" w:sz="0" w:space="0"/>
               </w:pBdr>
-              <w:shd w:val="clear" w:fill="auto"/>
-              <w:spacing w:before="0" w:after="0" w:line="276" w:lineRule="auto"/>
-              <w:ind w:left="0" w:right="0" w:firstLine="0"/>
-              <w:jc w:val="left"/>
-              <w:rPr>
-                <w:rFonts w:ascii="Cambria" w:hAnsi="Cambria" w:eastAsia="Cambria" w:cs="Cambria"/>
-                <w:b/>
-              </w:rPr>
-            </w:pPr>
-          </w:p>
-        </w:tc>
-        <w:tc>
-          <w:tcPr>
+              <w:spacing w:after="0" w:line="276" w:lineRule="auto"/>
+              <w:rPr>
+                <w:rFonts w:ascii="Cambria" w:hAnsi="Cambria" w:eastAsia="Cambria" w:cs="Cambria"/>
+                <w:b/>
+              </w:rPr>
+            </w:pPr>
+          </w:p>
+        </w:tc>
+        <w:tc>
+          <w:tcPr>
+            <w:tcW w:w="653" w:type="dxa"/>
             <w:tcBorders>
               <w:top w:val="nil"/>
               <w:left w:val="nil"/>
@@ -927,7 +883,7 @@
           <w:p>
             <w:pPr>
               <w:spacing w:after="0" w:line="240" w:lineRule="auto"/>
-              <w:ind w:left="-132" w:right="-93" w:firstLine="0"/>
+              <w:ind w:left="-132" w:right="-93"/>
               <w:jc w:val="center"/>
               <w:rPr>
                 <w:rFonts w:ascii="Cambria" w:hAnsi="Cambria" w:eastAsia="Cambria" w:cs="Cambria"/>
@@ -942,7 +898,6 @@
                 <w:b/>
                 <w:sz w:val="16"/>
                 <w:szCs w:val="16"/>
-                <w:rtl w:val="0"/>
               </w:rPr>
               <w:t>Achieved</w:t>
             </w:r>
@@ -950,6 +905,7 @@
         </w:tc>
         <w:tc>
           <w:tcPr>
+            <w:tcW w:w="877" w:type="dxa"/>
             <w:tcBorders>
               <w:top w:val="nil"/>
               <w:left w:val="nil"/>
@@ -962,7 +918,7 @@
           <w:p>
             <w:pPr>
               <w:spacing w:after="0" w:line="240" w:lineRule="auto"/>
-              <w:ind w:left="-127" w:right="-96" w:firstLine="0"/>
+              <w:ind w:left="-127" w:right="-96"/>
               <w:jc w:val="center"/>
               <w:rPr>
                 <w:rFonts w:ascii="Cambria" w:hAnsi="Cambria" w:eastAsia="Cambria" w:cs="Cambria"/>
@@ -977,7 +933,6 @@
                 <w:b/>
                 <w:sz w:val="16"/>
                 <w:szCs w:val="16"/>
-                <w:rtl w:val="0"/>
               </w:rPr>
               <w:t>Designed</w:t>
             </w:r>
@@ -999,6 +954,7 @@
         </w:trPr>
         <w:tc>
           <w:tcPr>
+            <w:tcW w:w="585" w:type="dxa"/>
             <w:vMerge w:val="restart"/>
             <w:tcBorders>
               <w:top w:val="single" w:color="000000" w:sz="18" w:space="0"/>
@@ -1019,7 +975,6 @@
             <w:r>
               <w:rPr>
                 <w:rFonts w:ascii="Cambria" w:hAnsi="Cambria" w:eastAsia="Cambria" w:cs="Cambria"/>
-                <w:rtl w:val="0"/>
               </w:rPr>
               <w:t>1</w:t>
             </w:r>
@@ -1027,6 +982,7 @@
         </w:tc>
         <w:tc>
           <w:tcPr>
+            <w:tcW w:w="1095" w:type="dxa"/>
             <w:vMerge w:val="restart"/>
             <w:tcBorders>
               <w:top w:val="single" w:color="000000" w:sz="18" w:space="0"/>
@@ -1039,11 +995,28 @@
           <w:p>
             <w:pPr>
               <w:spacing w:after="0" w:line="240" w:lineRule="auto"/>
+              <w:jc w:val="both"/>
+              <w:rPr>
+                <w:rFonts w:ascii="Cambria" w:hAnsi="Cambria" w:eastAsia="Cambria" w:cs="Cambria"/>
+              </w:rPr>
+            </w:pPr>
+            <w:bookmarkStart w:name="_GoBack" w:id="0"/>
+            <w:bookmarkEnd w:id="0"/>
+          </w:p>
+          <w:p>
+            <w:pPr>
+              <w:spacing w:after="0" w:line="240" w:lineRule="auto"/>
               <w:jc w:val="center"/>
               <w:rPr>
                 <w:rFonts w:ascii="Cambria" w:hAnsi="Cambria" w:eastAsia="Cambria" w:cs="Cambria"/>
               </w:rPr>
             </w:pPr>
+            <w:r>
+              <w:rPr>
+                <w:rFonts w:ascii="Cambria" w:hAnsi="Cambria" w:eastAsia="Cambria" w:cs="Cambria"/>
+              </w:rPr>
+              <w:t>Room-1</w:t>
+            </w:r>
           </w:p>
           <w:p>
             <w:pPr>
@@ -1054,34 +1027,10 @@
               </w:rPr>
             </w:pPr>
           </w:p>
-          <w:p>
-            <w:pPr>
-              <w:spacing w:after="0" w:line="240" w:lineRule="auto"/>
-              <w:jc w:val="center"/>
-              <w:rPr>
-                <w:rFonts w:ascii="Cambria" w:hAnsi="Cambria" w:eastAsia="Cambria" w:cs="Cambria"/>
-              </w:rPr>
-            </w:pPr>
-            <w:r>
-              <w:rPr>
-                <w:rFonts w:ascii="Cambria" w:hAnsi="Cambria" w:eastAsia="Cambria" w:cs="Cambria"/>
-                <w:rtl w:val="0"/>
-              </w:rPr>
-              <w:t>12345678</w:t>
-            </w:r>
-          </w:p>
-          <w:p>
-            <w:pPr>
-              <w:spacing w:after="0" w:line="240" w:lineRule="auto"/>
-              <w:jc w:val="center"/>
-              <w:rPr>
-                <w:rFonts w:ascii="Cambria" w:hAnsi="Cambria" w:eastAsia="Cambria" w:cs="Cambria"/>
-              </w:rPr>
-            </w:pPr>
-          </w:p>
-        </w:tc>
-        <w:tc>
-          <w:tcPr>
+        </w:tc>
+        <w:tc>
+          <w:tcPr>
+            <w:tcW w:w="1290" w:type="dxa"/>
             <w:tcBorders>
               <w:top w:val="single" w:color="000000" w:sz="18" w:space="0"/>
               <w:left w:val="nil"/>
@@ -1104,7 +1053,6 @@
               <w:rPr>
                 <w:rFonts w:ascii="Cambria" w:hAnsi="Cambria" w:eastAsia="Cambria" w:cs="Cambria"/>
                 <w:color w:val="FF0000"/>
-                <w:rtl w:val="0"/>
               </w:rPr>
               <w:t>S1</w:t>
             </w:r>
@@ -1112,6 +1060,7 @@
         </w:tc>
         <w:tc>
           <w:tcPr>
+            <w:tcW w:w="555" w:type="dxa"/>
             <w:tcBorders>
               <w:top w:val="single" w:color="000000" w:sz="18" w:space="0"/>
               <w:left w:val="nil"/>
@@ -1124,7 +1073,7 @@
           <w:p>
             <w:pPr>
               <w:spacing w:after="0" w:line="240" w:lineRule="auto"/>
-              <w:ind w:left="-128" w:right="-158" w:firstLine="0"/>
+              <w:ind w:left="-128" w:right="-158"/>
               <w:jc w:val="center"/>
               <w:rPr>
                 <w:rFonts w:ascii="Cambria" w:hAnsi="Cambria" w:eastAsia="Cambria" w:cs="Cambria"/>
@@ -1135,14 +1084,14 @@
               <w:rPr>
                 <w:rFonts w:ascii="Cambria" w:hAnsi="Cambria" w:eastAsia="Cambria" w:cs="Cambria"/>
                 <w:color w:val="FF0000"/>
-                <w:rtl w:val="0"/>
-              </w:rPr>
-              <w:t>1678</w:t>
+              </w:rPr>
+              <w:t>1787</w:t>
             </w:r>
           </w:p>
         </w:tc>
         <w:tc>
           <w:tcPr>
+            <w:tcW w:w="525" w:type="dxa"/>
             <w:tcBorders>
               <w:top w:val="single" w:color="000000" w:sz="18" w:space="0"/>
               <w:left w:val="nil"/>
@@ -1155,7 +1104,7 @@
           <w:p>
             <w:pPr>
               <w:spacing w:after="0" w:line="240" w:lineRule="auto"/>
-              <w:ind w:left="-128" w:right="-158" w:firstLine="0"/>
+              <w:ind w:left="-128" w:right="-158"/>
               <w:jc w:val="center"/>
               <w:rPr>
                 <w:rFonts w:ascii="Cambria" w:hAnsi="Cambria" w:eastAsia="Cambria" w:cs="Cambria"/>
@@ -1166,14 +1115,14 @@
               <w:rPr>
                 <w:rFonts w:ascii="Cambria" w:hAnsi="Cambria" w:eastAsia="Cambria" w:cs="Cambria"/>
                 <w:color w:val="FF0000"/>
-                <w:rtl w:val="0"/>
-              </w:rPr>
-              <w:t>1123</w:t>
+              </w:rPr>
+              <w:t>1789</w:t>
             </w:r>
           </w:p>
         </w:tc>
         <w:tc>
           <w:tcPr>
+            <w:tcW w:w="525" w:type="dxa"/>
             <w:tcBorders>
               <w:top w:val="single" w:color="000000" w:sz="18" w:space="0"/>
               <w:left w:val="nil"/>
@@ -1186,7 +1135,7 @@
           <w:p>
             <w:pPr>
               <w:spacing w:after="0" w:line="240" w:lineRule="auto"/>
-              <w:ind w:left="-128" w:right="-158" w:firstLine="0"/>
+              <w:ind w:left="-128" w:right="-158"/>
               <w:jc w:val="center"/>
               <w:rPr>
                 <w:rFonts w:ascii="Cambria" w:hAnsi="Cambria" w:eastAsia="Cambria" w:cs="Cambria"/>
@@ -1197,14 +1146,14 @@
               <w:rPr>
                 <w:rFonts w:ascii="Cambria" w:hAnsi="Cambria" w:eastAsia="Cambria" w:cs="Cambria"/>
                 <w:color w:val="FF0000"/>
-                <w:rtl w:val="0"/>
-              </w:rPr>
-              <w:t>1139</w:t>
+              </w:rPr>
+              <w:t>1879</w:t>
             </w:r>
           </w:p>
         </w:tc>
         <w:tc>
           <w:tcPr>
+            <w:tcW w:w="525" w:type="dxa"/>
             <w:tcBorders>
               <w:top w:val="single" w:color="000000" w:sz="18" w:space="0"/>
               <w:left w:val="nil"/>
@@ -1217,7 +1166,7 @@
           <w:p>
             <w:pPr>
               <w:spacing w:after="0" w:line="240" w:lineRule="auto"/>
-              <w:ind w:left="-128" w:right="-158" w:firstLine="0"/>
+              <w:ind w:left="-128" w:right="-158"/>
               <w:jc w:val="center"/>
               <w:rPr>
                 <w:rFonts w:ascii="Cambria" w:hAnsi="Cambria" w:eastAsia="Cambria" w:cs="Cambria"/>
@@ -1228,14 +1177,14 @@
               <w:rPr>
                 <w:rFonts w:ascii="Cambria" w:hAnsi="Cambria" w:eastAsia="Cambria" w:cs="Cambria"/>
                 <w:color w:val="FF0000"/>
-                <w:rtl w:val="0"/>
-              </w:rPr>
-              <w:t>1898</w:t>
+              </w:rPr>
+              <w:t>1790</w:t>
             </w:r>
           </w:p>
         </w:tc>
         <w:tc>
           <w:tcPr>
+            <w:tcW w:w="570" w:type="dxa"/>
             <w:tcBorders>
               <w:top w:val="single" w:color="000000" w:sz="18" w:space="0"/>
               <w:left w:val="nil"/>
@@ -1248,7 +1197,7 @@
           <w:p>
             <w:pPr>
               <w:spacing w:after="0" w:line="240" w:lineRule="auto"/>
-              <w:ind w:left="-128" w:right="-158" w:firstLine="0"/>
+              <w:ind w:left="-128" w:right="-158"/>
               <w:jc w:val="center"/>
               <w:rPr>
                 <w:rFonts w:ascii="Cambria" w:hAnsi="Cambria" w:eastAsia="Cambria" w:cs="Cambria"/>
@@ -1259,14 +1208,14 @@
               <w:rPr>
                 <w:rFonts w:ascii="Cambria" w:hAnsi="Cambria" w:eastAsia="Cambria" w:cs="Cambria"/>
                 <w:color w:val="FF0000"/>
-                <w:rtl w:val="0"/>
-              </w:rPr>
-              <w:t>1787</w:t>
+              </w:rPr>
+              <w:t>1890</w:t>
             </w:r>
           </w:p>
         </w:tc>
         <w:tc>
           <w:tcPr>
+            <w:tcW w:w="795" w:type="dxa"/>
             <w:tcBorders>
               <w:top w:val="single" w:color="000000" w:sz="18" w:space="0"/>
               <w:left w:val="nil"/>
@@ -1287,14 +1236,14 @@
             <w:r>
               <w:rPr>
                 <w:rFonts w:ascii="Cambria" w:hAnsi="Cambria" w:eastAsia="Cambria" w:cs="Cambria"/>
-                <w:rtl w:val="0"/>
-              </w:rPr>
-              <w:t>1525</w:t>
+              </w:rPr>
+              <w:t>1827</w:t>
             </w:r>
           </w:p>
         </w:tc>
         <w:tc>
           <w:tcPr>
+            <w:tcW w:w="735" w:type="dxa"/>
             <w:tcBorders>
               <w:top w:val="single" w:color="000000" w:sz="18" w:space="0"/>
               <w:left w:val="nil"/>
@@ -1315,14 +1264,14 @@
             <w:r>
               <w:rPr>
                 <w:rFonts w:ascii="Cambria" w:hAnsi="Cambria" w:eastAsia="Cambria" w:cs="Cambria"/>
-                <w:rtl w:val="0"/>
-              </w:rPr>
-              <w:t>0.68</w:t>
+              </w:rPr>
+              <w:t>0.98</w:t>
             </w:r>
           </w:p>
         </w:tc>
         <w:tc>
           <w:tcPr>
+            <w:tcW w:w="810" w:type="dxa"/>
             <w:tcBorders>
               <w:top w:val="single" w:color="000000" w:sz="18" w:space="0"/>
               <w:left w:val="nil"/>
@@ -1340,35 +1289,17 @@
                 <w:rFonts w:ascii="Cambria" w:hAnsi="Cambria" w:eastAsia="Cambria" w:cs="Cambria"/>
               </w:rPr>
             </w:pPr>
-          </w:p>
-          <w:p>
-            <w:pPr>
-              <w:spacing w:after="0" w:line="240" w:lineRule="auto"/>
-              <w:jc w:val="center"/>
-              <w:rPr>
-                <w:rFonts w:ascii="Cambria" w:hAnsi="Cambria" w:eastAsia="Cambria" w:cs="Cambria"/>
-              </w:rPr>
-            </w:pPr>
             <w:r>
               <w:rPr>
                 <w:rFonts w:ascii="Cambria" w:hAnsi="Cambria" w:eastAsia="Cambria" w:cs="Cambria"/>
-                <w:rtl w:val="0"/>
-              </w:rPr>
-              <w:t>1037</w:t>
+              </w:rPr>
+              <w:t>1790</w:t>
             </w:r>
           </w:p>
-          <w:p>
-            <w:pPr>
-              <w:spacing w:after="0" w:line="240" w:lineRule="auto"/>
-              <w:jc w:val="center"/>
-              <w:rPr>
-                <w:rFonts w:ascii="Cambria" w:hAnsi="Cambria" w:eastAsia="Cambria" w:cs="Cambria"/>
-              </w:rPr>
-            </w:pPr>
-          </w:p>
-        </w:tc>
-        <w:tc>
-          <w:tcPr>
+        </w:tc>
+        <w:tc>
+          <w:tcPr>
+            <w:tcW w:w="900" w:type="dxa"/>
             <w:vMerge w:val="restart"/>
             <w:tcBorders>
               <w:top w:val="single" w:color="000000" w:sz="18" w:space="0"/>
@@ -1395,6 +1326,12 @@
                 <w:rFonts w:ascii="Cambria" w:hAnsi="Cambria" w:eastAsia="Cambria" w:cs="Cambria"/>
               </w:rPr>
             </w:pPr>
+            <w:r>
+              <w:rPr>
+                <w:rFonts w:ascii="Cambria" w:hAnsi="Cambria" w:eastAsia="Cambria" w:cs="Cambria"/>
+              </w:rPr>
+              <w:t>1790</w:t>
+            </w:r>
           </w:p>
           <w:p>
             <w:pPr>
@@ -1404,26 +1341,11 @@
                 <w:rFonts w:ascii="Cambria" w:hAnsi="Cambria" w:eastAsia="Cambria" w:cs="Cambria"/>
               </w:rPr>
             </w:pPr>
-            <w:r>
-              <w:rPr>
-                <w:rFonts w:ascii="Cambria" w:hAnsi="Cambria" w:eastAsia="Cambria" w:cs="Cambria"/>
-                <w:rtl w:val="0"/>
-              </w:rPr>
-              <w:t>2759</w:t>
-            </w:r>
-          </w:p>
-          <w:p>
-            <w:pPr>
-              <w:spacing w:after="0" w:line="240" w:lineRule="auto"/>
-              <w:jc w:val="center"/>
-              <w:rPr>
-                <w:rFonts w:ascii="Cambria" w:hAnsi="Cambria" w:eastAsia="Cambria" w:cs="Cambria"/>
-              </w:rPr>
-            </w:pPr>
-          </w:p>
-        </w:tc>
-        <w:tc>
-          <w:tcPr>
+          </w:p>
+        </w:tc>
+        <w:tc>
+          <w:tcPr>
+            <w:tcW w:w="990" w:type="dxa"/>
             <w:vMerge w:val="restart"/>
             <w:tcBorders>
               <w:top w:val="single" w:color="000000" w:sz="18" w:space="0"/>
@@ -1450,6 +1372,12 @@
                 <w:rFonts w:ascii="Cambria" w:hAnsi="Cambria" w:eastAsia="Cambria" w:cs="Cambria"/>
               </w:rPr>
             </w:pPr>
+            <w:r>
+              <w:rPr>
+                <w:rFonts w:ascii="Cambria" w:hAnsi="Cambria" w:eastAsia="Cambria" w:cs="Cambria"/>
+              </w:rPr>
+              <w:t>2000</w:t>
+            </w:r>
           </w:p>
           <w:p>
             <w:pPr>
@@ -1459,26 +1387,11 @@
                 <w:rFonts w:ascii="Cambria" w:hAnsi="Cambria" w:eastAsia="Cambria" w:cs="Cambria"/>
               </w:rPr>
             </w:pPr>
-            <w:r>
-              <w:rPr>
-                <w:rFonts w:ascii="Cambria" w:hAnsi="Cambria" w:eastAsia="Cambria" w:cs="Cambria"/>
-                <w:rtl w:val="0"/>
-              </w:rPr>
-              <w:t>2790</w:t>
-            </w:r>
-          </w:p>
-          <w:p>
-            <w:pPr>
-              <w:spacing w:after="0" w:line="240" w:lineRule="auto"/>
-              <w:jc w:val="center"/>
-              <w:rPr>
-                <w:rFonts w:ascii="Cambria" w:hAnsi="Cambria" w:eastAsia="Cambria" w:cs="Cambria"/>
-              </w:rPr>
-            </w:pPr>
-          </w:p>
-        </w:tc>
-        <w:tc>
-          <w:tcPr>
+          </w:p>
+        </w:tc>
+        <w:tc>
+          <w:tcPr>
+            <w:tcW w:w="653" w:type="dxa"/>
             <w:vMerge w:val="restart"/>
             <w:tcBorders>
               <w:top w:val="single" w:color="000000" w:sz="18" w:space="0"/>
@@ -1505,6 +1418,12 @@
                 <w:rFonts w:ascii="Cambria" w:hAnsi="Cambria" w:eastAsia="Cambria" w:cs="Cambria"/>
               </w:rPr>
             </w:pPr>
+            <w:r>
+              <w:rPr>
+                <w:rFonts w:ascii="Cambria" w:hAnsi="Cambria" w:eastAsia="Cambria" w:cs="Cambria"/>
+              </w:rPr>
+              <w:t>54</w:t>
+            </w:r>
           </w:p>
           <w:p>
             <w:pPr>
@@ -1514,26 +1433,11 @@
                 <w:rFonts w:ascii="Cambria" w:hAnsi="Cambria" w:eastAsia="Cambria" w:cs="Cambria"/>
               </w:rPr>
             </w:pPr>
-            <w:r>
-              <w:rPr>
-                <w:rFonts w:ascii="Cambria" w:hAnsi="Cambria" w:eastAsia="Cambria" w:cs="Cambria"/>
-                <w:rtl w:val="0"/>
-              </w:rPr>
-              <w:t>59</w:t>
-            </w:r>
-          </w:p>
-          <w:p>
-            <w:pPr>
-              <w:spacing w:after="0" w:line="240" w:lineRule="auto"/>
-              <w:jc w:val="center"/>
-              <w:rPr>
-                <w:rFonts w:ascii="Cambria" w:hAnsi="Cambria" w:eastAsia="Cambria" w:cs="Cambria"/>
-              </w:rPr>
-            </w:pPr>
-          </w:p>
-        </w:tc>
-        <w:tc>
-          <w:tcPr>
+          </w:p>
+        </w:tc>
+        <w:tc>
+          <w:tcPr>
+            <w:tcW w:w="877" w:type="dxa"/>
             <w:vMerge w:val="restart"/>
             <w:tcBorders>
               <w:top w:val="single" w:color="000000" w:sz="18" w:space="0"/>
@@ -1548,48 +1452,19 @@
               <w:spacing w:after="0" w:line="240" w:lineRule="auto"/>
               <w:jc w:val="center"/>
               <w:rPr>
-                <w:rFonts w:ascii="Cambria" w:hAnsi="Cambria" w:eastAsia="Cambria" w:cs="Cambria"/>
-                <w:b/>
-              </w:rPr>
-            </w:pPr>
-          </w:p>
-          <w:p>
-            <w:pPr>
-              <w:spacing w:after="0" w:line="240" w:lineRule="auto"/>
-              <w:jc w:val="center"/>
-              <w:rPr>
-                <w:rFonts w:ascii="Cambria" w:hAnsi="Cambria" w:eastAsia="Cambria" w:cs="Cambria"/>
-                <w:b/>
-              </w:rPr>
-            </w:pPr>
-          </w:p>
-          <w:p>
-            <w:pPr>
-              <w:spacing w:after="0" w:line="240" w:lineRule="auto"/>
-              <w:jc w:val="center"/>
-              <w:rPr>
-                <w:rFonts w:ascii="Cambria" w:hAnsi="Cambria" w:eastAsia="Cambria" w:cs="Cambria"/>
-                <w:b/>
+                <w:rFonts w:hint="default" w:ascii="Cambria" w:hAnsi="Cambria" w:eastAsia="Cambria" w:cs="Cambria"/>
+                <w:b/>
+                <w:lang w:val="en-US"/>
               </w:rPr>
             </w:pPr>
             <w:r>
               <w:rPr>
-                <w:rFonts w:ascii="Cambria" w:hAnsi="Cambria" w:eastAsia="Cambria" w:cs="Cambria"/>
-                <w:b/>
-                <w:rtl w:val="0"/>
-              </w:rPr>
-              <w:t>NLT-2</w:t>
+                <w:rFonts w:hint="default" w:ascii="Cambria" w:hAnsi="Cambria" w:eastAsia="Cambria" w:cs="Cambria"/>
+                <w:b/>
+                <w:lang w:val="en-US"/>
+              </w:rPr>
+              <w:t>NA</w:t>
             </w:r>
-          </w:p>
-          <w:p>
-            <w:pPr>
-              <w:spacing w:after="0" w:line="240" w:lineRule="auto"/>
-              <w:jc w:val="center"/>
-              <w:rPr>
-                <w:rFonts w:ascii="Cambria" w:hAnsi="Cambria" w:eastAsia="Cambria" w:cs="Cambria"/>
-                <w:b/>
-              </w:rPr>
-            </w:pPr>
           </w:p>
         </w:tc>
       </w:tr>
@@ -1608,6 +1483,7 @@
         </w:trPr>
         <w:tc>
           <w:tcPr>
+            <w:tcW w:w="585" w:type="dxa"/>
             <w:vMerge w:val="continue"/>
             <w:tcBorders>
               <w:top w:val="single" w:color="000000" w:sz="18" w:space="0"/>
@@ -1619,9 +1495,6 @@
           </w:tcPr>
           <w:p>
             <w:pPr>
-              <w:keepNext w:val="0"/>
-              <w:keepLines w:val="0"/>
-              <w:pageBreakBefore w:val="0"/>
               <w:widowControl w:val="0"/>
               <w:pBdr>
                 <w:top w:val="none" w:color="auto" w:sz="0" w:space="0"/>
@@ -1630,19 +1503,17 @@
                 <w:right w:val="none" w:color="auto" w:sz="0" w:space="0"/>
                 <w:between w:val="none" w:color="auto" w:sz="0" w:space="0"/>
               </w:pBdr>
-              <w:shd w:val="clear" w:fill="auto"/>
-              <w:spacing w:before="0" w:after="0" w:line="276" w:lineRule="auto"/>
-              <w:ind w:left="0" w:right="0" w:firstLine="0"/>
-              <w:jc w:val="left"/>
-              <w:rPr>
-                <w:rFonts w:ascii="Cambria" w:hAnsi="Cambria" w:eastAsia="Cambria" w:cs="Cambria"/>
-                <w:b/>
-              </w:rPr>
-            </w:pPr>
-          </w:p>
-        </w:tc>
-        <w:tc>
-          <w:tcPr>
+              <w:spacing w:after="0" w:line="276" w:lineRule="auto"/>
+              <w:rPr>
+                <w:rFonts w:ascii="Cambria" w:hAnsi="Cambria" w:eastAsia="Cambria" w:cs="Cambria"/>
+                <w:b/>
+              </w:rPr>
+            </w:pPr>
+          </w:p>
+        </w:tc>
+        <w:tc>
+          <w:tcPr>
+            <w:tcW w:w="1095" w:type="dxa"/>
             <w:vMerge w:val="continue"/>
             <w:tcBorders>
               <w:top w:val="single" w:color="000000" w:sz="18" w:space="0"/>
@@ -1654,9 +1525,6 @@
           </w:tcPr>
           <w:p>
             <w:pPr>
-              <w:keepNext w:val="0"/>
-              <w:keepLines w:val="0"/>
-              <w:pageBreakBefore w:val="0"/>
               <w:widowControl w:val="0"/>
               <w:pBdr>
                 <w:top w:val="none" w:color="auto" w:sz="0" w:space="0"/>
@@ -1665,21 +1533,19 @@
                 <w:right w:val="none" w:color="auto" w:sz="0" w:space="0"/>
                 <w:between w:val="none" w:color="auto" w:sz="0" w:space="0"/>
               </w:pBdr>
-              <w:shd w:val="clear" w:fill="auto"/>
-              <w:spacing w:before="0" w:after="0" w:line="276" w:lineRule="auto"/>
-              <w:ind w:left="0" w:right="0" w:firstLine="0"/>
-              <w:jc w:val="left"/>
-              <w:rPr>
-                <w:rFonts w:ascii="Cambria" w:hAnsi="Cambria" w:eastAsia="Cambria" w:cs="Cambria"/>
-                <w:b/>
-              </w:rPr>
-            </w:pPr>
-          </w:p>
-        </w:tc>
-        <w:tc>
-          <w:tcPr>
-            <w:tcBorders>
-              <w:top w:val="single" w:color="000000" w:sz="18" w:space="0"/>
+              <w:spacing w:after="0" w:line="276" w:lineRule="auto"/>
+              <w:rPr>
+                <w:rFonts w:ascii="Cambria" w:hAnsi="Cambria" w:eastAsia="Cambria" w:cs="Cambria"/>
+                <w:b/>
+              </w:rPr>
+            </w:pPr>
+          </w:p>
+        </w:tc>
+        <w:tc>
+          <w:tcPr>
+            <w:tcW w:w="1290" w:type="dxa"/>
+            <w:tcBorders>
+              <w:top w:val="dashed" w:color="000000" w:sz="4" w:space="0"/>
               <w:left w:val="nil"/>
               <w:bottom w:val="dashed" w:color="000000" w:sz="4" w:space="0"/>
               <w:right w:val="dashed" w:color="000000" w:sz="4" w:space="0"/>
@@ -1700,16 +1566,16 @@
               <w:rPr>
                 <w:rFonts w:ascii="Cambria" w:hAnsi="Cambria" w:eastAsia="Cambria" w:cs="Cambria"/>
                 <w:color w:val="FF0000"/>
-                <w:rtl w:val="0"/>
-              </w:rPr>
-              <w:t>S2</w:t>
+              </w:rPr>
+              <w:t>S2`</w:t>
             </w:r>
           </w:p>
         </w:tc>
         <w:tc>
           <w:tcPr>
-            <w:tcBorders>
-              <w:top w:val="single" w:color="000000" w:sz="18" w:space="0"/>
+            <w:tcW w:w="555" w:type="dxa"/>
+            <w:tcBorders>
+              <w:top w:val="dashed" w:color="000000" w:sz="4" w:space="0"/>
               <w:left w:val="nil"/>
               <w:bottom w:val="dashed" w:color="000000" w:sz="4" w:space="0"/>
               <w:right w:val="dashed" w:color="000000" w:sz="4" w:space="0"/>
@@ -1720,7 +1586,7 @@
           <w:p>
             <w:pPr>
               <w:spacing w:after="0" w:line="240" w:lineRule="auto"/>
-              <w:ind w:left="-128" w:right="-158" w:firstLine="0"/>
+              <w:ind w:left="-128" w:right="-158"/>
               <w:jc w:val="center"/>
               <w:rPr>
                 <w:rFonts w:ascii="Cambria" w:hAnsi="Cambria" w:eastAsia="Cambria" w:cs="Cambria"/>
@@ -1731,16 +1597,16 @@
               <w:rPr>
                 <w:rFonts w:ascii="Cambria" w:hAnsi="Cambria" w:eastAsia="Cambria" w:cs="Cambria"/>
                 <w:color w:val="FF0000"/>
-                <w:rtl w:val="0"/>
-              </w:rPr>
-              <w:t>1899</w:t>
+              </w:rPr>
+              <w:t>18876</w:t>
             </w:r>
           </w:p>
         </w:tc>
         <w:tc>
           <w:tcPr>
-            <w:tcBorders>
-              <w:top w:val="single" w:color="000000" w:sz="18" w:space="0"/>
+            <w:tcW w:w="525" w:type="dxa"/>
+            <w:tcBorders>
+              <w:top w:val="dashed" w:color="000000" w:sz="4" w:space="0"/>
               <w:left w:val="nil"/>
               <w:bottom w:val="dashed" w:color="000000" w:sz="4" w:space="0"/>
               <w:right w:val="dashed" w:color="000000" w:sz="4" w:space="0"/>
@@ -1751,7 +1617,7 @@
           <w:p>
             <w:pPr>
               <w:spacing w:after="0" w:line="240" w:lineRule="auto"/>
-              <w:ind w:left="-128" w:right="-158" w:firstLine="0"/>
+              <w:ind w:left="-128" w:right="-158"/>
               <w:jc w:val="center"/>
               <w:rPr>
                 <w:rFonts w:ascii="Cambria" w:hAnsi="Cambria" w:eastAsia="Cambria" w:cs="Cambria"/>
@@ -1762,16 +1628,16 @@
               <w:rPr>
                 <w:rFonts w:ascii="Cambria" w:hAnsi="Cambria" w:eastAsia="Cambria" w:cs="Cambria"/>
                 <w:color w:val="FF0000"/>
-                <w:rtl w:val="0"/>
-              </w:rPr>
-              <w:t>1998</w:t>
+              </w:rPr>
+              <w:t>1688</w:t>
             </w:r>
           </w:p>
         </w:tc>
         <w:tc>
           <w:tcPr>
-            <w:tcBorders>
-              <w:top w:val="single" w:color="000000" w:sz="18" w:space="0"/>
+            <w:tcW w:w="525" w:type="dxa"/>
+            <w:tcBorders>
+              <w:top w:val="dashed" w:color="000000" w:sz="4" w:space="0"/>
               <w:left w:val="nil"/>
               <w:bottom w:val="dashed" w:color="000000" w:sz="4" w:space="0"/>
               <w:right w:val="dashed" w:color="000000" w:sz="4" w:space="0"/>
@@ -1782,7 +1648,7 @@
           <w:p>
             <w:pPr>
               <w:spacing w:after="0" w:line="240" w:lineRule="auto"/>
-              <w:ind w:left="-128" w:right="-158" w:firstLine="0"/>
+              <w:ind w:left="-128" w:right="-158"/>
               <w:jc w:val="center"/>
               <w:rPr>
                 <w:rFonts w:ascii="Cambria" w:hAnsi="Cambria" w:eastAsia="Cambria" w:cs="Cambria"/>
@@ -1793,16 +1659,16 @@
               <w:rPr>
                 <w:rFonts w:ascii="Cambria" w:hAnsi="Cambria" w:eastAsia="Cambria" w:cs="Cambria"/>
                 <w:color w:val="FF0000"/>
-                <w:rtl w:val="0"/>
-              </w:rPr>
-              <w:t>1899</w:t>
+              </w:rPr>
+              <w:t>1668</w:t>
             </w:r>
           </w:p>
         </w:tc>
         <w:tc>
           <w:tcPr>
-            <w:tcBorders>
-              <w:top w:val="single" w:color="000000" w:sz="18" w:space="0"/>
+            <w:tcW w:w="525" w:type="dxa"/>
+            <w:tcBorders>
+              <w:top w:val="dashed" w:color="000000" w:sz="4" w:space="0"/>
               <w:left w:val="nil"/>
               <w:bottom w:val="dashed" w:color="000000" w:sz="4" w:space="0"/>
               <w:right w:val="dashed" w:color="000000" w:sz="4" w:space="0"/>
@@ -1813,7 +1679,7 @@
           <w:p>
             <w:pPr>
               <w:spacing w:after="0" w:line="240" w:lineRule="auto"/>
-              <w:ind w:left="-128" w:right="-158" w:firstLine="0"/>
+              <w:ind w:left="-128" w:right="-158"/>
               <w:jc w:val="center"/>
               <w:rPr>
                 <w:rFonts w:ascii="Cambria" w:hAnsi="Cambria" w:eastAsia="Cambria" w:cs="Cambria"/>
@@ -1824,16 +1690,16 @@
               <w:rPr>
                 <w:rFonts w:ascii="Cambria" w:hAnsi="Cambria" w:eastAsia="Cambria" w:cs="Cambria"/>
                 <w:color w:val="FF0000"/>
-                <w:rtl w:val="0"/>
-              </w:rPr>
-              <w:t>1879</w:t>
+              </w:rPr>
+              <w:t>1658</w:t>
             </w:r>
           </w:p>
         </w:tc>
         <w:tc>
           <w:tcPr>
-            <w:tcBorders>
-              <w:top w:val="single" w:color="000000" w:sz="18" w:space="0"/>
+            <w:tcW w:w="570" w:type="dxa"/>
+            <w:tcBorders>
+              <w:top w:val="dashed" w:color="000000" w:sz="4" w:space="0"/>
               <w:left w:val="nil"/>
               <w:bottom w:val="dashed" w:color="000000" w:sz="4" w:space="0"/>
               <w:right w:val="dashed" w:color="000000" w:sz="4" w:space="0"/>
@@ -1844,7 +1710,7 @@
           <w:p>
             <w:pPr>
               <w:spacing w:after="0" w:line="240" w:lineRule="auto"/>
-              <w:ind w:left="-128" w:right="-158" w:firstLine="0"/>
+              <w:ind w:left="-128" w:right="-158"/>
               <w:jc w:val="center"/>
               <w:rPr>
                 <w:rFonts w:ascii="Cambria" w:hAnsi="Cambria" w:eastAsia="Cambria" w:cs="Cambria"/>
@@ -1855,16 +1721,16 @@
               <w:rPr>
                 <w:rFonts w:ascii="Cambria" w:hAnsi="Cambria" w:eastAsia="Cambria" w:cs="Cambria"/>
                 <w:color w:val="FF0000"/>
-                <w:rtl w:val="0"/>
-              </w:rPr>
-              <w:t>1999</w:t>
+              </w:rPr>
+              <w:t>1890</w:t>
             </w:r>
           </w:p>
         </w:tc>
         <w:tc>
           <w:tcPr>
-            <w:tcBorders>
-              <w:top w:val="single" w:color="000000" w:sz="18" w:space="0"/>
+            <w:tcW w:w="795" w:type="dxa"/>
+            <w:tcBorders>
+              <w:top w:val="dashed" w:color="000000" w:sz="4" w:space="0"/>
               <w:left w:val="nil"/>
               <w:bottom w:val="dashed" w:color="000000" w:sz="4" w:space="0"/>
               <w:right w:val="dashed" w:color="000000" w:sz="4" w:space="0"/>
@@ -1883,16 +1749,16 @@
             <w:r>
               <w:rPr>
                 <w:rFonts w:ascii="Cambria" w:hAnsi="Cambria" w:eastAsia="Cambria" w:cs="Cambria"/>
-                <w:rtl w:val="0"/>
-              </w:rPr>
-              <w:t>1935</w:t>
+              </w:rPr>
+              <w:t>5156</w:t>
             </w:r>
           </w:p>
         </w:tc>
         <w:tc>
           <w:tcPr>
-            <w:tcBorders>
-              <w:top w:val="single" w:color="000000" w:sz="18" w:space="0"/>
+            <w:tcW w:w="735" w:type="dxa"/>
+            <w:tcBorders>
+              <w:top w:val="dashed" w:color="000000" w:sz="4" w:space="0"/>
               <w:left w:val="nil"/>
               <w:bottom w:val="dashed" w:color="000000" w:sz="4" w:space="0"/>
               <w:right w:val="dashed" w:color="000000" w:sz="4" w:space="0"/>
@@ -1911,16 +1777,16 @@
             <w:r>
               <w:rPr>
                 <w:rFonts w:ascii="Cambria" w:hAnsi="Cambria" w:eastAsia="Cambria" w:cs="Cambria"/>
-                <w:rtl w:val="0"/>
-              </w:rPr>
-              <w:t>0.89</w:t>
+              </w:rPr>
+              <w:t>0</w:t>
             </w:r>
           </w:p>
         </w:tc>
         <w:tc>
           <w:tcPr>
-            <w:tcBorders>
-              <w:top w:val="single" w:color="000000" w:sz="18" w:space="0"/>
+            <w:tcW w:w="810" w:type="dxa"/>
+            <w:tcBorders>
+              <w:top w:val="dashed" w:color="000000" w:sz="4" w:space="0"/>
               <w:left w:val="nil"/>
               <w:bottom w:val="dashed" w:color="000000" w:sz="4" w:space="0"/>
               <w:right w:val="dashed" w:color="000000" w:sz="4" w:space="0"/>
@@ -1936,6 +1802,12 @@
                 <w:rFonts w:ascii="Cambria" w:hAnsi="Cambria" w:eastAsia="Cambria" w:cs="Cambria"/>
               </w:rPr>
             </w:pPr>
+            <w:r>
+              <w:rPr>
+                <w:rFonts w:ascii="Cambria" w:hAnsi="Cambria" w:eastAsia="Cambria" w:cs="Cambria"/>
+              </w:rPr>
+              <w:t>0</w:t>
+            </w:r>
           </w:p>
           <w:p>
             <w:pPr>
@@ -1945,26 +1817,11 @@
                 <w:rFonts w:ascii="Cambria" w:hAnsi="Cambria" w:eastAsia="Cambria" w:cs="Cambria"/>
               </w:rPr>
             </w:pPr>
-            <w:r>
-              <w:rPr>
-                <w:rFonts w:ascii="Cambria" w:hAnsi="Cambria" w:eastAsia="Cambria" w:cs="Cambria"/>
-                <w:rtl w:val="0"/>
-              </w:rPr>
-              <w:t>1722</w:t>
-            </w:r>
-          </w:p>
-          <w:p>
-            <w:pPr>
-              <w:spacing w:after="0" w:line="240" w:lineRule="auto"/>
-              <w:jc w:val="center"/>
-              <w:rPr>
-                <w:rFonts w:ascii="Cambria" w:hAnsi="Cambria" w:eastAsia="Cambria" w:cs="Cambria"/>
-              </w:rPr>
-            </w:pPr>
-          </w:p>
-        </w:tc>
-        <w:tc>
-          <w:tcPr>
+          </w:p>
+        </w:tc>
+        <w:tc>
+          <w:tcPr>
+            <w:tcW w:w="900" w:type="dxa"/>
             <w:vMerge w:val="continue"/>
             <w:tcBorders>
               <w:top w:val="single" w:color="000000" w:sz="18" w:space="0"/>
@@ -1976,9 +1833,6 @@
           </w:tcPr>
           <w:p>
             <w:pPr>
-              <w:keepNext w:val="0"/>
-              <w:keepLines w:val="0"/>
-              <w:pageBreakBefore w:val="0"/>
               <w:widowControl w:val="0"/>
               <w:pBdr>
                 <w:top w:val="none" w:color="auto" w:sz="0" w:space="0"/>
@@ -1987,18 +1841,16 @@
                 <w:right w:val="none" w:color="auto" w:sz="0" w:space="0"/>
                 <w:between w:val="none" w:color="auto" w:sz="0" w:space="0"/>
               </w:pBdr>
-              <w:shd w:val="clear" w:fill="auto"/>
-              <w:spacing w:before="0" w:after="0" w:line="276" w:lineRule="auto"/>
-              <w:ind w:left="0" w:right="0" w:firstLine="0"/>
-              <w:jc w:val="left"/>
-              <w:rPr>
-                <w:rFonts w:ascii="Cambria" w:hAnsi="Cambria" w:eastAsia="Cambria" w:cs="Cambria"/>
-              </w:rPr>
-            </w:pPr>
-          </w:p>
-        </w:tc>
-        <w:tc>
-          <w:tcPr>
+              <w:spacing w:after="0" w:line="276" w:lineRule="auto"/>
+              <w:rPr>
+                <w:rFonts w:ascii="Cambria" w:hAnsi="Cambria" w:eastAsia="Cambria" w:cs="Cambria"/>
+              </w:rPr>
+            </w:pPr>
+          </w:p>
+        </w:tc>
+        <w:tc>
+          <w:tcPr>
+            <w:tcW w:w="990" w:type="dxa"/>
             <w:vMerge w:val="continue"/>
             <w:tcBorders>
               <w:top w:val="single" w:color="000000" w:sz="18" w:space="0"/>
@@ -2010,9 +1862,6 @@
           </w:tcPr>
           <w:p>
             <w:pPr>
-              <w:keepNext w:val="0"/>
-              <w:keepLines w:val="0"/>
-              <w:pageBreakBefore w:val="0"/>
               <w:widowControl w:val="0"/>
               <w:pBdr>
                 <w:top w:val="none" w:color="auto" w:sz="0" w:space="0"/>
@@ -2021,18 +1870,16 @@
                 <w:right w:val="none" w:color="auto" w:sz="0" w:space="0"/>
                 <w:between w:val="none" w:color="auto" w:sz="0" w:space="0"/>
               </w:pBdr>
-              <w:shd w:val="clear" w:fill="auto"/>
-              <w:spacing w:before="0" w:after="0" w:line="276" w:lineRule="auto"/>
-              <w:ind w:left="0" w:right="0" w:firstLine="0"/>
-              <w:jc w:val="left"/>
-              <w:rPr>
-                <w:rFonts w:ascii="Cambria" w:hAnsi="Cambria" w:eastAsia="Cambria" w:cs="Cambria"/>
-              </w:rPr>
-            </w:pPr>
-          </w:p>
-        </w:tc>
-        <w:tc>
-          <w:tcPr>
+              <w:spacing w:after="0" w:line="276" w:lineRule="auto"/>
+              <w:rPr>
+                <w:rFonts w:ascii="Cambria" w:hAnsi="Cambria" w:eastAsia="Cambria" w:cs="Cambria"/>
+              </w:rPr>
+            </w:pPr>
+          </w:p>
+        </w:tc>
+        <w:tc>
+          <w:tcPr>
+            <w:tcW w:w="653" w:type="dxa"/>
             <w:vMerge w:val="continue"/>
             <w:tcBorders>
               <w:top w:val="single" w:color="000000" w:sz="18" w:space="0"/>
@@ -2044,9 +1891,6 @@
           </w:tcPr>
           <w:p>
             <w:pPr>
-              <w:keepNext w:val="0"/>
-              <w:keepLines w:val="0"/>
-              <w:pageBreakBefore w:val="0"/>
               <w:widowControl w:val="0"/>
               <w:pBdr>
                 <w:top w:val="none" w:color="auto" w:sz="0" w:space="0"/>
@@ -2055,18 +1899,16 @@
                 <w:right w:val="none" w:color="auto" w:sz="0" w:space="0"/>
                 <w:between w:val="none" w:color="auto" w:sz="0" w:space="0"/>
               </w:pBdr>
-              <w:shd w:val="clear" w:fill="auto"/>
-              <w:spacing w:before="0" w:after="0" w:line="276" w:lineRule="auto"/>
-              <w:ind w:left="0" w:right="0" w:firstLine="0"/>
-              <w:jc w:val="left"/>
-              <w:rPr>
-                <w:rFonts w:ascii="Cambria" w:hAnsi="Cambria" w:eastAsia="Cambria" w:cs="Cambria"/>
-              </w:rPr>
-            </w:pPr>
-          </w:p>
-        </w:tc>
-        <w:tc>
-          <w:tcPr>
+              <w:spacing w:after="0" w:line="276" w:lineRule="auto"/>
+              <w:rPr>
+                <w:rFonts w:ascii="Cambria" w:hAnsi="Cambria" w:eastAsia="Cambria" w:cs="Cambria"/>
+              </w:rPr>
+            </w:pPr>
+          </w:p>
+        </w:tc>
+        <w:tc>
+          <w:tcPr>
+            <w:tcW w:w="877" w:type="dxa"/>
             <w:vMerge w:val="continue"/>
             <w:tcBorders>
               <w:top w:val="single" w:color="000000" w:sz="18" w:space="0"/>
@@ -2078,9 +1920,6 @@
           </w:tcPr>
           <w:p>
             <w:pPr>
-              <w:keepNext w:val="0"/>
-              <w:keepLines w:val="0"/>
-              <w:pageBreakBefore w:val="0"/>
               <w:widowControl w:val="0"/>
               <w:pBdr>
                 <w:top w:val="none" w:color="auto" w:sz="0" w:space="0"/>
@@ -2089,621 +1928,9 @@
                 <w:right w:val="none" w:color="auto" w:sz="0" w:space="0"/>
                 <w:between w:val="none" w:color="auto" w:sz="0" w:space="0"/>
               </w:pBdr>
-              <w:shd w:val="clear" w:fill="auto"/>
-              <w:spacing w:before="0" w:after="0" w:line="276" w:lineRule="auto"/>
-              <w:ind w:left="0" w:right="0" w:firstLine="0"/>
-              <w:jc w:val="left"/>
-              <w:rPr>
-                <w:rFonts w:ascii="Cambria" w:hAnsi="Cambria" w:eastAsia="Cambria" w:cs="Cambria"/>
-              </w:rPr>
-            </w:pPr>
-          </w:p>
-        </w:tc>
-      </w:tr>
-      <w:tr>
-        <w:tblPrEx>
-          <w:tblCellMar>
-            <w:top w:w="15" w:type="dxa"/>
-            <w:left w:w="115" w:type="dxa"/>
-            <w:bottom w:w="0" w:type="dxa"/>
-            <w:right w:w="115" w:type="dxa"/>
-          </w:tblCellMar>
-        </w:tblPrEx>
-        <w:trPr>
-          <w:trHeight w:val="288" w:hRule="atLeast"/>
-          <w:jc w:val="center"/>
-        </w:trPr>
-        <w:tc>
-          <w:tcPr>
-            <w:vMerge w:val="restart"/>
-            <w:tcBorders>
-              <w:top w:val="single" w:color="000000" w:sz="18" w:space="0"/>
-              <w:left w:val="single" w:color="000000" w:sz="18" w:space="0"/>
-              <w:right w:val="dashed" w:color="000000" w:sz="4" w:space="0"/>
-            </w:tcBorders>
-            <w:shd w:val="clear" w:color="auto" w:fill="auto"/>
-            <w:vAlign w:val="center"/>
-          </w:tcPr>
-          <w:p>
-            <w:pPr>
-              <w:spacing w:after="0" w:line="240" w:lineRule="auto"/>
-              <w:jc w:val="center"/>
-              <w:rPr>
-                <w:rFonts w:ascii="Cambria" w:hAnsi="Cambria" w:eastAsia="Cambria" w:cs="Cambria"/>
-              </w:rPr>
-            </w:pPr>
-            <w:r>
-              <w:rPr>
-                <w:rFonts w:ascii="Cambria" w:hAnsi="Cambria" w:eastAsia="Cambria" w:cs="Cambria"/>
-                <w:rtl w:val="0"/>
-              </w:rPr>
-              <w:t>1</w:t>
-            </w:r>
-          </w:p>
-        </w:tc>
-        <w:tc>
-          <w:tcPr>
-            <w:vMerge w:val="restart"/>
-            <w:tcBorders>
-              <w:top w:val="single" w:color="000000" w:sz="18" w:space="0"/>
-              <w:left w:val="dashed" w:color="000000" w:sz="4" w:space="0"/>
-              <w:right w:val="dashed" w:color="000000" w:sz="4" w:space="0"/>
-            </w:tcBorders>
-            <w:shd w:val="clear" w:color="auto" w:fill="FFFFFF"/>
-            <w:vAlign w:val="center"/>
-          </w:tcPr>
-          <w:p>
-            <w:pPr>
-              <w:spacing w:after="0" w:line="240" w:lineRule="auto"/>
-              <w:jc w:val="center"/>
-              <w:rPr>
-                <w:rFonts w:ascii="Cambria" w:hAnsi="Cambria" w:eastAsia="Cambria" w:cs="Cambria"/>
-              </w:rPr>
-            </w:pPr>
-          </w:p>
-          <w:p>
-            <w:pPr>
-              <w:spacing w:after="0" w:line="240" w:lineRule="auto"/>
-              <w:jc w:val="center"/>
-              <w:rPr>
-                <w:rFonts w:ascii="Cambria" w:hAnsi="Cambria" w:eastAsia="Cambria" w:cs="Cambria"/>
-              </w:rPr>
-            </w:pPr>
-          </w:p>
-          <w:p>
-            <w:pPr>
-              <w:spacing w:after="0" w:line="240" w:lineRule="auto"/>
-              <w:jc w:val="center"/>
-              <w:rPr>
-                <w:rFonts w:ascii="Cambria" w:hAnsi="Cambria" w:eastAsia="Cambria" w:cs="Cambria"/>
-              </w:rPr>
-            </w:pPr>
-            <w:r>
-              <w:rPr>
-                <w:rFonts w:ascii="Cambria" w:hAnsi="Cambria" w:eastAsia="Cambria" w:cs="Cambria"/>
-                <w:rtl w:val="0"/>
-              </w:rPr>
-              <w:t>ROMM-2</w:t>
-            </w:r>
-          </w:p>
-          <w:p>
-            <w:pPr>
-              <w:spacing w:after="0" w:line="240" w:lineRule="auto"/>
-              <w:jc w:val="center"/>
-              <w:rPr>
-                <w:rFonts w:ascii="Cambria" w:hAnsi="Cambria" w:eastAsia="Cambria" w:cs="Cambria"/>
-              </w:rPr>
-            </w:pPr>
-          </w:p>
-        </w:tc>
-        <w:tc>
-          <w:tcPr>
-            <w:tcBorders>
-              <w:top w:val="single" w:color="000000" w:sz="18" w:space="0"/>
-              <w:left w:val="nil"/>
-              <w:bottom w:val="dashed" w:color="000000" w:sz="4" w:space="0"/>
-              <w:right w:val="dashed" w:color="000000" w:sz="4" w:space="0"/>
-            </w:tcBorders>
-            <w:shd w:val="clear" w:color="auto" w:fill="auto"/>
-            <w:vAlign w:val="center"/>
-          </w:tcPr>
-          <w:p>
-            <w:pPr>
-              <w:spacing w:after="0" w:line="240" w:lineRule="auto"/>
-              <w:jc w:val="center"/>
-              <w:rPr>
-                <w:rFonts w:ascii="Cambria" w:hAnsi="Cambria" w:eastAsia="Cambria" w:cs="Cambria"/>
-                <w:color w:val="FF0000"/>
-              </w:rPr>
-            </w:pPr>
-            <w:r>
-              <w:rPr>
-                <w:rFonts w:ascii="Cambria" w:hAnsi="Cambria" w:eastAsia="Cambria" w:cs="Cambria"/>
-                <w:color w:val="FF0000"/>
-                <w:rtl w:val="0"/>
-              </w:rPr>
-              <w:t>S2</w:t>
-            </w:r>
-          </w:p>
-        </w:tc>
-        <w:tc>
-          <w:tcPr>
-            <w:tcBorders>
-              <w:top w:val="single" w:color="000000" w:sz="18" w:space="0"/>
-              <w:left w:val="nil"/>
-              <w:bottom w:val="dashed" w:color="000000" w:sz="4" w:space="0"/>
-              <w:right w:val="dashed" w:color="000000" w:sz="4" w:space="0"/>
-            </w:tcBorders>
-            <w:shd w:val="clear" w:color="auto" w:fill="auto"/>
-            <w:vAlign w:val="center"/>
-          </w:tcPr>
-          <w:p>
-            <w:pPr>
-              <w:spacing w:after="0" w:line="240" w:lineRule="auto"/>
-              <w:ind w:left="-128" w:right="-158" w:firstLine="0"/>
-              <w:jc w:val="center"/>
-              <w:rPr>
-                <w:rFonts w:ascii="Cambria" w:hAnsi="Cambria" w:eastAsia="Cambria" w:cs="Cambria"/>
-                <w:color w:val="FF0000"/>
-              </w:rPr>
-            </w:pPr>
-            <w:r>
-              <w:rPr>
-                <w:rFonts w:ascii="Cambria" w:hAnsi="Cambria" w:eastAsia="Cambria" w:cs="Cambria"/>
-                <w:color w:val="FF0000"/>
-                <w:rtl w:val="0"/>
-              </w:rPr>
-              <w:t>1899</w:t>
-            </w:r>
-          </w:p>
-        </w:tc>
-        <w:tc>
-          <w:tcPr>
-            <w:tcBorders>
-              <w:top w:val="single" w:color="000000" w:sz="18" w:space="0"/>
-              <w:left w:val="nil"/>
-              <w:bottom w:val="dashed" w:color="000000" w:sz="4" w:space="0"/>
-              <w:right w:val="dashed" w:color="000000" w:sz="4" w:space="0"/>
-            </w:tcBorders>
-            <w:shd w:val="clear" w:color="auto" w:fill="auto"/>
-            <w:vAlign w:val="center"/>
-          </w:tcPr>
-          <w:p>
-            <w:pPr>
-              <w:spacing w:after="0" w:line="240" w:lineRule="auto"/>
-              <w:ind w:left="-128" w:right="-158" w:firstLine="0"/>
-              <w:jc w:val="center"/>
-              <w:rPr>
-                <w:rFonts w:ascii="Cambria" w:hAnsi="Cambria" w:eastAsia="Cambria" w:cs="Cambria"/>
-                <w:color w:val="FF0000"/>
-              </w:rPr>
-            </w:pPr>
-            <w:r>
-              <w:rPr>
-                <w:rFonts w:ascii="Cambria" w:hAnsi="Cambria" w:eastAsia="Cambria" w:cs="Cambria"/>
-                <w:color w:val="FF0000"/>
-                <w:rtl w:val="0"/>
-              </w:rPr>
-              <w:t>1998</w:t>
-            </w:r>
-          </w:p>
-        </w:tc>
-        <w:tc>
-          <w:tcPr>
-            <w:tcBorders>
-              <w:top w:val="single" w:color="000000" w:sz="18" w:space="0"/>
-              <w:left w:val="nil"/>
-              <w:bottom w:val="dashed" w:color="000000" w:sz="4" w:space="0"/>
-              <w:right w:val="dashed" w:color="000000" w:sz="4" w:space="0"/>
-            </w:tcBorders>
-            <w:shd w:val="clear" w:color="auto" w:fill="auto"/>
-            <w:vAlign w:val="center"/>
-          </w:tcPr>
-          <w:p>
-            <w:pPr>
-              <w:spacing w:after="0" w:line="240" w:lineRule="auto"/>
-              <w:ind w:left="-128" w:right="-158" w:firstLine="0"/>
-              <w:jc w:val="center"/>
-              <w:rPr>
-                <w:rFonts w:ascii="Cambria" w:hAnsi="Cambria" w:eastAsia="Cambria" w:cs="Cambria"/>
-                <w:color w:val="FF0000"/>
-              </w:rPr>
-            </w:pPr>
-            <w:r>
-              <w:rPr>
-                <w:rFonts w:ascii="Cambria" w:hAnsi="Cambria" w:eastAsia="Cambria" w:cs="Cambria"/>
-                <w:color w:val="FF0000"/>
-                <w:rtl w:val="0"/>
-              </w:rPr>
-              <w:t>1787</w:t>
-            </w:r>
-          </w:p>
-        </w:tc>
-        <w:tc>
-          <w:tcPr>
-            <w:tcBorders>
-              <w:top w:val="single" w:color="000000" w:sz="18" w:space="0"/>
-              <w:left w:val="nil"/>
-              <w:bottom w:val="dashed" w:color="000000" w:sz="4" w:space="0"/>
-              <w:right w:val="dashed" w:color="000000" w:sz="4" w:space="0"/>
-            </w:tcBorders>
-            <w:shd w:val="clear" w:color="auto" w:fill="auto"/>
-            <w:vAlign w:val="center"/>
-          </w:tcPr>
-          <w:p>
-            <w:pPr>
-              <w:spacing w:after="0" w:line="240" w:lineRule="auto"/>
-              <w:ind w:left="-128" w:right="-158" w:firstLine="0"/>
-              <w:jc w:val="center"/>
-              <w:rPr>
-                <w:rFonts w:ascii="Cambria" w:hAnsi="Cambria" w:eastAsia="Cambria" w:cs="Cambria"/>
-                <w:color w:val="FF0000"/>
-              </w:rPr>
-            </w:pPr>
-            <w:r>
-              <w:rPr>
-                <w:rFonts w:ascii="Cambria" w:hAnsi="Cambria" w:eastAsia="Cambria" w:cs="Cambria"/>
-                <w:color w:val="FF0000"/>
-                <w:rtl w:val="0"/>
-              </w:rPr>
-              <w:t>1789</w:t>
-            </w:r>
-          </w:p>
-        </w:tc>
-        <w:tc>
-          <w:tcPr>
-            <w:tcBorders>
-              <w:top w:val="single" w:color="000000" w:sz="18" w:space="0"/>
-              <w:left w:val="nil"/>
-              <w:bottom w:val="dashed" w:color="000000" w:sz="4" w:space="0"/>
-              <w:right w:val="dashed" w:color="000000" w:sz="4" w:space="0"/>
-            </w:tcBorders>
-            <w:shd w:val="clear" w:color="auto" w:fill="auto"/>
-            <w:vAlign w:val="center"/>
-          </w:tcPr>
-          <w:p>
-            <w:pPr>
-              <w:spacing w:after="0" w:line="240" w:lineRule="auto"/>
-              <w:ind w:left="-128" w:right="-158" w:firstLine="0"/>
-              <w:jc w:val="center"/>
-              <w:rPr>
-                <w:rFonts w:ascii="Cambria" w:hAnsi="Cambria" w:eastAsia="Cambria" w:cs="Cambria"/>
-                <w:color w:val="FF0000"/>
-              </w:rPr>
-            </w:pPr>
-            <w:r>
-              <w:rPr>
-                <w:rFonts w:ascii="Cambria" w:hAnsi="Cambria" w:eastAsia="Cambria" w:cs="Cambria"/>
-                <w:color w:val="FF0000"/>
-                <w:rtl w:val="0"/>
-              </w:rPr>
-              <w:t>1789</w:t>
-            </w:r>
-          </w:p>
-        </w:tc>
-        <w:tc>
-          <w:tcPr>
-            <w:tcBorders>
-              <w:top w:val="single" w:color="000000" w:sz="18" w:space="0"/>
-              <w:left w:val="nil"/>
-              <w:bottom w:val="dashed" w:color="000000" w:sz="4" w:space="0"/>
-              <w:right w:val="dashed" w:color="000000" w:sz="4" w:space="0"/>
-            </w:tcBorders>
-            <w:shd w:val="clear" w:color="auto" w:fill="auto"/>
-            <w:vAlign w:val="center"/>
-          </w:tcPr>
-          <w:p>
-            <w:pPr>
-              <w:spacing w:after="0" w:line="240" w:lineRule="auto"/>
-              <w:jc w:val="center"/>
-              <w:rPr>
-                <w:rFonts w:ascii="Cambria" w:hAnsi="Cambria" w:eastAsia="Cambria" w:cs="Cambria"/>
-              </w:rPr>
-            </w:pPr>
-            <w:r>
-              <w:rPr>
-                <w:rFonts w:ascii="Cambria" w:hAnsi="Cambria" w:eastAsia="Cambria" w:cs="Cambria"/>
-                <w:rtl w:val="0"/>
-              </w:rPr>
-              <w:t>1852</w:t>
-            </w:r>
-          </w:p>
-        </w:tc>
-        <w:tc>
-          <w:tcPr>
-            <w:tcBorders>
-              <w:top w:val="single" w:color="000000" w:sz="18" w:space="0"/>
-              <w:left w:val="nil"/>
-              <w:bottom w:val="dashed" w:color="000000" w:sz="4" w:space="0"/>
-              <w:right w:val="dashed" w:color="000000" w:sz="4" w:space="0"/>
-            </w:tcBorders>
-            <w:shd w:val="clear" w:color="auto" w:fill="auto"/>
-            <w:vAlign w:val="center"/>
-          </w:tcPr>
-          <w:p>
-            <w:pPr>
-              <w:spacing w:after="0" w:line="240" w:lineRule="auto"/>
-              <w:jc w:val="center"/>
-              <w:rPr>
-                <w:rFonts w:ascii="Cambria" w:hAnsi="Cambria" w:eastAsia="Cambria" w:cs="Cambria"/>
-              </w:rPr>
-            </w:pPr>
-            <w:r>
-              <w:rPr>
-                <w:rFonts w:ascii="Cambria" w:hAnsi="Cambria" w:eastAsia="Cambria" w:cs="Cambria"/>
-                <w:rtl w:val="0"/>
-              </w:rPr>
-              <w:t>0.98</w:t>
-            </w:r>
-          </w:p>
-        </w:tc>
-        <w:tc>
-          <w:tcPr>
-            <w:tcBorders>
-              <w:top w:val="single" w:color="000000" w:sz="18" w:space="0"/>
-              <w:left w:val="nil"/>
-              <w:bottom w:val="dashed" w:color="000000" w:sz="4" w:space="0"/>
-              <w:right w:val="dashed" w:color="000000" w:sz="4" w:space="0"/>
-            </w:tcBorders>
-            <w:shd w:val="clear" w:color="auto" w:fill="auto"/>
-            <w:vAlign w:val="center"/>
-          </w:tcPr>
-          <w:p>
-            <w:pPr>
-              <w:spacing w:after="0" w:line="240" w:lineRule="auto"/>
-              <w:jc w:val="center"/>
-              <w:rPr>
-                <w:rFonts w:ascii="Cambria" w:hAnsi="Cambria" w:eastAsia="Cambria" w:cs="Cambria"/>
-              </w:rPr>
-            </w:pPr>
-          </w:p>
-          <w:p>
-            <w:pPr>
-              <w:spacing w:after="0" w:line="240" w:lineRule="auto"/>
-              <w:jc w:val="center"/>
-              <w:rPr>
-                <w:rFonts w:ascii="Cambria" w:hAnsi="Cambria" w:eastAsia="Cambria" w:cs="Cambria"/>
-              </w:rPr>
-            </w:pPr>
-            <w:r>
-              <w:rPr>
-                <w:rFonts w:ascii="Cambria" w:hAnsi="Cambria" w:eastAsia="Cambria" w:cs="Cambria"/>
-                <w:rtl w:val="0"/>
-              </w:rPr>
-              <w:t>1815</w:t>
-            </w:r>
-          </w:p>
-          <w:p>
-            <w:pPr>
-              <w:spacing w:after="0" w:line="240" w:lineRule="auto"/>
-              <w:jc w:val="center"/>
-              <w:rPr>
-                <w:rFonts w:ascii="Cambria" w:hAnsi="Cambria" w:eastAsia="Cambria" w:cs="Cambria"/>
-              </w:rPr>
-            </w:pPr>
-          </w:p>
-        </w:tc>
-        <w:tc>
-          <w:tcPr>
-            <w:vMerge w:val="restart"/>
-            <w:tcBorders>
-              <w:top w:val="single" w:color="000000" w:sz="18" w:space="0"/>
-              <w:left w:val="dashed" w:color="000000" w:sz="4" w:space="0"/>
-              <w:right w:val="dashed" w:color="000000" w:sz="4" w:space="0"/>
-            </w:tcBorders>
-            <w:shd w:val="clear" w:color="auto" w:fill="auto"/>
-            <w:vAlign w:val="center"/>
-          </w:tcPr>
-          <w:p>
-            <w:pPr>
-              <w:spacing w:after="0" w:line="240" w:lineRule="auto"/>
-              <w:jc w:val="center"/>
-              <w:rPr>
-                <w:rFonts w:ascii="Cambria" w:hAnsi="Cambria" w:eastAsia="Cambria" w:cs="Cambria"/>
-              </w:rPr>
-            </w:pPr>
-          </w:p>
-          <w:p>
-            <w:pPr>
-              <w:spacing w:after="0" w:line="240" w:lineRule="auto"/>
-              <w:jc w:val="center"/>
-              <w:rPr>
-                <w:rFonts w:ascii="Cambria" w:hAnsi="Cambria" w:eastAsia="Cambria" w:cs="Cambria"/>
-              </w:rPr>
-            </w:pPr>
-          </w:p>
-          <w:p>
-            <w:pPr>
-              <w:spacing w:after="0" w:line="240" w:lineRule="auto"/>
-              <w:jc w:val="center"/>
-              <w:rPr>
-                <w:rFonts w:ascii="Cambria" w:hAnsi="Cambria" w:eastAsia="Cambria" w:cs="Cambria"/>
-              </w:rPr>
-            </w:pPr>
-            <w:r>
-              <w:rPr>
-                <w:rFonts w:ascii="Cambria" w:hAnsi="Cambria" w:eastAsia="Cambria" w:cs="Cambria"/>
-                <w:rtl w:val="0"/>
-              </w:rPr>
-              <w:t>1815</w:t>
-            </w:r>
-          </w:p>
-          <w:p>
-            <w:pPr>
-              <w:spacing w:after="0" w:line="240" w:lineRule="auto"/>
-              <w:jc w:val="center"/>
-              <w:rPr>
-                <w:rFonts w:ascii="Cambria" w:hAnsi="Cambria" w:eastAsia="Cambria" w:cs="Cambria"/>
-              </w:rPr>
-            </w:pPr>
-          </w:p>
-        </w:tc>
-        <w:tc>
-          <w:tcPr>
-            <w:vMerge w:val="restart"/>
-            <w:tcBorders>
-              <w:top w:val="single" w:color="000000" w:sz="18" w:space="0"/>
-              <w:left w:val="dashed" w:color="000000" w:sz="4" w:space="0"/>
-              <w:right w:val="dashed" w:color="000000" w:sz="4" w:space="0"/>
-            </w:tcBorders>
-            <w:shd w:val="clear" w:color="auto" w:fill="auto"/>
-            <w:vAlign w:val="center"/>
-          </w:tcPr>
-          <w:p>
-            <w:pPr>
-              <w:spacing w:after="0" w:line="240" w:lineRule="auto"/>
-              <w:jc w:val="center"/>
-              <w:rPr>
-                <w:rFonts w:ascii="Cambria" w:hAnsi="Cambria" w:eastAsia="Cambria" w:cs="Cambria"/>
-              </w:rPr>
-            </w:pPr>
-          </w:p>
-          <w:p>
-            <w:pPr>
-              <w:spacing w:after="0" w:line="240" w:lineRule="auto"/>
-              <w:jc w:val="center"/>
-              <w:rPr>
-                <w:rFonts w:ascii="Cambria" w:hAnsi="Cambria" w:eastAsia="Cambria" w:cs="Cambria"/>
-              </w:rPr>
-            </w:pPr>
-          </w:p>
-          <w:p>
-            <w:pPr>
-              <w:spacing w:after="0" w:line="240" w:lineRule="auto"/>
-              <w:jc w:val="center"/>
-              <w:rPr>
-                <w:rFonts w:ascii="Cambria" w:hAnsi="Cambria" w:eastAsia="Cambria" w:cs="Cambria"/>
-              </w:rPr>
-            </w:pPr>
-            <w:r>
-              <w:rPr>
-                <w:rFonts w:ascii="Cambria" w:hAnsi="Cambria" w:eastAsia="Cambria" w:cs="Cambria"/>
-                <w:rtl w:val="0"/>
-              </w:rPr>
-              <w:t>7790</w:t>
-            </w:r>
-          </w:p>
-          <w:p>
-            <w:pPr>
-              <w:spacing w:after="0" w:line="240" w:lineRule="auto"/>
-              <w:jc w:val="center"/>
-              <w:rPr>
-                <w:rFonts w:ascii="Cambria" w:hAnsi="Cambria" w:eastAsia="Cambria" w:cs="Cambria"/>
-              </w:rPr>
-            </w:pPr>
-          </w:p>
-        </w:tc>
-        <w:tc>
-          <w:tcPr>
-            <w:vMerge w:val="restart"/>
-            <w:tcBorders>
-              <w:top w:val="single" w:color="000000" w:sz="18" w:space="0"/>
-              <w:left w:val="dashed" w:color="000000" w:sz="4" w:space="0"/>
-              <w:right w:val="dashed" w:color="000000" w:sz="4" w:space="0"/>
-            </w:tcBorders>
-            <w:shd w:val="clear" w:color="auto" w:fill="auto"/>
-            <w:vAlign w:val="center"/>
-          </w:tcPr>
-          <w:p>
-            <w:pPr>
-              <w:spacing w:after="0" w:line="240" w:lineRule="auto"/>
-              <w:jc w:val="center"/>
-              <w:rPr>
-                <w:rFonts w:ascii="Cambria" w:hAnsi="Cambria" w:eastAsia="Cambria" w:cs="Cambria"/>
-              </w:rPr>
-            </w:pPr>
-          </w:p>
-          <w:p>
-            <w:pPr>
-              <w:spacing w:after="0" w:line="240" w:lineRule="auto"/>
-              <w:jc w:val="center"/>
-              <w:rPr>
-                <w:rFonts w:ascii="Cambria" w:hAnsi="Cambria" w:eastAsia="Cambria" w:cs="Cambria"/>
-              </w:rPr>
-            </w:pPr>
-          </w:p>
-          <w:p>
-            <w:pPr>
-              <w:spacing w:after="0" w:line="240" w:lineRule="auto"/>
-              <w:jc w:val="center"/>
-              <w:rPr>
-                <w:rFonts w:ascii="Cambria" w:hAnsi="Cambria" w:eastAsia="Cambria" w:cs="Cambria"/>
-              </w:rPr>
-            </w:pPr>
-            <w:r>
-              <w:rPr>
-                <w:rFonts w:ascii="Cambria" w:hAnsi="Cambria" w:eastAsia="Cambria" w:cs="Cambria"/>
-                <w:rtl w:val="0"/>
-              </w:rPr>
-              <w:t>14</w:t>
-            </w:r>
-          </w:p>
-          <w:p>
-            <w:pPr>
-              <w:spacing w:after="0" w:line="240" w:lineRule="auto"/>
-              <w:jc w:val="center"/>
-              <w:rPr>
-                <w:rFonts w:ascii="Cambria" w:hAnsi="Cambria" w:eastAsia="Cambria" w:cs="Cambria"/>
-              </w:rPr>
-            </w:pPr>
-          </w:p>
-        </w:tc>
-        <w:tc>
-          <w:tcPr>
-            <w:vMerge w:val="restart"/>
-            <w:tcBorders>
-              <w:top w:val="single" w:color="000000" w:sz="18" w:space="0"/>
-              <w:left w:val="dashed" w:color="000000" w:sz="4" w:space="0"/>
-              <w:right w:val="single" w:color="000000" w:sz="18" w:space="0"/>
-            </w:tcBorders>
-            <w:shd w:val="clear" w:color="auto" w:fill="auto"/>
-            <w:vAlign w:val="center"/>
-          </w:tcPr>
-          <w:p>
-            <w:pPr>
-              <w:spacing w:after="0" w:line="240" w:lineRule="auto"/>
-              <w:jc w:val="center"/>
-              <w:rPr>
-                <w:rFonts w:ascii="Cambria" w:hAnsi="Cambria" w:eastAsia="Cambria" w:cs="Cambria"/>
-                <w:b/>
-              </w:rPr>
-            </w:pPr>
-          </w:p>
-          <w:p>
-            <w:pPr>
-              <w:spacing w:after="0" w:line="240" w:lineRule="auto"/>
-              <w:jc w:val="center"/>
-              <w:rPr>
-                <w:rFonts w:ascii="Cambria" w:hAnsi="Cambria" w:eastAsia="Cambria" w:cs="Cambria"/>
-                <w:b/>
-              </w:rPr>
-            </w:pPr>
-          </w:p>
-          <w:p>
-            <w:pPr>
-              <w:spacing w:after="0" w:line="240" w:lineRule="auto"/>
-              <w:jc w:val="center"/>
-              <w:rPr>
-                <w:rFonts w:ascii="Cambria" w:hAnsi="Cambria" w:eastAsia="Cambria" w:cs="Cambria"/>
-                <w:b/>
-              </w:rPr>
-            </w:pPr>
-            <w:r>
-              <w:rPr>
-                <w:rFonts w:ascii="Cambria" w:hAnsi="Cambria" w:eastAsia="Cambria" w:cs="Cambria"/>
-                <w:b/>
-                <w:rtl w:val="0"/>
-              </w:rPr>
-              <w:t>NLT-14</w:t>
-            </w:r>
-          </w:p>
-          <w:p>
-            <w:pPr>
-              <w:spacing w:after="0" w:line="240" w:lineRule="auto"/>
-              <w:jc w:val="center"/>
-              <w:rPr>
-                <w:rFonts w:ascii="Cambria" w:hAnsi="Cambria" w:eastAsia="Cambria" w:cs="Cambria"/>
-                <w:b/>
+              <w:spacing w:after="0" w:line="276" w:lineRule="auto"/>
+              <w:rPr>
+                <w:rFonts w:ascii="Cambria" w:hAnsi="Cambria" w:eastAsia="Cambria" w:cs="Cambria"/>
               </w:rPr>
             </w:pPr>
           </w:p>
@@ -2736,7 +1963,7 @@
     </w:p>
     <w:tbl>
       <w:tblPr>
-        <w:tblStyle w:val="14"/>
+        <w:tblStyle w:val="15"/>
         <w:tblW w:w="11227" w:type="dxa"/>
         <w:jc w:val="center"/>
         <w:tblBorders>
@@ -2782,6 +2009,7 @@
         </w:trPr>
         <w:tc>
           <w:tcPr>
+            <w:tcW w:w="750" w:type="dxa"/>
             <w:shd w:val="clear" w:color="auto" w:fill="FFFFFF"/>
             <w:vAlign w:val="center"/>
           </w:tcPr>
@@ -2797,14 +2025,12 @@
               <w:rPr>
                 <w:rFonts w:ascii="Cambria" w:hAnsi="Cambria" w:eastAsia="Cambria" w:cs="Cambria"/>
                 <w:b/>
-                <w:rtl w:val="0"/>
               </w:rPr>
               <w:t xml:space="preserve">Note: </w:t>
             </w:r>
             <w:r>
               <w:rPr>
                 <w:rFonts w:ascii="Cambria" w:hAnsi="Cambria" w:eastAsia="Cambria" w:cs="Cambria"/>
-                <w:rtl w:val="0"/>
               </w:rPr>
               <w:t xml:space="preserve">    </w:t>
             </w:r>
@@ -2812,6 +2038,7 @@
         </w:tc>
         <w:tc>
           <w:tcPr>
+            <w:tcW w:w="10477" w:type="dxa"/>
             <w:shd w:val="clear" w:color="auto" w:fill="FFFFFF"/>
             <w:vAlign w:val="center"/>
           </w:tcPr>
@@ -2825,7 +2052,6 @@
             <w:r>
               <w:rPr>
                 <w:rFonts w:ascii="Cambria" w:hAnsi="Cambria" w:eastAsia="Cambria" w:cs="Cambria"/>
-                <w:rtl w:val="0"/>
               </w:rPr>
               <w:t xml:space="preserve">  The readings are taken at "150mm to 300 mm'' below the from Filter/Filter grill </w:t>
             </w:r>
@@ -2855,6 +2081,7 @@
         </w:trPr>
         <w:tc>
           <w:tcPr>
+            <w:tcW w:w="11227" w:type="dxa"/>
             <w:gridSpan w:val="2"/>
             <w:shd w:val="clear" w:color="auto" w:fill="FFFFFF"/>
             <w:vAlign w:val="center"/>
@@ -2871,7 +2098,6 @@
               <w:rPr>
                 <w:rFonts w:ascii="Cambria" w:hAnsi="Cambria" w:eastAsia="Cambria" w:cs="Cambria"/>
                 <w:b/>
-                <w:rtl w:val="0"/>
               </w:rPr>
               <w:t>Calculation:</w:t>
             </w:r>
@@ -2901,13 +2127,13 @@
         </w:trPr>
         <w:tc>
           <w:tcPr>
+            <w:tcW w:w="11227" w:type="dxa"/>
             <w:gridSpan w:val="2"/>
             <w:shd w:val="clear" w:color="auto" w:fill="FFFFFF"/>
             <w:vAlign w:val="center"/>
           </w:tcPr>
           <w:p>
             <w:pPr>
-              <w:jc w:val="left"/>
               <w:rPr>
                 <w:rFonts w:ascii="Cambria Math" w:hAnsi="Cambria Math" w:eastAsia="Cambria Math" w:cs="Cambria Math"/>
               </w:rPr>
@@ -2996,7 +2222,7 @@
     </w:tbl>
     <w:p>
       <w:pPr>
-        <w:ind w:left="90" w:firstLine="0"/>
+        <w:ind w:left="90"/>
         <w:rPr>
           <w:rFonts w:ascii="Cambria" w:hAnsi="Cambria" w:eastAsia="Cambria" w:cs="Cambria"/>
           <w:b/>
@@ -3005,7 +2231,7 @@
     </w:p>
     <w:p>
       <w:pPr>
-        <w:ind w:left="90" w:firstLine="0"/>
+        <w:ind w:left="90"/>
         <w:rPr>
           <w:rFonts w:ascii="Cambria" w:hAnsi="Cambria" w:eastAsia="Cambria" w:cs="Cambria"/>
           <w:b/>
@@ -3014,7 +2240,7 @@
     </w:p>
     <w:p>
       <w:pPr>
-        <w:ind w:left="90" w:firstLine="0"/>
+        <w:ind w:left="90"/>
         <w:rPr>
           <w:rFonts w:ascii="Cambria" w:hAnsi="Cambria" w:eastAsia="Cambria" w:cs="Cambria"/>
           <w:b/>
@@ -3023,7 +2249,7 @@
     </w:p>
     <w:p>
       <w:pPr>
-        <w:ind w:left="90" w:firstLine="0"/>
+        <w:ind w:left="90"/>
         <w:rPr>
           <w:rFonts w:ascii="Cambria" w:hAnsi="Cambria" w:eastAsia="Cambria" w:cs="Cambria"/>
           <w:b/>
@@ -3032,7 +2258,7 @@
     </w:p>
     <w:p>
       <w:pPr>
-        <w:ind w:left="90" w:firstLine="0"/>
+        <w:ind w:left="90"/>
         <w:rPr>
           <w:rFonts w:ascii="Cambria" w:hAnsi="Cambria" w:eastAsia="Cambria" w:cs="Cambria"/>
           <w:b/>
@@ -3080,9 +2306,6 @@
 <w:ftr xmlns:wpc="http://schemas.microsoft.com/office/word/2010/wordprocessingCanvas" xmlns:mc="http://schemas.openxmlformats.org/markup-compatibility/2006" xmlns:o="urn:schemas-microsoft-com:office:office" xmlns:r="http://schemas.openxmlformats.org/officeDocument/2006/relationships" xmlns:m="http://schemas.openxmlformats.org/officeDocument/2006/math" xmlns:v="urn:schemas-microsoft-com:vml" xmlns:wp14="http://schemas.microsoft.com/office/word/2010/wordprocessingDrawing" xmlns:wp="http://schemas.openxmlformats.org/drawingml/2006/wordprocessingDrawing" xmlns:w10="urn:schemas-microsoft-com:office:word" xmlns:w="http://schemas.openxmlformats.org/wordprocessingml/2006/main" xmlns:w14="http://schemas.microsoft.com/office/word/2010/wordml" xmlns:w15="http://schemas.microsoft.com/office/word/2012/wordml" xmlns:wpg="http://schemas.microsoft.com/office/word/2010/wordprocessingGroup" xmlns:wpi="http://schemas.microsoft.com/office/word/2010/wordprocessingInk" xmlns:wne="http://schemas.microsoft.com/office/word/2006/wordml" xmlns:wps="http://schemas.microsoft.com/office/word/2010/wordprocessingShape" xmlns:wpsCustomData="http://www.wps.cn/officeDocument/2013/wpsCustomData" mc:Ignorable="w14 w15 wp14">
   <w:p>
     <w:pPr>
-      <w:keepNext w:val="0"/>
-      <w:keepLines w:val="0"/>
-      <w:widowControl/>
       <w:pBdr>
         <w:top w:val="none" w:color="auto" w:sz="0" w:space="0"/>
         <w:left w:val="none" w:color="auto" w:sz="0" w:space="0"/>
@@ -3090,38 +2313,24 @@
         <w:right w:val="none" w:color="auto" w:sz="0" w:space="0"/>
         <w:between w:val="none" w:color="auto" w:sz="0" w:space="0"/>
       </w:pBdr>
-      <w:shd w:val="clear" w:fill="auto"/>
       <w:tabs>
         <w:tab w:val="center" w:pos="4680"/>
         <w:tab w:val="right" w:pos="9360"/>
       </w:tabs>
-      <w:spacing w:before="0" w:after="0" w:line="240" w:lineRule="auto"/>
-      <w:ind w:left="0" w:right="0" w:firstLine="0"/>
-      <w:jc w:val="left"/>
+      <w:spacing w:after="0" w:line="240" w:lineRule="auto"/>
       <w:rPr>
-        <w:rFonts w:ascii="Calibri" w:hAnsi="Calibri" w:eastAsia="Calibri" w:cs="Calibri"/>
-        <w:b w:val="0"/>
-        <w:i w:val="0"/>
-        <w:smallCaps w:val="0"/>
-        <w:strike w:val="0"/>
         <w:color w:val="000000"/>
-        <w:sz w:val="22"/>
-        <w:szCs w:val="22"/>
-        <w:u w:val="none"/>
-        <w:shd w:val="clear" w:fill="auto"/>
-        <w:vertAlign w:val="baseline"/>
       </w:rPr>
     </w:pPr>
   </w:p>
   <w:p>
     <w:pPr>
-      <w:ind w:left="90" w:firstLine="0"/>
+      <w:ind w:left="90"/>
     </w:pPr>
     <w:r>
       <w:rPr>
         <w:rFonts w:ascii="Cambria" w:hAnsi="Cambria" w:eastAsia="Cambria" w:cs="Cambria"/>
         <w:b/>
-        <w:rtl w:val="0"/>
       </w:rPr>
       <w:t xml:space="preserve">       Performed by</w:t>
     </w:r>
@@ -3129,37 +2338,35 @@
       <w:rPr>
         <w:sz w:val="18"/>
         <w:szCs w:val="18"/>
-        <w:rtl w:val="0"/>
       </w:rPr>
       <w:t xml:space="preserve"> </w:t>
     </w:r>
     <w:r>
-      <w:rPr>
-        <w:rtl w:val="0"/>
-      </w:rPr>
+      <w:tab/>
+    </w:r>
+    <w:r>
+      <w:tab/>
+    </w:r>
+    <w:r>
+      <w:tab/>
+    </w:r>
+    <w:r>
+      <w:tab/>
+    </w:r>
+    <w:r>
       <w:tab/>
     </w:r>
     <w:r>
       <w:rPr>
-        <w:rtl w:val="0"/>
+        <w:rFonts w:ascii="Cambria" w:hAnsi="Cambria" w:eastAsia="Cambria" w:cs="Cambria"/>
+        <w:b/>
       </w:rPr>
-      <w:tab/>
+      <w:t>Checked by</w:t>
     </w:r>
     <w:r>
       <w:rPr>
-        <w:rtl w:val="0"/>
-      </w:rPr>
-      <w:tab/>
-    </w:r>
-    <w:r>
-      <w:rPr>
-        <w:rtl w:val="0"/>
-      </w:rPr>
-      <w:tab/>
-    </w:r>
-    <w:r>
-      <w:rPr>
-        <w:rtl w:val="0"/>
+        <w:rFonts w:ascii="Cambria" w:hAnsi="Cambria" w:eastAsia="Cambria" w:cs="Cambria"/>
+        <w:b/>
       </w:rPr>
       <w:tab/>
     </w:r>
@@ -3167,15 +2374,6 @@
       <w:rPr>
         <w:rFonts w:ascii="Cambria" w:hAnsi="Cambria" w:eastAsia="Cambria" w:cs="Cambria"/>
         <w:b/>
-        <w:rtl w:val="0"/>
-      </w:rPr>
-      <w:t>Checked by</w:t>
-    </w:r>
-    <w:r>
-      <w:rPr>
-        <w:rFonts w:ascii="Cambria" w:hAnsi="Cambria" w:eastAsia="Cambria" w:cs="Cambria"/>
-        <w:b/>
-        <w:rtl w:val="0"/>
       </w:rPr>
       <w:tab/>
     </w:r>
@@ -3183,7 +2381,6 @@
       <w:rPr>
         <w:rFonts w:ascii="Cambria" w:hAnsi="Cambria" w:eastAsia="Cambria" w:cs="Cambria"/>
         <w:b/>
-        <w:rtl w:val="0"/>
       </w:rPr>
       <w:tab/>
     </w:r>
@@ -3191,7 +2388,6 @@
       <w:rPr>
         <w:rFonts w:ascii="Cambria" w:hAnsi="Cambria" w:eastAsia="Cambria" w:cs="Cambria"/>
         <w:b/>
-        <w:rtl w:val="0"/>
       </w:rPr>
       <w:tab/>
     </w:r>
@@ -3199,19 +2395,13 @@
       <w:rPr>
         <w:rFonts w:ascii="Cambria" w:hAnsi="Cambria" w:eastAsia="Cambria" w:cs="Cambria"/>
         <w:b/>
-        <w:rtl w:val="0"/>
-      </w:rPr>
-      <w:tab/>
-    </w:r>
-    <w:r>
-      <w:rPr>
-        <w:rFonts w:ascii="Cambria" w:hAnsi="Cambria" w:eastAsia="Cambria" w:cs="Cambria"/>
-        <w:b/>
-        <w:rtl w:val="0"/>
       </w:rPr>
       <w:t>Verified by (Customer)</w:t>
     </w:r>
     <w:r>
+      <w:rPr>
+        <w:lang w:val="en-IN" w:eastAsia="en-IN"/>
+      </w:rPr>
       <mc:AlternateContent>
         <mc:Choice Requires="wps">
           <w:drawing>
@@ -3223,8 +2413,8 @@
               <wp:positionV relativeFrom="paragraph">
                 <wp:posOffset>203200</wp:posOffset>
               </wp:positionV>
-              <wp:extent cx="1635760" cy="38100"/>
-              <wp:effectExtent l="0" t="0" r="0" b="0"/>
+              <wp:extent cx="1635760" cy="0"/>
+              <wp:effectExtent l="19050" t="57150" r="98425" b="76200"/>
               <wp:wrapNone/>
               <wp:docPr id="2" name="Straight Arrow Connector 2"/>
               <wp:cNvGraphicFramePr/>
@@ -3234,8 +2424,8 @@
                     <wps:cNvCnPr/>
                     <wps:spPr>
                       <a:xfrm>
-                        <a:off x="4537671" y="3780000"/>
-                        <a:ext cx="1616659" cy="0"/>
+                        <a:off x="0" y="0"/>
+                        <a:ext cx="1635709" cy="0"/>
                       </a:xfrm>
                       <a:prstGeom prst="straightConnector1">
                         <a:avLst/>
@@ -3258,9 +2448,7 @@
                         </a:outerShdw>
                       </a:effectLst>
                     </wps:spPr>
-                    <wps:bodyPr spcFirstLastPara="1" wrap="square" lIns="91425" tIns="91425" rIns="91425" bIns="91425" anchor="ctr" anchorCtr="0">
-                      <a:noAutofit/>
-                    </wps:bodyPr>
+                    <wps:bodyPr/>
                   </wps:wsp>
                 </a:graphicData>
               </a:graphic>
@@ -3269,7 +2457,7 @@
         </mc:Choice>
         <mc:Fallback>
           <w:pict>
-            <v:shape id="_x0000_s1026" o:spid="_x0000_s1026" o:spt="32" type="#_x0000_t32" style="position:absolute;left:0pt;margin-left:0pt;margin-top:16pt;height:3pt;width:128.8pt;z-index:251659264;mso-width-relative:page;mso-height-relative:page;" filled="f" stroked="t" coordsize="21600,21600" o:gfxdata="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">
+            <v:shape id="_x0000_s1026" o:spid="_x0000_s1026" o:spt="32" type="#_x0000_t32" style="position:absolute;left:0pt;margin-left:0pt;margin-top:16pt;height:0pt;width:128.8pt;z-index:251659264;mso-width-relative:page;mso-height-relative:page;" filled="f" stroked="t" coordsize="21600,21600" o:gfxdata="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">
               <v:fill on="f" focussize="0,0"/>
               <v:stroke weight="1.5pt" color="#A5A5A5" miterlimit="8" joinstyle="miter" startarrowwidth="narrow" startarrowlength="short" endarrowwidth="narrow" endarrowlength="short"/>
               <v:imagedata o:title=""/>
@@ -3281,10 +2469,13 @@
       </mc:AlternateContent>
     </w:r>
     <w:r>
+      <w:rPr>
+        <w:lang w:val="en-IN" w:eastAsia="en-IN"/>
+      </w:rPr>
       <mc:AlternateContent>
         <mc:Choice Requires="wps">
           <w:drawing>
-            <wp:anchor distT="0" distB="0" distL="114300" distR="114300" simplePos="0" relativeHeight="251659264" behindDoc="0" locked="0" layoutInCell="1" allowOverlap="1">
+            <wp:anchor distT="0" distB="0" distL="114300" distR="114300" simplePos="0" relativeHeight="251660288" behindDoc="0" locked="0" layoutInCell="1" allowOverlap="1">
               <wp:simplePos x="0" y="0"/>
               <wp:positionH relativeFrom="column">
                 <wp:posOffset>2768600</wp:posOffset>
@@ -3292,8 +2483,8 @@
               <wp:positionV relativeFrom="paragraph">
                 <wp:posOffset>203200</wp:posOffset>
               </wp:positionV>
-              <wp:extent cx="1635760" cy="38100"/>
-              <wp:effectExtent l="0" t="0" r="0" b="0"/>
+              <wp:extent cx="1635760" cy="0"/>
+              <wp:effectExtent l="19050" t="57150" r="98425" b="76200"/>
               <wp:wrapNone/>
               <wp:docPr id="1" name="Straight Arrow Connector 1"/>
               <wp:cNvGraphicFramePr/>
@@ -3303,8 +2494,8 @@
                     <wps:cNvCnPr/>
                     <wps:spPr>
                       <a:xfrm>
-                        <a:off x="4537671" y="3780000"/>
-                        <a:ext cx="1616659" cy="0"/>
+                        <a:off x="0" y="0"/>
+                        <a:ext cx="1635709" cy="0"/>
                       </a:xfrm>
                       <a:prstGeom prst="straightConnector1">
                         <a:avLst/>
@@ -3327,9 +2518,7 @@
                         </a:outerShdw>
                       </a:effectLst>
                     </wps:spPr>
-                    <wps:bodyPr spcFirstLastPara="1" wrap="square" lIns="91425" tIns="91425" rIns="91425" bIns="91425" anchor="ctr" anchorCtr="0">
-                      <a:noAutofit/>
-                    </wps:bodyPr>
+                    <wps:bodyPr/>
                   </wps:wsp>
                 </a:graphicData>
               </a:graphic>
@@ -3338,7 +2527,7 @@
         </mc:Choice>
         <mc:Fallback>
           <w:pict>
-            <v:shape id="_x0000_s1026" o:spid="_x0000_s1026" o:spt="32" type="#_x0000_t32" style="position:absolute;left:0pt;margin-left:218pt;margin-top:16pt;height:3pt;width:128.8pt;z-index:251659264;mso-width-relative:page;mso-height-relative:page;" filled="f" stroked="t" coordsize="21600,21600" o:gfxdata="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">
+            <v:shape id="_x0000_s1026" o:spid="_x0000_s1026" o:spt="32" type="#_x0000_t32" style="position:absolute;left:0pt;margin-left:218pt;margin-top:16pt;height:0pt;width:128.8pt;z-index:251660288;mso-width-relative:page;mso-height-relative:page;" filled="f" stroked="t" coordsize="21600,21600" o:gfxdata="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">
               <v:fill on="f" focussize="0,0"/>
               <v:stroke weight="1.5pt" color="#A5A5A5" miterlimit="8" joinstyle="miter" startarrowwidth="narrow" startarrowlength="short" endarrowwidth="narrow" endarrowlength="short"/>
               <v:imagedata o:title=""/>
@@ -3350,10 +2539,13 @@
       </mc:AlternateContent>
     </w:r>
     <w:r>
+      <w:rPr>
+        <w:lang w:val="en-IN" w:eastAsia="en-IN"/>
+      </w:rPr>
       <mc:AlternateContent>
         <mc:Choice Requires="wps">
           <w:drawing>
-            <wp:anchor distT="0" distB="0" distL="114300" distR="114300" simplePos="0" relativeHeight="251659264" behindDoc="0" locked="0" layoutInCell="1" allowOverlap="1">
+            <wp:anchor distT="0" distB="0" distL="114300" distR="114300" simplePos="0" relativeHeight="251661312" behindDoc="0" locked="0" layoutInCell="1" allowOverlap="1">
               <wp:simplePos x="0" y="0"/>
               <wp:positionH relativeFrom="column">
                 <wp:posOffset>5397500</wp:posOffset>
@@ -3361,8 +2553,8 @@
               <wp:positionV relativeFrom="paragraph">
                 <wp:posOffset>203200</wp:posOffset>
               </wp:positionV>
-              <wp:extent cx="1635760" cy="38100"/>
-              <wp:effectExtent l="0" t="0" r="0" b="0"/>
+              <wp:extent cx="1635760" cy="0"/>
+              <wp:effectExtent l="19050" t="57150" r="98425" b="76200"/>
               <wp:wrapNone/>
               <wp:docPr id="3" name="Straight Arrow Connector 3"/>
               <wp:cNvGraphicFramePr/>
@@ -3372,8 +2564,8 @@
                     <wps:cNvCnPr/>
                     <wps:spPr>
                       <a:xfrm>
-                        <a:off x="4537671" y="3780000"/>
-                        <a:ext cx="1616659" cy="0"/>
+                        <a:off x="0" y="0"/>
+                        <a:ext cx="1635709" cy="0"/>
                       </a:xfrm>
                       <a:prstGeom prst="straightConnector1">
                         <a:avLst/>
@@ -3396,9 +2588,7 @@
                         </a:outerShdw>
                       </a:effectLst>
                     </wps:spPr>
-                    <wps:bodyPr spcFirstLastPara="1" wrap="square" lIns="91425" tIns="91425" rIns="91425" bIns="91425" anchor="ctr" anchorCtr="0">
-                      <a:noAutofit/>
-                    </wps:bodyPr>
+                    <wps:bodyPr/>
                   </wps:wsp>
                 </a:graphicData>
               </a:graphic>
@@ -3407,7 +2597,7 @@
         </mc:Choice>
         <mc:Fallback>
           <w:pict>
-            <v:shape id="_x0000_s1026" o:spid="_x0000_s1026" o:spt="32" type="#_x0000_t32" style="position:absolute;left:0pt;margin-left:425pt;margin-top:16pt;height:3pt;width:128.8pt;z-index:251659264;mso-width-relative:page;mso-height-relative:page;" filled="f" stroked="t" coordsize="21600,21600" o:gfxdata="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">
+            <v:shape id="_x0000_s1026" o:spid="_x0000_s1026" o:spt="32" type="#_x0000_t32" style="position:absolute;left:0pt;margin-left:425pt;margin-top:16pt;height:0pt;width:128.8pt;z-index:251661312;mso-width-relative:page;mso-height-relative:page;" filled="f" stroked="t" coordsize="21600,21600" o:gfxdata="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">
               <v:fill on="f" focussize="0,0"/>
               <v:stroke weight="1.5pt" color="#A5A5A5" miterlimit="8" joinstyle="miter" startarrowwidth="narrow" startarrowlength="short" endarrowwidth="narrow" endarrowlength="short"/>
               <v:imagedata o:title=""/>
@@ -3421,9 +2611,6 @@
   </w:p>
   <w:p>
     <w:pPr>
-      <w:keepNext w:val="0"/>
-      <w:keepLines w:val="0"/>
-      <w:widowControl/>
       <w:pBdr>
         <w:top w:val="none" w:color="auto" w:sz="0" w:space="0"/>
         <w:left w:val="none" w:color="auto" w:sz="0" w:space="0"/>
@@ -3431,34 +2618,18 @@
         <w:right w:val="none" w:color="auto" w:sz="0" w:space="0"/>
         <w:between w:val="none" w:color="auto" w:sz="0" w:space="0"/>
       </w:pBdr>
-      <w:shd w:val="clear" w:fill="auto"/>
       <w:tabs>
         <w:tab w:val="center" w:pos="4680"/>
         <w:tab w:val="right" w:pos="9360"/>
       </w:tabs>
-      <w:spacing w:before="0" w:after="0" w:line="240" w:lineRule="auto"/>
-      <w:ind w:left="0" w:right="0" w:firstLine="0"/>
-      <w:jc w:val="left"/>
+      <w:spacing w:after="0" w:line="240" w:lineRule="auto"/>
       <w:rPr>
-        <w:rFonts w:ascii="Calibri" w:hAnsi="Calibri" w:eastAsia="Calibri" w:cs="Calibri"/>
-        <w:b w:val="0"/>
-        <w:i w:val="0"/>
-        <w:smallCaps w:val="0"/>
-        <w:strike w:val="0"/>
         <w:color w:val="000000"/>
-        <w:sz w:val="22"/>
-        <w:szCs w:val="22"/>
-        <w:u w:val="none"/>
-        <w:shd w:val="clear" w:fill="auto"/>
-        <w:vertAlign w:val="baseline"/>
       </w:rPr>
     </w:pPr>
   </w:p>
   <w:p>
     <w:pPr>
-      <w:keepNext w:val="0"/>
-      <w:keepLines w:val="0"/>
-      <w:widowControl/>
       <w:pBdr>
         <w:top w:val="none" w:color="auto" w:sz="0" w:space="0"/>
         <w:left w:val="none" w:color="auto" w:sz="0" w:space="0"/>
@@ -3466,34 +2637,18 @@
         <w:right w:val="none" w:color="auto" w:sz="0" w:space="0"/>
         <w:between w:val="none" w:color="auto" w:sz="0" w:space="0"/>
       </w:pBdr>
-      <w:shd w:val="clear" w:fill="auto"/>
       <w:tabs>
         <w:tab w:val="center" w:pos="4680"/>
         <w:tab w:val="right" w:pos="9360"/>
       </w:tabs>
-      <w:spacing w:before="0" w:after="0" w:line="240" w:lineRule="auto"/>
-      <w:ind w:left="0" w:right="0" w:firstLine="0"/>
-      <w:jc w:val="left"/>
+      <w:spacing w:after="0" w:line="240" w:lineRule="auto"/>
       <w:rPr>
-        <w:rFonts w:ascii="Calibri" w:hAnsi="Calibri" w:eastAsia="Calibri" w:cs="Calibri"/>
-        <w:b w:val="0"/>
-        <w:i w:val="0"/>
-        <w:smallCaps w:val="0"/>
-        <w:strike w:val="0"/>
         <w:color w:val="000000"/>
-        <w:sz w:val="22"/>
-        <w:szCs w:val="22"/>
-        <w:u w:val="none"/>
-        <w:shd w:val="clear" w:fill="auto"/>
-        <w:vertAlign w:val="baseline"/>
       </w:rPr>
     </w:pPr>
   </w:p>
   <w:p>
     <w:pPr>
-      <w:keepNext w:val="0"/>
-      <w:keepLines w:val="0"/>
-      <w:widowControl/>
       <w:pBdr>
         <w:top w:val="none" w:color="auto" w:sz="0" w:space="0"/>
         <w:left w:val="none" w:color="auto" w:sz="0" w:space="0"/>
@@ -3501,34 +2656,18 @@
         <w:right w:val="none" w:color="auto" w:sz="0" w:space="0"/>
         <w:between w:val="none" w:color="auto" w:sz="0" w:space="0"/>
       </w:pBdr>
-      <w:shd w:val="clear" w:fill="auto"/>
       <w:tabs>
         <w:tab w:val="center" w:pos="4680"/>
         <w:tab w:val="right" w:pos="9360"/>
       </w:tabs>
-      <w:spacing w:before="0" w:after="0" w:line="240" w:lineRule="auto"/>
-      <w:ind w:left="0" w:right="0" w:firstLine="0"/>
-      <w:jc w:val="left"/>
+      <w:spacing w:after="0" w:line="240" w:lineRule="auto"/>
       <w:rPr>
-        <w:rFonts w:ascii="Calibri" w:hAnsi="Calibri" w:eastAsia="Calibri" w:cs="Calibri"/>
-        <w:b w:val="0"/>
-        <w:i w:val="0"/>
-        <w:smallCaps w:val="0"/>
-        <w:strike w:val="0"/>
         <w:color w:val="000000"/>
-        <w:sz w:val="22"/>
-        <w:szCs w:val="22"/>
-        <w:u w:val="none"/>
-        <w:shd w:val="clear" w:fill="auto"/>
-        <w:vertAlign w:val="baseline"/>
       </w:rPr>
     </w:pPr>
   </w:p>
   <w:p>
     <w:pPr>
-      <w:keepNext w:val="0"/>
-      <w:keepLines w:val="0"/>
-      <w:widowControl/>
       <w:pBdr>
         <w:top w:val="none" w:color="auto" w:sz="0" w:space="0"/>
         <w:left w:val="none" w:color="auto" w:sz="0" w:space="0"/>
@@ -3536,34 +2675,18 @@
         <w:right w:val="none" w:color="auto" w:sz="0" w:space="0"/>
         <w:between w:val="none" w:color="auto" w:sz="0" w:space="0"/>
       </w:pBdr>
-      <w:shd w:val="clear" w:fill="auto"/>
       <w:tabs>
         <w:tab w:val="center" w:pos="4680"/>
         <w:tab w:val="right" w:pos="9360"/>
       </w:tabs>
-      <w:spacing w:before="0" w:after="0" w:line="240" w:lineRule="auto"/>
-      <w:ind w:left="0" w:right="0" w:firstLine="0"/>
-      <w:jc w:val="left"/>
+      <w:spacing w:after="0" w:line="240" w:lineRule="auto"/>
       <w:rPr>
-        <w:rFonts w:ascii="Calibri" w:hAnsi="Calibri" w:eastAsia="Calibri" w:cs="Calibri"/>
-        <w:b w:val="0"/>
-        <w:i w:val="0"/>
-        <w:smallCaps w:val="0"/>
-        <w:strike w:val="0"/>
         <w:color w:val="000000"/>
-        <w:sz w:val="22"/>
-        <w:szCs w:val="22"/>
-        <w:u w:val="none"/>
-        <w:shd w:val="clear" w:fill="auto"/>
-        <w:vertAlign w:val="baseline"/>
       </w:rPr>
     </w:pPr>
   </w:p>
   <w:p>
     <w:pPr>
-      <w:keepNext w:val="0"/>
-      <w:keepLines w:val="0"/>
-      <w:widowControl/>
       <w:pBdr>
         <w:top w:val="none" w:color="auto" w:sz="0" w:space="0"/>
         <w:left w:val="none" w:color="auto" w:sz="0" w:space="0"/>
@@ -3571,34 +2694,18 @@
         <w:right w:val="none" w:color="auto" w:sz="0" w:space="0"/>
         <w:between w:val="none" w:color="auto" w:sz="0" w:space="0"/>
       </w:pBdr>
-      <w:shd w:val="clear" w:fill="auto"/>
       <w:tabs>
         <w:tab w:val="center" w:pos="4680"/>
         <w:tab w:val="right" w:pos="9360"/>
       </w:tabs>
-      <w:spacing w:before="0" w:after="0" w:line="240" w:lineRule="auto"/>
-      <w:ind w:left="0" w:right="0" w:firstLine="0"/>
-      <w:jc w:val="left"/>
+      <w:spacing w:after="0" w:line="240" w:lineRule="auto"/>
       <w:rPr>
-        <w:rFonts w:ascii="Calibri" w:hAnsi="Calibri" w:eastAsia="Calibri" w:cs="Calibri"/>
-        <w:b w:val="0"/>
-        <w:i w:val="0"/>
-        <w:smallCaps w:val="0"/>
-        <w:strike w:val="0"/>
         <w:color w:val="000000"/>
-        <w:sz w:val="22"/>
-        <w:szCs w:val="22"/>
-        <w:u w:val="none"/>
-        <w:shd w:val="clear" w:fill="auto"/>
-        <w:vertAlign w:val="baseline"/>
       </w:rPr>
     </w:pPr>
   </w:p>
   <w:p>
     <w:pPr>
-      <w:keepNext w:val="0"/>
-      <w:keepLines w:val="0"/>
-      <w:widowControl/>
       <w:pBdr>
         <w:top w:val="none" w:color="auto" w:sz="0" w:space="0"/>
         <w:left w:val="none" w:color="auto" w:sz="0" w:space="0"/>
@@ -3606,34 +2713,19 @@
         <w:right w:val="none" w:color="auto" w:sz="0" w:space="0"/>
         <w:between w:val="none" w:color="auto" w:sz="0" w:space="0"/>
       </w:pBdr>
-      <w:shd w:val="clear" w:fill="auto"/>
       <w:tabs>
         <w:tab w:val="center" w:pos="4680"/>
         <w:tab w:val="right" w:pos="9360"/>
       </w:tabs>
-      <w:spacing w:before="0" w:after="0" w:line="240" w:lineRule="auto"/>
-      <w:ind w:left="0" w:right="0" w:firstLine="0"/>
+      <w:spacing w:after="0" w:line="240" w:lineRule="auto"/>
       <w:jc w:val="center"/>
       <w:rPr>
-        <w:rFonts w:ascii="Calibri" w:hAnsi="Calibri" w:eastAsia="Calibri" w:cs="Calibri"/>
-        <w:b w:val="0"/>
-        <w:i w:val="0"/>
-        <w:smallCaps w:val="0"/>
-        <w:strike w:val="0"/>
         <w:color w:val="000000"/>
-        <w:sz w:val="22"/>
-        <w:szCs w:val="22"/>
-        <w:u w:val="none"/>
-        <w:shd w:val="clear" w:fill="auto"/>
-        <w:vertAlign w:val="baseline"/>
       </w:rPr>
     </w:pPr>
   </w:p>
   <w:p>
     <w:pPr>
-      <w:keepNext w:val="0"/>
-      <w:keepLines w:val="0"/>
-      <w:widowControl/>
       <w:pBdr>
         <w:top w:val="none" w:color="auto" w:sz="0" w:space="0"/>
         <w:left w:val="none" w:color="auto" w:sz="0" w:space="0"/>
@@ -3641,187 +2733,95 @@
         <w:right w:val="none" w:color="auto" w:sz="0" w:space="0"/>
         <w:between w:val="none" w:color="auto" w:sz="0" w:space="0"/>
       </w:pBdr>
-      <w:shd w:val="clear" w:fill="auto"/>
       <w:tabs>
         <w:tab w:val="center" w:pos="4680"/>
         <w:tab w:val="right" w:pos="9360"/>
       </w:tabs>
-      <w:spacing w:before="0" w:after="0" w:line="240" w:lineRule="auto"/>
-      <w:ind w:left="0" w:right="0" w:firstLine="0"/>
+      <w:spacing w:after="0" w:line="240" w:lineRule="auto"/>
       <w:jc w:val="center"/>
       <w:rPr>
-        <w:rFonts w:ascii="Calibri" w:hAnsi="Calibri" w:eastAsia="Calibri" w:cs="Calibri"/>
-        <w:b w:val="0"/>
-        <w:i w:val="0"/>
-        <w:smallCaps w:val="0"/>
-        <w:strike w:val="0"/>
         <w:color w:val="000000"/>
-        <w:sz w:val="22"/>
-        <w:szCs w:val="22"/>
-        <w:u w:val="none"/>
-        <w:shd w:val="clear" w:fill="auto"/>
-        <w:vertAlign w:val="baseline"/>
       </w:rPr>
     </w:pPr>
     <w:r>
       <w:rPr>
-        <w:rFonts w:ascii="Calibri" w:hAnsi="Calibri" w:eastAsia="Calibri" w:cs="Calibri"/>
-        <w:b w:val="0"/>
-        <w:i w:val="0"/>
-        <w:smallCaps w:val="0"/>
-        <w:strike w:val="0"/>
         <w:color w:val="000000"/>
-        <w:sz w:val="22"/>
-        <w:szCs w:val="22"/>
-        <w:u w:val="none"/>
-        <w:shd w:val="clear" w:fill="auto"/>
-        <w:vertAlign w:val="baseline"/>
-        <w:rtl w:val="0"/>
       </w:rPr>
       <w:t xml:space="preserve">Page </w:t>
     </w:r>
     <w:r>
       <w:rPr>
-        <w:rFonts w:ascii="Calibri" w:hAnsi="Calibri" w:eastAsia="Calibri" w:cs="Calibri"/>
         <w:b/>
-        <w:i w:val="0"/>
-        <w:smallCaps w:val="0"/>
-        <w:strike w:val="0"/>
         <w:color w:val="000000"/>
-        <w:sz w:val="22"/>
-        <w:szCs w:val="22"/>
-        <w:u w:val="none"/>
-        <w:shd w:val="clear" w:fill="auto"/>
-        <w:vertAlign w:val="baseline"/>
       </w:rPr>
       <w:fldChar w:fldCharType="begin"/>
     </w:r>
     <w:r>
       <w:rPr>
-        <w:rFonts w:ascii="Calibri" w:hAnsi="Calibri" w:eastAsia="Calibri" w:cs="Calibri"/>
         <w:b/>
-        <w:i w:val="0"/>
-        <w:smallCaps w:val="0"/>
-        <w:strike w:val="0"/>
         <w:color w:val="000000"/>
-        <w:sz w:val="22"/>
-        <w:szCs w:val="22"/>
-        <w:u w:val="none"/>
-        <w:shd w:val="clear" w:fill="auto"/>
-        <w:vertAlign w:val="baseline"/>
       </w:rPr>
       <w:instrText xml:space="preserve">PAGE</w:instrText>
     </w:r>
     <w:r>
       <w:rPr>
-        <w:rFonts w:ascii="Calibri" w:hAnsi="Calibri" w:eastAsia="Calibri" w:cs="Calibri"/>
         <w:b/>
-        <w:i w:val="0"/>
-        <w:smallCaps w:val="0"/>
-        <w:strike w:val="0"/>
         <w:color w:val="000000"/>
-        <w:sz w:val="22"/>
-        <w:szCs w:val="22"/>
-        <w:u w:val="none"/>
-        <w:shd w:val="clear" w:fill="auto"/>
-        <w:vertAlign w:val="baseline"/>
       </w:rPr>
       <w:fldChar w:fldCharType="separate"/>
     </w:r>
     <w:r>
       <w:rPr>
-        <w:rFonts w:ascii="Calibri" w:hAnsi="Calibri" w:eastAsia="Calibri" w:cs="Calibri"/>
         <w:b/>
-        <w:i w:val="0"/>
-        <w:smallCaps w:val="0"/>
-        <w:strike w:val="0"/>
         <w:color w:val="000000"/>
-        <w:sz w:val="22"/>
-        <w:szCs w:val="22"/>
-        <w:u w:val="none"/>
-        <w:shd w:val="clear" w:fill="auto"/>
-        <w:vertAlign w:val="baseline"/>
+      </w:rPr>
+      <w:t>2</w:t>
+    </w:r>
+    <w:r>
+      <w:rPr>
+        <w:b/>
+        <w:color w:val="000000"/>
       </w:rPr>
       <w:fldChar w:fldCharType="end"/>
     </w:r>
     <w:r>
       <w:rPr>
-        <w:rFonts w:ascii="Calibri" w:hAnsi="Calibri" w:eastAsia="Calibri" w:cs="Calibri"/>
-        <w:b w:val="0"/>
-        <w:i w:val="0"/>
-        <w:smallCaps w:val="0"/>
-        <w:strike w:val="0"/>
         <w:color w:val="000000"/>
-        <w:sz w:val="22"/>
-        <w:szCs w:val="22"/>
-        <w:u w:val="none"/>
-        <w:shd w:val="clear" w:fill="auto"/>
-        <w:vertAlign w:val="baseline"/>
-        <w:rtl w:val="0"/>
       </w:rPr>
       <w:t xml:space="preserve"> of </w:t>
     </w:r>
     <w:r>
       <w:rPr>
-        <w:rFonts w:ascii="Calibri" w:hAnsi="Calibri" w:eastAsia="Calibri" w:cs="Calibri"/>
         <w:b/>
-        <w:i w:val="0"/>
-        <w:smallCaps w:val="0"/>
-        <w:strike w:val="0"/>
         <w:color w:val="000000"/>
-        <w:sz w:val="22"/>
-        <w:szCs w:val="22"/>
-        <w:u w:val="none"/>
-        <w:shd w:val="clear" w:fill="auto"/>
-        <w:vertAlign w:val="baseline"/>
       </w:rPr>
       <w:fldChar w:fldCharType="begin"/>
     </w:r>
     <w:r>
       <w:rPr>
-        <w:rFonts w:ascii="Calibri" w:hAnsi="Calibri" w:eastAsia="Calibri" w:cs="Calibri"/>
         <w:b/>
-        <w:i w:val="0"/>
-        <w:smallCaps w:val="0"/>
-        <w:strike w:val="0"/>
         <w:color w:val="000000"/>
-        <w:sz w:val="22"/>
-        <w:szCs w:val="22"/>
-        <w:u w:val="none"/>
-        <w:shd w:val="clear" w:fill="auto"/>
-        <w:vertAlign w:val="baseline"/>
       </w:rPr>
       <w:instrText xml:space="preserve">NUMPAGES</w:instrText>
     </w:r>
     <w:r>
       <w:rPr>
-        <w:rFonts w:ascii="Calibri" w:hAnsi="Calibri" w:eastAsia="Calibri" w:cs="Calibri"/>
         <w:b/>
-        <w:i w:val="0"/>
-        <w:smallCaps w:val="0"/>
-        <w:strike w:val="0"/>
         <w:color w:val="000000"/>
-        <w:sz w:val="22"/>
-        <w:szCs w:val="22"/>
-        <w:u w:val="none"/>
-        <w:shd w:val="clear" w:fill="auto"/>
-        <w:vertAlign w:val="baseline"/>
       </w:rPr>
       <w:fldChar w:fldCharType="separate"/>
     </w:r>
     <w:r>
       <w:rPr>
-        <w:rFonts w:ascii="Calibri" w:hAnsi="Calibri" w:eastAsia="Calibri" w:cs="Calibri"/>
         <w:b/>
-        <w:i w:val="0"/>
-        <w:smallCaps w:val="0"/>
-        <w:strike w:val="0"/>
         <w:color w:val="000000"/>
-        <w:sz w:val="22"/>
-        <w:szCs w:val="22"/>
-        <w:u w:val="none"/>
-        <w:shd w:val="clear" w:fill="auto"/>
-        <w:vertAlign w:val="baseline"/>
+      </w:rPr>
+      <w:t>2</w:t>
+    </w:r>
+    <w:r>
+      <w:rPr>
+        <w:b/>
+        <w:color w:val="000000"/>
       </w:rPr>
       <w:fldChar w:fldCharType="end"/>
     </w:r>
@@ -3858,9 +2858,6 @@
 <w:hdr xmlns:wpc="http://schemas.microsoft.com/office/word/2010/wordprocessingCanvas" xmlns:mc="http://schemas.openxmlformats.org/markup-compatibility/2006" xmlns:o="urn:schemas-microsoft-com:office:office" xmlns:r="http://schemas.openxmlformats.org/officeDocument/2006/relationships" xmlns:m="http://schemas.openxmlformats.org/officeDocument/2006/math" xmlns:v="urn:schemas-microsoft-com:vml" xmlns:wp14="http://schemas.microsoft.com/office/word/2010/wordprocessingDrawing" xmlns:wp="http://schemas.openxmlformats.org/drawingml/2006/wordprocessingDrawing" xmlns:w10="urn:schemas-microsoft-com:office:word" xmlns:w="http://schemas.openxmlformats.org/wordprocessingml/2006/main" xmlns:w14="http://schemas.microsoft.com/office/word/2010/wordml" xmlns:w15="http://schemas.microsoft.com/office/word/2012/wordml" xmlns:wpg="http://schemas.microsoft.com/office/word/2010/wordprocessingGroup" xmlns:wpi="http://schemas.microsoft.com/office/word/2010/wordprocessingInk" xmlns:wne="http://schemas.microsoft.com/office/word/2006/wordml" xmlns:wps="http://schemas.microsoft.com/office/word/2010/wordprocessingShape" xmlns:wpsCustomData="http://www.wps.cn/officeDocument/2013/wpsCustomData" mc:Ignorable="w14 w15 wp14">
   <w:p>
     <w:pPr>
-      <w:keepNext w:val="0"/>
-      <w:keepLines w:val="0"/>
-      <w:widowControl/>
       <w:pBdr>
         <w:top w:val="none" w:color="auto" w:sz="0" w:space="0"/>
         <w:left w:val="none" w:color="auto" w:sz="0" w:space="0"/>
@@ -3868,34 +2865,18 @@
         <w:right w:val="none" w:color="auto" w:sz="0" w:space="0"/>
         <w:between w:val="none" w:color="auto" w:sz="0" w:space="0"/>
       </w:pBdr>
-      <w:shd w:val="clear" w:fill="auto"/>
       <w:tabs>
         <w:tab w:val="center" w:pos="4680"/>
         <w:tab w:val="right" w:pos="9360"/>
       </w:tabs>
-      <w:spacing w:before="0" w:after="0" w:line="240" w:lineRule="auto"/>
-      <w:ind w:left="0" w:right="0" w:firstLine="0"/>
-      <w:jc w:val="left"/>
+      <w:spacing w:after="0" w:line="240" w:lineRule="auto"/>
       <w:rPr>
-        <w:rFonts w:ascii="Calibri" w:hAnsi="Calibri" w:eastAsia="Calibri" w:cs="Calibri"/>
-        <w:b w:val="0"/>
-        <w:i w:val="0"/>
-        <w:smallCaps w:val="0"/>
-        <w:strike w:val="0"/>
         <w:color w:val="000000"/>
-        <w:sz w:val="22"/>
-        <w:szCs w:val="22"/>
-        <w:u w:val="none"/>
-        <w:shd w:val="clear" w:fill="auto"/>
-        <w:vertAlign w:val="baseline"/>
       </w:rPr>
     </w:pPr>
   </w:p>
   <w:p>
     <w:pPr>
-      <w:keepNext w:val="0"/>
-      <w:keepLines w:val="0"/>
-      <w:widowControl/>
       <w:pBdr>
         <w:top w:val="none" w:color="auto" w:sz="0" w:space="0"/>
         <w:left w:val="none" w:color="auto" w:sz="0" w:space="0"/>
@@ -3903,34 +2884,18 @@
         <w:right w:val="none" w:color="auto" w:sz="0" w:space="0"/>
         <w:between w:val="none" w:color="auto" w:sz="0" w:space="0"/>
       </w:pBdr>
-      <w:shd w:val="clear" w:fill="auto"/>
       <w:tabs>
         <w:tab w:val="center" w:pos="4680"/>
         <w:tab w:val="right" w:pos="9360"/>
       </w:tabs>
-      <w:spacing w:before="0" w:after="0" w:line="240" w:lineRule="auto"/>
-      <w:ind w:left="0" w:right="0" w:firstLine="0"/>
-      <w:jc w:val="left"/>
+      <w:spacing w:after="0" w:line="240" w:lineRule="auto"/>
       <w:rPr>
-        <w:rFonts w:ascii="Calibri" w:hAnsi="Calibri" w:eastAsia="Calibri" w:cs="Calibri"/>
-        <w:b w:val="0"/>
-        <w:i w:val="0"/>
-        <w:smallCaps w:val="0"/>
-        <w:strike w:val="0"/>
         <w:color w:val="000000"/>
-        <w:sz w:val="22"/>
-        <w:szCs w:val="22"/>
-        <w:u w:val="none"/>
-        <w:shd w:val="clear" w:fill="auto"/>
-        <w:vertAlign w:val="baseline"/>
       </w:rPr>
     </w:pPr>
   </w:p>
   <w:p>
     <w:pPr>
-      <w:keepNext w:val="0"/>
-      <w:keepLines w:val="0"/>
-      <w:widowControl/>
       <w:pBdr>
         <w:top w:val="none" w:color="auto" w:sz="0" w:space="0"/>
         <w:left w:val="none" w:color="auto" w:sz="0" w:space="0"/>
@@ -3938,34 +2903,18 @@
         <w:right w:val="none" w:color="auto" w:sz="0" w:space="0"/>
         <w:between w:val="none" w:color="auto" w:sz="0" w:space="0"/>
       </w:pBdr>
-      <w:shd w:val="clear" w:fill="auto"/>
       <w:tabs>
         <w:tab w:val="center" w:pos="4680"/>
         <w:tab w:val="right" w:pos="9360"/>
       </w:tabs>
-      <w:spacing w:before="0" w:after="0" w:line="240" w:lineRule="auto"/>
-      <w:ind w:left="0" w:right="0" w:firstLine="0"/>
-      <w:jc w:val="left"/>
+      <w:spacing w:after="0" w:line="240" w:lineRule="auto"/>
       <w:rPr>
-        <w:rFonts w:ascii="Calibri" w:hAnsi="Calibri" w:eastAsia="Calibri" w:cs="Calibri"/>
-        <w:b w:val="0"/>
-        <w:i w:val="0"/>
-        <w:smallCaps w:val="0"/>
-        <w:strike w:val="0"/>
         <w:color w:val="000000"/>
-        <w:sz w:val="22"/>
-        <w:szCs w:val="22"/>
-        <w:u w:val="none"/>
-        <w:shd w:val="clear" w:fill="auto"/>
-        <w:vertAlign w:val="baseline"/>
       </w:rPr>
     </w:pPr>
   </w:p>
   <w:p>
     <w:pPr>
-      <w:keepNext w:val="0"/>
-      <w:keepLines w:val="0"/>
-      <w:widowControl/>
       <w:pBdr>
         <w:top w:val="none" w:color="auto" w:sz="0" w:space="0"/>
         <w:left w:val="none" w:color="auto" w:sz="0" w:space="0"/>
@@ -3973,32 +2922,19 @@
         <w:right w:val="none" w:color="auto" w:sz="0" w:space="0"/>
         <w:between w:val="none" w:color="auto" w:sz="0" w:space="0"/>
       </w:pBdr>
-      <w:shd w:val="clear" w:fill="auto"/>
       <w:tabs>
         <w:tab w:val="center" w:pos="4680"/>
         <w:tab w:val="right" w:pos="9360"/>
       </w:tabs>
-      <w:spacing w:before="0" w:after="0" w:line="240" w:lineRule="auto"/>
-      <w:ind w:left="0" w:right="0" w:firstLine="0"/>
-      <w:jc w:val="left"/>
+      <w:spacing w:after="0" w:line="240" w:lineRule="auto"/>
       <w:rPr>
-        <w:rFonts w:ascii="Calibri" w:hAnsi="Calibri" w:eastAsia="Calibri" w:cs="Calibri"/>
-        <w:b w:val="0"/>
-        <w:i w:val="0"/>
-        <w:smallCaps w:val="0"/>
-        <w:strike w:val="0"/>
         <w:color w:val="000000"/>
-        <w:sz w:val="22"/>
-        <w:szCs w:val="22"/>
-        <w:u w:val="none"/>
-        <w:shd w:val="clear" w:fill="auto"/>
-        <w:vertAlign w:val="baseline"/>
       </w:rPr>
     </w:pPr>
   </w:p>
   <w:tbl>
     <w:tblPr>
-      <w:tblStyle w:val="15"/>
+      <w:tblStyle w:val="16"/>
       <w:tblW w:w="11317" w:type="dxa"/>
       <w:tblInd w:w="0" w:type="dxa"/>
       <w:tblLayout w:type="fixed"/>
@@ -4029,6 +2965,7 @@
       </w:trPr>
       <w:tc>
         <w:tcPr>
+          <w:tcW w:w="11317" w:type="dxa"/>
           <w:gridSpan w:val="4"/>
           <w:tcBorders>
             <w:top w:val="single" w:color="000000" w:sz="18" w:space="0"/>
@@ -4056,7 +2993,6 @@
               <w:b/>
               <w:sz w:val="32"/>
               <w:szCs w:val="32"/>
-              <w:rtl w:val="0"/>
             </w:rPr>
             <w:t xml:space="preserve">Test Report: </w:t>
           </w:r>
@@ -4066,7 +3002,6 @@
               <w:b/>
               <w:sz w:val="28"/>
               <w:szCs w:val="28"/>
-              <w:rtl w:val="0"/>
             </w:rPr>
             <w:t>Air Velocity &amp; Air Changes per hour</w:t>
           </w:r>
@@ -4087,6 +3022,7 @@
       </w:trPr>
       <w:tc>
         <w:tcPr>
+          <w:tcW w:w="1777" w:type="dxa"/>
           <w:tcBorders>
             <w:top w:val="single" w:color="000000" w:sz="18" w:space="0"/>
             <w:left w:val="single" w:color="000000" w:sz="18" w:space="0"/>
@@ -4106,7 +3042,6 @@
           <w:r>
             <w:rPr>
               <w:rFonts w:ascii="Cambria" w:hAnsi="Cambria" w:eastAsia="Cambria" w:cs="Cambria"/>
-              <w:rtl w:val="0"/>
             </w:rPr>
             <w:t>Customer</w:t>
           </w:r>
@@ -4114,6 +3049,7 @@
       </w:tc>
       <w:tc>
         <w:tcPr>
+          <w:tcW w:w="3960" w:type="dxa"/>
           <w:tcBorders>
             <w:top w:val="single" w:color="000000" w:sz="18" w:space="0"/>
             <w:left w:val="nil"/>
@@ -4133,14 +3069,14 @@
           <w:r>
             <w:rPr>
               <w:rFonts w:ascii="Cambria" w:hAnsi="Cambria" w:eastAsia="Cambria" w:cs="Cambria"/>
-              <w:rtl w:val="0"/>
-            </w:rPr>
-            <w:t>Surya-Client</w:t>
+            </w:rPr>
+            <w:t>Sun System</w:t>
           </w:r>
         </w:p>
       </w:tc>
       <w:tc>
         <w:tcPr>
+          <w:tcW w:w="1980" w:type="dxa"/>
           <w:tcBorders>
             <w:top w:val="single" w:color="000000" w:sz="18" w:space="0"/>
             <w:left w:val="dashed" w:color="000000" w:sz="4" w:space="0"/>
@@ -4162,7 +3098,6 @@
             <w:rPr>
               <w:rFonts w:ascii="Cambria" w:hAnsi="Cambria" w:eastAsia="Cambria" w:cs="Cambria"/>
               <w:b/>
-              <w:rtl w:val="0"/>
             </w:rPr>
             <w:t>Certificate No.</w:t>
           </w:r>
@@ -4173,18 +3108,21 @@
           <w:tcW w:w="3600" w:type="dxa"/>
           <w:tcBorders>
             <w:top w:val="single" w:color="000000" w:sz="18" w:space="0"/>
-            <w:left w:val="nil"/>
+            <w:left w:val="dashed" w:color="000000" w:sz="4" w:space="0"/>
             <w:bottom w:val="dashed" w:color="000000" w:sz="4" w:space="0"/>
             <w:right w:val="single" w:color="000000" w:sz="18" w:space="0"/>
           </w:tcBorders>
-          <w:shd w:val="clear" w:color="auto" w:fill="auto"/>
+          <w:shd w:val="clear" w:color="auto" w:fill="FFFFFF"/>
           <w:vAlign w:val="bottom"/>
         </w:tcPr>
         <w:p>
           <w:pPr>
             <w:spacing w:after="0" w:line="240" w:lineRule="auto"/>
             <w:rPr>
-              <w:rFonts w:ascii="Cambria" w:hAnsi="Cambria" w:eastAsia="Cambria" w:cs="Cambria"/>
+              <w:rFonts w:hint="default" w:ascii="Cambria" w:hAnsi="Cambria" w:eastAsia="Cambria" w:cs="Cambria"/>
+              <w:sz w:val="22"/>
+              <w:szCs w:val="22"/>
+              <w:lang w:val="en-US" w:eastAsia="en-GB" w:bidi="ar-SA"/>
             </w:rPr>
           </w:pPr>
           <w:r>
@@ -4194,7 +3132,7 @@
               <w:color w:val="FF0000"/>
               <w:lang w:val="en-US"/>
             </w:rPr>
-            <w:t>VP-ACPH-SUR-2312-001</w:t>
+            <w:t>VP-ACPH-SUN-2312-001</w:t>
           </w:r>
           <w:r>
             <w:rPr>
@@ -4220,6 +3158,7 @@
       </w:trPr>
       <w:tc>
         <w:tcPr>
+          <w:tcW w:w="1777" w:type="dxa"/>
           <w:tcBorders>
             <w:top w:val="dashed" w:color="000000" w:sz="4" w:space="0"/>
             <w:left w:val="single" w:color="000000" w:sz="18" w:space="0"/>
@@ -4239,7 +3178,6 @@
           <w:r>
             <w:rPr>
               <w:rFonts w:ascii="Cambria" w:hAnsi="Cambria" w:eastAsia="Cambria" w:cs="Cambria"/>
-              <w:rtl w:val="0"/>
             </w:rPr>
             <w:t>Location</w:t>
           </w:r>
@@ -4247,6 +3185,7 @@
       </w:tc>
       <w:tc>
         <w:tcPr>
+          <w:tcW w:w="3960" w:type="dxa"/>
           <w:tcBorders>
             <w:top w:val="dashed" w:color="000000" w:sz="4" w:space="0"/>
             <w:left w:val="nil"/>
@@ -4266,14 +3205,14 @@
           <w:r>
             <w:rPr>
               <w:rFonts w:ascii="Cambria" w:hAnsi="Cambria" w:eastAsia="Cambria" w:cs="Cambria"/>
-              <w:rtl w:val="0"/>
-            </w:rPr>
-            <w:t>cuddalor</w:t>
+            </w:rPr>
+            <w:t>Cuddalore</w:t>
           </w:r>
         </w:p>
       </w:tc>
       <w:tc>
         <w:tcPr>
+          <w:tcW w:w="1980" w:type="dxa"/>
           <w:tcBorders>
             <w:top w:val="dashed" w:color="000000" w:sz="4" w:space="0"/>
             <w:left w:val="dashed" w:color="000000" w:sz="4" w:space="0"/>
@@ -4293,7 +3232,6 @@
           <w:r>
             <w:rPr>
               <w:rFonts w:ascii="Cambria" w:hAnsi="Cambria" w:eastAsia="Cambria" w:cs="Cambria"/>
-              <w:rtl w:val="0"/>
             </w:rPr>
             <w:t>Test Condition</w:t>
           </w:r>
@@ -4304,11 +3242,11 @@
           <w:tcW w:w="3600" w:type="dxa"/>
           <w:tcBorders>
             <w:top w:val="dashed" w:color="000000" w:sz="4" w:space="0"/>
-            <w:left w:val="nil"/>
+            <w:left w:val="dashed" w:color="000000" w:sz="4" w:space="0"/>
             <w:bottom w:val="dashed" w:color="000000" w:sz="4" w:space="0"/>
             <w:right w:val="single" w:color="000000" w:sz="18" w:space="0"/>
           </w:tcBorders>
-          <w:shd w:val="clear" w:color="auto" w:fill="auto"/>
+          <w:shd w:val="clear" w:color="auto" w:fill="FFFFFF"/>
           <w:vAlign w:val="bottom"/>
         </w:tcPr>
         <w:p>
@@ -4316,6 +3254,9 @@
             <w:spacing w:after="0" w:line="240" w:lineRule="auto"/>
             <w:rPr>
               <w:rFonts w:ascii="Cambria" w:hAnsi="Cambria" w:eastAsia="Cambria" w:cs="Cambria"/>
+              <w:sz w:val="22"/>
+              <w:szCs w:val="22"/>
+              <w:lang w:val="en-US" w:eastAsia="en-GB" w:bidi="ar-SA"/>
             </w:rPr>
           </w:pPr>
           <w:r>
@@ -4324,7 +3265,7 @@
               <w:rtl w:val="0"/>
               <w:lang w:val="en-US"/>
             </w:rPr>
-            <w:t>Class 5</w:t>
+            <w:t>Class 6</w:t>
           </w:r>
           <w:r>
             <w:rPr>
@@ -4350,6 +3291,7 @@
       </w:trPr>
       <w:tc>
         <w:tcPr>
+          <w:tcW w:w="1777" w:type="dxa"/>
           <w:tcBorders>
             <w:top w:val="dashed" w:color="000000" w:sz="4" w:space="0"/>
             <w:left w:val="single" w:color="000000" w:sz="18" w:space="0"/>
@@ -4369,7 +3311,6 @@
           <w:r>
             <w:rPr>
               <w:rFonts w:ascii="Cambria" w:hAnsi="Cambria" w:eastAsia="Cambria" w:cs="Cambria"/>
-              <w:rtl w:val="0"/>
             </w:rPr>
             <w:t>Tested by</w:t>
           </w:r>
@@ -4377,6 +3318,7 @@
       </w:tc>
       <w:tc>
         <w:tcPr>
+          <w:tcW w:w="3960" w:type="dxa"/>
           <w:tcBorders>
             <w:top w:val="dashed" w:color="000000" w:sz="4" w:space="0"/>
             <w:left w:val="nil"/>
@@ -4391,7 +3333,9 @@
             <w:spacing w:after="0" w:line="240" w:lineRule="auto"/>
             <w:rPr>
               <w:rFonts w:hint="default" w:ascii="Cambria" w:hAnsi="Cambria" w:eastAsia="Cambria" w:cs="Cambria"/>
-              <w:lang w:val="en-US"/>
+              <w:sz w:val="22"/>
+              <w:szCs w:val="22"/>
+              <w:lang w:val="en-US" w:eastAsia="en-GB" w:bidi="ar-SA"/>
             </w:rPr>
           </w:pPr>
           <w:r>
@@ -4405,6 +3349,7 @@
       </w:tc>
       <w:tc>
         <w:tcPr>
+          <w:tcW w:w="1980" w:type="dxa"/>
           <w:tcBorders>
             <w:top w:val="dashed" w:color="000000" w:sz="4" w:space="0"/>
             <w:left w:val="dashed" w:color="000000" w:sz="4" w:space="0"/>
@@ -4424,7 +3369,6 @@
           <w:r>
             <w:rPr>
               <w:rFonts w:ascii="Cambria" w:hAnsi="Cambria" w:eastAsia="Cambria" w:cs="Cambria"/>
-              <w:rtl w:val="0"/>
             </w:rPr>
             <w:t>Test Reference</w:t>
           </w:r>
@@ -4432,6 +3376,7 @@
       </w:tc>
       <w:tc>
         <w:tcPr>
+          <w:tcW w:w="3600" w:type="dxa"/>
           <w:tcBorders>
             <w:top w:val="dashed" w:color="000000" w:sz="4" w:space="0"/>
             <w:left w:val="dashed" w:color="000000" w:sz="4" w:space="0"/>
@@ -4446,7 +3391,9 @@
             <w:spacing w:after="0" w:line="240" w:lineRule="auto"/>
             <w:rPr>
               <w:rFonts w:hint="default" w:ascii="Cambria" w:hAnsi="Cambria" w:eastAsia="Cambria" w:cs="Cambria"/>
-              <w:lang w:val="en-US"/>
+              <w:sz w:val="22"/>
+              <w:szCs w:val="22"/>
+              <w:lang w:val="en-US" w:eastAsia="en-GB" w:bidi="ar-SA"/>
             </w:rPr>
           </w:pPr>
           <w:r>
@@ -4454,7 +3401,7 @@
               <w:rFonts w:hint="default" w:ascii="Cambria" w:hAnsi="Cambria" w:eastAsia="Cambria" w:cs="Cambria"/>
               <w:lang w:val="en-US"/>
             </w:rPr>
-            <w:t>Ref-1</w:t>
+            <w:t>Test-28282</w:t>
           </w:r>
         </w:p>
       </w:tc>
@@ -4473,6 +3420,7 @@
       </w:trPr>
       <w:tc>
         <w:tcPr>
+          <w:tcW w:w="1777" w:type="dxa"/>
           <w:tcBorders>
             <w:top w:val="dashed" w:color="000000" w:sz="4" w:space="0"/>
             <w:left w:val="single" w:color="000000" w:sz="18" w:space="0"/>
@@ -4492,7 +3440,6 @@
           <w:r>
             <w:rPr>
               <w:rFonts w:ascii="Cambria" w:hAnsi="Cambria" w:eastAsia="Cambria" w:cs="Cambria"/>
-              <w:rtl w:val="0"/>
             </w:rPr>
             <w:t>Eq./Room ID</w:t>
           </w:r>
@@ -4500,6 +3447,7 @@
       </w:tc>
       <w:tc>
         <w:tcPr>
+          <w:tcW w:w="3960" w:type="dxa"/>
           <w:tcBorders>
             <w:top w:val="dashed" w:color="000000" w:sz="4" w:space="0"/>
             <w:left w:val="nil"/>
@@ -4519,14 +3467,14 @@
           <w:r>
             <w:rPr>
               <w:rFonts w:ascii="Cambria" w:hAnsi="Cambria" w:eastAsia="Cambria" w:cs="Cambria"/>
-              <w:rtl w:val="0"/>
-            </w:rPr>
-            <w:t>EQ-ID</w:t>
+            </w:rPr>
+            <w:t>Eq-9977</w:t>
           </w:r>
         </w:p>
       </w:tc>
       <w:tc>
         <w:tcPr>
+          <w:tcW w:w="1980" w:type="dxa"/>
           <w:tcBorders>
             <w:top w:val="dashed" w:color="000000" w:sz="4" w:space="0"/>
             <w:left w:val="dashed" w:color="000000" w:sz="4" w:space="0"/>
@@ -4546,7 +3494,6 @@
           <w:r>
             <w:rPr>
               <w:rFonts w:ascii="Cambria" w:hAnsi="Cambria" w:eastAsia="Cambria" w:cs="Cambria"/>
-              <w:rtl w:val="0"/>
             </w:rPr>
             <w:t>Area of Test  </w:t>
           </w:r>
@@ -4554,6 +3501,7 @@
       </w:tc>
       <w:tc>
         <w:tcPr>
+          <w:tcW w:w="3600" w:type="dxa"/>
           <w:tcBorders>
             <w:top w:val="dashed" w:color="000000" w:sz="4" w:space="0"/>
             <w:left w:val="dashed" w:color="000000" w:sz="4" w:space="0"/>
@@ -4573,7 +3521,6 @@
           <w:r>
             <w:rPr>
               <w:rFonts w:ascii="Cambria" w:hAnsi="Cambria" w:eastAsia="Cambria" w:cs="Cambria"/>
-              <w:rtl w:val="0"/>
             </w:rPr>
             <w:t>Chennai</w:t>
           </w:r>
@@ -4594,6 +3541,7 @@
       </w:trPr>
       <w:tc>
         <w:tcPr>
+          <w:tcW w:w="1777" w:type="dxa"/>
           <w:tcBorders>
             <w:top w:val="dashed" w:color="000000" w:sz="4" w:space="0"/>
             <w:left w:val="single" w:color="000000" w:sz="18" w:space="0"/>
@@ -4613,7 +3561,6 @@
           <w:r>
             <w:rPr>
               <w:rFonts w:ascii="Cambria" w:hAnsi="Cambria" w:eastAsia="Cambria" w:cs="Cambria"/>
-              <w:rtl w:val="0"/>
             </w:rPr>
             <w:t>Date on Testing</w:t>
           </w:r>
@@ -4621,6 +3568,7 @@
       </w:tc>
       <w:tc>
         <w:tcPr>
+          <w:tcW w:w="3960" w:type="dxa"/>
           <w:tcBorders>
             <w:top w:val="dashed" w:color="000000" w:sz="4" w:space="0"/>
             <w:left w:val="nil"/>
@@ -4640,14 +3588,14 @@
           <w:r>
             <w:rPr>
               <w:rFonts w:ascii="Cambria" w:hAnsi="Cambria" w:eastAsia="Cambria" w:cs="Cambria"/>
-              <w:rtl w:val="0"/>
-            </w:rPr>
-            <w:t>14-12-2023 12.00.00 AM</w:t>
+            </w:rPr>
+            <w:t>08-12-2023 12.00.00 AM</w:t>
           </w:r>
         </w:p>
       </w:tc>
       <w:tc>
         <w:tcPr>
+          <w:tcW w:w="1980" w:type="dxa"/>
           <w:tcBorders>
             <w:top w:val="dashed" w:color="000000" w:sz="4" w:space="0"/>
             <w:left w:val="nil"/>
@@ -4667,7 +3615,6 @@
           <w:r>
             <w:rPr>
               <w:rFonts w:ascii="Cambria" w:hAnsi="Cambria" w:eastAsia="Cambria" w:cs="Cambria"/>
-              <w:rtl w:val="0"/>
             </w:rPr>
             <w:t>Test due on</w:t>
           </w:r>
@@ -4690,7 +3637,9 @@
             <w:spacing w:after="0" w:line="240" w:lineRule="auto"/>
             <w:rPr>
               <w:rFonts w:hint="default" w:ascii="Cambria" w:hAnsi="Cambria" w:eastAsia="Cambria" w:cs="Cambria"/>
-              <w:lang w:val="en-US"/>
+              <w:sz w:val="22"/>
+              <w:szCs w:val="22"/>
+              <w:lang w:val="en-US" w:eastAsia="en-GB" w:bidi="ar-SA"/>
             </w:rPr>
           </w:pPr>
           <w:r>
@@ -4702,19 +3651,14 @@
               <w:rtl w:val="0"/>
               <w:lang w:val="en-US"/>
             </w:rPr>
-            <w:t>16-12-2023 12.00.00 AM</w:t>
+            <w:t>13-12-2023 12.00.00 AM</w:t>
           </w:r>
-          <w:bookmarkStart w:name="_GoBack" w:id="0"/>
-          <w:bookmarkEnd w:id="0"/>
         </w:p>
       </w:tc>
     </w:tr>
   </w:tbl>
   <w:p>
     <w:pPr>
-      <w:keepNext w:val="0"/>
-      <w:keepLines w:val="0"/>
-      <w:widowControl/>
       <w:pBdr>
         <w:top w:val="none" w:color="auto" w:sz="0" w:space="0"/>
         <w:left w:val="none" w:color="auto" w:sz="0" w:space="0"/>
@@ -4722,34 +3666,18 @@
         <w:right w:val="none" w:color="auto" w:sz="0" w:space="0"/>
         <w:between w:val="none" w:color="auto" w:sz="0" w:space="0"/>
       </w:pBdr>
-      <w:shd w:val="clear" w:fill="auto"/>
       <w:tabs>
         <w:tab w:val="center" w:pos="4680"/>
         <w:tab w:val="right" w:pos="9360"/>
       </w:tabs>
-      <w:spacing w:before="0" w:after="0" w:line="240" w:lineRule="auto"/>
-      <w:ind w:left="0" w:right="0" w:firstLine="0"/>
-      <w:jc w:val="left"/>
+      <w:spacing w:after="0" w:line="240" w:lineRule="auto"/>
       <w:rPr>
-        <w:rFonts w:ascii="Calibri" w:hAnsi="Calibri" w:eastAsia="Calibri" w:cs="Calibri"/>
-        <w:b w:val="0"/>
-        <w:i w:val="0"/>
-        <w:smallCaps w:val="0"/>
-        <w:strike w:val="0"/>
         <w:color w:val="000000"/>
-        <w:sz w:val="22"/>
-        <w:szCs w:val="22"/>
-        <w:u w:val="none"/>
-        <w:shd w:val="clear" w:fill="auto"/>
-        <w:vertAlign w:val="baseline"/>
       </w:rPr>
     </w:pPr>
   </w:p>
   <w:p>
     <w:pPr>
-      <w:keepNext w:val="0"/>
-      <w:keepLines w:val="0"/>
-      <w:widowControl/>
       <w:pBdr>
         <w:top w:val="none" w:color="auto" w:sz="0" w:space="0"/>
         <w:left w:val="none" w:color="auto" w:sz="0" w:space="0"/>
@@ -4757,32 +3685,21 @@
         <w:right w:val="none" w:color="auto" w:sz="0" w:space="0"/>
         <w:between w:val="none" w:color="auto" w:sz="0" w:space="0"/>
       </w:pBdr>
-      <w:shd w:val="clear" w:fill="auto"/>
       <w:tabs>
         <w:tab w:val="center" w:pos="4680"/>
         <w:tab w:val="right" w:pos="9360"/>
       </w:tabs>
-      <w:spacing w:before="0" w:after="0" w:line="240" w:lineRule="auto"/>
-      <w:ind w:left="0" w:right="0" w:firstLine="0"/>
-      <w:jc w:val="left"/>
+      <w:spacing w:after="0" w:line="240" w:lineRule="auto"/>
       <w:rPr>
-        <w:rFonts w:ascii="Calibri" w:hAnsi="Calibri" w:eastAsia="Calibri" w:cs="Calibri"/>
-        <w:b w:val="0"/>
-        <w:i w:val="0"/>
-        <w:smallCaps w:val="0"/>
-        <w:strike w:val="0"/>
         <w:color w:val="000000"/>
         <w:sz w:val="6"/>
         <w:szCs w:val="6"/>
-        <w:u w:val="none"/>
-        <w:shd w:val="clear" w:fill="auto"/>
-        <w:vertAlign w:val="baseline"/>
       </w:rPr>
     </w:pPr>
   </w:p>
   <w:tbl>
     <w:tblPr>
-      <w:tblStyle w:val="16"/>
+      <w:tblStyle w:val="17"/>
       <w:tblW w:w="11310" w:type="dxa"/>
       <w:tblInd w:w="0" w:type="dxa"/>
       <w:tblLayout w:type="fixed"/>
@@ -4814,6 +3731,7 @@
       </w:trPr>
       <w:tc>
         <w:tcPr>
+          <w:tcW w:w="11310" w:type="dxa"/>
           <w:gridSpan w:val="5"/>
           <w:tcBorders>
             <w:top w:val="single" w:color="000000" w:sz="18" w:space="0"/>
@@ -4841,7 +3759,6 @@
               <w:b/>
               <w:sz w:val="28"/>
               <w:szCs w:val="28"/>
-              <w:rtl w:val="0"/>
             </w:rPr>
             <w:t>TEST INSTRUMENTS DETAILS</w:t>
           </w:r>
@@ -4862,6 +3779,7 @@
       </w:trPr>
       <w:tc>
         <w:tcPr>
+          <w:tcW w:w="1770" w:type="dxa"/>
           <w:tcBorders>
             <w:top w:val="single" w:color="000000" w:sz="18" w:space="0"/>
             <w:left w:val="single" w:color="000000" w:sz="18" w:space="0"/>
@@ -4881,7 +3799,6 @@
           <w:r>
             <w:rPr>
               <w:rFonts w:ascii="Cambria" w:hAnsi="Cambria" w:eastAsia="Cambria" w:cs="Cambria"/>
-              <w:rtl w:val="0"/>
             </w:rPr>
             <w:t>Instrument</w:t>
           </w:r>
@@ -4889,6 +3806,7 @@
       </w:tc>
       <w:tc>
         <w:tcPr>
+          <w:tcW w:w="3960" w:type="dxa"/>
           <w:tcBorders>
             <w:top w:val="single" w:color="000000" w:sz="18" w:space="0"/>
             <w:left w:val="nil"/>
@@ -4908,7 +3826,6 @@
           <w:r>
             <w:rPr>
               <w:rFonts w:ascii="Cambria" w:hAnsi="Cambria" w:eastAsia="Cambria" w:cs="Cambria"/>
-              <w:rtl w:val="0"/>
             </w:rPr>
             <w:t>Ammenometer</w:t>
           </w:r>
@@ -4916,6 +3833,7 @@
       </w:tc>
       <w:tc>
         <w:tcPr>
+          <w:tcW w:w="2070" w:type="dxa"/>
           <w:tcBorders>
             <w:top w:val="single" w:color="000000" w:sz="18" w:space="0"/>
             <w:left w:val="dashed" w:color="000000" w:sz="4" w:space="0"/>
@@ -4936,7 +3854,6 @@
           <w:r>
             <w:rPr>
               <w:rFonts w:ascii="Cambria" w:hAnsi="Cambria" w:eastAsia="Cambria" w:cs="Cambria"/>
-              <w:rtl w:val="0"/>
             </w:rPr>
             <w:t>Make</w:t>
           </w:r>
@@ -4944,6 +3861,7 @@
       </w:tc>
       <w:tc>
         <w:tcPr>
+          <w:tcW w:w="2640" w:type="dxa"/>
           <w:tcBorders>
             <w:top w:val="single" w:color="000000" w:sz="18" w:space="0"/>
             <w:left w:val="dashed" w:color="000000" w:sz="4" w:space="0"/>
@@ -4967,7 +3885,6 @@
               <w:rFonts w:ascii="Cambria" w:hAnsi="Cambria" w:eastAsia="Cambria" w:cs="Cambria"/>
               <w:b/>
               <w:color w:val="FF0000"/>
-              <w:rtl w:val="0"/>
             </w:rPr>
             <w:t>12345678</w:t>
           </w:r>
@@ -4975,6 +3892,7 @@
       </w:tc>
       <w:tc>
         <w:tcPr>
+          <w:tcW w:w="870" w:type="dxa"/>
           <w:tcBorders>
             <w:top w:val="single" w:color="000000" w:sz="18" w:space="0"/>
             <w:left w:val="nil"/>
@@ -4994,7 +3912,6 @@
           <w:r>
             <w:rPr>
               <w:rFonts w:ascii="Cambria" w:hAnsi="Cambria" w:eastAsia="Cambria" w:cs="Cambria"/>
-              <w:rtl w:val="0"/>
             </w:rPr>
             <w:t> </w:t>
           </w:r>
@@ -5015,6 +3932,7 @@
       </w:trPr>
       <w:tc>
         <w:tcPr>
+          <w:tcW w:w="1770" w:type="dxa"/>
           <w:tcBorders>
             <w:top w:val="dashed" w:color="000000" w:sz="4" w:space="0"/>
             <w:left w:val="single" w:color="000000" w:sz="18" w:space="0"/>
@@ -5034,7 +3952,6 @@
           <w:r>
             <w:rPr>
               <w:rFonts w:ascii="Cambria" w:hAnsi="Cambria" w:eastAsia="Cambria" w:cs="Cambria"/>
-              <w:rtl w:val="0"/>
             </w:rPr>
             <w:t>Model</w:t>
           </w:r>
@@ -5042,6 +3959,7 @@
       </w:tc>
       <w:tc>
         <w:tcPr>
+          <w:tcW w:w="3960" w:type="dxa"/>
           <w:tcBorders>
             <w:top w:val="dashed" w:color="000000" w:sz="4" w:space="0"/>
             <w:left w:val="nil"/>
@@ -5061,7 +3979,6 @@
           <w:r>
             <w:rPr>
               <w:rFonts w:ascii="Cambria" w:hAnsi="Cambria" w:eastAsia="Cambria" w:cs="Cambria"/>
-              <w:rtl w:val="0"/>
             </w:rPr>
             <w:t>12345678</w:t>
           </w:r>
@@ -5069,6 +3986,7 @@
       </w:tc>
       <w:tc>
         <w:tcPr>
+          <w:tcW w:w="2070" w:type="dxa"/>
           <w:tcBorders>
             <w:top w:val="dashed" w:color="000000" w:sz="4" w:space="0"/>
             <w:left w:val="dashed" w:color="000000" w:sz="4" w:space="0"/>
@@ -5088,7 +4006,6 @@
           <w:r>
             <w:rPr>
               <w:rFonts w:ascii="Cambria" w:hAnsi="Cambria" w:eastAsia="Cambria" w:cs="Cambria"/>
-              <w:rtl w:val="0"/>
             </w:rPr>
             <w:t>Serial No</w:t>
           </w:r>
@@ -5100,12 +4017,12 @@
           <w:gridSpan w:val="2"/>
           <w:tcBorders>
             <w:top w:val="dashed" w:color="000000" w:sz="4" w:space="0"/>
-            <w:left w:val="nil"/>
+            <w:left w:val="dashed" w:color="000000" w:sz="4" w:space="0"/>
             <w:bottom w:val="dashed" w:color="000000" w:sz="4" w:space="0"/>
             <w:right w:val="single" w:color="000000" w:sz="18" w:space="0"/>
           </w:tcBorders>
-          <w:shd w:val="clear" w:color="auto" w:fill="auto"/>
-          <w:vAlign w:val="bottom"/>
+          <w:shd w:val="clear" w:color="auto" w:fill="FFFFFF"/>
+          <w:vAlign w:val="center"/>
         </w:tcPr>
         <w:p>
           <w:pPr>
@@ -5117,9 +4034,8 @@
           <w:r>
             <w:rPr>
               <w:rFonts w:ascii="Cambria" w:hAnsi="Cambria" w:eastAsia="Cambria" w:cs="Cambria"/>
-              <w:rtl w:val="0"/>
-            </w:rPr>
-            <w:t>8999 </w:t>
+            </w:rPr>
+            <w:t>8999</w:t>
           </w:r>
         </w:p>
       </w:tc>
@@ -5138,6 +4054,7 @@
       </w:trPr>
       <w:tc>
         <w:tcPr>
+          <w:tcW w:w="1770" w:type="dxa"/>
           <w:tcBorders>
             <w:top w:val="dashed" w:color="000000" w:sz="4" w:space="0"/>
             <w:left w:val="single" w:color="000000" w:sz="18" w:space="0"/>
@@ -5157,7 +4074,6 @@
           <w:r>
             <w:rPr>
               <w:rFonts w:ascii="Cambria" w:hAnsi="Cambria" w:eastAsia="Cambria" w:cs="Cambria"/>
-              <w:rtl w:val="0"/>
             </w:rPr>
             <w:t>Calibrated on</w:t>
           </w:r>
@@ -5165,6 +4081,7 @@
       </w:tc>
       <w:tc>
         <w:tcPr>
+          <w:tcW w:w="3960" w:type="dxa"/>
           <w:tcBorders>
             <w:top w:val="dashed" w:color="000000" w:sz="4" w:space="0"/>
             <w:left w:val="nil"/>
@@ -5184,7 +4101,6 @@
           <w:r>
             <w:rPr>
               <w:rFonts w:ascii="Cambria" w:hAnsi="Cambria" w:eastAsia="Cambria" w:cs="Cambria"/>
-              <w:rtl w:val="0"/>
             </w:rPr>
             <w:t>16-11-2023 12.00.00 AM</w:t>
           </w:r>
@@ -5192,6 +4108,7 @@
       </w:tc>
       <w:tc>
         <w:tcPr>
+          <w:tcW w:w="2070" w:type="dxa"/>
           <w:tcBorders>
             <w:top w:val="dashed" w:color="000000" w:sz="4" w:space="0"/>
             <w:left w:val="nil"/>
@@ -5211,7 +4128,6 @@
           <w:r>
             <w:rPr>
               <w:rFonts w:ascii="Cambria" w:hAnsi="Cambria" w:eastAsia="Cambria" w:cs="Cambria"/>
-              <w:rtl w:val="0"/>
             </w:rPr>
             <w:t>Calibration Due On</w:t>
           </w:r>
@@ -5219,6 +4135,7 @@
       </w:tc>
       <w:tc>
         <w:tcPr>
+          <w:tcW w:w="3510" w:type="dxa"/>
           <w:gridSpan w:val="2"/>
           <w:tcBorders>
             <w:top w:val="dashed" w:color="000000" w:sz="4" w:space="0"/>
@@ -5239,7 +4156,6 @@
           <w:r>
             <w:rPr>
               <w:rFonts w:ascii="Cambria" w:hAnsi="Cambria" w:eastAsia="Cambria" w:cs="Cambria"/>
-              <w:rtl w:val="0"/>
             </w:rPr>
             <w:t>24-11-2023 12.00.00 AM</w:t>
           </w:r>
@@ -5249,9 +4165,6 @@
   </w:tbl>
   <w:p>
     <w:pPr>
-      <w:keepNext w:val="0"/>
-      <w:keepLines w:val="0"/>
-      <w:widowControl/>
       <w:pBdr>
         <w:top w:val="none" w:color="auto" w:sz="0" w:space="0"/>
         <w:left w:val="none" w:color="auto" w:sz="0" w:space="0"/>
@@ -5259,26 +4172,13 @@
         <w:right w:val="none" w:color="auto" w:sz="0" w:space="0"/>
         <w:between w:val="none" w:color="auto" w:sz="0" w:space="0"/>
       </w:pBdr>
-      <w:shd w:val="clear" w:fill="auto"/>
       <w:tabs>
         <w:tab w:val="center" w:pos="4680"/>
         <w:tab w:val="right" w:pos="9360"/>
       </w:tabs>
-      <w:spacing w:before="0" w:after="0" w:line="240" w:lineRule="auto"/>
-      <w:ind w:left="0" w:right="0" w:firstLine="0"/>
-      <w:jc w:val="left"/>
+      <w:spacing w:after="0" w:line="240" w:lineRule="auto"/>
       <w:rPr>
-        <w:rFonts w:ascii="Calibri" w:hAnsi="Calibri" w:eastAsia="Calibri" w:cs="Calibri"/>
-        <w:b w:val="0"/>
-        <w:i w:val="0"/>
-        <w:smallCaps w:val="0"/>
-        <w:strike w:val="0"/>
         <w:color w:val="000000"/>
-        <w:sz w:val="22"/>
-        <w:szCs w:val="22"/>
-        <w:u w:val="none"/>
-        <w:shd w:val="clear" w:fill="auto"/>
-        <w:vertAlign w:val="baseline"/>
       </w:rPr>
     </w:pPr>
   </w:p>
@@ -5290,162 +4190,162 @@
   <w:docDefaults>
     <w:rPrDefault>
       <w:rPr>
-        <w:rFonts w:ascii="Times New Roman" w:hAnsi="Times New Roman" w:eastAsia="SimSun" w:cs="Times New Roman"/>
+        <w:rFonts w:ascii="Calibri" w:hAnsi="Calibri" w:eastAsia="Calibri" w:cs="Calibri"/>
       </w:rPr>
     </w:rPrDefault>
     <w:pPrDefault/>
   </w:docDefaults>
   <w:latentStyles w:count="260" w:defQFormat="0" w:defUnhideWhenUsed="1" w:defSemiHidden="1" w:defUIPriority="99" w:defLockedState="0">
-    <w:lsdException w:unhideWhenUsed="0" w:uiPriority="0" w:semiHidden="0" w:name="Normal"/>
-    <w:lsdException w:unhideWhenUsed="0" w:uiPriority="0" w:semiHidden="0" w:name="heading 1"/>
-    <w:lsdException w:qFormat="1" w:unhideWhenUsed="0" w:uiPriority="0" w:semiHidden="0" w:name="heading 2"/>
-    <w:lsdException w:unhideWhenUsed="0" w:uiPriority="0" w:semiHidden="0" w:name="heading 3"/>
-    <w:lsdException w:qFormat="1" w:unhideWhenUsed="0" w:uiPriority="0" w:semiHidden="0" w:name="heading 4"/>
-    <w:lsdException w:qFormat="1" w:unhideWhenUsed="0" w:uiPriority="0" w:semiHidden="0" w:name="heading 5"/>
-    <w:lsdException w:qFormat="1" w:unhideWhenUsed="0" w:uiPriority="0" w:semiHidden="0" w:name="heading 6"/>
-    <w:lsdException w:qFormat="1" w:uiPriority="0" w:name="heading 7"/>
-    <w:lsdException w:qFormat="1" w:uiPriority="0" w:name="heading 8"/>
-    <w:lsdException w:qFormat="1" w:uiPriority="0" w:name="heading 9"/>
-    <w:lsdException w:unhideWhenUsed="0" w:uiPriority="0" w:semiHidden="0" w:name="index 1"/>
-    <w:lsdException w:unhideWhenUsed="0" w:uiPriority="0" w:semiHidden="0" w:name="index 2"/>
-    <w:lsdException w:unhideWhenUsed="0" w:uiPriority="0" w:semiHidden="0" w:name="index 3"/>
-    <w:lsdException w:unhideWhenUsed="0" w:uiPriority="0" w:semiHidden="0" w:name="index 4"/>
-    <w:lsdException w:unhideWhenUsed="0" w:uiPriority="0" w:semiHidden="0" w:name="index 5"/>
-    <w:lsdException w:unhideWhenUsed="0" w:uiPriority="0" w:semiHidden="0" w:name="index 6"/>
-    <w:lsdException w:unhideWhenUsed="0" w:uiPriority="0" w:semiHidden="0" w:name="index 7"/>
-    <w:lsdException w:unhideWhenUsed="0" w:uiPriority="0" w:semiHidden="0" w:name="index 8"/>
-    <w:lsdException w:unhideWhenUsed="0" w:uiPriority="0" w:semiHidden="0" w:name="index 9"/>
-    <w:lsdException w:unhideWhenUsed="0" w:uiPriority="0" w:semiHidden="0" w:name="toc 1"/>
-    <w:lsdException w:unhideWhenUsed="0" w:uiPriority="0" w:semiHidden="0" w:name="toc 2"/>
-    <w:lsdException w:unhideWhenUsed="0" w:uiPriority="0" w:semiHidden="0" w:name="toc 3"/>
-    <w:lsdException w:unhideWhenUsed="0" w:uiPriority="0" w:semiHidden="0" w:name="toc 4"/>
-    <w:lsdException w:unhideWhenUsed="0" w:uiPriority="0" w:semiHidden="0" w:name="toc 5"/>
-    <w:lsdException w:unhideWhenUsed="0" w:uiPriority="0" w:semiHidden="0" w:name="toc 6"/>
-    <w:lsdException w:unhideWhenUsed="0" w:uiPriority="0" w:semiHidden="0" w:name="toc 7"/>
-    <w:lsdException w:unhideWhenUsed="0" w:uiPriority="0" w:semiHidden="0" w:name="toc 8"/>
-    <w:lsdException w:unhideWhenUsed="0" w:uiPriority="0" w:semiHidden="0" w:name="toc 9"/>
-    <w:lsdException w:unhideWhenUsed="0" w:uiPriority="0" w:semiHidden="0" w:name="Normal Indent"/>
-    <w:lsdException w:unhideWhenUsed="0" w:uiPriority="0" w:semiHidden="0" w:name="footnote text"/>
-    <w:lsdException w:unhideWhenUsed="0" w:uiPriority="0" w:semiHidden="0" w:name="annotation text"/>
-    <w:lsdException w:unhideWhenUsed="0" w:uiPriority="0" w:semiHidden="0" w:name="header"/>
-    <w:lsdException w:unhideWhenUsed="0" w:uiPriority="0" w:semiHidden="0" w:name="footer"/>
-    <w:lsdException w:unhideWhenUsed="0" w:uiPriority="0" w:semiHidden="0" w:name="index heading"/>
-    <w:lsdException w:qFormat="1" w:uiPriority="0" w:name="caption"/>
-    <w:lsdException w:unhideWhenUsed="0" w:uiPriority="0" w:semiHidden="0" w:name="table of figures"/>
-    <w:lsdException w:unhideWhenUsed="0" w:uiPriority="0" w:semiHidden="0" w:name="envelope address"/>
-    <w:lsdException w:unhideWhenUsed="0" w:uiPriority="0" w:semiHidden="0" w:name="envelope return"/>
-    <w:lsdException w:unhideWhenUsed="0" w:uiPriority="0" w:semiHidden="0" w:name="footnote reference"/>
-    <w:lsdException w:unhideWhenUsed="0" w:uiPriority="0" w:semiHidden="0" w:name="annotation reference"/>
-    <w:lsdException w:unhideWhenUsed="0" w:uiPriority="0" w:semiHidden="0" w:name="line number"/>
-    <w:lsdException w:unhideWhenUsed="0" w:uiPriority="0" w:semiHidden="0" w:name="page number"/>
-    <w:lsdException w:unhideWhenUsed="0" w:uiPriority="0" w:semiHidden="0" w:name="endnote reference"/>
-    <w:lsdException w:unhideWhenUsed="0" w:uiPriority="0" w:semiHidden="0" w:name="endnote text"/>
-    <w:lsdException w:unhideWhenUsed="0" w:uiPriority="0" w:semiHidden="0" w:name="table of authorities"/>
-    <w:lsdException w:unhideWhenUsed="0" w:uiPriority="0" w:semiHidden="0" w:name="macro"/>
-    <w:lsdException w:unhideWhenUsed="0" w:uiPriority="0" w:semiHidden="0" w:name="toa heading"/>
-    <w:lsdException w:unhideWhenUsed="0" w:uiPriority="0" w:semiHidden="0" w:name="List"/>
-    <w:lsdException w:unhideWhenUsed="0" w:uiPriority="0" w:semiHidden="0" w:name="List Bullet"/>
-    <w:lsdException w:unhideWhenUsed="0" w:uiPriority="0" w:semiHidden="0" w:name="List Number"/>
-    <w:lsdException w:unhideWhenUsed="0" w:uiPriority="0" w:semiHidden="0" w:name="List 2"/>
-    <w:lsdException w:unhideWhenUsed="0" w:uiPriority="0" w:semiHidden="0" w:name="List 3"/>
-    <w:lsdException w:unhideWhenUsed="0" w:uiPriority="0" w:semiHidden="0" w:name="List 4"/>
-    <w:lsdException w:unhideWhenUsed="0" w:uiPriority="0" w:semiHidden="0" w:name="List 5"/>
-    <w:lsdException w:unhideWhenUsed="0" w:uiPriority="0" w:semiHidden="0" w:name="List Bullet 2"/>
-    <w:lsdException w:unhideWhenUsed="0" w:uiPriority="0" w:semiHidden="0" w:name="List Bullet 3"/>
-    <w:lsdException w:unhideWhenUsed="0" w:uiPriority="0" w:semiHidden="0" w:name="List Bullet 4"/>
-    <w:lsdException w:unhideWhenUsed="0" w:uiPriority="0" w:semiHidden="0" w:name="List Bullet 5"/>
-    <w:lsdException w:unhideWhenUsed="0" w:uiPriority="0" w:semiHidden="0" w:name="List Number 2"/>
-    <w:lsdException w:unhideWhenUsed="0" w:uiPriority="0" w:semiHidden="0" w:name="List Number 3"/>
-    <w:lsdException w:unhideWhenUsed="0" w:uiPriority="0" w:semiHidden="0" w:name="List Number 4"/>
-    <w:lsdException w:unhideWhenUsed="0" w:uiPriority="0" w:semiHidden="0" w:name="List Number 5"/>
-    <w:lsdException w:qFormat="1" w:unhideWhenUsed="0" w:uiPriority="0" w:semiHidden="0" w:name="Title"/>
-    <w:lsdException w:unhideWhenUsed="0" w:uiPriority="0" w:semiHidden="0" w:name="Closing"/>
-    <w:lsdException w:unhideWhenUsed="0" w:uiPriority="0" w:semiHidden="0" w:name="Signature"/>
-    <w:lsdException w:unhideWhenUsed="0" w:uiPriority="0" w:name="Default Paragraph Font"/>
-    <w:lsdException w:unhideWhenUsed="0" w:uiPriority="0" w:semiHidden="0" w:name="Body Text"/>
-    <w:lsdException w:unhideWhenUsed="0" w:uiPriority="0" w:semiHidden="0" w:name="Body Text Indent"/>
-    <w:lsdException w:unhideWhenUsed="0" w:uiPriority="0" w:semiHidden="0" w:name="List Continue"/>
-    <w:lsdException w:unhideWhenUsed="0" w:uiPriority="0" w:semiHidden="0" w:name="List Continue 2"/>
-    <w:lsdException w:unhideWhenUsed="0" w:uiPriority="0" w:semiHidden="0" w:name="List Continue 3"/>
-    <w:lsdException w:unhideWhenUsed="0" w:uiPriority="0" w:semiHidden="0" w:name="List Continue 4"/>
-    <w:lsdException w:unhideWhenUsed="0" w:uiPriority="0" w:semiHidden="0" w:name="List Continue 5"/>
-    <w:lsdException w:unhideWhenUsed="0" w:uiPriority="0" w:semiHidden="0" w:name="Message Header"/>
-    <w:lsdException w:unhideWhenUsed="0" w:uiPriority="0" w:semiHidden="0" w:name="Subtitle"/>
-    <w:lsdException w:unhideWhenUsed="0" w:uiPriority="0" w:semiHidden="0" w:name="Salutation"/>
-    <w:lsdException w:unhideWhenUsed="0" w:uiPriority="0" w:semiHidden="0" w:name="Date"/>
-    <w:lsdException w:unhideWhenUsed="0" w:uiPriority="0" w:semiHidden="0" w:name="Body Text First Indent"/>
-    <w:lsdException w:unhideWhenUsed="0" w:uiPriority="0" w:semiHidden="0" w:name="Body Text First Indent 2"/>
-    <w:lsdException w:unhideWhenUsed="0" w:uiPriority="0" w:semiHidden="0" w:name="Note Heading"/>
-    <w:lsdException w:unhideWhenUsed="0" w:uiPriority="0" w:semiHidden="0" w:name="Body Text 2"/>
-    <w:lsdException w:unhideWhenUsed="0" w:uiPriority="0" w:semiHidden="0" w:name="Body Text 3"/>
-    <w:lsdException w:unhideWhenUsed="0" w:uiPriority="0" w:semiHidden="0" w:name="Body Text Indent 2"/>
-    <w:lsdException w:unhideWhenUsed="0" w:uiPriority="0" w:semiHidden="0" w:name="Body Text Indent 3"/>
-    <w:lsdException w:unhideWhenUsed="0" w:uiPriority="0" w:semiHidden="0" w:name="Block Text"/>
-    <w:lsdException w:unhideWhenUsed="0" w:uiPriority="0" w:semiHidden="0" w:name="Hyperlink"/>
-    <w:lsdException w:unhideWhenUsed="0" w:uiPriority="0" w:semiHidden="0" w:name="FollowedHyperlink"/>
-    <w:lsdException w:qFormat="1" w:unhideWhenUsed="0" w:uiPriority="0" w:semiHidden="0" w:name="Strong"/>
-    <w:lsdException w:qFormat="1" w:unhideWhenUsed="0" w:uiPriority="0" w:semiHidden="0" w:name="Emphasis"/>
-    <w:lsdException w:unhideWhenUsed="0" w:uiPriority="0" w:semiHidden="0" w:name="Document Map"/>
-    <w:lsdException w:unhideWhenUsed="0" w:uiPriority="0" w:semiHidden="0" w:name="Plain Text"/>
-    <w:lsdException w:unhideWhenUsed="0" w:uiPriority="0" w:semiHidden="0" w:name="E-mail Signature"/>
-    <w:lsdException w:unhideWhenUsed="0" w:uiPriority="0" w:semiHidden="0" w:name="Normal (Web)"/>
-    <w:lsdException w:unhideWhenUsed="0" w:uiPriority="0" w:semiHidden="0" w:name="HTML Acronym"/>
-    <w:lsdException w:unhideWhenUsed="0" w:uiPriority="0" w:semiHidden="0" w:name="HTML Address"/>
-    <w:lsdException w:unhideWhenUsed="0" w:uiPriority="0" w:semiHidden="0" w:name="HTML Cite"/>
-    <w:lsdException w:unhideWhenUsed="0" w:uiPriority="0" w:semiHidden="0" w:name="HTML Code"/>
-    <w:lsdException w:unhideWhenUsed="0" w:uiPriority="0" w:semiHidden="0" w:name="HTML Definition"/>
-    <w:lsdException w:unhideWhenUsed="0" w:uiPriority="0" w:semiHidden="0" w:name="HTML Keyboard"/>
-    <w:lsdException w:unhideWhenUsed="0" w:uiPriority="0" w:semiHidden="0" w:name="HTML Preformatted"/>
-    <w:lsdException w:unhideWhenUsed="0" w:uiPriority="0" w:semiHidden="0" w:name="HTML Sample"/>
-    <w:lsdException w:unhideWhenUsed="0" w:uiPriority="0" w:semiHidden="0" w:name="HTML Typewriter"/>
-    <w:lsdException w:unhideWhenUsed="0" w:uiPriority="0" w:semiHidden="0" w:name="HTML Variable"/>
-    <w:lsdException w:qFormat="1" w:unhideWhenUsed="0" w:uiPriority="0" w:name="Normal Table"/>
-    <w:lsdException w:unhideWhenUsed="0" w:uiPriority="0" w:semiHidden="0" w:name="annotation subject"/>
-    <w:lsdException w:unhideWhenUsed="0" w:uiPriority="0" w:semiHidden="0" w:name="Table Simple 1"/>
-    <w:lsdException w:unhideWhenUsed="0" w:uiPriority="0" w:semiHidden="0" w:name="Table Simple 2"/>
-    <w:lsdException w:unhideWhenUsed="0" w:uiPriority="0" w:semiHidden="0" w:name="Table Simple 3"/>
-    <w:lsdException w:unhideWhenUsed="0" w:uiPriority="0" w:semiHidden="0" w:name="Table Classic 1"/>
-    <w:lsdException w:unhideWhenUsed="0" w:uiPriority="0" w:semiHidden="0" w:name="Table Classic 2"/>
-    <w:lsdException w:unhideWhenUsed="0" w:uiPriority="0" w:semiHidden="0" w:name="Table Classic 3"/>
-    <w:lsdException w:unhideWhenUsed="0" w:uiPriority="0" w:semiHidden="0" w:name="Table Classic 4"/>
-    <w:lsdException w:unhideWhenUsed="0" w:uiPriority="0" w:semiHidden="0" w:name="Table Colorful 1"/>
-    <w:lsdException w:unhideWhenUsed="0" w:uiPriority="0" w:semiHidden="0" w:name="Table Colorful 2"/>
-    <w:lsdException w:unhideWhenUsed="0" w:uiPriority="0" w:semiHidden="0" w:name="Table Colorful 3"/>
-    <w:lsdException w:unhideWhenUsed="0" w:uiPriority="0" w:semiHidden="0" w:name="Table Columns 1"/>
-    <w:lsdException w:unhideWhenUsed="0" w:uiPriority="0" w:semiHidden="0" w:name="Table Columns 2"/>
-    <w:lsdException w:unhideWhenUsed="0" w:uiPriority="0" w:semiHidden="0" w:name="Table Columns 3"/>
-    <w:lsdException w:unhideWhenUsed="0" w:uiPriority="0" w:semiHidden="0" w:name="Table Columns 4"/>
-    <w:lsdException w:unhideWhenUsed="0" w:uiPriority="0" w:semiHidden="0" w:name="Table Columns 5"/>
-    <w:lsdException w:unhideWhenUsed="0" w:uiPriority="0" w:semiHidden="0" w:name="Table Grid 1"/>
-    <w:lsdException w:unhideWhenUsed="0" w:uiPriority="0" w:semiHidden="0" w:name="Table Grid 2"/>
-    <w:lsdException w:unhideWhenUsed="0" w:uiPriority="0" w:semiHidden="0" w:name="Table Grid 3"/>
-    <w:lsdException w:unhideWhenUsed="0" w:uiPriority="0" w:semiHidden="0" w:name="Table Grid 4"/>
-    <w:lsdException w:unhideWhenUsed="0" w:uiPriority="0" w:semiHidden="0" w:name="Table Grid 5"/>
-    <w:lsdException w:unhideWhenUsed="0" w:uiPriority="0" w:semiHidden="0" w:name="Table Grid 6"/>
-    <w:lsdException w:unhideWhenUsed="0" w:uiPriority="0" w:semiHidden="0" w:name="Table Grid 7"/>
-    <w:lsdException w:unhideWhenUsed="0" w:uiPriority="0" w:semiHidden="0" w:name="Table Grid 8"/>
-    <w:lsdException w:unhideWhenUsed="0" w:uiPriority="0" w:semiHidden="0" w:name="Table List 1"/>
-    <w:lsdException w:unhideWhenUsed="0" w:uiPriority="0" w:semiHidden="0" w:name="Table List 2"/>
-    <w:lsdException w:unhideWhenUsed="0" w:uiPriority="0" w:semiHidden="0" w:name="Table List 3"/>
-    <w:lsdException w:unhideWhenUsed="0" w:uiPriority="0" w:semiHidden="0" w:name="Table List 4"/>
-    <w:lsdException w:unhideWhenUsed="0" w:uiPriority="0" w:semiHidden="0" w:name="Table List 5"/>
-    <w:lsdException w:unhideWhenUsed="0" w:uiPriority="0" w:semiHidden="0" w:name="Table List 6"/>
-    <w:lsdException w:unhideWhenUsed="0" w:uiPriority="0" w:semiHidden="0" w:name="Table List 7"/>
-    <w:lsdException w:unhideWhenUsed="0" w:uiPriority="0" w:semiHidden="0" w:name="Table List 8"/>
-    <w:lsdException w:unhideWhenUsed="0" w:uiPriority="0" w:semiHidden="0" w:name="Table 3D effects 1"/>
-    <w:lsdException w:unhideWhenUsed="0" w:uiPriority="0" w:semiHidden="0" w:name="Table 3D effects 2"/>
-    <w:lsdException w:unhideWhenUsed="0" w:uiPriority="0" w:semiHidden="0" w:name="Table 3D effects 3"/>
-    <w:lsdException w:unhideWhenUsed="0" w:uiPriority="0" w:semiHidden="0" w:name="Table Contemporary"/>
-    <w:lsdException w:unhideWhenUsed="0" w:uiPriority="0" w:semiHidden="0" w:name="Table Elegant"/>
-    <w:lsdException w:unhideWhenUsed="0" w:uiPriority="0" w:semiHidden="0" w:name="Table Professional"/>
-    <w:lsdException w:unhideWhenUsed="0" w:uiPriority="0" w:semiHidden="0" w:name="Table Subtle 1"/>
-    <w:lsdException w:unhideWhenUsed="0" w:uiPriority="0" w:semiHidden="0" w:name="Table Subtle 2"/>
-    <w:lsdException w:unhideWhenUsed="0" w:uiPriority="0" w:semiHidden="0" w:name="Table Web 1"/>
-    <w:lsdException w:unhideWhenUsed="0" w:uiPriority="0" w:semiHidden="0" w:name="Table Web 2"/>
-    <w:lsdException w:unhideWhenUsed="0" w:uiPriority="0" w:semiHidden="0" w:name="Table Web 3"/>
-    <w:lsdException w:unhideWhenUsed="0" w:uiPriority="0" w:semiHidden="0" w:name="Balloon Text"/>
-    <w:lsdException w:unhideWhenUsed="0" w:uiPriority="0" w:semiHidden="0" w:name="Table Grid"/>
-    <w:lsdException w:unhideWhenUsed="0" w:uiPriority="0" w:semiHidden="0" w:name="Table Theme"/>
+    <w:lsdException w:qFormat="1" w:unhideWhenUsed="0" w:uiPriority="0" w:semiHidden="0" w:name="Normal"/>
+    <w:lsdException w:qFormat="1" w:unhideWhenUsed="0" w:uiPriority="9" w:semiHidden="0" w:name="heading 1"/>
+    <w:lsdException w:qFormat="1" w:uiPriority="9" w:name="heading 2"/>
+    <w:lsdException w:qFormat="1" w:uiPriority="9" w:name="heading 3"/>
+    <w:lsdException w:qFormat="1" w:uiPriority="9" w:name="heading 4"/>
+    <w:lsdException w:qFormat="1" w:uiPriority="9" w:name="heading 5"/>
+    <w:lsdException w:qFormat="1" w:uiPriority="9" w:name="heading 6"/>
+    <w:lsdException w:qFormat="1" w:uiPriority="9" w:name="heading 7"/>
+    <w:lsdException w:qFormat="1" w:uiPriority="9" w:name="heading 8"/>
+    <w:lsdException w:qFormat="1" w:uiPriority="9" w:name="heading 9"/>
+    <w:lsdException w:uiPriority="99" w:name="index 1"/>
+    <w:lsdException w:uiPriority="99" w:name="index 2"/>
+    <w:lsdException w:uiPriority="99" w:name="index 3"/>
+    <w:lsdException w:uiPriority="99" w:name="index 4"/>
+    <w:lsdException w:uiPriority="99" w:name="index 5"/>
+    <w:lsdException w:uiPriority="99" w:name="index 6"/>
+    <w:lsdException w:uiPriority="99" w:name="index 7"/>
+    <w:lsdException w:uiPriority="99" w:name="index 8"/>
+    <w:lsdException w:uiPriority="99" w:name="index 9"/>
+    <w:lsdException w:uiPriority="39" w:name="toc 1"/>
+    <w:lsdException w:uiPriority="39" w:name="toc 2"/>
+    <w:lsdException w:uiPriority="39" w:name="toc 3"/>
+    <w:lsdException w:uiPriority="39" w:name="toc 4"/>
+    <w:lsdException w:uiPriority="39" w:name="toc 5"/>
+    <w:lsdException w:uiPriority="39" w:name="toc 6"/>
+    <w:lsdException w:uiPriority="39" w:name="toc 7"/>
+    <w:lsdException w:uiPriority="39" w:name="toc 8"/>
+    <w:lsdException w:uiPriority="39" w:name="toc 9"/>
+    <w:lsdException w:uiPriority="99" w:name="Normal Indent"/>
+    <w:lsdException w:uiPriority="99" w:name="footnote text"/>
+    <w:lsdException w:uiPriority="99" w:name="annotation text"/>
+    <w:lsdException w:qFormat="1" w:uiPriority="99" w:semiHidden="0" w:name="header"/>
+    <w:lsdException w:qFormat="1" w:uiPriority="99" w:semiHidden="0" w:name="footer"/>
+    <w:lsdException w:uiPriority="99" w:name="index heading"/>
+    <w:lsdException w:qFormat="1" w:uiPriority="35" w:name="caption"/>
+    <w:lsdException w:uiPriority="99" w:name="table of figures"/>
+    <w:lsdException w:uiPriority="99" w:name="envelope address"/>
+    <w:lsdException w:uiPriority="99" w:name="envelope return"/>
+    <w:lsdException w:uiPriority="99" w:name="footnote reference"/>
+    <w:lsdException w:uiPriority="99" w:name="annotation reference"/>
+    <w:lsdException w:uiPriority="99" w:name="line number"/>
+    <w:lsdException w:uiPriority="99" w:name="page number"/>
+    <w:lsdException w:uiPriority="99" w:name="endnote reference"/>
+    <w:lsdException w:uiPriority="99" w:name="endnote text"/>
+    <w:lsdException w:uiPriority="99" w:name="table of authorities"/>
+    <w:lsdException w:uiPriority="99" w:name="macro"/>
+    <w:lsdException w:uiPriority="99" w:name="toa heading"/>
+    <w:lsdException w:uiPriority="99" w:name="List"/>
+    <w:lsdException w:uiPriority="99" w:name="List Bullet"/>
+    <w:lsdException w:uiPriority="99" w:name="List Number"/>
+    <w:lsdException w:uiPriority="99" w:name="List 2"/>
+    <w:lsdException w:uiPriority="99" w:name="List 3"/>
+    <w:lsdException w:uiPriority="99" w:name="List 4"/>
+    <w:lsdException w:uiPriority="99" w:name="List 5"/>
+    <w:lsdException w:uiPriority="99" w:name="List Bullet 2"/>
+    <w:lsdException w:uiPriority="99" w:name="List Bullet 3"/>
+    <w:lsdException w:uiPriority="99" w:name="List Bullet 4"/>
+    <w:lsdException w:uiPriority="99" w:name="List Bullet 5"/>
+    <w:lsdException w:uiPriority="99" w:name="List Number 2"/>
+    <w:lsdException w:uiPriority="99" w:name="List Number 3"/>
+    <w:lsdException w:uiPriority="99" w:name="List Number 4"/>
+    <w:lsdException w:uiPriority="99" w:name="List Number 5"/>
+    <w:lsdException w:qFormat="1" w:unhideWhenUsed="0" w:uiPriority="10" w:semiHidden="0" w:name="Title"/>
+    <w:lsdException w:uiPriority="99" w:name="Closing"/>
+    <w:lsdException w:uiPriority="99" w:name="Signature"/>
+    <w:lsdException w:uiPriority="1" w:name="Default Paragraph Font"/>
+    <w:lsdException w:uiPriority="99" w:name="Body Text"/>
+    <w:lsdException w:uiPriority="99" w:name="Body Text Indent"/>
+    <w:lsdException w:uiPriority="99" w:name="List Continue"/>
+    <w:lsdException w:uiPriority="99" w:name="List Continue 2"/>
+    <w:lsdException w:uiPriority="99" w:name="List Continue 3"/>
+    <w:lsdException w:uiPriority="99" w:name="List Continue 4"/>
+    <w:lsdException w:uiPriority="99" w:name="List Continue 5"/>
+    <w:lsdException w:uiPriority="99" w:name="Message Header"/>
+    <w:lsdException w:qFormat="1" w:unhideWhenUsed="0" w:uiPriority="11" w:semiHidden="0" w:name="Subtitle"/>
+    <w:lsdException w:uiPriority="99" w:name="Salutation"/>
+    <w:lsdException w:uiPriority="99" w:name="Date"/>
+    <w:lsdException w:uiPriority="99" w:name="Body Text First Indent"/>
+    <w:lsdException w:uiPriority="99" w:name="Body Text First Indent 2"/>
+    <w:lsdException w:uiPriority="99" w:name="Note Heading"/>
+    <w:lsdException w:uiPriority="99" w:name="Body Text 2"/>
+    <w:lsdException w:uiPriority="99" w:name="Body Text 3"/>
+    <w:lsdException w:uiPriority="99" w:name="Body Text Indent 2"/>
+    <w:lsdException w:uiPriority="99" w:name="Body Text Indent 3"/>
+    <w:lsdException w:uiPriority="99" w:name="Block Text"/>
+    <w:lsdException w:uiPriority="99" w:name="Hyperlink"/>
+    <w:lsdException w:uiPriority="99" w:name="FollowedHyperlink"/>
+    <w:lsdException w:qFormat="1" w:unhideWhenUsed="0" w:uiPriority="22" w:semiHidden="0" w:name="Strong"/>
+    <w:lsdException w:qFormat="1" w:unhideWhenUsed="0" w:uiPriority="20" w:semiHidden="0" w:name="Emphasis"/>
+    <w:lsdException w:uiPriority="99" w:name="Document Map"/>
+    <w:lsdException w:uiPriority="99" w:name="Plain Text"/>
+    <w:lsdException w:uiPriority="99" w:name="E-mail Signature"/>
+    <w:lsdException w:uiPriority="99" w:name="Normal (Web)"/>
+    <w:lsdException w:uiPriority="99" w:name="HTML Acronym"/>
+    <w:lsdException w:uiPriority="99" w:name="HTML Address"/>
+    <w:lsdException w:uiPriority="99" w:name="HTML Cite"/>
+    <w:lsdException w:uiPriority="99" w:name="HTML Code"/>
+    <w:lsdException w:uiPriority="99" w:name="HTML Definition"/>
+    <w:lsdException w:uiPriority="99" w:name="HTML Keyboard"/>
+    <w:lsdException w:uiPriority="99" w:name="HTML Preformatted"/>
+    <w:lsdException w:uiPriority="99" w:name="HTML Sample"/>
+    <w:lsdException w:uiPriority="99" w:name="HTML Typewriter"/>
+    <w:lsdException w:uiPriority="99" w:name="HTML Variable"/>
+    <w:lsdException w:uiPriority="99" w:name="Normal Table"/>
+    <w:lsdException w:uiPriority="99" w:name="annotation subject"/>
+    <w:lsdException w:uiPriority="99" w:name="Table Simple 1"/>
+    <w:lsdException w:uiPriority="99" w:name="Table Simple 2"/>
+    <w:lsdException w:uiPriority="99" w:name="Table Simple 3"/>
+    <w:lsdException w:uiPriority="99" w:name="Table Classic 1"/>
+    <w:lsdException w:uiPriority="99" w:name="Table Classic 2"/>
+    <w:lsdException w:uiPriority="99" w:name="Table Classic 3"/>
+    <w:lsdException w:uiPriority="99" w:name="Table Classic 4"/>
+    <w:lsdException w:uiPriority="99" w:name="Table Colorful 1"/>
+    <w:lsdException w:uiPriority="99" w:name="Table Colorful 2"/>
+    <w:lsdException w:uiPriority="99" w:name="Table Colorful 3"/>
+    <w:lsdException w:uiPriority="99" w:name="Table Columns 1"/>
+    <w:lsdException w:uiPriority="99" w:name="Table Columns 2"/>
+    <w:lsdException w:uiPriority="99" w:name="Table Columns 3"/>
+    <w:lsdException w:uiPriority="99" w:name="Table Columns 4"/>
+    <w:lsdException w:uiPriority="99" w:name="Table Columns 5"/>
+    <w:lsdException w:uiPriority="99" w:name="Table Grid 1"/>
+    <w:lsdException w:uiPriority="99" w:name="Table Grid 2"/>
+    <w:lsdException w:uiPriority="99" w:name="Table Grid 3"/>
+    <w:lsdException w:uiPriority="99" w:name="Table Grid 4"/>
+    <w:lsdException w:uiPriority="99" w:name="Table Grid 5"/>
+    <w:lsdException w:uiPriority="99" w:name="Table Grid 6"/>
+    <w:lsdException w:uiPriority="99" w:name="Table Grid 7"/>
+    <w:lsdException w:uiPriority="99" w:name="Table Grid 8"/>
+    <w:lsdException w:uiPriority="99" w:name="Table List 1"/>
+    <w:lsdException w:uiPriority="99" w:name="Table List 2"/>
+    <w:lsdException w:uiPriority="99" w:name="Table List 3"/>
+    <w:lsdException w:uiPriority="99" w:name="Table List 4"/>
+    <w:lsdException w:uiPriority="99" w:name="Table List 5"/>
+    <w:lsdException w:uiPriority="99" w:name="Table List 6"/>
+    <w:lsdException w:uiPriority="99" w:name="Table List 7"/>
+    <w:lsdException w:uiPriority="99" w:name="Table List 8"/>
+    <w:lsdException w:uiPriority="99" w:name="Table 3D effects 1"/>
+    <w:lsdException w:uiPriority="99" w:name="Table 3D effects 2"/>
+    <w:lsdException w:uiPriority="99" w:name="Table 3D effects 3"/>
+    <w:lsdException w:uiPriority="99" w:name="Table Contemporary"/>
+    <w:lsdException w:uiPriority="99" w:name="Table Elegant"/>
+    <w:lsdException w:uiPriority="99" w:name="Table Professional"/>
+    <w:lsdException w:uiPriority="99" w:name="Table Subtle 1"/>
+    <w:lsdException w:uiPriority="99" w:name="Table Subtle 2"/>
+    <w:lsdException w:uiPriority="99" w:name="Table Web 1"/>
+    <w:lsdException w:uiPriority="99" w:name="Table Web 2"/>
+    <w:lsdException w:uiPriority="99" w:name="Table Web 3"/>
+    <w:lsdException w:uiPriority="99" w:name="Balloon Text"/>
+    <w:lsdException w:unhideWhenUsed="0" w:uiPriority="39" w:semiHidden="0" w:name="Table Grid"/>
+    <w:lsdException w:uiPriority="99" w:name="Table Theme"/>
     <w:lsdException w:unhideWhenUsed="0" w:uiPriority="60" w:semiHidden="0" w:name="Light Shading"/>
     <w:lsdException w:unhideWhenUsed="0" w:uiPriority="61" w:semiHidden="0" w:name="Light List"/>
     <w:lsdException w:unhideWhenUsed="0" w:uiPriority="62" w:semiHidden="0" w:name="Light Grid"/>
@@ -5547,6 +4447,7 @@
   </w:latentStyles>
   <w:style w:type="paragraph" w:default="1" w:styleId="1">
     <w:name w:val="Normal"/>
+    <w:qFormat/>
     <w:uiPriority w:val="0"/>
     <w:pPr>
       <w:spacing w:after="160" w:line="259" w:lineRule="auto"/>
@@ -5555,19 +4456,20 @@
       <w:rFonts w:ascii="Calibri" w:hAnsi="Calibri" w:eastAsia="Calibri" w:cs="Calibri"/>
       <w:sz w:val="22"/>
       <w:szCs w:val="22"/>
-      <w:lang w:val="en-US"/>
+      <w:lang w:val="en-US" w:eastAsia="en-GB" w:bidi="ar-SA"/>
     </w:rPr>
   </w:style>
   <w:style w:type="paragraph" w:styleId="2">
     <w:name w:val="heading 1"/>
     <w:basedOn w:val="1"/>
     <w:next w:val="1"/>
-    <w:uiPriority w:val="0"/>
+    <w:qFormat/>
+    <w:uiPriority w:val="9"/>
     <w:pPr>
       <w:keepNext/>
       <w:keepLines/>
-      <w:pageBreakBefore w:val="0"/>
       <w:spacing w:before="480" w:after="120"/>
+      <w:outlineLvl w:val="0"/>
     </w:pPr>
     <w:rPr>
       <w:b/>
@@ -5579,13 +4481,15 @@
     <w:name w:val="heading 2"/>
     <w:basedOn w:val="1"/>
     <w:next w:val="1"/>
+    <w:semiHidden/>
+    <w:unhideWhenUsed/>
     <w:qFormat/>
-    <w:uiPriority w:val="0"/>
+    <w:uiPriority w:val="9"/>
     <w:pPr>
       <w:keepNext/>
       <w:keepLines/>
-      <w:pageBreakBefore w:val="0"/>
       <w:spacing w:before="360" w:after="80"/>
+      <w:outlineLvl w:val="1"/>
     </w:pPr>
     <w:rPr>
       <w:b/>
@@ -5597,12 +4501,15 @@
     <w:name w:val="heading 3"/>
     <w:basedOn w:val="1"/>
     <w:next w:val="1"/>
-    <w:uiPriority w:val="0"/>
+    <w:semiHidden/>
+    <w:unhideWhenUsed/>
+    <w:qFormat/>
+    <w:uiPriority w:val="9"/>
     <w:pPr>
       <w:keepNext/>
       <w:keepLines/>
-      <w:pageBreakBefore w:val="0"/>
       <w:spacing w:before="280" w:after="80"/>
+      <w:outlineLvl w:val="2"/>
     </w:pPr>
     <w:rPr>
       <w:b/>
@@ -5614,13 +4521,15 @@
     <w:name w:val="heading 4"/>
     <w:basedOn w:val="1"/>
     <w:next w:val="1"/>
+    <w:semiHidden/>
+    <w:unhideWhenUsed/>
     <w:qFormat/>
-    <w:uiPriority w:val="0"/>
+    <w:uiPriority w:val="9"/>
     <w:pPr>
       <w:keepNext/>
       <w:keepLines/>
-      <w:pageBreakBefore w:val="0"/>
       <w:spacing w:before="240" w:after="40"/>
+      <w:outlineLvl w:val="3"/>
     </w:pPr>
     <w:rPr>
       <w:b/>
@@ -5632,31 +4541,33 @@
     <w:name w:val="heading 5"/>
     <w:basedOn w:val="1"/>
     <w:next w:val="1"/>
+    <w:semiHidden/>
+    <w:unhideWhenUsed/>
     <w:qFormat/>
-    <w:uiPriority w:val="0"/>
+    <w:uiPriority w:val="9"/>
     <w:pPr>
       <w:keepNext/>
       <w:keepLines/>
-      <w:pageBreakBefore w:val="0"/>
       <w:spacing w:before="220" w:after="40"/>
+      <w:outlineLvl w:val="4"/>
     </w:pPr>
     <w:rPr>
       <w:b/>
-      <w:sz w:val="22"/>
-      <w:szCs w:val="22"/>
     </w:rPr>
   </w:style>
   <w:style w:type="paragraph" w:styleId="7">
     <w:name w:val="heading 6"/>
     <w:basedOn w:val="1"/>
     <w:next w:val="1"/>
+    <w:semiHidden/>
+    <w:unhideWhenUsed/>
     <w:qFormat/>
-    <w:uiPriority w:val="0"/>
+    <w:uiPriority w:val="9"/>
     <w:pPr>
       <w:keepNext/>
       <w:keepLines/>
-      <w:pageBreakBefore w:val="0"/>
       <w:spacing w:before="200" w:after="40"/>
+      <w:outlineLvl w:val="5"/>
     </w:pPr>
     <w:rPr>
       <w:b/>
@@ -5667,13 +4578,14 @@
   <w:style w:type="character" w:default="1" w:styleId="8">
     <w:name w:val="Default Paragraph Font"/>
     <w:semiHidden/>
-    <w:uiPriority w:val="0"/>
+    <w:unhideWhenUsed/>
+    <w:uiPriority w:val="1"/>
   </w:style>
   <w:style w:type="table" w:default="1" w:styleId="9">
     <w:name w:val="Normal Table"/>
     <w:semiHidden/>
-    <w:qFormat/>
-    <w:uiPriority w:val="0"/>
+    <w:unhideWhenUsed/>
+    <w:uiPriority w:val="99"/>
     <w:tblPr>
       <w:tblCellMar>
         <w:top w:w="0" w:type="dxa"/>
@@ -5684,14 +4596,44 @@
     </w:tblPr>
   </w:style>
   <w:style w:type="paragraph" w:styleId="10">
+    <w:name w:val="footer"/>
+    <w:basedOn w:val="1"/>
+    <w:link w:val="19"/>
+    <w:unhideWhenUsed/>
+    <w:qFormat/>
+    <w:uiPriority w:val="99"/>
+    <w:pPr>
+      <w:tabs>
+        <w:tab w:val="center" w:pos="4513"/>
+        <w:tab w:val="right" w:pos="9026"/>
+      </w:tabs>
+      <w:spacing w:after="0" w:line="240" w:lineRule="auto"/>
+    </w:pPr>
+  </w:style>
+  <w:style w:type="paragraph" w:styleId="11">
+    <w:name w:val="header"/>
+    <w:basedOn w:val="1"/>
+    <w:link w:val="18"/>
+    <w:unhideWhenUsed/>
+    <w:qFormat/>
+    <w:uiPriority w:val="99"/>
+    <w:pPr>
+      <w:tabs>
+        <w:tab w:val="center" w:pos="4513"/>
+        <w:tab w:val="right" w:pos="9026"/>
+      </w:tabs>
+      <w:spacing w:after="0" w:line="240" w:lineRule="auto"/>
+    </w:pPr>
+  </w:style>
+  <w:style w:type="paragraph" w:styleId="12">
     <w:name w:val="Subtitle"/>
     <w:basedOn w:val="1"/>
     <w:next w:val="1"/>
-    <w:uiPriority w:val="0"/>
+    <w:qFormat/>
+    <w:uiPriority w:val="11"/>
     <w:pPr>
       <w:keepNext/>
       <w:keepLines/>
-      <w:pageBreakBefore w:val="0"/>
       <w:spacing w:before="360" w:after="80"/>
     </w:pPr>
     <w:rPr>
@@ -5702,16 +4644,15 @@
       <w:szCs w:val="48"/>
     </w:rPr>
   </w:style>
-  <w:style w:type="paragraph" w:styleId="11">
+  <w:style w:type="paragraph" w:styleId="13">
     <w:name w:val="Title"/>
     <w:basedOn w:val="1"/>
     <w:next w:val="1"/>
     <w:qFormat/>
-    <w:uiPriority w:val="0"/>
+    <w:uiPriority w:val="10"/>
     <w:pPr>
       <w:keepNext/>
       <w:keepLines/>
-      <w:pageBreakBefore w:val="0"/>
       <w:spacing w:before="480" w:after="120"/>
     </w:pPr>
     <w:rPr>
@@ -5720,28 +4661,9 @@
       <w:szCs w:val="72"/>
     </w:rPr>
   </w:style>
-  <w:style w:type="table" w:customStyle="1" w:styleId="12">
-    <w:name w:val="Table Normal1"/>
-    <w:qFormat/>
-    <w:uiPriority w:val="0"/>
-  </w:style>
-  <w:style w:type="table" w:customStyle="1" w:styleId="13">
-    <w:name w:val="_Style 10"/>
-    <w:basedOn w:val="12"/>
-    <w:qFormat/>
-    <w:uiPriority w:val="0"/>
-    <w:tblPr>
-      <w:tblCellMar>
-        <w:top w:w="15" w:type="dxa"/>
-        <w:left w:w="115" w:type="dxa"/>
-        <w:bottom w:w="0" w:type="dxa"/>
-        <w:right w:w="115" w:type="dxa"/>
-      </w:tblCellMar>
-    </w:tblPr>
-  </w:style>
   <w:style w:type="table" w:customStyle="1" w:styleId="14">
     <w:name w:val="_Style 11"/>
-    <w:basedOn w:val="12"/>
+    <w:basedOn w:val="9"/>
     <w:uiPriority w:val="0"/>
     <w:tblPr>
       <w:tblCellMar>
@@ -5754,7 +4676,7 @@
   </w:style>
   <w:style w:type="table" w:customStyle="1" w:styleId="15">
     <w:name w:val="_Style 12"/>
-    <w:basedOn w:val="12"/>
+    <w:basedOn w:val="9"/>
     <w:uiPriority w:val="0"/>
     <w:tblPr>
       <w:tblCellMar>
@@ -5767,7 +4689,20 @@
   </w:style>
   <w:style w:type="table" w:customStyle="1" w:styleId="16">
     <w:name w:val="_Style 13"/>
-    <w:basedOn w:val="12"/>
+    <w:basedOn w:val="9"/>
+    <w:uiPriority w:val="0"/>
+    <w:tblPr>
+      <w:tblCellMar>
+        <w:top w:w="15" w:type="dxa"/>
+        <w:left w:w="115" w:type="dxa"/>
+        <w:bottom w:w="0" w:type="dxa"/>
+        <w:right w:w="115" w:type="dxa"/>
+      </w:tblCellMar>
+    </w:tblPr>
+  </w:style>
+  <w:style w:type="table" w:customStyle="1" w:styleId="17">
+    <w:name w:val="_Style 14"/>
+    <w:basedOn w:val="9"/>
     <w:qFormat/>
     <w:uiPriority w:val="0"/>
     <w:tblPr>
@@ -5778,6 +4713,25 @@
         <w:right w:w="115" w:type="dxa"/>
       </w:tblCellMar>
     </w:tblPr>
+  </w:style>
+  <w:style w:type="character" w:customStyle="1" w:styleId="18">
+    <w:name w:val="Header Char"/>
+    <w:basedOn w:val="8"/>
+    <w:link w:val="11"/>
+    <w:qFormat/>
+    <w:uiPriority w:val="99"/>
+  </w:style>
+  <w:style w:type="character" w:customStyle="1" w:styleId="19">
+    <w:name w:val="Footer Char"/>
+    <w:basedOn w:val="8"/>
+    <w:link w:val="10"/>
+    <w:qFormat/>
+    <w:uiPriority w:val="99"/>
+  </w:style>
+  <w:style w:type="table" w:customStyle="1" w:styleId="20">
+    <w:name w:val="Table Normal1"/>
+    <w:qFormat/>
+    <w:uiPriority w:val="0"/>
   </w:style>
 </w:styles>
 </file>

</xml_diff>

<commit_message>
Added file upload service
</commit_message>
<xml_diff>
--- a/Back-End/EServices.WebApi/WebApi/WordTemplates/ACPH-out.docx
+++ b/Back-End/EServices.WebApi/WebApi/WordTemplates/ACPH-out.docx
@@ -1000,348 +1000,348 @@
                 <w:rFonts w:ascii="Cambria" w:hAnsi="Cambria" w:eastAsia="Cambria" w:cs="Cambria"/>
               </w:rPr>
             </w:pPr>
+          </w:p>
+          <w:p>
+            <w:pPr>
+              <w:spacing w:after="0" w:line="240" w:lineRule="auto"/>
+              <w:jc w:val="center"/>
+              <w:rPr>
+                <w:rFonts w:ascii="Cambria" w:hAnsi="Cambria" w:eastAsia="Cambria" w:cs="Cambria"/>
+              </w:rPr>
+            </w:pPr>
+            <w:r>
+              <w:rPr>
+                <w:rFonts w:ascii="Cambria" w:hAnsi="Cambria" w:eastAsia="Cambria" w:cs="Cambria"/>
+              </w:rPr>
+              <w:t>12345678</w:t>
+            </w:r>
+          </w:p>
+          <w:p>
+            <w:pPr>
+              <w:spacing w:after="0" w:line="240" w:lineRule="auto"/>
+              <w:jc w:val="center"/>
+              <w:rPr>
+                <w:rFonts w:ascii="Cambria" w:hAnsi="Cambria" w:eastAsia="Cambria" w:cs="Cambria"/>
+              </w:rPr>
+            </w:pPr>
+          </w:p>
+        </w:tc>
+        <w:tc>
+          <w:tcPr>
+            <w:tcW w:w="1290" w:type="dxa"/>
+            <w:tcBorders>
+              <w:top w:val="single" w:color="000000" w:sz="18" w:space="0"/>
+              <w:left w:val="nil"/>
+              <w:bottom w:val="dashed" w:color="000000" w:sz="4" w:space="0"/>
+              <w:right w:val="dashed" w:color="000000" w:sz="4" w:space="0"/>
+            </w:tcBorders>
+            <w:shd w:val="clear" w:color="auto" w:fill="auto"/>
+            <w:vAlign w:val="center"/>
+          </w:tcPr>
+          <w:p>
+            <w:pPr>
+              <w:spacing w:after="0" w:line="240" w:lineRule="auto"/>
+              <w:jc w:val="center"/>
+              <w:rPr>
+                <w:rFonts w:ascii="Cambria" w:hAnsi="Cambria" w:eastAsia="Cambria" w:cs="Cambria"/>
+                <w:color w:val="FF0000"/>
+              </w:rPr>
+            </w:pPr>
+            <w:r>
+              <w:rPr>
+                <w:rFonts w:ascii="Cambria" w:hAnsi="Cambria" w:eastAsia="Cambria" w:cs="Cambria"/>
+                <w:color w:val="FF0000"/>
+              </w:rPr>
+              <w:t>S8</w:t>
+            </w:r>
+          </w:p>
+        </w:tc>
+        <w:tc>
+          <w:tcPr>
+            <w:tcW w:w="555" w:type="dxa"/>
+            <w:tcBorders>
+              <w:top w:val="single" w:color="000000" w:sz="18" w:space="0"/>
+              <w:left w:val="nil"/>
+              <w:bottom w:val="dashed" w:color="000000" w:sz="4" w:space="0"/>
+              <w:right w:val="dashed" w:color="000000" w:sz="4" w:space="0"/>
+            </w:tcBorders>
+            <w:shd w:val="clear" w:color="auto" w:fill="auto"/>
+            <w:vAlign w:val="center"/>
+          </w:tcPr>
+          <w:p>
+            <w:pPr>
+              <w:spacing w:after="0" w:line="240" w:lineRule="auto"/>
+              <w:ind w:left="-128" w:right="-158"/>
+              <w:jc w:val="center"/>
+              <w:rPr>
+                <w:rFonts w:ascii="Cambria" w:hAnsi="Cambria" w:eastAsia="Cambria" w:cs="Cambria"/>
+                <w:color w:val="FF0000"/>
+              </w:rPr>
+            </w:pPr>
+            <w:r>
+              <w:rPr>
+                <w:rFonts w:ascii="Cambria" w:hAnsi="Cambria" w:eastAsia="Cambria" w:cs="Cambria"/>
+                <w:color w:val="FF0000"/>
+              </w:rPr>
+              <w:t>1788</w:t>
+            </w:r>
+          </w:p>
+        </w:tc>
+        <w:tc>
+          <w:tcPr>
+            <w:tcW w:w="525" w:type="dxa"/>
+            <w:tcBorders>
+              <w:top w:val="single" w:color="000000" w:sz="18" w:space="0"/>
+              <w:left w:val="nil"/>
+              <w:bottom w:val="dashed" w:color="000000" w:sz="4" w:space="0"/>
+              <w:right w:val="dashed" w:color="000000" w:sz="4" w:space="0"/>
+            </w:tcBorders>
+            <w:shd w:val="clear" w:color="auto" w:fill="auto"/>
+            <w:vAlign w:val="center"/>
+          </w:tcPr>
+          <w:p>
+            <w:pPr>
+              <w:spacing w:after="0" w:line="240" w:lineRule="auto"/>
+              <w:ind w:left="-128" w:right="-158"/>
+              <w:jc w:val="center"/>
+              <w:rPr>
+                <w:rFonts w:ascii="Cambria" w:hAnsi="Cambria" w:eastAsia="Cambria" w:cs="Cambria"/>
+                <w:color w:val="FF0000"/>
+              </w:rPr>
+            </w:pPr>
+            <w:r>
+              <w:rPr>
+                <w:rFonts w:ascii="Cambria" w:hAnsi="Cambria" w:eastAsia="Cambria" w:cs="Cambria"/>
+                <w:color w:val="FF0000"/>
+              </w:rPr>
+              <w:t>8111</w:t>
+            </w:r>
+          </w:p>
+        </w:tc>
+        <w:tc>
+          <w:tcPr>
+            <w:tcW w:w="525" w:type="dxa"/>
+            <w:tcBorders>
+              <w:top w:val="single" w:color="000000" w:sz="18" w:space="0"/>
+              <w:left w:val="nil"/>
+              <w:bottom w:val="dashed" w:color="000000" w:sz="4" w:space="0"/>
+              <w:right w:val="dashed" w:color="000000" w:sz="4" w:space="0"/>
+            </w:tcBorders>
+            <w:shd w:val="clear" w:color="auto" w:fill="auto"/>
+            <w:vAlign w:val="center"/>
+          </w:tcPr>
+          <w:p>
+            <w:pPr>
+              <w:spacing w:after="0" w:line="240" w:lineRule="auto"/>
+              <w:ind w:left="-128" w:right="-158"/>
+              <w:jc w:val="center"/>
+              <w:rPr>
+                <w:rFonts w:ascii="Cambria" w:hAnsi="Cambria" w:eastAsia="Cambria" w:cs="Cambria"/>
+                <w:color w:val="FF0000"/>
+              </w:rPr>
+            </w:pPr>
+            <w:r>
+              <w:rPr>
+                <w:rFonts w:ascii="Cambria" w:hAnsi="Cambria" w:eastAsia="Cambria" w:cs="Cambria"/>
+                <w:color w:val="FF0000"/>
+              </w:rPr>
+              <w:t>189</w:t>
+            </w:r>
+          </w:p>
+        </w:tc>
+        <w:tc>
+          <w:tcPr>
+            <w:tcW w:w="525" w:type="dxa"/>
+            <w:tcBorders>
+              <w:top w:val="single" w:color="000000" w:sz="18" w:space="0"/>
+              <w:left w:val="nil"/>
+              <w:bottom w:val="dashed" w:color="000000" w:sz="4" w:space="0"/>
+              <w:right w:val="dashed" w:color="000000" w:sz="4" w:space="0"/>
+            </w:tcBorders>
+            <w:shd w:val="clear" w:color="auto" w:fill="auto"/>
+            <w:vAlign w:val="center"/>
+          </w:tcPr>
+          <w:p>
+            <w:pPr>
+              <w:spacing w:after="0" w:line="240" w:lineRule="auto"/>
+              <w:ind w:left="-128" w:right="-158"/>
+              <w:jc w:val="center"/>
+              <w:rPr>
+                <w:rFonts w:ascii="Cambria" w:hAnsi="Cambria" w:eastAsia="Cambria" w:cs="Cambria"/>
+                <w:color w:val="FF0000"/>
+              </w:rPr>
+            </w:pPr>
+            <w:r>
+              <w:rPr>
+                <w:rFonts w:ascii="Cambria" w:hAnsi="Cambria" w:eastAsia="Cambria" w:cs="Cambria"/>
+                <w:color w:val="FF0000"/>
+              </w:rPr>
+              <w:t>8989</w:t>
+            </w:r>
+          </w:p>
+        </w:tc>
+        <w:tc>
+          <w:tcPr>
+            <w:tcW w:w="570" w:type="dxa"/>
+            <w:tcBorders>
+              <w:top w:val="single" w:color="000000" w:sz="18" w:space="0"/>
+              <w:left w:val="nil"/>
+              <w:bottom w:val="dashed" w:color="000000" w:sz="4" w:space="0"/>
+              <w:right w:val="dashed" w:color="000000" w:sz="4" w:space="0"/>
+            </w:tcBorders>
+            <w:shd w:val="clear" w:color="auto" w:fill="auto"/>
+            <w:vAlign w:val="center"/>
+          </w:tcPr>
+          <w:p>
+            <w:pPr>
+              <w:spacing w:after="0" w:line="240" w:lineRule="auto"/>
+              <w:ind w:left="-128" w:right="-158"/>
+              <w:jc w:val="center"/>
+              <w:rPr>
+                <w:rFonts w:ascii="Cambria" w:hAnsi="Cambria" w:eastAsia="Cambria" w:cs="Cambria"/>
+                <w:color w:val="FF0000"/>
+              </w:rPr>
+            </w:pPr>
+            <w:r>
+              <w:rPr>
+                <w:rFonts w:ascii="Cambria" w:hAnsi="Cambria" w:eastAsia="Cambria" w:cs="Cambria"/>
+                <w:color w:val="FF0000"/>
+              </w:rPr>
+              <w:t>9799</w:t>
+            </w:r>
+          </w:p>
+        </w:tc>
+        <w:tc>
+          <w:tcPr>
+            <w:tcW w:w="795" w:type="dxa"/>
+            <w:tcBorders>
+              <w:top w:val="single" w:color="000000" w:sz="18" w:space="0"/>
+              <w:left w:val="nil"/>
+              <w:bottom w:val="dashed" w:color="000000" w:sz="4" w:space="0"/>
+              <w:right w:val="dashed" w:color="000000" w:sz="4" w:space="0"/>
+            </w:tcBorders>
+            <w:shd w:val="clear" w:color="auto" w:fill="auto"/>
+            <w:vAlign w:val="center"/>
+          </w:tcPr>
+          <w:p>
+            <w:pPr>
+              <w:spacing w:after="0" w:line="240" w:lineRule="auto"/>
+              <w:jc w:val="center"/>
+              <w:rPr>
+                <w:rFonts w:ascii="Cambria" w:hAnsi="Cambria" w:eastAsia="Cambria" w:cs="Cambria"/>
+              </w:rPr>
+            </w:pPr>
+            <w:r>
+              <w:rPr>
+                <w:rFonts w:ascii="Cambria" w:hAnsi="Cambria" w:eastAsia="Cambria" w:cs="Cambria"/>
+              </w:rPr>
+              <w:t>5775</w:t>
+            </w:r>
+          </w:p>
+        </w:tc>
+        <w:tc>
+          <w:tcPr>
+            <w:tcW w:w="735" w:type="dxa"/>
+            <w:tcBorders>
+              <w:top w:val="single" w:color="000000" w:sz="18" w:space="0"/>
+              <w:left w:val="nil"/>
+              <w:bottom w:val="dashed" w:color="000000" w:sz="4" w:space="0"/>
+              <w:right w:val="dashed" w:color="000000" w:sz="4" w:space="0"/>
+            </w:tcBorders>
+            <w:shd w:val="clear" w:color="auto" w:fill="auto"/>
+            <w:vAlign w:val="center"/>
+          </w:tcPr>
+          <w:p>
+            <w:pPr>
+              <w:spacing w:after="0" w:line="240" w:lineRule="auto"/>
+              <w:jc w:val="center"/>
+              <w:rPr>
+                <w:rFonts w:ascii="Cambria" w:hAnsi="Cambria" w:eastAsia="Cambria" w:cs="Cambria"/>
+              </w:rPr>
+            </w:pPr>
+            <w:r>
+              <w:rPr>
+                <w:rFonts w:ascii="Cambria" w:hAnsi="Cambria" w:eastAsia="Cambria" w:cs="Cambria"/>
+              </w:rPr>
+              <w:t>0.89</w:t>
+            </w:r>
+          </w:p>
+        </w:tc>
+        <w:tc>
+          <w:tcPr>
+            <w:tcW w:w="810" w:type="dxa"/>
+            <w:tcBorders>
+              <w:top w:val="single" w:color="000000" w:sz="18" w:space="0"/>
+              <w:left w:val="nil"/>
+              <w:bottom w:val="dashed" w:color="000000" w:sz="4" w:space="0"/>
+              <w:right w:val="dashed" w:color="000000" w:sz="4" w:space="0"/>
+            </w:tcBorders>
+            <w:shd w:val="clear" w:color="auto" w:fill="auto"/>
+            <w:vAlign w:val="center"/>
+          </w:tcPr>
+          <w:p>
+            <w:pPr>
+              <w:spacing w:after="0" w:line="240" w:lineRule="auto"/>
+              <w:jc w:val="center"/>
+              <w:rPr>
+                <w:rFonts w:ascii="Cambria" w:hAnsi="Cambria" w:eastAsia="Cambria" w:cs="Cambria"/>
+              </w:rPr>
+            </w:pPr>
+            <w:r>
+              <w:rPr>
+                <w:rFonts w:ascii="Cambria" w:hAnsi="Cambria" w:eastAsia="Cambria" w:cs="Cambria"/>
+              </w:rPr>
+              <w:t>5140</w:t>
+            </w:r>
+          </w:p>
+        </w:tc>
+        <w:tc>
+          <w:tcPr>
+            <w:tcW w:w="900" w:type="dxa"/>
+            <w:vMerge w:val="restart"/>
+            <w:tcBorders>
+              <w:top w:val="single" w:color="000000" w:sz="18" w:space="0"/>
+              <w:left w:val="dashed" w:color="000000" w:sz="4" w:space="0"/>
+              <w:right w:val="dashed" w:color="000000" w:sz="4" w:space="0"/>
+            </w:tcBorders>
+            <w:shd w:val="clear" w:color="auto" w:fill="auto"/>
+            <w:vAlign w:val="center"/>
+          </w:tcPr>
+          <w:p>
+            <w:pPr>
+              <w:spacing w:after="0" w:line="240" w:lineRule="auto"/>
+              <w:jc w:val="center"/>
+              <w:rPr>
+                <w:rFonts w:ascii="Cambria" w:hAnsi="Cambria" w:eastAsia="Cambria" w:cs="Cambria"/>
+              </w:rPr>
+            </w:pPr>
+          </w:p>
+          <w:p>
+            <w:pPr>
+              <w:spacing w:after="0" w:line="240" w:lineRule="auto"/>
+              <w:jc w:val="center"/>
+              <w:rPr>
+                <w:rFonts w:ascii="Cambria" w:hAnsi="Cambria" w:eastAsia="Cambria" w:cs="Cambria"/>
+              </w:rPr>
+            </w:pPr>
+            <w:r>
+              <w:rPr>
+                <w:rFonts w:ascii="Cambria" w:hAnsi="Cambria" w:eastAsia="Cambria" w:cs="Cambria"/>
+              </w:rPr>
+              <w:t>5140</w:t>
+            </w:r>
+          </w:p>
+          <w:p>
+            <w:pPr>
+              <w:spacing w:after="0" w:line="240" w:lineRule="auto"/>
+              <w:jc w:val="center"/>
+              <w:rPr>
+                <w:rFonts w:ascii="Cambria" w:hAnsi="Cambria" w:eastAsia="Cambria" w:cs="Cambria"/>
+              </w:rPr>
+            </w:pPr>
             <w:bookmarkStart w:name="_GoBack" w:id="0"/>
             <w:bookmarkEnd w:id="0"/>
           </w:p>
-          <w:p>
-            <w:pPr>
-              <w:spacing w:after="0" w:line="240" w:lineRule="auto"/>
-              <w:jc w:val="center"/>
-              <w:rPr>
-                <w:rFonts w:ascii="Cambria" w:hAnsi="Cambria" w:eastAsia="Cambria" w:cs="Cambria"/>
-              </w:rPr>
-            </w:pPr>
-            <w:r>
-              <w:rPr>
-                <w:rFonts w:ascii="Cambria" w:hAnsi="Cambria" w:eastAsia="Cambria" w:cs="Cambria"/>
-              </w:rPr>
-              <w:t>Room-1</w:t>
-            </w:r>
-          </w:p>
-          <w:p>
-            <w:pPr>
-              <w:spacing w:after="0" w:line="240" w:lineRule="auto"/>
-              <w:jc w:val="center"/>
-              <w:rPr>
-                <w:rFonts w:ascii="Cambria" w:hAnsi="Cambria" w:eastAsia="Cambria" w:cs="Cambria"/>
-              </w:rPr>
-            </w:pPr>
-          </w:p>
-        </w:tc>
-        <w:tc>
-          <w:tcPr>
-            <w:tcW w:w="1290" w:type="dxa"/>
-            <w:tcBorders>
-              <w:top w:val="single" w:color="000000" w:sz="18" w:space="0"/>
-              <w:left w:val="nil"/>
-              <w:bottom w:val="dashed" w:color="000000" w:sz="4" w:space="0"/>
-              <w:right w:val="dashed" w:color="000000" w:sz="4" w:space="0"/>
-            </w:tcBorders>
-            <w:shd w:val="clear" w:color="auto" w:fill="auto"/>
-            <w:vAlign w:val="center"/>
-          </w:tcPr>
-          <w:p>
-            <w:pPr>
-              <w:spacing w:after="0" w:line="240" w:lineRule="auto"/>
-              <w:jc w:val="center"/>
-              <w:rPr>
-                <w:rFonts w:ascii="Cambria" w:hAnsi="Cambria" w:eastAsia="Cambria" w:cs="Cambria"/>
-                <w:color w:val="FF0000"/>
-              </w:rPr>
-            </w:pPr>
-            <w:r>
-              <w:rPr>
-                <w:rFonts w:ascii="Cambria" w:hAnsi="Cambria" w:eastAsia="Cambria" w:cs="Cambria"/>
-                <w:color w:val="FF0000"/>
-              </w:rPr>
-              <w:t>S1</w:t>
-            </w:r>
-          </w:p>
-        </w:tc>
-        <w:tc>
-          <w:tcPr>
-            <w:tcW w:w="555" w:type="dxa"/>
-            <w:tcBorders>
-              <w:top w:val="single" w:color="000000" w:sz="18" w:space="0"/>
-              <w:left w:val="nil"/>
-              <w:bottom w:val="dashed" w:color="000000" w:sz="4" w:space="0"/>
-              <w:right w:val="dashed" w:color="000000" w:sz="4" w:space="0"/>
-            </w:tcBorders>
-            <w:shd w:val="clear" w:color="auto" w:fill="auto"/>
-            <w:vAlign w:val="center"/>
-          </w:tcPr>
-          <w:p>
-            <w:pPr>
-              <w:spacing w:after="0" w:line="240" w:lineRule="auto"/>
-              <w:ind w:left="-128" w:right="-158"/>
-              <w:jc w:val="center"/>
-              <w:rPr>
-                <w:rFonts w:ascii="Cambria" w:hAnsi="Cambria" w:eastAsia="Cambria" w:cs="Cambria"/>
-                <w:color w:val="FF0000"/>
-              </w:rPr>
-            </w:pPr>
-            <w:r>
-              <w:rPr>
-                <w:rFonts w:ascii="Cambria" w:hAnsi="Cambria" w:eastAsia="Cambria" w:cs="Cambria"/>
-                <w:color w:val="FF0000"/>
-              </w:rPr>
-              <w:t>1787</w:t>
-            </w:r>
-          </w:p>
-        </w:tc>
-        <w:tc>
-          <w:tcPr>
-            <w:tcW w:w="525" w:type="dxa"/>
-            <w:tcBorders>
-              <w:top w:val="single" w:color="000000" w:sz="18" w:space="0"/>
-              <w:left w:val="nil"/>
-              <w:bottom w:val="dashed" w:color="000000" w:sz="4" w:space="0"/>
-              <w:right w:val="dashed" w:color="000000" w:sz="4" w:space="0"/>
-            </w:tcBorders>
-            <w:shd w:val="clear" w:color="auto" w:fill="auto"/>
-            <w:vAlign w:val="center"/>
-          </w:tcPr>
-          <w:p>
-            <w:pPr>
-              <w:spacing w:after="0" w:line="240" w:lineRule="auto"/>
-              <w:ind w:left="-128" w:right="-158"/>
-              <w:jc w:val="center"/>
-              <w:rPr>
-                <w:rFonts w:ascii="Cambria" w:hAnsi="Cambria" w:eastAsia="Cambria" w:cs="Cambria"/>
-                <w:color w:val="FF0000"/>
-              </w:rPr>
-            </w:pPr>
-            <w:r>
-              <w:rPr>
-                <w:rFonts w:ascii="Cambria" w:hAnsi="Cambria" w:eastAsia="Cambria" w:cs="Cambria"/>
-                <w:color w:val="FF0000"/>
-              </w:rPr>
-              <w:t>1789</w:t>
-            </w:r>
-          </w:p>
-        </w:tc>
-        <w:tc>
-          <w:tcPr>
-            <w:tcW w:w="525" w:type="dxa"/>
-            <w:tcBorders>
-              <w:top w:val="single" w:color="000000" w:sz="18" w:space="0"/>
-              <w:left w:val="nil"/>
-              <w:bottom w:val="dashed" w:color="000000" w:sz="4" w:space="0"/>
-              <w:right w:val="dashed" w:color="000000" w:sz="4" w:space="0"/>
-            </w:tcBorders>
-            <w:shd w:val="clear" w:color="auto" w:fill="auto"/>
-            <w:vAlign w:val="center"/>
-          </w:tcPr>
-          <w:p>
-            <w:pPr>
-              <w:spacing w:after="0" w:line="240" w:lineRule="auto"/>
-              <w:ind w:left="-128" w:right="-158"/>
-              <w:jc w:val="center"/>
-              <w:rPr>
-                <w:rFonts w:ascii="Cambria" w:hAnsi="Cambria" w:eastAsia="Cambria" w:cs="Cambria"/>
-                <w:color w:val="FF0000"/>
-              </w:rPr>
-            </w:pPr>
-            <w:r>
-              <w:rPr>
-                <w:rFonts w:ascii="Cambria" w:hAnsi="Cambria" w:eastAsia="Cambria" w:cs="Cambria"/>
-                <w:color w:val="FF0000"/>
-              </w:rPr>
-              <w:t>1879</w:t>
-            </w:r>
-          </w:p>
-        </w:tc>
-        <w:tc>
-          <w:tcPr>
-            <w:tcW w:w="525" w:type="dxa"/>
-            <w:tcBorders>
-              <w:top w:val="single" w:color="000000" w:sz="18" w:space="0"/>
-              <w:left w:val="nil"/>
-              <w:bottom w:val="dashed" w:color="000000" w:sz="4" w:space="0"/>
-              <w:right w:val="dashed" w:color="000000" w:sz="4" w:space="0"/>
-            </w:tcBorders>
-            <w:shd w:val="clear" w:color="auto" w:fill="auto"/>
-            <w:vAlign w:val="center"/>
-          </w:tcPr>
-          <w:p>
-            <w:pPr>
-              <w:spacing w:after="0" w:line="240" w:lineRule="auto"/>
-              <w:ind w:left="-128" w:right="-158"/>
-              <w:jc w:val="center"/>
-              <w:rPr>
-                <w:rFonts w:ascii="Cambria" w:hAnsi="Cambria" w:eastAsia="Cambria" w:cs="Cambria"/>
-                <w:color w:val="FF0000"/>
-              </w:rPr>
-            </w:pPr>
-            <w:r>
-              <w:rPr>
-                <w:rFonts w:ascii="Cambria" w:hAnsi="Cambria" w:eastAsia="Cambria" w:cs="Cambria"/>
-                <w:color w:val="FF0000"/>
-              </w:rPr>
-              <w:t>1790</w:t>
-            </w:r>
-          </w:p>
-        </w:tc>
-        <w:tc>
-          <w:tcPr>
-            <w:tcW w:w="570" w:type="dxa"/>
-            <w:tcBorders>
-              <w:top w:val="single" w:color="000000" w:sz="18" w:space="0"/>
-              <w:left w:val="nil"/>
-              <w:bottom w:val="dashed" w:color="000000" w:sz="4" w:space="0"/>
-              <w:right w:val="dashed" w:color="000000" w:sz="4" w:space="0"/>
-            </w:tcBorders>
-            <w:shd w:val="clear" w:color="auto" w:fill="auto"/>
-            <w:vAlign w:val="center"/>
-          </w:tcPr>
-          <w:p>
-            <w:pPr>
-              <w:spacing w:after="0" w:line="240" w:lineRule="auto"/>
-              <w:ind w:left="-128" w:right="-158"/>
-              <w:jc w:val="center"/>
-              <w:rPr>
-                <w:rFonts w:ascii="Cambria" w:hAnsi="Cambria" w:eastAsia="Cambria" w:cs="Cambria"/>
-                <w:color w:val="FF0000"/>
-              </w:rPr>
-            </w:pPr>
-            <w:r>
-              <w:rPr>
-                <w:rFonts w:ascii="Cambria" w:hAnsi="Cambria" w:eastAsia="Cambria" w:cs="Cambria"/>
-                <w:color w:val="FF0000"/>
-              </w:rPr>
-              <w:t>1890</w:t>
-            </w:r>
-          </w:p>
-        </w:tc>
-        <w:tc>
-          <w:tcPr>
-            <w:tcW w:w="795" w:type="dxa"/>
-            <w:tcBorders>
-              <w:top w:val="single" w:color="000000" w:sz="18" w:space="0"/>
-              <w:left w:val="nil"/>
-              <w:bottom w:val="dashed" w:color="000000" w:sz="4" w:space="0"/>
-              <w:right w:val="dashed" w:color="000000" w:sz="4" w:space="0"/>
-            </w:tcBorders>
-            <w:shd w:val="clear" w:color="auto" w:fill="auto"/>
-            <w:vAlign w:val="center"/>
-          </w:tcPr>
-          <w:p>
-            <w:pPr>
-              <w:spacing w:after="0" w:line="240" w:lineRule="auto"/>
-              <w:jc w:val="center"/>
-              <w:rPr>
-                <w:rFonts w:ascii="Cambria" w:hAnsi="Cambria" w:eastAsia="Cambria" w:cs="Cambria"/>
-              </w:rPr>
-            </w:pPr>
-            <w:r>
-              <w:rPr>
-                <w:rFonts w:ascii="Cambria" w:hAnsi="Cambria" w:eastAsia="Cambria" w:cs="Cambria"/>
-              </w:rPr>
-              <w:t>1827</w:t>
-            </w:r>
-          </w:p>
-        </w:tc>
-        <w:tc>
-          <w:tcPr>
-            <w:tcW w:w="735" w:type="dxa"/>
-            <w:tcBorders>
-              <w:top w:val="single" w:color="000000" w:sz="18" w:space="0"/>
-              <w:left w:val="nil"/>
-              <w:bottom w:val="dashed" w:color="000000" w:sz="4" w:space="0"/>
-              <w:right w:val="dashed" w:color="000000" w:sz="4" w:space="0"/>
-            </w:tcBorders>
-            <w:shd w:val="clear" w:color="auto" w:fill="auto"/>
-            <w:vAlign w:val="center"/>
-          </w:tcPr>
-          <w:p>
-            <w:pPr>
-              <w:spacing w:after="0" w:line="240" w:lineRule="auto"/>
-              <w:jc w:val="center"/>
-              <w:rPr>
-                <w:rFonts w:ascii="Cambria" w:hAnsi="Cambria" w:eastAsia="Cambria" w:cs="Cambria"/>
-              </w:rPr>
-            </w:pPr>
-            <w:r>
-              <w:rPr>
-                <w:rFonts w:ascii="Cambria" w:hAnsi="Cambria" w:eastAsia="Cambria" w:cs="Cambria"/>
-              </w:rPr>
-              <w:t>0.98</w:t>
-            </w:r>
-          </w:p>
-        </w:tc>
-        <w:tc>
-          <w:tcPr>
-            <w:tcW w:w="810" w:type="dxa"/>
-            <w:tcBorders>
-              <w:top w:val="single" w:color="000000" w:sz="18" w:space="0"/>
-              <w:left w:val="nil"/>
-              <w:bottom w:val="dashed" w:color="000000" w:sz="4" w:space="0"/>
-              <w:right w:val="dashed" w:color="000000" w:sz="4" w:space="0"/>
-            </w:tcBorders>
-            <w:shd w:val="clear" w:color="auto" w:fill="auto"/>
-            <w:vAlign w:val="center"/>
-          </w:tcPr>
-          <w:p>
-            <w:pPr>
-              <w:spacing w:after="0" w:line="240" w:lineRule="auto"/>
-              <w:jc w:val="center"/>
-              <w:rPr>
-                <w:rFonts w:ascii="Cambria" w:hAnsi="Cambria" w:eastAsia="Cambria" w:cs="Cambria"/>
-              </w:rPr>
-            </w:pPr>
-            <w:r>
-              <w:rPr>
-                <w:rFonts w:ascii="Cambria" w:hAnsi="Cambria" w:eastAsia="Cambria" w:cs="Cambria"/>
-              </w:rPr>
-              <w:t>1790</w:t>
-            </w:r>
-          </w:p>
-        </w:tc>
-        <w:tc>
-          <w:tcPr>
-            <w:tcW w:w="900" w:type="dxa"/>
-            <w:vMerge w:val="restart"/>
-            <w:tcBorders>
-              <w:top w:val="single" w:color="000000" w:sz="18" w:space="0"/>
-              <w:left w:val="dashed" w:color="000000" w:sz="4" w:space="0"/>
-              <w:right w:val="dashed" w:color="000000" w:sz="4" w:space="0"/>
-            </w:tcBorders>
-            <w:shd w:val="clear" w:color="auto" w:fill="auto"/>
-            <w:vAlign w:val="center"/>
-          </w:tcPr>
-          <w:p>
-            <w:pPr>
-              <w:spacing w:after="0" w:line="240" w:lineRule="auto"/>
-              <w:jc w:val="center"/>
-              <w:rPr>
-                <w:rFonts w:ascii="Cambria" w:hAnsi="Cambria" w:eastAsia="Cambria" w:cs="Cambria"/>
-              </w:rPr>
-            </w:pPr>
-          </w:p>
-          <w:p>
-            <w:pPr>
-              <w:spacing w:after="0" w:line="240" w:lineRule="auto"/>
-              <w:jc w:val="center"/>
-              <w:rPr>
-                <w:rFonts w:ascii="Cambria" w:hAnsi="Cambria" w:eastAsia="Cambria" w:cs="Cambria"/>
-              </w:rPr>
-            </w:pPr>
-            <w:r>
-              <w:rPr>
-                <w:rFonts w:ascii="Cambria" w:hAnsi="Cambria" w:eastAsia="Cambria" w:cs="Cambria"/>
-              </w:rPr>
-              <w:t>1790</w:t>
-            </w:r>
-          </w:p>
-          <w:p>
-            <w:pPr>
-              <w:spacing w:after="0" w:line="240" w:lineRule="auto"/>
-              <w:jc w:val="center"/>
-              <w:rPr>
-                <w:rFonts w:ascii="Cambria" w:hAnsi="Cambria" w:eastAsia="Cambria" w:cs="Cambria"/>
-              </w:rPr>
-            </w:pPr>
-          </w:p>
         </w:tc>
         <w:tc>
           <w:tcPr>
@@ -1376,7 +1376,7 @@
               <w:rPr>
                 <w:rFonts w:ascii="Cambria" w:hAnsi="Cambria" w:eastAsia="Cambria" w:cs="Cambria"/>
               </w:rPr>
-              <w:t>2000</w:t>
+              <w:t>7790</w:t>
             </w:r>
           </w:p>
           <w:p>
@@ -1422,7 +1422,7 @@
               <w:rPr>
                 <w:rFonts w:ascii="Cambria" w:hAnsi="Cambria" w:eastAsia="Cambria" w:cs="Cambria"/>
               </w:rPr>
-              <w:t>54</w:t>
+              <w:t>40</w:t>
             </w:r>
           </w:p>
           <w:p>
@@ -1463,7 +1463,7 @@
                 <w:b/>
                 <w:lang w:val="en-US"/>
               </w:rPr>
-              <w:t>NA</w:t>
+              <w:t>NLT-2</w:t>
             </w:r>
           </w:p>
         </w:tc>
@@ -1484,6 +1484,2651 @@
         <w:tc>
           <w:tcPr>
             <w:tcW w:w="585" w:type="dxa"/>
+            <w:vMerge w:val="restart"/>
+            <w:tcBorders>
+              <w:top w:val="single" w:color="000000" w:sz="18" w:space="0"/>
+              <w:left w:val="single" w:color="000000" w:sz="18" w:space="0"/>
+              <w:right w:val="dashed" w:color="000000" w:sz="4" w:space="0"/>
+            </w:tcBorders>
+            <w:shd w:val="clear" w:color="auto" w:fill="auto"/>
+            <w:vAlign w:val="center"/>
+          </w:tcPr>
+          <w:p>
+            <w:pPr>
+              <w:spacing w:after="0" w:line="240" w:lineRule="auto"/>
+              <w:jc w:val="center"/>
+              <w:rPr>
+                <w:rFonts w:ascii="Cambria" w:hAnsi="Cambria" w:eastAsia="Cambria" w:cs="Cambria"/>
+              </w:rPr>
+            </w:pPr>
+            <w:r>
+              <w:rPr>
+                <w:rFonts w:ascii="Cambria" w:hAnsi="Cambria" w:eastAsia="Cambria" w:cs="Cambria"/>
+              </w:rPr>
+              <w:t>1</w:t>
+            </w:r>
+          </w:p>
+        </w:tc>
+        <w:tc>
+          <w:tcPr>
+            <w:tcW w:w="1095" w:type="dxa"/>
+            <w:vMerge w:val="restart"/>
+            <w:tcBorders>
+              <w:top w:val="single" w:color="000000" w:sz="18" w:space="0"/>
+              <w:left w:val="dashed" w:color="000000" w:sz="4" w:space="0"/>
+              <w:right w:val="dashed" w:color="000000" w:sz="4" w:space="0"/>
+            </w:tcBorders>
+            <w:shd w:val="clear" w:color="auto" w:fill="FFFFFF"/>
+            <w:vAlign w:val="center"/>
+          </w:tcPr>
+          <w:p>
+            <w:pPr>
+              <w:spacing w:after="0" w:line="240" w:lineRule="auto"/>
+              <w:jc w:val="both"/>
+              <w:rPr>
+                <w:rFonts w:ascii="Cambria" w:hAnsi="Cambria" w:eastAsia="Cambria" w:cs="Cambria"/>
+              </w:rPr>
+            </w:pPr>
+          </w:p>
+          <w:p>
+            <w:pPr>
+              <w:spacing w:after="0" w:line="240" w:lineRule="auto"/>
+              <w:jc w:val="center"/>
+              <w:rPr>
+                <w:rFonts w:ascii="Cambria" w:hAnsi="Cambria" w:eastAsia="Cambria" w:cs="Cambria"/>
+              </w:rPr>
+            </w:pPr>
+            <w:r>
+              <w:rPr>
+                <w:rFonts w:ascii="Cambria" w:hAnsi="Cambria" w:eastAsia="Cambria" w:cs="Cambria"/>
+              </w:rPr>
+              <w:t>12345678</w:t>
+            </w:r>
+          </w:p>
+          <w:p>
+            <w:pPr>
+              <w:spacing w:after="0" w:line="240" w:lineRule="auto"/>
+              <w:jc w:val="center"/>
+              <w:rPr>
+                <w:rFonts w:ascii="Cambria" w:hAnsi="Cambria" w:eastAsia="Cambria" w:cs="Cambria"/>
+              </w:rPr>
+            </w:pPr>
+          </w:p>
+        </w:tc>
+        <w:tc>
+          <w:tcPr>
+            <w:tcW w:w="1290" w:type="dxa"/>
+            <w:tcBorders>
+              <w:top w:val="single" w:color="000000" w:sz="18" w:space="0"/>
+              <w:left w:val="nil"/>
+              <w:bottom w:val="dashed" w:color="000000" w:sz="4" w:space="0"/>
+              <w:right w:val="dashed" w:color="000000" w:sz="4" w:space="0"/>
+            </w:tcBorders>
+            <w:shd w:val="clear" w:color="auto" w:fill="auto"/>
+            <w:vAlign w:val="center"/>
+          </w:tcPr>
+          <w:p>
+            <w:pPr>
+              <w:spacing w:after="0" w:line="240" w:lineRule="auto"/>
+              <w:jc w:val="center"/>
+              <w:rPr>
+                <w:rFonts w:ascii="Cambria" w:hAnsi="Cambria" w:eastAsia="Cambria" w:cs="Cambria"/>
+                <w:color w:val="FF0000"/>
+              </w:rPr>
+            </w:pPr>
+            <w:r>
+              <w:rPr>
+                <w:rFonts w:ascii="Cambria" w:hAnsi="Cambria" w:eastAsia="Cambria" w:cs="Cambria"/>
+                <w:color w:val="FF0000"/>
+              </w:rPr>
+              <w:t>S2</w:t>
+            </w:r>
+          </w:p>
+        </w:tc>
+        <w:tc>
+          <w:tcPr>
+            <w:tcW w:w="555" w:type="dxa"/>
+            <w:tcBorders>
+              <w:top w:val="single" w:color="000000" w:sz="18" w:space="0"/>
+              <w:left w:val="nil"/>
+              <w:bottom w:val="dashed" w:color="000000" w:sz="4" w:space="0"/>
+              <w:right w:val="dashed" w:color="000000" w:sz="4" w:space="0"/>
+            </w:tcBorders>
+            <w:shd w:val="clear" w:color="auto" w:fill="auto"/>
+            <w:vAlign w:val="center"/>
+          </w:tcPr>
+          <w:p>
+            <w:pPr>
+              <w:spacing w:after="0" w:line="240" w:lineRule="auto"/>
+              <w:ind w:left="-128" w:right="-158"/>
+              <w:jc w:val="center"/>
+              <w:rPr>
+                <w:rFonts w:ascii="Cambria" w:hAnsi="Cambria" w:eastAsia="Cambria" w:cs="Cambria"/>
+                <w:color w:val="FF0000"/>
+              </w:rPr>
+            </w:pPr>
+            <w:r>
+              <w:rPr>
+                <w:rFonts w:ascii="Cambria" w:hAnsi="Cambria" w:eastAsia="Cambria" w:cs="Cambria"/>
+                <w:color w:val="FF0000"/>
+              </w:rPr>
+              <w:t>1565</w:t>
+            </w:r>
+          </w:p>
+        </w:tc>
+        <w:tc>
+          <w:tcPr>
+            <w:tcW w:w="525" w:type="dxa"/>
+            <w:tcBorders>
+              <w:top w:val="single" w:color="000000" w:sz="18" w:space="0"/>
+              <w:left w:val="nil"/>
+              <w:bottom w:val="dashed" w:color="000000" w:sz="4" w:space="0"/>
+              <w:right w:val="dashed" w:color="000000" w:sz="4" w:space="0"/>
+            </w:tcBorders>
+            <w:shd w:val="clear" w:color="auto" w:fill="auto"/>
+            <w:vAlign w:val="center"/>
+          </w:tcPr>
+          <w:p>
+            <w:pPr>
+              <w:spacing w:after="0" w:line="240" w:lineRule="auto"/>
+              <w:ind w:left="-128" w:right="-158"/>
+              <w:jc w:val="center"/>
+              <w:rPr>
+                <w:rFonts w:ascii="Cambria" w:hAnsi="Cambria" w:eastAsia="Cambria" w:cs="Cambria"/>
+                <w:color w:val="FF0000"/>
+              </w:rPr>
+            </w:pPr>
+            <w:r>
+              <w:rPr>
+                <w:rFonts w:ascii="Cambria" w:hAnsi="Cambria" w:eastAsia="Cambria" w:cs="Cambria"/>
+                <w:color w:val="FF0000"/>
+              </w:rPr>
+              <w:t>61565</w:t>
+            </w:r>
+          </w:p>
+        </w:tc>
+        <w:tc>
+          <w:tcPr>
+            <w:tcW w:w="525" w:type="dxa"/>
+            <w:tcBorders>
+              <w:top w:val="single" w:color="000000" w:sz="18" w:space="0"/>
+              <w:left w:val="nil"/>
+              <w:bottom w:val="dashed" w:color="000000" w:sz="4" w:space="0"/>
+              <w:right w:val="dashed" w:color="000000" w:sz="4" w:space="0"/>
+            </w:tcBorders>
+            <w:shd w:val="clear" w:color="auto" w:fill="auto"/>
+            <w:vAlign w:val="center"/>
+          </w:tcPr>
+          <w:p>
+            <w:pPr>
+              <w:spacing w:after="0" w:line="240" w:lineRule="auto"/>
+              <w:ind w:left="-128" w:right="-158"/>
+              <w:jc w:val="center"/>
+              <w:rPr>
+                <w:rFonts w:ascii="Cambria" w:hAnsi="Cambria" w:eastAsia="Cambria" w:cs="Cambria"/>
+                <w:color w:val="FF0000"/>
+              </w:rPr>
+            </w:pPr>
+            <w:r>
+              <w:rPr>
+                <w:rFonts w:ascii="Cambria" w:hAnsi="Cambria" w:eastAsia="Cambria" w:cs="Cambria"/>
+                <w:color w:val="FF0000"/>
+              </w:rPr>
+              <w:t>165</w:t>
+            </w:r>
+          </w:p>
+        </w:tc>
+        <w:tc>
+          <w:tcPr>
+            <w:tcW w:w="525" w:type="dxa"/>
+            <w:tcBorders>
+              <w:top w:val="single" w:color="000000" w:sz="18" w:space="0"/>
+              <w:left w:val="nil"/>
+              <w:bottom w:val="dashed" w:color="000000" w:sz="4" w:space="0"/>
+              <w:right w:val="dashed" w:color="000000" w:sz="4" w:space="0"/>
+            </w:tcBorders>
+            <w:shd w:val="clear" w:color="auto" w:fill="auto"/>
+            <w:vAlign w:val="center"/>
+          </w:tcPr>
+          <w:p>
+            <w:pPr>
+              <w:spacing w:after="0" w:line="240" w:lineRule="auto"/>
+              <w:ind w:left="-128" w:right="-158"/>
+              <w:jc w:val="center"/>
+              <w:rPr>
+                <w:rFonts w:ascii="Cambria" w:hAnsi="Cambria" w:eastAsia="Cambria" w:cs="Cambria"/>
+                <w:color w:val="FF0000"/>
+              </w:rPr>
+            </w:pPr>
+            <w:r>
+              <w:rPr>
+                <w:rFonts w:ascii="Cambria" w:hAnsi="Cambria" w:eastAsia="Cambria" w:cs="Cambria"/>
+                <w:color w:val="FF0000"/>
+              </w:rPr>
+              <w:t>165</w:t>
+            </w:r>
+          </w:p>
+        </w:tc>
+        <w:tc>
+          <w:tcPr>
+            <w:tcW w:w="570" w:type="dxa"/>
+            <w:tcBorders>
+              <w:top w:val="single" w:color="000000" w:sz="18" w:space="0"/>
+              <w:left w:val="nil"/>
+              <w:bottom w:val="dashed" w:color="000000" w:sz="4" w:space="0"/>
+              <w:right w:val="dashed" w:color="000000" w:sz="4" w:space="0"/>
+            </w:tcBorders>
+            <w:shd w:val="clear" w:color="auto" w:fill="auto"/>
+            <w:vAlign w:val="center"/>
+          </w:tcPr>
+          <w:p>
+            <w:pPr>
+              <w:spacing w:after="0" w:line="240" w:lineRule="auto"/>
+              <w:ind w:left="-128" w:right="-158"/>
+              <w:jc w:val="center"/>
+              <w:rPr>
+                <w:rFonts w:ascii="Cambria" w:hAnsi="Cambria" w:eastAsia="Cambria" w:cs="Cambria"/>
+                <w:color w:val="FF0000"/>
+              </w:rPr>
+            </w:pPr>
+            <w:r>
+              <w:rPr>
+                <w:rFonts w:ascii="Cambria" w:hAnsi="Cambria" w:eastAsia="Cambria" w:cs="Cambria"/>
+                <w:color w:val="FF0000"/>
+              </w:rPr>
+              <w:t>651</w:t>
+            </w:r>
+          </w:p>
+        </w:tc>
+        <w:tc>
+          <w:tcPr>
+            <w:tcW w:w="795" w:type="dxa"/>
+            <w:tcBorders>
+              <w:top w:val="single" w:color="000000" w:sz="18" w:space="0"/>
+              <w:left w:val="nil"/>
+              <w:bottom w:val="dashed" w:color="000000" w:sz="4" w:space="0"/>
+              <w:right w:val="dashed" w:color="000000" w:sz="4" w:space="0"/>
+            </w:tcBorders>
+            <w:shd w:val="clear" w:color="auto" w:fill="auto"/>
+            <w:vAlign w:val="center"/>
+          </w:tcPr>
+          <w:p>
+            <w:pPr>
+              <w:spacing w:after="0" w:line="240" w:lineRule="auto"/>
+              <w:jc w:val="center"/>
+              <w:rPr>
+                <w:rFonts w:ascii="Cambria" w:hAnsi="Cambria" w:eastAsia="Cambria" w:cs="Cambria"/>
+              </w:rPr>
+            </w:pPr>
+            <w:r>
+              <w:rPr>
+                <w:rFonts w:ascii="Cambria" w:hAnsi="Cambria" w:eastAsia="Cambria" w:cs="Cambria"/>
+              </w:rPr>
+              <w:t>12822</w:t>
+            </w:r>
+          </w:p>
+        </w:tc>
+        <w:tc>
+          <w:tcPr>
+            <w:tcW w:w="735" w:type="dxa"/>
+            <w:tcBorders>
+              <w:top w:val="single" w:color="000000" w:sz="18" w:space="0"/>
+              <w:left w:val="nil"/>
+              <w:bottom w:val="dashed" w:color="000000" w:sz="4" w:space="0"/>
+              <w:right w:val="dashed" w:color="000000" w:sz="4" w:space="0"/>
+            </w:tcBorders>
+            <w:shd w:val="clear" w:color="auto" w:fill="auto"/>
+            <w:vAlign w:val="center"/>
+          </w:tcPr>
+          <w:p>
+            <w:pPr>
+              <w:spacing w:after="0" w:line="240" w:lineRule="auto"/>
+              <w:jc w:val="center"/>
+              <w:rPr>
+                <w:rFonts w:ascii="Cambria" w:hAnsi="Cambria" w:eastAsia="Cambria" w:cs="Cambria"/>
+              </w:rPr>
+            </w:pPr>
+            <w:r>
+              <w:rPr>
+                <w:rFonts w:ascii="Cambria" w:hAnsi="Cambria" w:eastAsia="Cambria" w:cs="Cambria"/>
+              </w:rPr>
+              <w:t>5155</w:t>
+            </w:r>
+          </w:p>
+        </w:tc>
+        <w:tc>
+          <w:tcPr>
+            <w:tcW w:w="810" w:type="dxa"/>
+            <w:tcBorders>
+              <w:top w:val="single" w:color="000000" w:sz="18" w:space="0"/>
+              <w:left w:val="nil"/>
+              <w:bottom w:val="dashed" w:color="000000" w:sz="4" w:space="0"/>
+              <w:right w:val="dashed" w:color="000000" w:sz="4" w:space="0"/>
+            </w:tcBorders>
+            <w:shd w:val="clear" w:color="auto" w:fill="auto"/>
+            <w:vAlign w:val="center"/>
+          </w:tcPr>
+          <w:p>
+            <w:pPr>
+              <w:spacing w:after="0" w:line="240" w:lineRule="auto"/>
+              <w:jc w:val="center"/>
+              <w:rPr>
+                <w:rFonts w:ascii="Cambria" w:hAnsi="Cambria" w:eastAsia="Cambria" w:cs="Cambria"/>
+              </w:rPr>
+            </w:pPr>
+            <w:r>
+              <w:rPr>
+                <w:rFonts w:ascii="Cambria" w:hAnsi="Cambria" w:eastAsia="Cambria" w:cs="Cambria"/>
+              </w:rPr>
+              <w:t>66097410</w:t>
+            </w:r>
+          </w:p>
+        </w:tc>
+        <w:tc>
+          <w:tcPr>
+            <w:tcW w:w="900" w:type="dxa"/>
+            <w:vMerge w:val="restart"/>
+            <w:tcBorders>
+              <w:top w:val="single" w:color="000000" w:sz="18" w:space="0"/>
+              <w:left w:val="dashed" w:color="000000" w:sz="4" w:space="0"/>
+              <w:right w:val="dashed" w:color="000000" w:sz="4" w:space="0"/>
+            </w:tcBorders>
+            <w:shd w:val="clear" w:color="auto" w:fill="auto"/>
+            <w:vAlign w:val="center"/>
+          </w:tcPr>
+          <w:p>
+            <w:pPr>
+              <w:spacing w:after="0" w:line="240" w:lineRule="auto"/>
+              <w:jc w:val="center"/>
+              <w:rPr>
+                <w:rFonts w:ascii="Cambria" w:hAnsi="Cambria" w:eastAsia="Cambria" w:cs="Cambria"/>
+              </w:rPr>
+            </w:pPr>
+          </w:p>
+          <w:p>
+            <w:pPr>
+              <w:spacing w:after="0" w:line="240" w:lineRule="auto"/>
+              <w:jc w:val="center"/>
+              <w:rPr>
+                <w:rFonts w:ascii="Cambria" w:hAnsi="Cambria" w:eastAsia="Cambria" w:cs="Cambria"/>
+              </w:rPr>
+            </w:pPr>
+            <w:r>
+              <w:rPr>
+                <w:rFonts w:ascii="Cambria" w:hAnsi="Cambria" w:eastAsia="Cambria" w:cs="Cambria"/>
+              </w:rPr>
+              <w:t>66097410</w:t>
+            </w:r>
+          </w:p>
+          <w:p>
+            <w:pPr>
+              <w:spacing w:after="0" w:line="240" w:lineRule="auto"/>
+              <w:jc w:val="center"/>
+              <w:rPr>
+                <w:rFonts w:ascii="Cambria" w:hAnsi="Cambria" w:eastAsia="Cambria" w:cs="Cambria"/>
+              </w:rPr>
+            </w:pPr>
+            <w:bookmarkStart w:name="_GoBack" w:id="0"/>
+            <w:bookmarkEnd w:id="0"/>
+          </w:p>
+        </w:tc>
+        <w:tc>
+          <w:tcPr>
+            <w:tcW w:w="990" w:type="dxa"/>
+            <w:vMerge w:val="restart"/>
+            <w:tcBorders>
+              <w:top w:val="single" w:color="000000" w:sz="18" w:space="0"/>
+              <w:left w:val="dashed" w:color="000000" w:sz="4" w:space="0"/>
+              <w:right w:val="dashed" w:color="000000" w:sz="4" w:space="0"/>
+            </w:tcBorders>
+            <w:shd w:val="clear" w:color="auto" w:fill="auto"/>
+            <w:vAlign w:val="center"/>
+          </w:tcPr>
+          <w:p>
+            <w:pPr>
+              <w:spacing w:after="0" w:line="240" w:lineRule="auto"/>
+              <w:jc w:val="center"/>
+              <w:rPr>
+                <w:rFonts w:ascii="Cambria" w:hAnsi="Cambria" w:eastAsia="Cambria" w:cs="Cambria"/>
+              </w:rPr>
+            </w:pPr>
+          </w:p>
+          <w:p>
+            <w:pPr>
+              <w:spacing w:after="0" w:line="240" w:lineRule="auto"/>
+              <w:jc w:val="center"/>
+              <w:rPr>
+                <w:rFonts w:ascii="Cambria" w:hAnsi="Cambria" w:eastAsia="Cambria" w:cs="Cambria"/>
+              </w:rPr>
+            </w:pPr>
+            <w:r>
+              <w:rPr>
+                <w:rFonts w:ascii="Cambria" w:hAnsi="Cambria" w:eastAsia="Cambria" w:cs="Cambria"/>
+              </w:rPr>
+              <w:t>7790</w:t>
+            </w:r>
+          </w:p>
+          <w:p>
+            <w:pPr>
+              <w:spacing w:after="0" w:line="240" w:lineRule="auto"/>
+              <w:jc w:val="center"/>
+              <w:rPr>
+                <w:rFonts w:ascii="Cambria" w:hAnsi="Cambria" w:eastAsia="Cambria" w:cs="Cambria"/>
+              </w:rPr>
+            </w:pPr>
+          </w:p>
+        </w:tc>
+        <w:tc>
+          <w:tcPr>
+            <w:tcW w:w="653" w:type="dxa"/>
+            <w:vMerge w:val="restart"/>
+            <w:tcBorders>
+              <w:top w:val="single" w:color="000000" w:sz="18" w:space="0"/>
+              <w:left w:val="dashed" w:color="000000" w:sz="4" w:space="0"/>
+              <w:right w:val="dashed" w:color="000000" w:sz="4" w:space="0"/>
+            </w:tcBorders>
+            <w:shd w:val="clear" w:color="auto" w:fill="auto"/>
+            <w:vAlign w:val="center"/>
+          </w:tcPr>
+          <w:p>
+            <w:pPr>
+              <w:spacing w:after="0" w:line="240" w:lineRule="auto"/>
+              <w:jc w:val="center"/>
+              <w:rPr>
+                <w:rFonts w:ascii="Cambria" w:hAnsi="Cambria" w:eastAsia="Cambria" w:cs="Cambria"/>
+              </w:rPr>
+            </w:pPr>
+          </w:p>
+          <w:p>
+            <w:pPr>
+              <w:spacing w:after="0" w:line="240" w:lineRule="auto"/>
+              <w:jc w:val="center"/>
+              <w:rPr>
+                <w:rFonts w:ascii="Cambria" w:hAnsi="Cambria" w:eastAsia="Cambria" w:cs="Cambria"/>
+              </w:rPr>
+            </w:pPr>
+            <w:r>
+              <w:rPr>
+                <w:rFonts w:ascii="Cambria" w:hAnsi="Cambria" w:eastAsia="Cambria" w:cs="Cambria"/>
+              </w:rPr>
+              <w:t>509094</w:t>
+            </w:r>
+          </w:p>
+          <w:p>
+            <w:pPr>
+              <w:spacing w:after="0" w:line="240" w:lineRule="auto"/>
+              <w:jc w:val="center"/>
+              <w:rPr>
+                <w:rFonts w:ascii="Cambria" w:hAnsi="Cambria" w:eastAsia="Cambria" w:cs="Cambria"/>
+              </w:rPr>
+            </w:pPr>
+          </w:p>
+        </w:tc>
+        <w:tc>
+          <w:tcPr>
+            <w:tcW w:w="877" w:type="dxa"/>
+            <w:vMerge w:val="restart"/>
+            <w:tcBorders>
+              <w:top w:val="single" w:color="000000" w:sz="18" w:space="0"/>
+              <w:left w:val="dashed" w:color="000000" w:sz="4" w:space="0"/>
+              <w:right w:val="single" w:color="000000" w:sz="18" w:space="0"/>
+            </w:tcBorders>
+            <w:shd w:val="clear" w:color="auto" w:fill="auto"/>
+            <w:vAlign w:val="center"/>
+          </w:tcPr>
+          <w:p>
+            <w:pPr>
+              <w:spacing w:after="0" w:line="240" w:lineRule="auto"/>
+              <w:jc w:val="center"/>
+              <w:rPr>
+                <w:rFonts w:hint="default" w:ascii="Cambria" w:hAnsi="Cambria" w:eastAsia="Cambria" w:cs="Cambria"/>
+                <w:b/>
+                <w:lang w:val="en-US"/>
+              </w:rPr>
+            </w:pPr>
+            <w:r>
+              <w:rPr>
+                <w:rFonts w:hint="default" w:ascii="Cambria" w:hAnsi="Cambria" w:eastAsia="Cambria" w:cs="Cambria"/>
+                <w:b/>
+                <w:lang w:val="en-US"/>
+              </w:rPr>
+              <w:t>NMT-1989989898</w:t>
+            </w:r>
+          </w:p>
+        </w:tc>
+      </w:tr>
+      <w:tr>
+        <w:tblPrEx>
+          <w:tblCellMar>
+            <w:top w:w="15" w:type="dxa"/>
+            <w:left w:w="115" w:type="dxa"/>
+            <w:bottom w:w="0" w:type="dxa"/>
+            <w:right w:w="115" w:type="dxa"/>
+          </w:tblCellMar>
+        </w:tblPrEx>
+        <w:trPr>
+          <w:trHeight w:val="288" w:hRule="atLeast"/>
+          <w:jc w:val="center"/>
+        </w:trPr>
+        <w:tc>
+          <w:tcPr>
+            <w:tcW w:w="585" w:type="dxa"/>
+            <w:vMerge w:val="restart"/>
+            <w:tcBorders>
+              <w:top w:val="single" w:color="000000" w:sz="18" w:space="0"/>
+              <w:left w:val="single" w:color="000000" w:sz="18" w:space="0"/>
+              <w:right w:val="dashed" w:color="000000" w:sz="4" w:space="0"/>
+            </w:tcBorders>
+            <w:shd w:val="clear" w:color="auto" w:fill="auto"/>
+            <w:vAlign w:val="center"/>
+          </w:tcPr>
+          <w:p>
+            <w:pPr>
+              <w:spacing w:after="0" w:line="240" w:lineRule="auto"/>
+              <w:jc w:val="center"/>
+              <w:rPr>
+                <w:rFonts w:ascii="Cambria" w:hAnsi="Cambria" w:eastAsia="Cambria" w:cs="Cambria"/>
+              </w:rPr>
+            </w:pPr>
+            <w:r>
+              <w:rPr>
+                <w:rFonts w:ascii="Cambria" w:hAnsi="Cambria" w:eastAsia="Cambria" w:cs="Cambria"/>
+              </w:rPr>
+              <w:t>1</w:t>
+            </w:r>
+          </w:p>
+        </w:tc>
+        <w:tc>
+          <w:tcPr>
+            <w:tcW w:w="1095" w:type="dxa"/>
+            <w:vMerge w:val="restart"/>
+            <w:tcBorders>
+              <w:top w:val="single" w:color="000000" w:sz="18" w:space="0"/>
+              <w:left w:val="dashed" w:color="000000" w:sz="4" w:space="0"/>
+              <w:right w:val="dashed" w:color="000000" w:sz="4" w:space="0"/>
+            </w:tcBorders>
+            <w:shd w:val="clear" w:color="auto" w:fill="FFFFFF"/>
+            <w:vAlign w:val="center"/>
+          </w:tcPr>
+          <w:p>
+            <w:pPr>
+              <w:spacing w:after="0" w:line="240" w:lineRule="auto"/>
+              <w:jc w:val="both"/>
+              <w:rPr>
+                <w:rFonts w:ascii="Cambria" w:hAnsi="Cambria" w:eastAsia="Cambria" w:cs="Cambria"/>
+              </w:rPr>
+            </w:pPr>
+          </w:p>
+          <w:p>
+            <w:pPr>
+              <w:spacing w:after="0" w:line="240" w:lineRule="auto"/>
+              <w:jc w:val="center"/>
+              <w:rPr>
+                <w:rFonts w:ascii="Cambria" w:hAnsi="Cambria" w:eastAsia="Cambria" w:cs="Cambria"/>
+              </w:rPr>
+            </w:pPr>
+            <w:r>
+              <w:rPr>
+                <w:rFonts w:ascii="Cambria" w:hAnsi="Cambria" w:eastAsia="Cambria" w:cs="Cambria"/>
+              </w:rPr>
+              <w:t>12345678</w:t>
+            </w:r>
+          </w:p>
+          <w:p>
+            <w:pPr>
+              <w:spacing w:after="0" w:line="240" w:lineRule="auto"/>
+              <w:jc w:val="center"/>
+              <w:rPr>
+                <w:rFonts w:ascii="Cambria" w:hAnsi="Cambria" w:eastAsia="Cambria" w:cs="Cambria"/>
+              </w:rPr>
+            </w:pPr>
+          </w:p>
+        </w:tc>
+        <w:tc>
+          <w:tcPr>
+            <w:tcW w:w="1290" w:type="dxa"/>
+            <w:tcBorders>
+              <w:top w:val="single" w:color="000000" w:sz="18" w:space="0"/>
+              <w:left w:val="nil"/>
+              <w:bottom w:val="dashed" w:color="000000" w:sz="4" w:space="0"/>
+              <w:right w:val="dashed" w:color="000000" w:sz="4" w:space="0"/>
+            </w:tcBorders>
+            <w:shd w:val="clear" w:color="auto" w:fill="auto"/>
+            <w:vAlign w:val="center"/>
+          </w:tcPr>
+          <w:p>
+            <w:pPr>
+              <w:spacing w:after="0" w:line="240" w:lineRule="auto"/>
+              <w:jc w:val="center"/>
+              <w:rPr>
+                <w:rFonts w:ascii="Cambria" w:hAnsi="Cambria" w:eastAsia="Cambria" w:cs="Cambria"/>
+                <w:color w:val="FF0000"/>
+              </w:rPr>
+            </w:pPr>
+            <w:r>
+              <w:rPr>
+                <w:rFonts w:ascii="Cambria" w:hAnsi="Cambria" w:eastAsia="Cambria" w:cs="Cambria"/>
+                <w:color w:val="FF0000"/>
+              </w:rPr>
+              <w:t>S2</w:t>
+            </w:r>
+          </w:p>
+        </w:tc>
+        <w:tc>
+          <w:tcPr>
+            <w:tcW w:w="555" w:type="dxa"/>
+            <w:tcBorders>
+              <w:top w:val="single" w:color="000000" w:sz="18" w:space="0"/>
+              <w:left w:val="nil"/>
+              <w:bottom w:val="dashed" w:color="000000" w:sz="4" w:space="0"/>
+              <w:right w:val="dashed" w:color="000000" w:sz="4" w:space="0"/>
+            </w:tcBorders>
+            <w:shd w:val="clear" w:color="auto" w:fill="auto"/>
+            <w:vAlign w:val="center"/>
+          </w:tcPr>
+          <w:p>
+            <w:pPr>
+              <w:spacing w:after="0" w:line="240" w:lineRule="auto"/>
+              <w:ind w:left="-128" w:right="-158"/>
+              <w:jc w:val="center"/>
+              <w:rPr>
+                <w:rFonts w:ascii="Cambria" w:hAnsi="Cambria" w:eastAsia="Cambria" w:cs="Cambria"/>
+                <w:color w:val="FF0000"/>
+              </w:rPr>
+            </w:pPr>
+            <w:r>
+              <w:rPr>
+                <w:rFonts w:ascii="Cambria" w:hAnsi="Cambria" w:eastAsia="Cambria" w:cs="Cambria"/>
+                <w:color w:val="FF0000"/>
+              </w:rPr>
+              <w:t>0</w:t>
+            </w:r>
+          </w:p>
+        </w:tc>
+        <w:tc>
+          <w:tcPr>
+            <w:tcW w:w="525" w:type="dxa"/>
+            <w:tcBorders>
+              <w:top w:val="single" w:color="000000" w:sz="18" w:space="0"/>
+              <w:left w:val="nil"/>
+              <w:bottom w:val="dashed" w:color="000000" w:sz="4" w:space="0"/>
+              <w:right w:val="dashed" w:color="000000" w:sz="4" w:space="0"/>
+            </w:tcBorders>
+            <w:shd w:val="clear" w:color="auto" w:fill="auto"/>
+            <w:vAlign w:val="center"/>
+          </w:tcPr>
+          <w:p>
+            <w:pPr>
+              <w:spacing w:after="0" w:line="240" w:lineRule="auto"/>
+              <w:ind w:left="-128" w:right="-158"/>
+              <w:jc w:val="center"/>
+              <w:rPr>
+                <w:rFonts w:ascii="Cambria" w:hAnsi="Cambria" w:eastAsia="Cambria" w:cs="Cambria"/>
+                <w:color w:val="FF0000"/>
+              </w:rPr>
+            </w:pPr>
+            <w:r>
+              <w:rPr>
+                <w:rFonts w:ascii="Cambria" w:hAnsi="Cambria" w:eastAsia="Cambria" w:cs="Cambria"/>
+                <w:color w:val="FF0000"/>
+              </w:rPr>
+              <w:t>09</w:t>
+            </w:r>
+          </w:p>
+        </w:tc>
+        <w:tc>
+          <w:tcPr>
+            <w:tcW w:w="525" w:type="dxa"/>
+            <w:tcBorders>
+              <w:top w:val="single" w:color="000000" w:sz="18" w:space="0"/>
+              <w:left w:val="nil"/>
+              <w:bottom w:val="dashed" w:color="000000" w:sz="4" w:space="0"/>
+              <w:right w:val="dashed" w:color="000000" w:sz="4" w:space="0"/>
+            </w:tcBorders>
+            <w:shd w:val="clear" w:color="auto" w:fill="auto"/>
+            <w:vAlign w:val="center"/>
+          </w:tcPr>
+          <w:p>
+            <w:pPr>
+              <w:spacing w:after="0" w:line="240" w:lineRule="auto"/>
+              <w:ind w:left="-128" w:right="-158"/>
+              <w:jc w:val="center"/>
+              <w:rPr>
+                <w:rFonts w:ascii="Cambria" w:hAnsi="Cambria" w:eastAsia="Cambria" w:cs="Cambria"/>
+                <w:color w:val="FF0000"/>
+              </w:rPr>
+            </w:pPr>
+            <w:r>
+              <w:rPr>
+                <w:rFonts w:ascii="Cambria" w:hAnsi="Cambria" w:eastAsia="Cambria" w:cs="Cambria"/>
+                <w:color w:val="FF0000"/>
+              </w:rPr>
+              <w:t>09</w:t>
+            </w:r>
+          </w:p>
+        </w:tc>
+        <w:tc>
+          <w:tcPr>
+            <w:tcW w:w="525" w:type="dxa"/>
+            <w:tcBorders>
+              <w:top w:val="single" w:color="000000" w:sz="18" w:space="0"/>
+              <w:left w:val="nil"/>
+              <w:bottom w:val="dashed" w:color="000000" w:sz="4" w:space="0"/>
+              <w:right w:val="dashed" w:color="000000" w:sz="4" w:space="0"/>
+            </w:tcBorders>
+            <w:shd w:val="clear" w:color="auto" w:fill="auto"/>
+            <w:vAlign w:val="center"/>
+          </w:tcPr>
+          <w:p>
+            <w:pPr>
+              <w:spacing w:after="0" w:line="240" w:lineRule="auto"/>
+              <w:ind w:left="-128" w:right="-158"/>
+              <w:jc w:val="center"/>
+              <w:rPr>
+                <w:rFonts w:ascii="Cambria" w:hAnsi="Cambria" w:eastAsia="Cambria" w:cs="Cambria"/>
+                <w:color w:val="FF0000"/>
+              </w:rPr>
+            </w:pPr>
+            <w:r>
+              <w:rPr>
+                <w:rFonts w:ascii="Cambria" w:hAnsi="Cambria" w:eastAsia="Cambria" w:cs="Cambria"/>
+                <w:color w:val="FF0000"/>
+              </w:rPr>
+              <w:t>09</w:t>
+            </w:r>
+          </w:p>
+        </w:tc>
+        <w:tc>
+          <w:tcPr>
+            <w:tcW w:w="570" w:type="dxa"/>
+            <w:tcBorders>
+              <w:top w:val="single" w:color="000000" w:sz="18" w:space="0"/>
+              <w:left w:val="nil"/>
+              <w:bottom w:val="dashed" w:color="000000" w:sz="4" w:space="0"/>
+              <w:right w:val="dashed" w:color="000000" w:sz="4" w:space="0"/>
+            </w:tcBorders>
+            <w:shd w:val="clear" w:color="auto" w:fill="auto"/>
+            <w:vAlign w:val="center"/>
+          </w:tcPr>
+          <w:p>
+            <w:pPr>
+              <w:spacing w:after="0" w:line="240" w:lineRule="auto"/>
+              <w:ind w:left="-128" w:right="-158"/>
+              <w:jc w:val="center"/>
+              <w:rPr>
+                <w:rFonts w:ascii="Cambria" w:hAnsi="Cambria" w:eastAsia="Cambria" w:cs="Cambria"/>
+                <w:color w:val="FF0000"/>
+              </w:rPr>
+            </w:pPr>
+            <w:r>
+              <w:rPr>
+                <w:rFonts w:ascii="Cambria" w:hAnsi="Cambria" w:eastAsia="Cambria" w:cs="Cambria"/>
+                <w:color w:val="FF0000"/>
+              </w:rPr>
+              <w:t>090</w:t>
+            </w:r>
+          </w:p>
+        </w:tc>
+        <w:tc>
+          <w:tcPr>
+            <w:tcW w:w="795" w:type="dxa"/>
+            <w:tcBorders>
+              <w:top w:val="single" w:color="000000" w:sz="18" w:space="0"/>
+              <w:left w:val="nil"/>
+              <w:bottom w:val="dashed" w:color="000000" w:sz="4" w:space="0"/>
+              <w:right w:val="dashed" w:color="000000" w:sz="4" w:space="0"/>
+            </w:tcBorders>
+            <w:shd w:val="clear" w:color="auto" w:fill="auto"/>
+            <w:vAlign w:val="center"/>
+          </w:tcPr>
+          <w:p>
+            <w:pPr>
+              <w:spacing w:after="0" w:line="240" w:lineRule="auto"/>
+              <w:jc w:val="center"/>
+              <w:rPr>
+                <w:rFonts w:ascii="Cambria" w:hAnsi="Cambria" w:eastAsia="Cambria" w:cs="Cambria"/>
+              </w:rPr>
+            </w:pPr>
+            <w:r>
+              <w:rPr>
+                <w:rFonts w:ascii="Cambria" w:hAnsi="Cambria" w:eastAsia="Cambria" w:cs="Cambria"/>
+              </w:rPr>
+              <w:t>23</w:t>
+            </w:r>
+          </w:p>
+        </w:tc>
+        <w:tc>
+          <w:tcPr>
+            <w:tcW w:w="735" w:type="dxa"/>
+            <w:tcBorders>
+              <w:top w:val="single" w:color="000000" w:sz="18" w:space="0"/>
+              <w:left w:val="nil"/>
+              <w:bottom w:val="dashed" w:color="000000" w:sz="4" w:space="0"/>
+              <w:right w:val="dashed" w:color="000000" w:sz="4" w:space="0"/>
+            </w:tcBorders>
+            <w:shd w:val="clear" w:color="auto" w:fill="auto"/>
+            <w:vAlign w:val="center"/>
+          </w:tcPr>
+          <w:p>
+            <w:pPr>
+              <w:spacing w:after="0" w:line="240" w:lineRule="auto"/>
+              <w:jc w:val="center"/>
+              <w:rPr>
+                <w:rFonts w:ascii="Cambria" w:hAnsi="Cambria" w:eastAsia="Cambria" w:cs="Cambria"/>
+              </w:rPr>
+            </w:pPr>
+            <w:r>
+              <w:rPr>
+                <w:rFonts w:ascii="Cambria" w:hAnsi="Cambria" w:eastAsia="Cambria" w:cs="Cambria"/>
+              </w:rPr>
+              <w:t>9019</w:t>
+            </w:r>
+          </w:p>
+        </w:tc>
+        <w:tc>
+          <w:tcPr>
+            <w:tcW w:w="810" w:type="dxa"/>
+            <w:tcBorders>
+              <w:top w:val="single" w:color="000000" w:sz="18" w:space="0"/>
+              <w:left w:val="nil"/>
+              <w:bottom w:val="dashed" w:color="000000" w:sz="4" w:space="0"/>
+              <w:right w:val="dashed" w:color="000000" w:sz="4" w:space="0"/>
+            </w:tcBorders>
+            <w:shd w:val="clear" w:color="auto" w:fill="auto"/>
+            <w:vAlign w:val="center"/>
+          </w:tcPr>
+          <w:p>
+            <w:pPr>
+              <w:spacing w:after="0" w:line="240" w:lineRule="auto"/>
+              <w:jc w:val="center"/>
+              <w:rPr>
+                <w:rFonts w:ascii="Cambria" w:hAnsi="Cambria" w:eastAsia="Cambria" w:cs="Cambria"/>
+              </w:rPr>
+            </w:pPr>
+            <w:r>
+              <w:rPr>
+                <w:rFonts w:ascii="Cambria" w:hAnsi="Cambria" w:eastAsia="Cambria" w:cs="Cambria"/>
+              </w:rPr>
+              <w:t>207437</w:t>
+            </w:r>
+          </w:p>
+        </w:tc>
+        <w:tc>
+          <w:tcPr>
+            <w:tcW w:w="900" w:type="dxa"/>
+            <w:vMerge w:val="restart"/>
+            <w:tcBorders>
+              <w:top w:val="single" w:color="000000" w:sz="18" w:space="0"/>
+              <w:left w:val="dashed" w:color="000000" w:sz="4" w:space="0"/>
+              <w:right w:val="dashed" w:color="000000" w:sz="4" w:space="0"/>
+            </w:tcBorders>
+            <w:shd w:val="clear" w:color="auto" w:fill="auto"/>
+            <w:vAlign w:val="center"/>
+          </w:tcPr>
+          <w:p>
+            <w:pPr>
+              <w:spacing w:after="0" w:line="240" w:lineRule="auto"/>
+              <w:jc w:val="center"/>
+              <w:rPr>
+                <w:rFonts w:ascii="Cambria" w:hAnsi="Cambria" w:eastAsia="Cambria" w:cs="Cambria"/>
+              </w:rPr>
+            </w:pPr>
+          </w:p>
+          <w:p>
+            <w:pPr>
+              <w:spacing w:after="0" w:line="240" w:lineRule="auto"/>
+              <w:jc w:val="center"/>
+              <w:rPr>
+                <w:rFonts w:ascii="Cambria" w:hAnsi="Cambria" w:eastAsia="Cambria" w:cs="Cambria"/>
+              </w:rPr>
+            </w:pPr>
+            <w:r>
+              <w:rPr>
+                <w:rFonts w:ascii="Cambria" w:hAnsi="Cambria" w:eastAsia="Cambria" w:cs="Cambria"/>
+              </w:rPr>
+              <w:t>207437</w:t>
+            </w:r>
+          </w:p>
+          <w:p>
+            <w:pPr>
+              <w:spacing w:after="0" w:line="240" w:lineRule="auto"/>
+              <w:jc w:val="center"/>
+              <w:rPr>
+                <w:rFonts w:ascii="Cambria" w:hAnsi="Cambria" w:eastAsia="Cambria" w:cs="Cambria"/>
+              </w:rPr>
+            </w:pPr>
+            <w:bookmarkStart w:name="_GoBack" w:id="0"/>
+            <w:bookmarkEnd w:id="0"/>
+          </w:p>
+        </w:tc>
+        <w:tc>
+          <w:tcPr>
+            <w:tcW w:w="990" w:type="dxa"/>
+            <w:vMerge w:val="restart"/>
+            <w:tcBorders>
+              <w:top w:val="single" w:color="000000" w:sz="18" w:space="0"/>
+              <w:left w:val="dashed" w:color="000000" w:sz="4" w:space="0"/>
+              <w:right w:val="dashed" w:color="000000" w:sz="4" w:space="0"/>
+            </w:tcBorders>
+            <w:shd w:val="clear" w:color="auto" w:fill="auto"/>
+            <w:vAlign w:val="center"/>
+          </w:tcPr>
+          <w:p>
+            <w:pPr>
+              <w:spacing w:after="0" w:line="240" w:lineRule="auto"/>
+              <w:jc w:val="center"/>
+              <w:rPr>
+                <w:rFonts w:ascii="Cambria" w:hAnsi="Cambria" w:eastAsia="Cambria" w:cs="Cambria"/>
+              </w:rPr>
+            </w:pPr>
+          </w:p>
+          <w:p>
+            <w:pPr>
+              <w:spacing w:after="0" w:line="240" w:lineRule="auto"/>
+              <w:jc w:val="center"/>
+              <w:rPr>
+                <w:rFonts w:ascii="Cambria" w:hAnsi="Cambria" w:eastAsia="Cambria" w:cs="Cambria"/>
+              </w:rPr>
+            </w:pPr>
+            <w:r>
+              <w:rPr>
+                <w:rFonts w:ascii="Cambria" w:hAnsi="Cambria" w:eastAsia="Cambria" w:cs="Cambria"/>
+              </w:rPr>
+              <w:t>7790</w:t>
+            </w:r>
+          </w:p>
+          <w:p>
+            <w:pPr>
+              <w:spacing w:after="0" w:line="240" w:lineRule="auto"/>
+              <w:jc w:val="center"/>
+              <w:rPr>
+                <w:rFonts w:ascii="Cambria" w:hAnsi="Cambria" w:eastAsia="Cambria" w:cs="Cambria"/>
+              </w:rPr>
+            </w:pPr>
+          </w:p>
+        </w:tc>
+        <w:tc>
+          <w:tcPr>
+            <w:tcW w:w="653" w:type="dxa"/>
+            <w:vMerge w:val="restart"/>
+            <w:tcBorders>
+              <w:top w:val="single" w:color="000000" w:sz="18" w:space="0"/>
+              <w:left w:val="dashed" w:color="000000" w:sz="4" w:space="0"/>
+              <w:right w:val="dashed" w:color="000000" w:sz="4" w:space="0"/>
+            </w:tcBorders>
+            <w:shd w:val="clear" w:color="auto" w:fill="auto"/>
+            <w:vAlign w:val="center"/>
+          </w:tcPr>
+          <w:p>
+            <w:pPr>
+              <w:spacing w:after="0" w:line="240" w:lineRule="auto"/>
+              <w:jc w:val="center"/>
+              <w:rPr>
+                <w:rFonts w:ascii="Cambria" w:hAnsi="Cambria" w:eastAsia="Cambria" w:cs="Cambria"/>
+              </w:rPr>
+            </w:pPr>
+          </w:p>
+          <w:p>
+            <w:pPr>
+              <w:spacing w:after="0" w:line="240" w:lineRule="auto"/>
+              <w:jc w:val="center"/>
+              <w:rPr>
+                <w:rFonts w:ascii="Cambria" w:hAnsi="Cambria" w:eastAsia="Cambria" w:cs="Cambria"/>
+              </w:rPr>
+            </w:pPr>
+            <w:r>
+              <w:rPr>
+                <w:rFonts w:ascii="Cambria" w:hAnsi="Cambria" w:eastAsia="Cambria" w:cs="Cambria"/>
+              </w:rPr>
+              <w:t>1598</w:t>
+            </w:r>
+          </w:p>
+          <w:p>
+            <w:pPr>
+              <w:spacing w:after="0" w:line="240" w:lineRule="auto"/>
+              <w:jc w:val="center"/>
+              <w:rPr>
+                <w:rFonts w:ascii="Cambria" w:hAnsi="Cambria" w:eastAsia="Cambria" w:cs="Cambria"/>
+              </w:rPr>
+            </w:pPr>
+          </w:p>
+        </w:tc>
+        <w:tc>
+          <w:tcPr>
+            <w:tcW w:w="877" w:type="dxa"/>
+            <w:vMerge w:val="restart"/>
+            <w:tcBorders>
+              <w:top w:val="single" w:color="000000" w:sz="18" w:space="0"/>
+              <w:left w:val="dashed" w:color="000000" w:sz="4" w:space="0"/>
+              <w:right w:val="single" w:color="000000" w:sz="18" w:space="0"/>
+            </w:tcBorders>
+            <w:shd w:val="clear" w:color="auto" w:fill="auto"/>
+            <w:vAlign w:val="center"/>
+          </w:tcPr>
+          <w:p>
+            <w:pPr>
+              <w:spacing w:after="0" w:line="240" w:lineRule="auto"/>
+              <w:jc w:val="center"/>
+              <w:rPr>
+                <w:rFonts w:hint="default" w:ascii="Cambria" w:hAnsi="Cambria" w:eastAsia="Cambria" w:cs="Cambria"/>
+                <w:b/>
+                <w:lang w:val="en-US"/>
+              </w:rPr>
+            </w:pPr>
+            <w:r>
+              <w:rPr>
+                <w:rFonts w:hint="default" w:ascii="Cambria" w:hAnsi="Cambria" w:eastAsia="Cambria" w:cs="Cambria"/>
+                <w:b/>
+                <w:lang w:val="en-US"/>
+              </w:rPr>
+              <w:t>NMT-1</w:t>
+            </w:r>
+          </w:p>
+        </w:tc>
+      </w:tr>
+      <w:tr>
+        <w:tblPrEx>
+          <w:tblCellMar>
+            <w:top w:w="15" w:type="dxa"/>
+            <w:left w:w="115" w:type="dxa"/>
+            <w:bottom w:w="0" w:type="dxa"/>
+            <w:right w:w="115" w:type="dxa"/>
+          </w:tblCellMar>
+        </w:tblPrEx>
+        <w:trPr>
+          <w:trHeight w:val="288" w:hRule="atLeast"/>
+          <w:jc w:val="center"/>
+        </w:trPr>
+        <w:tc>
+          <w:tcPr>
+            <w:tcW w:w="585" w:type="dxa"/>
+            <w:vMerge w:val="restart"/>
+            <w:tcBorders>
+              <w:top w:val="single" w:color="000000" w:sz="18" w:space="0"/>
+              <w:left w:val="single" w:color="000000" w:sz="18" w:space="0"/>
+              <w:right w:val="dashed" w:color="000000" w:sz="4" w:space="0"/>
+            </w:tcBorders>
+            <w:shd w:val="clear" w:color="auto" w:fill="auto"/>
+            <w:vAlign w:val="center"/>
+          </w:tcPr>
+          <w:p>
+            <w:pPr>
+              <w:spacing w:after="0" w:line="240" w:lineRule="auto"/>
+              <w:jc w:val="center"/>
+              <w:rPr>
+                <w:rFonts w:ascii="Cambria" w:hAnsi="Cambria" w:eastAsia="Cambria" w:cs="Cambria"/>
+              </w:rPr>
+            </w:pPr>
+            <w:r>
+              <w:rPr>
+                <w:rFonts w:ascii="Cambria" w:hAnsi="Cambria" w:eastAsia="Cambria" w:cs="Cambria"/>
+              </w:rPr>
+              <w:t>1</w:t>
+            </w:r>
+          </w:p>
+        </w:tc>
+        <w:tc>
+          <w:tcPr>
+            <w:tcW w:w="1095" w:type="dxa"/>
+            <w:vMerge w:val="restart"/>
+            <w:tcBorders>
+              <w:top w:val="single" w:color="000000" w:sz="18" w:space="0"/>
+              <w:left w:val="dashed" w:color="000000" w:sz="4" w:space="0"/>
+              <w:right w:val="dashed" w:color="000000" w:sz="4" w:space="0"/>
+            </w:tcBorders>
+            <w:shd w:val="clear" w:color="auto" w:fill="FFFFFF"/>
+            <w:vAlign w:val="center"/>
+          </w:tcPr>
+          <w:p>
+            <w:pPr>
+              <w:spacing w:after="0" w:line="240" w:lineRule="auto"/>
+              <w:jc w:val="both"/>
+              <w:rPr>
+                <w:rFonts w:ascii="Cambria" w:hAnsi="Cambria" w:eastAsia="Cambria" w:cs="Cambria"/>
+              </w:rPr>
+            </w:pPr>
+          </w:p>
+          <w:p>
+            <w:pPr>
+              <w:spacing w:after="0" w:line="240" w:lineRule="auto"/>
+              <w:jc w:val="center"/>
+              <w:rPr>
+                <w:rFonts w:ascii="Cambria" w:hAnsi="Cambria" w:eastAsia="Cambria" w:cs="Cambria"/>
+              </w:rPr>
+            </w:pPr>
+            <w:r>
+              <w:rPr>
+                <w:rFonts w:ascii="Cambria" w:hAnsi="Cambria" w:eastAsia="Cambria" w:cs="Cambria"/>
+              </w:rPr>
+              <w:t>12345678</w:t>
+            </w:r>
+          </w:p>
+          <w:p>
+            <w:pPr>
+              <w:spacing w:after="0" w:line="240" w:lineRule="auto"/>
+              <w:jc w:val="center"/>
+              <w:rPr>
+                <w:rFonts w:ascii="Cambria" w:hAnsi="Cambria" w:eastAsia="Cambria" w:cs="Cambria"/>
+              </w:rPr>
+            </w:pPr>
+          </w:p>
+        </w:tc>
+        <w:tc>
+          <w:tcPr>
+            <w:tcW w:w="1290" w:type="dxa"/>
+            <w:tcBorders>
+              <w:top w:val="single" w:color="000000" w:sz="18" w:space="0"/>
+              <w:left w:val="nil"/>
+              <w:bottom w:val="dashed" w:color="000000" w:sz="4" w:space="0"/>
+              <w:right w:val="dashed" w:color="000000" w:sz="4" w:space="0"/>
+            </w:tcBorders>
+            <w:shd w:val="clear" w:color="auto" w:fill="auto"/>
+            <w:vAlign w:val="center"/>
+          </w:tcPr>
+          <w:p>
+            <w:pPr>
+              <w:spacing w:after="0" w:line="240" w:lineRule="auto"/>
+              <w:jc w:val="center"/>
+              <w:rPr>
+                <w:rFonts w:ascii="Cambria" w:hAnsi="Cambria" w:eastAsia="Cambria" w:cs="Cambria"/>
+                <w:color w:val="FF0000"/>
+              </w:rPr>
+            </w:pPr>
+            <w:r>
+              <w:rPr>
+                <w:rFonts w:ascii="Cambria" w:hAnsi="Cambria" w:eastAsia="Cambria" w:cs="Cambria"/>
+                <w:color w:val="FF0000"/>
+              </w:rPr>
+              <w:t>L1</w:t>
+            </w:r>
+          </w:p>
+        </w:tc>
+        <w:tc>
+          <w:tcPr>
+            <w:tcW w:w="555" w:type="dxa"/>
+            <w:tcBorders>
+              <w:top w:val="single" w:color="000000" w:sz="18" w:space="0"/>
+              <w:left w:val="nil"/>
+              <w:bottom w:val="dashed" w:color="000000" w:sz="4" w:space="0"/>
+              <w:right w:val="dashed" w:color="000000" w:sz="4" w:space="0"/>
+            </w:tcBorders>
+            <w:shd w:val="clear" w:color="auto" w:fill="auto"/>
+            <w:vAlign w:val="center"/>
+          </w:tcPr>
+          <w:p>
+            <w:pPr>
+              <w:spacing w:after="0" w:line="240" w:lineRule="auto"/>
+              <w:ind w:left="-128" w:right="-158"/>
+              <w:jc w:val="center"/>
+              <w:rPr>
+                <w:rFonts w:ascii="Cambria" w:hAnsi="Cambria" w:eastAsia="Cambria" w:cs="Cambria"/>
+                <w:color w:val="FF0000"/>
+              </w:rPr>
+            </w:pPr>
+            <w:r>
+              <w:rPr>
+                <w:rFonts w:ascii="Cambria" w:hAnsi="Cambria" w:eastAsia="Cambria" w:cs="Cambria"/>
+                <w:color w:val="FF0000"/>
+              </w:rPr>
+              <w:t>1898</w:t>
+            </w:r>
+          </w:p>
+        </w:tc>
+        <w:tc>
+          <w:tcPr>
+            <w:tcW w:w="525" w:type="dxa"/>
+            <w:tcBorders>
+              <w:top w:val="single" w:color="000000" w:sz="18" w:space="0"/>
+              <w:left w:val="nil"/>
+              <w:bottom w:val="dashed" w:color="000000" w:sz="4" w:space="0"/>
+              <w:right w:val="dashed" w:color="000000" w:sz="4" w:space="0"/>
+            </w:tcBorders>
+            <w:shd w:val="clear" w:color="auto" w:fill="auto"/>
+            <w:vAlign w:val="center"/>
+          </w:tcPr>
+          <w:p>
+            <w:pPr>
+              <w:spacing w:after="0" w:line="240" w:lineRule="auto"/>
+              <w:ind w:left="-128" w:right="-158"/>
+              <w:jc w:val="center"/>
+              <w:rPr>
+                <w:rFonts w:ascii="Cambria" w:hAnsi="Cambria" w:eastAsia="Cambria" w:cs="Cambria"/>
+                <w:color w:val="FF0000"/>
+              </w:rPr>
+            </w:pPr>
+            <w:r>
+              <w:rPr>
+                <w:rFonts w:ascii="Cambria" w:hAnsi="Cambria" w:eastAsia="Cambria" w:cs="Cambria"/>
+                <w:color w:val="FF0000"/>
+              </w:rPr>
+              <w:t>19891</w:t>
+            </w:r>
+          </w:p>
+        </w:tc>
+        <w:tc>
+          <w:tcPr>
+            <w:tcW w:w="525" w:type="dxa"/>
+            <w:tcBorders>
+              <w:top w:val="single" w:color="000000" w:sz="18" w:space="0"/>
+              <w:left w:val="nil"/>
+              <w:bottom w:val="dashed" w:color="000000" w:sz="4" w:space="0"/>
+              <w:right w:val="dashed" w:color="000000" w:sz="4" w:space="0"/>
+            </w:tcBorders>
+            <w:shd w:val="clear" w:color="auto" w:fill="auto"/>
+            <w:vAlign w:val="center"/>
+          </w:tcPr>
+          <w:p>
+            <w:pPr>
+              <w:spacing w:after="0" w:line="240" w:lineRule="auto"/>
+              <w:ind w:left="-128" w:right="-158"/>
+              <w:jc w:val="center"/>
+              <w:rPr>
+                <w:rFonts w:ascii="Cambria" w:hAnsi="Cambria" w:eastAsia="Cambria" w:cs="Cambria"/>
+                <w:color w:val="FF0000"/>
+              </w:rPr>
+            </w:pPr>
+            <w:r>
+              <w:rPr>
+                <w:rFonts w:ascii="Cambria" w:hAnsi="Cambria" w:eastAsia="Cambria" w:cs="Cambria"/>
+                <w:color w:val="FF0000"/>
+              </w:rPr>
+              <w:t>89</w:t>
+            </w:r>
+          </w:p>
+        </w:tc>
+        <w:tc>
+          <w:tcPr>
+            <w:tcW w:w="525" w:type="dxa"/>
+            <w:tcBorders>
+              <w:top w:val="single" w:color="000000" w:sz="18" w:space="0"/>
+              <w:left w:val="nil"/>
+              <w:bottom w:val="dashed" w:color="000000" w:sz="4" w:space="0"/>
+              <w:right w:val="dashed" w:color="000000" w:sz="4" w:space="0"/>
+            </w:tcBorders>
+            <w:shd w:val="clear" w:color="auto" w:fill="auto"/>
+            <w:vAlign w:val="center"/>
+          </w:tcPr>
+          <w:p>
+            <w:pPr>
+              <w:spacing w:after="0" w:line="240" w:lineRule="auto"/>
+              <w:ind w:left="-128" w:right="-158"/>
+              <w:jc w:val="center"/>
+              <w:rPr>
+                <w:rFonts w:ascii="Cambria" w:hAnsi="Cambria" w:eastAsia="Cambria" w:cs="Cambria"/>
+                <w:color w:val="FF0000"/>
+              </w:rPr>
+            </w:pPr>
+            <w:r>
+              <w:rPr>
+                <w:rFonts w:ascii="Cambria" w:hAnsi="Cambria" w:eastAsia="Cambria" w:cs="Cambria"/>
+                <w:color w:val="FF0000"/>
+              </w:rPr>
+              <w:t>8198</w:t>
+            </w:r>
+          </w:p>
+        </w:tc>
+        <w:tc>
+          <w:tcPr>
+            <w:tcW w:w="570" w:type="dxa"/>
+            <w:tcBorders>
+              <w:top w:val="single" w:color="000000" w:sz="18" w:space="0"/>
+              <w:left w:val="nil"/>
+              <w:bottom w:val="dashed" w:color="000000" w:sz="4" w:space="0"/>
+              <w:right w:val="dashed" w:color="000000" w:sz="4" w:space="0"/>
+            </w:tcBorders>
+            <w:shd w:val="clear" w:color="auto" w:fill="auto"/>
+            <w:vAlign w:val="center"/>
+          </w:tcPr>
+          <w:p>
+            <w:pPr>
+              <w:spacing w:after="0" w:line="240" w:lineRule="auto"/>
+              <w:ind w:left="-128" w:right="-158"/>
+              <w:jc w:val="center"/>
+              <w:rPr>
+                <w:rFonts w:ascii="Cambria" w:hAnsi="Cambria" w:eastAsia="Cambria" w:cs="Cambria"/>
+                <w:color w:val="FF0000"/>
+              </w:rPr>
+            </w:pPr>
+            <w:r>
+              <w:rPr>
+                <w:rFonts w:ascii="Cambria" w:hAnsi="Cambria" w:eastAsia="Cambria" w:cs="Cambria"/>
+                <w:color w:val="FF0000"/>
+              </w:rPr>
+              <w:t>9819</w:t>
+            </w:r>
+          </w:p>
+        </w:tc>
+        <w:tc>
+          <w:tcPr>
+            <w:tcW w:w="795" w:type="dxa"/>
+            <w:tcBorders>
+              <w:top w:val="single" w:color="000000" w:sz="18" w:space="0"/>
+              <w:left w:val="nil"/>
+              <w:bottom w:val="dashed" w:color="000000" w:sz="4" w:space="0"/>
+              <w:right w:val="dashed" w:color="000000" w:sz="4" w:space="0"/>
+            </w:tcBorders>
+            <w:shd w:val="clear" w:color="auto" w:fill="auto"/>
+            <w:vAlign w:val="center"/>
+          </w:tcPr>
+          <w:p>
+            <w:pPr>
+              <w:spacing w:after="0" w:line="240" w:lineRule="auto"/>
+              <w:jc w:val="center"/>
+              <w:rPr>
+                <w:rFonts w:ascii="Cambria" w:hAnsi="Cambria" w:eastAsia="Cambria" w:cs="Cambria"/>
+              </w:rPr>
+            </w:pPr>
+            <w:r>
+              <w:rPr>
+                <w:rFonts w:ascii="Cambria" w:hAnsi="Cambria" w:eastAsia="Cambria" w:cs="Cambria"/>
+              </w:rPr>
+              <w:t>7979</w:t>
+            </w:r>
+          </w:p>
+        </w:tc>
+        <w:tc>
+          <w:tcPr>
+            <w:tcW w:w="735" w:type="dxa"/>
+            <w:tcBorders>
+              <w:top w:val="single" w:color="000000" w:sz="18" w:space="0"/>
+              <w:left w:val="nil"/>
+              <w:bottom w:val="dashed" w:color="000000" w:sz="4" w:space="0"/>
+              <w:right w:val="dashed" w:color="000000" w:sz="4" w:space="0"/>
+            </w:tcBorders>
+            <w:shd w:val="clear" w:color="auto" w:fill="auto"/>
+            <w:vAlign w:val="center"/>
+          </w:tcPr>
+          <w:p>
+            <w:pPr>
+              <w:spacing w:after="0" w:line="240" w:lineRule="auto"/>
+              <w:jc w:val="center"/>
+              <w:rPr>
+                <w:rFonts w:ascii="Cambria" w:hAnsi="Cambria" w:eastAsia="Cambria" w:cs="Cambria"/>
+              </w:rPr>
+            </w:pPr>
+            <w:r>
+              <w:rPr>
+                <w:rFonts w:ascii="Cambria" w:hAnsi="Cambria" w:eastAsia="Cambria" w:cs="Cambria"/>
+              </w:rPr>
+              <w:t>0.98</w:t>
+            </w:r>
+          </w:p>
+        </w:tc>
+        <w:tc>
+          <w:tcPr>
+            <w:tcW w:w="810" w:type="dxa"/>
+            <w:tcBorders>
+              <w:top w:val="single" w:color="000000" w:sz="18" w:space="0"/>
+              <w:left w:val="nil"/>
+              <w:bottom w:val="dashed" w:color="000000" w:sz="4" w:space="0"/>
+              <w:right w:val="dashed" w:color="000000" w:sz="4" w:space="0"/>
+            </w:tcBorders>
+            <w:shd w:val="clear" w:color="auto" w:fill="auto"/>
+            <w:vAlign w:val="center"/>
+          </w:tcPr>
+          <w:p>
+            <w:pPr>
+              <w:spacing w:after="0" w:line="240" w:lineRule="auto"/>
+              <w:jc w:val="center"/>
+              <w:rPr>
+                <w:rFonts w:ascii="Cambria" w:hAnsi="Cambria" w:eastAsia="Cambria" w:cs="Cambria"/>
+              </w:rPr>
+            </w:pPr>
+            <w:r>
+              <w:rPr>
+                <w:rFonts w:ascii="Cambria" w:hAnsi="Cambria" w:eastAsia="Cambria" w:cs="Cambria"/>
+              </w:rPr>
+              <w:t>7819</w:t>
+            </w:r>
+          </w:p>
+        </w:tc>
+        <w:tc>
+          <w:tcPr>
+            <w:tcW w:w="900" w:type="dxa"/>
+            <w:vMerge w:val="restart"/>
+            <w:tcBorders>
+              <w:top w:val="single" w:color="000000" w:sz="18" w:space="0"/>
+              <w:left w:val="dashed" w:color="000000" w:sz="4" w:space="0"/>
+              <w:right w:val="dashed" w:color="000000" w:sz="4" w:space="0"/>
+            </w:tcBorders>
+            <w:shd w:val="clear" w:color="auto" w:fill="auto"/>
+            <w:vAlign w:val="center"/>
+          </w:tcPr>
+          <w:p>
+            <w:pPr>
+              <w:spacing w:after="0" w:line="240" w:lineRule="auto"/>
+              <w:jc w:val="center"/>
+              <w:rPr>
+                <w:rFonts w:ascii="Cambria" w:hAnsi="Cambria" w:eastAsia="Cambria" w:cs="Cambria"/>
+              </w:rPr>
+            </w:pPr>
+          </w:p>
+          <w:p>
+            <w:pPr>
+              <w:spacing w:after="0" w:line="240" w:lineRule="auto"/>
+              <w:jc w:val="center"/>
+              <w:rPr>
+                <w:rFonts w:ascii="Cambria" w:hAnsi="Cambria" w:eastAsia="Cambria" w:cs="Cambria"/>
+              </w:rPr>
+            </w:pPr>
+            <w:r>
+              <w:rPr>
+                <w:rFonts w:ascii="Cambria" w:hAnsi="Cambria" w:eastAsia="Cambria" w:cs="Cambria"/>
+              </w:rPr>
+              <w:t>7819</w:t>
+            </w:r>
+          </w:p>
+          <w:p>
+            <w:pPr>
+              <w:spacing w:after="0" w:line="240" w:lineRule="auto"/>
+              <w:jc w:val="center"/>
+              <w:rPr>
+                <w:rFonts w:ascii="Cambria" w:hAnsi="Cambria" w:eastAsia="Cambria" w:cs="Cambria"/>
+              </w:rPr>
+            </w:pPr>
+            <w:bookmarkStart w:name="_GoBack" w:id="0"/>
+            <w:bookmarkEnd w:id="0"/>
+          </w:p>
+        </w:tc>
+        <w:tc>
+          <w:tcPr>
+            <w:tcW w:w="990" w:type="dxa"/>
+            <w:vMerge w:val="restart"/>
+            <w:tcBorders>
+              <w:top w:val="single" w:color="000000" w:sz="18" w:space="0"/>
+              <w:left w:val="dashed" w:color="000000" w:sz="4" w:space="0"/>
+              <w:right w:val="dashed" w:color="000000" w:sz="4" w:space="0"/>
+            </w:tcBorders>
+            <w:shd w:val="clear" w:color="auto" w:fill="auto"/>
+            <w:vAlign w:val="center"/>
+          </w:tcPr>
+          <w:p>
+            <w:pPr>
+              <w:spacing w:after="0" w:line="240" w:lineRule="auto"/>
+              <w:jc w:val="center"/>
+              <w:rPr>
+                <w:rFonts w:ascii="Cambria" w:hAnsi="Cambria" w:eastAsia="Cambria" w:cs="Cambria"/>
+              </w:rPr>
+            </w:pPr>
+          </w:p>
+          <w:p>
+            <w:pPr>
+              <w:spacing w:after="0" w:line="240" w:lineRule="auto"/>
+              <w:jc w:val="center"/>
+              <w:rPr>
+                <w:rFonts w:ascii="Cambria" w:hAnsi="Cambria" w:eastAsia="Cambria" w:cs="Cambria"/>
+              </w:rPr>
+            </w:pPr>
+            <w:r>
+              <w:rPr>
+                <w:rFonts w:ascii="Cambria" w:hAnsi="Cambria" w:eastAsia="Cambria" w:cs="Cambria"/>
+              </w:rPr>
+              <w:t>7790</w:t>
+            </w:r>
+          </w:p>
+          <w:p>
+            <w:pPr>
+              <w:spacing w:after="0" w:line="240" w:lineRule="auto"/>
+              <w:jc w:val="center"/>
+              <w:rPr>
+                <w:rFonts w:ascii="Cambria" w:hAnsi="Cambria" w:eastAsia="Cambria" w:cs="Cambria"/>
+              </w:rPr>
+            </w:pPr>
+          </w:p>
+        </w:tc>
+        <w:tc>
+          <w:tcPr>
+            <w:tcW w:w="653" w:type="dxa"/>
+            <w:vMerge w:val="restart"/>
+            <w:tcBorders>
+              <w:top w:val="single" w:color="000000" w:sz="18" w:space="0"/>
+              <w:left w:val="dashed" w:color="000000" w:sz="4" w:space="0"/>
+              <w:right w:val="dashed" w:color="000000" w:sz="4" w:space="0"/>
+            </w:tcBorders>
+            <w:shd w:val="clear" w:color="auto" w:fill="auto"/>
+            <w:vAlign w:val="center"/>
+          </w:tcPr>
+          <w:p>
+            <w:pPr>
+              <w:spacing w:after="0" w:line="240" w:lineRule="auto"/>
+              <w:jc w:val="center"/>
+              <w:rPr>
+                <w:rFonts w:ascii="Cambria" w:hAnsi="Cambria" w:eastAsia="Cambria" w:cs="Cambria"/>
+              </w:rPr>
+            </w:pPr>
+          </w:p>
+          <w:p>
+            <w:pPr>
+              <w:spacing w:after="0" w:line="240" w:lineRule="auto"/>
+              <w:jc w:val="center"/>
+              <w:rPr>
+                <w:rFonts w:ascii="Cambria" w:hAnsi="Cambria" w:eastAsia="Cambria" w:cs="Cambria"/>
+              </w:rPr>
+            </w:pPr>
+            <w:r>
+              <w:rPr>
+                <w:rFonts w:ascii="Cambria" w:hAnsi="Cambria" w:eastAsia="Cambria" w:cs="Cambria"/>
+              </w:rPr>
+              <w:t>60</w:t>
+            </w:r>
+          </w:p>
+          <w:p>
+            <w:pPr>
+              <w:spacing w:after="0" w:line="240" w:lineRule="auto"/>
+              <w:jc w:val="center"/>
+              <w:rPr>
+                <w:rFonts w:ascii="Cambria" w:hAnsi="Cambria" w:eastAsia="Cambria" w:cs="Cambria"/>
+              </w:rPr>
+            </w:pPr>
+          </w:p>
+        </w:tc>
+        <w:tc>
+          <w:tcPr>
+            <w:tcW w:w="877" w:type="dxa"/>
+            <w:vMerge w:val="restart"/>
+            <w:tcBorders>
+              <w:top w:val="single" w:color="000000" w:sz="18" w:space="0"/>
+              <w:left w:val="dashed" w:color="000000" w:sz="4" w:space="0"/>
+              <w:right w:val="single" w:color="000000" w:sz="18" w:space="0"/>
+            </w:tcBorders>
+            <w:shd w:val="clear" w:color="auto" w:fill="auto"/>
+            <w:vAlign w:val="center"/>
+          </w:tcPr>
+          <w:p>
+            <w:pPr>
+              <w:spacing w:after="0" w:line="240" w:lineRule="auto"/>
+              <w:jc w:val="center"/>
+              <w:rPr>
+                <w:rFonts w:hint="default" w:ascii="Cambria" w:hAnsi="Cambria" w:eastAsia="Cambria" w:cs="Cambria"/>
+                <w:b/>
+                <w:lang w:val="en-US"/>
+              </w:rPr>
+            </w:pPr>
+            <w:r>
+              <w:rPr>
+                <w:rFonts w:hint="default" w:ascii="Cambria" w:hAnsi="Cambria" w:eastAsia="Cambria" w:cs="Cambria"/>
+                <w:b/>
+                <w:lang w:val="en-US"/>
+              </w:rPr>
+              <w:t>NMT-1</w:t>
+            </w:r>
+          </w:p>
+        </w:tc>
+      </w:tr>
+      <w:tr>
+        <w:tblPrEx>
+          <w:tblCellMar>
+            <w:top w:w="15" w:type="dxa"/>
+            <w:left w:w="115" w:type="dxa"/>
+            <w:bottom w:w="0" w:type="dxa"/>
+            <w:right w:w="115" w:type="dxa"/>
+          </w:tblCellMar>
+        </w:tblPrEx>
+        <w:trPr>
+          <w:trHeight w:val="288" w:hRule="atLeast"/>
+          <w:jc w:val="center"/>
+        </w:trPr>
+        <w:tc>
+          <w:tcPr>
+            <w:tcW w:w="585" w:type="dxa"/>
+            <w:vMerge w:val="restart"/>
+            <w:tcBorders>
+              <w:top w:val="single" w:color="000000" w:sz="18" w:space="0"/>
+              <w:left w:val="single" w:color="000000" w:sz="18" w:space="0"/>
+              <w:right w:val="dashed" w:color="000000" w:sz="4" w:space="0"/>
+            </w:tcBorders>
+            <w:shd w:val="clear" w:color="auto" w:fill="auto"/>
+            <w:vAlign w:val="center"/>
+          </w:tcPr>
+          <w:p>
+            <w:pPr>
+              <w:spacing w:after="0" w:line="240" w:lineRule="auto"/>
+              <w:jc w:val="center"/>
+              <w:rPr>
+                <w:rFonts w:ascii="Cambria" w:hAnsi="Cambria" w:eastAsia="Cambria" w:cs="Cambria"/>
+              </w:rPr>
+            </w:pPr>
+            <w:r>
+              <w:rPr>
+                <w:rFonts w:ascii="Cambria" w:hAnsi="Cambria" w:eastAsia="Cambria" w:cs="Cambria"/>
+              </w:rPr>
+              <w:t>1</w:t>
+            </w:r>
+          </w:p>
+        </w:tc>
+        <w:tc>
+          <w:tcPr>
+            <w:tcW w:w="1095" w:type="dxa"/>
+            <w:vMerge w:val="restart"/>
+            <w:tcBorders>
+              <w:top w:val="single" w:color="000000" w:sz="18" w:space="0"/>
+              <w:left w:val="dashed" w:color="000000" w:sz="4" w:space="0"/>
+              <w:right w:val="dashed" w:color="000000" w:sz="4" w:space="0"/>
+            </w:tcBorders>
+            <w:shd w:val="clear" w:color="auto" w:fill="FFFFFF"/>
+            <w:vAlign w:val="center"/>
+          </w:tcPr>
+          <w:p>
+            <w:pPr>
+              <w:spacing w:after="0" w:line="240" w:lineRule="auto"/>
+              <w:jc w:val="both"/>
+              <w:rPr>
+                <w:rFonts w:ascii="Cambria" w:hAnsi="Cambria" w:eastAsia="Cambria" w:cs="Cambria"/>
+              </w:rPr>
+            </w:pPr>
+          </w:p>
+          <w:p>
+            <w:pPr>
+              <w:spacing w:after="0" w:line="240" w:lineRule="auto"/>
+              <w:jc w:val="center"/>
+              <w:rPr>
+                <w:rFonts w:ascii="Cambria" w:hAnsi="Cambria" w:eastAsia="Cambria" w:cs="Cambria"/>
+              </w:rPr>
+            </w:pPr>
+            <w:r>
+              <w:rPr>
+                <w:rFonts w:ascii="Cambria" w:hAnsi="Cambria" w:eastAsia="Cambria" w:cs="Cambria"/>
+              </w:rPr>
+              <w:t>RSVD-2</w:t>
+            </w:r>
+          </w:p>
+          <w:p>
+            <w:pPr>
+              <w:spacing w:after="0" w:line="240" w:lineRule="auto"/>
+              <w:jc w:val="center"/>
+              <w:rPr>
+                <w:rFonts w:ascii="Cambria" w:hAnsi="Cambria" w:eastAsia="Cambria" w:cs="Cambria"/>
+              </w:rPr>
+            </w:pPr>
+          </w:p>
+        </w:tc>
+        <w:tc>
+          <w:tcPr>
+            <w:tcW w:w="1290" w:type="dxa"/>
+            <w:tcBorders>
+              <w:top w:val="single" w:color="000000" w:sz="18" w:space="0"/>
+              <w:left w:val="nil"/>
+              <w:bottom w:val="dashed" w:color="000000" w:sz="4" w:space="0"/>
+              <w:right w:val="dashed" w:color="000000" w:sz="4" w:space="0"/>
+            </w:tcBorders>
+            <w:shd w:val="clear" w:color="auto" w:fill="auto"/>
+            <w:vAlign w:val="center"/>
+          </w:tcPr>
+          <w:p>
+            <w:pPr>
+              <w:spacing w:after="0" w:line="240" w:lineRule="auto"/>
+              <w:jc w:val="center"/>
+              <w:rPr>
+                <w:rFonts w:ascii="Cambria" w:hAnsi="Cambria" w:eastAsia="Cambria" w:cs="Cambria"/>
+                <w:color w:val="FF0000"/>
+              </w:rPr>
+            </w:pPr>
+            <w:r>
+              <w:rPr>
+                <w:rFonts w:ascii="Cambria" w:hAnsi="Cambria" w:eastAsia="Cambria" w:cs="Cambria"/>
+                <w:color w:val="FF0000"/>
+              </w:rPr>
+              <w:t>S3</w:t>
+            </w:r>
+          </w:p>
+        </w:tc>
+        <w:tc>
+          <w:tcPr>
+            <w:tcW w:w="555" w:type="dxa"/>
+            <w:tcBorders>
+              <w:top w:val="single" w:color="000000" w:sz="18" w:space="0"/>
+              <w:left w:val="nil"/>
+              <w:bottom w:val="dashed" w:color="000000" w:sz="4" w:space="0"/>
+              <w:right w:val="dashed" w:color="000000" w:sz="4" w:space="0"/>
+            </w:tcBorders>
+            <w:shd w:val="clear" w:color="auto" w:fill="auto"/>
+            <w:vAlign w:val="center"/>
+          </w:tcPr>
+          <w:p>
+            <w:pPr>
+              <w:spacing w:after="0" w:line="240" w:lineRule="auto"/>
+              <w:ind w:left="-128" w:right="-158"/>
+              <w:jc w:val="center"/>
+              <w:rPr>
+                <w:rFonts w:ascii="Cambria" w:hAnsi="Cambria" w:eastAsia="Cambria" w:cs="Cambria"/>
+                <w:color w:val="FF0000"/>
+              </w:rPr>
+            </w:pPr>
+            <w:r>
+              <w:rPr>
+                <w:rFonts w:ascii="Cambria" w:hAnsi="Cambria" w:eastAsia="Cambria" w:cs="Cambria"/>
+                <w:color w:val="FF0000"/>
+              </w:rPr>
+              <w:t>1898</w:t>
+            </w:r>
+          </w:p>
+        </w:tc>
+        <w:tc>
+          <w:tcPr>
+            <w:tcW w:w="525" w:type="dxa"/>
+            <w:tcBorders>
+              <w:top w:val="single" w:color="000000" w:sz="18" w:space="0"/>
+              <w:left w:val="nil"/>
+              <w:bottom w:val="dashed" w:color="000000" w:sz="4" w:space="0"/>
+              <w:right w:val="dashed" w:color="000000" w:sz="4" w:space="0"/>
+            </w:tcBorders>
+            <w:shd w:val="clear" w:color="auto" w:fill="auto"/>
+            <w:vAlign w:val="center"/>
+          </w:tcPr>
+          <w:p>
+            <w:pPr>
+              <w:spacing w:after="0" w:line="240" w:lineRule="auto"/>
+              <w:ind w:left="-128" w:right="-158"/>
+              <w:jc w:val="center"/>
+              <w:rPr>
+                <w:rFonts w:ascii="Cambria" w:hAnsi="Cambria" w:eastAsia="Cambria" w:cs="Cambria"/>
+                <w:color w:val="FF0000"/>
+              </w:rPr>
+            </w:pPr>
+            <w:r>
+              <w:rPr>
+                <w:rFonts w:ascii="Cambria" w:hAnsi="Cambria" w:eastAsia="Cambria" w:cs="Cambria"/>
+                <w:color w:val="FF0000"/>
+              </w:rPr>
+              <w:t>189</w:t>
+            </w:r>
+          </w:p>
+        </w:tc>
+        <w:tc>
+          <w:tcPr>
+            <w:tcW w:w="525" w:type="dxa"/>
+            <w:tcBorders>
+              <w:top w:val="single" w:color="000000" w:sz="18" w:space="0"/>
+              <w:left w:val="nil"/>
+              <w:bottom w:val="dashed" w:color="000000" w:sz="4" w:space="0"/>
+              <w:right w:val="dashed" w:color="000000" w:sz="4" w:space="0"/>
+            </w:tcBorders>
+            <w:shd w:val="clear" w:color="auto" w:fill="auto"/>
+            <w:vAlign w:val="center"/>
+          </w:tcPr>
+          <w:p>
+            <w:pPr>
+              <w:spacing w:after="0" w:line="240" w:lineRule="auto"/>
+              <w:ind w:left="-128" w:right="-158"/>
+              <w:jc w:val="center"/>
+              <w:rPr>
+                <w:rFonts w:ascii="Cambria" w:hAnsi="Cambria" w:eastAsia="Cambria" w:cs="Cambria"/>
+                <w:color w:val="FF0000"/>
+              </w:rPr>
+            </w:pPr>
+            <w:r>
+              <w:rPr>
+                <w:rFonts w:ascii="Cambria" w:hAnsi="Cambria" w:eastAsia="Cambria" w:cs="Cambria"/>
+                <w:color w:val="FF0000"/>
+              </w:rPr>
+              <w:t>89189</w:t>
+            </w:r>
+          </w:p>
+        </w:tc>
+        <w:tc>
+          <w:tcPr>
+            <w:tcW w:w="525" w:type="dxa"/>
+            <w:tcBorders>
+              <w:top w:val="single" w:color="000000" w:sz="18" w:space="0"/>
+              <w:left w:val="nil"/>
+              <w:bottom w:val="dashed" w:color="000000" w:sz="4" w:space="0"/>
+              <w:right w:val="dashed" w:color="000000" w:sz="4" w:space="0"/>
+            </w:tcBorders>
+            <w:shd w:val="clear" w:color="auto" w:fill="auto"/>
+            <w:vAlign w:val="center"/>
+          </w:tcPr>
+          <w:p>
+            <w:pPr>
+              <w:spacing w:after="0" w:line="240" w:lineRule="auto"/>
+              <w:ind w:left="-128" w:right="-158"/>
+              <w:jc w:val="center"/>
+              <w:rPr>
+                <w:rFonts w:ascii="Cambria" w:hAnsi="Cambria" w:eastAsia="Cambria" w:cs="Cambria"/>
+                <w:color w:val="FF0000"/>
+              </w:rPr>
+            </w:pPr>
+            <w:r>
+              <w:rPr>
+                <w:rFonts w:ascii="Cambria" w:hAnsi="Cambria" w:eastAsia="Cambria" w:cs="Cambria"/>
+                <w:color w:val="FF0000"/>
+              </w:rPr>
+              <w:t>819</w:t>
+            </w:r>
+          </w:p>
+        </w:tc>
+        <w:tc>
+          <w:tcPr>
+            <w:tcW w:w="570" w:type="dxa"/>
+            <w:tcBorders>
+              <w:top w:val="single" w:color="000000" w:sz="18" w:space="0"/>
+              <w:left w:val="nil"/>
+              <w:bottom w:val="dashed" w:color="000000" w:sz="4" w:space="0"/>
+              <w:right w:val="dashed" w:color="000000" w:sz="4" w:space="0"/>
+            </w:tcBorders>
+            <w:shd w:val="clear" w:color="auto" w:fill="auto"/>
+            <w:vAlign w:val="center"/>
+          </w:tcPr>
+          <w:p>
+            <w:pPr>
+              <w:spacing w:after="0" w:line="240" w:lineRule="auto"/>
+              <w:ind w:left="-128" w:right="-158"/>
+              <w:jc w:val="center"/>
+              <w:rPr>
+                <w:rFonts w:ascii="Cambria" w:hAnsi="Cambria" w:eastAsia="Cambria" w:cs="Cambria"/>
+                <w:color w:val="FF0000"/>
+              </w:rPr>
+            </w:pPr>
+            <w:r>
+              <w:rPr>
+                <w:rFonts w:ascii="Cambria" w:hAnsi="Cambria" w:eastAsia="Cambria" w:cs="Cambria"/>
+                <w:color w:val="FF0000"/>
+              </w:rPr>
+              <w:t>8981</w:t>
+            </w:r>
+          </w:p>
+        </w:tc>
+        <w:tc>
+          <w:tcPr>
+            <w:tcW w:w="795" w:type="dxa"/>
+            <w:tcBorders>
+              <w:top w:val="single" w:color="000000" w:sz="18" w:space="0"/>
+              <w:left w:val="nil"/>
+              <w:bottom w:val="dashed" w:color="000000" w:sz="4" w:space="0"/>
+              <w:right w:val="dashed" w:color="000000" w:sz="4" w:space="0"/>
+            </w:tcBorders>
+            <w:shd w:val="clear" w:color="auto" w:fill="auto"/>
+            <w:vAlign w:val="center"/>
+          </w:tcPr>
+          <w:p>
+            <w:pPr>
+              <w:spacing w:after="0" w:line="240" w:lineRule="auto"/>
+              <w:jc w:val="center"/>
+              <w:rPr>
+                <w:rFonts w:ascii="Cambria" w:hAnsi="Cambria" w:eastAsia="Cambria" w:cs="Cambria"/>
+              </w:rPr>
+            </w:pPr>
+            <w:r>
+              <w:rPr>
+                <w:rFonts w:ascii="Cambria" w:hAnsi="Cambria" w:eastAsia="Cambria" w:cs="Cambria"/>
+              </w:rPr>
+              <w:t>20215</w:t>
+            </w:r>
+          </w:p>
+        </w:tc>
+        <w:tc>
+          <w:tcPr>
+            <w:tcW w:w="735" w:type="dxa"/>
+            <w:tcBorders>
+              <w:top w:val="single" w:color="000000" w:sz="18" w:space="0"/>
+              <w:left w:val="nil"/>
+              <w:bottom w:val="dashed" w:color="000000" w:sz="4" w:space="0"/>
+              <w:right w:val="dashed" w:color="000000" w:sz="4" w:space="0"/>
+            </w:tcBorders>
+            <w:shd w:val="clear" w:color="auto" w:fill="auto"/>
+            <w:vAlign w:val="center"/>
+          </w:tcPr>
+          <w:p>
+            <w:pPr>
+              <w:spacing w:after="0" w:line="240" w:lineRule="auto"/>
+              <w:jc w:val="center"/>
+              <w:rPr>
+                <w:rFonts w:ascii="Cambria" w:hAnsi="Cambria" w:eastAsia="Cambria" w:cs="Cambria"/>
+              </w:rPr>
+            </w:pPr>
+            <w:r>
+              <w:rPr>
+                <w:rFonts w:ascii="Cambria" w:hAnsi="Cambria" w:eastAsia="Cambria" w:cs="Cambria"/>
+              </w:rPr>
+              <w:t>0.98</w:t>
+            </w:r>
+          </w:p>
+        </w:tc>
+        <w:tc>
+          <w:tcPr>
+            <w:tcW w:w="810" w:type="dxa"/>
+            <w:tcBorders>
+              <w:top w:val="single" w:color="000000" w:sz="18" w:space="0"/>
+              <w:left w:val="nil"/>
+              <w:bottom w:val="dashed" w:color="000000" w:sz="4" w:space="0"/>
+              <w:right w:val="dashed" w:color="000000" w:sz="4" w:space="0"/>
+            </w:tcBorders>
+            <w:shd w:val="clear" w:color="auto" w:fill="auto"/>
+            <w:vAlign w:val="center"/>
+          </w:tcPr>
+          <w:p>
+            <w:pPr>
+              <w:spacing w:after="0" w:line="240" w:lineRule="auto"/>
+              <w:jc w:val="center"/>
+              <w:rPr>
+                <w:rFonts w:ascii="Cambria" w:hAnsi="Cambria" w:eastAsia="Cambria" w:cs="Cambria"/>
+              </w:rPr>
+            </w:pPr>
+            <w:r>
+              <w:rPr>
+                <w:rFonts w:ascii="Cambria" w:hAnsi="Cambria" w:eastAsia="Cambria" w:cs="Cambria"/>
+              </w:rPr>
+              <w:t>19811</w:t>
+            </w:r>
+          </w:p>
+        </w:tc>
+        <w:tc>
+          <w:tcPr>
+            <w:tcW w:w="900" w:type="dxa"/>
+            <w:vMerge w:val="restart"/>
+            <w:tcBorders>
+              <w:top w:val="single" w:color="000000" w:sz="18" w:space="0"/>
+              <w:left w:val="dashed" w:color="000000" w:sz="4" w:space="0"/>
+              <w:right w:val="dashed" w:color="000000" w:sz="4" w:space="0"/>
+            </w:tcBorders>
+            <w:shd w:val="clear" w:color="auto" w:fill="auto"/>
+            <w:vAlign w:val="center"/>
+          </w:tcPr>
+          <w:p>
+            <w:pPr>
+              <w:spacing w:after="0" w:line="240" w:lineRule="auto"/>
+              <w:jc w:val="center"/>
+              <w:rPr>
+                <w:rFonts w:ascii="Cambria" w:hAnsi="Cambria" w:eastAsia="Cambria" w:cs="Cambria"/>
+              </w:rPr>
+            </w:pPr>
+          </w:p>
+          <w:p>
+            <w:pPr>
+              <w:spacing w:after="0" w:line="240" w:lineRule="auto"/>
+              <w:jc w:val="center"/>
+              <w:rPr>
+                <w:rFonts w:ascii="Cambria" w:hAnsi="Cambria" w:eastAsia="Cambria" w:cs="Cambria"/>
+              </w:rPr>
+            </w:pPr>
+            <w:r>
+              <w:rPr>
+                <w:rFonts w:ascii="Cambria" w:hAnsi="Cambria" w:eastAsia="Cambria" w:cs="Cambria"/>
+              </w:rPr>
+              <w:t>19811</w:t>
+            </w:r>
+          </w:p>
+          <w:p>
+            <w:pPr>
+              <w:spacing w:after="0" w:line="240" w:lineRule="auto"/>
+              <w:jc w:val="center"/>
+              <w:rPr>
+                <w:rFonts w:ascii="Cambria" w:hAnsi="Cambria" w:eastAsia="Cambria" w:cs="Cambria"/>
+              </w:rPr>
+            </w:pPr>
+            <w:bookmarkStart w:name="_GoBack" w:id="0"/>
+            <w:bookmarkEnd w:id="0"/>
+          </w:p>
+        </w:tc>
+        <w:tc>
+          <w:tcPr>
+            <w:tcW w:w="990" w:type="dxa"/>
+            <w:vMerge w:val="restart"/>
+            <w:tcBorders>
+              <w:top w:val="single" w:color="000000" w:sz="18" w:space="0"/>
+              <w:left w:val="dashed" w:color="000000" w:sz="4" w:space="0"/>
+              <w:right w:val="dashed" w:color="000000" w:sz="4" w:space="0"/>
+            </w:tcBorders>
+            <w:shd w:val="clear" w:color="auto" w:fill="auto"/>
+            <w:vAlign w:val="center"/>
+          </w:tcPr>
+          <w:p>
+            <w:pPr>
+              <w:spacing w:after="0" w:line="240" w:lineRule="auto"/>
+              <w:jc w:val="center"/>
+              <w:rPr>
+                <w:rFonts w:ascii="Cambria" w:hAnsi="Cambria" w:eastAsia="Cambria" w:cs="Cambria"/>
+              </w:rPr>
+            </w:pPr>
+          </w:p>
+          <w:p>
+            <w:pPr>
+              <w:spacing w:after="0" w:line="240" w:lineRule="auto"/>
+              <w:jc w:val="center"/>
+              <w:rPr>
+                <w:rFonts w:ascii="Cambria" w:hAnsi="Cambria" w:eastAsia="Cambria" w:cs="Cambria"/>
+              </w:rPr>
+            </w:pPr>
+            <w:r>
+              <w:rPr>
+                <w:rFonts w:ascii="Cambria" w:hAnsi="Cambria" w:eastAsia="Cambria" w:cs="Cambria"/>
+              </w:rPr>
+              <w:t>2078</w:t>
+            </w:r>
+          </w:p>
+          <w:p>
+            <w:pPr>
+              <w:spacing w:after="0" w:line="240" w:lineRule="auto"/>
+              <w:jc w:val="center"/>
+              <w:rPr>
+                <w:rFonts w:ascii="Cambria" w:hAnsi="Cambria" w:eastAsia="Cambria" w:cs="Cambria"/>
+              </w:rPr>
+            </w:pPr>
+          </w:p>
+        </w:tc>
+        <w:tc>
+          <w:tcPr>
+            <w:tcW w:w="653" w:type="dxa"/>
+            <w:vMerge w:val="restart"/>
+            <w:tcBorders>
+              <w:top w:val="single" w:color="000000" w:sz="18" w:space="0"/>
+              <w:left w:val="dashed" w:color="000000" w:sz="4" w:space="0"/>
+              <w:right w:val="dashed" w:color="000000" w:sz="4" w:space="0"/>
+            </w:tcBorders>
+            <w:shd w:val="clear" w:color="auto" w:fill="auto"/>
+            <w:vAlign w:val="center"/>
+          </w:tcPr>
+          <w:p>
+            <w:pPr>
+              <w:spacing w:after="0" w:line="240" w:lineRule="auto"/>
+              <w:jc w:val="center"/>
+              <w:rPr>
+                <w:rFonts w:ascii="Cambria" w:hAnsi="Cambria" w:eastAsia="Cambria" w:cs="Cambria"/>
+              </w:rPr>
+            </w:pPr>
+          </w:p>
+          <w:p>
+            <w:pPr>
+              <w:spacing w:after="0" w:line="240" w:lineRule="auto"/>
+              <w:jc w:val="center"/>
+              <w:rPr>
+                <w:rFonts w:ascii="Cambria" w:hAnsi="Cambria" w:eastAsia="Cambria" w:cs="Cambria"/>
+              </w:rPr>
+            </w:pPr>
+            <w:r>
+              <w:rPr>
+                <w:rFonts w:ascii="Cambria" w:hAnsi="Cambria" w:eastAsia="Cambria" w:cs="Cambria"/>
+              </w:rPr>
+              <w:t>572</w:t>
+            </w:r>
+          </w:p>
+          <w:p>
+            <w:pPr>
+              <w:spacing w:after="0" w:line="240" w:lineRule="auto"/>
+              <w:jc w:val="center"/>
+              <w:rPr>
+                <w:rFonts w:ascii="Cambria" w:hAnsi="Cambria" w:eastAsia="Cambria" w:cs="Cambria"/>
+              </w:rPr>
+            </w:pPr>
+          </w:p>
+        </w:tc>
+        <w:tc>
+          <w:tcPr>
+            <w:tcW w:w="877" w:type="dxa"/>
+            <w:vMerge w:val="restart"/>
+            <w:tcBorders>
+              <w:top w:val="single" w:color="000000" w:sz="18" w:space="0"/>
+              <w:left w:val="dashed" w:color="000000" w:sz="4" w:space="0"/>
+              <w:right w:val="single" w:color="000000" w:sz="18" w:space="0"/>
+            </w:tcBorders>
+            <w:shd w:val="clear" w:color="auto" w:fill="auto"/>
+            <w:vAlign w:val="center"/>
+          </w:tcPr>
+          <w:p>
+            <w:pPr>
+              <w:spacing w:after="0" w:line="240" w:lineRule="auto"/>
+              <w:jc w:val="center"/>
+              <w:rPr>
+                <w:rFonts w:hint="default" w:ascii="Cambria" w:hAnsi="Cambria" w:eastAsia="Cambria" w:cs="Cambria"/>
+                <w:b/>
+                <w:lang w:val="en-US"/>
+              </w:rPr>
+            </w:pPr>
+            <w:r>
+              <w:rPr>
+                <w:rFonts w:hint="default" w:ascii="Cambria" w:hAnsi="Cambria" w:eastAsia="Cambria" w:cs="Cambria"/>
+                <w:b/>
+                <w:lang w:val="en-US"/>
+              </w:rPr>
+              <w:t>NLT-20</w:t>
+            </w:r>
+          </w:p>
+        </w:tc>
+      </w:tr>
+      <w:tr>
+        <w:tblPrEx>
+          <w:tblCellMar>
+            <w:top w:w="15" w:type="dxa"/>
+            <w:left w:w="115" w:type="dxa"/>
+            <w:bottom w:w="0" w:type="dxa"/>
+            <w:right w:w="115" w:type="dxa"/>
+          </w:tblCellMar>
+        </w:tblPrEx>
+        <w:trPr>
+          <w:trHeight w:val="288" w:hRule="atLeast"/>
+          <w:jc w:val="center"/>
+        </w:trPr>
+        <w:tc>
+          <w:tcPr>
+            <w:tcW w:w="585" w:type="dxa"/>
+            <w:vMerge w:val="restart"/>
+            <w:tcBorders>
+              <w:top w:val="single" w:color="000000" w:sz="18" w:space="0"/>
+              <w:left w:val="single" w:color="000000" w:sz="18" w:space="0"/>
+              <w:right w:val="dashed" w:color="000000" w:sz="4" w:space="0"/>
+            </w:tcBorders>
+            <w:shd w:val="clear" w:color="auto" w:fill="auto"/>
+            <w:vAlign w:val="center"/>
+          </w:tcPr>
+          <w:p>
+            <w:pPr>
+              <w:spacing w:after="0" w:line="240" w:lineRule="auto"/>
+              <w:jc w:val="center"/>
+              <w:rPr>
+                <w:rFonts w:ascii="Cambria" w:hAnsi="Cambria" w:eastAsia="Cambria" w:cs="Cambria"/>
+              </w:rPr>
+            </w:pPr>
+            <w:r>
+              <w:rPr>
+                <w:rFonts w:ascii="Cambria" w:hAnsi="Cambria" w:eastAsia="Cambria" w:cs="Cambria"/>
+              </w:rPr>
+              <w:t>1</w:t>
+            </w:r>
+          </w:p>
+        </w:tc>
+        <w:tc>
+          <w:tcPr>
+            <w:tcW w:w="1095" w:type="dxa"/>
+            <w:vMerge w:val="restart"/>
+            <w:tcBorders>
+              <w:top w:val="single" w:color="000000" w:sz="18" w:space="0"/>
+              <w:left w:val="dashed" w:color="000000" w:sz="4" w:space="0"/>
+              <w:right w:val="dashed" w:color="000000" w:sz="4" w:space="0"/>
+            </w:tcBorders>
+            <w:shd w:val="clear" w:color="auto" w:fill="FFFFFF"/>
+            <w:vAlign w:val="center"/>
+          </w:tcPr>
+          <w:p>
+            <w:pPr>
+              <w:spacing w:after="0" w:line="240" w:lineRule="auto"/>
+              <w:jc w:val="both"/>
+              <w:rPr>
+                <w:rFonts w:ascii="Cambria" w:hAnsi="Cambria" w:eastAsia="Cambria" w:cs="Cambria"/>
+              </w:rPr>
+            </w:pPr>
+          </w:p>
+          <w:p>
+            <w:pPr>
+              <w:spacing w:after="0" w:line="240" w:lineRule="auto"/>
+              <w:jc w:val="center"/>
+              <w:rPr>
+                <w:rFonts w:ascii="Cambria" w:hAnsi="Cambria" w:eastAsia="Cambria" w:cs="Cambria"/>
+              </w:rPr>
+            </w:pPr>
+            <w:r>
+              <w:rPr>
+                <w:rFonts w:ascii="Cambria" w:hAnsi="Cambria" w:eastAsia="Cambria" w:cs="Cambria"/>
+              </w:rPr>
+              <w:t>RSVD-3</w:t>
+            </w:r>
+          </w:p>
+          <w:p>
+            <w:pPr>
+              <w:spacing w:after="0" w:line="240" w:lineRule="auto"/>
+              <w:jc w:val="center"/>
+              <w:rPr>
+                <w:rFonts w:ascii="Cambria" w:hAnsi="Cambria" w:eastAsia="Cambria" w:cs="Cambria"/>
+              </w:rPr>
+            </w:pPr>
+          </w:p>
+        </w:tc>
+        <w:tc>
+          <w:tcPr>
+            <w:tcW w:w="1290" w:type="dxa"/>
+            <w:tcBorders>
+              <w:top w:val="single" w:color="000000" w:sz="18" w:space="0"/>
+              <w:left w:val="nil"/>
+              <w:bottom w:val="dashed" w:color="000000" w:sz="4" w:space="0"/>
+              <w:right w:val="dashed" w:color="000000" w:sz="4" w:space="0"/>
+            </w:tcBorders>
+            <w:shd w:val="clear" w:color="auto" w:fill="auto"/>
+            <w:vAlign w:val="center"/>
+          </w:tcPr>
+          <w:p>
+            <w:pPr>
+              <w:spacing w:after="0" w:line="240" w:lineRule="auto"/>
+              <w:jc w:val="center"/>
+              <w:rPr>
+                <w:rFonts w:ascii="Cambria" w:hAnsi="Cambria" w:eastAsia="Cambria" w:cs="Cambria"/>
+                <w:color w:val="FF0000"/>
+              </w:rPr>
+            </w:pPr>
+            <w:r>
+              <w:rPr>
+                <w:rFonts w:ascii="Cambria" w:hAnsi="Cambria" w:eastAsia="Cambria" w:cs="Cambria"/>
+                <w:color w:val="FF0000"/>
+              </w:rPr>
+              <w:t>S3</w:t>
+            </w:r>
+          </w:p>
+        </w:tc>
+        <w:tc>
+          <w:tcPr>
+            <w:tcW w:w="555" w:type="dxa"/>
+            <w:tcBorders>
+              <w:top w:val="single" w:color="000000" w:sz="18" w:space="0"/>
+              <w:left w:val="nil"/>
+              <w:bottom w:val="dashed" w:color="000000" w:sz="4" w:space="0"/>
+              <w:right w:val="dashed" w:color="000000" w:sz="4" w:space="0"/>
+            </w:tcBorders>
+            <w:shd w:val="clear" w:color="auto" w:fill="auto"/>
+            <w:vAlign w:val="center"/>
+          </w:tcPr>
+          <w:p>
+            <w:pPr>
+              <w:spacing w:after="0" w:line="240" w:lineRule="auto"/>
+              <w:ind w:left="-128" w:right="-158"/>
+              <w:jc w:val="center"/>
+              <w:rPr>
+                <w:rFonts w:ascii="Cambria" w:hAnsi="Cambria" w:eastAsia="Cambria" w:cs="Cambria"/>
+                <w:color w:val="FF0000"/>
+              </w:rPr>
+            </w:pPr>
+            <w:r>
+              <w:rPr>
+                <w:rFonts w:ascii="Cambria" w:hAnsi="Cambria" w:eastAsia="Cambria" w:cs="Cambria"/>
+                <w:color w:val="FF0000"/>
+              </w:rPr>
+              <w:t>1898</w:t>
+            </w:r>
+          </w:p>
+        </w:tc>
+        <w:tc>
+          <w:tcPr>
+            <w:tcW w:w="525" w:type="dxa"/>
+            <w:tcBorders>
+              <w:top w:val="single" w:color="000000" w:sz="18" w:space="0"/>
+              <w:left w:val="nil"/>
+              <w:bottom w:val="dashed" w:color="000000" w:sz="4" w:space="0"/>
+              <w:right w:val="dashed" w:color="000000" w:sz="4" w:space="0"/>
+            </w:tcBorders>
+            <w:shd w:val="clear" w:color="auto" w:fill="auto"/>
+            <w:vAlign w:val="center"/>
+          </w:tcPr>
+          <w:p>
+            <w:pPr>
+              <w:spacing w:after="0" w:line="240" w:lineRule="auto"/>
+              <w:ind w:left="-128" w:right="-158"/>
+              <w:jc w:val="center"/>
+              <w:rPr>
+                <w:rFonts w:ascii="Cambria" w:hAnsi="Cambria" w:eastAsia="Cambria" w:cs="Cambria"/>
+                <w:color w:val="FF0000"/>
+              </w:rPr>
+            </w:pPr>
+            <w:r>
+              <w:rPr>
+                <w:rFonts w:ascii="Cambria" w:hAnsi="Cambria" w:eastAsia="Cambria" w:cs="Cambria"/>
+                <w:color w:val="FF0000"/>
+              </w:rPr>
+              <w:t>1898</w:t>
+            </w:r>
+          </w:p>
+        </w:tc>
+        <w:tc>
+          <w:tcPr>
+            <w:tcW w:w="525" w:type="dxa"/>
+            <w:tcBorders>
+              <w:top w:val="single" w:color="000000" w:sz="18" w:space="0"/>
+              <w:left w:val="nil"/>
+              <w:bottom w:val="dashed" w:color="000000" w:sz="4" w:space="0"/>
+              <w:right w:val="dashed" w:color="000000" w:sz="4" w:space="0"/>
+            </w:tcBorders>
+            <w:shd w:val="clear" w:color="auto" w:fill="auto"/>
+            <w:vAlign w:val="center"/>
+          </w:tcPr>
+          <w:p>
+            <w:pPr>
+              <w:spacing w:after="0" w:line="240" w:lineRule="auto"/>
+              <w:ind w:left="-128" w:right="-158"/>
+              <w:jc w:val="center"/>
+              <w:rPr>
+                <w:rFonts w:ascii="Cambria" w:hAnsi="Cambria" w:eastAsia="Cambria" w:cs="Cambria"/>
+                <w:color w:val="FF0000"/>
+              </w:rPr>
+            </w:pPr>
+            <w:r>
+              <w:rPr>
+                <w:rFonts w:ascii="Cambria" w:hAnsi="Cambria" w:eastAsia="Cambria" w:cs="Cambria"/>
+                <w:color w:val="FF0000"/>
+              </w:rPr>
+              <w:t>1898</w:t>
+            </w:r>
+          </w:p>
+        </w:tc>
+        <w:tc>
+          <w:tcPr>
+            <w:tcW w:w="525" w:type="dxa"/>
+            <w:tcBorders>
+              <w:top w:val="single" w:color="000000" w:sz="18" w:space="0"/>
+              <w:left w:val="nil"/>
+              <w:bottom w:val="dashed" w:color="000000" w:sz="4" w:space="0"/>
+              <w:right w:val="dashed" w:color="000000" w:sz="4" w:space="0"/>
+            </w:tcBorders>
+            <w:shd w:val="clear" w:color="auto" w:fill="auto"/>
+            <w:vAlign w:val="center"/>
+          </w:tcPr>
+          <w:p>
+            <w:pPr>
+              <w:spacing w:after="0" w:line="240" w:lineRule="auto"/>
+              <w:ind w:left="-128" w:right="-158"/>
+              <w:jc w:val="center"/>
+              <w:rPr>
+                <w:rFonts w:ascii="Cambria" w:hAnsi="Cambria" w:eastAsia="Cambria" w:cs="Cambria"/>
+                <w:color w:val="FF0000"/>
+              </w:rPr>
+            </w:pPr>
+            <w:r>
+              <w:rPr>
+                <w:rFonts w:ascii="Cambria" w:hAnsi="Cambria" w:eastAsia="Cambria" w:cs="Cambria"/>
+                <w:color w:val="FF0000"/>
+              </w:rPr>
+              <w:t>18989</w:t>
+            </w:r>
+          </w:p>
+        </w:tc>
+        <w:tc>
+          <w:tcPr>
+            <w:tcW w:w="570" w:type="dxa"/>
+            <w:tcBorders>
+              <w:top w:val="single" w:color="000000" w:sz="18" w:space="0"/>
+              <w:left w:val="nil"/>
+              <w:bottom w:val="dashed" w:color="000000" w:sz="4" w:space="0"/>
+              <w:right w:val="dashed" w:color="000000" w:sz="4" w:space="0"/>
+            </w:tcBorders>
+            <w:shd w:val="clear" w:color="auto" w:fill="auto"/>
+            <w:vAlign w:val="center"/>
+          </w:tcPr>
+          <w:p>
+            <w:pPr>
+              <w:spacing w:after="0" w:line="240" w:lineRule="auto"/>
+              <w:ind w:left="-128" w:right="-158"/>
+              <w:jc w:val="center"/>
+              <w:rPr>
+                <w:rFonts w:ascii="Cambria" w:hAnsi="Cambria" w:eastAsia="Cambria" w:cs="Cambria"/>
+                <w:color w:val="FF0000"/>
+              </w:rPr>
+            </w:pPr>
+            <w:r>
+              <w:rPr>
+                <w:rFonts w:ascii="Cambria" w:hAnsi="Cambria" w:eastAsia="Cambria" w:cs="Cambria"/>
+                <w:color w:val="FF0000"/>
+              </w:rPr>
+              <w:t>18989</w:t>
+            </w:r>
+          </w:p>
+        </w:tc>
+        <w:tc>
+          <w:tcPr>
+            <w:tcW w:w="795" w:type="dxa"/>
+            <w:tcBorders>
+              <w:top w:val="single" w:color="000000" w:sz="18" w:space="0"/>
+              <w:left w:val="nil"/>
+              <w:bottom w:val="dashed" w:color="000000" w:sz="4" w:space="0"/>
+              <w:right w:val="dashed" w:color="000000" w:sz="4" w:space="0"/>
+            </w:tcBorders>
+            <w:shd w:val="clear" w:color="auto" w:fill="auto"/>
+            <w:vAlign w:val="center"/>
+          </w:tcPr>
+          <w:p>
+            <w:pPr>
+              <w:spacing w:after="0" w:line="240" w:lineRule="auto"/>
+              <w:jc w:val="center"/>
+              <w:rPr>
+                <w:rFonts w:ascii="Cambria" w:hAnsi="Cambria" w:eastAsia="Cambria" w:cs="Cambria"/>
+              </w:rPr>
+            </w:pPr>
+            <w:r>
+              <w:rPr>
+                <w:rFonts w:ascii="Cambria" w:hAnsi="Cambria" w:eastAsia="Cambria" w:cs="Cambria"/>
+              </w:rPr>
+              <w:t>8734</w:t>
+            </w:r>
+          </w:p>
+        </w:tc>
+        <w:tc>
+          <w:tcPr>
+            <w:tcW w:w="735" w:type="dxa"/>
+            <w:tcBorders>
+              <w:top w:val="single" w:color="000000" w:sz="18" w:space="0"/>
+              <w:left w:val="nil"/>
+              <w:bottom w:val="dashed" w:color="000000" w:sz="4" w:space="0"/>
+              <w:right w:val="dashed" w:color="000000" w:sz="4" w:space="0"/>
+            </w:tcBorders>
+            <w:shd w:val="clear" w:color="auto" w:fill="auto"/>
+            <w:vAlign w:val="center"/>
+          </w:tcPr>
+          <w:p>
+            <w:pPr>
+              <w:spacing w:after="0" w:line="240" w:lineRule="auto"/>
+              <w:jc w:val="center"/>
+              <w:rPr>
+                <w:rFonts w:ascii="Cambria" w:hAnsi="Cambria" w:eastAsia="Cambria" w:cs="Cambria"/>
+              </w:rPr>
+            </w:pPr>
+            <w:r>
+              <w:rPr>
+                <w:rFonts w:ascii="Cambria" w:hAnsi="Cambria" w:eastAsia="Cambria" w:cs="Cambria"/>
+              </w:rPr>
+              <w:t>0.89</w:t>
+            </w:r>
+          </w:p>
+        </w:tc>
+        <w:tc>
+          <w:tcPr>
+            <w:tcW w:w="810" w:type="dxa"/>
+            <w:tcBorders>
+              <w:top w:val="single" w:color="000000" w:sz="18" w:space="0"/>
+              <w:left w:val="nil"/>
+              <w:bottom w:val="dashed" w:color="000000" w:sz="4" w:space="0"/>
+              <w:right w:val="dashed" w:color="000000" w:sz="4" w:space="0"/>
+            </w:tcBorders>
+            <w:shd w:val="clear" w:color="auto" w:fill="auto"/>
+            <w:vAlign w:val="center"/>
+          </w:tcPr>
+          <w:p>
+            <w:pPr>
+              <w:spacing w:after="0" w:line="240" w:lineRule="auto"/>
+              <w:jc w:val="center"/>
+              <w:rPr>
+                <w:rFonts w:ascii="Cambria" w:hAnsi="Cambria" w:eastAsia="Cambria" w:cs="Cambria"/>
+              </w:rPr>
+            </w:pPr>
+            <w:r>
+              <w:rPr>
+                <w:rFonts w:ascii="Cambria" w:hAnsi="Cambria" w:eastAsia="Cambria" w:cs="Cambria"/>
+              </w:rPr>
+              <w:t>7773</w:t>
+            </w:r>
+          </w:p>
+        </w:tc>
+        <w:tc>
+          <w:tcPr>
+            <w:tcW w:w="900" w:type="dxa"/>
+            <w:vMerge w:val="restart"/>
+            <w:tcBorders>
+              <w:top w:val="single" w:color="000000" w:sz="18" w:space="0"/>
+              <w:left w:val="dashed" w:color="000000" w:sz="4" w:space="0"/>
+              <w:right w:val="dashed" w:color="000000" w:sz="4" w:space="0"/>
+            </w:tcBorders>
+            <w:shd w:val="clear" w:color="auto" w:fill="auto"/>
+            <w:vAlign w:val="center"/>
+          </w:tcPr>
+          <w:p>
+            <w:pPr>
+              <w:spacing w:after="0" w:line="240" w:lineRule="auto"/>
+              <w:jc w:val="center"/>
+              <w:rPr>
+                <w:rFonts w:ascii="Cambria" w:hAnsi="Cambria" w:eastAsia="Cambria" w:cs="Cambria"/>
+              </w:rPr>
+            </w:pPr>
+          </w:p>
+          <w:p>
+            <w:pPr>
+              <w:spacing w:after="0" w:line="240" w:lineRule="auto"/>
+              <w:jc w:val="center"/>
+              <w:rPr>
+                <w:rFonts w:ascii="Cambria" w:hAnsi="Cambria" w:eastAsia="Cambria" w:cs="Cambria"/>
+              </w:rPr>
+            </w:pPr>
+            <w:r>
+              <w:rPr>
+                <w:rFonts w:ascii="Cambria" w:hAnsi="Cambria" w:eastAsia="Cambria" w:cs="Cambria"/>
+              </w:rPr>
+              <w:t>9866</w:t>
+            </w:r>
+          </w:p>
+          <w:p>
+            <w:pPr>
+              <w:spacing w:after="0" w:line="240" w:lineRule="auto"/>
+              <w:jc w:val="center"/>
+              <w:rPr>
+                <w:rFonts w:ascii="Cambria" w:hAnsi="Cambria" w:eastAsia="Cambria" w:cs="Cambria"/>
+              </w:rPr>
+            </w:pPr>
+            <w:bookmarkStart w:name="_GoBack" w:id="0"/>
+            <w:bookmarkEnd w:id="0"/>
+          </w:p>
+        </w:tc>
+        <w:tc>
+          <w:tcPr>
+            <w:tcW w:w="990" w:type="dxa"/>
+            <w:vMerge w:val="restart"/>
+            <w:tcBorders>
+              <w:top w:val="single" w:color="000000" w:sz="18" w:space="0"/>
+              <w:left w:val="dashed" w:color="000000" w:sz="4" w:space="0"/>
+              <w:right w:val="dashed" w:color="000000" w:sz="4" w:space="0"/>
+            </w:tcBorders>
+            <w:shd w:val="clear" w:color="auto" w:fill="auto"/>
+            <w:vAlign w:val="center"/>
+          </w:tcPr>
+          <w:p>
+            <w:pPr>
+              <w:spacing w:after="0" w:line="240" w:lineRule="auto"/>
+              <w:jc w:val="center"/>
+              <w:rPr>
+                <w:rFonts w:ascii="Cambria" w:hAnsi="Cambria" w:eastAsia="Cambria" w:cs="Cambria"/>
+              </w:rPr>
+            </w:pPr>
+          </w:p>
+          <w:p>
+            <w:pPr>
+              <w:spacing w:after="0" w:line="240" w:lineRule="auto"/>
+              <w:jc w:val="center"/>
+              <w:rPr>
+                <w:rFonts w:ascii="Cambria" w:hAnsi="Cambria" w:eastAsia="Cambria" w:cs="Cambria"/>
+              </w:rPr>
+            </w:pPr>
+            <w:r>
+              <w:rPr>
+                <w:rFonts w:ascii="Cambria" w:hAnsi="Cambria" w:eastAsia="Cambria" w:cs="Cambria"/>
+              </w:rPr>
+              <w:t>2078</w:t>
+            </w:r>
+          </w:p>
+          <w:p>
+            <w:pPr>
+              <w:spacing w:after="0" w:line="240" w:lineRule="auto"/>
+              <w:jc w:val="center"/>
+              <w:rPr>
+                <w:rFonts w:ascii="Cambria" w:hAnsi="Cambria" w:eastAsia="Cambria" w:cs="Cambria"/>
+              </w:rPr>
+            </w:pPr>
+          </w:p>
+        </w:tc>
+        <w:tc>
+          <w:tcPr>
+            <w:tcW w:w="653" w:type="dxa"/>
+            <w:vMerge w:val="restart"/>
+            <w:tcBorders>
+              <w:top w:val="single" w:color="000000" w:sz="18" w:space="0"/>
+              <w:left w:val="dashed" w:color="000000" w:sz="4" w:space="0"/>
+              <w:right w:val="dashed" w:color="000000" w:sz="4" w:space="0"/>
+            </w:tcBorders>
+            <w:shd w:val="clear" w:color="auto" w:fill="auto"/>
+            <w:vAlign w:val="center"/>
+          </w:tcPr>
+          <w:p>
+            <w:pPr>
+              <w:spacing w:after="0" w:line="240" w:lineRule="auto"/>
+              <w:jc w:val="center"/>
+              <w:rPr>
+                <w:rFonts w:ascii="Cambria" w:hAnsi="Cambria" w:eastAsia="Cambria" w:cs="Cambria"/>
+              </w:rPr>
+            </w:pPr>
+          </w:p>
+          <w:p>
+            <w:pPr>
+              <w:spacing w:after="0" w:line="240" w:lineRule="auto"/>
+              <w:jc w:val="center"/>
+              <w:rPr>
+                <w:rFonts w:ascii="Cambria" w:hAnsi="Cambria" w:eastAsia="Cambria" w:cs="Cambria"/>
+              </w:rPr>
+            </w:pPr>
+            <w:r>
+              <w:rPr>
+                <w:rFonts w:ascii="Cambria" w:hAnsi="Cambria" w:eastAsia="Cambria" w:cs="Cambria"/>
+              </w:rPr>
+              <w:t>285</w:t>
+            </w:r>
+          </w:p>
+          <w:p>
+            <w:pPr>
+              <w:spacing w:after="0" w:line="240" w:lineRule="auto"/>
+              <w:jc w:val="center"/>
+              <w:rPr>
+                <w:rFonts w:ascii="Cambria" w:hAnsi="Cambria" w:eastAsia="Cambria" w:cs="Cambria"/>
+              </w:rPr>
+            </w:pPr>
+          </w:p>
+        </w:tc>
+        <w:tc>
+          <w:tcPr>
+            <w:tcW w:w="877" w:type="dxa"/>
+            <w:vMerge w:val="restart"/>
+            <w:tcBorders>
+              <w:top w:val="single" w:color="000000" w:sz="18" w:space="0"/>
+              <w:left w:val="dashed" w:color="000000" w:sz="4" w:space="0"/>
+              <w:right w:val="single" w:color="000000" w:sz="18" w:space="0"/>
+            </w:tcBorders>
+            <w:shd w:val="clear" w:color="auto" w:fill="auto"/>
+            <w:vAlign w:val="center"/>
+          </w:tcPr>
+          <w:p>
+            <w:pPr>
+              <w:spacing w:after="0" w:line="240" w:lineRule="auto"/>
+              <w:jc w:val="center"/>
+              <w:rPr>
+                <w:rFonts w:hint="default" w:ascii="Cambria" w:hAnsi="Cambria" w:eastAsia="Cambria" w:cs="Cambria"/>
+                <w:b/>
+                <w:lang w:val="en-US"/>
+              </w:rPr>
+            </w:pPr>
+            <w:r>
+              <w:rPr>
+                <w:rFonts w:hint="default" w:ascii="Cambria" w:hAnsi="Cambria" w:eastAsia="Cambria" w:cs="Cambria"/>
+                <w:b/>
+                <w:lang w:val="en-US"/>
+              </w:rPr>
+              <w:t>NLT-20</w:t>
+            </w:r>
+          </w:p>
+        </w:tc>
+      </w:tr>
+      <w:tr>
+        <w:tblPrEx>
+          <w:tblCellMar>
+            <w:top w:w="15" w:type="dxa"/>
+            <w:left w:w="115" w:type="dxa"/>
+            <w:bottom w:w="0" w:type="dxa"/>
+            <w:right w:w="115" w:type="dxa"/>
+          </w:tblCellMar>
+        </w:tblPrEx>
+        <w:trPr>
+          <w:trHeight w:val="288" w:hRule="atLeast"/>
+          <w:jc w:val="center"/>
+        </w:trPr>
+        <w:tc>
+          <w:tcPr>
+            <w:tcW w:w="585" w:type="dxa"/>
             <w:vMerge w:val="continue"/>
             <w:tcBorders>
               <w:top w:val="single" w:color="000000" w:sz="18" w:space="0"/>
@@ -1567,7 +4212,7 @@
                 <w:rFonts w:ascii="Cambria" w:hAnsi="Cambria" w:eastAsia="Cambria" w:cs="Cambria"/>
                 <w:color w:val="FF0000"/>
               </w:rPr>
-              <w:t>S2`</w:t>
+              <w:t>S4</w:t>
             </w:r>
           </w:p>
         </w:tc>
@@ -1598,7 +4243,7 @@
                 <w:rFonts w:ascii="Cambria" w:hAnsi="Cambria" w:eastAsia="Cambria" w:cs="Cambria"/>
                 <w:color w:val="FF0000"/>
               </w:rPr>
-              <w:t>18876</w:t>
+              <w:t>8789</w:t>
             </w:r>
           </w:p>
         </w:tc>
@@ -1629,7 +4274,7 @@
                 <w:rFonts w:ascii="Cambria" w:hAnsi="Cambria" w:eastAsia="Cambria" w:cs="Cambria"/>
                 <w:color w:val="FF0000"/>
               </w:rPr>
-              <w:t>1688</w:t>
+              <w:t>898</w:t>
             </w:r>
           </w:p>
         </w:tc>
@@ -1660,7 +4305,7 @@
                 <w:rFonts w:ascii="Cambria" w:hAnsi="Cambria" w:eastAsia="Cambria" w:cs="Cambria"/>
                 <w:color w:val="FF0000"/>
               </w:rPr>
-              <w:t>1668</w:t>
+              <w:t>89</w:t>
             </w:r>
           </w:p>
         </w:tc>
@@ -1691,7 +4336,7 @@
                 <w:rFonts w:ascii="Cambria" w:hAnsi="Cambria" w:eastAsia="Cambria" w:cs="Cambria"/>
                 <w:color w:val="FF0000"/>
               </w:rPr>
-              <w:t>1658</w:t>
+              <w:t>898</w:t>
             </w:r>
           </w:p>
         </w:tc>
@@ -1722,7 +4367,7 @@
                 <w:rFonts w:ascii="Cambria" w:hAnsi="Cambria" w:eastAsia="Cambria" w:cs="Cambria"/>
                 <w:color w:val="FF0000"/>
               </w:rPr>
-              <w:t>1890</w:t>
+              <w:t>8</w:t>
             </w:r>
           </w:p>
         </w:tc>
@@ -1750,7 +4395,7 @@
               <w:rPr>
                 <w:rFonts w:ascii="Cambria" w:hAnsi="Cambria" w:eastAsia="Cambria" w:cs="Cambria"/>
               </w:rPr>
-              <w:t>5156</w:t>
+              <w:t>2136</w:t>
             </w:r>
           </w:p>
         </w:tc>
@@ -1778,7 +4423,7 @@
               <w:rPr>
                 <w:rFonts w:ascii="Cambria" w:hAnsi="Cambria" w:eastAsia="Cambria" w:cs="Cambria"/>
               </w:rPr>
-              <w:t>0</w:t>
+              <w:t>0.98</w:t>
             </w:r>
           </w:p>
         </w:tc>
@@ -1806,17 +4451,996 @@
               <w:rPr>
                 <w:rFonts w:ascii="Cambria" w:hAnsi="Cambria" w:eastAsia="Cambria" w:cs="Cambria"/>
               </w:rPr>
-              <w:t>0</w:t>
-            </w:r>
-          </w:p>
-          <w:p>
-            <w:pPr>
-              <w:spacing w:after="0" w:line="240" w:lineRule="auto"/>
-              <w:jc w:val="center"/>
-              <w:rPr>
-                <w:rFonts w:ascii="Cambria" w:hAnsi="Cambria" w:eastAsia="Cambria" w:cs="Cambria"/>
-              </w:rPr>
-            </w:pPr>
+              <w:t>2093</w:t>
+            </w:r>
+          </w:p>
+        </w:tc>
+        <w:tc>
+          <w:tcPr>
+            <w:tcW w:w="900" w:type="dxa"/>
+            <w:vMerge w:val="continue"/>
+            <w:tcBorders>
+              <w:top w:val="single" w:color="000000" w:sz="18" w:space="0"/>
+              <w:left w:val="dashed" w:color="000000" w:sz="4" w:space="0"/>
+              <w:right w:val="dashed" w:color="000000" w:sz="4" w:space="0"/>
+            </w:tcBorders>
+            <w:shd w:val="clear" w:color="auto" w:fill="auto"/>
+            <w:vAlign w:val="center"/>
+          </w:tcPr>
+          <w:p>
+            <w:pPr>
+              <w:widowControl w:val="0"/>
+              <w:pBdr>
+                <w:top w:val="none" w:color="auto" w:sz="0" w:space="0"/>
+                <w:left w:val="none" w:color="auto" w:sz="0" w:space="0"/>
+                <w:bottom w:val="none" w:color="auto" w:sz="0" w:space="0"/>
+                <w:right w:val="none" w:color="auto" w:sz="0" w:space="0"/>
+                <w:between w:val="none" w:color="auto" w:sz="0" w:space="0"/>
+              </w:pBdr>
+              <w:spacing w:after="0" w:line="276" w:lineRule="auto"/>
+              <w:rPr>
+                <w:rFonts w:ascii="Cambria" w:hAnsi="Cambria" w:eastAsia="Cambria" w:cs="Cambria"/>
+              </w:rPr>
+            </w:pPr>
+          </w:p>
+        </w:tc>
+        <w:tc>
+          <w:tcPr>
+            <w:tcW w:w="990" w:type="dxa"/>
+            <w:vMerge w:val="continue"/>
+            <w:tcBorders>
+              <w:top w:val="single" w:color="000000" w:sz="18" w:space="0"/>
+              <w:left w:val="dashed" w:color="000000" w:sz="4" w:space="0"/>
+              <w:right w:val="dashed" w:color="000000" w:sz="4" w:space="0"/>
+            </w:tcBorders>
+            <w:shd w:val="clear" w:color="auto" w:fill="auto"/>
+            <w:vAlign w:val="center"/>
+          </w:tcPr>
+          <w:p>
+            <w:pPr>
+              <w:widowControl w:val="0"/>
+              <w:pBdr>
+                <w:top w:val="none" w:color="auto" w:sz="0" w:space="0"/>
+                <w:left w:val="none" w:color="auto" w:sz="0" w:space="0"/>
+                <w:bottom w:val="none" w:color="auto" w:sz="0" w:space="0"/>
+                <w:right w:val="none" w:color="auto" w:sz="0" w:space="0"/>
+                <w:between w:val="none" w:color="auto" w:sz="0" w:space="0"/>
+              </w:pBdr>
+              <w:spacing w:after="0" w:line="276" w:lineRule="auto"/>
+              <w:rPr>
+                <w:rFonts w:ascii="Cambria" w:hAnsi="Cambria" w:eastAsia="Cambria" w:cs="Cambria"/>
+              </w:rPr>
+            </w:pPr>
+          </w:p>
+        </w:tc>
+        <w:tc>
+          <w:tcPr>
+            <w:tcW w:w="653" w:type="dxa"/>
+            <w:vMerge w:val="continue"/>
+            <w:tcBorders>
+              <w:top w:val="single" w:color="000000" w:sz="18" w:space="0"/>
+              <w:left w:val="dashed" w:color="000000" w:sz="4" w:space="0"/>
+              <w:right w:val="dashed" w:color="000000" w:sz="4" w:space="0"/>
+            </w:tcBorders>
+            <w:shd w:val="clear" w:color="auto" w:fill="auto"/>
+            <w:vAlign w:val="center"/>
+          </w:tcPr>
+          <w:p>
+            <w:pPr>
+              <w:widowControl w:val="0"/>
+              <w:pBdr>
+                <w:top w:val="none" w:color="auto" w:sz="0" w:space="0"/>
+                <w:left w:val="none" w:color="auto" w:sz="0" w:space="0"/>
+                <w:bottom w:val="none" w:color="auto" w:sz="0" w:space="0"/>
+                <w:right w:val="none" w:color="auto" w:sz="0" w:space="0"/>
+                <w:between w:val="none" w:color="auto" w:sz="0" w:space="0"/>
+              </w:pBdr>
+              <w:spacing w:after="0" w:line="276" w:lineRule="auto"/>
+              <w:rPr>
+                <w:rFonts w:ascii="Cambria" w:hAnsi="Cambria" w:eastAsia="Cambria" w:cs="Cambria"/>
+              </w:rPr>
+            </w:pPr>
+          </w:p>
+        </w:tc>
+        <w:tc>
+          <w:tcPr>
+            <w:tcW w:w="877" w:type="dxa"/>
+            <w:vMerge w:val="continue"/>
+            <w:tcBorders>
+              <w:top w:val="single" w:color="000000" w:sz="18" w:space="0"/>
+              <w:left w:val="dashed" w:color="000000" w:sz="4" w:space="0"/>
+              <w:right w:val="single" w:color="000000" w:sz="18" w:space="0"/>
+            </w:tcBorders>
+            <w:shd w:val="clear" w:color="auto" w:fill="auto"/>
+            <w:vAlign w:val="center"/>
+          </w:tcPr>
+          <w:p>
+            <w:pPr>
+              <w:widowControl w:val="0"/>
+              <w:pBdr>
+                <w:top w:val="none" w:color="auto" w:sz="0" w:space="0"/>
+                <w:left w:val="none" w:color="auto" w:sz="0" w:space="0"/>
+                <w:bottom w:val="none" w:color="auto" w:sz="0" w:space="0"/>
+                <w:right w:val="none" w:color="auto" w:sz="0" w:space="0"/>
+                <w:between w:val="none" w:color="auto" w:sz="0" w:space="0"/>
+              </w:pBdr>
+              <w:spacing w:after="0" w:line="276" w:lineRule="auto"/>
+              <w:rPr>
+                <w:rFonts w:ascii="Cambria" w:hAnsi="Cambria" w:eastAsia="Cambria" w:cs="Cambria"/>
+              </w:rPr>
+            </w:pPr>
+          </w:p>
+        </w:tc>
+      </w:tr>
+      <w:tr>
+        <w:tblPrEx>
+          <w:tblCellMar>
+            <w:top w:w="15" w:type="dxa"/>
+            <w:left w:w="115" w:type="dxa"/>
+            <w:bottom w:w="0" w:type="dxa"/>
+            <w:right w:w="115" w:type="dxa"/>
+          </w:tblCellMar>
+        </w:tblPrEx>
+        <w:trPr>
+          <w:trHeight w:val="288" w:hRule="atLeast"/>
+          <w:jc w:val="center"/>
+        </w:trPr>
+        <w:tc>
+          <w:tcPr>
+            <w:tcW w:w="585" w:type="dxa"/>
+            <w:vMerge w:val="restart"/>
+            <w:tcBorders>
+              <w:top w:val="single" w:color="000000" w:sz="18" w:space="0"/>
+              <w:left w:val="single" w:color="000000" w:sz="18" w:space="0"/>
+              <w:right w:val="dashed" w:color="000000" w:sz="4" w:space="0"/>
+            </w:tcBorders>
+            <w:shd w:val="clear" w:color="auto" w:fill="auto"/>
+            <w:vAlign w:val="center"/>
+          </w:tcPr>
+          <w:p>
+            <w:pPr>
+              <w:spacing w:after="0" w:line="240" w:lineRule="auto"/>
+              <w:jc w:val="center"/>
+              <w:rPr>
+                <w:rFonts w:ascii="Cambria" w:hAnsi="Cambria" w:eastAsia="Cambria" w:cs="Cambria"/>
+              </w:rPr>
+            </w:pPr>
+            <w:r>
+              <w:rPr>
+                <w:rFonts w:ascii="Cambria" w:hAnsi="Cambria" w:eastAsia="Cambria" w:cs="Cambria"/>
+              </w:rPr>
+              <w:t>1</w:t>
+            </w:r>
+          </w:p>
+        </w:tc>
+        <w:tc>
+          <w:tcPr>
+            <w:tcW w:w="1095" w:type="dxa"/>
+            <w:vMerge w:val="restart"/>
+            <w:tcBorders>
+              <w:top w:val="single" w:color="000000" w:sz="18" w:space="0"/>
+              <w:left w:val="dashed" w:color="000000" w:sz="4" w:space="0"/>
+              <w:right w:val="dashed" w:color="000000" w:sz="4" w:space="0"/>
+            </w:tcBorders>
+            <w:shd w:val="clear" w:color="auto" w:fill="FFFFFF"/>
+            <w:vAlign w:val="center"/>
+          </w:tcPr>
+          <w:p>
+            <w:pPr>
+              <w:spacing w:after="0" w:line="240" w:lineRule="auto"/>
+              <w:jc w:val="both"/>
+              <w:rPr>
+                <w:rFonts w:ascii="Cambria" w:hAnsi="Cambria" w:eastAsia="Cambria" w:cs="Cambria"/>
+              </w:rPr>
+            </w:pPr>
+          </w:p>
+          <w:p>
+            <w:pPr>
+              <w:spacing w:after="0" w:line="240" w:lineRule="auto"/>
+              <w:jc w:val="center"/>
+              <w:rPr>
+                <w:rFonts w:ascii="Cambria" w:hAnsi="Cambria" w:eastAsia="Cambria" w:cs="Cambria"/>
+              </w:rPr>
+            </w:pPr>
+            <w:r>
+              <w:rPr>
+                <w:rFonts w:ascii="Cambria" w:hAnsi="Cambria" w:eastAsia="Cambria" w:cs="Cambria"/>
+              </w:rPr>
+              <w:t>RSVD-3</w:t>
+            </w:r>
+          </w:p>
+          <w:p>
+            <w:pPr>
+              <w:spacing w:after="0" w:line="240" w:lineRule="auto"/>
+              <w:jc w:val="center"/>
+              <w:rPr>
+                <w:rFonts w:ascii="Cambria" w:hAnsi="Cambria" w:eastAsia="Cambria" w:cs="Cambria"/>
+              </w:rPr>
+            </w:pPr>
+          </w:p>
+        </w:tc>
+        <w:tc>
+          <w:tcPr>
+            <w:tcW w:w="1290" w:type="dxa"/>
+            <w:tcBorders>
+              <w:top w:val="single" w:color="000000" w:sz="18" w:space="0"/>
+              <w:left w:val="nil"/>
+              <w:bottom w:val="dashed" w:color="000000" w:sz="4" w:space="0"/>
+              <w:right w:val="dashed" w:color="000000" w:sz="4" w:space="0"/>
+            </w:tcBorders>
+            <w:shd w:val="clear" w:color="auto" w:fill="auto"/>
+            <w:vAlign w:val="center"/>
+          </w:tcPr>
+          <w:p>
+            <w:pPr>
+              <w:spacing w:after="0" w:line="240" w:lineRule="auto"/>
+              <w:jc w:val="center"/>
+              <w:rPr>
+                <w:rFonts w:ascii="Cambria" w:hAnsi="Cambria" w:eastAsia="Cambria" w:cs="Cambria"/>
+                <w:color w:val="FF0000"/>
+              </w:rPr>
+            </w:pPr>
+            <w:r>
+              <w:rPr>
+                <w:rFonts w:ascii="Cambria" w:hAnsi="Cambria" w:eastAsia="Cambria" w:cs="Cambria"/>
+                <w:color w:val="FF0000"/>
+              </w:rPr>
+              <w:t>S4</w:t>
+            </w:r>
+          </w:p>
+        </w:tc>
+        <w:tc>
+          <w:tcPr>
+            <w:tcW w:w="555" w:type="dxa"/>
+            <w:tcBorders>
+              <w:top w:val="single" w:color="000000" w:sz="18" w:space="0"/>
+              <w:left w:val="nil"/>
+              <w:bottom w:val="dashed" w:color="000000" w:sz="4" w:space="0"/>
+              <w:right w:val="dashed" w:color="000000" w:sz="4" w:space="0"/>
+            </w:tcBorders>
+            <w:shd w:val="clear" w:color="auto" w:fill="auto"/>
+            <w:vAlign w:val="center"/>
+          </w:tcPr>
+          <w:p>
+            <w:pPr>
+              <w:spacing w:after="0" w:line="240" w:lineRule="auto"/>
+              <w:ind w:left="-128" w:right="-158"/>
+              <w:jc w:val="center"/>
+              <w:rPr>
+                <w:rFonts w:ascii="Cambria" w:hAnsi="Cambria" w:eastAsia="Cambria" w:cs="Cambria"/>
+                <w:color w:val="FF0000"/>
+              </w:rPr>
+            </w:pPr>
+            <w:r>
+              <w:rPr>
+                <w:rFonts w:ascii="Cambria" w:hAnsi="Cambria" w:eastAsia="Cambria" w:cs="Cambria"/>
+                <w:color w:val="FF0000"/>
+              </w:rPr>
+              <w:t>1889</w:t>
+            </w:r>
+          </w:p>
+        </w:tc>
+        <w:tc>
+          <w:tcPr>
+            <w:tcW w:w="525" w:type="dxa"/>
+            <w:tcBorders>
+              <w:top w:val="single" w:color="000000" w:sz="18" w:space="0"/>
+              <w:left w:val="nil"/>
+              <w:bottom w:val="dashed" w:color="000000" w:sz="4" w:space="0"/>
+              <w:right w:val="dashed" w:color="000000" w:sz="4" w:space="0"/>
+            </w:tcBorders>
+            <w:shd w:val="clear" w:color="auto" w:fill="auto"/>
+            <w:vAlign w:val="center"/>
+          </w:tcPr>
+          <w:p>
+            <w:pPr>
+              <w:spacing w:after="0" w:line="240" w:lineRule="auto"/>
+              <w:ind w:left="-128" w:right="-158"/>
+              <w:jc w:val="center"/>
+              <w:rPr>
+                <w:rFonts w:ascii="Cambria" w:hAnsi="Cambria" w:eastAsia="Cambria" w:cs="Cambria"/>
+                <w:color w:val="FF0000"/>
+              </w:rPr>
+            </w:pPr>
+            <w:r>
+              <w:rPr>
+                <w:rFonts w:ascii="Cambria" w:hAnsi="Cambria" w:eastAsia="Cambria" w:cs="Cambria"/>
+                <w:color w:val="FF0000"/>
+              </w:rPr>
+              <w:t>1898</w:t>
+            </w:r>
+          </w:p>
+        </w:tc>
+        <w:tc>
+          <w:tcPr>
+            <w:tcW w:w="525" w:type="dxa"/>
+            <w:tcBorders>
+              <w:top w:val="single" w:color="000000" w:sz="18" w:space="0"/>
+              <w:left w:val="nil"/>
+              <w:bottom w:val="dashed" w:color="000000" w:sz="4" w:space="0"/>
+              <w:right w:val="dashed" w:color="000000" w:sz="4" w:space="0"/>
+            </w:tcBorders>
+            <w:shd w:val="clear" w:color="auto" w:fill="auto"/>
+            <w:vAlign w:val="center"/>
+          </w:tcPr>
+          <w:p>
+            <w:pPr>
+              <w:spacing w:after="0" w:line="240" w:lineRule="auto"/>
+              <w:ind w:left="-128" w:right="-158"/>
+              <w:jc w:val="center"/>
+              <w:rPr>
+                <w:rFonts w:ascii="Cambria" w:hAnsi="Cambria" w:eastAsia="Cambria" w:cs="Cambria"/>
+                <w:color w:val="FF0000"/>
+              </w:rPr>
+            </w:pPr>
+            <w:r>
+              <w:rPr>
+                <w:rFonts w:ascii="Cambria" w:hAnsi="Cambria" w:eastAsia="Cambria" w:cs="Cambria"/>
+                <w:color w:val="FF0000"/>
+              </w:rPr>
+              <w:t>1898</w:t>
+            </w:r>
+          </w:p>
+        </w:tc>
+        <w:tc>
+          <w:tcPr>
+            <w:tcW w:w="525" w:type="dxa"/>
+            <w:tcBorders>
+              <w:top w:val="single" w:color="000000" w:sz="18" w:space="0"/>
+              <w:left w:val="nil"/>
+              <w:bottom w:val="dashed" w:color="000000" w:sz="4" w:space="0"/>
+              <w:right w:val="dashed" w:color="000000" w:sz="4" w:space="0"/>
+            </w:tcBorders>
+            <w:shd w:val="clear" w:color="auto" w:fill="auto"/>
+            <w:vAlign w:val="center"/>
+          </w:tcPr>
+          <w:p>
+            <w:pPr>
+              <w:spacing w:after="0" w:line="240" w:lineRule="auto"/>
+              <w:ind w:left="-128" w:right="-158"/>
+              <w:jc w:val="center"/>
+              <w:rPr>
+                <w:rFonts w:ascii="Cambria" w:hAnsi="Cambria" w:eastAsia="Cambria" w:cs="Cambria"/>
+                <w:color w:val="FF0000"/>
+              </w:rPr>
+            </w:pPr>
+            <w:r>
+              <w:rPr>
+                <w:rFonts w:ascii="Cambria" w:hAnsi="Cambria" w:eastAsia="Cambria" w:cs="Cambria"/>
+                <w:color w:val="FF0000"/>
+              </w:rPr>
+              <w:t>1898</w:t>
+            </w:r>
+          </w:p>
+        </w:tc>
+        <w:tc>
+          <w:tcPr>
+            <w:tcW w:w="570" w:type="dxa"/>
+            <w:tcBorders>
+              <w:top w:val="single" w:color="000000" w:sz="18" w:space="0"/>
+              <w:left w:val="nil"/>
+              <w:bottom w:val="dashed" w:color="000000" w:sz="4" w:space="0"/>
+              <w:right w:val="dashed" w:color="000000" w:sz="4" w:space="0"/>
+            </w:tcBorders>
+            <w:shd w:val="clear" w:color="auto" w:fill="auto"/>
+            <w:vAlign w:val="center"/>
+          </w:tcPr>
+          <w:p>
+            <w:pPr>
+              <w:spacing w:after="0" w:line="240" w:lineRule="auto"/>
+              <w:ind w:left="-128" w:right="-158"/>
+              <w:jc w:val="center"/>
+              <w:rPr>
+                <w:rFonts w:ascii="Cambria" w:hAnsi="Cambria" w:eastAsia="Cambria" w:cs="Cambria"/>
+                <w:color w:val="FF0000"/>
+              </w:rPr>
+            </w:pPr>
+            <w:r>
+              <w:rPr>
+                <w:rFonts w:ascii="Cambria" w:hAnsi="Cambria" w:eastAsia="Cambria" w:cs="Cambria"/>
+                <w:color w:val="FF0000"/>
+              </w:rPr>
+              <w:t>89</w:t>
+            </w:r>
+          </w:p>
+        </w:tc>
+        <w:tc>
+          <w:tcPr>
+            <w:tcW w:w="795" w:type="dxa"/>
+            <w:tcBorders>
+              <w:top w:val="single" w:color="000000" w:sz="18" w:space="0"/>
+              <w:left w:val="nil"/>
+              <w:bottom w:val="dashed" w:color="000000" w:sz="4" w:space="0"/>
+              <w:right w:val="dashed" w:color="000000" w:sz="4" w:space="0"/>
+            </w:tcBorders>
+            <w:shd w:val="clear" w:color="auto" w:fill="auto"/>
+            <w:vAlign w:val="center"/>
+          </w:tcPr>
+          <w:p>
+            <w:pPr>
+              <w:spacing w:after="0" w:line="240" w:lineRule="auto"/>
+              <w:jc w:val="center"/>
+              <w:rPr>
+                <w:rFonts w:ascii="Cambria" w:hAnsi="Cambria" w:eastAsia="Cambria" w:cs="Cambria"/>
+              </w:rPr>
+            </w:pPr>
+            <w:r>
+              <w:rPr>
+                <w:rFonts w:ascii="Cambria" w:hAnsi="Cambria" w:eastAsia="Cambria" w:cs="Cambria"/>
+              </w:rPr>
+              <w:t>1534</w:t>
+            </w:r>
+          </w:p>
+        </w:tc>
+        <w:tc>
+          <w:tcPr>
+            <w:tcW w:w="735" w:type="dxa"/>
+            <w:tcBorders>
+              <w:top w:val="single" w:color="000000" w:sz="18" w:space="0"/>
+              <w:left w:val="nil"/>
+              <w:bottom w:val="dashed" w:color="000000" w:sz="4" w:space="0"/>
+              <w:right w:val="dashed" w:color="000000" w:sz="4" w:space="0"/>
+            </w:tcBorders>
+            <w:shd w:val="clear" w:color="auto" w:fill="auto"/>
+            <w:vAlign w:val="center"/>
+          </w:tcPr>
+          <w:p>
+            <w:pPr>
+              <w:spacing w:after="0" w:line="240" w:lineRule="auto"/>
+              <w:jc w:val="center"/>
+              <w:rPr>
+                <w:rFonts w:ascii="Cambria" w:hAnsi="Cambria" w:eastAsia="Cambria" w:cs="Cambria"/>
+              </w:rPr>
+            </w:pPr>
+            <w:r>
+              <w:rPr>
+                <w:rFonts w:ascii="Cambria" w:hAnsi="Cambria" w:eastAsia="Cambria" w:cs="Cambria"/>
+              </w:rPr>
+              <w:t>0.98</w:t>
+            </w:r>
+          </w:p>
+        </w:tc>
+        <w:tc>
+          <w:tcPr>
+            <w:tcW w:w="810" w:type="dxa"/>
+            <w:tcBorders>
+              <w:top w:val="single" w:color="000000" w:sz="18" w:space="0"/>
+              <w:left w:val="nil"/>
+              <w:bottom w:val="dashed" w:color="000000" w:sz="4" w:space="0"/>
+              <w:right w:val="dashed" w:color="000000" w:sz="4" w:space="0"/>
+            </w:tcBorders>
+            <w:shd w:val="clear" w:color="auto" w:fill="auto"/>
+            <w:vAlign w:val="center"/>
+          </w:tcPr>
+          <w:p>
+            <w:pPr>
+              <w:spacing w:after="0" w:line="240" w:lineRule="auto"/>
+              <w:jc w:val="center"/>
+              <w:rPr>
+                <w:rFonts w:ascii="Cambria" w:hAnsi="Cambria" w:eastAsia="Cambria" w:cs="Cambria"/>
+              </w:rPr>
+            </w:pPr>
+            <w:r>
+              <w:rPr>
+                <w:rFonts w:ascii="Cambria" w:hAnsi="Cambria" w:eastAsia="Cambria" w:cs="Cambria"/>
+              </w:rPr>
+              <w:t>1503</w:t>
+            </w:r>
+          </w:p>
+        </w:tc>
+        <w:tc>
+          <w:tcPr>
+            <w:tcW w:w="900" w:type="dxa"/>
+            <w:vMerge w:val="restart"/>
+            <w:tcBorders>
+              <w:top w:val="single" w:color="000000" w:sz="18" w:space="0"/>
+              <w:left w:val="dashed" w:color="000000" w:sz="4" w:space="0"/>
+              <w:right w:val="dashed" w:color="000000" w:sz="4" w:space="0"/>
+            </w:tcBorders>
+            <w:shd w:val="clear" w:color="auto" w:fill="auto"/>
+            <w:vAlign w:val="center"/>
+          </w:tcPr>
+          <w:p>
+            <w:pPr>
+              <w:spacing w:after="0" w:line="240" w:lineRule="auto"/>
+              <w:jc w:val="center"/>
+              <w:rPr>
+                <w:rFonts w:ascii="Cambria" w:hAnsi="Cambria" w:eastAsia="Cambria" w:cs="Cambria"/>
+              </w:rPr>
+            </w:pPr>
+          </w:p>
+          <w:p>
+            <w:pPr>
+              <w:spacing w:after="0" w:line="240" w:lineRule="auto"/>
+              <w:jc w:val="center"/>
+              <w:rPr>
+                <w:rFonts w:ascii="Cambria" w:hAnsi="Cambria" w:eastAsia="Cambria" w:cs="Cambria"/>
+              </w:rPr>
+            </w:pPr>
+            <w:r>
+              <w:rPr>
+                <w:rFonts w:ascii="Cambria" w:hAnsi="Cambria" w:eastAsia="Cambria" w:cs="Cambria"/>
+              </w:rPr>
+              <w:t>9277</w:t>
+            </w:r>
+          </w:p>
+          <w:p>
+            <w:pPr>
+              <w:spacing w:after="0" w:line="240" w:lineRule="auto"/>
+              <w:jc w:val="center"/>
+              <w:rPr>
+                <w:rFonts w:ascii="Cambria" w:hAnsi="Cambria" w:eastAsia="Cambria" w:cs="Cambria"/>
+              </w:rPr>
+            </w:pPr>
+            <w:bookmarkStart w:name="_GoBack" w:id="0"/>
+            <w:bookmarkEnd w:id="0"/>
+          </w:p>
+        </w:tc>
+        <w:tc>
+          <w:tcPr>
+            <w:tcW w:w="990" w:type="dxa"/>
+            <w:vMerge w:val="restart"/>
+            <w:tcBorders>
+              <w:top w:val="single" w:color="000000" w:sz="18" w:space="0"/>
+              <w:left w:val="dashed" w:color="000000" w:sz="4" w:space="0"/>
+              <w:right w:val="dashed" w:color="000000" w:sz="4" w:space="0"/>
+            </w:tcBorders>
+            <w:shd w:val="clear" w:color="auto" w:fill="auto"/>
+            <w:vAlign w:val="center"/>
+          </w:tcPr>
+          <w:p>
+            <w:pPr>
+              <w:spacing w:after="0" w:line="240" w:lineRule="auto"/>
+              <w:jc w:val="center"/>
+              <w:rPr>
+                <w:rFonts w:ascii="Cambria" w:hAnsi="Cambria" w:eastAsia="Cambria" w:cs="Cambria"/>
+              </w:rPr>
+            </w:pPr>
+          </w:p>
+          <w:p>
+            <w:pPr>
+              <w:spacing w:after="0" w:line="240" w:lineRule="auto"/>
+              <w:jc w:val="center"/>
+              <w:rPr>
+                <w:rFonts w:ascii="Cambria" w:hAnsi="Cambria" w:eastAsia="Cambria" w:cs="Cambria"/>
+              </w:rPr>
+            </w:pPr>
+            <w:r>
+              <w:rPr>
+                <w:rFonts w:ascii="Cambria" w:hAnsi="Cambria" w:eastAsia="Cambria" w:cs="Cambria"/>
+              </w:rPr>
+              <w:t>2078</w:t>
+            </w:r>
+          </w:p>
+          <w:p>
+            <w:pPr>
+              <w:spacing w:after="0" w:line="240" w:lineRule="auto"/>
+              <w:jc w:val="center"/>
+              <w:rPr>
+                <w:rFonts w:ascii="Cambria" w:hAnsi="Cambria" w:eastAsia="Cambria" w:cs="Cambria"/>
+              </w:rPr>
+            </w:pPr>
+          </w:p>
+        </w:tc>
+        <w:tc>
+          <w:tcPr>
+            <w:tcW w:w="653" w:type="dxa"/>
+            <w:vMerge w:val="restart"/>
+            <w:tcBorders>
+              <w:top w:val="single" w:color="000000" w:sz="18" w:space="0"/>
+              <w:left w:val="dashed" w:color="000000" w:sz="4" w:space="0"/>
+              <w:right w:val="dashed" w:color="000000" w:sz="4" w:space="0"/>
+            </w:tcBorders>
+            <w:shd w:val="clear" w:color="auto" w:fill="auto"/>
+            <w:vAlign w:val="center"/>
+          </w:tcPr>
+          <w:p>
+            <w:pPr>
+              <w:spacing w:after="0" w:line="240" w:lineRule="auto"/>
+              <w:jc w:val="center"/>
+              <w:rPr>
+                <w:rFonts w:ascii="Cambria" w:hAnsi="Cambria" w:eastAsia="Cambria" w:cs="Cambria"/>
+              </w:rPr>
+            </w:pPr>
+          </w:p>
+          <w:p>
+            <w:pPr>
+              <w:spacing w:after="0" w:line="240" w:lineRule="auto"/>
+              <w:jc w:val="center"/>
+              <w:rPr>
+                <w:rFonts w:ascii="Cambria" w:hAnsi="Cambria" w:eastAsia="Cambria" w:cs="Cambria"/>
+              </w:rPr>
+            </w:pPr>
+            <w:r>
+              <w:rPr>
+                <w:rFonts w:ascii="Cambria" w:hAnsi="Cambria" w:eastAsia="Cambria" w:cs="Cambria"/>
+              </w:rPr>
+              <w:t>268</w:t>
+            </w:r>
+          </w:p>
+          <w:p>
+            <w:pPr>
+              <w:spacing w:after="0" w:line="240" w:lineRule="auto"/>
+              <w:jc w:val="center"/>
+              <w:rPr>
+                <w:rFonts w:ascii="Cambria" w:hAnsi="Cambria" w:eastAsia="Cambria" w:cs="Cambria"/>
+              </w:rPr>
+            </w:pPr>
+          </w:p>
+        </w:tc>
+        <w:tc>
+          <w:tcPr>
+            <w:tcW w:w="877" w:type="dxa"/>
+            <w:vMerge w:val="restart"/>
+            <w:tcBorders>
+              <w:top w:val="single" w:color="000000" w:sz="18" w:space="0"/>
+              <w:left w:val="dashed" w:color="000000" w:sz="4" w:space="0"/>
+              <w:right w:val="single" w:color="000000" w:sz="18" w:space="0"/>
+            </w:tcBorders>
+            <w:shd w:val="clear" w:color="auto" w:fill="auto"/>
+            <w:vAlign w:val="center"/>
+          </w:tcPr>
+          <w:p>
+            <w:pPr>
+              <w:spacing w:after="0" w:line="240" w:lineRule="auto"/>
+              <w:jc w:val="center"/>
+              <w:rPr>
+                <w:rFonts w:hint="default" w:ascii="Cambria" w:hAnsi="Cambria" w:eastAsia="Cambria" w:cs="Cambria"/>
+                <w:b/>
+                <w:lang w:val="en-US"/>
+              </w:rPr>
+            </w:pPr>
+            <w:r>
+              <w:rPr>
+                <w:rFonts w:hint="default" w:ascii="Cambria" w:hAnsi="Cambria" w:eastAsia="Cambria" w:cs="Cambria"/>
+                <w:b/>
+                <w:lang w:val="en-US"/>
+              </w:rPr>
+              <w:t>NLT-20</w:t>
+            </w:r>
+          </w:p>
+        </w:tc>
+      </w:tr>
+      <w:tr>
+        <w:tblPrEx>
+          <w:tblCellMar>
+            <w:top w:w="15" w:type="dxa"/>
+            <w:left w:w="115" w:type="dxa"/>
+            <w:bottom w:w="0" w:type="dxa"/>
+            <w:right w:w="115" w:type="dxa"/>
+          </w:tblCellMar>
+        </w:tblPrEx>
+        <w:trPr>
+          <w:trHeight w:val="288" w:hRule="atLeast"/>
+          <w:jc w:val="center"/>
+        </w:trPr>
+        <w:tc>
+          <w:tcPr>
+            <w:tcW w:w="585" w:type="dxa"/>
+            <w:vMerge w:val="continue"/>
+            <w:tcBorders>
+              <w:top w:val="single" w:color="000000" w:sz="18" w:space="0"/>
+              <w:left w:val="single" w:color="000000" w:sz="18" w:space="0"/>
+              <w:right w:val="dashed" w:color="000000" w:sz="4" w:space="0"/>
+            </w:tcBorders>
+            <w:shd w:val="clear" w:color="auto" w:fill="auto"/>
+            <w:vAlign w:val="center"/>
+          </w:tcPr>
+          <w:p>
+            <w:pPr>
+              <w:widowControl w:val="0"/>
+              <w:pBdr>
+                <w:top w:val="none" w:color="auto" w:sz="0" w:space="0"/>
+                <w:left w:val="none" w:color="auto" w:sz="0" w:space="0"/>
+                <w:bottom w:val="none" w:color="auto" w:sz="0" w:space="0"/>
+                <w:right w:val="none" w:color="auto" w:sz="0" w:space="0"/>
+                <w:between w:val="none" w:color="auto" w:sz="0" w:space="0"/>
+              </w:pBdr>
+              <w:spacing w:after="0" w:line="276" w:lineRule="auto"/>
+              <w:rPr>
+                <w:rFonts w:ascii="Cambria" w:hAnsi="Cambria" w:eastAsia="Cambria" w:cs="Cambria"/>
+                <w:b/>
+              </w:rPr>
+            </w:pPr>
+          </w:p>
+        </w:tc>
+        <w:tc>
+          <w:tcPr>
+            <w:tcW w:w="1095" w:type="dxa"/>
+            <w:vMerge w:val="continue"/>
+            <w:tcBorders>
+              <w:top w:val="single" w:color="000000" w:sz="18" w:space="0"/>
+              <w:left w:val="dashed" w:color="000000" w:sz="4" w:space="0"/>
+              <w:right w:val="dashed" w:color="000000" w:sz="4" w:space="0"/>
+            </w:tcBorders>
+            <w:shd w:val="clear" w:color="auto" w:fill="FFFFFF"/>
+            <w:vAlign w:val="center"/>
+          </w:tcPr>
+          <w:p>
+            <w:pPr>
+              <w:widowControl w:val="0"/>
+              <w:pBdr>
+                <w:top w:val="none" w:color="auto" w:sz="0" w:space="0"/>
+                <w:left w:val="none" w:color="auto" w:sz="0" w:space="0"/>
+                <w:bottom w:val="none" w:color="auto" w:sz="0" w:space="0"/>
+                <w:right w:val="none" w:color="auto" w:sz="0" w:space="0"/>
+                <w:between w:val="none" w:color="auto" w:sz="0" w:space="0"/>
+              </w:pBdr>
+              <w:spacing w:after="0" w:line="276" w:lineRule="auto"/>
+              <w:rPr>
+                <w:rFonts w:ascii="Cambria" w:hAnsi="Cambria" w:eastAsia="Cambria" w:cs="Cambria"/>
+                <w:b/>
+              </w:rPr>
+            </w:pPr>
+          </w:p>
+        </w:tc>
+        <w:tc>
+          <w:tcPr>
+            <w:tcW w:w="1290" w:type="dxa"/>
+            <w:tcBorders>
+              <w:top w:val="dashed" w:color="000000" w:sz="4" w:space="0"/>
+              <w:left w:val="nil"/>
+              <w:bottom w:val="dashed" w:color="000000" w:sz="4" w:space="0"/>
+              <w:right w:val="dashed" w:color="000000" w:sz="4" w:space="0"/>
+            </w:tcBorders>
+            <w:shd w:val="clear" w:color="auto" w:fill="auto"/>
+            <w:vAlign w:val="center"/>
+          </w:tcPr>
+          <w:p>
+            <w:pPr>
+              <w:spacing w:after="0" w:line="240" w:lineRule="auto"/>
+              <w:jc w:val="center"/>
+              <w:rPr>
+                <w:rFonts w:ascii="Cambria" w:hAnsi="Cambria" w:eastAsia="Cambria" w:cs="Cambria"/>
+                <w:color w:val="FF0000"/>
+              </w:rPr>
+            </w:pPr>
+            <w:r>
+              <w:rPr>
+                <w:rFonts w:ascii="Cambria" w:hAnsi="Cambria" w:eastAsia="Cambria" w:cs="Cambria"/>
+                <w:color w:val="FF0000"/>
+              </w:rPr>
+              <w:t>S6</w:t>
+            </w:r>
+          </w:p>
+        </w:tc>
+        <w:tc>
+          <w:tcPr>
+            <w:tcW w:w="555" w:type="dxa"/>
+            <w:tcBorders>
+              <w:top w:val="dashed" w:color="000000" w:sz="4" w:space="0"/>
+              <w:left w:val="nil"/>
+              <w:bottom w:val="dashed" w:color="000000" w:sz="4" w:space="0"/>
+              <w:right w:val="dashed" w:color="000000" w:sz="4" w:space="0"/>
+            </w:tcBorders>
+            <w:shd w:val="clear" w:color="auto" w:fill="auto"/>
+            <w:vAlign w:val="center"/>
+          </w:tcPr>
+          <w:p>
+            <w:pPr>
+              <w:spacing w:after="0" w:line="240" w:lineRule="auto"/>
+              <w:ind w:left="-128" w:right="-158"/>
+              <w:jc w:val="center"/>
+              <w:rPr>
+                <w:rFonts w:ascii="Cambria" w:hAnsi="Cambria" w:eastAsia="Cambria" w:cs="Cambria"/>
+                <w:color w:val="FF0000"/>
+              </w:rPr>
+            </w:pPr>
+            <w:r>
+              <w:rPr>
+                <w:rFonts w:ascii="Cambria" w:hAnsi="Cambria" w:eastAsia="Cambria" w:cs="Cambria"/>
+                <w:color w:val="FF0000"/>
+              </w:rPr>
+              <w:t>1898</w:t>
+            </w:r>
+          </w:p>
+        </w:tc>
+        <w:tc>
+          <w:tcPr>
+            <w:tcW w:w="525" w:type="dxa"/>
+            <w:tcBorders>
+              <w:top w:val="dashed" w:color="000000" w:sz="4" w:space="0"/>
+              <w:left w:val="nil"/>
+              <w:bottom w:val="dashed" w:color="000000" w:sz="4" w:space="0"/>
+              <w:right w:val="dashed" w:color="000000" w:sz="4" w:space="0"/>
+            </w:tcBorders>
+            <w:shd w:val="clear" w:color="auto" w:fill="auto"/>
+            <w:vAlign w:val="center"/>
+          </w:tcPr>
+          <w:p>
+            <w:pPr>
+              <w:spacing w:after="0" w:line="240" w:lineRule="auto"/>
+              <w:ind w:left="-128" w:right="-158"/>
+              <w:jc w:val="center"/>
+              <w:rPr>
+                <w:rFonts w:ascii="Cambria" w:hAnsi="Cambria" w:eastAsia="Cambria" w:cs="Cambria"/>
+                <w:color w:val="FF0000"/>
+              </w:rPr>
+            </w:pPr>
+            <w:r>
+              <w:rPr>
+                <w:rFonts w:ascii="Cambria" w:hAnsi="Cambria" w:eastAsia="Cambria" w:cs="Cambria"/>
+                <w:color w:val="FF0000"/>
+              </w:rPr>
+              <w:t>1899</w:t>
+            </w:r>
+          </w:p>
+        </w:tc>
+        <w:tc>
+          <w:tcPr>
+            <w:tcW w:w="525" w:type="dxa"/>
+            <w:tcBorders>
+              <w:top w:val="dashed" w:color="000000" w:sz="4" w:space="0"/>
+              <w:left w:val="nil"/>
+              <w:bottom w:val="dashed" w:color="000000" w:sz="4" w:space="0"/>
+              <w:right w:val="dashed" w:color="000000" w:sz="4" w:space="0"/>
+            </w:tcBorders>
+            <w:shd w:val="clear" w:color="auto" w:fill="auto"/>
+            <w:vAlign w:val="center"/>
+          </w:tcPr>
+          <w:p>
+            <w:pPr>
+              <w:spacing w:after="0" w:line="240" w:lineRule="auto"/>
+              <w:ind w:left="-128" w:right="-158"/>
+              <w:jc w:val="center"/>
+              <w:rPr>
+                <w:rFonts w:ascii="Cambria" w:hAnsi="Cambria" w:eastAsia="Cambria" w:cs="Cambria"/>
+                <w:color w:val="FF0000"/>
+              </w:rPr>
+            </w:pPr>
+            <w:r>
+              <w:rPr>
+                <w:rFonts w:ascii="Cambria" w:hAnsi="Cambria" w:eastAsia="Cambria" w:cs="Cambria"/>
+                <w:color w:val="FF0000"/>
+              </w:rPr>
+              <w:t>18989</w:t>
+            </w:r>
+          </w:p>
+        </w:tc>
+        <w:tc>
+          <w:tcPr>
+            <w:tcW w:w="525" w:type="dxa"/>
+            <w:tcBorders>
+              <w:top w:val="dashed" w:color="000000" w:sz="4" w:space="0"/>
+              <w:left w:val="nil"/>
+              <w:bottom w:val="dashed" w:color="000000" w:sz="4" w:space="0"/>
+              <w:right w:val="dashed" w:color="000000" w:sz="4" w:space="0"/>
+            </w:tcBorders>
+            <w:shd w:val="clear" w:color="auto" w:fill="auto"/>
+            <w:vAlign w:val="center"/>
+          </w:tcPr>
+          <w:p>
+            <w:pPr>
+              <w:spacing w:after="0" w:line="240" w:lineRule="auto"/>
+              <w:ind w:left="-128" w:right="-158"/>
+              <w:jc w:val="center"/>
+              <w:rPr>
+                <w:rFonts w:ascii="Cambria" w:hAnsi="Cambria" w:eastAsia="Cambria" w:cs="Cambria"/>
+                <w:color w:val="FF0000"/>
+              </w:rPr>
+            </w:pPr>
+            <w:r>
+              <w:rPr>
+                <w:rFonts w:ascii="Cambria" w:hAnsi="Cambria" w:eastAsia="Cambria" w:cs="Cambria"/>
+                <w:color w:val="FF0000"/>
+              </w:rPr>
+              <w:t>18989</w:t>
+            </w:r>
+          </w:p>
+        </w:tc>
+        <w:tc>
+          <w:tcPr>
+            <w:tcW w:w="570" w:type="dxa"/>
+            <w:tcBorders>
+              <w:top w:val="dashed" w:color="000000" w:sz="4" w:space="0"/>
+              <w:left w:val="nil"/>
+              <w:bottom w:val="dashed" w:color="000000" w:sz="4" w:space="0"/>
+              <w:right w:val="dashed" w:color="000000" w:sz="4" w:space="0"/>
+            </w:tcBorders>
+            <w:shd w:val="clear" w:color="auto" w:fill="auto"/>
+            <w:vAlign w:val="center"/>
+          </w:tcPr>
+          <w:p>
+            <w:pPr>
+              <w:spacing w:after="0" w:line="240" w:lineRule="auto"/>
+              <w:ind w:left="-128" w:right="-158"/>
+              <w:jc w:val="center"/>
+              <w:rPr>
+                <w:rFonts w:ascii="Cambria" w:hAnsi="Cambria" w:eastAsia="Cambria" w:cs="Cambria"/>
+                <w:color w:val="FF0000"/>
+              </w:rPr>
+            </w:pPr>
+            <w:r>
+              <w:rPr>
+                <w:rFonts w:ascii="Cambria" w:hAnsi="Cambria" w:eastAsia="Cambria" w:cs="Cambria"/>
+                <w:color w:val="FF0000"/>
+              </w:rPr>
+              <w:t>1898</w:t>
+            </w:r>
+          </w:p>
+        </w:tc>
+        <w:tc>
+          <w:tcPr>
+            <w:tcW w:w="795" w:type="dxa"/>
+            <w:tcBorders>
+              <w:top w:val="dashed" w:color="000000" w:sz="4" w:space="0"/>
+              <w:left w:val="nil"/>
+              <w:bottom w:val="dashed" w:color="000000" w:sz="4" w:space="0"/>
+              <w:right w:val="dashed" w:color="000000" w:sz="4" w:space="0"/>
+            </w:tcBorders>
+            <w:shd w:val="clear" w:color="auto" w:fill="auto"/>
+            <w:vAlign w:val="center"/>
+          </w:tcPr>
+          <w:p>
+            <w:pPr>
+              <w:spacing w:after="0" w:line="240" w:lineRule="auto"/>
+              <w:jc w:val="center"/>
+              <w:rPr>
+                <w:rFonts w:ascii="Cambria" w:hAnsi="Cambria" w:eastAsia="Cambria" w:cs="Cambria"/>
+              </w:rPr>
+            </w:pPr>
+            <w:r>
+              <w:rPr>
+                <w:rFonts w:ascii="Cambria" w:hAnsi="Cambria" w:eastAsia="Cambria" w:cs="Cambria"/>
+              </w:rPr>
+              <w:t>8735</w:t>
+            </w:r>
+          </w:p>
+        </w:tc>
+        <w:tc>
+          <w:tcPr>
+            <w:tcW w:w="735" w:type="dxa"/>
+            <w:tcBorders>
+              <w:top w:val="dashed" w:color="000000" w:sz="4" w:space="0"/>
+              <w:left w:val="nil"/>
+              <w:bottom w:val="dashed" w:color="000000" w:sz="4" w:space="0"/>
+              <w:right w:val="dashed" w:color="000000" w:sz="4" w:space="0"/>
+            </w:tcBorders>
+            <w:shd w:val="clear" w:color="auto" w:fill="auto"/>
+            <w:vAlign w:val="center"/>
+          </w:tcPr>
+          <w:p>
+            <w:pPr>
+              <w:spacing w:after="0" w:line="240" w:lineRule="auto"/>
+              <w:jc w:val="center"/>
+              <w:rPr>
+                <w:rFonts w:ascii="Cambria" w:hAnsi="Cambria" w:eastAsia="Cambria" w:cs="Cambria"/>
+              </w:rPr>
+            </w:pPr>
+            <w:r>
+              <w:rPr>
+                <w:rFonts w:ascii="Cambria" w:hAnsi="Cambria" w:eastAsia="Cambria" w:cs="Cambria"/>
+              </w:rPr>
+              <w:t>0.89</w:t>
+            </w:r>
+          </w:p>
+        </w:tc>
+        <w:tc>
+          <w:tcPr>
+            <w:tcW w:w="810" w:type="dxa"/>
+            <w:tcBorders>
+              <w:top w:val="dashed" w:color="000000" w:sz="4" w:space="0"/>
+              <w:left w:val="nil"/>
+              <w:bottom w:val="dashed" w:color="000000" w:sz="4" w:space="0"/>
+              <w:right w:val="dashed" w:color="000000" w:sz="4" w:space="0"/>
+            </w:tcBorders>
+            <w:shd w:val="clear" w:color="auto" w:fill="auto"/>
+            <w:vAlign w:val="center"/>
+          </w:tcPr>
+          <w:p>
+            <w:pPr>
+              <w:spacing w:after="0" w:line="240" w:lineRule="auto"/>
+              <w:jc w:val="center"/>
+              <w:rPr>
+                <w:rFonts w:ascii="Cambria" w:hAnsi="Cambria" w:eastAsia="Cambria" w:cs="Cambria"/>
+              </w:rPr>
+            </w:pPr>
+            <w:r>
+              <w:rPr>
+                <w:rFonts w:ascii="Cambria" w:hAnsi="Cambria" w:eastAsia="Cambria" w:cs="Cambria"/>
+              </w:rPr>
+              <w:t>7774</w:t>
+            </w:r>
           </w:p>
         </w:tc>
         <w:tc>
@@ -3070,7 +6694,7 @@
             <w:rPr>
               <w:rFonts w:ascii="Cambria" w:hAnsi="Cambria" w:eastAsia="Cambria" w:cs="Cambria"/>
             </w:rPr>
-            <w:t>Sun System</w:t>
+            <w:t>Sun Microsystem Pvt Ltd - 90-9-</w:t>
           </w:r>
         </w:p>
       </w:tc>
@@ -3132,7 +6756,7 @@
               <w:color w:val="FF0000"/>
               <w:lang w:val="en-US"/>
             </w:rPr>
-            <w:t>VP-ACPH-SUN-2312-001</w:t>
+            <w:t/>
           </w:r>
           <w:r>
             <w:rPr>
@@ -3206,7 +6830,7 @@
             <w:rPr>
               <w:rFonts w:ascii="Cambria" w:hAnsi="Cambria" w:eastAsia="Cambria" w:cs="Cambria"/>
             </w:rPr>
-            <w:t>Cuddalore</w:t>
+            <w:t>Cuddalore-1</w:t>
           </w:r>
         </w:p>
       </w:tc>
@@ -3265,7 +6889,7 @@
               <w:rtl w:val="0"/>
               <w:lang w:val="en-US"/>
             </w:rPr>
-            <w:t>Class 6</w:t>
+            <w:t/>
           </w:r>
           <w:r>
             <w:rPr>
@@ -3343,7 +6967,7 @@
               <w:rFonts w:hint="default" w:ascii="Cambria" w:hAnsi="Cambria" w:eastAsia="Cambria" w:cs="Cambria"/>
               <w:lang w:val="en-US"/>
             </w:rPr>
-            <w:t>Surya</w:t>
+            <w:t/>
           </w:r>
         </w:p>
       </w:tc>
@@ -3401,7 +7025,7 @@
               <w:rFonts w:hint="default" w:ascii="Cambria" w:hAnsi="Cambria" w:eastAsia="Cambria" w:cs="Cambria"/>
               <w:lang w:val="en-US"/>
             </w:rPr>
-            <w:t>Test-28282</w:t>
+            <w:t/>
           </w:r>
         </w:p>
       </w:tc>
@@ -3468,7 +7092,7 @@
             <w:rPr>
               <w:rFonts w:ascii="Cambria" w:hAnsi="Cambria" w:eastAsia="Cambria" w:cs="Cambria"/>
             </w:rPr>
-            <w:t>Eq-9977</w:t>
+            <w:t>77908954090</w:t>
           </w:r>
         </w:p>
       </w:tc>
@@ -3522,7 +7146,7 @@
             <w:rPr>
               <w:rFonts w:ascii="Cambria" w:hAnsi="Cambria" w:eastAsia="Cambria" w:cs="Cambria"/>
             </w:rPr>
-            <w:t>Chennai</w:t>
+            <w:t>Chennai-98</w:t>
           </w:r>
         </w:p>
       </w:tc>
@@ -3589,7 +7213,7 @@
             <w:rPr>
               <w:rFonts w:ascii="Cambria" w:hAnsi="Cambria" w:eastAsia="Cambria" w:cs="Cambria"/>
             </w:rPr>
-            <w:t>08-12-2023 12.00.00 AM</w:t>
+            <w:t>09-11-2023 12.00.00 AM</w:t>
           </w:r>
         </w:p>
       </w:tc>
@@ -3651,7 +7275,7 @@
               <w:rtl w:val="0"/>
               <w:lang w:val="en-US"/>
             </w:rPr>
-            <w:t>13-12-2023 12.00.00 AM</w:t>
+            <w:t>01-01-0001 12.00.00 AM</w:t>
           </w:r>
         </w:p>
       </w:tc>
@@ -4035,7 +7659,7 @@
             <w:rPr>
               <w:rFonts w:ascii="Cambria" w:hAnsi="Cambria" w:eastAsia="Cambria" w:cs="Cambria"/>
             </w:rPr>
-            <w:t>8999</w:t>
+            <w:t>12345678</w:t>
           </w:r>
         </w:p>
       </w:tc>
@@ -4102,7 +7726,7 @@
             <w:rPr>
               <w:rFonts w:ascii="Cambria" w:hAnsi="Cambria" w:eastAsia="Cambria" w:cs="Cambria"/>
             </w:rPr>
-            <w:t>16-11-2023 12.00.00 AM</w:t>
+            <w:t>24-11-2023 12.00.00 AM</w:t>
           </w:r>
         </w:p>
       </w:tc>
@@ -4157,7 +7781,7 @@
             <w:rPr>
               <w:rFonts w:ascii="Cambria" w:hAnsi="Cambria" w:eastAsia="Cambria" w:cs="Cambria"/>
             </w:rPr>
-            <w:t>24-11-2023 12.00.00 AM</w:t>
+            <w:t>17-11-2023 12.00.00 AM</w:t>
           </w:r>
         </w:p>
       </w:tc>

</xml_diff>